<commit_message>
Added reference to favicon site checker and generator Mention webserver virtualhostfile as alternative to rewrites
</commit_message>
<xml_diff>
--- a/Joomla.Live.Checklist.English.docx
+++ b/Joomla.Live.Checklist.English.docx
@@ -1,6 +1,6 @@
 
 <file path=word/document.xml><?xml version="1.0" encoding="utf-8"?>
-<w:document xmlns:wpc="http://schemas.microsoft.com/office/word/2010/wordprocessingCanvas" xmlns:mo="http://schemas.microsoft.com/office/mac/office/2008/main" xmlns:mc="http://schemas.openxmlformats.org/markup-compatibility/2006" xmlns:mv="urn:schemas-microsoft-com:mac:vml" xmlns:o="urn:schemas-microsoft-com:office:office" xmlns:r="http://schemas.openxmlformats.org/officeDocument/2006/relationships" xmlns:m="http://schemas.openxmlformats.org/officeDocument/2006/math" xmlns:v="urn:schemas-microsoft-com:vml" xmlns:wp14="http://schemas.microsoft.com/office/word/2010/wordprocessingDrawing" xmlns:wp="http://schemas.openxmlformats.org/drawingml/2006/wordprocessingDrawing" xmlns:w10="urn:schemas-microsoft-com:office:word" xmlns:w="http://schemas.openxmlformats.org/wordprocessingml/2006/main" xmlns:w14="http://schemas.microsoft.com/office/word/2010/wordml" xmlns:wpg="http://schemas.microsoft.com/office/word/2010/wordprocessingGroup" xmlns:wpi="http://schemas.microsoft.com/office/word/2010/wordprocessingInk" xmlns:wne="http://schemas.microsoft.com/office/word/2006/wordml" xmlns:wps="http://schemas.microsoft.com/office/word/2010/wordprocessingShape" mc:Ignorable="w14 wp14">
+<w:document xmlns:wpc="http://schemas.microsoft.com/office/word/2010/wordprocessingCanvas" xmlns:mc="http://schemas.openxmlformats.org/markup-compatibility/2006" xmlns:o="urn:schemas-microsoft-com:office:office" xmlns:r="http://schemas.openxmlformats.org/officeDocument/2006/relationships" xmlns:m="http://schemas.openxmlformats.org/officeDocument/2006/math" xmlns:v="urn:schemas-microsoft-com:vml" xmlns:wp14="http://schemas.microsoft.com/office/word/2010/wordprocessingDrawing" xmlns:wp="http://schemas.openxmlformats.org/drawingml/2006/wordprocessingDrawing" xmlns:w10="urn:schemas-microsoft-com:office:word" xmlns:w="http://schemas.openxmlformats.org/wordprocessingml/2006/main" xmlns:w14="http://schemas.microsoft.com/office/word/2010/wordml" xmlns:wpg="http://schemas.microsoft.com/office/word/2010/wordprocessingGroup" xmlns:wpi="http://schemas.microsoft.com/office/word/2010/wordprocessingInk" xmlns:wne="http://schemas.microsoft.com/office/word/2006/wordml" xmlns:wps="http://schemas.microsoft.com/office/word/2010/wordprocessingShape" mc:Ignorable="w14 wp14">
   <w:body>
     <w:p>
       <w:pPr>
@@ -14,7 +14,6 @@
           <w:szCs w:val="36"/>
         </w:rPr>
       </w:pPr>
-      <w:proofErr w:type="spellStart"/>
       <w:r>
         <w:rPr>
           <w:rFonts w:ascii="Arial" w:eastAsia="Times New Roman" w:hAnsi="Arial" w:cs="Arial"/>
@@ -25,7 +24,6 @@
         </w:rPr>
         <w:t>Joomla</w:t>
       </w:r>
-      <w:proofErr w:type="spellEnd"/>
       <w:proofErr w:type="gramStart"/>
       <w:r>
         <w:rPr>
@@ -94,23 +92,13 @@
           <w:szCs w:val="20"/>
         </w:rPr>
       </w:pPr>
-      <w:proofErr w:type="spellStart"/>
-      <w:r>
-        <w:rPr>
-          <w:rFonts w:ascii="Arial" w:eastAsia="Times New Roman" w:hAnsi="Arial" w:cs="Arial"/>
-          <w:sz w:val="20"/>
-          <w:szCs w:val="20"/>
-        </w:rPr>
-        <w:t>Joomla</w:t>
-      </w:r>
-      <w:proofErr w:type="spellEnd"/>
-      <w:r>
-        <w:rPr>
-          <w:rFonts w:ascii="Arial" w:eastAsia="Times New Roman" w:hAnsi="Arial" w:cs="Arial"/>
-          <w:sz w:val="20"/>
-          <w:szCs w:val="20"/>
-        </w:rPr>
-        <w:t xml:space="preserve"> and all extensions are up-to-date?</w:t>
+      <w:r>
+        <w:rPr>
+          <w:rFonts w:ascii="Arial" w:eastAsia="Times New Roman" w:hAnsi="Arial" w:cs="Arial"/>
+          <w:sz w:val="20"/>
+          <w:szCs w:val="20"/>
+        </w:rPr>
+        <w:t>Joomla and all extensions are up-to-date?</w:t>
       </w:r>
     </w:p>
     <w:p>
@@ -171,7 +159,6 @@
       </w:pPr>
       <w:bookmarkStart w:id="0" w:name="user-content-joomla-configuration"/>
       <w:bookmarkEnd w:id="0"/>
-      <w:proofErr w:type="spellStart"/>
       <w:r>
         <w:rPr>
           <w:rFonts w:ascii="Arial" w:eastAsia="Times New Roman" w:hAnsi="Arial" w:cs="Arial"/>
@@ -180,9 +167,9 @@
           <w:sz w:val="36"/>
           <w:szCs w:val="36"/>
         </w:rPr>
-        <w:t>Joomla</w:t>
-      </w:r>
-      <w:proofErr w:type="spellEnd"/>
+        <w:t xml:space="preserve">Joomla! </w:t>
+      </w:r>
+      <w:proofErr w:type="gramStart"/>
       <w:r>
         <w:rPr>
           <w:rFonts w:ascii="Arial" w:eastAsia="Times New Roman" w:hAnsi="Arial" w:cs="Arial"/>
@@ -191,10 +178,218 @@
           <w:sz w:val="36"/>
           <w:szCs w:val="36"/>
         </w:rPr>
-        <w:t xml:space="preserve">! </w:t>
-      </w:r>
-      <w:proofErr w:type="gramStart"/>
-      <w:r>
+        <w:t>configuration</w:t>
+      </w:r>
+      <w:proofErr w:type="gramEnd"/>
+    </w:p>
+    <w:p>
+      <w:pPr>
+        <w:numPr>
+          <w:ilvl w:val="0"/>
+          <w:numId w:val="15"/>
+        </w:numPr>
+        <w:spacing w:before="100" w:beforeAutospacing="1" w:after="100" w:afterAutospacing="1"/>
+        <w:rPr>
+          <w:rFonts w:ascii="Arial" w:eastAsia="Times New Roman" w:hAnsi="Arial" w:cs="Arial"/>
+          <w:sz w:val="20"/>
+          <w:szCs w:val="20"/>
+        </w:rPr>
+      </w:pPr>
+      <w:r>
+        <w:rPr>
+          <w:rFonts w:ascii="Arial" w:eastAsia="Times New Roman" w:hAnsi="Arial" w:cs="Arial"/>
+          <w:sz w:val="20"/>
+          <w:szCs w:val="20"/>
+        </w:rPr>
+        <w:t>Default Captcha set?</w:t>
+      </w:r>
+    </w:p>
+    <w:p>
+      <w:pPr>
+        <w:numPr>
+          <w:ilvl w:val="0"/>
+          <w:numId w:val="15"/>
+        </w:numPr>
+        <w:spacing w:before="100" w:beforeAutospacing="1" w:after="100" w:afterAutospacing="1"/>
+        <w:rPr>
+          <w:rFonts w:ascii="Arial" w:eastAsia="Times New Roman" w:hAnsi="Arial" w:cs="Arial"/>
+          <w:sz w:val="20"/>
+          <w:szCs w:val="20"/>
+        </w:rPr>
+      </w:pPr>
+      <w:proofErr w:type="spellStart"/>
+      <w:r>
+        <w:rPr>
+          <w:rFonts w:ascii="Arial" w:eastAsia="Times New Roman" w:hAnsi="Arial" w:cs="Arial"/>
+          <w:sz w:val="20"/>
+          <w:szCs w:val="20"/>
+        </w:rPr>
+        <w:t>ReCaptcha</w:t>
+      </w:r>
+      <w:proofErr w:type="spellEnd"/>
+      <w:r>
+        <w:rPr>
+          <w:rFonts w:ascii="Arial" w:eastAsia="Times New Roman" w:hAnsi="Arial" w:cs="Arial"/>
+          <w:sz w:val="20"/>
+          <w:szCs w:val="20"/>
+        </w:rPr>
+        <w:t xml:space="preserve"> private/public keys?</w:t>
+      </w:r>
+    </w:p>
+    <w:p>
+      <w:pPr>
+        <w:numPr>
+          <w:ilvl w:val="0"/>
+          <w:numId w:val="15"/>
+        </w:numPr>
+        <w:spacing w:before="100" w:beforeAutospacing="1" w:after="100" w:afterAutospacing="1"/>
+        <w:rPr>
+          <w:rFonts w:ascii="Arial" w:eastAsia="Times New Roman" w:hAnsi="Arial" w:cs="Arial"/>
+          <w:sz w:val="20"/>
+          <w:szCs w:val="20"/>
+        </w:rPr>
+      </w:pPr>
+      <w:r>
+        <w:rPr>
+          <w:rFonts w:ascii="Arial" w:eastAsia="Times New Roman" w:hAnsi="Arial" w:cs="Arial"/>
+          <w:sz w:val="20"/>
+          <w:szCs w:val="20"/>
+        </w:rPr>
+        <w:t>Error reporting disabled?</w:t>
+      </w:r>
+    </w:p>
+    <w:p>
+      <w:pPr>
+        <w:numPr>
+          <w:ilvl w:val="0"/>
+          <w:numId w:val="15"/>
+        </w:numPr>
+        <w:spacing w:before="100" w:beforeAutospacing="1" w:after="100" w:afterAutospacing="1"/>
+        <w:rPr>
+          <w:rFonts w:ascii="Arial" w:eastAsia="Times New Roman" w:hAnsi="Arial" w:cs="Arial"/>
+          <w:sz w:val="20"/>
+          <w:szCs w:val="20"/>
+        </w:rPr>
+      </w:pPr>
+      <w:r>
+        <w:rPr>
+          <w:rFonts w:ascii="Arial" w:eastAsia="Times New Roman" w:hAnsi="Arial" w:cs="Arial"/>
+          <w:sz w:val="20"/>
+          <w:szCs w:val="20"/>
+        </w:rPr>
+        <w:t>General email address setup?</w:t>
+      </w:r>
+    </w:p>
+    <w:p>
+      <w:pPr>
+        <w:numPr>
+          <w:ilvl w:val="0"/>
+          <w:numId w:val="15"/>
+        </w:numPr>
+        <w:spacing w:before="100" w:beforeAutospacing="1" w:after="100" w:afterAutospacing="1"/>
+        <w:rPr>
+          <w:rFonts w:ascii="Arial" w:eastAsia="Times New Roman" w:hAnsi="Arial" w:cs="Arial"/>
+          <w:sz w:val="20"/>
+          <w:szCs w:val="20"/>
+        </w:rPr>
+      </w:pPr>
+      <w:r>
+        <w:rPr>
+          <w:rFonts w:ascii="Arial" w:eastAsia="Times New Roman" w:hAnsi="Arial" w:cs="Arial"/>
+          <w:sz w:val="20"/>
+          <w:szCs w:val="20"/>
+        </w:rPr>
+        <w:t xml:space="preserve">Server </w:t>
+      </w:r>
+      <w:proofErr w:type="spellStart"/>
+      <w:r>
+        <w:rPr>
+          <w:rFonts w:ascii="Arial" w:eastAsia="Times New Roman" w:hAnsi="Arial" w:cs="Arial"/>
+          <w:sz w:val="20"/>
+          <w:szCs w:val="20"/>
+        </w:rPr>
+        <w:t>timezone</w:t>
+      </w:r>
+      <w:proofErr w:type="spellEnd"/>
+      <w:r>
+        <w:rPr>
+          <w:rFonts w:ascii="Arial" w:eastAsia="Times New Roman" w:hAnsi="Arial" w:cs="Arial"/>
+          <w:sz w:val="20"/>
+          <w:szCs w:val="20"/>
+        </w:rPr>
+        <w:t xml:space="preserve"> set correctly?</w:t>
+      </w:r>
+    </w:p>
+    <w:p>
+      <w:pPr>
+        <w:numPr>
+          <w:ilvl w:val="0"/>
+          <w:numId w:val="15"/>
+        </w:numPr>
+        <w:spacing w:before="100" w:beforeAutospacing="1" w:after="100" w:afterAutospacing="1"/>
+        <w:rPr>
+          <w:rFonts w:ascii="Arial" w:eastAsia="Times New Roman" w:hAnsi="Arial" w:cs="Arial"/>
+          <w:sz w:val="20"/>
+          <w:szCs w:val="20"/>
+        </w:rPr>
+      </w:pPr>
+      <w:r>
+        <w:rPr>
+          <w:rFonts w:ascii="Arial" w:eastAsia="Times New Roman" w:hAnsi="Arial" w:cs="Arial"/>
+          <w:sz w:val="20"/>
+          <w:szCs w:val="20"/>
+        </w:rPr>
+        <w:t>Mail Settings setup and SMTP server setup?</w:t>
+      </w:r>
+    </w:p>
+    <w:p>
+      <w:pPr>
+        <w:numPr>
+          <w:ilvl w:val="0"/>
+          <w:numId w:val="15"/>
+        </w:numPr>
+        <w:spacing w:before="100" w:beforeAutospacing="1" w:after="100" w:afterAutospacing="1"/>
+        <w:rPr>
+          <w:rFonts w:ascii="Arial" w:eastAsia="Times New Roman" w:hAnsi="Arial" w:cs="Arial"/>
+          <w:sz w:val="20"/>
+          <w:szCs w:val="20"/>
+        </w:rPr>
+      </w:pPr>
+      <w:r>
+        <w:rPr>
+          <w:rFonts w:ascii="Arial" w:eastAsia="Times New Roman" w:hAnsi="Arial" w:cs="Arial"/>
+          <w:sz w:val="20"/>
+          <w:szCs w:val="20"/>
+        </w:rPr>
+        <w:t>Session settings setup?</w:t>
+      </w:r>
+    </w:p>
+    <w:p>
+      <w:pPr>
+        <w:numPr>
+          <w:ilvl w:val="0"/>
+          <w:numId w:val="15"/>
+        </w:numPr>
+        <w:spacing w:before="100" w:beforeAutospacing="1" w:after="100" w:afterAutospacing="1"/>
+        <w:rPr>
+          <w:rFonts w:ascii="Arial" w:eastAsia="Times New Roman" w:hAnsi="Arial" w:cs="Arial"/>
+          <w:sz w:val="20"/>
+          <w:szCs w:val="20"/>
+        </w:rPr>
+      </w:pPr>
+      <w:r>
+        <w:rPr>
+          <w:rFonts w:ascii="Arial" w:eastAsia="Times New Roman" w:hAnsi="Arial" w:cs="Arial"/>
+          <w:sz w:val="20"/>
+          <w:szCs w:val="20"/>
+        </w:rPr>
+        <w:t>Template "Preview Module Positions" disabled?</w:t>
+      </w:r>
+    </w:p>
+    <w:p>
+      <w:pPr>
+        <w:spacing w:before="100" w:beforeAutospacing="1" w:after="100" w:afterAutospacing="1"/>
+        <w:outlineLvl w:val="1"/>
         <w:rPr>
           <w:rFonts w:ascii="Arial" w:eastAsia="Times New Roman" w:hAnsi="Arial" w:cs="Arial"/>
           <w:b/>
@@ -202,246 +397,10 @@
           <w:sz w:val="36"/>
           <w:szCs w:val="36"/>
         </w:rPr>
-        <w:t>configuration</w:t>
-      </w:r>
-      <w:proofErr w:type="gramEnd"/>
-    </w:p>
-    <w:p>
-      <w:pPr>
-        <w:numPr>
-          <w:ilvl w:val="0"/>
-          <w:numId w:val="15"/>
-        </w:numPr>
-        <w:spacing w:before="100" w:beforeAutospacing="1" w:after="100" w:afterAutospacing="1"/>
-        <w:rPr>
-          <w:rFonts w:ascii="Arial" w:eastAsia="Times New Roman" w:hAnsi="Arial" w:cs="Arial"/>
-          <w:sz w:val="20"/>
-          <w:szCs w:val="20"/>
-        </w:rPr>
-      </w:pPr>
-      <w:proofErr w:type="gramStart"/>
-      <w:r>
-        <w:rPr>
-          <w:rFonts w:ascii="Arial" w:eastAsia="Times New Roman" w:hAnsi="Arial" w:cs="Arial"/>
-          <w:sz w:val="20"/>
-          <w:szCs w:val="20"/>
-        </w:rPr>
-        <w:t xml:space="preserve">Default </w:t>
-      </w:r>
-      <w:proofErr w:type="spellStart"/>
-      <w:r>
-        <w:rPr>
-          <w:rFonts w:ascii="Arial" w:eastAsia="Times New Roman" w:hAnsi="Arial" w:cs="Arial"/>
-          <w:sz w:val="20"/>
-          <w:szCs w:val="20"/>
-        </w:rPr>
-        <w:t>Captcha</w:t>
-      </w:r>
-      <w:proofErr w:type="spellEnd"/>
-      <w:r>
-        <w:rPr>
-          <w:rFonts w:ascii="Arial" w:eastAsia="Times New Roman" w:hAnsi="Arial" w:cs="Arial"/>
-          <w:sz w:val="20"/>
-          <w:szCs w:val="20"/>
-        </w:rPr>
-        <w:t xml:space="preserve"> set</w:t>
-      </w:r>
-      <w:proofErr w:type="gramEnd"/>
-      <w:r>
-        <w:rPr>
-          <w:rFonts w:ascii="Arial" w:eastAsia="Times New Roman" w:hAnsi="Arial" w:cs="Arial"/>
-          <w:sz w:val="20"/>
-          <w:szCs w:val="20"/>
-        </w:rPr>
-        <w:t>?</w:t>
-      </w:r>
-    </w:p>
-    <w:p>
-      <w:pPr>
-        <w:numPr>
-          <w:ilvl w:val="0"/>
-          <w:numId w:val="15"/>
-        </w:numPr>
-        <w:spacing w:before="100" w:beforeAutospacing="1" w:after="100" w:afterAutospacing="1"/>
-        <w:rPr>
-          <w:rFonts w:ascii="Arial" w:eastAsia="Times New Roman" w:hAnsi="Arial" w:cs="Arial"/>
-          <w:sz w:val="20"/>
-          <w:szCs w:val="20"/>
-        </w:rPr>
-      </w:pPr>
-      <w:proofErr w:type="spellStart"/>
-      <w:r>
-        <w:rPr>
-          <w:rFonts w:ascii="Arial" w:eastAsia="Times New Roman" w:hAnsi="Arial" w:cs="Arial"/>
-          <w:sz w:val="20"/>
-          <w:szCs w:val="20"/>
-        </w:rPr>
-        <w:t>ReCaptcha</w:t>
-      </w:r>
-      <w:proofErr w:type="spellEnd"/>
-      <w:r>
-        <w:rPr>
-          <w:rFonts w:ascii="Arial" w:eastAsia="Times New Roman" w:hAnsi="Arial" w:cs="Arial"/>
-          <w:sz w:val="20"/>
-          <w:szCs w:val="20"/>
-        </w:rPr>
-        <w:t xml:space="preserve"> private/public keys?</w:t>
-      </w:r>
-    </w:p>
-    <w:p>
-      <w:pPr>
-        <w:numPr>
-          <w:ilvl w:val="0"/>
-          <w:numId w:val="15"/>
-        </w:numPr>
-        <w:spacing w:before="100" w:beforeAutospacing="1" w:after="100" w:afterAutospacing="1"/>
-        <w:rPr>
-          <w:rFonts w:ascii="Arial" w:eastAsia="Times New Roman" w:hAnsi="Arial" w:cs="Arial"/>
-          <w:sz w:val="20"/>
-          <w:szCs w:val="20"/>
-        </w:rPr>
-      </w:pPr>
-      <w:r>
-        <w:rPr>
-          <w:rFonts w:ascii="Arial" w:eastAsia="Times New Roman" w:hAnsi="Arial" w:cs="Arial"/>
-          <w:sz w:val="20"/>
-          <w:szCs w:val="20"/>
-        </w:rPr>
-        <w:t>Error reporting disabled?</w:t>
-      </w:r>
-    </w:p>
-    <w:p>
-      <w:pPr>
-        <w:numPr>
-          <w:ilvl w:val="0"/>
-          <w:numId w:val="15"/>
-        </w:numPr>
-        <w:spacing w:before="100" w:beforeAutospacing="1" w:after="100" w:afterAutospacing="1"/>
-        <w:rPr>
-          <w:rFonts w:ascii="Arial" w:eastAsia="Times New Roman" w:hAnsi="Arial" w:cs="Arial"/>
-          <w:sz w:val="20"/>
-          <w:szCs w:val="20"/>
-        </w:rPr>
-      </w:pPr>
-      <w:r>
-        <w:rPr>
-          <w:rFonts w:ascii="Arial" w:eastAsia="Times New Roman" w:hAnsi="Arial" w:cs="Arial"/>
-          <w:sz w:val="20"/>
-          <w:szCs w:val="20"/>
-        </w:rPr>
-        <w:t>General email address setup?</w:t>
-      </w:r>
-    </w:p>
-    <w:p>
-      <w:pPr>
-        <w:numPr>
-          <w:ilvl w:val="0"/>
-          <w:numId w:val="15"/>
-        </w:numPr>
-        <w:spacing w:before="100" w:beforeAutospacing="1" w:after="100" w:afterAutospacing="1"/>
-        <w:rPr>
-          <w:rFonts w:ascii="Arial" w:eastAsia="Times New Roman" w:hAnsi="Arial" w:cs="Arial"/>
-          <w:sz w:val="20"/>
-          <w:szCs w:val="20"/>
-        </w:rPr>
-      </w:pPr>
-      <w:r>
-        <w:rPr>
-          <w:rFonts w:ascii="Arial" w:eastAsia="Times New Roman" w:hAnsi="Arial" w:cs="Arial"/>
-          <w:sz w:val="20"/>
-          <w:szCs w:val="20"/>
-        </w:rPr>
-        <w:t xml:space="preserve">Server </w:t>
-      </w:r>
-      <w:proofErr w:type="spellStart"/>
-      <w:r>
-        <w:rPr>
-          <w:rFonts w:ascii="Arial" w:eastAsia="Times New Roman" w:hAnsi="Arial" w:cs="Arial"/>
-          <w:sz w:val="20"/>
-          <w:szCs w:val="20"/>
-        </w:rPr>
-        <w:t>timezone</w:t>
-      </w:r>
-      <w:proofErr w:type="spellEnd"/>
-      <w:r>
-        <w:rPr>
-          <w:rFonts w:ascii="Arial" w:eastAsia="Times New Roman" w:hAnsi="Arial" w:cs="Arial"/>
-          <w:sz w:val="20"/>
-          <w:szCs w:val="20"/>
-        </w:rPr>
-        <w:t xml:space="preserve"> set correctly?</w:t>
-      </w:r>
-    </w:p>
-    <w:p>
-      <w:pPr>
-        <w:numPr>
-          <w:ilvl w:val="0"/>
-          <w:numId w:val="15"/>
-        </w:numPr>
-        <w:spacing w:before="100" w:beforeAutospacing="1" w:after="100" w:afterAutospacing="1"/>
-        <w:rPr>
-          <w:rFonts w:ascii="Arial" w:eastAsia="Times New Roman" w:hAnsi="Arial" w:cs="Arial"/>
-          <w:sz w:val="20"/>
-          <w:szCs w:val="20"/>
-        </w:rPr>
-      </w:pPr>
-      <w:r>
-        <w:rPr>
-          <w:rFonts w:ascii="Arial" w:eastAsia="Times New Roman" w:hAnsi="Arial" w:cs="Arial"/>
-          <w:sz w:val="20"/>
-          <w:szCs w:val="20"/>
-        </w:rPr>
-        <w:t>Mail Settings setup and SMTP server setup?</w:t>
-      </w:r>
-    </w:p>
-    <w:p>
-      <w:pPr>
-        <w:numPr>
-          <w:ilvl w:val="0"/>
-          <w:numId w:val="15"/>
-        </w:numPr>
-        <w:spacing w:before="100" w:beforeAutospacing="1" w:after="100" w:afterAutospacing="1"/>
-        <w:rPr>
-          <w:rFonts w:ascii="Arial" w:eastAsia="Times New Roman" w:hAnsi="Arial" w:cs="Arial"/>
-          <w:sz w:val="20"/>
-          <w:szCs w:val="20"/>
-        </w:rPr>
-      </w:pPr>
-      <w:r>
-        <w:rPr>
-          <w:rFonts w:ascii="Arial" w:eastAsia="Times New Roman" w:hAnsi="Arial" w:cs="Arial"/>
-          <w:sz w:val="20"/>
-          <w:szCs w:val="20"/>
-        </w:rPr>
-        <w:t>Session settings setup?</w:t>
-      </w:r>
-    </w:p>
-    <w:p>
-      <w:pPr>
-        <w:numPr>
-          <w:ilvl w:val="0"/>
-          <w:numId w:val="15"/>
-        </w:numPr>
-        <w:spacing w:before="100" w:beforeAutospacing="1" w:after="100" w:afterAutospacing="1"/>
-        <w:rPr>
-          <w:rFonts w:ascii="Arial" w:eastAsia="Times New Roman" w:hAnsi="Arial" w:cs="Arial"/>
-          <w:sz w:val="20"/>
-          <w:szCs w:val="20"/>
-        </w:rPr>
-      </w:pPr>
-      <w:r>
-        <w:rPr>
-          <w:rFonts w:ascii="Arial" w:eastAsia="Times New Roman" w:hAnsi="Arial" w:cs="Arial"/>
-          <w:sz w:val="20"/>
-          <w:szCs w:val="20"/>
-        </w:rPr>
-        <w:t>Template "Preview Module Positions" disabled?</w:t>
-      </w:r>
-    </w:p>
-    <w:p>
-      <w:pPr>
-        <w:spacing w:before="100" w:beforeAutospacing="1" w:after="100" w:afterAutospacing="1"/>
-        <w:outlineLvl w:val="1"/>
+      </w:pPr>
+      <w:bookmarkStart w:id="1" w:name="user-content-users"/>
+      <w:bookmarkEnd w:id="1"/>
+      <w:r>
         <w:rPr>
           <w:rFonts w:ascii="Arial" w:eastAsia="Times New Roman" w:hAnsi="Arial" w:cs="Arial"/>
           <w:b/>
@@ -449,10 +408,101 @@
           <w:sz w:val="36"/>
           <w:szCs w:val="36"/>
         </w:rPr>
-      </w:pPr>
-      <w:bookmarkStart w:id="1" w:name="user-content-users"/>
-      <w:bookmarkEnd w:id="1"/>
-      <w:r>
+        <w:t>Users</w:t>
+      </w:r>
+    </w:p>
+    <w:p>
+      <w:pPr>
+        <w:numPr>
+          <w:ilvl w:val="0"/>
+          <w:numId w:val="15"/>
+        </w:numPr>
+        <w:spacing w:before="100" w:beforeAutospacing="1" w:after="100" w:afterAutospacing="1"/>
+        <w:rPr>
+          <w:rFonts w:ascii="Arial" w:eastAsia="Times New Roman" w:hAnsi="Arial" w:cs="Arial"/>
+          <w:sz w:val="20"/>
+          <w:szCs w:val="20"/>
+        </w:rPr>
+      </w:pPr>
+      <w:r>
+        <w:rPr>
+          <w:rFonts w:ascii="Arial" w:eastAsia="Times New Roman" w:hAnsi="Arial" w:cs="Arial"/>
+          <w:sz w:val="20"/>
+          <w:szCs w:val="20"/>
+        </w:rPr>
+        <w:t>Removed all unused logins?</w:t>
+      </w:r>
+    </w:p>
+    <w:p>
+      <w:pPr>
+        <w:numPr>
+          <w:ilvl w:val="0"/>
+          <w:numId w:val="15"/>
+        </w:numPr>
+        <w:spacing w:before="100" w:beforeAutospacing="1" w:after="100" w:afterAutospacing="1"/>
+        <w:rPr>
+          <w:rFonts w:ascii="Arial" w:eastAsia="Times New Roman" w:hAnsi="Arial" w:cs="Arial"/>
+          <w:sz w:val="20"/>
+          <w:szCs w:val="20"/>
+        </w:rPr>
+      </w:pPr>
+      <w:r>
+        <w:rPr>
+          <w:rFonts w:ascii="Arial" w:eastAsia="Times New Roman" w:hAnsi="Arial" w:cs="Arial"/>
+          <w:sz w:val="20"/>
+          <w:szCs w:val="20"/>
+        </w:rPr>
+        <w:t>Removed all unused User Groups?</w:t>
+      </w:r>
+    </w:p>
+    <w:p>
+      <w:pPr>
+        <w:numPr>
+          <w:ilvl w:val="0"/>
+          <w:numId w:val="15"/>
+        </w:numPr>
+        <w:spacing w:before="100" w:beforeAutospacing="1" w:after="100" w:afterAutospacing="1"/>
+        <w:rPr>
+          <w:rFonts w:ascii="Arial" w:eastAsia="Times New Roman" w:hAnsi="Arial" w:cs="Arial"/>
+          <w:sz w:val="20"/>
+          <w:szCs w:val="20"/>
+        </w:rPr>
+      </w:pPr>
+      <w:r>
+        <w:rPr>
+          <w:rFonts w:ascii="Arial" w:eastAsia="Times New Roman" w:hAnsi="Arial" w:cs="Arial"/>
+          <w:sz w:val="20"/>
+          <w:szCs w:val="20"/>
+        </w:rPr>
+        <w:t>Allow User Registration: no (if necessary)?</w:t>
+      </w:r>
+    </w:p>
+    <w:p>
+      <w:pPr>
+        <w:numPr>
+          <w:ilvl w:val="0"/>
+          <w:numId w:val="15"/>
+        </w:numPr>
+        <w:spacing w:before="100" w:beforeAutospacing="1" w:after="100" w:afterAutospacing="1"/>
+        <w:rPr>
+          <w:rFonts w:ascii="Arial" w:eastAsia="Times New Roman" w:hAnsi="Arial" w:cs="Arial"/>
+          <w:sz w:val="20"/>
+          <w:szCs w:val="20"/>
+        </w:rPr>
+      </w:pPr>
+      <w:r>
+        <w:rPr>
+          <w:rFonts w:ascii="Arial" w:eastAsia="Times New Roman" w:hAnsi="Arial" w:cs="Arial"/>
+          <w:sz w:val="20"/>
+          <w:szCs w:val="20"/>
+        </w:rPr>
+        <w:t>Password complexity setup?</w:t>
+      </w:r>
+    </w:p>
+    <w:p>
+      <w:pPr>
+        <w:spacing w:before="100" w:beforeAutospacing="1" w:after="100" w:afterAutospacing="1"/>
+        <w:outlineLvl w:val="1"/>
         <w:rPr>
           <w:rFonts w:ascii="Arial" w:eastAsia="Times New Roman" w:hAnsi="Arial" w:cs="Arial"/>
           <w:b/>
@@ -460,111 +510,10 @@
           <w:sz w:val="36"/>
           <w:szCs w:val="36"/>
         </w:rPr>
-        <w:t>Users</w:t>
-      </w:r>
-    </w:p>
-    <w:p>
-      <w:pPr>
-        <w:numPr>
-          <w:ilvl w:val="0"/>
-          <w:numId w:val="15"/>
-        </w:numPr>
-        <w:spacing w:before="100" w:beforeAutospacing="1" w:after="100" w:afterAutospacing="1"/>
-        <w:rPr>
-          <w:rFonts w:ascii="Arial" w:eastAsia="Times New Roman" w:hAnsi="Arial" w:cs="Arial"/>
-          <w:sz w:val="20"/>
-          <w:szCs w:val="20"/>
-        </w:rPr>
-      </w:pPr>
-      <w:r>
-        <w:rPr>
-          <w:rFonts w:ascii="Arial" w:eastAsia="Times New Roman" w:hAnsi="Arial" w:cs="Arial"/>
-          <w:sz w:val="20"/>
-          <w:szCs w:val="20"/>
-        </w:rPr>
-        <w:t>Removed all unused logins?</w:t>
-      </w:r>
-    </w:p>
-    <w:p>
-      <w:pPr>
-        <w:numPr>
-          <w:ilvl w:val="0"/>
-          <w:numId w:val="15"/>
-        </w:numPr>
-        <w:spacing w:before="100" w:beforeAutospacing="1" w:after="100" w:afterAutospacing="1"/>
-        <w:rPr>
-          <w:rFonts w:ascii="Arial" w:eastAsia="Times New Roman" w:hAnsi="Arial" w:cs="Arial"/>
-          <w:sz w:val="20"/>
-          <w:szCs w:val="20"/>
-        </w:rPr>
-      </w:pPr>
-      <w:r>
-        <w:rPr>
-          <w:rFonts w:ascii="Arial" w:eastAsia="Times New Roman" w:hAnsi="Arial" w:cs="Arial"/>
-          <w:sz w:val="20"/>
-          <w:szCs w:val="20"/>
-        </w:rPr>
-        <w:t>Removed all unused User Groups?</w:t>
-      </w:r>
-    </w:p>
-    <w:p>
-      <w:pPr>
-        <w:numPr>
-          <w:ilvl w:val="0"/>
-          <w:numId w:val="15"/>
-        </w:numPr>
-        <w:spacing w:before="100" w:beforeAutospacing="1" w:after="100" w:afterAutospacing="1"/>
-        <w:rPr>
-          <w:rFonts w:ascii="Arial" w:eastAsia="Times New Roman" w:hAnsi="Arial" w:cs="Arial"/>
-          <w:sz w:val="20"/>
-          <w:szCs w:val="20"/>
-        </w:rPr>
-      </w:pPr>
-      <w:proofErr w:type="gramStart"/>
-      <w:r>
-        <w:rPr>
-          <w:rFonts w:ascii="Arial" w:eastAsia="Times New Roman" w:hAnsi="Arial" w:cs="Arial"/>
-          <w:sz w:val="20"/>
-          <w:szCs w:val="20"/>
-        </w:rPr>
-        <w:t>Allow</w:t>
-      </w:r>
-      <w:proofErr w:type="gramEnd"/>
-      <w:r>
-        <w:rPr>
-          <w:rFonts w:ascii="Arial" w:eastAsia="Times New Roman" w:hAnsi="Arial" w:cs="Arial"/>
-          <w:sz w:val="20"/>
-          <w:szCs w:val="20"/>
-        </w:rPr>
-        <w:t xml:space="preserve"> User Registration: no (if necessary)?</w:t>
-      </w:r>
-    </w:p>
-    <w:p>
-      <w:pPr>
-        <w:numPr>
-          <w:ilvl w:val="0"/>
-          <w:numId w:val="15"/>
-        </w:numPr>
-        <w:spacing w:before="100" w:beforeAutospacing="1" w:after="100" w:afterAutospacing="1"/>
-        <w:rPr>
-          <w:rFonts w:ascii="Arial" w:eastAsia="Times New Roman" w:hAnsi="Arial" w:cs="Arial"/>
-          <w:sz w:val="20"/>
-          <w:szCs w:val="20"/>
-        </w:rPr>
-      </w:pPr>
-      <w:r>
-        <w:rPr>
-          <w:rFonts w:ascii="Arial" w:eastAsia="Times New Roman" w:hAnsi="Arial" w:cs="Arial"/>
-          <w:sz w:val="20"/>
-          <w:szCs w:val="20"/>
-        </w:rPr>
-        <w:t>Password complexity setup?</w:t>
-      </w:r>
-    </w:p>
-    <w:p>
-      <w:pPr>
-        <w:spacing w:before="100" w:beforeAutospacing="1" w:after="100" w:afterAutospacing="1"/>
-        <w:outlineLvl w:val="1"/>
+      </w:pPr>
+      <w:bookmarkStart w:id="2" w:name="user-content-content"/>
+      <w:bookmarkEnd w:id="2"/>
+      <w:r>
         <w:rPr>
           <w:rFonts w:ascii="Arial" w:eastAsia="Times New Roman" w:hAnsi="Arial" w:cs="Arial"/>
           <w:b/>
@@ -572,10 +521,581 @@
           <w:sz w:val="36"/>
           <w:szCs w:val="36"/>
         </w:rPr>
-      </w:pPr>
-      <w:bookmarkStart w:id="2" w:name="user-content-content"/>
-      <w:bookmarkEnd w:id="2"/>
-      <w:r>
+        <w:t>Content</w:t>
+      </w:r>
+    </w:p>
+    <w:p>
+      <w:pPr>
+        <w:numPr>
+          <w:ilvl w:val="0"/>
+          <w:numId w:val="15"/>
+        </w:numPr>
+        <w:spacing w:before="100" w:beforeAutospacing="1" w:after="100" w:afterAutospacing="1"/>
+        <w:rPr>
+          <w:rFonts w:ascii="Arial" w:eastAsia="Times New Roman" w:hAnsi="Arial" w:cs="Arial"/>
+          <w:sz w:val="20"/>
+          <w:szCs w:val="20"/>
+        </w:rPr>
+      </w:pPr>
+      <w:r>
+        <w:rPr>
+          <w:rFonts w:ascii="Arial" w:eastAsia="Times New Roman" w:hAnsi="Arial" w:cs="Arial"/>
+          <w:sz w:val="20"/>
+          <w:szCs w:val="20"/>
+        </w:rPr>
+        <w:t>Removed all unused content?</w:t>
+      </w:r>
+    </w:p>
+    <w:p>
+      <w:pPr>
+        <w:numPr>
+          <w:ilvl w:val="0"/>
+          <w:numId w:val="15"/>
+        </w:numPr>
+        <w:spacing w:before="100" w:beforeAutospacing="1" w:after="100" w:afterAutospacing="1"/>
+        <w:rPr>
+          <w:rFonts w:ascii="Arial" w:eastAsia="Times New Roman" w:hAnsi="Arial" w:cs="Arial"/>
+          <w:sz w:val="20"/>
+          <w:szCs w:val="20"/>
+        </w:rPr>
+      </w:pPr>
+      <w:r>
+        <w:rPr>
+          <w:rFonts w:ascii="Arial" w:eastAsia="Times New Roman" w:hAnsi="Arial" w:cs="Arial"/>
+          <w:sz w:val="20"/>
+          <w:szCs w:val="20"/>
+        </w:rPr>
+        <w:t>Removed all unused files and images, like default Joomla images?</w:t>
+      </w:r>
+    </w:p>
+    <w:p>
+      <w:pPr>
+        <w:numPr>
+          <w:ilvl w:val="0"/>
+          <w:numId w:val="15"/>
+        </w:numPr>
+        <w:spacing w:before="100" w:beforeAutospacing="1" w:after="100" w:afterAutospacing="1"/>
+        <w:rPr>
+          <w:rFonts w:ascii="Arial" w:eastAsia="Times New Roman" w:hAnsi="Arial" w:cs="Arial"/>
+          <w:sz w:val="20"/>
+          <w:szCs w:val="20"/>
+        </w:rPr>
+      </w:pPr>
+      <w:r>
+        <w:rPr>
+          <w:rFonts w:ascii="Arial" w:eastAsia="Times New Roman" w:hAnsi="Arial" w:cs="Arial"/>
+          <w:sz w:val="20"/>
+          <w:szCs w:val="20"/>
+        </w:rPr>
+        <w:t>All Lorem Ipsum / dummy content is removed?</w:t>
+      </w:r>
+    </w:p>
+    <w:p>
+      <w:pPr>
+        <w:numPr>
+          <w:ilvl w:val="0"/>
+          <w:numId w:val="15"/>
+        </w:numPr>
+        <w:spacing w:before="100" w:beforeAutospacing="1" w:after="100" w:afterAutospacing="1"/>
+        <w:rPr>
+          <w:rFonts w:ascii="Arial" w:eastAsia="Times New Roman" w:hAnsi="Arial" w:cs="Arial"/>
+          <w:sz w:val="20"/>
+          <w:szCs w:val="20"/>
+        </w:rPr>
+      </w:pPr>
+      <w:r>
+        <w:rPr>
+          <w:rFonts w:ascii="Arial" w:eastAsia="Times New Roman" w:hAnsi="Arial" w:cs="Arial"/>
+          <w:sz w:val="20"/>
+          <w:szCs w:val="20"/>
+        </w:rPr>
+        <w:t>Removed all deleted content (empty trash articles, categories, menu items, modules)?</w:t>
+      </w:r>
+    </w:p>
+    <w:p>
+      <w:pPr>
+        <w:numPr>
+          <w:ilvl w:val="0"/>
+          <w:numId w:val="15"/>
+        </w:numPr>
+        <w:spacing w:before="100" w:beforeAutospacing="1" w:after="100" w:afterAutospacing="1"/>
+        <w:rPr>
+          <w:rFonts w:ascii="Arial" w:eastAsia="Times New Roman" w:hAnsi="Arial" w:cs="Arial"/>
+          <w:sz w:val="20"/>
+          <w:szCs w:val="20"/>
+        </w:rPr>
+      </w:pPr>
+      <w:r>
+        <w:rPr>
+          <w:rFonts w:ascii="Arial" w:eastAsia="Times New Roman" w:hAnsi="Arial" w:cs="Arial"/>
+          <w:sz w:val="20"/>
+          <w:szCs w:val="20"/>
+        </w:rPr>
+        <w:t>Replaced development URLs in the database with production URLs?</w:t>
+      </w:r>
+    </w:p>
+    <w:p>
+      <w:pPr>
+        <w:numPr>
+          <w:ilvl w:val="0"/>
+          <w:numId w:val="15"/>
+        </w:numPr>
+        <w:spacing w:before="100" w:beforeAutospacing="1" w:after="100" w:afterAutospacing="1"/>
+        <w:rPr>
+          <w:rFonts w:ascii="Arial" w:eastAsia="Times New Roman" w:hAnsi="Arial" w:cs="Arial"/>
+          <w:sz w:val="20"/>
+          <w:szCs w:val="20"/>
+        </w:rPr>
+      </w:pPr>
+      <w:r>
+        <w:rPr>
+          <w:rFonts w:ascii="Arial" w:eastAsia="Times New Roman" w:hAnsi="Arial" w:cs="Arial"/>
+          <w:sz w:val="20"/>
+          <w:szCs w:val="20"/>
+        </w:rPr>
+        <w:t>Robots.txt setup?</w:t>
+      </w:r>
+    </w:p>
+    <w:p>
+      <w:pPr>
+        <w:numPr>
+          <w:ilvl w:val="0"/>
+          <w:numId w:val="15"/>
+        </w:numPr>
+        <w:spacing w:before="100" w:beforeAutospacing="1" w:after="100" w:afterAutospacing="1"/>
+        <w:rPr>
+          <w:rFonts w:ascii="Arial" w:eastAsia="Times New Roman" w:hAnsi="Arial" w:cs="Arial"/>
+          <w:sz w:val="20"/>
+          <w:szCs w:val="20"/>
+        </w:rPr>
+      </w:pPr>
+      <w:r>
+        <w:rPr>
+          <w:rFonts w:ascii="Arial" w:eastAsia="Times New Roman" w:hAnsi="Arial" w:cs="Arial"/>
+          <w:sz w:val="20"/>
+          <w:szCs w:val="20"/>
+        </w:rPr>
+        <w:t>Favicon installed</w:t>
+      </w:r>
+      <w:r>
+        <w:rPr>
+          <w:rFonts w:ascii="Arial" w:eastAsia="Times New Roman" w:hAnsi="Arial" w:cs="Arial"/>
+          <w:sz w:val="20"/>
+          <w:szCs w:val="20"/>
+        </w:rPr>
+        <w:t xml:space="preserve"> (</w:t>
+      </w:r>
+      <w:proofErr w:type="spellStart"/>
+      <w:r>
+        <w:rPr>
+          <w:rFonts w:ascii="Arial" w:eastAsia="Times New Roman" w:hAnsi="Arial" w:cs="Arial"/>
+          <w:sz w:val="20"/>
+          <w:szCs w:val="20"/>
+        </w:rPr>
+        <w:fldChar w:fldCharType="begin"/>
+      </w:r>
+      <w:r>
+        <w:rPr>
+          <w:rFonts w:ascii="Arial" w:eastAsia="Times New Roman" w:hAnsi="Arial" w:cs="Arial"/>
+          <w:sz w:val="20"/>
+          <w:szCs w:val="20"/>
+        </w:rPr>
+        <w:instrText xml:space="preserve"> HYPERLINK "http://realfavicongenerator.net/" </w:instrText>
+      </w:r>
+      <w:r>
+        <w:rPr>
+          <w:rFonts w:ascii="Arial" w:eastAsia="Times New Roman" w:hAnsi="Arial" w:cs="Arial"/>
+          <w:sz w:val="20"/>
+          <w:szCs w:val="20"/>
+        </w:rPr>
+        <w:fldChar w:fldCharType="separate"/>
+      </w:r>
+      <w:r>
+        <w:rPr>
+          <w:rStyle w:val="Hyperlink"/>
+          <w:rFonts w:ascii="Arial" w:eastAsia="Times New Roman" w:hAnsi="Arial" w:cs="Arial"/>
+          <w:sz w:val="20"/>
+          <w:szCs w:val="20"/>
+        </w:rPr>
+        <w:t>genere</w:t>
+      </w:r>
+      <w:r>
+        <w:rPr>
+          <w:rStyle w:val="Hyperlink"/>
+          <w:rFonts w:ascii="Arial" w:eastAsia="Times New Roman" w:hAnsi="Arial" w:cs="Arial"/>
+          <w:sz w:val="20"/>
+          <w:szCs w:val="20"/>
+        </w:rPr>
+        <w:t>te</w:t>
+      </w:r>
+      <w:proofErr w:type="spellEnd"/>
+      <w:r>
+        <w:rPr>
+          <w:rStyle w:val="Hyperlink"/>
+          <w:rFonts w:ascii="Arial" w:eastAsia="Times New Roman" w:hAnsi="Arial" w:cs="Arial"/>
+          <w:sz w:val="20"/>
+          <w:szCs w:val="20"/>
+        </w:rPr>
+        <w:t>/test</w:t>
+      </w:r>
+      <w:r>
+        <w:rPr>
+          <w:rFonts w:ascii="Arial" w:eastAsia="Times New Roman" w:hAnsi="Arial" w:cs="Arial"/>
+          <w:sz w:val="20"/>
+          <w:szCs w:val="20"/>
+        </w:rPr>
+        <w:fldChar w:fldCharType="end"/>
+      </w:r>
+      <w:r>
+        <w:rPr>
+          <w:rFonts w:ascii="Arial" w:eastAsia="Times New Roman" w:hAnsi="Arial" w:cs="Arial"/>
+          <w:sz w:val="20"/>
+          <w:szCs w:val="20"/>
+        </w:rPr>
+        <w:t>)</w:t>
+      </w:r>
+      <w:r>
+        <w:rPr>
+          <w:rFonts w:ascii="Arial" w:eastAsia="Times New Roman" w:hAnsi="Arial" w:cs="Arial"/>
+          <w:sz w:val="20"/>
+          <w:szCs w:val="20"/>
+        </w:rPr>
+        <w:t>?</w:t>
+      </w:r>
+    </w:p>
+    <w:p>
+      <w:pPr>
+        <w:numPr>
+          <w:ilvl w:val="0"/>
+          <w:numId w:val="15"/>
+        </w:numPr>
+        <w:spacing w:before="100" w:beforeAutospacing="1" w:after="100" w:afterAutospacing="1"/>
+        <w:rPr>
+          <w:rFonts w:ascii="Arial" w:eastAsia="Times New Roman" w:hAnsi="Arial" w:cs="Arial"/>
+          <w:sz w:val="20"/>
+          <w:szCs w:val="20"/>
+        </w:rPr>
+      </w:pPr>
+      <w:r>
+        <w:rPr>
+          <w:rFonts w:ascii="Arial" w:eastAsia="Times New Roman" w:hAnsi="Arial" w:cs="Arial"/>
+          <w:sz w:val="20"/>
+          <w:szCs w:val="20"/>
+        </w:rPr>
+        <w:t xml:space="preserve">Mobile icons </w:t>
+      </w:r>
+      <w:proofErr w:type="gramStart"/>
+      <w:r>
+        <w:rPr>
+          <w:rFonts w:ascii="Arial" w:eastAsia="Times New Roman" w:hAnsi="Arial" w:cs="Arial"/>
+          <w:sz w:val="20"/>
+          <w:szCs w:val="20"/>
+        </w:rPr>
+        <w:t>installed</w:t>
+      </w:r>
+      <w:r>
+        <w:rPr>
+          <w:rFonts w:ascii="Arial" w:eastAsia="Times New Roman" w:hAnsi="Arial" w:cs="Arial"/>
+          <w:sz w:val="20"/>
+          <w:szCs w:val="20"/>
+        </w:rPr>
+        <w:t xml:space="preserve">  (</w:t>
+      </w:r>
+      <w:proofErr w:type="spellStart"/>
+      <w:proofErr w:type="gramEnd"/>
+      <w:r>
+        <w:rPr>
+          <w:rFonts w:ascii="Arial" w:eastAsia="Times New Roman" w:hAnsi="Arial" w:cs="Arial"/>
+          <w:sz w:val="20"/>
+          <w:szCs w:val="20"/>
+        </w:rPr>
+        <w:fldChar w:fldCharType="begin"/>
+      </w:r>
+      <w:r>
+        <w:rPr>
+          <w:rFonts w:ascii="Arial" w:eastAsia="Times New Roman" w:hAnsi="Arial" w:cs="Arial"/>
+          <w:sz w:val="20"/>
+          <w:szCs w:val="20"/>
+        </w:rPr>
+        <w:instrText xml:space="preserve"> HYPERLINK "http://realfavicongenerator.net/" </w:instrText>
+      </w:r>
+      <w:r>
+        <w:rPr>
+          <w:rFonts w:ascii="Arial" w:eastAsia="Times New Roman" w:hAnsi="Arial" w:cs="Arial"/>
+          <w:sz w:val="20"/>
+          <w:szCs w:val="20"/>
+        </w:rPr>
+        <w:fldChar w:fldCharType="separate"/>
+      </w:r>
+      <w:r>
+        <w:rPr>
+          <w:rStyle w:val="Hyperlink"/>
+          <w:rFonts w:ascii="Arial" w:eastAsia="Times New Roman" w:hAnsi="Arial" w:cs="Arial"/>
+          <w:sz w:val="20"/>
+          <w:szCs w:val="20"/>
+        </w:rPr>
+        <w:t>genere</w:t>
+      </w:r>
+      <w:r>
+        <w:rPr>
+          <w:rStyle w:val="Hyperlink"/>
+          <w:rFonts w:ascii="Arial" w:eastAsia="Times New Roman" w:hAnsi="Arial" w:cs="Arial"/>
+          <w:sz w:val="20"/>
+          <w:szCs w:val="20"/>
+        </w:rPr>
+        <w:t>te</w:t>
+      </w:r>
+      <w:proofErr w:type="spellEnd"/>
+      <w:r>
+        <w:rPr>
+          <w:rStyle w:val="Hyperlink"/>
+          <w:rFonts w:ascii="Arial" w:eastAsia="Times New Roman" w:hAnsi="Arial" w:cs="Arial"/>
+          <w:sz w:val="20"/>
+          <w:szCs w:val="20"/>
+        </w:rPr>
+        <w:t>/test</w:t>
+      </w:r>
+      <w:r>
+        <w:rPr>
+          <w:rFonts w:ascii="Arial" w:eastAsia="Times New Roman" w:hAnsi="Arial" w:cs="Arial"/>
+          <w:sz w:val="20"/>
+          <w:szCs w:val="20"/>
+        </w:rPr>
+        <w:fldChar w:fldCharType="end"/>
+      </w:r>
+      <w:r>
+        <w:rPr>
+          <w:rFonts w:ascii="Arial" w:eastAsia="Times New Roman" w:hAnsi="Arial" w:cs="Arial"/>
+          <w:sz w:val="20"/>
+          <w:szCs w:val="20"/>
+        </w:rPr>
+        <w:t>)</w:t>
+      </w:r>
+      <w:r>
+        <w:rPr>
+          <w:rFonts w:ascii="Arial" w:eastAsia="Times New Roman" w:hAnsi="Arial" w:cs="Arial"/>
+          <w:sz w:val="20"/>
+          <w:szCs w:val="20"/>
+        </w:rPr>
+        <w:t>?</w:t>
+      </w:r>
+    </w:p>
+    <w:p>
+      <w:pPr>
+        <w:numPr>
+          <w:ilvl w:val="0"/>
+          <w:numId w:val="15"/>
+        </w:numPr>
+        <w:spacing w:before="100" w:beforeAutospacing="1" w:after="100" w:afterAutospacing="1"/>
+        <w:rPr>
+          <w:rFonts w:ascii="Arial" w:eastAsia="Times New Roman" w:hAnsi="Arial" w:cs="Arial"/>
+          <w:sz w:val="20"/>
+          <w:szCs w:val="20"/>
+        </w:rPr>
+      </w:pPr>
+      <w:r>
+        <w:rPr>
+          <w:rFonts w:ascii="Arial" w:eastAsia="Times New Roman" w:hAnsi="Arial" w:cs="Arial"/>
+          <w:sz w:val="20"/>
+          <w:szCs w:val="20"/>
+        </w:rPr>
+        <w:t>URL redirects from old site to new site setup?</w:t>
+      </w:r>
+    </w:p>
+    <w:p>
+      <w:pPr>
+        <w:numPr>
+          <w:ilvl w:val="0"/>
+          <w:numId w:val="15"/>
+        </w:numPr>
+        <w:spacing w:before="100" w:beforeAutospacing="1" w:after="100" w:afterAutospacing="1"/>
+        <w:rPr>
+          <w:rFonts w:ascii="Arial" w:eastAsia="Times New Roman" w:hAnsi="Arial" w:cs="Arial"/>
+          <w:sz w:val="20"/>
+          <w:szCs w:val="20"/>
+        </w:rPr>
+      </w:pPr>
+      <w:r>
+        <w:rPr>
+          <w:rFonts w:ascii="Arial" w:eastAsia="Times New Roman" w:hAnsi="Arial" w:cs="Arial"/>
+          <w:sz w:val="20"/>
+          <w:szCs w:val="20"/>
+        </w:rPr>
+        <w:t>Added a 404 page?</w:t>
+      </w:r>
+    </w:p>
+    <w:p>
+      <w:pPr>
+        <w:numPr>
+          <w:ilvl w:val="0"/>
+          <w:numId w:val="15"/>
+        </w:numPr>
+        <w:spacing w:before="100" w:beforeAutospacing="1" w:after="100" w:afterAutospacing="1"/>
+        <w:rPr>
+          <w:rFonts w:ascii="Arial" w:eastAsia="Times New Roman" w:hAnsi="Arial" w:cs="Arial"/>
+          <w:sz w:val="20"/>
+          <w:szCs w:val="20"/>
+        </w:rPr>
+      </w:pPr>
+      <w:r>
+        <w:rPr>
+          <w:rFonts w:ascii="Arial" w:eastAsia="Times New Roman" w:hAnsi="Arial" w:cs="Arial"/>
+          <w:sz w:val="20"/>
+          <w:szCs w:val="20"/>
+        </w:rPr>
+        <w:t>Optimized images?</w:t>
+      </w:r>
+    </w:p>
+    <w:p>
+      <w:pPr>
+        <w:numPr>
+          <w:ilvl w:val="0"/>
+          <w:numId w:val="15"/>
+        </w:numPr>
+        <w:spacing w:before="100" w:beforeAutospacing="1" w:after="100" w:afterAutospacing="1"/>
+        <w:rPr>
+          <w:rFonts w:ascii="Arial" w:eastAsia="Times New Roman" w:hAnsi="Arial" w:cs="Arial"/>
+          <w:sz w:val="20"/>
+          <w:szCs w:val="20"/>
+        </w:rPr>
+      </w:pPr>
+      <w:r>
+        <w:rPr>
+          <w:rFonts w:ascii="Arial" w:eastAsia="Times New Roman" w:hAnsi="Arial" w:cs="Arial"/>
+          <w:sz w:val="20"/>
+          <w:szCs w:val="20"/>
+        </w:rPr>
+        <w:t>Unpublished unused search plugins?</w:t>
+      </w:r>
+    </w:p>
+    <w:p>
+      <w:pPr>
+        <w:numPr>
+          <w:ilvl w:val="0"/>
+          <w:numId w:val="15"/>
+        </w:numPr>
+        <w:spacing w:before="100" w:beforeAutospacing="1" w:after="100" w:afterAutospacing="1"/>
+        <w:rPr>
+          <w:rFonts w:ascii="Arial" w:eastAsia="Times New Roman" w:hAnsi="Arial" w:cs="Arial"/>
+          <w:sz w:val="20"/>
+          <w:szCs w:val="20"/>
+        </w:rPr>
+      </w:pPr>
+      <w:r>
+        <w:rPr>
+          <w:rFonts w:ascii="Arial" w:eastAsia="Times New Roman" w:hAnsi="Arial" w:cs="Arial"/>
+          <w:sz w:val="20"/>
+          <w:szCs w:val="20"/>
+        </w:rPr>
+        <w:t>Are the search plugins in the correct order?</w:t>
+      </w:r>
+    </w:p>
+    <w:p>
+      <w:pPr>
+        <w:numPr>
+          <w:ilvl w:val="0"/>
+          <w:numId w:val="15"/>
+        </w:numPr>
+        <w:spacing w:before="100" w:beforeAutospacing="1" w:after="100" w:afterAutospacing="1"/>
+        <w:rPr>
+          <w:rFonts w:ascii="Arial" w:eastAsia="Times New Roman" w:hAnsi="Arial" w:cs="Arial"/>
+          <w:sz w:val="20"/>
+          <w:szCs w:val="20"/>
+        </w:rPr>
+      </w:pPr>
+      <w:r>
+        <w:rPr>
+          <w:rFonts w:ascii="Arial" w:eastAsia="Times New Roman" w:hAnsi="Arial" w:cs="Arial"/>
+          <w:sz w:val="20"/>
+          <w:szCs w:val="20"/>
+        </w:rPr>
+        <w:t xml:space="preserve">All </w:t>
+      </w:r>
+      <w:proofErr w:type="spellStart"/>
+      <w:r>
+        <w:rPr>
+          <w:rFonts w:ascii="Arial" w:eastAsia="Times New Roman" w:hAnsi="Arial" w:cs="Arial"/>
+          <w:sz w:val="20"/>
+          <w:szCs w:val="20"/>
+        </w:rPr>
+        <w:t>webforms</w:t>
+      </w:r>
+      <w:proofErr w:type="spellEnd"/>
+      <w:r>
+        <w:rPr>
+          <w:rFonts w:ascii="Arial" w:eastAsia="Times New Roman" w:hAnsi="Arial" w:cs="Arial"/>
+          <w:sz w:val="20"/>
+          <w:szCs w:val="20"/>
+        </w:rPr>
+        <w:t xml:space="preserve"> have email handling and </w:t>
+      </w:r>
+      <w:proofErr w:type="spellStart"/>
+      <w:r>
+        <w:rPr>
+          <w:rFonts w:ascii="Arial" w:eastAsia="Times New Roman" w:hAnsi="Arial" w:cs="Arial"/>
+          <w:sz w:val="20"/>
+          <w:szCs w:val="20"/>
+        </w:rPr>
+        <w:t>emailadresses</w:t>
+      </w:r>
+      <w:proofErr w:type="spellEnd"/>
+      <w:r>
+        <w:rPr>
+          <w:rFonts w:ascii="Arial" w:eastAsia="Times New Roman" w:hAnsi="Arial" w:cs="Arial"/>
+          <w:sz w:val="20"/>
+          <w:szCs w:val="20"/>
+        </w:rPr>
+        <w:t xml:space="preserve"> setup correctly?</w:t>
+      </w:r>
+    </w:p>
+    <w:p>
+      <w:pPr>
+        <w:numPr>
+          <w:ilvl w:val="0"/>
+          <w:numId w:val="15"/>
+        </w:numPr>
+        <w:spacing w:before="100" w:beforeAutospacing="1" w:after="100" w:afterAutospacing="1"/>
+        <w:rPr>
+          <w:rFonts w:ascii="Arial" w:eastAsia="Times New Roman" w:hAnsi="Arial" w:cs="Arial"/>
+          <w:sz w:val="20"/>
+          <w:szCs w:val="20"/>
+        </w:rPr>
+      </w:pPr>
+      <w:r>
+        <w:rPr>
+          <w:rFonts w:ascii="Arial" w:eastAsia="Times New Roman" w:hAnsi="Arial" w:cs="Arial"/>
+          <w:sz w:val="20"/>
+          <w:szCs w:val="20"/>
+        </w:rPr>
+        <w:t>Cleaned form submissions?</w:t>
+      </w:r>
+    </w:p>
+    <w:p>
+      <w:pPr>
+        <w:numPr>
+          <w:ilvl w:val="0"/>
+          <w:numId w:val="15"/>
+        </w:numPr>
+        <w:spacing w:before="100" w:beforeAutospacing="1" w:after="100" w:afterAutospacing="1"/>
+        <w:rPr>
+          <w:rFonts w:ascii="Arial" w:eastAsia="Times New Roman" w:hAnsi="Arial" w:cs="Arial"/>
+          <w:sz w:val="20"/>
+          <w:szCs w:val="20"/>
+        </w:rPr>
+      </w:pPr>
+      <w:r>
+        <w:rPr>
+          <w:rFonts w:ascii="Arial" w:eastAsia="Times New Roman" w:hAnsi="Arial" w:cs="Arial"/>
+          <w:sz w:val="20"/>
+          <w:szCs w:val="20"/>
+        </w:rPr>
+        <w:t>Cleaned all test newsletters?</w:t>
+      </w:r>
+    </w:p>
+    <w:p>
+      <w:pPr>
+        <w:spacing w:before="100" w:beforeAutospacing="1" w:after="100" w:afterAutospacing="1"/>
+        <w:outlineLvl w:val="1"/>
         <w:rPr>
           <w:rFonts w:ascii="Arial" w:eastAsia="Times New Roman" w:hAnsi="Arial" w:cs="Arial"/>
           <w:b/>
@@ -583,455 +1103,10 @@
           <w:sz w:val="36"/>
           <w:szCs w:val="36"/>
         </w:rPr>
-        <w:t>Content</w:t>
-      </w:r>
-    </w:p>
-    <w:p>
-      <w:pPr>
-        <w:numPr>
-          <w:ilvl w:val="0"/>
-          <w:numId w:val="15"/>
-        </w:numPr>
-        <w:spacing w:before="100" w:beforeAutospacing="1" w:after="100" w:afterAutospacing="1"/>
-        <w:rPr>
-          <w:rFonts w:ascii="Arial" w:eastAsia="Times New Roman" w:hAnsi="Arial" w:cs="Arial"/>
-          <w:sz w:val="20"/>
-          <w:szCs w:val="20"/>
-        </w:rPr>
-      </w:pPr>
-      <w:r>
-        <w:rPr>
-          <w:rFonts w:ascii="Arial" w:eastAsia="Times New Roman" w:hAnsi="Arial" w:cs="Arial"/>
-          <w:sz w:val="20"/>
-          <w:szCs w:val="20"/>
-        </w:rPr>
-        <w:t>Removed all unused content?</w:t>
-      </w:r>
-    </w:p>
-    <w:p>
-      <w:pPr>
-        <w:numPr>
-          <w:ilvl w:val="0"/>
-          <w:numId w:val="15"/>
-        </w:numPr>
-        <w:spacing w:before="100" w:beforeAutospacing="1" w:after="100" w:afterAutospacing="1"/>
-        <w:rPr>
-          <w:rFonts w:ascii="Arial" w:eastAsia="Times New Roman" w:hAnsi="Arial" w:cs="Arial"/>
-          <w:sz w:val="20"/>
-          <w:szCs w:val="20"/>
-        </w:rPr>
-      </w:pPr>
-      <w:r>
-        <w:rPr>
-          <w:rFonts w:ascii="Arial" w:eastAsia="Times New Roman" w:hAnsi="Arial" w:cs="Arial"/>
-          <w:sz w:val="20"/>
-          <w:szCs w:val="20"/>
-        </w:rPr>
-        <w:t xml:space="preserve">Removed all unused files and images, like default </w:t>
-      </w:r>
-      <w:proofErr w:type="spellStart"/>
-      <w:r>
-        <w:rPr>
-          <w:rFonts w:ascii="Arial" w:eastAsia="Times New Roman" w:hAnsi="Arial" w:cs="Arial"/>
-          <w:sz w:val="20"/>
-          <w:szCs w:val="20"/>
-        </w:rPr>
-        <w:t>Joomla</w:t>
-      </w:r>
-      <w:proofErr w:type="spellEnd"/>
-      <w:r>
-        <w:rPr>
-          <w:rFonts w:ascii="Arial" w:eastAsia="Times New Roman" w:hAnsi="Arial" w:cs="Arial"/>
-          <w:sz w:val="20"/>
-          <w:szCs w:val="20"/>
-        </w:rPr>
-        <w:t xml:space="preserve"> images?</w:t>
-      </w:r>
-    </w:p>
-    <w:p>
-      <w:pPr>
-        <w:numPr>
-          <w:ilvl w:val="0"/>
-          <w:numId w:val="15"/>
-        </w:numPr>
-        <w:spacing w:before="100" w:beforeAutospacing="1" w:after="100" w:afterAutospacing="1"/>
-        <w:rPr>
-          <w:rFonts w:ascii="Arial" w:eastAsia="Times New Roman" w:hAnsi="Arial" w:cs="Arial"/>
-          <w:sz w:val="20"/>
-          <w:szCs w:val="20"/>
-        </w:rPr>
-      </w:pPr>
-      <w:r>
-        <w:rPr>
-          <w:rFonts w:ascii="Arial" w:eastAsia="Times New Roman" w:hAnsi="Arial" w:cs="Arial"/>
-          <w:sz w:val="20"/>
-          <w:szCs w:val="20"/>
-        </w:rPr>
-        <w:t xml:space="preserve">All </w:t>
-      </w:r>
-      <w:proofErr w:type="spellStart"/>
-      <w:r>
-        <w:rPr>
-          <w:rFonts w:ascii="Arial" w:eastAsia="Times New Roman" w:hAnsi="Arial" w:cs="Arial"/>
-          <w:sz w:val="20"/>
-          <w:szCs w:val="20"/>
-        </w:rPr>
-        <w:t>Lorem</w:t>
-      </w:r>
-      <w:proofErr w:type="spellEnd"/>
-      <w:r>
-        <w:rPr>
-          <w:rFonts w:ascii="Arial" w:eastAsia="Times New Roman" w:hAnsi="Arial" w:cs="Arial"/>
-          <w:sz w:val="20"/>
-          <w:szCs w:val="20"/>
-        </w:rPr>
-        <w:t xml:space="preserve"> </w:t>
-      </w:r>
-      <w:proofErr w:type="spellStart"/>
-      <w:r>
-        <w:rPr>
-          <w:rFonts w:ascii="Arial" w:eastAsia="Times New Roman" w:hAnsi="Arial" w:cs="Arial"/>
-          <w:sz w:val="20"/>
-          <w:szCs w:val="20"/>
-        </w:rPr>
-        <w:t>Ipsum</w:t>
-      </w:r>
-      <w:proofErr w:type="spellEnd"/>
-      <w:r>
-        <w:rPr>
-          <w:rFonts w:ascii="Arial" w:eastAsia="Times New Roman" w:hAnsi="Arial" w:cs="Arial"/>
-          <w:sz w:val="20"/>
-          <w:szCs w:val="20"/>
-        </w:rPr>
-        <w:t xml:space="preserve"> / dummy content is removed?</w:t>
-      </w:r>
-    </w:p>
-    <w:p>
-      <w:pPr>
-        <w:numPr>
-          <w:ilvl w:val="0"/>
-          <w:numId w:val="15"/>
-        </w:numPr>
-        <w:spacing w:before="100" w:beforeAutospacing="1" w:after="100" w:afterAutospacing="1"/>
-        <w:rPr>
-          <w:rFonts w:ascii="Arial" w:eastAsia="Times New Roman" w:hAnsi="Arial" w:cs="Arial"/>
-          <w:sz w:val="20"/>
-          <w:szCs w:val="20"/>
-        </w:rPr>
-      </w:pPr>
-      <w:r>
-        <w:rPr>
-          <w:rFonts w:ascii="Arial" w:eastAsia="Times New Roman" w:hAnsi="Arial" w:cs="Arial"/>
-          <w:sz w:val="20"/>
-          <w:szCs w:val="20"/>
-        </w:rPr>
-        <w:t>Removed all deleted content (empty trash articles, categories, menu items, modules)?</w:t>
-      </w:r>
-    </w:p>
-    <w:p>
-      <w:pPr>
-        <w:numPr>
-          <w:ilvl w:val="0"/>
-          <w:numId w:val="15"/>
-        </w:numPr>
-        <w:spacing w:before="100" w:beforeAutospacing="1" w:after="100" w:afterAutospacing="1"/>
-        <w:rPr>
-          <w:rFonts w:ascii="Arial" w:eastAsia="Times New Roman" w:hAnsi="Arial" w:cs="Arial"/>
-          <w:sz w:val="20"/>
-          <w:szCs w:val="20"/>
-        </w:rPr>
-      </w:pPr>
-      <w:r>
-        <w:rPr>
-          <w:rFonts w:ascii="Arial" w:eastAsia="Times New Roman" w:hAnsi="Arial" w:cs="Arial"/>
-          <w:sz w:val="20"/>
-          <w:szCs w:val="20"/>
-        </w:rPr>
-        <w:t>Replaced development URLs in the database with production URLs?</w:t>
-      </w:r>
-    </w:p>
-    <w:p>
-      <w:pPr>
-        <w:numPr>
-          <w:ilvl w:val="0"/>
-          <w:numId w:val="15"/>
-        </w:numPr>
-        <w:spacing w:before="100" w:beforeAutospacing="1" w:after="100" w:afterAutospacing="1"/>
-        <w:rPr>
-          <w:rFonts w:ascii="Arial" w:eastAsia="Times New Roman" w:hAnsi="Arial" w:cs="Arial"/>
-          <w:sz w:val="20"/>
-          <w:szCs w:val="20"/>
-        </w:rPr>
-      </w:pPr>
-      <w:r>
-        <w:rPr>
-          <w:rFonts w:ascii="Arial" w:eastAsia="Times New Roman" w:hAnsi="Arial" w:cs="Arial"/>
-          <w:sz w:val="20"/>
-          <w:szCs w:val="20"/>
-        </w:rPr>
-        <w:t>Robots.txt setup?</w:t>
-      </w:r>
-    </w:p>
-    <w:p>
-      <w:pPr>
-        <w:numPr>
-          <w:ilvl w:val="0"/>
-          <w:numId w:val="15"/>
-        </w:numPr>
-        <w:spacing w:before="100" w:beforeAutospacing="1" w:after="100" w:afterAutospacing="1"/>
-        <w:rPr>
-          <w:rFonts w:ascii="Arial" w:eastAsia="Times New Roman" w:hAnsi="Arial" w:cs="Arial"/>
-          <w:sz w:val="20"/>
-          <w:szCs w:val="20"/>
-        </w:rPr>
-      </w:pPr>
-      <w:r>
-        <w:rPr>
-          <w:rFonts w:ascii="Arial" w:eastAsia="Times New Roman" w:hAnsi="Arial" w:cs="Arial"/>
-          <w:sz w:val="20"/>
-          <w:szCs w:val="20"/>
-        </w:rPr>
-        <w:t>Favicon installed?</w:t>
-      </w:r>
-    </w:p>
-    <w:p>
-      <w:pPr>
-        <w:numPr>
-          <w:ilvl w:val="0"/>
-          <w:numId w:val="15"/>
-        </w:numPr>
-        <w:spacing w:before="100" w:beforeAutospacing="1" w:after="100" w:afterAutospacing="1"/>
-        <w:rPr>
-          <w:rFonts w:ascii="Arial" w:eastAsia="Times New Roman" w:hAnsi="Arial" w:cs="Arial"/>
-          <w:sz w:val="20"/>
-          <w:szCs w:val="20"/>
-        </w:rPr>
-      </w:pPr>
-      <w:r>
-        <w:rPr>
-          <w:rFonts w:ascii="Arial" w:eastAsia="Times New Roman" w:hAnsi="Arial" w:cs="Arial"/>
-          <w:sz w:val="20"/>
-          <w:szCs w:val="20"/>
-        </w:rPr>
-        <w:t>Mobile icons installed?</w:t>
-      </w:r>
-    </w:p>
-    <w:p>
-      <w:pPr>
-        <w:numPr>
-          <w:ilvl w:val="0"/>
-          <w:numId w:val="15"/>
-        </w:numPr>
-        <w:spacing w:before="100" w:beforeAutospacing="1" w:after="100" w:afterAutospacing="1"/>
-        <w:rPr>
-          <w:rFonts w:ascii="Arial" w:eastAsia="Times New Roman" w:hAnsi="Arial" w:cs="Arial"/>
-          <w:sz w:val="20"/>
-          <w:szCs w:val="20"/>
-        </w:rPr>
-      </w:pPr>
-      <w:r>
-        <w:rPr>
-          <w:rFonts w:ascii="Arial" w:eastAsia="Times New Roman" w:hAnsi="Arial" w:cs="Arial"/>
-          <w:sz w:val="20"/>
-          <w:szCs w:val="20"/>
-        </w:rPr>
-        <w:t>URL redirects from old site to new site setup?</w:t>
-      </w:r>
-    </w:p>
-    <w:p>
-      <w:pPr>
-        <w:numPr>
-          <w:ilvl w:val="0"/>
-          <w:numId w:val="15"/>
-        </w:numPr>
-        <w:spacing w:before="100" w:beforeAutospacing="1" w:after="100" w:afterAutospacing="1"/>
-        <w:rPr>
-          <w:rFonts w:ascii="Arial" w:eastAsia="Times New Roman" w:hAnsi="Arial" w:cs="Arial"/>
-          <w:sz w:val="20"/>
-          <w:szCs w:val="20"/>
-        </w:rPr>
-      </w:pPr>
-      <w:r>
-        <w:rPr>
-          <w:rFonts w:ascii="Arial" w:eastAsia="Times New Roman" w:hAnsi="Arial" w:cs="Arial"/>
-          <w:sz w:val="20"/>
-          <w:szCs w:val="20"/>
-        </w:rPr>
-        <w:t>Added a 404 page?</w:t>
-      </w:r>
-    </w:p>
-    <w:p>
-      <w:pPr>
-        <w:numPr>
-          <w:ilvl w:val="0"/>
-          <w:numId w:val="15"/>
-        </w:numPr>
-        <w:spacing w:before="100" w:beforeAutospacing="1" w:after="100" w:afterAutospacing="1"/>
-        <w:rPr>
-          <w:rFonts w:ascii="Arial" w:eastAsia="Times New Roman" w:hAnsi="Arial" w:cs="Arial"/>
-          <w:sz w:val="20"/>
-          <w:szCs w:val="20"/>
-        </w:rPr>
-      </w:pPr>
-      <w:r>
-        <w:rPr>
-          <w:rFonts w:ascii="Arial" w:eastAsia="Times New Roman" w:hAnsi="Arial" w:cs="Arial"/>
-          <w:sz w:val="20"/>
-          <w:szCs w:val="20"/>
-        </w:rPr>
-        <w:t>Optimized images?</w:t>
-      </w:r>
-    </w:p>
-    <w:p>
-      <w:pPr>
-        <w:numPr>
-          <w:ilvl w:val="0"/>
-          <w:numId w:val="15"/>
-        </w:numPr>
-        <w:spacing w:before="100" w:beforeAutospacing="1" w:after="100" w:afterAutospacing="1"/>
-        <w:rPr>
-          <w:rFonts w:ascii="Arial" w:eastAsia="Times New Roman" w:hAnsi="Arial" w:cs="Arial"/>
-          <w:sz w:val="20"/>
-          <w:szCs w:val="20"/>
-        </w:rPr>
-      </w:pPr>
-      <w:r>
-        <w:rPr>
-          <w:rFonts w:ascii="Arial" w:eastAsia="Times New Roman" w:hAnsi="Arial" w:cs="Arial"/>
-          <w:sz w:val="20"/>
-          <w:szCs w:val="20"/>
-        </w:rPr>
-        <w:t>Unpublished unused search plugins?</w:t>
-      </w:r>
-    </w:p>
-    <w:p>
-      <w:pPr>
-        <w:numPr>
-          <w:ilvl w:val="0"/>
-          <w:numId w:val="15"/>
-        </w:numPr>
-        <w:spacing w:before="100" w:beforeAutospacing="1" w:after="100" w:afterAutospacing="1"/>
-        <w:rPr>
-          <w:rFonts w:ascii="Arial" w:eastAsia="Times New Roman" w:hAnsi="Arial" w:cs="Arial"/>
-          <w:sz w:val="20"/>
-          <w:szCs w:val="20"/>
-        </w:rPr>
-      </w:pPr>
-      <w:r>
-        <w:rPr>
-          <w:rFonts w:ascii="Arial" w:eastAsia="Times New Roman" w:hAnsi="Arial" w:cs="Arial"/>
-          <w:sz w:val="20"/>
-          <w:szCs w:val="20"/>
-        </w:rPr>
-        <w:t>Are the search plugins in the correct order?</w:t>
-      </w:r>
-    </w:p>
-    <w:p>
-      <w:pPr>
-        <w:numPr>
-          <w:ilvl w:val="0"/>
-          <w:numId w:val="15"/>
-        </w:numPr>
-        <w:spacing w:before="100" w:beforeAutospacing="1" w:after="100" w:afterAutospacing="1"/>
-        <w:rPr>
-          <w:rFonts w:ascii="Arial" w:eastAsia="Times New Roman" w:hAnsi="Arial" w:cs="Arial"/>
-          <w:sz w:val="20"/>
-          <w:szCs w:val="20"/>
-        </w:rPr>
-      </w:pPr>
-      <w:r>
-        <w:rPr>
-          <w:rFonts w:ascii="Arial" w:eastAsia="Times New Roman" w:hAnsi="Arial" w:cs="Arial"/>
-          <w:sz w:val="20"/>
-          <w:szCs w:val="20"/>
-        </w:rPr>
-        <w:t xml:space="preserve">All </w:t>
-      </w:r>
-      <w:proofErr w:type="spellStart"/>
-      <w:r>
-        <w:rPr>
-          <w:rFonts w:ascii="Arial" w:eastAsia="Times New Roman" w:hAnsi="Arial" w:cs="Arial"/>
-          <w:sz w:val="20"/>
-          <w:szCs w:val="20"/>
-        </w:rPr>
-        <w:t>webforms</w:t>
-      </w:r>
-      <w:proofErr w:type="spellEnd"/>
-      <w:r>
-        <w:rPr>
-          <w:rFonts w:ascii="Arial" w:eastAsia="Times New Roman" w:hAnsi="Arial" w:cs="Arial"/>
-          <w:sz w:val="20"/>
-          <w:szCs w:val="20"/>
-        </w:rPr>
-        <w:t xml:space="preserve"> have email handling and </w:t>
-      </w:r>
-      <w:proofErr w:type="spellStart"/>
-      <w:r>
-        <w:rPr>
-          <w:rFonts w:ascii="Arial" w:eastAsia="Times New Roman" w:hAnsi="Arial" w:cs="Arial"/>
-          <w:sz w:val="20"/>
-          <w:szCs w:val="20"/>
-        </w:rPr>
-        <w:t>emailadresses</w:t>
-      </w:r>
-      <w:proofErr w:type="spellEnd"/>
-      <w:r>
-        <w:rPr>
-          <w:rFonts w:ascii="Arial" w:eastAsia="Times New Roman" w:hAnsi="Arial" w:cs="Arial"/>
-          <w:sz w:val="20"/>
-          <w:szCs w:val="20"/>
-        </w:rPr>
-        <w:t xml:space="preserve"> setup correctly?</w:t>
-      </w:r>
-    </w:p>
-    <w:p>
-      <w:pPr>
-        <w:numPr>
-          <w:ilvl w:val="0"/>
-          <w:numId w:val="15"/>
-        </w:numPr>
-        <w:spacing w:before="100" w:beforeAutospacing="1" w:after="100" w:afterAutospacing="1"/>
-        <w:rPr>
-          <w:rFonts w:ascii="Arial" w:eastAsia="Times New Roman" w:hAnsi="Arial" w:cs="Arial"/>
-          <w:sz w:val="20"/>
-          <w:szCs w:val="20"/>
-        </w:rPr>
-      </w:pPr>
-      <w:r>
-        <w:rPr>
-          <w:rFonts w:ascii="Arial" w:eastAsia="Times New Roman" w:hAnsi="Arial" w:cs="Arial"/>
-          <w:sz w:val="20"/>
-          <w:szCs w:val="20"/>
-        </w:rPr>
-        <w:t>Cleaned form submissions?</w:t>
-      </w:r>
-    </w:p>
-    <w:p>
-      <w:pPr>
-        <w:numPr>
-          <w:ilvl w:val="0"/>
-          <w:numId w:val="15"/>
-        </w:numPr>
-        <w:spacing w:before="100" w:beforeAutospacing="1" w:after="100" w:afterAutospacing="1"/>
-        <w:rPr>
-          <w:rFonts w:ascii="Arial" w:eastAsia="Times New Roman" w:hAnsi="Arial" w:cs="Arial"/>
-          <w:sz w:val="20"/>
-          <w:szCs w:val="20"/>
-        </w:rPr>
-      </w:pPr>
-      <w:r>
-        <w:rPr>
-          <w:rFonts w:ascii="Arial" w:eastAsia="Times New Roman" w:hAnsi="Arial" w:cs="Arial"/>
-          <w:sz w:val="20"/>
-          <w:szCs w:val="20"/>
-        </w:rPr>
-        <w:t>Cleaned all test newsletters?</w:t>
-      </w:r>
-    </w:p>
-    <w:p>
-      <w:pPr>
-        <w:spacing w:before="100" w:beforeAutospacing="1" w:after="100" w:afterAutospacing="1"/>
-        <w:outlineLvl w:val="1"/>
+      </w:pPr>
+      <w:bookmarkStart w:id="3" w:name="user-content-htaccess"/>
+      <w:bookmarkEnd w:id="3"/>
+      <w:r>
         <w:rPr>
           <w:rFonts w:ascii="Arial" w:eastAsia="Times New Roman" w:hAnsi="Arial" w:cs="Arial"/>
           <w:b/>
@@ -1039,10 +1114,9 @@
           <w:sz w:val="36"/>
           <w:szCs w:val="36"/>
         </w:rPr>
-      </w:pPr>
-      <w:bookmarkStart w:id="3" w:name="user-content-htaccess"/>
-      <w:bookmarkEnd w:id="3"/>
-      <w:proofErr w:type="gramStart"/>
+        <w:t>.</w:t>
+      </w:r>
+      <w:proofErr w:type="spellStart"/>
       <w:r>
         <w:rPr>
           <w:rFonts w:ascii="Arial" w:eastAsia="Times New Roman" w:hAnsi="Arial" w:cs="Arial"/>
@@ -1051,10 +1125,120 @@
           <w:sz w:val="36"/>
           <w:szCs w:val="36"/>
         </w:rPr>
-        <w:t>.</w:t>
+        <w:t>htaccess</w:t>
+      </w:r>
+      <w:proofErr w:type="spellEnd"/>
+    </w:p>
+    <w:p>
+      <w:pPr>
+        <w:numPr>
+          <w:ilvl w:val="0"/>
+          <w:numId w:val="15"/>
+        </w:numPr>
+        <w:spacing w:before="100" w:beforeAutospacing="1" w:after="100" w:afterAutospacing="1"/>
+        <w:rPr>
+          <w:rFonts w:ascii="Arial" w:eastAsia="Times New Roman" w:hAnsi="Arial" w:cs="Arial"/>
+          <w:sz w:val="20"/>
+          <w:szCs w:val="20"/>
+        </w:rPr>
+      </w:pPr>
+      <w:r>
+        <w:rPr>
+          <w:rFonts w:ascii="Arial" w:eastAsia="Times New Roman" w:hAnsi="Arial" w:cs="Arial"/>
+          <w:sz w:val="20"/>
+          <w:szCs w:val="20"/>
+        </w:rPr>
+        <w:t>Redirect non-www to www setup in .</w:t>
       </w:r>
       <w:proofErr w:type="spellStart"/>
       <w:r>
+        <w:rPr>
+          <w:rFonts w:ascii="Arial" w:eastAsia="Times New Roman" w:hAnsi="Arial" w:cs="Arial"/>
+          <w:sz w:val="20"/>
+          <w:szCs w:val="20"/>
+        </w:rPr>
+        <w:t>htaccess</w:t>
+      </w:r>
+      <w:proofErr w:type="spellEnd"/>
+      <w:r>
+        <w:rPr>
+          <w:rFonts w:ascii="Arial" w:eastAsia="Times New Roman" w:hAnsi="Arial" w:cs="Arial"/>
+          <w:sz w:val="20"/>
+          <w:szCs w:val="20"/>
+        </w:rPr>
+        <w:t xml:space="preserve"> </w:t>
+      </w:r>
+      <w:r>
+        <w:rPr>
+          <w:rFonts w:ascii="Arial" w:eastAsia="Times New Roman" w:hAnsi="Arial" w:cs="Arial"/>
+          <w:sz w:val="20"/>
+          <w:szCs w:val="20"/>
+        </w:rPr>
+        <w:t>o</w:t>
+      </w:r>
+      <w:r>
+        <w:rPr>
+          <w:rFonts w:ascii="Arial" w:eastAsia="Times New Roman" w:hAnsi="Arial" w:cs="Arial"/>
+          <w:sz w:val="20"/>
+          <w:szCs w:val="20"/>
+        </w:rPr>
+        <w:t>r</w:t>
+      </w:r>
+      <w:bookmarkStart w:id="4" w:name="_GoBack"/>
+      <w:bookmarkEnd w:id="4"/>
+      <w:r>
+        <w:rPr>
+          <w:rFonts w:ascii="Arial" w:eastAsia="Times New Roman" w:hAnsi="Arial" w:cs="Arial"/>
+          <w:sz w:val="20"/>
+          <w:szCs w:val="20"/>
+        </w:rPr>
+        <w:t xml:space="preserve"> webserver </w:t>
+      </w:r>
+      <w:proofErr w:type="spellStart"/>
+      <w:r>
+        <w:rPr>
+          <w:rFonts w:ascii="Arial" w:eastAsia="Times New Roman" w:hAnsi="Arial" w:cs="Arial"/>
+          <w:sz w:val="20"/>
+          <w:szCs w:val="20"/>
+        </w:rPr>
+        <w:t>virtualhostfile</w:t>
+      </w:r>
+      <w:proofErr w:type="spellEnd"/>
+      <w:r>
+        <w:rPr>
+          <w:rFonts w:ascii="Arial" w:eastAsia="Times New Roman" w:hAnsi="Arial" w:cs="Arial"/>
+          <w:sz w:val="20"/>
+          <w:szCs w:val="20"/>
+        </w:rPr>
+        <w:t>?</w:t>
+      </w:r>
+    </w:p>
+    <w:p>
+      <w:pPr>
+        <w:numPr>
+          <w:ilvl w:val="0"/>
+          <w:numId w:val="15"/>
+        </w:numPr>
+        <w:spacing w:before="100" w:beforeAutospacing="1" w:after="100" w:afterAutospacing="1"/>
+        <w:rPr>
+          <w:rFonts w:ascii="Arial" w:eastAsia="Times New Roman" w:hAnsi="Arial" w:cs="Arial"/>
+          <w:sz w:val="20"/>
+          <w:szCs w:val="20"/>
+        </w:rPr>
+      </w:pPr>
+      <w:r>
+        <w:rPr>
+          <w:rFonts w:ascii="Arial" w:eastAsia="Times New Roman" w:hAnsi="Arial" w:cs="Arial"/>
+          <w:sz w:val="20"/>
+          <w:szCs w:val="20"/>
+        </w:rPr>
+        <w:t>Added line to show XMAP sitemap as sitemap.xml?</w:t>
+      </w:r>
+    </w:p>
+    <w:p>
+      <w:pPr>
+        <w:spacing w:before="100" w:beforeAutospacing="1" w:after="100" w:afterAutospacing="1"/>
+        <w:outlineLvl w:val="1"/>
         <w:rPr>
           <w:rFonts w:ascii="Arial" w:eastAsia="Times New Roman" w:hAnsi="Arial" w:cs="Arial"/>
           <w:b/>
@@ -1062,87 +1246,10 @@
           <w:sz w:val="36"/>
           <w:szCs w:val="36"/>
         </w:rPr>
-        <w:t>htaccess</w:t>
-      </w:r>
-      <w:proofErr w:type="spellEnd"/>
-      <w:proofErr w:type="gramEnd"/>
-    </w:p>
-    <w:p>
-      <w:pPr>
-        <w:numPr>
-          <w:ilvl w:val="0"/>
-          <w:numId w:val="15"/>
-        </w:numPr>
-        <w:spacing w:before="100" w:beforeAutospacing="1" w:after="100" w:afterAutospacing="1"/>
-        <w:rPr>
-          <w:rFonts w:ascii="Arial" w:eastAsia="Times New Roman" w:hAnsi="Arial" w:cs="Arial"/>
-          <w:sz w:val="20"/>
-          <w:szCs w:val="20"/>
-        </w:rPr>
-      </w:pPr>
-      <w:r>
-        <w:rPr>
-          <w:rFonts w:ascii="Arial" w:eastAsia="Times New Roman" w:hAnsi="Arial" w:cs="Arial"/>
-          <w:sz w:val="20"/>
-          <w:szCs w:val="20"/>
-        </w:rPr>
-        <w:t xml:space="preserve">Redirect non-www to www setup </w:t>
-      </w:r>
-      <w:proofErr w:type="gramStart"/>
-      <w:r>
-        <w:rPr>
-          <w:rFonts w:ascii="Arial" w:eastAsia="Times New Roman" w:hAnsi="Arial" w:cs="Arial"/>
-          <w:sz w:val="20"/>
-          <w:szCs w:val="20"/>
-        </w:rPr>
-        <w:t>in .</w:t>
-      </w:r>
-      <w:proofErr w:type="spellStart"/>
-      <w:r>
-        <w:rPr>
-          <w:rFonts w:ascii="Arial" w:eastAsia="Times New Roman" w:hAnsi="Arial" w:cs="Arial"/>
-          <w:sz w:val="20"/>
-          <w:szCs w:val="20"/>
-        </w:rPr>
-        <w:t>htaccess</w:t>
-      </w:r>
-      <w:proofErr w:type="spellEnd"/>
-      <w:proofErr w:type="gramEnd"/>
-      <w:r>
-        <w:rPr>
-          <w:rFonts w:ascii="Arial" w:eastAsia="Times New Roman" w:hAnsi="Arial" w:cs="Arial"/>
-          <w:sz w:val="20"/>
-          <w:szCs w:val="20"/>
-        </w:rPr>
-        <w:t>?</w:t>
-      </w:r>
-    </w:p>
-    <w:p>
-      <w:pPr>
-        <w:numPr>
-          <w:ilvl w:val="0"/>
-          <w:numId w:val="15"/>
-        </w:numPr>
-        <w:spacing w:before="100" w:beforeAutospacing="1" w:after="100" w:afterAutospacing="1"/>
-        <w:rPr>
-          <w:rFonts w:ascii="Arial" w:eastAsia="Times New Roman" w:hAnsi="Arial" w:cs="Arial"/>
-          <w:sz w:val="20"/>
-          <w:szCs w:val="20"/>
-        </w:rPr>
-      </w:pPr>
-      <w:r>
-        <w:rPr>
-          <w:rFonts w:ascii="Arial" w:eastAsia="Times New Roman" w:hAnsi="Arial" w:cs="Arial"/>
-          <w:sz w:val="20"/>
-          <w:szCs w:val="20"/>
-        </w:rPr>
-        <w:t>Added line to show XMAP sitemap as sitemap.xml?</w:t>
-      </w:r>
-    </w:p>
-    <w:p>
-      <w:pPr>
-        <w:spacing w:before="100" w:beforeAutospacing="1" w:after="100" w:afterAutospacing="1"/>
-        <w:outlineLvl w:val="1"/>
+      </w:pPr>
+      <w:bookmarkStart w:id="5" w:name="user-content-security"/>
+      <w:bookmarkEnd w:id="5"/>
+      <w:r>
         <w:rPr>
           <w:rFonts w:ascii="Arial" w:eastAsia="Times New Roman" w:hAnsi="Arial" w:cs="Arial"/>
           <w:b/>
@@ -1150,10 +1257,98 @@
           <w:sz w:val="36"/>
           <w:szCs w:val="36"/>
         </w:rPr>
-      </w:pPr>
-      <w:bookmarkStart w:id="4" w:name="user-content-security"/>
-      <w:bookmarkEnd w:id="4"/>
-      <w:r>
+        <w:t>Security</w:t>
+      </w:r>
+    </w:p>
+    <w:p>
+      <w:pPr>
+        <w:numPr>
+          <w:ilvl w:val="0"/>
+          <w:numId w:val="15"/>
+        </w:numPr>
+        <w:spacing w:before="100" w:beforeAutospacing="1" w:after="100" w:afterAutospacing="1"/>
+        <w:rPr>
+          <w:rFonts w:ascii="Arial" w:eastAsia="Times New Roman" w:hAnsi="Arial" w:cs="Arial"/>
+          <w:sz w:val="20"/>
+          <w:szCs w:val="20"/>
+        </w:rPr>
+      </w:pPr>
+      <w:r>
+        <w:rPr>
+          <w:rFonts w:ascii="Arial" w:eastAsia="Times New Roman" w:hAnsi="Arial" w:cs="Arial"/>
+          <w:sz w:val="20"/>
+          <w:szCs w:val="20"/>
+        </w:rPr>
+        <w:t xml:space="preserve">Admin Tools Pro / </w:t>
+      </w:r>
+      <w:proofErr w:type="spellStart"/>
+      <w:r>
+        <w:rPr>
+          <w:rFonts w:ascii="Arial" w:eastAsia="Times New Roman" w:hAnsi="Arial" w:cs="Arial"/>
+          <w:sz w:val="20"/>
+          <w:szCs w:val="20"/>
+        </w:rPr>
+        <w:t>jHackGuard</w:t>
+      </w:r>
+      <w:proofErr w:type="spellEnd"/>
+      <w:r>
+        <w:rPr>
+          <w:rFonts w:ascii="Arial" w:eastAsia="Times New Roman" w:hAnsi="Arial" w:cs="Arial"/>
+          <w:sz w:val="20"/>
+          <w:szCs w:val="20"/>
+        </w:rPr>
+        <w:t xml:space="preserve"> installed and configured?</w:t>
+      </w:r>
+    </w:p>
+    <w:p>
+      <w:pPr>
+        <w:numPr>
+          <w:ilvl w:val="0"/>
+          <w:numId w:val="15"/>
+        </w:numPr>
+        <w:spacing w:before="100" w:beforeAutospacing="1" w:after="100" w:afterAutospacing="1"/>
+        <w:rPr>
+          <w:rFonts w:ascii="Arial" w:eastAsia="Times New Roman" w:hAnsi="Arial" w:cs="Arial"/>
+          <w:sz w:val="20"/>
+          <w:szCs w:val="20"/>
+        </w:rPr>
+      </w:pPr>
+      <w:r>
+        <w:rPr>
+          <w:rFonts w:ascii="Arial" w:eastAsia="Times New Roman" w:hAnsi="Arial" w:cs="Arial"/>
+          <w:sz w:val="20"/>
+          <w:szCs w:val="20"/>
+        </w:rPr>
+        <w:t>Admin Tools Pro Never block these IPs [your own IP-address]</w:t>
+      </w:r>
+    </w:p>
+    <w:p>
+      <w:pPr>
+        <w:numPr>
+          <w:ilvl w:val="0"/>
+          <w:numId w:val="15"/>
+        </w:numPr>
+        <w:spacing w:before="100" w:beforeAutospacing="1" w:after="100" w:afterAutospacing="1"/>
+        <w:rPr>
+          <w:rFonts w:ascii="Arial" w:eastAsia="Times New Roman" w:hAnsi="Arial" w:cs="Arial"/>
+          <w:sz w:val="20"/>
+          <w:szCs w:val="20"/>
+        </w:rPr>
+      </w:pPr>
+      <w:r>
+        <w:rPr>
+          <w:rFonts w:ascii="Arial" w:eastAsia="Times New Roman" w:hAnsi="Arial" w:cs="Arial"/>
+          <w:sz w:val="20"/>
+          <w:szCs w:val="20"/>
+        </w:rPr>
+        <w:lastRenderedPageBreak/>
+        <w:t>Block access to /administrator with admin secret URL parameter or use IP whitelist for /administrator</w:t>
+      </w:r>
+    </w:p>
+    <w:p>
+      <w:pPr>
+        <w:spacing w:before="100" w:beforeAutospacing="1" w:after="100" w:afterAutospacing="1"/>
+        <w:outlineLvl w:val="1"/>
         <w:rPr>
           <w:rFonts w:ascii="Arial" w:eastAsia="Times New Roman" w:hAnsi="Arial" w:cs="Arial"/>
           <w:b/>
@@ -1161,98 +1356,10 @@
           <w:sz w:val="36"/>
           <w:szCs w:val="36"/>
         </w:rPr>
-        <w:t>Security</w:t>
-      </w:r>
-    </w:p>
-    <w:p>
-      <w:pPr>
-        <w:numPr>
-          <w:ilvl w:val="0"/>
-          <w:numId w:val="15"/>
-        </w:numPr>
-        <w:spacing w:before="100" w:beforeAutospacing="1" w:after="100" w:afterAutospacing="1"/>
-        <w:rPr>
-          <w:rFonts w:ascii="Arial" w:eastAsia="Times New Roman" w:hAnsi="Arial" w:cs="Arial"/>
-          <w:sz w:val="20"/>
-          <w:szCs w:val="20"/>
-        </w:rPr>
-      </w:pPr>
-      <w:r>
-        <w:rPr>
-          <w:rFonts w:ascii="Arial" w:eastAsia="Times New Roman" w:hAnsi="Arial" w:cs="Arial"/>
-          <w:sz w:val="20"/>
-          <w:szCs w:val="20"/>
-        </w:rPr>
-        <w:t xml:space="preserve">Admin Tools Pro / </w:t>
-      </w:r>
-      <w:proofErr w:type="spellStart"/>
-      <w:r>
-        <w:rPr>
-          <w:rFonts w:ascii="Arial" w:eastAsia="Times New Roman" w:hAnsi="Arial" w:cs="Arial"/>
-          <w:sz w:val="20"/>
-          <w:szCs w:val="20"/>
-        </w:rPr>
-        <w:t>jHackGuard</w:t>
-      </w:r>
-      <w:proofErr w:type="spellEnd"/>
-      <w:r>
-        <w:rPr>
-          <w:rFonts w:ascii="Arial" w:eastAsia="Times New Roman" w:hAnsi="Arial" w:cs="Arial"/>
-          <w:sz w:val="20"/>
-          <w:szCs w:val="20"/>
-        </w:rPr>
-        <w:t xml:space="preserve"> installed and configured?</w:t>
-      </w:r>
-    </w:p>
-    <w:p>
-      <w:pPr>
-        <w:numPr>
-          <w:ilvl w:val="0"/>
-          <w:numId w:val="15"/>
-        </w:numPr>
-        <w:spacing w:before="100" w:beforeAutospacing="1" w:after="100" w:afterAutospacing="1"/>
-        <w:rPr>
-          <w:rFonts w:ascii="Arial" w:eastAsia="Times New Roman" w:hAnsi="Arial" w:cs="Arial"/>
-          <w:sz w:val="20"/>
-          <w:szCs w:val="20"/>
-        </w:rPr>
-      </w:pPr>
-      <w:r>
-        <w:rPr>
-          <w:rFonts w:ascii="Arial" w:eastAsia="Times New Roman" w:hAnsi="Arial" w:cs="Arial"/>
-          <w:sz w:val="20"/>
-          <w:szCs w:val="20"/>
-        </w:rPr>
-        <w:t>Admin Tools Pro Never block these IPs [your own IP-address]</w:t>
-      </w:r>
-    </w:p>
-    <w:p>
-      <w:pPr>
-        <w:numPr>
-          <w:ilvl w:val="0"/>
-          <w:numId w:val="15"/>
-        </w:numPr>
-        <w:spacing w:before="100" w:beforeAutospacing="1" w:after="100" w:afterAutospacing="1"/>
-        <w:rPr>
-          <w:rFonts w:ascii="Arial" w:eastAsia="Times New Roman" w:hAnsi="Arial" w:cs="Arial"/>
-          <w:sz w:val="20"/>
-          <w:szCs w:val="20"/>
-        </w:rPr>
-      </w:pPr>
-      <w:r>
-        <w:rPr>
-          <w:rFonts w:ascii="Arial" w:eastAsia="Times New Roman" w:hAnsi="Arial" w:cs="Arial"/>
-          <w:sz w:val="20"/>
-          <w:szCs w:val="20"/>
-        </w:rPr>
-        <w:lastRenderedPageBreak/>
-        <w:t>Block access to /administrator with admin secret URL parameter or use IP whitelist for /administrator</w:t>
-      </w:r>
-    </w:p>
-    <w:p>
-      <w:pPr>
-        <w:spacing w:before="100" w:beforeAutospacing="1" w:after="100" w:afterAutospacing="1"/>
-        <w:outlineLvl w:val="1"/>
+      </w:pPr>
+      <w:bookmarkStart w:id="6" w:name="user-content-jce-editor"/>
+      <w:bookmarkEnd w:id="6"/>
+      <w:r>
         <w:rPr>
           <w:rFonts w:ascii="Arial" w:eastAsia="Times New Roman" w:hAnsi="Arial" w:cs="Arial"/>
           <w:b/>
@@ -1260,10 +1367,95 @@
           <w:sz w:val="36"/>
           <w:szCs w:val="36"/>
         </w:rPr>
-      </w:pPr>
-      <w:bookmarkStart w:id="5" w:name="user-content-jce-editor"/>
-      <w:bookmarkEnd w:id="5"/>
-      <w:r>
+        <w:t>JCE Editor</w:t>
+      </w:r>
+    </w:p>
+    <w:p>
+      <w:pPr>
+        <w:numPr>
+          <w:ilvl w:val="0"/>
+          <w:numId w:val="15"/>
+        </w:numPr>
+        <w:spacing w:before="100" w:beforeAutospacing="1" w:after="100" w:afterAutospacing="1"/>
+        <w:rPr>
+          <w:rFonts w:ascii="Arial" w:eastAsia="Times New Roman" w:hAnsi="Arial" w:cs="Arial"/>
+          <w:sz w:val="20"/>
+          <w:szCs w:val="20"/>
+        </w:rPr>
+      </w:pPr>
+      <w:proofErr w:type="gramStart"/>
+      <w:r>
+        <w:rPr>
+          <w:rFonts w:ascii="Arial" w:eastAsia="Times New Roman" w:hAnsi="Arial" w:cs="Arial"/>
+          <w:sz w:val="20"/>
+          <w:szCs w:val="20"/>
+        </w:rPr>
+        <w:t>optimized</w:t>
+      </w:r>
+      <w:proofErr w:type="gramEnd"/>
+      <w:r>
+        <w:rPr>
+          <w:rFonts w:ascii="Arial" w:eastAsia="Times New Roman" w:hAnsi="Arial" w:cs="Arial"/>
+          <w:sz w:val="20"/>
+          <w:szCs w:val="20"/>
+        </w:rPr>
+        <w:t xml:space="preserve"> profile added/configured?</w:t>
+      </w:r>
+    </w:p>
+    <w:p>
+      <w:pPr>
+        <w:numPr>
+          <w:ilvl w:val="0"/>
+          <w:numId w:val="15"/>
+        </w:numPr>
+        <w:spacing w:before="100" w:beforeAutospacing="1" w:after="100" w:afterAutospacing="1"/>
+        <w:rPr>
+          <w:rFonts w:ascii="Arial" w:eastAsia="Times New Roman" w:hAnsi="Arial" w:cs="Arial"/>
+          <w:sz w:val="20"/>
+          <w:szCs w:val="20"/>
+        </w:rPr>
+      </w:pPr>
+      <w:r>
+        <w:rPr>
+          <w:rFonts w:ascii="Arial" w:eastAsia="Times New Roman" w:hAnsi="Arial" w:cs="Arial"/>
+          <w:sz w:val="20"/>
+          <w:szCs w:val="20"/>
+        </w:rPr>
+        <w:t xml:space="preserve">Joomla! - </w:t>
+      </w:r>
+      <w:proofErr w:type="gramStart"/>
+      <w:r>
+        <w:rPr>
+          <w:rFonts w:ascii="Arial" w:eastAsia="Times New Roman" w:hAnsi="Arial" w:cs="Arial"/>
+          <w:sz w:val="20"/>
+          <w:szCs w:val="20"/>
+        </w:rPr>
+        <w:t>editors-</w:t>
+      </w:r>
+      <w:proofErr w:type="spellStart"/>
+      <w:r>
+        <w:rPr>
+          <w:rFonts w:ascii="Arial" w:eastAsia="Times New Roman" w:hAnsi="Arial" w:cs="Arial"/>
+          <w:sz w:val="20"/>
+          <w:szCs w:val="20"/>
+        </w:rPr>
+        <w:t>xtd</w:t>
+      </w:r>
+      <w:proofErr w:type="spellEnd"/>
+      <w:proofErr w:type="gramEnd"/>
+      <w:r>
+        <w:rPr>
+          <w:rFonts w:ascii="Arial" w:eastAsia="Times New Roman" w:hAnsi="Arial" w:cs="Arial"/>
+          <w:sz w:val="20"/>
+          <w:szCs w:val="20"/>
+        </w:rPr>
+        <w:t xml:space="preserve"> plugins unpublished?</w:t>
+      </w:r>
+    </w:p>
+    <w:p>
+      <w:pPr>
+        <w:spacing w:before="100" w:beforeAutospacing="1" w:after="100" w:afterAutospacing="1"/>
+        <w:outlineLvl w:val="1"/>
         <w:rPr>
           <w:rFonts w:ascii="Arial" w:eastAsia="Times New Roman" w:hAnsi="Arial" w:cs="Arial"/>
           <w:b/>
@@ -1271,113 +1463,11 @@
           <w:sz w:val="36"/>
           <w:szCs w:val="36"/>
         </w:rPr>
-        <w:t>JCE Editor</w:t>
-      </w:r>
-    </w:p>
-    <w:p>
-      <w:pPr>
-        <w:numPr>
-          <w:ilvl w:val="0"/>
-          <w:numId w:val="15"/>
-        </w:numPr>
-        <w:spacing w:before="100" w:beforeAutospacing="1" w:after="100" w:afterAutospacing="1"/>
-        <w:rPr>
-          <w:rFonts w:ascii="Arial" w:eastAsia="Times New Roman" w:hAnsi="Arial" w:cs="Arial"/>
-          <w:sz w:val="20"/>
-          <w:szCs w:val="20"/>
-        </w:rPr>
-      </w:pPr>
-      <w:proofErr w:type="gramStart"/>
-      <w:r>
-        <w:rPr>
-          <w:rFonts w:ascii="Arial" w:eastAsia="Times New Roman" w:hAnsi="Arial" w:cs="Arial"/>
-          <w:sz w:val="20"/>
-          <w:szCs w:val="20"/>
-        </w:rPr>
-        <w:t>optimized</w:t>
-      </w:r>
-      <w:proofErr w:type="gramEnd"/>
-      <w:r>
-        <w:rPr>
-          <w:rFonts w:ascii="Arial" w:eastAsia="Times New Roman" w:hAnsi="Arial" w:cs="Arial"/>
-          <w:sz w:val="20"/>
-          <w:szCs w:val="20"/>
-        </w:rPr>
-        <w:t xml:space="preserve"> profile added/configured?</w:t>
-      </w:r>
-    </w:p>
-    <w:p>
-      <w:pPr>
-        <w:numPr>
-          <w:ilvl w:val="0"/>
-          <w:numId w:val="15"/>
-        </w:numPr>
-        <w:spacing w:before="100" w:beforeAutospacing="1" w:after="100" w:afterAutospacing="1"/>
-        <w:rPr>
-          <w:rFonts w:ascii="Arial" w:eastAsia="Times New Roman" w:hAnsi="Arial" w:cs="Arial"/>
-          <w:sz w:val="20"/>
-          <w:szCs w:val="20"/>
-        </w:rPr>
-      </w:pPr>
+      </w:pPr>
+      <w:bookmarkStart w:id="7" w:name="user-content-xmap"/>
+      <w:bookmarkEnd w:id="7"/>
       <w:proofErr w:type="spellStart"/>
       <w:r>
-        <w:rPr>
-          <w:rFonts w:ascii="Arial" w:eastAsia="Times New Roman" w:hAnsi="Arial" w:cs="Arial"/>
-          <w:sz w:val="20"/>
-          <w:szCs w:val="20"/>
-        </w:rPr>
-        <w:t>Joomla</w:t>
-      </w:r>
-      <w:proofErr w:type="spellEnd"/>
-      <w:r>
-        <w:rPr>
-          <w:rFonts w:ascii="Arial" w:eastAsia="Times New Roman" w:hAnsi="Arial" w:cs="Arial"/>
-          <w:sz w:val="20"/>
-          <w:szCs w:val="20"/>
-        </w:rPr>
-        <w:t xml:space="preserve">! - </w:t>
-      </w:r>
-      <w:proofErr w:type="gramStart"/>
-      <w:r>
-        <w:rPr>
-          <w:rFonts w:ascii="Arial" w:eastAsia="Times New Roman" w:hAnsi="Arial" w:cs="Arial"/>
-          <w:sz w:val="20"/>
-          <w:szCs w:val="20"/>
-        </w:rPr>
-        <w:t>editors</w:t>
-      </w:r>
-      <w:proofErr w:type="gramEnd"/>
-      <w:r>
-        <w:rPr>
-          <w:rFonts w:ascii="Arial" w:eastAsia="Times New Roman" w:hAnsi="Arial" w:cs="Arial"/>
-          <w:sz w:val="20"/>
-          <w:szCs w:val="20"/>
-        </w:rPr>
-        <w:t>-</w:t>
-      </w:r>
-      <w:proofErr w:type="spellStart"/>
-      <w:r>
-        <w:rPr>
-          <w:rFonts w:ascii="Arial" w:eastAsia="Times New Roman" w:hAnsi="Arial" w:cs="Arial"/>
-          <w:sz w:val="20"/>
-          <w:szCs w:val="20"/>
-        </w:rPr>
-        <w:t>xtd</w:t>
-      </w:r>
-      <w:proofErr w:type="spellEnd"/>
-      <w:r>
-        <w:rPr>
-          <w:rFonts w:ascii="Arial" w:eastAsia="Times New Roman" w:hAnsi="Arial" w:cs="Arial"/>
-          <w:sz w:val="20"/>
-          <w:szCs w:val="20"/>
-        </w:rPr>
-        <w:t xml:space="preserve"> plugins unpublished?</w:t>
-      </w:r>
-    </w:p>
-    <w:p>
-      <w:pPr>
-        <w:spacing w:before="100" w:beforeAutospacing="1" w:after="100" w:afterAutospacing="1"/>
-        <w:outlineLvl w:val="1"/>
         <w:rPr>
           <w:rFonts w:ascii="Arial" w:eastAsia="Times New Roman" w:hAnsi="Arial" w:cs="Arial"/>
           <w:b/>
@@ -1385,11 +1475,58 @@
           <w:sz w:val="36"/>
           <w:szCs w:val="36"/>
         </w:rPr>
-      </w:pPr>
-      <w:bookmarkStart w:id="6" w:name="user-content-xmap"/>
-      <w:bookmarkEnd w:id="6"/>
-      <w:proofErr w:type="spellStart"/>
-      <w:r>
+        <w:t>XMap</w:t>
+      </w:r>
+      <w:proofErr w:type="spellEnd"/>
+    </w:p>
+    <w:p>
+      <w:pPr>
+        <w:numPr>
+          <w:ilvl w:val="0"/>
+          <w:numId w:val="15"/>
+        </w:numPr>
+        <w:spacing w:before="100" w:beforeAutospacing="1" w:after="100" w:afterAutospacing="1"/>
+        <w:rPr>
+          <w:rFonts w:ascii="Arial" w:eastAsia="Times New Roman" w:hAnsi="Arial" w:cs="Arial"/>
+          <w:sz w:val="20"/>
+          <w:szCs w:val="20"/>
+        </w:rPr>
+      </w:pPr>
+      <w:r>
+        <w:rPr>
+          <w:rFonts w:ascii="Arial" w:eastAsia="Times New Roman" w:hAnsi="Arial" w:cs="Arial"/>
+          <w:sz w:val="20"/>
+          <w:szCs w:val="20"/>
+        </w:rPr>
+        <w:t>Sitemap created for all menus?</w:t>
+      </w:r>
+    </w:p>
+    <w:p>
+      <w:pPr>
+        <w:numPr>
+          <w:ilvl w:val="0"/>
+          <w:numId w:val="15"/>
+        </w:numPr>
+        <w:spacing w:before="100" w:beforeAutospacing="1" w:after="100" w:afterAutospacing="1"/>
+        <w:rPr>
+          <w:rFonts w:ascii="Arial" w:eastAsia="Times New Roman" w:hAnsi="Arial" w:cs="Arial"/>
+          <w:sz w:val="20"/>
+          <w:szCs w:val="20"/>
+        </w:rPr>
+      </w:pPr>
+      <w:r>
+        <w:rPr>
+          <w:rFonts w:ascii="Arial" w:eastAsia="Times New Roman" w:hAnsi="Arial" w:cs="Arial"/>
+          <w:sz w:val="20"/>
+          <w:szCs w:val="20"/>
+        </w:rPr>
+        <w:t>XML Sitemap added to Google Webmaster Tools?</w:t>
+      </w:r>
+    </w:p>
+    <w:p>
+      <w:pPr>
+        <w:spacing w:before="100" w:beforeAutospacing="1" w:after="100" w:afterAutospacing="1"/>
+        <w:outlineLvl w:val="1"/>
         <w:rPr>
           <w:rFonts w:ascii="Arial" w:eastAsia="Times New Roman" w:hAnsi="Arial" w:cs="Arial"/>
           <w:b/>
@@ -1397,58 +1534,10 @@
           <w:sz w:val="36"/>
           <w:szCs w:val="36"/>
         </w:rPr>
-        <w:t>XMap</w:t>
-      </w:r>
-      <w:proofErr w:type="spellEnd"/>
-    </w:p>
-    <w:p>
-      <w:pPr>
-        <w:numPr>
-          <w:ilvl w:val="0"/>
-          <w:numId w:val="15"/>
-        </w:numPr>
-        <w:spacing w:before="100" w:beforeAutospacing="1" w:after="100" w:afterAutospacing="1"/>
-        <w:rPr>
-          <w:rFonts w:ascii="Arial" w:eastAsia="Times New Roman" w:hAnsi="Arial" w:cs="Arial"/>
-          <w:sz w:val="20"/>
-          <w:szCs w:val="20"/>
-        </w:rPr>
-      </w:pPr>
-      <w:r>
-        <w:rPr>
-          <w:rFonts w:ascii="Arial" w:eastAsia="Times New Roman" w:hAnsi="Arial" w:cs="Arial"/>
-          <w:sz w:val="20"/>
-          <w:szCs w:val="20"/>
-        </w:rPr>
-        <w:t>Sitemap created for all menus?</w:t>
-      </w:r>
-    </w:p>
-    <w:p>
-      <w:pPr>
-        <w:numPr>
-          <w:ilvl w:val="0"/>
-          <w:numId w:val="15"/>
-        </w:numPr>
-        <w:spacing w:before="100" w:beforeAutospacing="1" w:after="100" w:afterAutospacing="1"/>
-        <w:rPr>
-          <w:rFonts w:ascii="Arial" w:eastAsia="Times New Roman" w:hAnsi="Arial" w:cs="Arial"/>
-          <w:sz w:val="20"/>
-          <w:szCs w:val="20"/>
-        </w:rPr>
-      </w:pPr>
-      <w:r>
-        <w:rPr>
-          <w:rFonts w:ascii="Arial" w:eastAsia="Times New Roman" w:hAnsi="Arial" w:cs="Arial"/>
-          <w:sz w:val="20"/>
-          <w:szCs w:val="20"/>
-        </w:rPr>
-        <w:t>XML Sitemap added to Google Webmaster Tools?</w:t>
-      </w:r>
-    </w:p>
-    <w:p>
-      <w:pPr>
-        <w:spacing w:before="100" w:beforeAutospacing="1" w:after="100" w:afterAutospacing="1"/>
-        <w:outlineLvl w:val="1"/>
+      </w:pPr>
+      <w:bookmarkStart w:id="8" w:name="user-content-https"/>
+      <w:bookmarkEnd w:id="8"/>
+      <w:r>
         <w:rPr>
           <w:rFonts w:ascii="Arial" w:eastAsia="Times New Roman" w:hAnsi="Arial" w:cs="Arial"/>
           <w:b/>
@@ -1456,10 +1545,79 @@
           <w:sz w:val="36"/>
           <w:szCs w:val="36"/>
         </w:rPr>
-      </w:pPr>
-      <w:bookmarkStart w:id="7" w:name="user-content-https"/>
-      <w:bookmarkEnd w:id="7"/>
-      <w:r>
+        <w:t>HTTPS</w:t>
+      </w:r>
+    </w:p>
+    <w:p>
+      <w:pPr>
+        <w:numPr>
+          <w:ilvl w:val="0"/>
+          <w:numId w:val="15"/>
+        </w:numPr>
+        <w:spacing w:before="100" w:beforeAutospacing="1" w:after="100" w:afterAutospacing="1"/>
+        <w:rPr>
+          <w:rFonts w:ascii="Arial" w:eastAsia="Times New Roman" w:hAnsi="Arial" w:cs="Arial"/>
+          <w:sz w:val="20"/>
+          <w:szCs w:val="20"/>
+        </w:rPr>
+      </w:pPr>
+      <w:r>
+        <w:rPr>
+          <w:rFonts w:ascii="Arial" w:eastAsia="Times New Roman" w:hAnsi="Arial" w:cs="Arial"/>
+          <w:sz w:val="20"/>
+          <w:szCs w:val="20"/>
+        </w:rPr>
+        <w:t>Certificate setup (if necessary)?</w:t>
+      </w:r>
+    </w:p>
+    <w:p>
+      <w:pPr>
+        <w:numPr>
+          <w:ilvl w:val="0"/>
+          <w:numId w:val="15"/>
+        </w:numPr>
+        <w:spacing w:before="100" w:beforeAutospacing="1" w:after="100" w:afterAutospacing="1"/>
+        <w:rPr>
+          <w:rFonts w:ascii="Arial" w:eastAsia="Times New Roman" w:hAnsi="Arial" w:cs="Arial"/>
+          <w:sz w:val="20"/>
+          <w:szCs w:val="20"/>
+        </w:rPr>
+      </w:pPr>
+      <w:r>
+        <w:rPr>
+          <w:rFonts w:ascii="Arial" w:eastAsia="Times New Roman" w:hAnsi="Arial" w:cs="Arial"/>
+          <w:sz w:val="20"/>
+          <w:szCs w:val="20"/>
+        </w:rPr>
+        <w:t>Activated HTTPS (if necessary)?</w:t>
+      </w:r>
+    </w:p>
+    <w:p>
+      <w:pPr>
+        <w:numPr>
+          <w:ilvl w:val="0"/>
+          <w:numId w:val="15"/>
+        </w:numPr>
+        <w:spacing w:before="100" w:beforeAutospacing="1" w:after="100" w:afterAutospacing="1"/>
+        <w:rPr>
+          <w:rFonts w:ascii="Arial" w:eastAsia="Times New Roman" w:hAnsi="Arial" w:cs="Arial"/>
+          <w:sz w:val="20"/>
+          <w:szCs w:val="20"/>
+        </w:rPr>
+      </w:pPr>
+      <w:r>
+        <w:rPr>
+          <w:rFonts w:ascii="Arial" w:eastAsia="Times New Roman" w:hAnsi="Arial" w:cs="Arial"/>
+          <w:sz w:val="20"/>
+          <w:szCs w:val="20"/>
+        </w:rPr>
+        <w:t>Admin Tools Pro: Convert all links to HTTPS when site is accessed over SSL (if necessary)</w:t>
+      </w:r>
+    </w:p>
+    <w:p>
+      <w:pPr>
+        <w:spacing w:before="100" w:beforeAutospacing="1" w:after="100" w:afterAutospacing="1"/>
+        <w:outlineLvl w:val="1"/>
         <w:rPr>
           <w:rFonts w:ascii="Arial" w:eastAsia="Times New Roman" w:hAnsi="Arial" w:cs="Arial"/>
           <w:b/>
@@ -1467,79 +1625,11 @@
           <w:sz w:val="36"/>
           <w:szCs w:val="36"/>
         </w:rPr>
-        <w:t>HTTPS</w:t>
-      </w:r>
-    </w:p>
-    <w:p>
-      <w:pPr>
-        <w:numPr>
-          <w:ilvl w:val="0"/>
-          <w:numId w:val="15"/>
-        </w:numPr>
-        <w:spacing w:before="100" w:beforeAutospacing="1" w:after="100" w:afterAutospacing="1"/>
-        <w:rPr>
-          <w:rFonts w:ascii="Arial" w:eastAsia="Times New Roman" w:hAnsi="Arial" w:cs="Arial"/>
-          <w:sz w:val="20"/>
-          <w:szCs w:val="20"/>
-        </w:rPr>
-      </w:pPr>
-      <w:r>
-        <w:rPr>
-          <w:rFonts w:ascii="Arial" w:eastAsia="Times New Roman" w:hAnsi="Arial" w:cs="Arial"/>
-          <w:sz w:val="20"/>
-          <w:szCs w:val="20"/>
-        </w:rPr>
-        <w:t>Certificate setup (if necessary)?</w:t>
-      </w:r>
-    </w:p>
-    <w:p>
-      <w:pPr>
-        <w:numPr>
-          <w:ilvl w:val="0"/>
-          <w:numId w:val="15"/>
-        </w:numPr>
-        <w:spacing w:before="100" w:beforeAutospacing="1" w:after="100" w:afterAutospacing="1"/>
-        <w:rPr>
-          <w:rFonts w:ascii="Arial" w:eastAsia="Times New Roman" w:hAnsi="Arial" w:cs="Arial"/>
-          <w:sz w:val="20"/>
-          <w:szCs w:val="20"/>
-        </w:rPr>
-      </w:pPr>
-      <w:r>
-        <w:rPr>
-          <w:rFonts w:ascii="Arial" w:eastAsia="Times New Roman" w:hAnsi="Arial" w:cs="Arial"/>
-          <w:sz w:val="20"/>
-          <w:szCs w:val="20"/>
-        </w:rPr>
-        <w:t>Activated HTTPS (if necessary)?</w:t>
-      </w:r>
-    </w:p>
-    <w:p>
-      <w:pPr>
-        <w:numPr>
-          <w:ilvl w:val="0"/>
-          <w:numId w:val="15"/>
-        </w:numPr>
-        <w:spacing w:before="100" w:beforeAutospacing="1" w:after="100" w:afterAutospacing="1"/>
-        <w:rPr>
-          <w:rFonts w:ascii="Arial" w:eastAsia="Times New Roman" w:hAnsi="Arial" w:cs="Arial"/>
-          <w:sz w:val="20"/>
-          <w:szCs w:val="20"/>
-        </w:rPr>
-      </w:pPr>
-      <w:r>
-        <w:rPr>
-          <w:rFonts w:ascii="Arial" w:eastAsia="Times New Roman" w:hAnsi="Arial" w:cs="Arial"/>
-          <w:sz w:val="20"/>
-          <w:szCs w:val="20"/>
-        </w:rPr>
-        <w:t>Admin Tools Pro: Convert all links to HTTPS when site is accessed over SSL (if necessary)</w:t>
-      </w:r>
-    </w:p>
-    <w:p>
-      <w:pPr>
-        <w:spacing w:before="100" w:beforeAutospacing="1" w:after="100" w:afterAutospacing="1"/>
-        <w:outlineLvl w:val="1"/>
+      </w:pPr>
+      <w:bookmarkStart w:id="9" w:name="user-content-optimisation--seo"/>
+      <w:bookmarkEnd w:id="9"/>
+      <w:proofErr w:type="spellStart"/>
+      <w:r>
         <w:rPr>
           <w:rFonts w:ascii="Arial" w:eastAsia="Times New Roman" w:hAnsi="Arial" w:cs="Arial"/>
           <w:b/>
@@ -1547,10 +1637,9 @@
           <w:sz w:val="36"/>
           <w:szCs w:val="36"/>
         </w:rPr>
-      </w:pPr>
-      <w:bookmarkStart w:id="8" w:name="user-content-optimisation--seo"/>
-      <w:bookmarkEnd w:id="8"/>
-      <w:proofErr w:type="spellStart"/>
+        <w:t>Optimisation</w:t>
+      </w:r>
+      <w:proofErr w:type="spellEnd"/>
       <w:r>
         <w:rPr>
           <w:rFonts w:ascii="Arial" w:eastAsia="Times New Roman" w:hAnsi="Arial" w:cs="Arial"/>
@@ -1559,10 +1648,293 @@
           <w:sz w:val="36"/>
           <w:szCs w:val="36"/>
         </w:rPr>
-        <w:t>Optimisation</w:t>
+        <w:t xml:space="preserve"> / SEO</w:t>
+      </w:r>
+    </w:p>
+    <w:p>
+      <w:pPr>
+        <w:numPr>
+          <w:ilvl w:val="0"/>
+          <w:numId w:val="15"/>
+        </w:numPr>
+        <w:spacing w:before="100" w:beforeAutospacing="1" w:after="100" w:afterAutospacing="1"/>
+        <w:rPr>
+          <w:rFonts w:ascii="Arial" w:eastAsia="Times New Roman" w:hAnsi="Arial" w:cs="Arial"/>
+          <w:sz w:val="20"/>
+          <w:szCs w:val="20"/>
+        </w:rPr>
+      </w:pPr>
+      <w:r>
+        <w:rPr>
+          <w:rFonts w:ascii="Arial" w:eastAsia="Times New Roman" w:hAnsi="Arial" w:cs="Arial"/>
+          <w:sz w:val="20"/>
+          <w:szCs w:val="20"/>
+        </w:rPr>
+        <w:t>SEF URLs / sh404SEF installed and configured?</w:t>
+      </w:r>
+    </w:p>
+    <w:p>
+      <w:pPr>
+        <w:numPr>
+          <w:ilvl w:val="0"/>
+          <w:numId w:val="15"/>
+        </w:numPr>
+        <w:spacing w:before="100" w:beforeAutospacing="1" w:after="100" w:afterAutospacing="1"/>
+        <w:rPr>
+          <w:rFonts w:ascii="Arial" w:eastAsia="Times New Roman" w:hAnsi="Arial" w:cs="Arial"/>
+          <w:sz w:val="20"/>
+          <w:szCs w:val="20"/>
+        </w:rPr>
+      </w:pPr>
+      <w:r>
+        <w:rPr>
+          <w:rFonts w:ascii="Arial" w:eastAsia="Times New Roman" w:hAnsi="Arial" w:cs="Arial"/>
+          <w:sz w:val="20"/>
+          <w:szCs w:val="20"/>
+        </w:rPr>
+        <w:t>URL and Meta Tag Manager installed and configured?</w:t>
+      </w:r>
+    </w:p>
+    <w:p>
+      <w:pPr>
+        <w:numPr>
+          <w:ilvl w:val="0"/>
+          <w:numId w:val="15"/>
+        </w:numPr>
+        <w:spacing w:before="100" w:beforeAutospacing="1" w:after="100" w:afterAutospacing="1"/>
+        <w:rPr>
+          <w:rFonts w:ascii="Arial" w:eastAsia="Times New Roman" w:hAnsi="Arial" w:cs="Arial"/>
+          <w:sz w:val="20"/>
+          <w:szCs w:val="20"/>
+        </w:rPr>
+      </w:pPr>
+      <w:proofErr w:type="spellStart"/>
+      <w:r>
+        <w:rPr>
+          <w:rFonts w:ascii="Arial" w:eastAsia="Times New Roman" w:hAnsi="Arial" w:cs="Arial"/>
+          <w:sz w:val="20"/>
+          <w:szCs w:val="20"/>
+        </w:rPr>
+        <w:t>Mootools</w:t>
       </w:r>
       <w:proofErr w:type="spellEnd"/>
       <w:r>
+        <w:rPr>
+          <w:rFonts w:ascii="Arial" w:eastAsia="Times New Roman" w:hAnsi="Arial" w:cs="Arial"/>
+          <w:sz w:val="20"/>
+          <w:szCs w:val="20"/>
+        </w:rPr>
+        <w:t xml:space="preserve"> enabler/disabler active?</w:t>
+      </w:r>
+    </w:p>
+    <w:p>
+      <w:pPr>
+        <w:numPr>
+          <w:ilvl w:val="0"/>
+          <w:numId w:val="15"/>
+        </w:numPr>
+        <w:spacing w:before="100" w:beforeAutospacing="1" w:after="100" w:afterAutospacing="1"/>
+        <w:rPr>
+          <w:rFonts w:ascii="Arial" w:eastAsia="Times New Roman" w:hAnsi="Arial" w:cs="Arial"/>
+          <w:sz w:val="20"/>
+          <w:szCs w:val="20"/>
+        </w:rPr>
+      </w:pPr>
+      <w:r>
+        <w:rPr>
+          <w:rFonts w:ascii="Arial" w:eastAsia="Times New Roman" w:hAnsi="Arial" w:cs="Arial"/>
+          <w:sz w:val="20"/>
+          <w:szCs w:val="20"/>
+        </w:rPr>
+        <w:t>Caching setup?</w:t>
+      </w:r>
+    </w:p>
+    <w:p>
+      <w:pPr>
+        <w:numPr>
+          <w:ilvl w:val="0"/>
+          <w:numId w:val="15"/>
+        </w:numPr>
+        <w:spacing w:before="100" w:beforeAutospacing="1" w:after="100" w:afterAutospacing="1"/>
+        <w:rPr>
+          <w:rFonts w:ascii="Arial" w:eastAsia="Times New Roman" w:hAnsi="Arial" w:cs="Arial"/>
+          <w:sz w:val="20"/>
+          <w:szCs w:val="20"/>
+        </w:rPr>
+      </w:pPr>
+      <w:r>
+        <w:rPr>
+          <w:rFonts w:ascii="Arial" w:eastAsia="Times New Roman" w:hAnsi="Arial" w:cs="Arial"/>
+          <w:sz w:val="20"/>
+          <w:szCs w:val="20"/>
+        </w:rPr>
+        <w:t>Cleared cache/</w:t>
+      </w:r>
+      <w:proofErr w:type="spellStart"/>
+      <w:r>
+        <w:rPr>
+          <w:rFonts w:ascii="Arial" w:eastAsia="Times New Roman" w:hAnsi="Arial" w:cs="Arial"/>
+          <w:sz w:val="20"/>
+          <w:szCs w:val="20"/>
+        </w:rPr>
+        <w:t>tmp</w:t>
+      </w:r>
+      <w:proofErr w:type="spellEnd"/>
+      <w:r>
+        <w:rPr>
+          <w:rFonts w:ascii="Arial" w:eastAsia="Times New Roman" w:hAnsi="Arial" w:cs="Arial"/>
+          <w:sz w:val="20"/>
+          <w:szCs w:val="20"/>
+        </w:rPr>
+        <w:t xml:space="preserve"> folders?</w:t>
+      </w:r>
+    </w:p>
+    <w:p>
+      <w:pPr>
+        <w:numPr>
+          <w:ilvl w:val="0"/>
+          <w:numId w:val="15"/>
+        </w:numPr>
+        <w:spacing w:before="100" w:beforeAutospacing="1" w:after="100" w:afterAutospacing="1"/>
+        <w:rPr>
+          <w:rFonts w:ascii="Arial" w:eastAsia="Times New Roman" w:hAnsi="Arial" w:cs="Arial"/>
+          <w:sz w:val="20"/>
+          <w:szCs w:val="20"/>
+        </w:rPr>
+      </w:pPr>
+      <w:r>
+        <w:rPr>
+          <w:rFonts w:ascii="Arial" w:eastAsia="Times New Roman" w:hAnsi="Arial" w:cs="Arial"/>
+          <w:sz w:val="20"/>
+          <w:szCs w:val="20"/>
+        </w:rPr>
+        <w:t xml:space="preserve">JCH Optimize pro / </w:t>
+      </w:r>
+      <w:proofErr w:type="spellStart"/>
+      <w:r>
+        <w:rPr>
+          <w:rFonts w:ascii="Arial" w:eastAsia="Times New Roman" w:hAnsi="Arial" w:cs="Arial"/>
+          <w:sz w:val="20"/>
+          <w:szCs w:val="20"/>
+        </w:rPr>
+        <w:t>Scriptmerge</w:t>
+      </w:r>
+      <w:proofErr w:type="spellEnd"/>
+      <w:r>
+        <w:rPr>
+          <w:rFonts w:ascii="Arial" w:eastAsia="Times New Roman" w:hAnsi="Arial" w:cs="Arial"/>
+          <w:sz w:val="20"/>
+          <w:szCs w:val="20"/>
+        </w:rPr>
+        <w:t xml:space="preserve"> / </w:t>
+      </w:r>
+      <w:proofErr w:type="spellStart"/>
+      <w:r>
+        <w:rPr>
+          <w:rFonts w:ascii="Arial" w:eastAsia="Times New Roman" w:hAnsi="Arial" w:cs="Arial"/>
+          <w:sz w:val="20"/>
+          <w:szCs w:val="20"/>
+        </w:rPr>
+        <w:t>jBetolo</w:t>
+      </w:r>
+      <w:proofErr w:type="spellEnd"/>
+      <w:r>
+        <w:rPr>
+          <w:rFonts w:ascii="Arial" w:eastAsia="Times New Roman" w:hAnsi="Arial" w:cs="Arial"/>
+          <w:sz w:val="20"/>
+          <w:szCs w:val="20"/>
+        </w:rPr>
+        <w:t xml:space="preserve"> installed and configured</w:t>
+      </w:r>
+    </w:p>
+    <w:p>
+      <w:pPr>
+        <w:numPr>
+          <w:ilvl w:val="0"/>
+          <w:numId w:val="15"/>
+        </w:numPr>
+        <w:spacing w:before="100" w:beforeAutospacing="1" w:after="100" w:afterAutospacing="1"/>
+        <w:rPr>
+          <w:rFonts w:ascii="Arial" w:eastAsia="Times New Roman" w:hAnsi="Arial" w:cs="Arial"/>
+          <w:sz w:val="20"/>
+          <w:szCs w:val="20"/>
+        </w:rPr>
+      </w:pPr>
+      <w:r>
+        <w:rPr>
+          <w:rFonts w:ascii="Arial" w:eastAsia="Times New Roman" w:hAnsi="Arial" w:cs="Arial"/>
+          <w:sz w:val="20"/>
+          <w:szCs w:val="20"/>
+        </w:rPr>
+        <w:t>CDN activated?</w:t>
+      </w:r>
+    </w:p>
+    <w:p>
+      <w:pPr>
+        <w:numPr>
+          <w:ilvl w:val="0"/>
+          <w:numId w:val="15"/>
+        </w:numPr>
+        <w:spacing w:before="100" w:beforeAutospacing="1" w:after="100" w:afterAutospacing="1"/>
+        <w:rPr>
+          <w:rFonts w:ascii="Arial" w:eastAsia="Times New Roman" w:hAnsi="Arial" w:cs="Arial"/>
+          <w:sz w:val="20"/>
+          <w:szCs w:val="20"/>
+        </w:rPr>
+      </w:pPr>
+      <w:r>
+        <w:rPr>
+          <w:rFonts w:ascii="Arial" w:eastAsia="Times New Roman" w:hAnsi="Arial" w:cs="Arial"/>
+          <w:sz w:val="20"/>
+          <w:szCs w:val="20"/>
+        </w:rPr>
+        <w:t>Cookie Law / Cookie alert</w:t>
+      </w:r>
+    </w:p>
+    <w:p>
+      <w:pPr>
+        <w:numPr>
+          <w:ilvl w:val="0"/>
+          <w:numId w:val="15"/>
+        </w:numPr>
+        <w:spacing w:before="100" w:beforeAutospacing="1" w:after="100" w:afterAutospacing="1"/>
+        <w:rPr>
+          <w:rFonts w:ascii="Arial" w:eastAsia="Times New Roman" w:hAnsi="Arial" w:cs="Arial"/>
+          <w:sz w:val="20"/>
+          <w:szCs w:val="20"/>
+        </w:rPr>
+      </w:pPr>
+      <w:r>
+        <w:rPr>
+          <w:rFonts w:ascii="Arial" w:eastAsia="Times New Roman" w:hAnsi="Arial" w:cs="Arial"/>
+          <w:sz w:val="20"/>
+          <w:szCs w:val="20"/>
+        </w:rPr>
+        <w:t xml:space="preserve">Social Share / </w:t>
+      </w:r>
+      <w:proofErr w:type="spellStart"/>
+      <w:r>
+        <w:rPr>
+          <w:rFonts w:ascii="Arial" w:eastAsia="Times New Roman" w:hAnsi="Arial" w:cs="Arial"/>
+          <w:sz w:val="20"/>
+          <w:szCs w:val="20"/>
+        </w:rPr>
+        <w:t>AddThis</w:t>
+      </w:r>
+      <w:proofErr w:type="spellEnd"/>
+      <w:r>
+        <w:rPr>
+          <w:rFonts w:ascii="Arial" w:eastAsia="Times New Roman" w:hAnsi="Arial" w:cs="Arial"/>
+          <w:sz w:val="20"/>
+          <w:szCs w:val="20"/>
+        </w:rPr>
+        <w:t xml:space="preserve"> installed and configured?</w:t>
+      </w:r>
+    </w:p>
+    <w:p>
+      <w:pPr>
+        <w:spacing w:before="100" w:beforeAutospacing="1" w:after="100" w:afterAutospacing="1"/>
+        <w:outlineLvl w:val="1"/>
         <w:rPr>
           <w:rFonts w:ascii="Arial" w:eastAsia="Times New Roman" w:hAnsi="Arial" w:cs="Arial"/>
           <w:b/>
@@ -1570,293 +1942,11 @@
           <w:sz w:val="36"/>
           <w:szCs w:val="36"/>
         </w:rPr>
-        <w:t xml:space="preserve"> / SEO</w:t>
-      </w:r>
-    </w:p>
-    <w:p>
-      <w:pPr>
-        <w:numPr>
-          <w:ilvl w:val="0"/>
-          <w:numId w:val="15"/>
-        </w:numPr>
-        <w:spacing w:before="100" w:beforeAutospacing="1" w:after="100" w:afterAutospacing="1"/>
-        <w:rPr>
-          <w:rFonts w:ascii="Arial" w:eastAsia="Times New Roman" w:hAnsi="Arial" w:cs="Arial"/>
-          <w:sz w:val="20"/>
-          <w:szCs w:val="20"/>
-        </w:rPr>
-      </w:pPr>
-      <w:r>
-        <w:rPr>
-          <w:rFonts w:ascii="Arial" w:eastAsia="Times New Roman" w:hAnsi="Arial" w:cs="Arial"/>
-          <w:sz w:val="20"/>
-          <w:szCs w:val="20"/>
-        </w:rPr>
-        <w:t>SEF URLs / sh404SEF installed and configured?</w:t>
-      </w:r>
-    </w:p>
-    <w:p>
-      <w:pPr>
-        <w:numPr>
-          <w:ilvl w:val="0"/>
-          <w:numId w:val="15"/>
-        </w:numPr>
-        <w:spacing w:before="100" w:beforeAutospacing="1" w:after="100" w:afterAutospacing="1"/>
-        <w:rPr>
-          <w:rFonts w:ascii="Arial" w:eastAsia="Times New Roman" w:hAnsi="Arial" w:cs="Arial"/>
-          <w:sz w:val="20"/>
-          <w:szCs w:val="20"/>
-        </w:rPr>
-      </w:pPr>
-      <w:r>
-        <w:rPr>
-          <w:rFonts w:ascii="Arial" w:eastAsia="Times New Roman" w:hAnsi="Arial" w:cs="Arial"/>
-          <w:sz w:val="20"/>
-          <w:szCs w:val="20"/>
-        </w:rPr>
-        <w:t>URL and Meta Tag Manager installed and configured?</w:t>
-      </w:r>
-    </w:p>
-    <w:p>
-      <w:pPr>
-        <w:numPr>
-          <w:ilvl w:val="0"/>
-          <w:numId w:val="15"/>
-        </w:numPr>
-        <w:spacing w:before="100" w:beforeAutospacing="1" w:after="100" w:afterAutospacing="1"/>
-        <w:rPr>
-          <w:rFonts w:ascii="Arial" w:eastAsia="Times New Roman" w:hAnsi="Arial" w:cs="Arial"/>
-          <w:sz w:val="20"/>
-          <w:szCs w:val="20"/>
-        </w:rPr>
-      </w:pPr>
+      </w:pPr>
+      <w:bookmarkStart w:id="10" w:name="user-content-diversen"/>
+      <w:bookmarkEnd w:id="10"/>
       <w:proofErr w:type="spellStart"/>
       <w:r>
-        <w:rPr>
-          <w:rFonts w:ascii="Arial" w:eastAsia="Times New Roman" w:hAnsi="Arial" w:cs="Arial"/>
-          <w:sz w:val="20"/>
-          <w:szCs w:val="20"/>
-        </w:rPr>
-        <w:t>Mootools</w:t>
-      </w:r>
-      <w:proofErr w:type="spellEnd"/>
-      <w:r>
-        <w:rPr>
-          <w:rFonts w:ascii="Arial" w:eastAsia="Times New Roman" w:hAnsi="Arial" w:cs="Arial"/>
-          <w:sz w:val="20"/>
-          <w:szCs w:val="20"/>
-        </w:rPr>
-        <w:t xml:space="preserve"> enabler/disabler active?</w:t>
-      </w:r>
-    </w:p>
-    <w:p>
-      <w:pPr>
-        <w:numPr>
-          <w:ilvl w:val="0"/>
-          <w:numId w:val="15"/>
-        </w:numPr>
-        <w:spacing w:before="100" w:beforeAutospacing="1" w:after="100" w:afterAutospacing="1"/>
-        <w:rPr>
-          <w:rFonts w:ascii="Arial" w:eastAsia="Times New Roman" w:hAnsi="Arial" w:cs="Arial"/>
-          <w:sz w:val="20"/>
-          <w:szCs w:val="20"/>
-        </w:rPr>
-      </w:pPr>
-      <w:r>
-        <w:rPr>
-          <w:rFonts w:ascii="Arial" w:eastAsia="Times New Roman" w:hAnsi="Arial" w:cs="Arial"/>
-          <w:sz w:val="20"/>
-          <w:szCs w:val="20"/>
-        </w:rPr>
-        <w:t>Caching setup?</w:t>
-      </w:r>
-    </w:p>
-    <w:p>
-      <w:pPr>
-        <w:numPr>
-          <w:ilvl w:val="0"/>
-          <w:numId w:val="15"/>
-        </w:numPr>
-        <w:spacing w:before="100" w:beforeAutospacing="1" w:after="100" w:afterAutospacing="1"/>
-        <w:rPr>
-          <w:rFonts w:ascii="Arial" w:eastAsia="Times New Roman" w:hAnsi="Arial" w:cs="Arial"/>
-          <w:sz w:val="20"/>
-          <w:szCs w:val="20"/>
-        </w:rPr>
-      </w:pPr>
-      <w:r>
-        <w:rPr>
-          <w:rFonts w:ascii="Arial" w:eastAsia="Times New Roman" w:hAnsi="Arial" w:cs="Arial"/>
-          <w:sz w:val="20"/>
-          <w:szCs w:val="20"/>
-        </w:rPr>
-        <w:t>Cleared cache/</w:t>
-      </w:r>
-      <w:proofErr w:type="spellStart"/>
-      <w:r>
-        <w:rPr>
-          <w:rFonts w:ascii="Arial" w:eastAsia="Times New Roman" w:hAnsi="Arial" w:cs="Arial"/>
-          <w:sz w:val="20"/>
-          <w:szCs w:val="20"/>
-        </w:rPr>
-        <w:t>tmp</w:t>
-      </w:r>
-      <w:proofErr w:type="spellEnd"/>
-      <w:r>
-        <w:rPr>
-          <w:rFonts w:ascii="Arial" w:eastAsia="Times New Roman" w:hAnsi="Arial" w:cs="Arial"/>
-          <w:sz w:val="20"/>
-          <w:szCs w:val="20"/>
-        </w:rPr>
-        <w:t xml:space="preserve"> folders?</w:t>
-      </w:r>
-    </w:p>
-    <w:p>
-      <w:pPr>
-        <w:numPr>
-          <w:ilvl w:val="0"/>
-          <w:numId w:val="15"/>
-        </w:numPr>
-        <w:spacing w:before="100" w:beforeAutospacing="1" w:after="100" w:afterAutospacing="1"/>
-        <w:rPr>
-          <w:rFonts w:ascii="Arial" w:eastAsia="Times New Roman" w:hAnsi="Arial" w:cs="Arial"/>
-          <w:sz w:val="20"/>
-          <w:szCs w:val="20"/>
-        </w:rPr>
-      </w:pPr>
-      <w:r>
-        <w:rPr>
-          <w:rFonts w:ascii="Arial" w:eastAsia="Times New Roman" w:hAnsi="Arial" w:cs="Arial"/>
-          <w:sz w:val="20"/>
-          <w:szCs w:val="20"/>
-        </w:rPr>
-        <w:t xml:space="preserve">JCH Optimize pro / </w:t>
-      </w:r>
-      <w:proofErr w:type="spellStart"/>
-      <w:r>
-        <w:rPr>
-          <w:rFonts w:ascii="Arial" w:eastAsia="Times New Roman" w:hAnsi="Arial" w:cs="Arial"/>
-          <w:sz w:val="20"/>
-          <w:szCs w:val="20"/>
-        </w:rPr>
-        <w:t>Scriptmerge</w:t>
-      </w:r>
-      <w:proofErr w:type="spellEnd"/>
-      <w:r>
-        <w:rPr>
-          <w:rFonts w:ascii="Arial" w:eastAsia="Times New Roman" w:hAnsi="Arial" w:cs="Arial"/>
-          <w:sz w:val="20"/>
-          <w:szCs w:val="20"/>
-        </w:rPr>
-        <w:t xml:space="preserve"> / </w:t>
-      </w:r>
-      <w:proofErr w:type="spellStart"/>
-      <w:r>
-        <w:rPr>
-          <w:rFonts w:ascii="Arial" w:eastAsia="Times New Roman" w:hAnsi="Arial" w:cs="Arial"/>
-          <w:sz w:val="20"/>
-          <w:szCs w:val="20"/>
-        </w:rPr>
-        <w:t>jBetolo</w:t>
-      </w:r>
-      <w:proofErr w:type="spellEnd"/>
-      <w:r>
-        <w:rPr>
-          <w:rFonts w:ascii="Arial" w:eastAsia="Times New Roman" w:hAnsi="Arial" w:cs="Arial"/>
-          <w:sz w:val="20"/>
-          <w:szCs w:val="20"/>
-        </w:rPr>
-        <w:t xml:space="preserve"> installed and configured</w:t>
-      </w:r>
-    </w:p>
-    <w:p>
-      <w:pPr>
-        <w:numPr>
-          <w:ilvl w:val="0"/>
-          <w:numId w:val="15"/>
-        </w:numPr>
-        <w:spacing w:before="100" w:beforeAutospacing="1" w:after="100" w:afterAutospacing="1"/>
-        <w:rPr>
-          <w:rFonts w:ascii="Arial" w:eastAsia="Times New Roman" w:hAnsi="Arial" w:cs="Arial"/>
-          <w:sz w:val="20"/>
-          <w:szCs w:val="20"/>
-        </w:rPr>
-      </w:pPr>
-      <w:r>
-        <w:rPr>
-          <w:rFonts w:ascii="Arial" w:eastAsia="Times New Roman" w:hAnsi="Arial" w:cs="Arial"/>
-          <w:sz w:val="20"/>
-          <w:szCs w:val="20"/>
-        </w:rPr>
-        <w:t>CDN activated?</w:t>
-      </w:r>
-    </w:p>
-    <w:p>
-      <w:pPr>
-        <w:numPr>
-          <w:ilvl w:val="0"/>
-          <w:numId w:val="15"/>
-        </w:numPr>
-        <w:spacing w:before="100" w:beforeAutospacing="1" w:after="100" w:afterAutospacing="1"/>
-        <w:rPr>
-          <w:rFonts w:ascii="Arial" w:eastAsia="Times New Roman" w:hAnsi="Arial" w:cs="Arial"/>
-          <w:sz w:val="20"/>
-          <w:szCs w:val="20"/>
-        </w:rPr>
-      </w:pPr>
-      <w:r>
-        <w:rPr>
-          <w:rFonts w:ascii="Arial" w:eastAsia="Times New Roman" w:hAnsi="Arial" w:cs="Arial"/>
-          <w:sz w:val="20"/>
-          <w:szCs w:val="20"/>
-        </w:rPr>
-        <w:t>Cookie Law / Cookie alert</w:t>
-      </w:r>
-    </w:p>
-    <w:p>
-      <w:pPr>
-        <w:numPr>
-          <w:ilvl w:val="0"/>
-          <w:numId w:val="15"/>
-        </w:numPr>
-        <w:spacing w:before="100" w:beforeAutospacing="1" w:after="100" w:afterAutospacing="1"/>
-        <w:rPr>
-          <w:rFonts w:ascii="Arial" w:eastAsia="Times New Roman" w:hAnsi="Arial" w:cs="Arial"/>
-          <w:sz w:val="20"/>
-          <w:szCs w:val="20"/>
-        </w:rPr>
-      </w:pPr>
-      <w:r>
-        <w:rPr>
-          <w:rFonts w:ascii="Arial" w:eastAsia="Times New Roman" w:hAnsi="Arial" w:cs="Arial"/>
-          <w:sz w:val="20"/>
-          <w:szCs w:val="20"/>
-        </w:rPr>
-        <w:t xml:space="preserve">Social Share / </w:t>
-      </w:r>
-      <w:proofErr w:type="spellStart"/>
-      <w:r>
-        <w:rPr>
-          <w:rFonts w:ascii="Arial" w:eastAsia="Times New Roman" w:hAnsi="Arial" w:cs="Arial"/>
-          <w:sz w:val="20"/>
-          <w:szCs w:val="20"/>
-        </w:rPr>
-        <w:t>AddThis</w:t>
-      </w:r>
-      <w:proofErr w:type="spellEnd"/>
-      <w:r>
-        <w:rPr>
-          <w:rFonts w:ascii="Arial" w:eastAsia="Times New Roman" w:hAnsi="Arial" w:cs="Arial"/>
-          <w:sz w:val="20"/>
-          <w:szCs w:val="20"/>
-        </w:rPr>
-        <w:t xml:space="preserve"> installed and configured?</w:t>
-      </w:r>
-    </w:p>
-    <w:p>
-      <w:pPr>
-        <w:spacing w:before="100" w:beforeAutospacing="1" w:after="100" w:afterAutospacing="1"/>
-        <w:outlineLvl w:val="1"/>
         <w:rPr>
           <w:rFonts w:ascii="Arial" w:eastAsia="Times New Roman" w:hAnsi="Arial" w:cs="Arial"/>
           <w:b/>
@@ -1864,18 +1954,6 @@
           <w:sz w:val="36"/>
           <w:szCs w:val="36"/>
         </w:rPr>
-      </w:pPr>
-      <w:bookmarkStart w:id="9" w:name="user-content-diversen"/>
-      <w:bookmarkEnd w:id="9"/>
-      <w:proofErr w:type="spellStart"/>
-      <w:r>
-        <w:rPr>
-          <w:rFonts w:ascii="Arial" w:eastAsia="Times New Roman" w:hAnsi="Arial" w:cs="Arial"/>
-          <w:b/>
-          <w:bCs/>
-          <w:sz w:val="36"/>
-          <w:szCs w:val="36"/>
-        </w:rPr>
         <w:t>Diversen</w:t>
       </w:r>
       <w:proofErr w:type="spellEnd"/>
@@ -1989,8 +2067,6 @@
         </w:rPr>
         <w:t>FTP login created for support?</w:t>
       </w:r>
-      <w:bookmarkStart w:id="10" w:name="_GoBack"/>
-      <w:bookmarkEnd w:id="10"/>
     </w:p>
     <w:p>
       <w:pPr>
@@ -2042,7 +2118,7 @@
 </file>
 
 <file path=word/numbering.xml><?xml version="1.0" encoding="utf-8"?>
-<w:numbering xmlns:wpc="http://schemas.microsoft.com/office/word/2010/wordprocessingCanvas" xmlns:mo="http://schemas.microsoft.com/office/mac/office/2008/main" xmlns:mc="http://schemas.openxmlformats.org/markup-compatibility/2006" xmlns:mv="urn:schemas-microsoft-com:mac:vml" xmlns:o="urn:schemas-microsoft-com:office:office" xmlns:r="http://schemas.openxmlformats.org/officeDocument/2006/relationships" xmlns:m="http://schemas.openxmlformats.org/officeDocument/2006/math" xmlns:v="urn:schemas-microsoft-com:vml" xmlns:wp14="http://schemas.microsoft.com/office/word/2010/wordprocessingDrawing" xmlns:wp="http://schemas.openxmlformats.org/drawingml/2006/wordprocessingDrawing" xmlns:w10="urn:schemas-microsoft-com:office:word" xmlns:w="http://schemas.openxmlformats.org/wordprocessingml/2006/main" xmlns:w14="http://schemas.microsoft.com/office/word/2010/wordml" xmlns:wpg="http://schemas.microsoft.com/office/word/2010/wordprocessingGroup" xmlns:wpi="http://schemas.microsoft.com/office/word/2010/wordprocessingInk" xmlns:wne="http://schemas.microsoft.com/office/word/2006/wordml" xmlns:wps="http://schemas.microsoft.com/office/word/2010/wordprocessingShape" mc:Ignorable="w14 wp14">
+<w:numbering xmlns:wpc="http://schemas.microsoft.com/office/word/2010/wordprocessingCanvas" xmlns:mc="http://schemas.openxmlformats.org/markup-compatibility/2006" xmlns:o="urn:schemas-microsoft-com:office:office" xmlns:r="http://schemas.openxmlformats.org/officeDocument/2006/relationships" xmlns:m="http://schemas.openxmlformats.org/officeDocument/2006/math" xmlns:v="urn:schemas-microsoft-com:vml" xmlns:wp14="http://schemas.microsoft.com/office/word/2010/wordprocessingDrawing" xmlns:wp="http://schemas.openxmlformats.org/drawingml/2006/wordprocessingDrawing" xmlns:w10="urn:schemas-microsoft-com:office:word" xmlns:w="http://schemas.openxmlformats.org/wordprocessingml/2006/main" xmlns:w14="http://schemas.microsoft.com/office/word/2010/wordml" xmlns:wpg="http://schemas.microsoft.com/office/word/2010/wordprocessingGroup" xmlns:wpi="http://schemas.microsoft.com/office/word/2010/wordprocessingInk" xmlns:wne="http://schemas.microsoft.com/office/word/2006/wordml" xmlns:wps="http://schemas.microsoft.com/office/word/2010/wordprocessingShape" mc:Ignorable="w14 wp14">
   <w:abstractNum w:abstractNumId="0">
     <w:nsid w:val="13F4352E"/>
     <w:multiLevelType w:val="multilevel"/>
@@ -4339,7 +4415,7 @@
     </w:rPrDefault>
     <w:pPrDefault/>
   </w:docDefaults>
-  <w:latentStyles w:defLockedState="0" w:defUIPriority="99" w:defSemiHidden="1" w:defUnhideWhenUsed="1" w:defQFormat="0" w:count="276">
+  <w:latentStyles w:defLockedState="0" w:defUIPriority="99" w:defSemiHidden="1" w:defUnhideWhenUsed="1" w:defQFormat="0" w:count="267">
     <w:lsdException w:name="Normal" w:semiHidden="0" w:uiPriority="0" w:unhideWhenUsed="0" w:qFormat="1"/>
     <w:lsdException w:name="heading 1" w:semiHidden="0" w:uiPriority="9" w:unhideWhenUsed="0" w:qFormat="1"/>
     <w:lsdException w:name="heading 2" w:uiPriority="9" w:qFormat="1"/>
@@ -4478,14 +4554,14 @@
     <w:lsdException w:name="Bibliography" w:uiPriority="37"/>
     <w:lsdException w:name="TOC Heading" w:uiPriority="39" w:qFormat="1"/>
   </w:latentStyles>
-  <w:style w:type="paragraph" w:default="1" w:styleId="Normaal">
+  <w:style w:type="paragraph" w:default="1" w:styleId="Normal">
     <w:name w:val="Normal"/>
     <w:qFormat/>
   </w:style>
-  <w:style w:type="paragraph" w:styleId="Kop2">
+  <w:style w:type="paragraph" w:styleId="Heading2">
     <w:name w:val="heading 2"/>
-    <w:basedOn w:val="Normaal"/>
-    <w:link w:val="Kop2Teken"/>
+    <w:basedOn w:val="Normal"/>
+    <w:link w:val="Heading2Char"/>
     <w:uiPriority w:val="9"/>
     <w:qFormat/>
     <w:rsid w:val="004B10D4"/>
@@ -4501,13 +4577,13 @@
       <w:szCs w:val="36"/>
     </w:rPr>
   </w:style>
-  <w:style w:type="character" w:default="1" w:styleId="Standaardalinea-lettertype">
+  <w:style w:type="character" w:default="1" w:styleId="DefaultParagraphFont">
     <w:name w:val="Default Paragraph Font"/>
     <w:uiPriority w:val="1"/>
     <w:semiHidden/>
     <w:unhideWhenUsed/>
   </w:style>
-  <w:style w:type="table" w:default="1" w:styleId="Standaardtabel">
+  <w:style w:type="table" w:default="1" w:styleId="TableNormal">
     <w:name w:val="Normal Table"/>
     <w:uiPriority w:val="99"/>
     <w:semiHidden/>
@@ -4522,16 +4598,16 @@
       </w:tblCellMar>
     </w:tblPr>
   </w:style>
-  <w:style w:type="numbering" w:default="1" w:styleId="Geenlijst">
+  <w:style w:type="numbering" w:default="1" w:styleId="NoList">
     <w:name w:val="No List"/>
     <w:uiPriority w:val="99"/>
     <w:semiHidden/>
     <w:unhideWhenUsed/>
   </w:style>
-  <w:style w:type="character" w:customStyle="1" w:styleId="Kop2Teken">
-    <w:name w:val="Kop 2 Teken"/>
-    <w:basedOn w:val="Standaardalinea-lettertype"/>
-    <w:link w:val="Kop2"/>
+  <w:style w:type="character" w:customStyle="1" w:styleId="Heading2Char">
+    <w:name w:val="Heading 2 Char"/>
+    <w:basedOn w:val="DefaultParagraphFont"/>
+    <w:link w:val="Heading2"/>
     <w:uiPriority w:val="9"/>
     <w:rsid w:val="004B10D4"/>
     <w:rPr>
@@ -4542,11 +4618,22 @@
       <w:szCs w:val="36"/>
     </w:rPr>
   </w:style>
+  <w:style w:type="character" w:styleId="Hyperlink">
+    <w:name w:val="Hyperlink"/>
+    <w:basedOn w:val="DefaultParagraphFont"/>
+    <w:uiPriority w:val="99"/>
+    <w:unhideWhenUsed/>
+    <w:rsid w:val="005C1590"/>
+    <w:rPr>
+      <w:color w:val="0000FF" w:themeColor="hyperlink"/>
+      <w:u w:val="single"/>
+    </w:rPr>
+  </w:style>
 </w:styles>
 </file>
 
 <file path=word/stylesWithEffects.xml><?xml version="1.0" encoding="utf-8"?>
-<w:styles xmlns:wpc="http://schemas.microsoft.com/office/word/2010/wordprocessingCanvas" xmlns:mo="http://schemas.microsoft.com/office/mac/office/2008/main" xmlns:mc="http://schemas.openxmlformats.org/markup-compatibility/2006" xmlns:mv="urn:schemas-microsoft-com:mac:vml" xmlns:o="urn:schemas-microsoft-com:office:office" xmlns:r="http://schemas.openxmlformats.org/officeDocument/2006/relationships" xmlns:m="http://schemas.openxmlformats.org/officeDocument/2006/math" xmlns:v="urn:schemas-microsoft-com:vml" xmlns:wp14="http://schemas.microsoft.com/office/word/2010/wordprocessingDrawing" xmlns:wp="http://schemas.openxmlformats.org/drawingml/2006/wordprocessingDrawing" xmlns:w10="urn:schemas-microsoft-com:office:word" xmlns:w="http://schemas.openxmlformats.org/wordprocessingml/2006/main" xmlns:w14="http://schemas.microsoft.com/office/word/2010/wordml" xmlns:wpg="http://schemas.microsoft.com/office/word/2010/wordprocessingGroup" xmlns:wpi="http://schemas.microsoft.com/office/word/2010/wordprocessingInk" xmlns:wne="http://schemas.microsoft.com/office/word/2006/wordml" xmlns:wps="http://schemas.microsoft.com/office/word/2010/wordprocessingShape" mc:Ignorable="w14 wp14">
+<w:styles xmlns:wpc="http://schemas.microsoft.com/office/word/2010/wordprocessingCanvas" xmlns:mc="http://schemas.openxmlformats.org/markup-compatibility/2006" xmlns:o="urn:schemas-microsoft-com:office:office" xmlns:r="http://schemas.openxmlformats.org/officeDocument/2006/relationships" xmlns:m="http://schemas.openxmlformats.org/officeDocument/2006/math" xmlns:v="urn:schemas-microsoft-com:vml" xmlns:wp14="http://schemas.microsoft.com/office/word/2010/wordprocessingDrawing" xmlns:wp="http://schemas.openxmlformats.org/drawingml/2006/wordprocessingDrawing" xmlns:w10="urn:schemas-microsoft-com:office:word" xmlns:w="http://schemas.openxmlformats.org/wordprocessingml/2006/main" xmlns:w14="http://schemas.microsoft.com/office/word/2010/wordml" xmlns:wpg="http://schemas.microsoft.com/office/word/2010/wordprocessingGroup" xmlns:wpi="http://schemas.microsoft.com/office/word/2010/wordprocessingInk" xmlns:wne="http://schemas.microsoft.com/office/word/2006/wordml" xmlns:wps="http://schemas.microsoft.com/office/word/2010/wordprocessingShape" mc:Ignorable="w14 wp14">
   <w:docDefaults>
     <w:rPrDefault>
       <w:rPr>
@@ -4558,7 +4645,7 @@
     </w:rPrDefault>
     <w:pPrDefault/>
   </w:docDefaults>
-  <w:latentStyles w:defLockedState="0" w:defUIPriority="99" w:defSemiHidden="1" w:defUnhideWhenUsed="1" w:defQFormat="0" w:count="276">
+  <w:latentStyles w:defLockedState="0" w:defUIPriority="99" w:defSemiHidden="1" w:defUnhideWhenUsed="1" w:defQFormat="0" w:count="267">
     <w:lsdException w:name="Normal" w:semiHidden="0" w:uiPriority="0" w:unhideWhenUsed="0" w:qFormat="1"/>
     <w:lsdException w:name="heading 1" w:semiHidden="0" w:uiPriority="9" w:unhideWhenUsed="0" w:qFormat="1"/>
     <w:lsdException w:name="heading 2" w:uiPriority="9" w:qFormat="1"/>
@@ -4697,14 +4784,14 @@
     <w:lsdException w:name="Bibliography" w:uiPriority="37"/>
     <w:lsdException w:name="TOC Heading" w:uiPriority="39" w:qFormat="1"/>
   </w:latentStyles>
-  <w:style w:type="paragraph" w:default="1" w:styleId="Normaal">
+  <w:style w:type="paragraph" w:default="1" w:styleId="Normal">
     <w:name w:val="Normal"/>
     <w:qFormat/>
   </w:style>
-  <w:style w:type="paragraph" w:styleId="Kop2">
+  <w:style w:type="paragraph" w:styleId="Heading2">
     <w:name w:val="heading 2"/>
-    <w:basedOn w:val="Normaal"/>
-    <w:link w:val="Kop2Teken"/>
+    <w:basedOn w:val="Normal"/>
+    <w:link w:val="Heading2Char"/>
     <w:uiPriority w:val="9"/>
     <w:qFormat/>
     <w:rsid w:val="004B10D4"/>
@@ -4720,13 +4807,13 @@
       <w:szCs w:val="36"/>
     </w:rPr>
   </w:style>
-  <w:style w:type="character" w:default="1" w:styleId="Standaardalinea-lettertype">
+  <w:style w:type="character" w:default="1" w:styleId="DefaultParagraphFont">
     <w:name w:val="Default Paragraph Font"/>
     <w:uiPriority w:val="1"/>
     <w:semiHidden/>
     <w:unhideWhenUsed/>
   </w:style>
-  <w:style w:type="table" w:default="1" w:styleId="Standaardtabel">
+  <w:style w:type="table" w:default="1" w:styleId="TableNormal">
     <w:name w:val="Normal Table"/>
     <w:uiPriority w:val="99"/>
     <w:semiHidden/>
@@ -4741,16 +4828,16 @@
       </w:tblCellMar>
     </w:tblPr>
   </w:style>
-  <w:style w:type="numbering" w:default="1" w:styleId="Geenlijst">
+  <w:style w:type="numbering" w:default="1" w:styleId="NoList">
     <w:name w:val="No List"/>
     <w:uiPriority w:val="99"/>
     <w:semiHidden/>
     <w:unhideWhenUsed/>
   </w:style>
-  <w:style w:type="character" w:customStyle="1" w:styleId="Kop2Teken">
-    <w:name w:val="Kop 2 Teken"/>
-    <w:basedOn w:val="Standaardalinea-lettertype"/>
-    <w:link w:val="Kop2"/>
+  <w:style w:type="character" w:customStyle="1" w:styleId="Heading2Char">
+    <w:name w:val="Heading 2 Char"/>
+    <w:basedOn w:val="DefaultParagraphFont"/>
+    <w:link w:val="Heading2"/>
     <w:uiPriority w:val="9"/>
     <w:rsid w:val="004B10D4"/>
     <w:rPr>
@@ -4759,6 +4846,17 @@
       <w:bCs/>
       <w:sz w:val="36"/>
       <w:szCs w:val="36"/>
+    </w:rPr>
+  </w:style>
+  <w:style w:type="character" w:styleId="Hyperlink">
+    <w:name w:val="Hyperlink"/>
+    <w:basedOn w:val="DefaultParagraphFont"/>
+    <w:uiPriority w:val="99"/>
+    <w:unhideWhenUsed/>
+    <w:rsid w:val="005C1590"/>
+    <w:rPr>
+      <w:color w:val="0000FF" w:themeColor="hyperlink"/>
+      <w:u w:val="single"/>
     </w:rPr>
   </w:style>
 </w:styles>

</xml_diff>

<commit_message>
Added clear smart search indexes
</commit_message>
<xml_diff>
--- a/Joomla.Live.Checklist.English.docx
+++ b/Joomla.Live.Checklist.English.docx
@@ -14,6 +14,7 @@
           <w:szCs w:val="36"/>
         </w:rPr>
       </w:pPr>
+      <w:proofErr w:type="spellStart"/>
       <w:r>
         <w:rPr>
           <w:rFonts w:ascii="Arial" w:eastAsia="Times New Roman" w:hAnsi="Arial" w:cs="Arial"/>
@@ -22,101 +23,11 @@
           <w:sz w:val="36"/>
           <w:szCs w:val="36"/>
         </w:rPr>
-        <w:t>Joomla!/Extensions</w:t>
-      </w:r>
-    </w:p>
-    <w:p>
-      <w:pPr>
-        <w:numPr>
-          <w:ilvl w:val="0"/>
-          <w:numId w:val="13"/>
-        </w:numPr>
-        <w:spacing w:before="100" w:beforeAutospacing="1" w:after="100" w:afterAutospacing="1"/>
-        <w:rPr>
-          <w:rFonts w:ascii="Arial" w:eastAsia="Times New Roman" w:hAnsi="Arial" w:cs="Arial"/>
-          <w:sz w:val="20"/>
-          <w:szCs w:val="20"/>
-        </w:rPr>
-      </w:pPr>
-      <w:r>
-        <w:rPr>
-          <w:rFonts w:ascii="Arial" w:eastAsia="Times New Roman" w:hAnsi="Arial" w:cs="Arial"/>
-          <w:sz w:val="20"/>
-          <w:szCs w:val="20"/>
-        </w:rPr>
-        <w:t>Unpublish or uninstalled all unused extensions?</w:t>
-      </w:r>
-    </w:p>
-    <w:p>
-      <w:pPr>
-        <w:numPr>
-          <w:ilvl w:val="0"/>
-          <w:numId w:val="13"/>
-        </w:numPr>
-        <w:spacing w:before="100" w:beforeAutospacing="1" w:after="100" w:afterAutospacing="1"/>
-        <w:rPr>
-          <w:rFonts w:ascii="Arial" w:eastAsia="Times New Roman" w:hAnsi="Arial" w:cs="Arial"/>
-          <w:sz w:val="20"/>
-          <w:szCs w:val="20"/>
-        </w:rPr>
-      </w:pPr>
-      <w:r>
-        <w:rPr>
-          <w:rFonts w:ascii="Arial" w:eastAsia="Times New Roman" w:hAnsi="Arial" w:cs="Arial"/>
-          <w:sz w:val="20"/>
-          <w:szCs w:val="20"/>
-        </w:rPr>
-        <w:t>Joomla and all extensions are up-to-date?</w:t>
-      </w:r>
-    </w:p>
-    <w:p>
-      <w:pPr>
-        <w:numPr>
-          <w:ilvl w:val="0"/>
-          <w:numId w:val="13"/>
-        </w:numPr>
-        <w:spacing w:before="100" w:beforeAutospacing="1" w:after="100" w:afterAutospacing="1"/>
-        <w:rPr>
-          <w:rFonts w:ascii="Arial" w:eastAsia="Times New Roman" w:hAnsi="Arial" w:cs="Arial"/>
-          <w:sz w:val="20"/>
-          <w:szCs w:val="20"/>
-        </w:rPr>
-      </w:pPr>
-      <w:r>
-        <w:rPr>
-          <w:rFonts w:ascii="Arial" w:eastAsia="Times New Roman" w:hAnsi="Arial" w:cs="Arial"/>
-          <w:sz w:val="20"/>
-          <w:szCs w:val="20"/>
-        </w:rPr>
-        <w:t>Uninstalled all unused templates?</w:t>
-      </w:r>
-    </w:p>
-    <w:p>
-      <w:pPr>
-        <w:numPr>
-          <w:ilvl w:val="0"/>
-          <w:numId w:val="13"/>
-        </w:numPr>
-        <w:spacing w:before="100" w:beforeAutospacing="1" w:after="100" w:afterAutospacing="1"/>
-        <w:rPr>
-          <w:rFonts w:ascii="Arial" w:eastAsia="Times New Roman" w:hAnsi="Arial" w:cs="Arial"/>
-          <w:sz w:val="20"/>
-          <w:szCs w:val="20"/>
-        </w:rPr>
-      </w:pPr>
-      <w:r>
-        <w:rPr>
-          <w:rFonts w:ascii="Arial" w:eastAsia="Times New Roman" w:hAnsi="Arial" w:cs="Arial"/>
-          <w:sz w:val="20"/>
-          <w:szCs w:val="20"/>
-        </w:rPr>
-        <w:t>ACL Manager installed and configured?</w:t>
-      </w:r>
-    </w:p>
-    <w:p>
-      <w:pPr>
-        <w:spacing w:before="100" w:beforeAutospacing="1" w:after="100" w:afterAutospacing="1"/>
-        <w:outlineLvl w:val="1"/>
+        <w:t>Joomla</w:t>
+      </w:r>
+      <w:proofErr w:type="spellEnd"/>
+      <w:proofErr w:type="gramStart"/>
+      <w:r>
         <w:rPr>
           <w:rFonts w:ascii="Arial" w:eastAsia="Times New Roman" w:hAnsi="Arial" w:cs="Arial"/>
           <w:b/>
@@ -124,9 +35,9 @@
           <w:sz w:val="36"/>
           <w:szCs w:val="36"/>
         </w:rPr>
-      </w:pPr>
-      <w:bookmarkStart w:id="0" w:name="user-content-joomla-configuration"/>
-      <w:bookmarkEnd w:id="0"/>
+        <w:t>!/</w:t>
+      </w:r>
+      <w:proofErr w:type="gramEnd"/>
       <w:r>
         <w:rPr>
           <w:rFonts w:ascii="Arial" w:eastAsia="Times New Roman" w:hAnsi="Arial" w:cs="Arial"/>
@@ -135,183 +46,115 @@
           <w:sz w:val="36"/>
           <w:szCs w:val="36"/>
         </w:rPr>
-        <w:t>Joomla! configuration</w:t>
-      </w:r>
-    </w:p>
-    <w:p>
-      <w:pPr>
-        <w:numPr>
-          <w:ilvl w:val="0"/>
-          <w:numId w:val="15"/>
-        </w:numPr>
-        <w:spacing w:before="100" w:beforeAutospacing="1" w:after="100" w:afterAutospacing="1"/>
-        <w:rPr>
-          <w:rFonts w:ascii="Arial" w:eastAsia="Times New Roman" w:hAnsi="Arial" w:cs="Arial"/>
-          <w:sz w:val="20"/>
-          <w:szCs w:val="20"/>
-        </w:rPr>
-      </w:pPr>
-      <w:r>
-        <w:rPr>
-          <w:rFonts w:ascii="Arial" w:eastAsia="Times New Roman" w:hAnsi="Arial" w:cs="Arial"/>
-          <w:sz w:val="20"/>
-          <w:szCs w:val="20"/>
-        </w:rPr>
-        <w:t>Default Captcha set?</w:t>
-      </w:r>
-    </w:p>
-    <w:p>
-      <w:pPr>
-        <w:numPr>
-          <w:ilvl w:val="0"/>
-          <w:numId w:val="15"/>
-        </w:numPr>
-        <w:spacing w:before="100" w:beforeAutospacing="1" w:after="100" w:afterAutospacing="1"/>
-        <w:rPr>
-          <w:rFonts w:ascii="Arial" w:eastAsia="Times New Roman" w:hAnsi="Arial" w:cs="Arial"/>
-          <w:sz w:val="20"/>
-          <w:szCs w:val="20"/>
-        </w:rPr>
-      </w:pPr>
-      <w:r>
-        <w:rPr>
-          <w:rFonts w:ascii="Arial" w:eastAsia="Times New Roman" w:hAnsi="Arial" w:cs="Arial"/>
-          <w:sz w:val="20"/>
-          <w:szCs w:val="20"/>
-        </w:rPr>
-        <w:t>ReCaptcha private/public keys?</w:t>
-      </w:r>
-    </w:p>
-    <w:p>
-      <w:pPr>
-        <w:numPr>
-          <w:ilvl w:val="0"/>
-          <w:numId w:val="15"/>
-        </w:numPr>
-        <w:spacing w:before="100" w:beforeAutospacing="1" w:after="100" w:afterAutospacing="1"/>
-        <w:rPr>
-          <w:rFonts w:ascii="Arial" w:eastAsia="Times New Roman" w:hAnsi="Arial" w:cs="Arial"/>
-          <w:sz w:val="20"/>
-          <w:szCs w:val="20"/>
-        </w:rPr>
-      </w:pPr>
-      <w:r>
-        <w:rPr>
-          <w:rFonts w:ascii="Arial" w:eastAsia="Times New Roman" w:hAnsi="Arial" w:cs="Arial"/>
-          <w:sz w:val="20"/>
-          <w:szCs w:val="20"/>
-        </w:rPr>
-        <w:t>Error reporting disabled?</w:t>
-      </w:r>
-    </w:p>
-    <w:p>
-      <w:pPr>
-        <w:numPr>
-          <w:ilvl w:val="0"/>
-          <w:numId w:val="15"/>
-        </w:numPr>
-        <w:spacing w:before="100" w:beforeAutospacing="1" w:after="100" w:afterAutospacing="1"/>
-        <w:rPr>
-          <w:rFonts w:ascii="Arial" w:eastAsia="Times New Roman" w:hAnsi="Arial" w:cs="Arial"/>
-          <w:sz w:val="20"/>
-          <w:szCs w:val="20"/>
-        </w:rPr>
-      </w:pPr>
-      <w:r>
-        <w:rPr>
-          <w:rFonts w:ascii="Arial" w:eastAsia="Times New Roman" w:hAnsi="Arial" w:cs="Arial"/>
-          <w:sz w:val="20"/>
-          <w:szCs w:val="20"/>
-        </w:rPr>
-        <w:t>General email address setup?</w:t>
-      </w:r>
-    </w:p>
-    <w:p>
-      <w:pPr>
-        <w:numPr>
-          <w:ilvl w:val="0"/>
-          <w:numId w:val="15"/>
-        </w:numPr>
-        <w:spacing w:before="100" w:beforeAutospacing="1" w:after="100" w:afterAutospacing="1"/>
-        <w:rPr>
-          <w:rFonts w:ascii="Arial" w:eastAsia="Times New Roman" w:hAnsi="Arial" w:cs="Arial"/>
-          <w:sz w:val="20"/>
-          <w:szCs w:val="20"/>
-        </w:rPr>
-      </w:pPr>
-      <w:r>
-        <w:rPr>
-          <w:rFonts w:ascii="Arial" w:eastAsia="Times New Roman" w:hAnsi="Arial" w:cs="Arial"/>
-          <w:sz w:val="20"/>
-          <w:szCs w:val="20"/>
-        </w:rPr>
-        <w:t>Server timezone set correctly?</w:t>
-      </w:r>
-    </w:p>
-    <w:p>
-      <w:pPr>
-        <w:numPr>
-          <w:ilvl w:val="0"/>
-          <w:numId w:val="15"/>
-        </w:numPr>
-        <w:spacing w:before="100" w:beforeAutospacing="1" w:after="100" w:afterAutospacing="1"/>
-        <w:rPr>
-          <w:rFonts w:ascii="Arial" w:eastAsia="Times New Roman" w:hAnsi="Arial" w:cs="Arial"/>
-          <w:sz w:val="20"/>
-          <w:szCs w:val="20"/>
-        </w:rPr>
-      </w:pPr>
-      <w:r>
-        <w:rPr>
-          <w:rFonts w:ascii="Arial" w:eastAsia="Times New Roman" w:hAnsi="Arial" w:cs="Arial"/>
-          <w:sz w:val="20"/>
-          <w:szCs w:val="20"/>
-        </w:rPr>
-        <w:t>Mail Settings setup and SMTP server setup?</w:t>
-      </w:r>
-    </w:p>
-    <w:p>
-      <w:pPr>
-        <w:numPr>
-          <w:ilvl w:val="0"/>
-          <w:numId w:val="15"/>
-        </w:numPr>
-        <w:spacing w:before="100" w:beforeAutospacing="1" w:after="100" w:afterAutospacing="1"/>
-        <w:rPr>
-          <w:rFonts w:ascii="Arial" w:eastAsia="Times New Roman" w:hAnsi="Arial" w:cs="Arial"/>
-          <w:sz w:val="20"/>
-          <w:szCs w:val="20"/>
-        </w:rPr>
-      </w:pPr>
-      <w:r>
-        <w:rPr>
-          <w:rFonts w:ascii="Arial" w:eastAsia="Times New Roman" w:hAnsi="Arial" w:cs="Arial"/>
-          <w:sz w:val="20"/>
-          <w:szCs w:val="20"/>
-        </w:rPr>
-        <w:t>Session settings setup?</w:t>
-      </w:r>
-    </w:p>
-    <w:p>
-      <w:pPr>
-        <w:numPr>
-          <w:ilvl w:val="0"/>
-          <w:numId w:val="15"/>
-        </w:numPr>
-        <w:spacing w:before="100" w:beforeAutospacing="1" w:after="100" w:afterAutospacing="1"/>
-        <w:rPr>
-          <w:rFonts w:ascii="Arial" w:eastAsia="Times New Roman" w:hAnsi="Arial" w:cs="Arial"/>
-          <w:sz w:val="20"/>
-          <w:szCs w:val="20"/>
-        </w:rPr>
-      </w:pPr>
-      <w:r>
-        <w:rPr>
-          <w:rFonts w:ascii="Arial" w:eastAsia="Times New Roman" w:hAnsi="Arial" w:cs="Arial"/>
-          <w:sz w:val="20"/>
-          <w:szCs w:val="20"/>
-        </w:rPr>
-        <w:t>Template "Preview Module Positions" disabled?</w:t>
+        <w:t>Extensions</w:t>
+      </w:r>
+    </w:p>
+    <w:p>
+      <w:pPr>
+        <w:numPr>
+          <w:ilvl w:val="0"/>
+          <w:numId w:val="13"/>
+        </w:numPr>
+        <w:spacing w:before="100" w:beforeAutospacing="1" w:after="100" w:afterAutospacing="1"/>
+        <w:rPr>
+          <w:rFonts w:ascii="Arial" w:eastAsia="Times New Roman" w:hAnsi="Arial" w:cs="Arial"/>
+          <w:sz w:val="20"/>
+          <w:szCs w:val="20"/>
+        </w:rPr>
+      </w:pPr>
+      <w:proofErr w:type="spellStart"/>
+      <w:r>
+        <w:rPr>
+          <w:rFonts w:ascii="Arial" w:eastAsia="Times New Roman" w:hAnsi="Arial" w:cs="Arial"/>
+          <w:sz w:val="20"/>
+          <w:szCs w:val="20"/>
+        </w:rPr>
+        <w:t>Unpublish</w:t>
+      </w:r>
+      <w:proofErr w:type="spellEnd"/>
+      <w:r>
+        <w:rPr>
+          <w:rFonts w:ascii="Arial" w:eastAsia="Times New Roman" w:hAnsi="Arial" w:cs="Arial"/>
+          <w:sz w:val="20"/>
+          <w:szCs w:val="20"/>
+        </w:rPr>
+        <w:t xml:space="preserve"> or uninstalled all unused extensions?</w:t>
+      </w:r>
+    </w:p>
+    <w:p>
+      <w:pPr>
+        <w:numPr>
+          <w:ilvl w:val="0"/>
+          <w:numId w:val="13"/>
+        </w:numPr>
+        <w:spacing w:before="100" w:beforeAutospacing="1" w:after="100" w:afterAutospacing="1"/>
+        <w:rPr>
+          <w:rFonts w:ascii="Arial" w:eastAsia="Times New Roman" w:hAnsi="Arial" w:cs="Arial"/>
+          <w:sz w:val="20"/>
+          <w:szCs w:val="20"/>
+        </w:rPr>
+      </w:pPr>
+      <w:proofErr w:type="spellStart"/>
+      <w:r>
+        <w:rPr>
+          <w:rFonts w:ascii="Arial" w:eastAsia="Times New Roman" w:hAnsi="Arial" w:cs="Arial"/>
+          <w:sz w:val="20"/>
+          <w:szCs w:val="20"/>
+        </w:rPr>
+        <w:t>Joomla</w:t>
+      </w:r>
+      <w:proofErr w:type="spellEnd"/>
+      <w:r>
+        <w:rPr>
+          <w:rFonts w:ascii="Arial" w:eastAsia="Times New Roman" w:hAnsi="Arial" w:cs="Arial"/>
+          <w:sz w:val="20"/>
+          <w:szCs w:val="20"/>
+        </w:rPr>
+        <w:t xml:space="preserve"> and all extensions are up-to-date?</w:t>
+      </w:r>
+    </w:p>
+    <w:p>
+      <w:pPr>
+        <w:numPr>
+          <w:ilvl w:val="0"/>
+          <w:numId w:val="13"/>
+        </w:numPr>
+        <w:spacing w:before="100" w:beforeAutospacing="1" w:after="100" w:afterAutospacing="1"/>
+        <w:rPr>
+          <w:rFonts w:ascii="Arial" w:eastAsia="Times New Roman" w:hAnsi="Arial" w:cs="Arial"/>
+          <w:sz w:val="20"/>
+          <w:szCs w:val="20"/>
+        </w:rPr>
+      </w:pPr>
+      <w:r>
+        <w:rPr>
+          <w:rFonts w:ascii="Arial" w:eastAsia="Times New Roman" w:hAnsi="Arial" w:cs="Arial"/>
+          <w:sz w:val="20"/>
+          <w:szCs w:val="20"/>
+        </w:rPr>
+        <w:t>Uninstalled all unused templates?</w:t>
+      </w:r>
+    </w:p>
+    <w:p>
+      <w:pPr>
+        <w:numPr>
+          <w:ilvl w:val="0"/>
+          <w:numId w:val="13"/>
+        </w:numPr>
+        <w:spacing w:before="100" w:beforeAutospacing="1" w:after="100" w:afterAutospacing="1"/>
+        <w:rPr>
+          <w:rFonts w:ascii="Arial" w:eastAsia="Times New Roman" w:hAnsi="Arial" w:cs="Arial"/>
+          <w:sz w:val="20"/>
+          <w:szCs w:val="20"/>
+        </w:rPr>
+      </w:pPr>
+      <w:r>
+        <w:rPr>
+          <w:rFonts w:ascii="Arial" w:eastAsia="Times New Roman" w:hAnsi="Arial" w:cs="Arial"/>
+          <w:sz w:val="20"/>
+          <w:szCs w:val="20"/>
+        </w:rPr>
+        <w:t>ACL Manager installed and configured?</w:t>
       </w:r>
     </w:p>
     <w:p>
@@ -326,8 +169,9 @@
           <w:szCs w:val="36"/>
         </w:rPr>
       </w:pPr>
-      <w:bookmarkStart w:id="1" w:name="user-content-users"/>
-      <w:bookmarkEnd w:id="1"/>
+      <w:bookmarkStart w:id="0" w:name="user-content-joomla-configuration"/>
+      <w:bookmarkEnd w:id="0"/>
+      <w:proofErr w:type="spellStart"/>
       <w:r>
         <w:rPr>
           <w:rFonts w:ascii="Arial" w:eastAsia="Times New Roman" w:hAnsi="Arial" w:cs="Arial"/>
@@ -336,101 +180,10 @@
           <w:sz w:val="36"/>
           <w:szCs w:val="36"/>
         </w:rPr>
-        <w:t>Users</w:t>
-      </w:r>
-    </w:p>
-    <w:p>
-      <w:pPr>
-        <w:numPr>
-          <w:ilvl w:val="0"/>
-          <w:numId w:val="15"/>
-        </w:numPr>
-        <w:spacing w:before="100" w:beforeAutospacing="1" w:after="100" w:afterAutospacing="1"/>
-        <w:rPr>
-          <w:rFonts w:ascii="Arial" w:eastAsia="Times New Roman" w:hAnsi="Arial" w:cs="Arial"/>
-          <w:sz w:val="20"/>
-          <w:szCs w:val="20"/>
-        </w:rPr>
-      </w:pPr>
-      <w:r>
-        <w:rPr>
-          <w:rFonts w:ascii="Arial" w:eastAsia="Times New Roman" w:hAnsi="Arial" w:cs="Arial"/>
-          <w:sz w:val="20"/>
-          <w:szCs w:val="20"/>
-        </w:rPr>
-        <w:t>Removed all unused logins?</w:t>
-      </w:r>
-    </w:p>
-    <w:p>
-      <w:pPr>
-        <w:numPr>
-          <w:ilvl w:val="0"/>
-          <w:numId w:val="15"/>
-        </w:numPr>
-        <w:spacing w:before="100" w:beforeAutospacing="1" w:after="100" w:afterAutospacing="1"/>
-        <w:rPr>
-          <w:rFonts w:ascii="Arial" w:eastAsia="Times New Roman" w:hAnsi="Arial" w:cs="Arial"/>
-          <w:sz w:val="20"/>
-          <w:szCs w:val="20"/>
-        </w:rPr>
-      </w:pPr>
-      <w:r>
-        <w:rPr>
-          <w:rFonts w:ascii="Arial" w:eastAsia="Times New Roman" w:hAnsi="Arial" w:cs="Arial"/>
-          <w:sz w:val="20"/>
-          <w:szCs w:val="20"/>
-        </w:rPr>
-        <w:t>Removed all unused User Groups?</w:t>
-      </w:r>
-    </w:p>
-    <w:p>
-      <w:pPr>
-        <w:numPr>
-          <w:ilvl w:val="0"/>
-          <w:numId w:val="15"/>
-        </w:numPr>
-        <w:spacing w:before="100" w:beforeAutospacing="1" w:after="100" w:afterAutospacing="1"/>
-        <w:rPr>
-          <w:rFonts w:ascii="Arial" w:eastAsia="Times New Roman" w:hAnsi="Arial" w:cs="Arial"/>
-          <w:sz w:val="20"/>
-          <w:szCs w:val="20"/>
-        </w:rPr>
-      </w:pPr>
-      <w:r>
-        <w:rPr>
-          <w:rFonts w:ascii="Arial" w:eastAsia="Times New Roman" w:hAnsi="Arial" w:cs="Arial"/>
-          <w:sz w:val="20"/>
-          <w:szCs w:val="20"/>
-        </w:rPr>
-        <w:t>Allow User Registration: no (if necessary)?</w:t>
-      </w:r>
-    </w:p>
-    <w:p>
-      <w:pPr>
-        <w:numPr>
-          <w:ilvl w:val="0"/>
-          <w:numId w:val="15"/>
-        </w:numPr>
-        <w:spacing w:before="100" w:beforeAutospacing="1" w:after="100" w:afterAutospacing="1"/>
-        <w:rPr>
-          <w:rFonts w:ascii="Arial" w:eastAsia="Times New Roman" w:hAnsi="Arial" w:cs="Arial"/>
-          <w:sz w:val="20"/>
-          <w:szCs w:val="20"/>
-        </w:rPr>
-      </w:pPr>
-      <w:r>
-        <w:rPr>
-          <w:rFonts w:ascii="Arial" w:eastAsia="Times New Roman" w:hAnsi="Arial" w:cs="Arial"/>
-          <w:sz w:val="20"/>
-          <w:szCs w:val="20"/>
-        </w:rPr>
-        <w:t>Password complexity setup?</w:t>
-      </w:r>
-    </w:p>
-    <w:p>
-      <w:pPr>
-        <w:spacing w:before="100" w:beforeAutospacing="1" w:after="100" w:afterAutospacing="1"/>
-        <w:outlineLvl w:val="1"/>
+        <w:t>Joomla</w:t>
+      </w:r>
+      <w:proofErr w:type="spellEnd"/>
+      <w:r>
         <w:rPr>
           <w:rFonts w:ascii="Arial" w:eastAsia="Times New Roman" w:hAnsi="Arial" w:cs="Arial"/>
           <w:b/>
@@ -438,9 +191,9 @@
           <w:sz w:val="36"/>
           <w:szCs w:val="36"/>
         </w:rPr>
-      </w:pPr>
-      <w:bookmarkStart w:id="2" w:name="user-content-content"/>
-      <w:bookmarkEnd w:id="2"/>
+        <w:t xml:space="preserve">! </w:t>
+      </w:r>
+      <w:proofErr w:type="gramStart"/>
       <w:r>
         <w:rPr>
           <w:rFonts w:ascii="Arial" w:eastAsia="Times New Roman" w:hAnsi="Arial" w:cs="Arial"/>
@@ -449,6 +202,387 @@
           <w:sz w:val="36"/>
           <w:szCs w:val="36"/>
         </w:rPr>
+        <w:t>configuration</w:t>
+      </w:r>
+      <w:proofErr w:type="gramEnd"/>
+    </w:p>
+    <w:p>
+      <w:pPr>
+        <w:numPr>
+          <w:ilvl w:val="0"/>
+          <w:numId w:val="15"/>
+        </w:numPr>
+        <w:spacing w:before="100" w:beforeAutospacing="1" w:after="100" w:afterAutospacing="1"/>
+        <w:rPr>
+          <w:rFonts w:ascii="Arial" w:eastAsia="Times New Roman" w:hAnsi="Arial" w:cs="Arial"/>
+          <w:sz w:val="20"/>
+          <w:szCs w:val="20"/>
+        </w:rPr>
+      </w:pPr>
+      <w:proofErr w:type="gramStart"/>
+      <w:r>
+        <w:rPr>
+          <w:rFonts w:ascii="Arial" w:eastAsia="Times New Roman" w:hAnsi="Arial" w:cs="Arial"/>
+          <w:sz w:val="20"/>
+          <w:szCs w:val="20"/>
+        </w:rPr>
+        <w:t xml:space="preserve">Default </w:t>
+      </w:r>
+      <w:proofErr w:type="spellStart"/>
+      <w:r>
+        <w:rPr>
+          <w:rFonts w:ascii="Arial" w:eastAsia="Times New Roman" w:hAnsi="Arial" w:cs="Arial"/>
+          <w:sz w:val="20"/>
+          <w:szCs w:val="20"/>
+        </w:rPr>
+        <w:t>Captcha</w:t>
+      </w:r>
+      <w:proofErr w:type="spellEnd"/>
+      <w:r>
+        <w:rPr>
+          <w:rFonts w:ascii="Arial" w:eastAsia="Times New Roman" w:hAnsi="Arial" w:cs="Arial"/>
+          <w:sz w:val="20"/>
+          <w:szCs w:val="20"/>
+        </w:rPr>
+        <w:t xml:space="preserve"> set</w:t>
+      </w:r>
+      <w:proofErr w:type="gramEnd"/>
+      <w:r>
+        <w:rPr>
+          <w:rFonts w:ascii="Arial" w:eastAsia="Times New Roman" w:hAnsi="Arial" w:cs="Arial"/>
+          <w:sz w:val="20"/>
+          <w:szCs w:val="20"/>
+        </w:rPr>
+        <w:t>?</w:t>
+      </w:r>
+    </w:p>
+    <w:p>
+      <w:pPr>
+        <w:numPr>
+          <w:ilvl w:val="0"/>
+          <w:numId w:val="15"/>
+        </w:numPr>
+        <w:spacing w:before="100" w:beforeAutospacing="1" w:after="100" w:afterAutospacing="1"/>
+        <w:rPr>
+          <w:rFonts w:ascii="Arial" w:eastAsia="Times New Roman" w:hAnsi="Arial" w:cs="Arial"/>
+          <w:sz w:val="20"/>
+          <w:szCs w:val="20"/>
+        </w:rPr>
+      </w:pPr>
+      <w:proofErr w:type="spellStart"/>
+      <w:r>
+        <w:rPr>
+          <w:rFonts w:ascii="Arial" w:eastAsia="Times New Roman" w:hAnsi="Arial" w:cs="Arial"/>
+          <w:sz w:val="20"/>
+          <w:szCs w:val="20"/>
+        </w:rPr>
+        <w:t>ReCaptcha</w:t>
+      </w:r>
+      <w:proofErr w:type="spellEnd"/>
+      <w:r>
+        <w:rPr>
+          <w:rFonts w:ascii="Arial" w:eastAsia="Times New Roman" w:hAnsi="Arial" w:cs="Arial"/>
+          <w:sz w:val="20"/>
+          <w:szCs w:val="20"/>
+        </w:rPr>
+        <w:t xml:space="preserve"> private/public keys?</w:t>
+      </w:r>
+    </w:p>
+    <w:p>
+      <w:pPr>
+        <w:numPr>
+          <w:ilvl w:val="0"/>
+          <w:numId w:val="15"/>
+        </w:numPr>
+        <w:spacing w:before="100" w:beforeAutospacing="1" w:after="100" w:afterAutospacing="1"/>
+        <w:rPr>
+          <w:rFonts w:ascii="Arial" w:eastAsia="Times New Roman" w:hAnsi="Arial" w:cs="Arial"/>
+          <w:sz w:val="20"/>
+          <w:szCs w:val="20"/>
+        </w:rPr>
+      </w:pPr>
+      <w:r>
+        <w:rPr>
+          <w:rFonts w:ascii="Arial" w:eastAsia="Times New Roman" w:hAnsi="Arial" w:cs="Arial"/>
+          <w:sz w:val="20"/>
+          <w:szCs w:val="20"/>
+        </w:rPr>
+        <w:t>Error reporting disabled?</w:t>
+      </w:r>
+    </w:p>
+    <w:p>
+      <w:pPr>
+        <w:numPr>
+          <w:ilvl w:val="0"/>
+          <w:numId w:val="15"/>
+        </w:numPr>
+        <w:spacing w:before="100" w:beforeAutospacing="1" w:after="100" w:afterAutospacing="1"/>
+        <w:rPr>
+          <w:rFonts w:ascii="Arial" w:eastAsia="Times New Roman" w:hAnsi="Arial" w:cs="Arial"/>
+          <w:sz w:val="20"/>
+          <w:szCs w:val="20"/>
+        </w:rPr>
+      </w:pPr>
+      <w:r>
+        <w:rPr>
+          <w:rFonts w:ascii="Arial" w:eastAsia="Times New Roman" w:hAnsi="Arial" w:cs="Arial"/>
+          <w:sz w:val="20"/>
+          <w:szCs w:val="20"/>
+        </w:rPr>
+        <w:t>General email address setup?</w:t>
+      </w:r>
+    </w:p>
+    <w:p>
+      <w:pPr>
+        <w:numPr>
+          <w:ilvl w:val="0"/>
+          <w:numId w:val="15"/>
+        </w:numPr>
+        <w:spacing w:before="100" w:beforeAutospacing="1" w:after="100" w:afterAutospacing="1"/>
+        <w:rPr>
+          <w:rFonts w:ascii="Arial" w:eastAsia="Times New Roman" w:hAnsi="Arial" w:cs="Arial"/>
+          <w:sz w:val="20"/>
+          <w:szCs w:val="20"/>
+        </w:rPr>
+      </w:pPr>
+      <w:r>
+        <w:rPr>
+          <w:rFonts w:ascii="Arial" w:eastAsia="Times New Roman" w:hAnsi="Arial" w:cs="Arial"/>
+          <w:sz w:val="20"/>
+          <w:szCs w:val="20"/>
+        </w:rPr>
+        <w:t xml:space="preserve">Server </w:t>
+      </w:r>
+      <w:proofErr w:type="spellStart"/>
+      <w:r>
+        <w:rPr>
+          <w:rFonts w:ascii="Arial" w:eastAsia="Times New Roman" w:hAnsi="Arial" w:cs="Arial"/>
+          <w:sz w:val="20"/>
+          <w:szCs w:val="20"/>
+        </w:rPr>
+        <w:t>timezone</w:t>
+      </w:r>
+      <w:proofErr w:type="spellEnd"/>
+      <w:r>
+        <w:rPr>
+          <w:rFonts w:ascii="Arial" w:eastAsia="Times New Roman" w:hAnsi="Arial" w:cs="Arial"/>
+          <w:sz w:val="20"/>
+          <w:szCs w:val="20"/>
+        </w:rPr>
+        <w:t xml:space="preserve"> set correctly?</w:t>
+      </w:r>
+    </w:p>
+    <w:p>
+      <w:pPr>
+        <w:numPr>
+          <w:ilvl w:val="0"/>
+          <w:numId w:val="15"/>
+        </w:numPr>
+        <w:spacing w:before="100" w:beforeAutospacing="1" w:after="100" w:afterAutospacing="1"/>
+        <w:rPr>
+          <w:rFonts w:ascii="Arial" w:eastAsia="Times New Roman" w:hAnsi="Arial" w:cs="Arial"/>
+          <w:sz w:val="20"/>
+          <w:szCs w:val="20"/>
+        </w:rPr>
+      </w:pPr>
+      <w:r>
+        <w:rPr>
+          <w:rFonts w:ascii="Arial" w:eastAsia="Times New Roman" w:hAnsi="Arial" w:cs="Arial"/>
+          <w:sz w:val="20"/>
+          <w:szCs w:val="20"/>
+        </w:rPr>
+        <w:t>Mail Settings setup and SMTP server setup?</w:t>
+      </w:r>
+    </w:p>
+    <w:p>
+      <w:pPr>
+        <w:numPr>
+          <w:ilvl w:val="0"/>
+          <w:numId w:val="15"/>
+        </w:numPr>
+        <w:spacing w:before="100" w:beforeAutospacing="1" w:after="100" w:afterAutospacing="1"/>
+        <w:rPr>
+          <w:rFonts w:ascii="Arial" w:eastAsia="Times New Roman" w:hAnsi="Arial" w:cs="Arial"/>
+          <w:sz w:val="20"/>
+          <w:szCs w:val="20"/>
+        </w:rPr>
+      </w:pPr>
+      <w:r>
+        <w:rPr>
+          <w:rFonts w:ascii="Arial" w:eastAsia="Times New Roman" w:hAnsi="Arial" w:cs="Arial"/>
+          <w:sz w:val="20"/>
+          <w:szCs w:val="20"/>
+        </w:rPr>
+        <w:t>Session settings setup?</w:t>
+      </w:r>
+    </w:p>
+    <w:p>
+      <w:pPr>
+        <w:numPr>
+          <w:ilvl w:val="0"/>
+          <w:numId w:val="15"/>
+        </w:numPr>
+        <w:spacing w:before="100" w:beforeAutospacing="1" w:after="100" w:afterAutospacing="1"/>
+        <w:rPr>
+          <w:rFonts w:ascii="Arial" w:eastAsia="Times New Roman" w:hAnsi="Arial" w:cs="Arial"/>
+          <w:sz w:val="20"/>
+          <w:szCs w:val="20"/>
+        </w:rPr>
+      </w:pPr>
+      <w:r>
+        <w:rPr>
+          <w:rFonts w:ascii="Arial" w:eastAsia="Times New Roman" w:hAnsi="Arial" w:cs="Arial"/>
+          <w:sz w:val="20"/>
+          <w:szCs w:val="20"/>
+        </w:rPr>
+        <w:t>Template "Preview Module Positions" disabled?</w:t>
+      </w:r>
+    </w:p>
+    <w:p>
+      <w:pPr>
+        <w:spacing w:before="100" w:beforeAutospacing="1" w:after="100" w:afterAutospacing="1"/>
+        <w:outlineLvl w:val="1"/>
+        <w:rPr>
+          <w:rFonts w:ascii="Arial" w:eastAsia="Times New Roman" w:hAnsi="Arial" w:cs="Arial"/>
+          <w:b/>
+          <w:bCs/>
+          <w:sz w:val="36"/>
+          <w:szCs w:val="36"/>
+        </w:rPr>
+      </w:pPr>
+      <w:bookmarkStart w:id="1" w:name="user-content-users"/>
+      <w:bookmarkEnd w:id="1"/>
+      <w:r>
+        <w:rPr>
+          <w:rFonts w:ascii="Arial" w:eastAsia="Times New Roman" w:hAnsi="Arial" w:cs="Arial"/>
+          <w:b/>
+          <w:bCs/>
+          <w:sz w:val="36"/>
+          <w:szCs w:val="36"/>
+        </w:rPr>
+        <w:t>Users</w:t>
+      </w:r>
+    </w:p>
+    <w:p>
+      <w:pPr>
+        <w:numPr>
+          <w:ilvl w:val="0"/>
+          <w:numId w:val="15"/>
+        </w:numPr>
+        <w:spacing w:before="100" w:beforeAutospacing="1" w:after="100" w:afterAutospacing="1"/>
+        <w:rPr>
+          <w:rFonts w:ascii="Arial" w:eastAsia="Times New Roman" w:hAnsi="Arial" w:cs="Arial"/>
+          <w:sz w:val="20"/>
+          <w:szCs w:val="20"/>
+        </w:rPr>
+      </w:pPr>
+      <w:r>
+        <w:rPr>
+          <w:rFonts w:ascii="Arial" w:eastAsia="Times New Roman" w:hAnsi="Arial" w:cs="Arial"/>
+          <w:sz w:val="20"/>
+          <w:szCs w:val="20"/>
+        </w:rPr>
+        <w:t>Removed all unused logins?</w:t>
+      </w:r>
+    </w:p>
+    <w:p>
+      <w:pPr>
+        <w:numPr>
+          <w:ilvl w:val="0"/>
+          <w:numId w:val="15"/>
+        </w:numPr>
+        <w:spacing w:before="100" w:beforeAutospacing="1" w:after="100" w:afterAutospacing="1"/>
+        <w:rPr>
+          <w:rFonts w:ascii="Arial" w:eastAsia="Times New Roman" w:hAnsi="Arial" w:cs="Arial"/>
+          <w:sz w:val="20"/>
+          <w:szCs w:val="20"/>
+        </w:rPr>
+      </w:pPr>
+      <w:r>
+        <w:rPr>
+          <w:rFonts w:ascii="Arial" w:eastAsia="Times New Roman" w:hAnsi="Arial" w:cs="Arial"/>
+          <w:sz w:val="20"/>
+          <w:szCs w:val="20"/>
+        </w:rPr>
+        <w:t>Removed all unused User Groups?</w:t>
+      </w:r>
+    </w:p>
+    <w:p>
+      <w:pPr>
+        <w:numPr>
+          <w:ilvl w:val="0"/>
+          <w:numId w:val="15"/>
+        </w:numPr>
+        <w:spacing w:before="100" w:beforeAutospacing="1" w:after="100" w:afterAutospacing="1"/>
+        <w:rPr>
+          <w:rFonts w:ascii="Arial" w:eastAsia="Times New Roman" w:hAnsi="Arial" w:cs="Arial"/>
+          <w:sz w:val="20"/>
+          <w:szCs w:val="20"/>
+        </w:rPr>
+      </w:pPr>
+      <w:proofErr w:type="gramStart"/>
+      <w:r>
+        <w:rPr>
+          <w:rFonts w:ascii="Arial" w:eastAsia="Times New Roman" w:hAnsi="Arial" w:cs="Arial"/>
+          <w:sz w:val="20"/>
+          <w:szCs w:val="20"/>
+        </w:rPr>
+        <w:t>Allow</w:t>
+      </w:r>
+      <w:proofErr w:type="gramEnd"/>
+      <w:r>
+        <w:rPr>
+          <w:rFonts w:ascii="Arial" w:eastAsia="Times New Roman" w:hAnsi="Arial" w:cs="Arial"/>
+          <w:sz w:val="20"/>
+          <w:szCs w:val="20"/>
+        </w:rPr>
+        <w:t xml:space="preserve"> User Registration: no (if necessary)?</w:t>
+      </w:r>
+    </w:p>
+    <w:p>
+      <w:pPr>
+        <w:numPr>
+          <w:ilvl w:val="0"/>
+          <w:numId w:val="15"/>
+        </w:numPr>
+        <w:spacing w:before="100" w:beforeAutospacing="1" w:after="100" w:afterAutospacing="1"/>
+        <w:rPr>
+          <w:rFonts w:ascii="Arial" w:eastAsia="Times New Roman" w:hAnsi="Arial" w:cs="Arial"/>
+          <w:sz w:val="20"/>
+          <w:szCs w:val="20"/>
+        </w:rPr>
+      </w:pPr>
+      <w:r>
+        <w:rPr>
+          <w:rFonts w:ascii="Arial" w:eastAsia="Times New Roman" w:hAnsi="Arial" w:cs="Arial"/>
+          <w:sz w:val="20"/>
+          <w:szCs w:val="20"/>
+        </w:rPr>
+        <w:t>Password complexity setup?</w:t>
+      </w:r>
+    </w:p>
+    <w:p>
+      <w:pPr>
+        <w:spacing w:before="100" w:beforeAutospacing="1" w:after="100" w:afterAutospacing="1"/>
+        <w:outlineLvl w:val="1"/>
+        <w:rPr>
+          <w:rFonts w:ascii="Arial" w:eastAsia="Times New Roman" w:hAnsi="Arial" w:cs="Arial"/>
+          <w:b/>
+          <w:bCs/>
+          <w:sz w:val="36"/>
+          <w:szCs w:val="36"/>
+        </w:rPr>
+      </w:pPr>
+      <w:bookmarkStart w:id="2" w:name="user-content-content"/>
+      <w:bookmarkEnd w:id="2"/>
+      <w:r>
+        <w:rPr>
+          <w:rFonts w:ascii="Arial" w:eastAsia="Times New Roman" w:hAnsi="Arial" w:cs="Arial"/>
+          <w:b/>
+          <w:bCs/>
+          <w:sz w:val="36"/>
+          <w:szCs w:val="36"/>
+        </w:rPr>
         <w:t>Content</w:t>
       </w:r>
     </w:p>
@@ -493,29 +627,83 @@
           <w:sz w:val="20"/>
           <w:szCs w:val="20"/>
         </w:rPr>
-        <w:t>Removed all unused files and images, like default Joomla images?</w:t>
-      </w:r>
-    </w:p>
-    <w:p>
-      <w:pPr>
-        <w:numPr>
-          <w:ilvl w:val="0"/>
-          <w:numId w:val="15"/>
-        </w:numPr>
-        <w:spacing w:before="100" w:beforeAutospacing="1" w:after="100" w:afterAutospacing="1"/>
-        <w:rPr>
-          <w:rFonts w:ascii="Arial" w:eastAsia="Times New Roman" w:hAnsi="Arial" w:cs="Arial"/>
-          <w:sz w:val="20"/>
-          <w:szCs w:val="20"/>
-        </w:rPr>
-      </w:pPr>
-      <w:r>
-        <w:rPr>
-          <w:rFonts w:ascii="Arial" w:eastAsia="Times New Roman" w:hAnsi="Arial" w:cs="Arial"/>
-          <w:sz w:val="20"/>
-          <w:szCs w:val="20"/>
-        </w:rPr>
-        <w:t>All Lorem Ipsum / dummy content is removed?</w:t>
+        <w:t xml:space="preserve">Removed all unused files and images, like default </w:t>
+      </w:r>
+      <w:proofErr w:type="spellStart"/>
+      <w:r>
+        <w:rPr>
+          <w:rFonts w:ascii="Arial" w:eastAsia="Times New Roman" w:hAnsi="Arial" w:cs="Arial"/>
+          <w:sz w:val="20"/>
+          <w:szCs w:val="20"/>
+        </w:rPr>
+        <w:t>Joomla</w:t>
+      </w:r>
+      <w:proofErr w:type="spellEnd"/>
+      <w:r>
+        <w:rPr>
+          <w:rFonts w:ascii="Arial" w:eastAsia="Times New Roman" w:hAnsi="Arial" w:cs="Arial"/>
+          <w:sz w:val="20"/>
+          <w:szCs w:val="20"/>
+        </w:rPr>
+        <w:t xml:space="preserve"> images?</w:t>
+      </w:r>
+    </w:p>
+    <w:p>
+      <w:pPr>
+        <w:numPr>
+          <w:ilvl w:val="0"/>
+          <w:numId w:val="15"/>
+        </w:numPr>
+        <w:spacing w:before="100" w:beforeAutospacing="1" w:after="100" w:afterAutospacing="1"/>
+        <w:rPr>
+          <w:rFonts w:ascii="Arial" w:eastAsia="Times New Roman" w:hAnsi="Arial" w:cs="Arial"/>
+          <w:sz w:val="20"/>
+          <w:szCs w:val="20"/>
+        </w:rPr>
+      </w:pPr>
+      <w:r>
+        <w:rPr>
+          <w:rFonts w:ascii="Arial" w:eastAsia="Times New Roman" w:hAnsi="Arial" w:cs="Arial"/>
+          <w:sz w:val="20"/>
+          <w:szCs w:val="20"/>
+        </w:rPr>
+        <w:t xml:space="preserve">All </w:t>
+      </w:r>
+      <w:proofErr w:type="spellStart"/>
+      <w:r>
+        <w:rPr>
+          <w:rFonts w:ascii="Arial" w:eastAsia="Times New Roman" w:hAnsi="Arial" w:cs="Arial"/>
+          <w:sz w:val="20"/>
+          <w:szCs w:val="20"/>
+        </w:rPr>
+        <w:t>Lorem</w:t>
+      </w:r>
+      <w:proofErr w:type="spellEnd"/>
+      <w:r>
+        <w:rPr>
+          <w:rFonts w:ascii="Arial" w:eastAsia="Times New Roman" w:hAnsi="Arial" w:cs="Arial"/>
+          <w:sz w:val="20"/>
+          <w:szCs w:val="20"/>
+        </w:rPr>
+        <w:t xml:space="preserve"> </w:t>
+      </w:r>
+      <w:proofErr w:type="spellStart"/>
+      <w:r>
+        <w:rPr>
+          <w:rFonts w:ascii="Arial" w:eastAsia="Times New Roman" w:hAnsi="Arial" w:cs="Arial"/>
+          <w:sz w:val="20"/>
+          <w:szCs w:val="20"/>
+        </w:rPr>
+        <w:t>Ipsum</w:t>
+      </w:r>
+      <w:proofErr w:type="spellEnd"/>
+      <w:r>
+        <w:rPr>
+          <w:rFonts w:ascii="Arial" w:eastAsia="Times New Roman" w:hAnsi="Arial" w:cs="Arial"/>
+          <w:sz w:val="20"/>
+          <w:szCs w:val="20"/>
+        </w:rPr>
+        <w:t xml:space="preserve"> / dummy content is removed?</w:t>
       </w:r>
     </w:p>
     <w:p>
@@ -698,8 +886,6 @@
           </w:rPr>
           <w:t>genera</w:t>
         </w:r>
-        <w:bookmarkStart w:id="3" w:name="_GoBack"/>
-        <w:bookmarkEnd w:id="3"/>
         <w:r>
           <w:rPr>
             <w:rStyle w:val="Hyperlink"/>
@@ -865,7 +1051,67 @@
           <w:sz w:val="20"/>
           <w:szCs w:val="20"/>
         </w:rPr>
-        <w:t>All webforms have email handling and emailadresses setup correctly?</w:t>
+        <w:t>Clear smart search indexes and rebuild them (if smart search is used)?</w:t>
+      </w:r>
+      <w:bookmarkStart w:id="3" w:name="_GoBack"/>
+      <w:bookmarkEnd w:id="3"/>
+    </w:p>
+    <w:p>
+      <w:pPr>
+        <w:numPr>
+          <w:ilvl w:val="0"/>
+          <w:numId w:val="15"/>
+        </w:numPr>
+        <w:spacing w:before="100" w:beforeAutospacing="1" w:after="100" w:afterAutospacing="1"/>
+        <w:rPr>
+          <w:rFonts w:ascii="Arial" w:eastAsia="Times New Roman" w:hAnsi="Arial" w:cs="Arial"/>
+          <w:sz w:val="20"/>
+          <w:szCs w:val="20"/>
+        </w:rPr>
+      </w:pPr>
+      <w:r>
+        <w:rPr>
+          <w:rFonts w:ascii="Arial" w:eastAsia="Times New Roman" w:hAnsi="Arial" w:cs="Arial"/>
+          <w:sz w:val="20"/>
+          <w:szCs w:val="20"/>
+        </w:rPr>
+        <w:t xml:space="preserve">All </w:t>
+      </w:r>
+      <w:proofErr w:type="spellStart"/>
+      <w:r>
+        <w:rPr>
+          <w:rFonts w:ascii="Arial" w:eastAsia="Times New Roman" w:hAnsi="Arial" w:cs="Arial"/>
+          <w:sz w:val="20"/>
+          <w:szCs w:val="20"/>
+        </w:rPr>
+        <w:t>webforms</w:t>
+      </w:r>
+      <w:proofErr w:type="spellEnd"/>
+      <w:r>
+        <w:rPr>
+          <w:rFonts w:ascii="Arial" w:eastAsia="Times New Roman" w:hAnsi="Arial" w:cs="Arial"/>
+          <w:sz w:val="20"/>
+          <w:szCs w:val="20"/>
+        </w:rPr>
+        <w:t xml:space="preserve"> have email handling and </w:t>
+      </w:r>
+      <w:proofErr w:type="spellStart"/>
+      <w:r>
+        <w:rPr>
+          <w:rFonts w:ascii="Arial" w:eastAsia="Times New Roman" w:hAnsi="Arial" w:cs="Arial"/>
+          <w:sz w:val="20"/>
+          <w:szCs w:val="20"/>
+        </w:rPr>
+        <w:t>emailadresses</w:t>
+      </w:r>
+      <w:proofErr w:type="spellEnd"/>
+      <w:r>
+        <w:rPr>
+          <w:rFonts w:ascii="Arial" w:eastAsia="Times New Roman" w:hAnsi="Arial" w:cs="Arial"/>
+          <w:sz w:val="20"/>
+          <w:szCs w:val="20"/>
+        </w:rPr>
+        <w:t xml:space="preserve"> setup correctly?</w:t>
       </w:r>
     </w:p>
     <w:p>
@@ -926,6 +1172,7 @@
       </w:pPr>
       <w:bookmarkStart w:id="4" w:name="user-content-htaccess"/>
       <w:bookmarkEnd w:id="4"/>
+      <w:proofErr w:type="gramStart"/>
       <w:r>
         <w:rPr>
           <w:rFonts w:ascii="Arial" w:eastAsia="Times New Roman" w:hAnsi="Arial" w:cs="Arial"/>
@@ -934,73 +1181,10 @@
           <w:sz w:val="36"/>
           <w:szCs w:val="36"/>
         </w:rPr>
-        <w:t>.htaccess</w:t>
-      </w:r>
-    </w:p>
-    <w:p>
-      <w:pPr>
-        <w:numPr>
-          <w:ilvl w:val="0"/>
-          <w:numId w:val="15"/>
-        </w:numPr>
-        <w:spacing w:before="100" w:beforeAutospacing="1" w:after="100" w:afterAutospacing="1"/>
-        <w:rPr>
-          <w:rFonts w:ascii="Arial" w:eastAsia="Times New Roman" w:hAnsi="Arial" w:cs="Arial"/>
-          <w:sz w:val="20"/>
-          <w:szCs w:val="20"/>
-        </w:rPr>
-      </w:pPr>
-      <w:r>
-        <w:rPr>
-          <w:rFonts w:ascii="Arial" w:eastAsia="Times New Roman" w:hAnsi="Arial" w:cs="Arial"/>
-          <w:sz w:val="20"/>
-          <w:szCs w:val="20"/>
-        </w:rPr>
-        <w:t>Redirect non-www to www setup in .htaccess</w:t>
-      </w:r>
-      <w:r>
-        <w:rPr>
-          <w:rFonts w:ascii="Arial" w:eastAsia="Times New Roman" w:hAnsi="Arial" w:cs="Arial"/>
-          <w:sz w:val="20"/>
-          <w:szCs w:val="20"/>
-        </w:rPr>
-        <w:t xml:space="preserve"> or webserver virtualhostfile</w:t>
-      </w:r>
-      <w:r>
-        <w:rPr>
-          <w:rFonts w:ascii="Arial" w:eastAsia="Times New Roman" w:hAnsi="Arial" w:cs="Arial"/>
-          <w:sz w:val="20"/>
-          <w:szCs w:val="20"/>
-        </w:rPr>
-        <w:t>?</w:t>
-      </w:r>
-    </w:p>
-    <w:p>
-      <w:pPr>
-        <w:numPr>
-          <w:ilvl w:val="0"/>
-          <w:numId w:val="15"/>
-        </w:numPr>
-        <w:spacing w:before="100" w:beforeAutospacing="1" w:after="100" w:afterAutospacing="1"/>
-        <w:rPr>
-          <w:rFonts w:ascii="Arial" w:eastAsia="Times New Roman" w:hAnsi="Arial" w:cs="Arial"/>
-          <w:sz w:val="20"/>
-          <w:szCs w:val="20"/>
-        </w:rPr>
-      </w:pPr>
-      <w:r>
-        <w:rPr>
-          <w:rFonts w:ascii="Arial" w:eastAsia="Times New Roman" w:hAnsi="Arial" w:cs="Arial"/>
-          <w:sz w:val="20"/>
-          <w:szCs w:val="20"/>
-        </w:rPr>
-        <w:t>Added line to show XMAP sitemap as sitemap.xml?</w:t>
-      </w:r>
-    </w:p>
-    <w:p>
-      <w:pPr>
-        <w:spacing w:before="100" w:beforeAutospacing="1" w:after="100" w:afterAutospacing="1"/>
-        <w:outlineLvl w:val="1"/>
+        <w:t>.</w:t>
+      </w:r>
+      <w:proofErr w:type="spellStart"/>
+      <w:r>
         <w:rPr>
           <w:rFonts w:ascii="Arial" w:eastAsia="Times New Roman" w:hAnsi="Arial" w:cs="Arial"/>
           <w:b/>
@@ -1008,10 +1192,105 @@
           <w:sz w:val="36"/>
           <w:szCs w:val="36"/>
         </w:rPr>
-      </w:pPr>
-      <w:bookmarkStart w:id="5" w:name="user-content-security"/>
-      <w:bookmarkEnd w:id="5"/>
-      <w:r>
+        <w:t>htaccess</w:t>
+      </w:r>
+      <w:proofErr w:type="spellEnd"/>
+      <w:proofErr w:type="gramEnd"/>
+    </w:p>
+    <w:p>
+      <w:pPr>
+        <w:numPr>
+          <w:ilvl w:val="0"/>
+          <w:numId w:val="15"/>
+        </w:numPr>
+        <w:spacing w:before="100" w:beforeAutospacing="1" w:after="100" w:afterAutospacing="1"/>
+        <w:rPr>
+          <w:rFonts w:ascii="Arial" w:eastAsia="Times New Roman" w:hAnsi="Arial" w:cs="Arial"/>
+          <w:sz w:val="20"/>
+          <w:szCs w:val="20"/>
+        </w:rPr>
+      </w:pPr>
+      <w:r>
+        <w:rPr>
+          <w:rFonts w:ascii="Arial" w:eastAsia="Times New Roman" w:hAnsi="Arial" w:cs="Arial"/>
+          <w:sz w:val="20"/>
+          <w:szCs w:val="20"/>
+        </w:rPr>
+        <w:t xml:space="preserve">Redirect non-www to www setup </w:t>
+      </w:r>
+      <w:proofErr w:type="gramStart"/>
+      <w:r>
+        <w:rPr>
+          <w:rFonts w:ascii="Arial" w:eastAsia="Times New Roman" w:hAnsi="Arial" w:cs="Arial"/>
+          <w:sz w:val="20"/>
+          <w:szCs w:val="20"/>
+        </w:rPr>
+        <w:t>in .</w:t>
+      </w:r>
+      <w:proofErr w:type="spellStart"/>
+      <w:r>
+        <w:rPr>
+          <w:rFonts w:ascii="Arial" w:eastAsia="Times New Roman" w:hAnsi="Arial" w:cs="Arial"/>
+          <w:sz w:val="20"/>
+          <w:szCs w:val="20"/>
+        </w:rPr>
+        <w:t>htaccess</w:t>
+      </w:r>
+      <w:proofErr w:type="spellEnd"/>
+      <w:proofErr w:type="gramEnd"/>
+      <w:r>
+        <w:rPr>
+          <w:rFonts w:ascii="Arial" w:eastAsia="Times New Roman" w:hAnsi="Arial" w:cs="Arial"/>
+          <w:sz w:val="20"/>
+          <w:szCs w:val="20"/>
+        </w:rPr>
+        <w:t xml:space="preserve"> or webserver </w:t>
+      </w:r>
+      <w:proofErr w:type="spellStart"/>
+      <w:r>
+        <w:rPr>
+          <w:rFonts w:ascii="Arial" w:eastAsia="Times New Roman" w:hAnsi="Arial" w:cs="Arial"/>
+          <w:sz w:val="20"/>
+          <w:szCs w:val="20"/>
+        </w:rPr>
+        <w:t>virtualhostfile</w:t>
+      </w:r>
+      <w:proofErr w:type="spellEnd"/>
+      <w:r>
+        <w:rPr>
+          <w:rFonts w:ascii="Arial" w:eastAsia="Times New Roman" w:hAnsi="Arial" w:cs="Arial"/>
+          <w:sz w:val="20"/>
+          <w:szCs w:val="20"/>
+        </w:rPr>
+        <w:t>?</w:t>
+      </w:r>
+    </w:p>
+    <w:p>
+      <w:pPr>
+        <w:numPr>
+          <w:ilvl w:val="0"/>
+          <w:numId w:val="15"/>
+        </w:numPr>
+        <w:spacing w:before="100" w:beforeAutospacing="1" w:after="100" w:afterAutospacing="1"/>
+        <w:rPr>
+          <w:rFonts w:ascii="Arial" w:eastAsia="Times New Roman" w:hAnsi="Arial" w:cs="Arial"/>
+          <w:sz w:val="20"/>
+          <w:szCs w:val="20"/>
+        </w:rPr>
+      </w:pPr>
+      <w:r>
+        <w:rPr>
+          <w:rFonts w:ascii="Arial" w:eastAsia="Times New Roman" w:hAnsi="Arial" w:cs="Arial"/>
+          <w:sz w:val="20"/>
+          <w:szCs w:val="20"/>
+        </w:rPr>
+        <w:t>Added line to show XMAP sitemap as sitemap.xml?</w:t>
+      </w:r>
+    </w:p>
+    <w:p>
+      <w:pPr>
+        <w:spacing w:before="100" w:beforeAutospacing="1" w:after="100" w:afterAutospacing="1"/>
+        <w:outlineLvl w:val="1"/>
         <w:rPr>
           <w:rFonts w:ascii="Arial" w:eastAsia="Times New Roman" w:hAnsi="Arial" w:cs="Arial"/>
           <w:b/>
@@ -1019,80 +1298,10 @@
           <w:sz w:val="36"/>
           <w:szCs w:val="36"/>
         </w:rPr>
-        <w:t>Security</w:t>
-      </w:r>
-    </w:p>
-    <w:p>
-      <w:pPr>
-        <w:numPr>
-          <w:ilvl w:val="0"/>
-          <w:numId w:val="15"/>
-        </w:numPr>
-        <w:spacing w:before="100" w:beforeAutospacing="1" w:after="100" w:afterAutospacing="1"/>
-        <w:rPr>
-          <w:rFonts w:ascii="Arial" w:eastAsia="Times New Roman" w:hAnsi="Arial" w:cs="Arial"/>
-          <w:sz w:val="20"/>
-          <w:szCs w:val="20"/>
-        </w:rPr>
-      </w:pPr>
-      <w:r>
-        <w:rPr>
-          <w:rFonts w:ascii="Arial" w:eastAsia="Times New Roman" w:hAnsi="Arial" w:cs="Arial"/>
-          <w:sz w:val="20"/>
-          <w:szCs w:val="20"/>
-        </w:rPr>
-        <w:t>Admin Tools Pro / jHackGuard installed and configured?</w:t>
-      </w:r>
-    </w:p>
-    <w:p>
-      <w:pPr>
-        <w:numPr>
-          <w:ilvl w:val="0"/>
-          <w:numId w:val="15"/>
-        </w:numPr>
-        <w:spacing w:before="100" w:beforeAutospacing="1" w:after="100" w:afterAutospacing="1"/>
-        <w:rPr>
-          <w:rFonts w:ascii="Arial" w:eastAsia="Times New Roman" w:hAnsi="Arial" w:cs="Arial"/>
-          <w:sz w:val="20"/>
-          <w:szCs w:val="20"/>
-        </w:rPr>
-      </w:pPr>
-      <w:r>
-        <w:rPr>
-          <w:rFonts w:ascii="Arial" w:eastAsia="Times New Roman" w:hAnsi="Arial" w:cs="Arial"/>
-          <w:sz w:val="20"/>
-          <w:szCs w:val="20"/>
-        </w:rPr>
-        <w:t>Admin Tools Pro Never block these IPs [your own IP-address]</w:t>
-      </w:r>
-    </w:p>
-    <w:p>
-      <w:pPr>
-        <w:numPr>
-          <w:ilvl w:val="0"/>
-          <w:numId w:val="15"/>
-        </w:numPr>
-        <w:spacing w:before="100" w:beforeAutospacing="1" w:after="100" w:afterAutospacing="1"/>
-        <w:rPr>
-          <w:rFonts w:ascii="Arial" w:eastAsia="Times New Roman" w:hAnsi="Arial" w:cs="Arial"/>
-          <w:sz w:val="20"/>
-          <w:szCs w:val="20"/>
-        </w:rPr>
-      </w:pPr>
-      <w:r>
-        <w:rPr>
-          <w:rFonts w:ascii="Arial" w:eastAsia="Times New Roman" w:hAnsi="Arial" w:cs="Arial"/>
-          <w:sz w:val="20"/>
-          <w:szCs w:val="20"/>
-        </w:rPr>
-        <w:lastRenderedPageBreak/>
-        <w:t>Block access to /administrator with admin secret URL parameter or use IP whitelist for /administrator</w:t>
-      </w:r>
-    </w:p>
-    <w:p>
-      <w:pPr>
-        <w:spacing w:before="100" w:beforeAutospacing="1" w:after="100" w:afterAutospacing="1"/>
-        <w:outlineLvl w:val="1"/>
+      </w:pPr>
+      <w:bookmarkStart w:id="5" w:name="user-content-security"/>
+      <w:bookmarkEnd w:id="5"/>
+      <w:r>
         <w:rPr>
           <w:rFonts w:ascii="Arial" w:eastAsia="Times New Roman" w:hAnsi="Arial" w:cs="Arial"/>
           <w:b/>
@@ -1100,10 +1309,98 @@
           <w:sz w:val="36"/>
           <w:szCs w:val="36"/>
         </w:rPr>
-      </w:pPr>
-      <w:bookmarkStart w:id="6" w:name="user-content-jce-editor"/>
-      <w:bookmarkEnd w:id="6"/>
-      <w:r>
+        <w:t>Security</w:t>
+      </w:r>
+    </w:p>
+    <w:p>
+      <w:pPr>
+        <w:numPr>
+          <w:ilvl w:val="0"/>
+          <w:numId w:val="15"/>
+        </w:numPr>
+        <w:spacing w:before="100" w:beforeAutospacing="1" w:after="100" w:afterAutospacing="1"/>
+        <w:rPr>
+          <w:rFonts w:ascii="Arial" w:eastAsia="Times New Roman" w:hAnsi="Arial" w:cs="Arial"/>
+          <w:sz w:val="20"/>
+          <w:szCs w:val="20"/>
+        </w:rPr>
+      </w:pPr>
+      <w:r>
+        <w:rPr>
+          <w:rFonts w:ascii="Arial" w:eastAsia="Times New Roman" w:hAnsi="Arial" w:cs="Arial"/>
+          <w:sz w:val="20"/>
+          <w:szCs w:val="20"/>
+        </w:rPr>
+        <w:t xml:space="preserve">Admin Tools Pro / </w:t>
+      </w:r>
+      <w:proofErr w:type="spellStart"/>
+      <w:r>
+        <w:rPr>
+          <w:rFonts w:ascii="Arial" w:eastAsia="Times New Roman" w:hAnsi="Arial" w:cs="Arial"/>
+          <w:sz w:val="20"/>
+          <w:szCs w:val="20"/>
+        </w:rPr>
+        <w:t>jHackGuard</w:t>
+      </w:r>
+      <w:proofErr w:type="spellEnd"/>
+      <w:r>
+        <w:rPr>
+          <w:rFonts w:ascii="Arial" w:eastAsia="Times New Roman" w:hAnsi="Arial" w:cs="Arial"/>
+          <w:sz w:val="20"/>
+          <w:szCs w:val="20"/>
+        </w:rPr>
+        <w:t xml:space="preserve"> installed and configured?</w:t>
+      </w:r>
+    </w:p>
+    <w:p>
+      <w:pPr>
+        <w:numPr>
+          <w:ilvl w:val="0"/>
+          <w:numId w:val="15"/>
+        </w:numPr>
+        <w:spacing w:before="100" w:beforeAutospacing="1" w:after="100" w:afterAutospacing="1"/>
+        <w:rPr>
+          <w:rFonts w:ascii="Arial" w:eastAsia="Times New Roman" w:hAnsi="Arial" w:cs="Arial"/>
+          <w:sz w:val="20"/>
+          <w:szCs w:val="20"/>
+        </w:rPr>
+      </w:pPr>
+      <w:r>
+        <w:rPr>
+          <w:rFonts w:ascii="Arial" w:eastAsia="Times New Roman" w:hAnsi="Arial" w:cs="Arial"/>
+          <w:sz w:val="20"/>
+          <w:szCs w:val="20"/>
+        </w:rPr>
+        <w:lastRenderedPageBreak/>
+        <w:t>Admin Tools Pro Never block these IPs [your own IP-address]</w:t>
+      </w:r>
+    </w:p>
+    <w:p>
+      <w:pPr>
+        <w:numPr>
+          <w:ilvl w:val="0"/>
+          <w:numId w:val="15"/>
+        </w:numPr>
+        <w:spacing w:before="100" w:beforeAutospacing="1" w:after="100" w:afterAutospacing="1"/>
+        <w:rPr>
+          <w:rFonts w:ascii="Arial" w:eastAsia="Times New Roman" w:hAnsi="Arial" w:cs="Arial"/>
+          <w:sz w:val="20"/>
+          <w:szCs w:val="20"/>
+        </w:rPr>
+      </w:pPr>
+      <w:r>
+        <w:rPr>
+          <w:rFonts w:ascii="Arial" w:eastAsia="Times New Roman" w:hAnsi="Arial" w:cs="Arial"/>
+          <w:sz w:val="20"/>
+          <w:szCs w:val="20"/>
+        </w:rPr>
+        <w:t>Block access to /administrator with admin secret URL parameter or use IP whitelist for /administrator</w:t>
+      </w:r>
+    </w:p>
+    <w:p>
+      <w:pPr>
+        <w:spacing w:before="100" w:beforeAutospacing="1" w:after="100" w:afterAutospacing="1"/>
+        <w:outlineLvl w:val="1"/>
         <w:rPr>
           <w:rFonts w:ascii="Arial" w:eastAsia="Times New Roman" w:hAnsi="Arial" w:cs="Arial"/>
           <w:b/>
@@ -1111,57 +1408,10 @@
           <w:sz w:val="36"/>
           <w:szCs w:val="36"/>
         </w:rPr>
-        <w:t>JCE Editor</w:t>
-      </w:r>
-    </w:p>
-    <w:p>
-      <w:pPr>
-        <w:numPr>
-          <w:ilvl w:val="0"/>
-          <w:numId w:val="15"/>
-        </w:numPr>
-        <w:spacing w:before="100" w:beforeAutospacing="1" w:after="100" w:afterAutospacing="1"/>
-        <w:rPr>
-          <w:rFonts w:ascii="Arial" w:eastAsia="Times New Roman" w:hAnsi="Arial" w:cs="Arial"/>
-          <w:sz w:val="20"/>
-          <w:szCs w:val="20"/>
-        </w:rPr>
-      </w:pPr>
-      <w:r>
-        <w:rPr>
-          <w:rFonts w:ascii="Arial" w:eastAsia="Times New Roman" w:hAnsi="Arial" w:cs="Arial"/>
-          <w:sz w:val="20"/>
-          <w:szCs w:val="20"/>
-        </w:rPr>
-        <w:t>optimized profile added/configured?</w:t>
-      </w:r>
-    </w:p>
-    <w:p>
-      <w:pPr>
-        <w:numPr>
-          <w:ilvl w:val="0"/>
-          <w:numId w:val="15"/>
-        </w:numPr>
-        <w:spacing w:before="100" w:beforeAutospacing="1" w:after="100" w:afterAutospacing="1"/>
-        <w:rPr>
-          <w:rFonts w:ascii="Arial" w:eastAsia="Times New Roman" w:hAnsi="Arial" w:cs="Arial"/>
-          <w:sz w:val="20"/>
-          <w:szCs w:val="20"/>
-        </w:rPr>
-      </w:pPr>
-      <w:r>
-        <w:rPr>
-          <w:rFonts w:ascii="Arial" w:eastAsia="Times New Roman" w:hAnsi="Arial" w:cs="Arial"/>
-          <w:sz w:val="20"/>
-          <w:szCs w:val="20"/>
-        </w:rPr>
-        <w:t>Joomla! - editors-xtd plugins unpublished?</w:t>
-      </w:r>
-    </w:p>
-    <w:p>
-      <w:pPr>
-        <w:spacing w:before="100" w:beforeAutospacing="1" w:after="100" w:afterAutospacing="1"/>
-        <w:outlineLvl w:val="1"/>
+      </w:pPr>
+      <w:bookmarkStart w:id="6" w:name="user-content-jce-editor"/>
+      <w:bookmarkEnd w:id="6"/>
+      <w:r>
         <w:rPr>
           <w:rFonts w:ascii="Arial" w:eastAsia="Times New Roman" w:hAnsi="Arial" w:cs="Arial"/>
           <w:b/>
@@ -1169,10 +1419,113 @@
           <w:sz w:val="36"/>
           <w:szCs w:val="36"/>
         </w:rPr>
-      </w:pPr>
-      <w:bookmarkStart w:id="7" w:name="user-content-xmap"/>
-      <w:bookmarkEnd w:id="7"/>
-      <w:r>
+        <w:t>JCE Editor</w:t>
+      </w:r>
+    </w:p>
+    <w:p>
+      <w:pPr>
+        <w:numPr>
+          <w:ilvl w:val="0"/>
+          <w:numId w:val="15"/>
+        </w:numPr>
+        <w:spacing w:before="100" w:beforeAutospacing="1" w:after="100" w:afterAutospacing="1"/>
+        <w:rPr>
+          <w:rFonts w:ascii="Arial" w:eastAsia="Times New Roman" w:hAnsi="Arial" w:cs="Arial"/>
+          <w:sz w:val="20"/>
+          <w:szCs w:val="20"/>
+        </w:rPr>
+      </w:pPr>
+      <w:proofErr w:type="gramStart"/>
+      <w:r>
+        <w:rPr>
+          <w:rFonts w:ascii="Arial" w:eastAsia="Times New Roman" w:hAnsi="Arial" w:cs="Arial"/>
+          <w:sz w:val="20"/>
+          <w:szCs w:val="20"/>
+        </w:rPr>
+        <w:t>optimized</w:t>
+      </w:r>
+      <w:proofErr w:type="gramEnd"/>
+      <w:r>
+        <w:rPr>
+          <w:rFonts w:ascii="Arial" w:eastAsia="Times New Roman" w:hAnsi="Arial" w:cs="Arial"/>
+          <w:sz w:val="20"/>
+          <w:szCs w:val="20"/>
+        </w:rPr>
+        <w:t xml:space="preserve"> profile added/configured?</w:t>
+      </w:r>
+    </w:p>
+    <w:p>
+      <w:pPr>
+        <w:numPr>
+          <w:ilvl w:val="0"/>
+          <w:numId w:val="15"/>
+        </w:numPr>
+        <w:spacing w:before="100" w:beforeAutospacing="1" w:after="100" w:afterAutospacing="1"/>
+        <w:rPr>
+          <w:rFonts w:ascii="Arial" w:eastAsia="Times New Roman" w:hAnsi="Arial" w:cs="Arial"/>
+          <w:sz w:val="20"/>
+          <w:szCs w:val="20"/>
+        </w:rPr>
+      </w:pPr>
+      <w:proofErr w:type="spellStart"/>
+      <w:r>
+        <w:rPr>
+          <w:rFonts w:ascii="Arial" w:eastAsia="Times New Roman" w:hAnsi="Arial" w:cs="Arial"/>
+          <w:sz w:val="20"/>
+          <w:szCs w:val="20"/>
+        </w:rPr>
+        <w:t>Joomla</w:t>
+      </w:r>
+      <w:proofErr w:type="spellEnd"/>
+      <w:r>
+        <w:rPr>
+          <w:rFonts w:ascii="Arial" w:eastAsia="Times New Roman" w:hAnsi="Arial" w:cs="Arial"/>
+          <w:sz w:val="20"/>
+          <w:szCs w:val="20"/>
+        </w:rPr>
+        <w:t xml:space="preserve">! - </w:t>
+      </w:r>
+      <w:proofErr w:type="gramStart"/>
+      <w:r>
+        <w:rPr>
+          <w:rFonts w:ascii="Arial" w:eastAsia="Times New Roman" w:hAnsi="Arial" w:cs="Arial"/>
+          <w:sz w:val="20"/>
+          <w:szCs w:val="20"/>
+        </w:rPr>
+        <w:t>editors</w:t>
+      </w:r>
+      <w:proofErr w:type="gramEnd"/>
+      <w:r>
+        <w:rPr>
+          <w:rFonts w:ascii="Arial" w:eastAsia="Times New Roman" w:hAnsi="Arial" w:cs="Arial"/>
+          <w:sz w:val="20"/>
+          <w:szCs w:val="20"/>
+        </w:rPr>
+        <w:t>-</w:t>
+      </w:r>
+      <w:proofErr w:type="spellStart"/>
+      <w:r>
+        <w:rPr>
+          <w:rFonts w:ascii="Arial" w:eastAsia="Times New Roman" w:hAnsi="Arial" w:cs="Arial"/>
+          <w:sz w:val="20"/>
+          <w:szCs w:val="20"/>
+        </w:rPr>
+        <w:t>xtd</w:t>
+      </w:r>
+      <w:proofErr w:type="spellEnd"/>
+      <w:r>
+        <w:rPr>
+          <w:rFonts w:ascii="Arial" w:eastAsia="Times New Roman" w:hAnsi="Arial" w:cs="Arial"/>
+          <w:sz w:val="20"/>
+          <w:szCs w:val="20"/>
+        </w:rPr>
+        <w:t xml:space="preserve"> plugins unpublished?</w:t>
+      </w:r>
+    </w:p>
+    <w:p>
+      <w:pPr>
+        <w:spacing w:before="100" w:beforeAutospacing="1" w:after="100" w:afterAutospacing="1"/>
+        <w:outlineLvl w:val="1"/>
         <w:rPr>
           <w:rFonts w:ascii="Arial" w:eastAsia="Times New Roman" w:hAnsi="Arial" w:cs="Arial"/>
           <w:b/>
@@ -1180,57 +1533,11 @@
           <w:sz w:val="36"/>
           <w:szCs w:val="36"/>
         </w:rPr>
-        <w:t>XMap</w:t>
-      </w:r>
-    </w:p>
-    <w:p>
-      <w:pPr>
-        <w:numPr>
-          <w:ilvl w:val="0"/>
-          <w:numId w:val="15"/>
-        </w:numPr>
-        <w:spacing w:before="100" w:beforeAutospacing="1" w:after="100" w:afterAutospacing="1"/>
-        <w:rPr>
-          <w:rFonts w:ascii="Arial" w:eastAsia="Times New Roman" w:hAnsi="Arial" w:cs="Arial"/>
-          <w:sz w:val="20"/>
-          <w:szCs w:val="20"/>
-        </w:rPr>
-      </w:pPr>
-      <w:r>
-        <w:rPr>
-          <w:rFonts w:ascii="Arial" w:eastAsia="Times New Roman" w:hAnsi="Arial" w:cs="Arial"/>
-          <w:sz w:val="20"/>
-          <w:szCs w:val="20"/>
-        </w:rPr>
-        <w:t>Sitemap created for all menus?</w:t>
-      </w:r>
-    </w:p>
-    <w:p>
-      <w:pPr>
-        <w:numPr>
-          <w:ilvl w:val="0"/>
-          <w:numId w:val="15"/>
-        </w:numPr>
-        <w:spacing w:before="100" w:beforeAutospacing="1" w:after="100" w:afterAutospacing="1"/>
-        <w:rPr>
-          <w:rFonts w:ascii="Arial" w:eastAsia="Times New Roman" w:hAnsi="Arial" w:cs="Arial"/>
-          <w:sz w:val="20"/>
-          <w:szCs w:val="20"/>
-        </w:rPr>
-      </w:pPr>
-      <w:r>
-        <w:rPr>
-          <w:rFonts w:ascii="Arial" w:eastAsia="Times New Roman" w:hAnsi="Arial" w:cs="Arial"/>
-          <w:sz w:val="20"/>
-          <w:szCs w:val="20"/>
-        </w:rPr>
-        <w:t>XML Sitemap added to Google Webmaster Tools?</w:t>
-      </w:r>
-    </w:p>
-    <w:p>
-      <w:pPr>
-        <w:spacing w:before="100" w:beforeAutospacing="1" w:after="100" w:afterAutospacing="1"/>
-        <w:outlineLvl w:val="1"/>
+      </w:pPr>
+      <w:bookmarkStart w:id="7" w:name="user-content-xmap"/>
+      <w:bookmarkEnd w:id="7"/>
+      <w:proofErr w:type="spellStart"/>
+      <w:r>
         <w:rPr>
           <w:rFonts w:ascii="Arial" w:eastAsia="Times New Roman" w:hAnsi="Arial" w:cs="Arial"/>
           <w:b/>
@@ -1238,10 +1545,58 @@
           <w:sz w:val="36"/>
           <w:szCs w:val="36"/>
         </w:rPr>
-      </w:pPr>
-      <w:bookmarkStart w:id="8" w:name="user-content-https"/>
-      <w:bookmarkEnd w:id="8"/>
-      <w:r>
+        <w:t>XMap</w:t>
+      </w:r>
+      <w:proofErr w:type="spellEnd"/>
+    </w:p>
+    <w:p>
+      <w:pPr>
+        <w:numPr>
+          <w:ilvl w:val="0"/>
+          <w:numId w:val="15"/>
+        </w:numPr>
+        <w:spacing w:before="100" w:beforeAutospacing="1" w:after="100" w:afterAutospacing="1"/>
+        <w:rPr>
+          <w:rFonts w:ascii="Arial" w:eastAsia="Times New Roman" w:hAnsi="Arial" w:cs="Arial"/>
+          <w:sz w:val="20"/>
+          <w:szCs w:val="20"/>
+        </w:rPr>
+      </w:pPr>
+      <w:r>
+        <w:rPr>
+          <w:rFonts w:ascii="Arial" w:eastAsia="Times New Roman" w:hAnsi="Arial" w:cs="Arial"/>
+          <w:sz w:val="20"/>
+          <w:szCs w:val="20"/>
+        </w:rPr>
+        <w:t>Sitemap created for all menus?</w:t>
+      </w:r>
+    </w:p>
+    <w:p>
+      <w:pPr>
+        <w:numPr>
+          <w:ilvl w:val="0"/>
+          <w:numId w:val="15"/>
+        </w:numPr>
+        <w:spacing w:before="100" w:beforeAutospacing="1" w:after="100" w:afterAutospacing="1"/>
+        <w:rPr>
+          <w:rFonts w:ascii="Arial" w:eastAsia="Times New Roman" w:hAnsi="Arial" w:cs="Arial"/>
+          <w:sz w:val="20"/>
+          <w:szCs w:val="20"/>
+        </w:rPr>
+      </w:pPr>
+      <w:r>
+        <w:rPr>
+          <w:rFonts w:ascii="Arial" w:eastAsia="Times New Roman" w:hAnsi="Arial" w:cs="Arial"/>
+          <w:sz w:val="20"/>
+          <w:szCs w:val="20"/>
+        </w:rPr>
+        <w:t>XML Sitemap added to Google Webmaster Tools?</w:t>
+      </w:r>
+    </w:p>
+    <w:p>
+      <w:pPr>
+        <w:spacing w:before="100" w:beforeAutospacing="1" w:after="100" w:afterAutospacing="1"/>
+        <w:outlineLvl w:val="1"/>
         <w:rPr>
           <w:rFonts w:ascii="Arial" w:eastAsia="Times New Roman" w:hAnsi="Arial" w:cs="Arial"/>
           <w:b/>
@@ -1249,79 +1604,10 @@
           <w:sz w:val="36"/>
           <w:szCs w:val="36"/>
         </w:rPr>
-        <w:t>HTTPS</w:t>
-      </w:r>
-    </w:p>
-    <w:p>
-      <w:pPr>
-        <w:numPr>
-          <w:ilvl w:val="0"/>
-          <w:numId w:val="15"/>
-        </w:numPr>
-        <w:spacing w:before="100" w:beforeAutospacing="1" w:after="100" w:afterAutospacing="1"/>
-        <w:rPr>
-          <w:rFonts w:ascii="Arial" w:eastAsia="Times New Roman" w:hAnsi="Arial" w:cs="Arial"/>
-          <w:sz w:val="20"/>
-          <w:szCs w:val="20"/>
-        </w:rPr>
-      </w:pPr>
-      <w:r>
-        <w:rPr>
-          <w:rFonts w:ascii="Arial" w:eastAsia="Times New Roman" w:hAnsi="Arial" w:cs="Arial"/>
-          <w:sz w:val="20"/>
-          <w:szCs w:val="20"/>
-        </w:rPr>
-        <w:t>Certificate setup (if necessary)?</w:t>
-      </w:r>
-    </w:p>
-    <w:p>
-      <w:pPr>
-        <w:numPr>
-          <w:ilvl w:val="0"/>
-          <w:numId w:val="15"/>
-        </w:numPr>
-        <w:spacing w:before="100" w:beforeAutospacing="1" w:after="100" w:afterAutospacing="1"/>
-        <w:rPr>
-          <w:rFonts w:ascii="Arial" w:eastAsia="Times New Roman" w:hAnsi="Arial" w:cs="Arial"/>
-          <w:sz w:val="20"/>
-          <w:szCs w:val="20"/>
-        </w:rPr>
-      </w:pPr>
-      <w:r>
-        <w:rPr>
-          <w:rFonts w:ascii="Arial" w:eastAsia="Times New Roman" w:hAnsi="Arial" w:cs="Arial"/>
-          <w:sz w:val="20"/>
-          <w:szCs w:val="20"/>
-        </w:rPr>
-        <w:t>Activated HTTPS (if necessary)?</w:t>
-      </w:r>
-    </w:p>
-    <w:p>
-      <w:pPr>
-        <w:numPr>
-          <w:ilvl w:val="0"/>
-          <w:numId w:val="15"/>
-        </w:numPr>
-        <w:spacing w:before="100" w:beforeAutospacing="1" w:after="100" w:afterAutospacing="1"/>
-        <w:rPr>
-          <w:rFonts w:ascii="Arial" w:eastAsia="Times New Roman" w:hAnsi="Arial" w:cs="Arial"/>
-          <w:sz w:val="20"/>
-          <w:szCs w:val="20"/>
-        </w:rPr>
-      </w:pPr>
-      <w:r>
-        <w:rPr>
-          <w:rFonts w:ascii="Arial" w:eastAsia="Times New Roman" w:hAnsi="Arial" w:cs="Arial"/>
-          <w:sz w:val="20"/>
-          <w:szCs w:val="20"/>
-        </w:rPr>
-        <w:t>Admin Tools Pro: Convert all links to HTTPS when site is accessed over SSL (if necessary)</w:t>
-      </w:r>
-    </w:p>
-    <w:p>
-      <w:pPr>
-        <w:spacing w:before="100" w:beforeAutospacing="1" w:after="100" w:afterAutospacing="1"/>
-        <w:outlineLvl w:val="1"/>
+      </w:pPr>
+      <w:bookmarkStart w:id="8" w:name="user-content-https"/>
+      <w:bookmarkEnd w:id="8"/>
+      <w:r>
         <w:rPr>
           <w:rFonts w:ascii="Arial" w:eastAsia="Times New Roman" w:hAnsi="Arial" w:cs="Arial"/>
           <w:b/>
@@ -1329,10 +1615,79 @@
           <w:sz w:val="36"/>
           <w:szCs w:val="36"/>
         </w:rPr>
-      </w:pPr>
-      <w:bookmarkStart w:id="9" w:name="user-content-optimisation--seo"/>
-      <w:bookmarkEnd w:id="9"/>
-      <w:r>
+        <w:t>HTTPS</w:t>
+      </w:r>
+    </w:p>
+    <w:p>
+      <w:pPr>
+        <w:numPr>
+          <w:ilvl w:val="0"/>
+          <w:numId w:val="15"/>
+        </w:numPr>
+        <w:spacing w:before="100" w:beforeAutospacing="1" w:after="100" w:afterAutospacing="1"/>
+        <w:rPr>
+          <w:rFonts w:ascii="Arial" w:eastAsia="Times New Roman" w:hAnsi="Arial" w:cs="Arial"/>
+          <w:sz w:val="20"/>
+          <w:szCs w:val="20"/>
+        </w:rPr>
+      </w:pPr>
+      <w:r>
+        <w:rPr>
+          <w:rFonts w:ascii="Arial" w:eastAsia="Times New Roman" w:hAnsi="Arial" w:cs="Arial"/>
+          <w:sz w:val="20"/>
+          <w:szCs w:val="20"/>
+        </w:rPr>
+        <w:t>Certificate setup (if necessary)?</w:t>
+      </w:r>
+    </w:p>
+    <w:p>
+      <w:pPr>
+        <w:numPr>
+          <w:ilvl w:val="0"/>
+          <w:numId w:val="15"/>
+        </w:numPr>
+        <w:spacing w:before="100" w:beforeAutospacing="1" w:after="100" w:afterAutospacing="1"/>
+        <w:rPr>
+          <w:rFonts w:ascii="Arial" w:eastAsia="Times New Roman" w:hAnsi="Arial" w:cs="Arial"/>
+          <w:sz w:val="20"/>
+          <w:szCs w:val="20"/>
+        </w:rPr>
+      </w:pPr>
+      <w:r>
+        <w:rPr>
+          <w:rFonts w:ascii="Arial" w:eastAsia="Times New Roman" w:hAnsi="Arial" w:cs="Arial"/>
+          <w:sz w:val="20"/>
+          <w:szCs w:val="20"/>
+        </w:rPr>
+        <w:t>Activated HTTPS (if necessary)?</w:t>
+      </w:r>
+    </w:p>
+    <w:p>
+      <w:pPr>
+        <w:numPr>
+          <w:ilvl w:val="0"/>
+          <w:numId w:val="15"/>
+        </w:numPr>
+        <w:spacing w:before="100" w:beforeAutospacing="1" w:after="100" w:afterAutospacing="1"/>
+        <w:rPr>
+          <w:rFonts w:ascii="Arial" w:eastAsia="Times New Roman" w:hAnsi="Arial" w:cs="Arial"/>
+          <w:sz w:val="20"/>
+          <w:szCs w:val="20"/>
+        </w:rPr>
+      </w:pPr>
+      <w:r>
+        <w:rPr>
+          <w:rFonts w:ascii="Arial" w:eastAsia="Times New Roman" w:hAnsi="Arial" w:cs="Arial"/>
+          <w:sz w:val="20"/>
+          <w:szCs w:val="20"/>
+        </w:rPr>
+        <w:t>Admin Tools Pro: Convert all links to HTTPS when site is accessed over SSL (if necessary)</w:t>
+      </w:r>
+    </w:p>
+    <w:p>
+      <w:pPr>
+        <w:spacing w:before="100" w:beforeAutospacing="1" w:after="100" w:afterAutospacing="1"/>
+        <w:outlineLvl w:val="1"/>
         <w:rPr>
           <w:rFonts w:ascii="Arial" w:eastAsia="Times New Roman" w:hAnsi="Arial" w:cs="Arial"/>
           <w:b/>
@@ -1340,211 +1695,11 @@
           <w:sz w:val="36"/>
           <w:szCs w:val="36"/>
         </w:rPr>
-        <w:t>Optimisation / SEO</w:t>
-      </w:r>
-    </w:p>
-    <w:p>
-      <w:pPr>
-        <w:numPr>
-          <w:ilvl w:val="0"/>
-          <w:numId w:val="15"/>
-        </w:numPr>
-        <w:spacing w:before="100" w:beforeAutospacing="1" w:after="100" w:afterAutospacing="1"/>
-        <w:rPr>
-          <w:rFonts w:ascii="Arial" w:eastAsia="Times New Roman" w:hAnsi="Arial" w:cs="Arial"/>
-          <w:sz w:val="20"/>
-          <w:szCs w:val="20"/>
-        </w:rPr>
-      </w:pPr>
-      <w:r>
-        <w:rPr>
-          <w:rFonts w:ascii="Arial" w:eastAsia="Times New Roman" w:hAnsi="Arial" w:cs="Arial"/>
-          <w:sz w:val="20"/>
-          <w:szCs w:val="20"/>
-        </w:rPr>
-        <w:t>SEF URLs / sh404SEF installed and configured?</w:t>
-      </w:r>
-    </w:p>
-    <w:p>
-      <w:pPr>
-        <w:numPr>
-          <w:ilvl w:val="0"/>
-          <w:numId w:val="15"/>
-        </w:numPr>
-        <w:spacing w:before="100" w:beforeAutospacing="1" w:after="100" w:afterAutospacing="1"/>
-        <w:rPr>
-          <w:rFonts w:ascii="Arial" w:eastAsia="Times New Roman" w:hAnsi="Arial" w:cs="Arial"/>
-          <w:sz w:val="20"/>
-          <w:szCs w:val="20"/>
-        </w:rPr>
-      </w:pPr>
-      <w:r>
-        <w:rPr>
-          <w:rFonts w:ascii="Arial" w:eastAsia="Times New Roman" w:hAnsi="Arial" w:cs="Arial"/>
-          <w:sz w:val="20"/>
-          <w:szCs w:val="20"/>
-        </w:rPr>
-        <w:t>URL and Meta Tag Manager installed and configured?</w:t>
-      </w:r>
-    </w:p>
-    <w:p>
-      <w:pPr>
-        <w:numPr>
-          <w:ilvl w:val="0"/>
-          <w:numId w:val="15"/>
-        </w:numPr>
-        <w:spacing w:before="100" w:beforeAutospacing="1" w:after="100" w:afterAutospacing="1"/>
-        <w:rPr>
-          <w:rFonts w:ascii="Arial" w:eastAsia="Times New Roman" w:hAnsi="Arial" w:cs="Arial"/>
-          <w:sz w:val="20"/>
-          <w:szCs w:val="20"/>
-        </w:rPr>
-      </w:pPr>
-      <w:r>
-        <w:rPr>
-          <w:rFonts w:ascii="Arial" w:eastAsia="Times New Roman" w:hAnsi="Arial" w:cs="Arial"/>
-          <w:sz w:val="20"/>
-          <w:szCs w:val="20"/>
-        </w:rPr>
-        <w:t>Mootools enabler/disabler active?</w:t>
-      </w:r>
-    </w:p>
-    <w:p>
-      <w:pPr>
-        <w:numPr>
-          <w:ilvl w:val="0"/>
-          <w:numId w:val="15"/>
-        </w:numPr>
-        <w:spacing w:before="100" w:beforeAutospacing="1" w:after="100" w:afterAutospacing="1"/>
-        <w:rPr>
-          <w:rFonts w:ascii="Arial" w:eastAsia="Times New Roman" w:hAnsi="Arial" w:cs="Arial"/>
-          <w:sz w:val="20"/>
-          <w:szCs w:val="20"/>
-        </w:rPr>
-      </w:pPr>
-      <w:r>
-        <w:rPr>
-          <w:rFonts w:ascii="Arial" w:eastAsia="Times New Roman" w:hAnsi="Arial" w:cs="Arial"/>
-          <w:sz w:val="20"/>
-          <w:szCs w:val="20"/>
-        </w:rPr>
-        <w:t>Caching setup?</w:t>
-      </w:r>
-    </w:p>
-    <w:p>
-      <w:pPr>
-        <w:numPr>
-          <w:ilvl w:val="0"/>
-          <w:numId w:val="15"/>
-        </w:numPr>
-        <w:spacing w:before="100" w:beforeAutospacing="1" w:after="100" w:afterAutospacing="1"/>
-        <w:rPr>
-          <w:rFonts w:ascii="Arial" w:eastAsia="Times New Roman" w:hAnsi="Arial" w:cs="Arial"/>
-          <w:sz w:val="20"/>
-          <w:szCs w:val="20"/>
-        </w:rPr>
-      </w:pPr>
-      <w:r>
-        <w:rPr>
-          <w:rFonts w:ascii="Arial" w:eastAsia="Times New Roman" w:hAnsi="Arial" w:cs="Arial"/>
-          <w:sz w:val="20"/>
-          <w:szCs w:val="20"/>
-        </w:rPr>
-        <w:t>Cleared cache/tmp folders?</w:t>
-      </w:r>
-    </w:p>
-    <w:p>
-      <w:pPr>
-        <w:numPr>
-          <w:ilvl w:val="0"/>
-          <w:numId w:val="15"/>
-        </w:numPr>
-        <w:spacing w:before="100" w:beforeAutospacing="1" w:after="100" w:afterAutospacing="1"/>
-        <w:rPr>
-          <w:rFonts w:ascii="Arial" w:eastAsia="Times New Roman" w:hAnsi="Arial" w:cs="Arial"/>
-          <w:sz w:val="20"/>
-          <w:szCs w:val="20"/>
-        </w:rPr>
-      </w:pPr>
-      <w:r>
-        <w:rPr>
-          <w:rFonts w:ascii="Arial" w:eastAsia="Times New Roman" w:hAnsi="Arial" w:cs="Arial"/>
-          <w:sz w:val="20"/>
-          <w:szCs w:val="20"/>
-        </w:rPr>
-        <w:t>JCH Optimize pro / Scriptmerge / jBetolo installed and configured</w:t>
-      </w:r>
-    </w:p>
-    <w:p>
-      <w:pPr>
-        <w:numPr>
-          <w:ilvl w:val="0"/>
-          <w:numId w:val="15"/>
-        </w:numPr>
-        <w:spacing w:before="100" w:beforeAutospacing="1" w:after="100" w:afterAutospacing="1"/>
-        <w:rPr>
-          <w:rFonts w:ascii="Arial" w:eastAsia="Times New Roman" w:hAnsi="Arial" w:cs="Arial"/>
-          <w:sz w:val="20"/>
-          <w:szCs w:val="20"/>
-        </w:rPr>
-      </w:pPr>
-      <w:r>
-        <w:rPr>
-          <w:rFonts w:ascii="Arial" w:eastAsia="Times New Roman" w:hAnsi="Arial" w:cs="Arial"/>
-          <w:sz w:val="20"/>
-          <w:szCs w:val="20"/>
-        </w:rPr>
-        <w:t>CDN activated?</w:t>
-      </w:r>
-    </w:p>
-    <w:p>
-      <w:pPr>
-        <w:numPr>
-          <w:ilvl w:val="0"/>
-          <w:numId w:val="15"/>
-        </w:numPr>
-        <w:spacing w:before="100" w:beforeAutospacing="1" w:after="100" w:afterAutospacing="1"/>
-        <w:rPr>
-          <w:rFonts w:ascii="Arial" w:eastAsia="Times New Roman" w:hAnsi="Arial" w:cs="Arial"/>
-          <w:sz w:val="20"/>
-          <w:szCs w:val="20"/>
-        </w:rPr>
-      </w:pPr>
-      <w:r>
-        <w:rPr>
-          <w:rFonts w:ascii="Arial" w:eastAsia="Times New Roman" w:hAnsi="Arial" w:cs="Arial"/>
-          <w:sz w:val="20"/>
-          <w:szCs w:val="20"/>
-        </w:rPr>
-        <w:t>Cookie Law / Cookie alert</w:t>
-      </w:r>
-    </w:p>
-    <w:p>
-      <w:pPr>
-        <w:numPr>
-          <w:ilvl w:val="0"/>
-          <w:numId w:val="15"/>
-        </w:numPr>
-        <w:spacing w:before="100" w:beforeAutospacing="1" w:after="100" w:afterAutospacing="1"/>
-        <w:rPr>
-          <w:rFonts w:ascii="Arial" w:eastAsia="Times New Roman" w:hAnsi="Arial" w:cs="Arial"/>
-          <w:sz w:val="20"/>
-          <w:szCs w:val="20"/>
-        </w:rPr>
-      </w:pPr>
-      <w:r>
-        <w:rPr>
-          <w:rFonts w:ascii="Arial" w:eastAsia="Times New Roman" w:hAnsi="Arial" w:cs="Arial"/>
-          <w:sz w:val="20"/>
-          <w:szCs w:val="20"/>
-        </w:rPr>
-        <w:t>Social Share / AddThis installed and configured?</w:t>
-      </w:r>
-    </w:p>
-    <w:p>
-      <w:pPr>
-        <w:spacing w:before="100" w:beforeAutospacing="1" w:after="100" w:afterAutospacing="1"/>
-        <w:outlineLvl w:val="1"/>
+      </w:pPr>
+      <w:bookmarkStart w:id="9" w:name="user-content-optimisation--seo"/>
+      <w:bookmarkEnd w:id="9"/>
+      <w:proofErr w:type="spellStart"/>
+      <w:r>
         <w:rPr>
           <w:rFonts w:ascii="Arial" w:eastAsia="Times New Roman" w:hAnsi="Arial" w:cs="Arial"/>
           <w:b/>
@@ -1552,9 +1707,9 @@
           <w:sz w:val="36"/>
           <w:szCs w:val="36"/>
         </w:rPr>
-      </w:pPr>
-      <w:bookmarkStart w:id="10" w:name="user-content-diversen"/>
-      <w:bookmarkEnd w:id="10"/>
+        <w:t>Optimisation</w:t>
+      </w:r>
+      <w:proofErr w:type="spellEnd"/>
       <w:r>
         <w:rPr>
           <w:rFonts w:ascii="Arial" w:eastAsia="Times New Roman" w:hAnsi="Arial" w:cs="Arial"/>
@@ -1563,8 +1718,315 @@
           <w:sz w:val="36"/>
           <w:szCs w:val="36"/>
         </w:rPr>
+        <w:t xml:space="preserve"> / SEO</w:t>
+      </w:r>
+    </w:p>
+    <w:p>
+      <w:pPr>
+        <w:numPr>
+          <w:ilvl w:val="0"/>
+          <w:numId w:val="15"/>
+        </w:numPr>
+        <w:spacing w:before="100" w:beforeAutospacing="1" w:after="100" w:afterAutospacing="1"/>
+        <w:rPr>
+          <w:rFonts w:ascii="Arial" w:eastAsia="Times New Roman" w:hAnsi="Arial" w:cs="Arial"/>
+          <w:sz w:val="20"/>
+          <w:szCs w:val="20"/>
+        </w:rPr>
+      </w:pPr>
+      <w:r>
+        <w:rPr>
+          <w:rFonts w:ascii="Arial" w:eastAsia="Times New Roman" w:hAnsi="Arial" w:cs="Arial"/>
+          <w:sz w:val="20"/>
+          <w:szCs w:val="20"/>
+        </w:rPr>
+        <w:t>SEF URLs / sh404SEF installed and configured?</w:t>
+      </w:r>
+    </w:p>
+    <w:p>
+      <w:pPr>
+        <w:numPr>
+          <w:ilvl w:val="0"/>
+          <w:numId w:val="15"/>
+        </w:numPr>
+        <w:spacing w:before="100" w:beforeAutospacing="1" w:after="100" w:afterAutospacing="1"/>
+        <w:rPr>
+          <w:rFonts w:ascii="Arial" w:eastAsia="Times New Roman" w:hAnsi="Arial" w:cs="Arial"/>
+          <w:sz w:val="20"/>
+          <w:szCs w:val="20"/>
+        </w:rPr>
+      </w:pPr>
+      <w:r>
+        <w:rPr>
+          <w:rFonts w:ascii="Arial" w:eastAsia="Times New Roman" w:hAnsi="Arial" w:cs="Arial"/>
+          <w:sz w:val="20"/>
+          <w:szCs w:val="20"/>
+        </w:rPr>
+        <w:t>URL and Meta Tag Manager installed and configured?</w:t>
+      </w:r>
+    </w:p>
+    <w:p>
+      <w:pPr>
+        <w:numPr>
+          <w:ilvl w:val="0"/>
+          <w:numId w:val="15"/>
+        </w:numPr>
+        <w:spacing w:before="100" w:beforeAutospacing="1" w:after="100" w:afterAutospacing="1"/>
+        <w:rPr>
+          <w:rFonts w:ascii="Arial" w:eastAsia="Times New Roman" w:hAnsi="Arial" w:cs="Arial"/>
+          <w:sz w:val="20"/>
+          <w:szCs w:val="20"/>
+        </w:rPr>
+      </w:pPr>
+      <w:proofErr w:type="spellStart"/>
+      <w:r>
+        <w:rPr>
+          <w:rFonts w:ascii="Arial" w:eastAsia="Times New Roman" w:hAnsi="Arial" w:cs="Arial"/>
+          <w:sz w:val="20"/>
+          <w:szCs w:val="20"/>
+        </w:rPr>
+        <w:t>Mootools</w:t>
+      </w:r>
+      <w:proofErr w:type="spellEnd"/>
+      <w:r>
+        <w:rPr>
+          <w:rFonts w:ascii="Arial" w:eastAsia="Times New Roman" w:hAnsi="Arial" w:cs="Arial"/>
+          <w:sz w:val="20"/>
+          <w:szCs w:val="20"/>
+        </w:rPr>
+        <w:t xml:space="preserve"> enabler/disabler active?</w:t>
+      </w:r>
+    </w:p>
+    <w:p>
+      <w:pPr>
+        <w:numPr>
+          <w:ilvl w:val="0"/>
+          <w:numId w:val="15"/>
+        </w:numPr>
+        <w:spacing w:before="100" w:beforeAutospacing="1" w:after="100" w:afterAutospacing="1"/>
+        <w:rPr>
+          <w:rFonts w:ascii="Arial" w:eastAsia="Times New Roman" w:hAnsi="Arial" w:cs="Arial"/>
+          <w:sz w:val="20"/>
+          <w:szCs w:val="20"/>
+        </w:rPr>
+      </w:pPr>
+      <w:r>
+        <w:rPr>
+          <w:rFonts w:ascii="Arial" w:eastAsia="Times New Roman" w:hAnsi="Arial" w:cs="Arial"/>
+          <w:sz w:val="20"/>
+          <w:szCs w:val="20"/>
+        </w:rPr>
+        <w:t>Caching setup?</w:t>
+      </w:r>
+    </w:p>
+    <w:p>
+      <w:pPr>
+        <w:numPr>
+          <w:ilvl w:val="0"/>
+          <w:numId w:val="15"/>
+        </w:numPr>
+        <w:spacing w:before="100" w:beforeAutospacing="1" w:after="100" w:afterAutospacing="1"/>
+        <w:rPr>
+          <w:rFonts w:ascii="Arial" w:eastAsia="Times New Roman" w:hAnsi="Arial" w:cs="Arial"/>
+          <w:sz w:val="20"/>
+          <w:szCs w:val="20"/>
+        </w:rPr>
+      </w:pPr>
+      <w:r>
+        <w:rPr>
+          <w:rFonts w:ascii="Arial" w:eastAsia="Times New Roman" w:hAnsi="Arial" w:cs="Arial"/>
+          <w:sz w:val="20"/>
+          <w:szCs w:val="20"/>
+        </w:rPr>
+        <w:t>Cleared cache/</w:t>
+      </w:r>
+      <w:proofErr w:type="spellStart"/>
+      <w:r>
+        <w:rPr>
+          <w:rFonts w:ascii="Arial" w:eastAsia="Times New Roman" w:hAnsi="Arial" w:cs="Arial"/>
+          <w:sz w:val="20"/>
+          <w:szCs w:val="20"/>
+        </w:rPr>
+        <w:t>tmp</w:t>
+      </w:r>
+      <w:proofErr w:type="spellEnd"/>
+      <w:r>
+        <w:rPr>
+          <w:rFonts w:ascii="Arial" w:eastAsia="Times New Roman" w:hAnsi="Arial" w:cs="Arial"/>
+          <w:sz w:val="20"/>
+          <w:szCs w:val="20"/>
+        </w:rPr>
+        <w:t xml:space="preserve"> folders?</w:t>
+      </w:r>
+    </w:p>
+    <w:p>
+      <w:pPr>
+        <w:numPr>
+          <w:ilvl w:val="0"/>
+          <w:numId w:val="15"/>
+        </w:numPr>
+        <w:spacing w:before="100" w:beforeAutospacing="1" w:after="100" w:afterAutospacing="1"/>
+        <w:rPr>
+          <w:rFonts w:ascii="Arial" w:eastAsia="Times New Roman" w:hAnsi="Arial" w:cs="Arial"/>
+          <w:sz w:val="20"/>
+          <w:szCs w:val="20"/>
+        </w:rPr>
+      </w:pPr>
+      <w:r>
+        <w:rPr>
+          <w:rFonts w:ascii="Arial" w:eastAsia="Times New Roman" w:hAnsi="Arial" w:cs="Arial"/>
+          <w:sz w:val="20"/>
+          <w:szCs w:val="20"/>
+        </w:rPr>
+        <w:t xml:space="preserve">JCH Optimize pro / </w:t>
+      </w:r>
+      <w:proofErr w:type="spellStart"/>
+      <w:r>
+        <w:rPr>
+          <w:rFonts w:ascii="Arial" w:eastAsia="Times New Roman" w:hAnsi="Arial" w:cs="Arial"/>
+          <w:sz w:val="20"/>
+          <w:szCs w:val="20"/>
+        </w:rPr>
+        <w:t>Scriptmerge</w:t>
+      </w:r>
+      <w:proofErr w:type="spellEnd"/>
+      <w:r>
+        <w:rPr>
+          <w:rFonts w:ascii="Arial" w:eastAsia="Times New Roman" w:hAnsi="Arial" w:cs="Arial"/>
+          <w:sz w:val="20"/>
+          <w:szCs w:val="20"/>
+        </w:rPr>
+        <w:t xml:space="preserve"> / </w:t>
+      </w:r>
+      <w:proofErr w:type="spellStart"/>
+      <w:r>
+        <w:rPr>
+          <w:rFonts w:ascii="Arial" w:eastAsia="Times New Roman" w:hAnsi="Arial" w:cs="Arial"/>
+          <w:sz w:val="20"/>
+          <w:szCs w:val="20"/>
+        </w:rPr>
+        <w:t>jBetolo</w:t>
+      </w:r>
+      <w:proofErr w:type="spellEnd"/>
+      <w:r>
+        <w:rPr>
+          <w:rFonts w:ascii="Arial" w:eastAsia="Times New Roman" w:hAnsi="Arial" w:cs="Arial"/>
+          <w:sz w:val="20"/>
+          <w:szCs w:val="20"/>
+        </w:rPr>
+        <w:t xml:space="preserve"> installed and configured</w:t>
+      </w:r>
+    </w:p>
+    <w:p>
+      <w:pPr>
+        <w:numPr>
+          <w:ilvl w:val="0"/>
+          <w:numId w:val="15"/>
+        </w:numPr>
+        <w:spacing w:before="100" w:beforeAutospacing="1" w:after="100" w:afterAutospacing="1"/>
+        <w:rPr>
+          <w:rFonts w:ascii="Arial" w:eastAsia="Times New Roman" w:hAnsi="Arial" w:cs="Arial"/>
+          <w:sz w:val="20"/>
+          <w:szCs w:val="20"/>
+        </w:rPr>
+      </w:pPr>
+      <w:r>
+        <w:rPr>
+          <w:rFonts w:ascii="Arial" w:eastAsia="Times New Roman" w:hAnsi="Arial" w:cs="Arial"/>
+          <w:sz w:val="20"/>
+          <w:szCs w:val="20"/>
+        </w:rPr>
+        <w:t>CDN activated?</w:t>
+      </w:r>
+    </w:p>
+    <w:p>
+      <w:pPr>
+        <w:numPr>
+          <w:ilvl w:val="0"/>
+          <w:numId w:val="15"/>
+        </w:numPr>
+        <w:spacing w:before="100" w:beforeAutospacing="1" w:after="100" w:afterAutospacing="1"/>
+        <w:rPr>
+          <w:rFonts w:ascii="Arial" w:eastAsia="Times New Roman" w:hAnsi="Arial" w:cs="Arial"/>
+          <w:sz w:val="20"/>
+          <w:szCs w:val="20"/>
+        </w:rPr>
+      </w:pPr>
+      <w:r>
+        <w:rPr>
+          <w:rFonts w:ascii="Arial" w:eastAsia="Times New Roman" w:hAnsi="Arial" w:cs="Arial"/>
+          <w:sz w:val="20"/>
+          <w:szCs w:val="20"/>
+        </w:rPr>
+        <w:t>Cookie Law / Cookie alert</w:t>
+      </w:r>
+    </w:p>
+    <w:p>
+      <w:pPr>
+        <w:numPr>
+          <w:ilvl w:val="0"/>
+          <w:numId w:val="15"/>
+        </w:numPr>
+        <w:spacing w:before="100" w:beforeAutospacing="1" w:after="100" w:afterAutospacing="1"/>
+        <w:rPr>
+          <w:rFonts w:ascii="Arial" w:eastAsia="Times New Roman" w:hAnsi="Arial" w:cs="Arial"/>
+          <w:sz w:val="20"/>
+          <w:szCs w:val="20"/>
+        </w:rPr>
+      </w:pPr>
+      <w:r>
+        <w:rPr>
+          <w:rFonts w:ascii="Arial" w:eastAsia="Times New Roman" w:hAnsi="Arial" w:cs="Arial"/>
+          <w:sz w:val="20"/>
+          <w:szCs w:val="20"/>
+        </w:rPr>
+        <w:t xml:space="preserve">Social Share / </w:t>
+      </w:r>
+      <w:proofErr w:type="spellStart"/>
+      <w:r>
+        <w:rPr>
+          <w:rFonts w:ascii="Arial" w:eastAsia="Times New Roman" w:hAnsi="Arial" w:cs="Arial"/>
+          <w:sz w:val="20"/>
+          <w:szCs w:val="20"/>
+        </w:rPr>
+        <w:t>AddThis</w:t>
+      </w:r>
+      <w:proofErr w:type="spellEnd"/>
+      <w:r>
+        <w:rPr>
+          <w:rFonts w:ascii="Arial" w:eastAsia="Times New Roman" w:hAnsi="Arial" w:cs="Arial"/>
+          <w:sz w:val="20"/>
+          <w:szCs w:val="20"/>
+        </w:rPr>
+        <w:t xml:space="preserve"> installed and configured?</w:t>
+      </w:r>
+    </w:p>
+    <w:p>
+      <w:pPr>
+        <w:spacing w:before="100" w:beforeAutospacing="1" w:after="100" w:afterAutospacing="1"/>
+        <w:outlineLvl w:val="1"/>
+        <w:rPr>
+          <w:rFonts w:ascii="Arial" w:eastAsia="Times New Roman" w:hAnsi="Arial" w:cs="Arial"/>
+          <w:b/>
+          <w:bCs/>
+          <w:sz w:val="36"/>
+          <w:szCs w:val="36"/>
+        </w:rPr>
+      </w:pPr>
+      <w:bookmarkStart w:id="10" w:name="user-content-diversen"/>
+      <w:bookmarkEnd w:id="10"/>
+      <w:proofErr w:type="spellStart"/>
+      <w:r>
+        <w:rPr>
+          <w:rFonts w:ascii="Arial" w:eastAsia="Times New Roman" w:hAnsi="Arial" w:cs="Arial"/>
+          <w:b/>
+          <w:bCs/>
+          <w:sz w:val="36"/>
+          <w:szCs w:val="36"/>
+        </w:rPr>
         <w:t>Diversen</w:t>
       </w:r>
+      <w:proofErr w:type="spellEnd"/>
     </w:p>
     <w:p>
       <w:pPr>
@@ -1689,13 +2151,23 @@
           <w:szCs w:val="20"/>
         </w:rPr>
       </w:pPr>
-      <w:r>
-        <w:rPr>
-          <w:rFonts w:ascii="Arial" w:eastAsia="Times New Roman" w:hAnsi="Arial" w:cs="Arial"/>
-          <w:sz w:val="20"/>
-          <w:szCs w:val="20"/>
-        </w:rPr>
-        <w:t>Trainingwebsite archived and removed?</w:t>
+      <w:proofErr w:type="spellStart"/>
+      <w:r>
+        <w:rPr>
+          <w:rFonts w:ascii="Arial" w:eastAsia="Times New Roman" w:hAnsi="Arial" w:cs="Arial"/>
+          <w:sz w:val="20"/>
+          <w:szCs w:val="20"/>
+        </w:rPr>
+        <w:t>Trainingwebsite</w:t>
+      </w:r>
+      <w:proofErr w:type="spellEnd"/>
+      <w:r>
+        <w:rPr>
+          <w:rFonts w:ascii="Arial" w:eastAsia="Times New Roman" w:hAnsi="Arial" w:cs="Arial"/>
+          <w:sz w:val="20"/>
+          <w:szCs w:val="20"/>
+        </w:rPr>
+        <w:t xml:space="preserve"> archived and removed?</w:t>
       </w:r>
     </w:p>
     <w:p>

</xml_diff>

<commit_message>
Added optional removal of smart search indexing
</commit_message>
<xml_diff>
--- a/Joomla.Live.Checklist.English.docx
+++ b/Joomla.Live.Checklist.English.docx
@@ -14,7 +14,6 @@
           <w:szCs w:val="36"/>
         </w:rPr>
       </w:pPr>
-      <w:proofErr w:type="spellStart"/>
       <w:r>
         <w:rPr>
           <w:rFonts w:ascii="Arial" w:eastAsia="Times New Roman" w:hAnsi="Arial" w:cs="Arial"/>
@@ -23,11 +22,101 @@
           <w:sz w:val="36"/>
           <w:szCs w:val="36"/>
         </w:rPr>
-        <w:t>Joomla</w:t>
-      </w:r>
-      <w:proofErr w:type="spellEnd"/>
-      <w:proofErr w:type="gramStart"/>
-      <w:r>
+        <w:t>Joomla!/Extensions</w:t>
+      </w:r>
+    </w:p>
+    <w:p>
+      <w:pPr>
+        <w:numPr>
+          <w:ilvl w:val="0"/>
+          <w:numId w:val="13"/>
+        </w:numPr>
+        <w:spacing w:before="100" w:beforeAutospacing="1" w:after="100" w:afterAutospacing="1"/>
+        <w:rPr>
+          <w:rFonts w:ascii="Arial" w:eastAsia="Times New Roman" w:hAnsi="Arial" w:cs="Arial"/>
+          <w:sz w:val="20"/>
+          <w:szCs w:val="20"/>
+        </w:rPr>
+      </w:pPr>
+      <w:r>
+        <w:rPr>
+          <w:rFonts w:ascii="Arial" w:eastAsia="Times New Roman" w:hAnsi="Arial" w:cs="Arial"/>
+          <w:sz w:val="20"/>
+          <w:szCs w:val="20"/>
+        </w:rPr>
+        <w:t>Unpublish or uninstalled all unused extensions?</w:t>
+      </w:r>
+    </w:p>
+    <w:p>
+      <w:pPr>
+        <w:numPr>
+          <w:ilvl w:val="0"/>
+          <w:numId w:val="13"/>
+        </w:numPr>
+        <w:spacing w:before="100" w:beforeAutospacing="1" w:after="100" w:afterAutospacing="1"/>
+        <w:rPr>
+          <w:rFonts w:ascii="Arial" w:eastAsia="Times New Roman" w:hAnsi="Arial" w:cs="Arial"/>
+          <w:sz w:val="20"/>
+          <w:szCs w:val="20"/>
+        </w:rPr>
+      </w:pPr>
+      <w:r>
+        <w:rPr>
+          <w:rFonts w:ascii="Arial" w:eastAsia="Times New Roman" w:hAnsi="Arial" w:cs="Arial"/>
+          <w:sz w:val="20"/>
+          <w:szCs w:val="20"/>
+        </w:rPr>
+        <w:t>Joomla and all extensions are up-to-date?</w:t>
+      </w:r>
+    </w:p>
+    <w:p>
+      <w:pPr>
+        <w:numPr>
+          <w:ilvl w:val="0"/>
+          <w:numId w:val="13"/>
+        </w:numPr>
+        <w:spacing w:before="100" w:beforeAutospacing="1" w:after="100" w:afterAutospacing="1"/>
+        <w:rPr>
+          <w:rFonts w:ascii="Arial" w:eastAsia="Times New Roman" w:hAnsi="Arial" w:cs="Arial"/>
+          <w:sz w:val="20"/>
+          <w:szCs w:val="20"/>
+        </w:rPr>
+      </w:pPr>
+      <w:r>
+        <w:rPr>
+          <w:rFonts w:ascii="Arial" w:eastAsia="Times New Roman" w:hAnsi="Arial" w:cs="Arial"/>
+          <w:sz w:val="20"/>
+          <w:szCs w:val="20"/>
+        </w:rPr>
+        <w:t>Uninstalled all unused templates?</w:t>
+      </w:r>
+    </w:p>
+    <w:p>
+      <w:pPr>
+        <w:numPr>
+          <w:ilvl w:val="0"/>
+          <w:numId w:val="13"/>
+        </w:numPr>
+        <w:spacing w:before="100" w:beforeAutospacing="1" w:after="100" w:afterAutospacing="1"/>
+        <w:rPr>
+          <w:rFonts w:ascii="Arial" w:eastAsia="Times New Roman" w:hAnsi="Arial" w:cs="Arial"/>
+          <w:sz w:val="20"/>
+          <w:szCs w:val="20"/>
+        </w:rPr>
+      </w:pPr>
+      <w:r>
+        <w:rPr>
+          <w:rFonts w:ascii="Arial" w:eastAsia="Times New Roman" w:hAnsi="Arial" w:cs="Arial"/>
+          <w:sz w:val="20"/>
+          <w:szCs w:val="20"/>
+        </w:rPr>
+        <w:t>ACL Manager installed and configured?</w:t>
+      </w:r>
+    </w:p>
+    <w:p>
+      <w:pPr>
+        <w:spacing w:before="100" w:beforeAutospacing="1" w:after="100" w:afterAutospacing="1"/>
+        <w:outlineLvl w:val="1"/>
         <w:rPr>
           <w:rFonts w:ascii="Arial" w:eastAsia="Times New Roman" w:hAnsi="Arial" w:cs="Arial"/>
           <w:b/>
@@ -35,9 +124,9 @@
           <w:sz w:val="36"/>
           <w:szCs w:val="36"/>
         </w:rPr>
-        <w:t>!/</w:t>
-      </w:r>
-      <w:proofErr w:type="gramEnd"/>
+      </w:pPr>
+      <w:bookmarkStart w:id="0" w:name="user-content-joomla-configuration"/>
+      <w:bookmarkEnd w:id="0"/>
       <w:r>
         <w:rPr>
           <w:rFonts w:ascii="Arial" w:eastAsia="Times New Roman" w:hAnsi="Arial" w:cs="Arial"/>
@@ -46,115 +135,183 @@
           <w:sz w:val="36"/>
           <w:szCs w:val="36"/>
         </w:rPr>
-        <w:t>Extensions</w:t>
-      </w:r>
-    </w:p>
-    <w:p>
-      <w:pPr>
-        <w:numPr>
-          <w:ilvl w:val="0"/>
-          <w:numId w:val="13"/>
-        </w:numPr>
-        <w:spacing w:before="100" w:beforeAutospacing="1" w:after="100" w:afterAutospacing="1"/>
-        <w:rPr>
-          <w:rFonts w:ascii="Arial" w:eastAsia="Times New Roman" w:hAnsi="Arial" w:cs="Arial"/>
-          <w:sz w:val="20"/>
-          <w:szCs w:val="20"/>
-        </w:rPr>
-      </w:pPr>
-      <w:proofErr w:type="spellStart"/>
-      <w:r>
-        <w:rPr>
-          <w:rFonts w:ascii="Arial" w:eastAsia="Times New Roman" w:hAnsi="Arial" w:cs="Arial"/>
-          <w:sz w:val="20"/>
-          <w:szCs w:val="20"/>
-        </w:rPr>
-        <w:t>Unpublish</w:t>
-      </w:r>
-      <w:proofErr w:type="spellEnd"/>
-      <w:r>
-        <w:rPr>
-          <w:rFonts w:ascii="Arial" w:eastAsia="Times New Roman" w:hAnsi="Arial" w:cs="Arial"/>
-          <w:sz w:val="20"/>
-          <w:szCs w:val="20"/>
-        </w:rPr>
-        <w:t xml:space="preserve"> or uninstalled all unused extensions?</w:t>
-      </w:r>
-    </w:p>
-    <w:p>
-      <w:pPr>
-        <w:numPr>
-          <w:ilvl w:val="0"/>
-          <w:numId w:val="13"/>
-        </w:numPr>
-        <w:spacing w:before="100" w:beforeAutospacing="1" w:after="100" w:afterAutospacing="1"/>
-        <w:rPr>
-          <w:rFonts w:ascii="Arial" w:eastAsia="Times New Roman" w:hAnsi="Arial" w:cs="Arial"/>
-          <w:sz w:val="20"/>
-          <w:szCs w:val="20"/>
-        </w:rPr>
-      </w:pPr>
-      <w:proofErr w:type="spellStart"/>
-      <w:r>
-        <w:rPr>
-          <w:rFonts w:ascii="Arial" w:eastAsia="Times New Roman" w:hAnsi="Arial" w:cs="Arial"/>
-          <w:sz w:val="20"/>
-          <w:szCs w:val="20"/>
-        </w:rPr>
-        <w:t>Joomla</w:t>
-      </w:r>
-      <w:proofErr w:type="spellEnd"/>
-      <w:r>
-        <w:rPr>
-          <w:rFonts w:ascii="Arial" w:eastAsia="Times New Roman" w:hAnsi="Arial" w:cs="Arial"/>
-          <w:sz w:val="20"/>
-          <w:szCs w:val="20"/>
-        </w:rPr>
-        <w:t xml:space="preserve"> and all extensions are up-to-date?</w:t>
-      </w:r>
-    </w:p>
-    <w:p>
-      <w:pPr>
-        <w:numPr>
-          <w:ilvl w:val="0"/>
-          <w:numId w:val="13"/>
-        </w:numPr>
-        <w:spacing w:before="100" w:beforeAutospacing="1" w:after="100" w:afterAutospacing="1"/>
-        <w:rPr>
-          <w:rFonts w:ascii="Arial" w:eastAsia="Times New Roman" w:hAnsi="Arial" w:cs="Arial"/>
-          <w:sz w:val="20"/>
-          <w:szCs w:val="20"/>
-        </w:rPr>
-      </w:pPr>
-      <w:r>
-        <w:rPr>
-          <w:rFonts w:ascii="Arial" w:eastAsia="Times New Roman" w:hAnsi="Arial" w:cs="Arial"/>
-          <w:sz w:val="20"/>
-          <w:szCs w:val="20"/>
-        </w:rPr>
-        <w:t>Uninstalled all unused templates?</w:t>
-      </w:r>
-    </w:p>
-    <w:p>
-      <w:pPr>
-        <w:numPr>
-          <w:ilvl w:val="0"/>
-          <w:numId w:val="13"/>
-        </w:numPr>
-        <w:spacing w:before="100" w:beforeAutospacing="1" w:after="100" w:afterAutospacing="1"/>
-        <w:rPr>
-          <w:rFonts w:ascii="Arial" w:eastAsia="Times New Roman" w:hAnsi="Arial" w:cs="Arial"/>
-          <w:sz w:val="20"/>
-          <w:szCs w:val="20"/>
-        </w:rPr>
-      </w:pPr>
-      <w:r>
-        <w:rPr>
-          <w:rFonts w:ascii="Arial" w:eastAsia="Times New Roman" w:hAnsi="Arial" w:cs="Arial"/>
-          <w:sz w:val="20"/>
-          <w:szCs w:val="20"/>
-        </w:rPr>
-        <w:t>ACL Manager installed and configured?</w:t>
+        <w:t>Joomla! configuration</w:t>
+      </w:r>
+    </w:p>
+    <w:p>
+      <w:pPr>
+        <w:numPr>
+          <w:ilvl w:val="0"/>
+          <w:numId w:val="15"/>
+        </w:numPr>
+        <w:spacing w:before="100" w:beforeAutospacing="1" w:after="100" w:afterAutospacing="1"/>
+        <w:rPr>
+          <w:rFonts w:ascii="Arial" w:eastAsia="Times New Roman" w:hAnsi="Arial" w:cs="Arial"/>
+          <w:sz w:val="20"/>
+          <w:szCs w:val="20"/>
+        </w:rPr>
+      </w:pPr>
+      <w:r>
+        <w:rPr>
+          <w:rFonts w:ascii="Arial" w:eastAsia="Times New Roman" w:hAnsi="Arial" w:cs="Arial"/>
+          <w:sz w:val="20"/>
+          <w:szCs w:val="20"/>
+        </w:rPr>
+        <w:t>Default Captcha set?</w:t>
+      </w:r>
+    </w:p>
+    <w:p>
+      <w:pPr>
+        <w:numPr>
+          <w:ilvl w:val="0"/>
+          <w:numId w:val="15"/>
+        </w:numPr>
+        <w:spacing w:before="100" w:beforeAutospacing="1" w:after="100" w:afterAutospacing="1"/>
+        <w:rPr>
+          <w:rFonts w:ascii="Arial" w:eastAsia="Times New Roman" w:hAnsi="Arial" w:cs="Arial"/>
+          <w:sz w:val="20"/>
+          <w:szCs w:val="20"/>
+        </w:rPr>
+      </w:pPr>
+      <w:r>
+        <w:rPr>
+          <w:rFonts w:ascii="Arial" w:eastAsia="Times New Roman" w:hAnsi="Arial" w:cs="Arial"/>
+          <w:sz w:val="20"/>
+          <w:szCs w:val="20"/>
+        </w:rPr>
+        <w:t>ReCaptcha private/public keys?</w:t>
+      </w:r>
+    </w:p>
+    <w:p>
+      <w:pPr>
+        <w:numPr>
+          <w:ilvl w:val="0"/>
+          <w:numId w:val="15"/>
+        </w:numPr>
+        <w:spacing w:before="100" w:beforeAutospacing="1" w:after="100" w:afterAutospacing="1"/>
+        <w:rPr>
+          <w:rFonts w:ascii="Arial" w:eastAsia="Times New Roman" w:hAnsi="Arial" w:cs="Arial"/>
+          <w:sz w:val="20"/>
+          <w:szCs w:val="20"/>
+        </w:rPr>
+      </w:pPr>
+      <w:r>
+        <w:rPr>
+          <w:rFonts w:ascii="Arial" w:eastAsia="Times New Roman" w:hAnsi="Arial" w:cs="Arial"/>
+          <w:sz w:val="20"/>
+          <w:szCs w:val="20"/>
+        </w:rPr>
+        <w:t>Error reporting disabled?</w:t>
+      </w:r>
+    </w:p>
+    <w:p>
+      <w:pPr>
+        <w:numPr>
+          <w:ilvl w:val="0"/>
+          <w:numId w:val="15"/>
+        </w:numPr>
+        <w:spacing w:before="100" w:beforeAutospacing="1" w:after="100" w:afterAutospacing="1"/>
+        <w:rPr>
+          <w:rFonts w:ascii="Arial" w:eastAsia="Times New Roman" w:hAnsi="Arial" w:cs="Arial"/>
+          <w:sz w:val="20"/>
+          <w:szCs w:val="20"/>
+        </w:rPr>
+      </w:pPr>
+      <w:r>
+        <w:rPr>
+          <w:rFonts w:ascii="Arial" w:eastAsia="Times New Roman" w:hAnsi="Arial" w:cs="Arial"/>
+          <w:sz w:val="20"/>
+          <w:szCs w:val="20"/>
+        </w:rPr>
+        <w:t>General email address setup?</w:t>
+      </w:r>
+    </w:p>
+    <w:p>
+      <w:pPr>
+        <w:numPr>
+          <w:ilvl w:val="0"/>
+          <w:numId w:val="15"/>
+        </w:numPr>
+        <w:spacing w:before="100" w:beforeAutospacing="1" w:after="100" w:afterAutospacing="1"/>
+        <w:rPr>
+          <w:rFonts w:ascii="Arial" w:eastAsia="Times New Roman" w:hAnsi="Arial" w:cs="Arial"/>
+          <w:sz w:val="20"/>
+          <w:szCs w:val="20"/>
+        </w:rPr>
+      </w:pPr>
+      <w:r>
+        <w:rPr>
+          <w:rFonts w:ascii="Arial" w:eastAsia="Times New Roman" w:hAnsi="Arial" w:cs="Arial"/>
+          <w:sz w:val="20"/>
+          <w:szCs w:val="20"/>
+        </w:rPr>
+        <w:t>Server timezone set correctly?</w:t>
+      </w:r>
+    </w:p>
+    <w:p>
+      <w:pPr>
+        <w:numPr>
+          <w:ilvl w:val="0"/>
+          <w:numId w:val="15"/>
+        </w:numPr>
+        <w:spacing w:before="100" w:beforeAutospacing="1" w:after="100" w:afterAutospacing="1"/>
+        <w:rPr>
+          <w:rFonts w:ascii="Arial" w:eastAsia="Times New Roman" w:hAnsi="Arial" w:cs="Arial"/>
+          <w:sz w:val="20"/>
+          <w:szCs w:val="20"/>
+        </w:rPr>
+      </w:pPr>
+      <w:r>
+        <w:rPr>
+          <w:rFonts w:ascii="Arial" w:eastAsia="Times New Roman" w:hAnsi="Arial" w:cs="Arial"/>
+          <w:sz w:val="20"/>
+          <w:szCs w:val="20"/>
+        </w:rPr>
+        <w:t>Mail Settings setup and SMTP server setup?</w:t>
+      </w:r>
+    </w:p>
+    <w:p>
+      <w:pPr>
+        <w:numPr>
+          <w:ilvl w:val="0"/>
+          <w:numId w:val="15"/>
+        </w:numPr>
+        <w:spacing w:before="100" w:beforeAutospacing="1" w:after="100" w:afterAutospacing="1"/>
+        <w:rPr>
+          <w:rFonts w:ascii="Arial" w:eastAsia="Times New Roman" w:hAnsi="Arial" w:cs="Arial"/>
+          <w:sz w:val="20"/>
+          <w:szCs w:val="20"/>
+        </w:rPr>
+      </w:pPr>
+      <w:r>
+        <w:rPr>
+          <w:rFonts w:ascii="Arial" w:eastAsia="Times New Roman" w:hAnsi="Arial" w:cs="Arial"/>
+          <w:sz w:val="20"/>
+          <w:szCs w:val="20"/>
+        </w:rPr>
+        <w:t>Session settings setup?</w:t>
+      </w:r>
+    </w:p>
+    <w:p>
+      <w:pPr>
+        <w:numPr>
+          <w:ilvl w:val="0"/>
+          <w:numId w:val="15"/>
+        </w:numPr>
+        <w:spacing w:before="100" w:beforeAutospacing="1" w:after="100" w:afterAutospacing="1"/>
+        <w:rPr>
+          <w:rFonts w:ascii="Arial" w:eastAsia="Times New Roman" w:hAnsi="Arial" w:cs="Arial"/>
+          <w:sz w:val="20"/>
+          <w:szCs w:val="20"/>
+        </w:rPr>
+      </w:pPr>
+      <w:r>
+        <w:rPr>
+          <w:rFonts w:ascii="Arial" w:eastAsia="Times New Roman" w:hAnsi="Arial" w:cs="Arial"/>
+          <w:sz w:val="20"/>
+          <w:szCs w:val="20"/>
+        </w:rPr>
+        <w:t>Template "Preview Module Positions" disabled?</w:t>
       </w:r>
     </w:p>
     <w:p>
@@ -169,9 +326,8 @@
           <w:szCs w:val="36"/>
         </w:rPr>
       </w:pPr>
-      <w:bookmarkStart w:id="0" w:name="user-content-joomla-configuration"/>
-      <w:bookmarkEnd w:id="0"/>
-      <w:proofErr w:type="spellStart"/>
+      <w:bookmarkStart w:id="1" w:name="user-content-users"/>
+      <w:bookmarkEnd w:id="1"/>
       <w:r>
         <w:rPr>
           <w:rFonts w:ascii="Arial" w:eastAsia="Times New Roman" w:hAnsi="Arial" w:cs="Arial"/>
@@ -180,10 +336,101 @@
           <w:sz w:val="36"/>
           <w:szCs w:val="36"/>
         </w:rPr>
-        <w:t>Joomla</w:t>
-      </w:r>
-      <w:proofErr w:type="spellEnd"/>
-      <w:r>
+        <w:t>Users</w:t>
+      </w:r>
+    </w:p>
+    <w:p>
+      <w:pPr>
+        <w:numPr>
+          <w:ilvl w:val="0"/>
+          <w:numId w:val="15"/>
+        </w:numPr>
+        <w:spacing w:before="100" w:beforeAutospacing="1" w:after="100" w:afterAutospacing="1"/>
+        <w:rPr>
+          <w:rFonts w:ascii="Arial" w:eastAsia="Times New Roman" w:hAnsi="Arial" w:cs="Arial"/>
+          <w:sz w:val="20"/>
+          <w:szCs w:val="20"/>
+        </w:rPr>
+      </w:pPr>
+      <w:r>
+        <w:rPr>
+          <w:rFonts w:ascii="Arial" w:eastAsia="Times New Roman" w:hAnsi="Arial" w:cs="Arial"/>
+          <w:sz w:val="20"/>
+          <w:szCs w:val="20"/>
+        </w:rPr>
+        <w:t>Removed all unused logins?</w:t>
+      </w:r>
+    </w:p>
+    <w:p>
+      <w:pPr>
+        <w:numPr>
+          <w:ilvl w:val="0"/>
+          <w:numId w:val="15"/>
+        </w:numPr>
+        <w:spacing w:before="100" w:beforeAutospacing="1" w:after="100" w:afterAutospacing="1"/>
+        <w:rPr>
+          <w:rFonts w:ascii="Arial" w:eastAsia="Times New Roman" w:hAnsi="Arial" w:cs="Arial"/>
+          <w:sz w:val="20"/>
+          <w:szCs w:val="20"/>
+        </w:rPr>
+      </w:pPr>
+      <w:r>
+        <w:rPr>
+          <w:rFonts w:ascii="Arial" w:eastAsia="Times New Roman" w:hAnsi="Arial" w:cs="Arial"/>
+          <w:sz w:val="20"/>
+          <w:szCs w:val="20"/>
+        </w:rPr>
+        <w:t>Removed all unused User Groups?</w:t>
+      </w:r>
+    </w:p>
+    <w:p>
+      <w:pPr>
+        <w:numPr>
+          <w:ilvl w:val="0"/>
+          <w:numId w:val="15"/>
+        </w:numPr>
+        <w:spacing w:before="100" w:beforeAutospacing="1" w:after="100" w:afterAutospacing="1"/>
+        <w:rPr>
+          <w:rFonts w:ascii="Arial" w:eastAsia="Times New Roman" w:hAnsi="Arial" w:cs="Arial"/>
+          <w:sz w:val="20"/>
+          <w:szCs w:val="20"/>
+        </w:rPr>
+      </w:pPr>
+      <w:r>
+        <w:rPr>
+          <w:rFonts w:ascii="Arial" w:eastAsia="Times New Roman" w:hAnsi="Arial" w:cs="Arial"/>
+          <w:sz w:val="20"/>
+          <w:szCs w:val="20"/>
+        </w:rPr>
+        <w:t>Allow User Registration: no (if necessary)?</w:t>
+      </w:r>
+    </w:p>
+    <w:p>
+      <w:pPr>
+        <w:numPr>
+          <w:ilvl w:val="0"/>
+          <w:numId w:val="15"/>
+        </w:numPr>
+        <w:spacing w:before="100" w:beforeAutospacing="1" w:after="100" w:afterAutospacing="1"/>
+        <w:rPr>
+          <w:rFonts w:ascii="Arial" w:eastAsia="Times New Roman" w:hAnsi="Arial" w:cs="Arial"/>
+          <w:sz w:val="20"/>
+          <w:szCs w:val="20"/>
+        </w:rPr>
+      </w:pPr>
+      <w:r>
+        <w:rPr>
+          <w:rFonts w:ascii="Arial" w:eastAsia="Times New Roman" w:hAnsi="Arial" w:cs="Arial"/>
+          <w:sz w:val="20"/>
+          <w:szCs w:val="20"/>
+        </w:rPr>
+        <w:t>Password complexity setup?</w:t>
+      </w:r>
+    </w:p>
+    <w:p>
+      <w:pPr>
+        <w:spacing w:before="100" w:beforeAutospacing="1" w:after="100" w:afterAutospacing="1"/>
+        <w:outlineLvl w:val="1"/>
         <w:rPr>
           <w:rFonts w:ascii="Arial" w:eastAsia="Times New Roman" w:hAnsi="Arial" w:cs="Arial"/>
           <w:b/>
@@ -191,9 +438,9 @@
           <w:sz w:val="36"/>
           <w:szCs w:val="36"/>
         </w:rPr>
-        <w:t xml:space="preserve">! </w:t>
-      </w:r>
-      <w:proofErr w:type="gramStart"/>
+      </w:pPr>
+      <w:bookmarkStart w:id="2" w:name="user-content-content"/>
+      <w:bookmarkEnd w:id="2"/>
       <w:r>
         <w:rPr>
           <w:rFonts w:ascii="Arial" w:eastAsia="Times New Roman" w:hAnsi="Arial" w:cs="Arial"/>
@@ -202,387 +449,6 @@
           <w:sz w:val="36"/>
           <w:szCs w:val="36"/>
         </w:rPr>
-        <w:t>configuration</w:t>
-      </w:r>
-      <w:proofErr w:type="gramEnd"/>
-    </w:p>
-    <w:p>
-      <w:pPr>
-        <w:numPr>
-          <w:ilvl w:val="0"/>
-          <w:numId w:val="15"/>
-        </w:numPr>
-        <w:spacing w:before="100" w:beforeAutospacing="1" w:after="100" w:afterAutospacing="1"/>
-        <w:rPr>
-          <w:rFonts w:ascii="Arial" w:eastAsia="Times New Roman" w:hAnsi="Arial" w:cs="Arial"/>
-          <w:sz w:val="20"/>
-          <w:szCs w:val="20"/>
-        </w:rPr>
-      </w:pPr>
-      <w:proofErr w:type="gramStart"/>
-      <w:r>
-        <w:rPr>
-          <w:rFonts w:ascii="Arial" w:eastAsia="Times New Roman" w:hAnsi="Arial" w:cs="Arial"/>
-          <w:sz w:val="20"/>
-          <w:szCs w:val="20"/>
-        </w:rPr>
-        <w:t xml:space="preserve">Default </w:t>
-      </w:r>
-      <w:proofErr w:type="spellStart"/>
-      <w:r>
-        <w:rPr>
-          <w:rFonts w:ascii="Arial" w:eastAsia="Times New Roman" w:hAnsi="Arial" w:cs="Arial"/>
-          <w:sz w:val="20"/>
-          <w:szCs w:val="20"/>
-        </w:rPr>
-        <w:t>Captcha</w:t>
-      </w:r>
-      <w:proofErr w:type="spellEnd"/>
-      <w:r>
-        <w:rPr>
-          <w:rFonts w:ascii="Arial" w:eastAsia="Times New Roman" w:hAnsi="Arial" w:cs="Arial"/>
-          <w:sz w:val="20"/>
-          <w:szCs w:val="20"/>
-        </w:rPr>
-        <w:t xml:space="preserve"> set</w:t>
-      </w:r>
-      <w:proofErr w:type="gramEnd"/>
-      <w:r>
-        <w:rPr>
-          <w:rFonts w:ascii="Arial" w:eastAsia="Times New Roman" w:hAnsi="Arial" w:cs="Arial"/>
-          <w:sz w:val="20"/>
-          <w:szCs w:val="20"/>
-        </w:rPr>
-        <w:t>?</w:t>
-      </w:r>
-    </w:p>
-    <w:p>
-      <w:pPr>
-        <w:numPr>
-          <w:ilvl w:val="0"/>
-          <w:numId w:val="15"/>
-        </w:numPr>
-        <w:spacing w:before="100" w:beforeAutospacing="1" w:after="100" w:afterAutospacing="1"/>
-        <w:rPr>
-          <w:rFonts w:ascii="Arial" w:eastAsia="Times New Roman" w:hAnsi="Arial" w:cs="Arial"/>
-          <w:sz w:val="20"/>
-          <w:szCs w:val="20"/>
-        </w:rPr>
-      </w:pPr>
-      <w:proofErr w:type="spellStart"/>
-      <w:r>
-        <w:rPr>
-          <w:rFonts w:ascii="Arial" w:eastAsia="Times New Roman" w:hAnsi="Arial" w:cs="Arial"/>
-          <w:sz w:val="20"/>
-          <w:szCs w:val="20"/>
-        </w:rPr>
-        <w:t>ReCaptcha</w:t>
-      </w:r>
-      <w:proofErr w:type="spellEnd"/>
-      <w:r>
-        <w:rPr>
-          <w:rFonts w:ascii="Arial" w:eastAsia="Times New Roman" w:hAnsi="Arial" w:cs="Arial"/>
-          <w:sz w:val="20"/>
-          <w:szCs w:val="20"/>
-        </w:rPr>
-        <w:t xml:space="preserve"> private/public keys?</w:t>
-      </w:r>
-    </w:p>
-    <w:p>
-      <w:pPr>
-        <w:numPr>
-          <w:ilvl w:val="0"/>
-          <w:numId w:val="15"/>
-        </w:numPr>
-        <w:spacing w:before="100" w:beforeAutospacing="1" w:after="100" w:afterAutospacing="1"/>
-        <w:rPr>
-          <w:rFonts w:ascii="Arial" w:eastAsia="Times New Roman" w:hAnsi="Arial" w:cs="Arial"/>
-          <w:sz w:val="20"/>
-          <w:szCs w:val="20"/>
-        </w:rPr>
-      </w:pPr>
-      <w:r>
-        <w:rPr>
-          <w:rFonts w:ascii="Arial" w:eastAsia="Times New Roman" w:hAnsi="Arial" w:cs="Arial"/>
-          <w:sz w:val="20"/>
-          <w:szCs w:val="20"/>
-        </w:rPr>
-        <w:t>Error reporting disabled?</w:t>
-      </w:r>
-    </w:p>
-    <w:p>
-      <w:pPr>
-        <w:numPr>
-          <w:ilvl w:val="0"/>
-          <w:numId w:val="15"/>
-        </w:numPr>
-        <w:spacing w:before="100" w:beforeAutospacing="1" w:after="100" w:afterAutospacing="1"/>
-        <w:rPr>
-          <w:rFonts w:ascii="Arial" w:eastAsia="Times New Roman" w:hAnsi="Arial" w:cs="Arial"/>
-          <w:sz w:val="20"/>
-          <w:szCs w:val="20"/>
-        </w:rPr>
-      </w:pPr>
-      <w:r>
-        <w:rPr>
-          <w:rFonts w:ascii="Arial" w:eastAsia="Times New Roman" w:hAnsi="Arial" w:cs="Arial"/>
-          <w:sz w:val="20"/>
-          <w:szCs w:val="20"/>
-        </w:rPr>
-        <w:t>General email address setup?</w:t>
-      </w:r>
-    </w:p>
-    <w:p>
-      <w:pPr>
-        <w:numPr>
-          <w:ilvl w:val="0"/>
-          <w:numId w:val="15"/>
-        </w:numPr>
-        <w:spacing w:before="100" w:beforeAutospacing="1" w:after="100" w:afterAutospacing="1"/>
-        <w:rPr>
-          <w:rFonts w:ascii="Arial" w:eastAsia="Times New Roman" w:hAnsi="Arial" w:cs="Arial"/>
-          <w:sz w:val="20"/>
-          <w:szCs w:val="20"/>
-        </w:rPr>
-      </w:pPr>
-      <w:r>
-        <w:rPr>
-          <w:rFonts w:ascii="Arial" w:eastAsia="Times New Roman" w:hAnsi="Arial" w:cs="Arial"/>
-          <w:sz w:val="20"/>
-          <w:szCs w:val="20"/>
-        </w:rPr>
-        <w:t xml:space="preserve">Server </w:t>
-      </w:r>
-      <w:proofErr w:type="spellStart"/>
-      <w:r>
-        <w:rPr>
-          <w:rFonts w:ascii="Arial" w:eastAsia="Times New Roman" w:hAnsi="Arial" w:cs="Arial"/>
-          <w:sz w:val="20"/>
-          <w:szCs w:val="20"/>
-        </w:rPr>
-        <w:t>timezone</w:t>
-      </w:r>
-      <w:proofErr w:type="spellEnd"/>
-      <w:r>
-        <w:rPr>
-          <w:rFonts w:ascii="Arial" w:eastAsia="Times New Roman" w:hAnsi="Arial" w:cs="Arial"/>
-          <w:sz w:val="20"/>
-          <w:szCs w:val="20"/>
-        </w:rPr>
-        <w:t xml:space="preserve"> set correctly?</w:t>
-      </w:r>
-    </w:p>
-    <w:p>
-      <w:pPr>
-        <w:numPr>
-          <w:ilvl w:val="0"/>
-          <w:numId w:val="15"/>
-        </w:numPr>
-        <w:spacing w:before="100" w:beforeAutospacing="1" w:after="100" w:afterAutospacing="1"/>
-        <w:rPr>
-          <w:rFonts w:ascii="Arial" w:eastAsia="Times New Roman" w:hAnsi="Arial" w:cs="Arial"/>
-          <w:sz w:val="20"/>
-          <w:szCs w:val="20"/>
-        </w:rPr>
-      </w:pPr>
-      <w:r>
-        <w:rPr>
-          <w:rFonts w:ascii="Arial" w:eastAsia="Times New Roman" w:hAnsi="Arial" w:cs="Arial"/>
-          <w:sz w:val="20"/>
-          <w:szCs w:val="20"/>
-        </w:rPr>
-        <w:t>Mail Settings setup and SMTP server setup?</w:t>
-      </w:r>
-    </w:p>
-    <w:p>
-      <w:pPr>
-        <w:numPr>
-          <w:ilvl w:val="0"/>
-          <w:numId w:val="15"/>
-        </w:numPr>
-        <w:spacing w:before="100" w:beforeAutospacing="1" w:after="100" w:afterAutospacing="1"/>
-        <w:rPr>
-          <w:rFonts w:ascii="Arial" w:eastAsia="Times New Roman" w:hAnsi="Arial" w:cs="Arial"/>
-          <w:sz w:val="20"/>
-          <w:szCs w:val="20"/>
-        </w:rPr>
-      </w:pPr>
-      <w:r>
-        <w:rPr>
-          <w:rFonts w:ascii="Arial" w:eastAsia="Times New Roman" w:hAnsi="Arial" w:cs="Arial"/>
-          <w:sz w:val="20"/>
-          <w:szCs w:val="20"/>
-        </w:rPr>
-        <w:t>Session settings setup?</w:t>
-      </w:r>
-    </w:p>
-    <w:p>
-      <w:pPr>
-        <w:numPr>
-          <w:ilvl w:val="0"/>
-          <w:numId w:val="15"/>
-        </w:numPr>
-        <w:spacing w:before="100" w:beforeAutospacing="1" w:after="100" w:afterAutospacing="1"/>
-        <w:rPr>
-          <w:rFonts w:ascii="Arial" w:eastAsia="Times New Roman" w:hAnsi="Arial" w:cs="Arial"/>
-          <w:sz w:val="20"/>
-          <w:szCs w:val="20"/>
-        </w:rPr>
-      </w:pPr>
-      <w:r>
-        <w:rPr>
-          <w:rFonts w:ascii="Arial" w:eastAsia="Times New Roman" w:hAnsi="Arial" w:cs="Arial"/>
-          <w:sz w:val="20"/>
-          <w:szCs w:val="20"/>
-        </w:rPr>
-        <w:t>Template "Preview Module Positions" disabled?</w:t>
-      </w:r>
-    </w:p>
-    <w:p>
-      <w:pPr>
-        <w:spacing w:before="100" w:beforeAutospacing="1" w:after="100" w:afterAutospacing="1"/>
-        <w:outlineLvl w:val="1"/>
-        <w:rPr>
-          <w:rFonts w:ascii="Arial" w:eastAsia="Times New Roman" w:hAnsi="Arial" w:cs="Arial"/>
-          <w:b/>
-          <w:bCs/>
-          <w:sz w:val="36"/>
-          <w:szCs w:val="36"/>
-        </w:rPr>
-      </w:pPr>
-      <w:bookmarkStart w:id="1" w:name="user-content-users"/>
-      <w:bookmarkEnd w:id="1"/>
-      <w:r>
-        <w:rPr>
-          <w:rFonts w:ascii="Arial" w:eastAsia="Times New Roman" w:hAnsi="Arial" w:cs="Arial"/>
-          <w:b/>
-          <w:bCs/>
-          <w:sz w:val="36"/>
-          <w:szCs w:val="36"/>
-        </w:rPr>
-        <w:t>Users</w:t>
-      </w:r>
-    </w:p>
-    <w:p>
-      <w:pPr>
-        <w:numPr>
-          <w:ilvl w:val="0"/>
-          <w:numId w:val="15"/>
-        </w:numPr>
-        <w:spacing w:before="100" w:beforeAutospacing="1" w:after="100" w:afterAutospacing="1"/>
-        <w:rPr>
-          <w:rFonts w:ascii="Arial" w:eastAsia="Times New Roman" w:hAnsi="Arial" w:cs="Arial"/>
-          <w:sz w:val="20"/>
-          <w:szCs w:val="20"/>
-        </w:rPr>
-      </w:pPr>
-      <w:r>
-        <w:rPr>
-          <w:rFonts w:ascii="Arial" w:eastAsia="Times New Roman" w:hAnsi="Arial" w:cs="Arial"/>
-          <w:sz w:val="20"/>
-          <w:szCs w:val="20"/>
-        </w:rPr>
-        <w:t>Removed all unused logins?</w:t>
-      </w:r>
-    </w:p>
-    <w:p>
-      <w:pPr>
-        <w:numPr>
-          <w:ilvl w:val="0"/>
-          <w:numId w:val="15"/>
-        </w:numPr>
-        <w:spacing w:before="100" w:beforeAutospacing="1" w:after="100" w:afterAutospacing="1"/>
-        <w:rPr>
-          <w:rFonts w:ascii="Arial" w:eastAsia="Times New Roman" w:hAnsi="Arial" w:cs="Arial"/>
-          <w:sz w:val="20"/>
-          <w:szCs w:val="20"/>
-        </w:rPr>
-      </w:pPr>
-      <w:r>
-        <w:rPr>
-          <w:rFonts w:ascii="Arial" w:eastAsia="Times New Roman" w:hAnsi="Arial" w:cs="Arial"/>
-          <w:sz w:val="20"/>
-          <w:szCs w:val="20"/>
-        </w:rPr>
-        <w:t>Removed all unused User Groups?</w:t>
-      </w:r>
-    </w:p>
-    <w:p>
-      <w:pPr>
-        <w:numPr>
-          <w:ilvl w:val="0"/>
-          <w:numId w:val="15"/>
-        </w:numPr>
-        <w:spacing w:before="100" w:beforeAutospacing="1" w:after="100" w:afterAutospacing="1"/>
-        <w:rPr>
-          <w:rFonts w:ascii="Arial" w:eastAsia="Times New Roman" w:hAnsi="Arial" w:cs="Arial"/>
-          <w:sz w:val="20"/>
-          <w:szCs w:val="20"/>
-        </w:rPr>
-      </w:pPr>
-      <w:proofErr w:type="gramStart"/>
-      <w:r>
-        <w:rPr>
-          <w:rFonts w:ascii="Arial" w:eastAsia="Times New Roman" w:hAnsi="Arial" w:cs="Arial"/>
-          <w:sz w:val="20"/>
-          <w:szCs w:val="20"/>
-        </w:rPr>
-        <w:t>Allow</w:t>
-      </w:r>
-      <w:proofErr w:type="gramEnd"/>
-      <w:r>
-        <w:rPr>
-          <w:rFonts w:ascii="Arial" w:eastAsia="Times New Roman" w:hAnsi="Arial" w:cs="Arial"/>
-          <w:sz w:val="20"/>
-          <w:szCs w:val="20"/>
-        </w:rPr>
-        <w:t xml:space="preserve"> User Registration: no (if necessary)?</w:t>
-      </w:r>
-    </w:p>
-    <w:p>
-      <w:pPr>
-        <w:numPr>
-          <w:ilvl w:val="0"/>
-          <w:numId w:val="15"/>
-        </w:numPr>
-        <w:spacing w:before="100" w:beforeAutospacing="1" w:after="100" w:afterAutospacing="1"/>
-        <w:rPr>
-          <w:rFonts w:ascii="Arial" w:eastAsia="Times New Roman" w:hAnsi="Arial" w:cs="Arial"/>
-          <w:sz w:val="20"/>
-          <w:szCs w:val="20"/>
-        </w:rPr>
-      </w:pPr>
-      <w:r>
-        <w:rPr>
-          <w:rFonts w:ascii="Arial" w:eastAsia="Times New Roman" w:hAnsi="Arial" w:cs="Arial"/>
-          <w:sz w:val="20"/>
-          <w:szCs w:val="20"/>
-        </w:rPr>
-        <w:t>Password complexity setup?</w:t>
-      </w:r>
-    </w:p>
-    <w:p>
-      <w:pPr>
-        <w:spacing w:before="100" w:beforeAutospacing="1" w:after="100" w:afterAutospacing="1"/>
-        <w:outlineLvl w:val="1"/>
-        <w:rPr>
-          <w:rFonts w:ascii="Arial" w:eastAsia="Times New Roman" w:hAnsi="Arial" w:cs="Arial"/>
-          <w:b/>
-          <w:bCs/>
-          <w:sz w:val="36"/>
-          <w:szCs w:val="36"/>
-        </w:rPr>
-      </w:pPr>
-      <w:bookmarkStart w:id="2" w:name="user-content-content"/>
-      <w:bookmarkEnd w:id="2"/>
-      <w:r>
-        <w:rPr>
-          <w:rFonts w:ascii="Arial" w:eastAsia="Times New Roman" w:hAnsi="Arial" w:cs="Arial"/>
-          <w:b/>
-          <w:bCs/>
-          <w:sz w:val="36"/>
-          <w:szCs w:val="36"/>
-        </w:rPr>
         <w:t>Content</w:t>
       </w:r>
     </w:p>
@@ -627,83 +493,29 @@
           <w:sz w:val="20"/>
           <w:szCs w:val="20"/>
         </w:rPr>
-        <w:t xml:space="preserve">Removed all unused files and images, like default </w:t>
-      </w:r>
-      <w:proofErr w:type="spellStart"/>
-      <w:r>
-        <w:rPr>
-          <w:rFonts w:ascii="Arial" w:eastAsia="Times New Roman" w:hAnsi="Arial" w:cs="Arial"/>
-          <w:sz w:val="20"/>
-          <w:szCs w:val="20"/>
-        </w:rPr>
-        <w:t>Joomla</w:t>
-      </w:r>
-      <w:proofErr w:type="spellEnd"/>
-      <w:r>
-        <w:rPr>
-          <w:rFonts w:ascii="Arial" w:eastAsia="Times New Roman" w:hAnsi="Arial" w:cs="Arial"/>
-          <w:sz w:val="20"/>
-          <w:szCs w:val="20"/>
-        </w:rPr>
-        <w:t xml:space="preserve"> images?</w:t>
-      </w:r>
-    </w:p>
-    <w:p>
-      <w:pPr>
-        <w:numPr>
-          <w:ilvl w:val="0"/>
-          <w:numId w:val="15"/>
-        </w:numPr>
-        <w:spacing w:before="100" w:beforeAutospacing="1" w:after="100" w:afterAutospacing="1"/>
-        <w:rPr>
-          <w:rFonts w:ascii="Arial" w:eastAsia="Times New Roman" w:hAnsi="Arial" w:cs="Arial"/>
-          <w:sz w:val="20"/>
-          <w:szCs w:val="20"/>
-        </w:rPr>
-      </w:pPr>
-      <w:r>
-        <w:rPr>
-          <w:rFonts w:ascii="Arial" w:eastAsia="Times New Roman" w:hAnsi="Arial" w:cs="Arial"/>
-          <w:sz w:val="20"/>
-          <w:szCs w:val="20"/>
-        </w:rPr>
-        <w:t xml:space="preserve">All </w:t>
-      </w:r>
-      <w:proofErr w:type="spellStart"/>
-      <w:r>
-        <w:rPr>
-          <w:rFonts w:ascii="Arial" w:eastAsia="Times New Roman" w:hAnsi="Arial" w:cs="Arial"/>
-          <w:sz w:val="20"/>
-          <w:szCs w:val="20"/>
-        </w:rPr>
-        <w:t>Lorem</w:t>
-      </w:r>
-      <w:proofErr w:type="spellEnd"/>
-      <w:r>
-        <w:rPr>
-          <w:rFonts w:ascii="Arial" w:eastAsia="Times New Roman" w:hAnsi="Arial" w:cs="Arial"/>
-          <w:sz w:val="20"/>
-          <w:szCs w:val="20"/>
-        </w:rPr>
-        <w:t xml:space="preserve"> </w:t>
-      </w:r>
-      <w:proofErr w:type="spellStart"/>
-      <w:r>
-        <w:rPr>
-          <w:rFonts w:ascii="Arial" w:eastAsia="Times New Roman" w:hAnsi="Arial" w:cs="Arial"/>
-          <w:sz w:val="20"/>
-          <w:szCs w:val="20"/>
-        </w:rPr>
-        <w:t>Ipsum</w:t>
-      </w:r>
-      <w:proofErr w:type="spellEnd"/>
-      <w:r>
-        <w:rPr>
-          <w:rFonts w:ascii="Arial" w:eastAsia="Times New Roman" w:hAnsi="Arial" w:cs="Arial"/>
-          <w:sz w:val="20"/>
-          <w:szCs w:val="20"/>
-        </w:rPr>
-        <w:t xml:space="preserve"> / dummy content is removed?</w:t>
+        <w:t>Removed all unused files and images, like default Joomla images?</w:t>
+      </w:r>
+    </w:p>
+    <w:p>
+      <w:pPr>
+        <w:numPr>
+          <w:ilvl w:val="0"/>
+          <w:numId w:val="15"/>
+        </w:numPr>
+        <w:spacing w:before="100" w:beforeAutospacing="1" w:after="100" w:afterAutospacing="1"/>
+        <w:rPr>
+          <w:rFonts w:ascii="Arial" w:eastAsia="Times New Roman" w:hAnsi="Arial" w:cs="Arial"/>
+          <w:sz w:val="20"/>
+          <w:szCs w:val="20"/>
+        </w:rPr>
+      </w:pPr>
+      <w:r>
+        <w:rPr>
+          <w:rFonts w:ascii="Arial" w:eastAsia="Times New Roman" w:hAnsi="Arial" w:cs="Arial"/>
+          <w:sz w:val="20"/>
+          <w:szCs w:val="20"/>
+        </w:rPr>
+        <w:t>All Lorem Ipsum / dummy content is removed?</w:t>
       </w:r>
     </w:p>
     <w:p>
@@ -1007,111 +819,75 @@
           <w:sz w:val="20"/>
           <w:szCs w:val="20"/>
         </w:rPr>
-        <w:t>Unpublished unused search plugins?</w:t>
-      </w:r>
-    </w:p>
-    <w:p>
-      <w:pPr>
-        <w:numPr>
-          <w:ilvl w:val="0"/>
-          <w:numId w:val="15"/>
-        </w:numPr>
-        <w:spacing w:before="100" w:beforeAutospacing="1" w:after="100" w:afterAutospacing="1"/>
-        <w:rPr>
-          <w:rFonts w:ascii="Arial" w:eastAsia="Times New Roman" w:hAnsi="Arial" w:cs="Arial"/>
-          <w:sz w:val="20"/>
-          <w:szCs w:val="20"/>
-        </w:rPr>
-      </w:pPr>
-      <w:r>
-        <w:rPr>
-          <w:rFonts w:ascii="Arial" w:eastAsia="Times New Roman" w:hAnsi="Arial" w:cs="Arial"/>
-          <w:sz w:val="20"/>
-          <w:szCs w:val="20"/>
-        </w:rPr>
-        <w:t>Are the search plugins in the correct order?</w:t>
-      </w:r>
-    </w:p>
-    <w:p>
-      <w:pPr>
-        <w:numPr>
-          <w:ilvl w:val="0"/>
-          <w:numId w:val="15"/>
-        </w:numPr>
-        <w:spacing w:before="100" w:beforeAutospacing="1" w:after="100" w:afterAutospacing="1"/>
-        <w:rPr>
-          <w:rFonts w:ascii="Arial" w:eastAsia="Times New Roman" w:hAnsi="Arial" w:cs="Arial"/>
-          <w:sz w:val="20"/>
-          <w:szCs w:val="20"/>
-        </w:rPr>
-      </w:pPr>
-      <w:r>
-        <w:rPr>
-          <w:rFonts w:ascii="Arial" w:eastAsia="Times New Roman" w:hAnsi="Arial" w:cs="Arial"/>
-          <w:sz w:val="20"/>
-          <w:szCs w:val="20"/>
-        </w:rPr>
-        <w:t>Clear smart search indexes and rebuild them (if smart search is used)?</w:t>
-      </w:r>
+        <w:t>Unpublished unused search plugins, also the smart search plugin?</w:t>
+      </w:r>
+    </w:p>
+    <w:p>
+      <w:pPr>
+        <w:numPr>
+          <w:ilvl w:val="0"/>
+          <w:numId w:val="15"/>
+        </w:numPr>
+        <w:spacing w:before="100" w:beforeAutospacing="1" w:after="100" w:afterAutospacing="1"/>
+        <w:rPr>
+          <w:rFonts w:ascii="Arial" w:eastAsia="Times New Roman" w:hAnsi="Arial" w:cs="Arial"/>
+          <w:sz w:val="20"/>
+          <w:szCs w:val="20"/>
+        </w:rPr>
+      </w:pPr>
       <w:bookmarkStart w:id="3" w:name="_GoBack"/>
       <w:bookmarkEnd w:id="3"/>
-    </w:p>
-    <w:p>
-      <w:pPr>
-        <w:numPr>
-          <w:ilvl w:val="0"/>
-          <w:numId w:val="15"/>
-        </w:numPr>
-        <w:spacing w:before="100" w:beforeAutospacing="1" w:after="100" w:afterAutospacing="1"/>
-        <w:rPr>
-          <w:rFonts w:ascii="Arial" w:eastAsia="Times New Roman" w:hAnsi="Arial" w:cs="Arial"/>
-          <w:sz w:val="20"/>
-          <w:szCs w:val="20"/>
-        </w:rPr>
-      </w:pPr>
-      <w:r>
-        <w:rPr>
-          <w:rFonts w:ascii="Arial" w:eastAsia="Times New Roman" w:hAnsi="Arial" w:cs="Arial"/>
-          <w:sz w:val="20"/>
-          <w:szCs w:val="20"/>
-        </w:rPr>
-        <w:t xml:space="preserve">All </w:t>
-      </w:r>
-      <w:proofErr w:type="spellStart"/>
-      <w:r>
-        <w:rPr>
-          <w:rFonts w:ascii="Arial" w:eastAsia="Times New Roman" w:hAnsi="Arial" w:cs="Arial"/>
-          <w:sz w:val="20"/>
-          <w:szCs w:val="20"/>
-        </w:rPr>
-        <w:t>webforms</w:t>
-      </w:r>
-      <w:proofErr w:type="spellEnd"/>
-      <w:r>
-        <w:rPr>
-          <w:rFonts w:ascii="Arial" w:eastAsia="Times New Roman" w:hAnsi="Arial" w:cs="Arial"/>
-          <w:sz w:val="20"/>
-          <w:szCs w:val="20"/>
-        </w:rPr>
-        <w:t xml:space="preserve"> have email handling and </w:t>
-      </w:r>
-      <w:proofErr w:type="spellStart"/>
-      <w:r>
-        <w:rPr>
-          <w:rFonts w:ascii="Arial" w:eastAsia="Times New Roman" w:hAnsi="Arial" w:cs="Arial"/>
-          <w:sz w:val="20"/>
-          <w:szCs w:val="20"/>
-        </w:rPr>
-        <w:t>emailadresses</w:t>
-      </w:r>
-      <w:proofErr w:type="spellEnd"/>
-      <w:r>
-        <w:rPr>
-          <w:rFonts w:ascii="Arial" w:eastAsia="Times New Roman" w:hAnsi="Arial" w:cs="Arial"/>
-          <w:sz w:val="20"/>
-          <w:szCs w:val="20"/>
-        </w:rPr>
-        <w:t xml:space="preserve"> setup correctly?</w:t>
+      <w:r>
+        <w:rPr>
+          <w:rFonts w:ascii="Arial" w:eastAsia="Times New Roman" w:hAnsi="Arial" w:cs="Arial"/>
+          <w:sz w:val="20"/>
+          <w:szCs w:val="20"/>
+        </w:rPr>
+        <w:t>Are the search plugins in the correct order?</w:t>
+      </w:r>
+    </w:p>
+    <w:p>
+      <w:pPr>
+        <w:numPr>
+          <w:ilvl w:val="0"/>
+          <w:numId w:val="15"/>
+        </w:numPr>
+        <w:spacing w:before="100" w:beforeAutospacing="1" w:after="100" w:afterAutospacing="1"/>
+        <w:rPr>
+          <w:rFonts w:ascii="Arial" w:eastAsia="Times New Roman" w:hAnsi="Arial" w:cs="Arial"/>
+          <w:sz w:val="20"/>
+          <w:szCs w:val="20"/>
+        </w:rPr>
+      </w:pPr>
+      <w:r>
+        <w:rPr>
+          <w:rFonts w:ascii="Arial" w:eastAsia="Times New Roman" w:hAnsi="Arial" w:cs="Arial"/>
+          <w:sz w:val="20"/>
+          <w:szCs w:val="20"/>
+        </w:rPr>
+        <w:t>Clear smart search indexes and rebuild them (if smart search is used)?</w:t>
+      </w:r>
+    </w:p>
+    <w:p>
+      <w:pPr>
+        <w:numPr>
+          <w:ilvl w:val="0"/>
+          <w:numId w:val="15"/>
+        </w:numPr>
+        <w:spacing w:before="100" w:beforeAutospacing="1" w:after="100" w:afterAutospacing="1"/>
+        <w:rPr>
+          <w:rFonts w:ascii="Arial" w:eastAsia="Times New Roman" w:hAnsi="Arial" w:cs="Arial"/>
+          <w:sz w:val="20"/>
+          <w:szCs w:val="20"/>
+        </w:rPr>
+      </w:pPr>
+      <w:r>
+        <w:rPr>
+          <w:rFonts w:ascii="Arial" w:eastAsia="Times New Roman" w:hAnsi="Arial" w:cs="Arial"/>
+          <w:sz w:val="20"/>
+          <w:szCs w:val="20"/>
+        </w:rPr>
+        <w:t>All webforms have email handling and emailadresses setup correctly?</w:t>
       </w:r>
     </w:p>
     <w:p>
@@ -1172,7 +948,6 @@
       </w:pPr>
       <w:bookmarkStart w:id="4" w:name="user-content-htaccess"/>
       <w:bookmarkEnd w:id="4"/>
-      <w:proofErr w:type="gramStart"/>
       <w:r>
         <w:rPr>
           <w:rFonts w:ascii="Arial" w:eastAsia="Times New Roman" w:hAnsi="Arial" w:cs="Arial"/>
@@ -1181,10 +956,73 @@
           <w:sz w:val="36"/>
           <w:szCs w:val="36"/>
         </w:rPr>
-        <w:t>.</w:t>
-      </w:r>
-      <w:proofErr w:type="spellStart"/>
-      <w:r>
+        <w:t>.htaccess</w:t>
+      </w:r>
+    </w:p>
+    <w:p>
+      <w:pPr>
+        <w:numPr>
+          <w:ilvl w:val="0"/>
+          <w:numId w:val="15"/>
+        </w:numPr>
+        <w:spacing w:before="100" w:beforeAutospacing="1" w:after="100" w:afterAutospacing="1"/>
+        <w:rPr>
+          <w:rFonts w:ascii="Arial" w:eastAsia="Times New Roman" w:hAnsi="Arial" w:cs="Arial"/>
+          <w:sz w:val="20"/>
+          <w:szCs w:val="20"/>
+        </w:rPr>
+      </w:pPr>
+      <w:r>
+        <w:rPr>
+          <w:rFonts w:ascii="Arial" w:eastAsia="Times New Roman" w:hAnsi="Arial" w:cs="Arial"/>
+          <w:sz w:val="20"/>
+          <w:szCs w:val="20"/>
+        </w:rPr>
+        <w:t>Redirect non-www to www setup in .htaccess</w:t>
+      </w:r>
+      <w:r>
+        <w:rPr>
+          <w:rFonts w:ascii="Arial" w:eastAsia="Times New Roman" w:hAnsi="Arial" w:cs="Arial"/>
+          <w:sz w:val="20"/>
+          <w:szCs w:val="20"/>
+        </w:rPr>
+        <w:t xml:space="preserve"> or webserver virtualhostfile</w:t>
+      </w:r>
+      <w:r>
+        <w:rPr>
+          <w:rFonts w:ascii="Arial" w:eastAsia="Times New Roman" w:hAnsi="Arial" w:cs="Arial"/>
+          <w:sz w:val="20"/>
+          <w:szCs w:val="20"/>
+        </w:rPr>
+        <w:t>?</w:t>
+      </w:r>
+    </w:p>
+    <w:p>
+      <w:pPr>
+        <w:numPr>
+          <w:ilvl w:val="0"/>
+          <w:numId w:val="15"/>
+        </w:numPr>
+        <w:spacing w:before="100" w:beforeAutospacing="1" w:after="100" w:afterAutospacing="1"/>
+        <w:rPr>
+          <w:rFonts w:ascii="Arial" w:eastAsia="Times New Roman" w:hAnsi="Arial" w:cs="Arial"/>
+          <w:sz w:val="20"/>
+          <w:szCs w:val="20"/>
+        </w:rPr>
+      </w:pPr>
+      <w:r>
+        <w:rPr>
+          <w:rFonts w:ascii="Arial" w:eastAsia="Times New Roman" w:hAnsi="Arial" w:cs="Arial"/>
+          <w:sz w:val="20"/>
+          <w:szCs w:val="20"/>
+        </w:rPr>
+        <w:t>Added line to show XMAP sitemap as sitemap.xml?</w:t>
+      </w:r>
+    </w:p>
+    <w:p>
+      <w:pPr>
+        <w:spacing w:before="100" w:beforeAutospacing="1" w:after="100" w:afterAutospacing="1"/>
+        <w:outlineLvl w:val="1"/>
         <w:rPr>
           <w:rFonts w:ascii="Arial" w:eastAsia="Times New Roman" w:hAnsi="Arial" w:cs="Arial"/>
           <w:b/>
@@ -1192,105 +1030,10 @@
           <w:sz w:val="36"/>
           <w:szCs w:val="36"/>
         </w:rPr>
-        <w:t>htaccess</w:t>
-      </w:r>
-      <w:proofErr w:type="spellEnd"/>
-      <w:proofErr w:type="gramEnd"/>
-    </w:p>
-    <w:p>
-      <w:pPr>
-        <w:numPr>
-          <w:ilvl w:val="0"/>
-          <w:numId w:val="15"/>
-        </w:numPr>
-        <w:spacing w:before="100" w:beforeAutospacing="1" w:after="100" w:afterAutospacing="1"/>
-        <w:rPr>
-          <w:rFonts w:ascii="Arial" w:eastAsia="Times New Roman" w:hAnsi="Arial" w:cs="Arial"/>
-          <w:sz w:val="20"/>
-          <w:szCs w:val="20"/>
-        </w:rPr>
-      </w:pPr>
-      <w:r>
-        <w:rPr>
-          <w:rFonts w:ascii="Arial" w:eastAsia="Times New Roman" w:hAnsi="Arial" w:cs="Arial"/>
-          <w:sz w:val="20"/>
-          <w:szCs w:val="20"/>
-        </w:rPr>
-        <w:t xml:space="preserve">Redirect non-www to www setup </w:t>
-      </w:r>
-      <w:proofErr w:type="gramStart"/>
-      <w:r>
-        <w:rPr>
-          <w:rFonts w:ascii="Arial" w:eastAsia="Times New Roman" w:hAnsi="Arial" w:cs="Arial"/>
-          <w:sz w:val="20"/>
-          <w:szCs w:val="20"/>
-        </w:rPr>
-        <w:t>in .</w:t>
-      </w:r>
-      <w:proofErr w:type="spellStart"/>
-      <w:r>
-        <w:rPr>
-          <w:rFonts w:ascii="Arial" w:eastAsia="Times New Roman" w:hAnsi="Arial" w:cs="Arial"/>
-          <w:sz w:val="20"/>
-          <w:szCs w:val="20"/>
-        </w:rPr>
-        <w:t>htaccess</w:t>
-      </w:r>
-      <w:proofErr w:type="spellEnd"/>
-      <w:proofErr w:type="gramEnd"/>
-      <w:r>
-        <w:rPr>
-          <w:rFonts w:ascii="Arial" w:eastAsia="Times New Roman" w:hAnsi="Arial" w:cs="Arial"/>
-          <w:sz w:val="20"/>
-          <w:szCs w:val="20"/>
-        </w:rPr>
-        <w:t xml:space="preserve"> or webserver </w:t>
-      </w:r>
-      <w:proofErr w:type="spellStart"/>
-      <w:r>
-        <w:rPr>
-          <w:rFonts w:ascii="Arial" w:eastAsia="Times New Roman" w:hAnsi="Arial" w:cs="Arial"/>
-          <w:sz w:val="20"/>
-          <w:szCs w:val="20"/>
-        </w:rPr>
-        <w:t>virtualhostfile</w:t>
-      </w:r>
-      <w:proofErr w:type="spellEnd"/>
-      <w:r>
-        <w:rPr>
-          <w:rFonts w:ascii="Arial" w:eastAsia="Times New Roman" w:hAnsi="Arial" w:cs="Arial"/>
-          <w:sz w:val="20"/>
-          <w:szCs w:val="20"/>
-        </w:rPr>
-        <w:t>?</w:t>
-      </w:r>
-    </w:p>
-    <w:p>
-      <w:pPr>
-        <w:numPr>
-          <w:ilvl w:val="0"/>
-          <w:numId w:val="15"/>
-        </w:numPr>
-        <w:spacing w:before="100" w:beforeAutospacing="1" w:after="100" w:afterAutospacing="1"/>
-        <w:rPr>
-          <w:rFonts w:ascii="Arial" w:eastAsia="Times New Roman" w:hAnsi="Arial" w:cs="Arial"/>
-          <w:sz w:val="20"/>
-          <w:szCs w:val="20"/>
-        </w:rPr>
-      </w:pPr>
-      <w:r>
-        <w:rPr>
-          <w:rFonts w:ascii="Arial" w:eastAsia="Times New Roman" w:hAnsi="Arial" w:cs="Arial"/>
-          <w:sz w:val="20"/>
-          <w:szCs w:val="20"/>
-        </w:rPr>
-        <w:t>Added line to show XMAP sitemap as sitemap.xml?</w:t>
-      </w:r>
-    </w:p>
-    <w:p>
-      <w:pPr>
-        <w:spacing w:before="100" w:beforeAutospacing="1" w:after="100" w:afterAutospacing="1"/>
-        <w:outlineLvl w:val="1"/>
+      </w:pPr>
+      <w:bookmarkStart w:id="5" w:name="user-content-security"/>
+      <w:bookmarkEnd w:id="5"/>
+      <w:r>
         <w:rPr>
           <w:rFonts w:ascii="Arial" w:eastAsia="Times New Roman" w:hAnsi="Arial" w:cs="Arial"/>
           <w:b/>
@@ -1298,10 +1041,80 @@
           <w:sz w:val="36"/>
           <w:szCs w:val="36"/>
         </w:rPr>
-      </w:pPr>
-      <w:bookmarkStart w:id="5" w:name="user-content-security"/>
-      <w:bookmarkEnd w:id="5"/>
-      <w:r>
+        <w:t>Security</w:t>
+      </w:r>
+    </w:p>
+    <w:p>
+      <w:pPr>
+        <w:numPr>
+          <w:ilvl w:val="0"/>
+          <w:numId w:val="15"/>
+        </w:numPr>
+        <w:spacing w:before="100" w:beforeAutospacing="1" w:after="100" w:afterAutospacing="1"/>
+        <w:rPr>
+          <w:rFonts w:ascii="Arial" w:eastAsia="Times New Roman" w:hAnsi="Arial" w:cs="Arial"/>
+          <w:sz w:val="20"/>
+          <w:szCs w:val="20"/>
+        </w:rPr>
+      </w:pPr>
+      <w:r>
+        <w:rPr>
+          <w:rFonts w:ascii="Arial" w:eastAsia="Times New Roman" w:hAnsi="Arial" w:cs="Arial"/>
+          <w:sz w:val="20"/>
+          <w:szCs w:val="20"/>
+        </w:rPr>
+        <w:t>Admin Tools Pro / jHackGuard installed and configured?</w:t>
+      </w:r>
+    </w:p>
+    <w:p>
+      <w:pPr>
+        <w:numPr>
+          <w:ilvl w:val="0"/>
+          <w:numId w:val="15"/>
+        </w:numPr>
+        <w:spacing w:before="100" w:beforeAutospacing="1" w:after="100" w:afterAutospacing="1"/>
+        <w:rPr>
+          <w:rFonts w:ascii="Arial" w:eastAsia="Times New Roman" w:hAnsi="Arial" w:cs="Arial"/>
+          <w:sz w:val="20"/>
+          <w:szCs w:val="20"/>
+        </w:rPr>
+      </w:pPr>
+      <w:r>
+        <w:rPr>
+          <w:rFonts w:ascii="Arial" w:eastAsia="Times New Roman" w:hAnsi="Arial" w:cs="Arial"/>
+          <w:sz w:val="20"/>
+          <w:szCs w:val="20"/>
+        </w:rPr>
+        <w:lastRenderedPageBreak/>
+        <w:t>Admin Tools Pro Never block these IPs [your own IP-address]</w:t>
+      </w:r>
+    </w:p>
+    <w:p>
+      <w:pPr>
+        <w:numPr>
+          <w:ilvl w:val="0"/>
+          <w:numId w:val="15"/>
+        </w:numPr>
+        <w:spacing w:before="100" w:beforeAutospacing="1" w:after="100" w:afterAutospacing="1"/>
+        <w:rPr>
+          <w:rFonts w:ascii="Arial" w:eastAsia="Times New Roman" w:hAnsi="Arial" w:cs="Arial"/>
+          <w:sz w:val="20"/>
+          <w:szCs w:val="20"/>
+        </w:rPr>
+      </w:pPr>
+      <w:r>
+        <w:rPr>
+          <w:rFonts w:ascii="Arial" w:eastAsia="Times New Roman" w:hAnsi="Arial" w:cs="Arial"/>
+          <w:sz w:val="20"/>
+          <w:szCs w:val="20"/>
+        </w:rPr>
+        <w:t>Block access to /administrator with admin secret URL parameter or use IP whitelist for /administrator</w:t>
+      </w:r>
+    </w:p>
+    <w:p>
+      <w:pPr>
+        <w:spacing w:before="100" w:beforeAutospacing="1" w:after="100" w:afterAutospacing="1"/>
+        <w:outlineLvl w:val="1"/>
         <w:rPr>
           <w:rFonts w:ascii="Arial" w:eastAsia="Times New Roman" w:hAnsi="Arial" w:cs="Arial"/>
           <w:b/>
@@ -1309,98 +1122,10 @@
           <w:sz w:val="36"/>
           <w:szCs w:val="36"/>
         </w:rPr>
-        <w:t>Security</w:t>
-      </w:r>
-    </w:p>
-    <w:p>
-      <w:pPr>
-        <w:numPr>
-          <w:ilvl w:val="0"/>
-          <w:numId w:val="15"/>
-        </w:numPr>
-        <w:spacing w:before="100" w:beforeAutospacing="1" w:after="100" w:afterAutospacing="1"/>
-        <w:rPr>
-          <w:rFonts w:ascii="Arial" w:eastAsia="Times New Roman" w:hAnsi="Arial" w:cs="Arial"/>
-          <w:sz w:val="20"/>
-          <w:szCs w:val="20"/>
-        </w:rPr>
-      </w:pPr>
-      <w:r>
-        <w:rPr>
-          <w:rFonts w:ascii="Arial" w:eastAsia="Times New Roman" w:hAnsi="Arial" w:cs="Arial"/>
-          <w:sz w:val="20"/>
-          <w:szCs w:val="20"/>
-        </w:rPr>
-        <w:t xml:space="preserve">Admin Tools Pro / </w:t>
-      </w:r>
-      <w:proofErr w:type="spellStart"/>
-      <w:r>
-        <w:rPr>
-          <w:rFonts w:ascii="Arial" w:eastAsia="Times New Roman" w:hAnsi="Arial" w:cs="Arial"/>
-          <w:sz w:val="20"/>
-          <w:szCs w:val="20"/>
-        </w:rPr>
-        <w:t>jHackGuard</w:t>
-      </w:r>
-      <w:proofErr w:type="spellEnd"/>
-      <w:r>
-        <w:rPr>
-          <w:rFonts w:ascii="Arial" w:eastAsia="Times New Roman" w:hAnsi="Arial" w:cs="Arial"/>
-          <w:sz w:val="20"/>
-          <w:szCs w:val="20"/>
-        </w:rPr>
-        <w:t xml:space="preserve"> installed and configured?</w:t>
-      </w:r>
-    </w:p>
-    <w:p>
-      <w:pPr>
-        <w:numPr>
-          <w:ilvl w:val="0"/>
-          <w:numId w:val="15"/>
-        </w:numPr>
-        <w:spacing w:before="100" w:beforeAutospacing="1" w:after="100" w:afterAutospacing="1"/>
-        <w:rPr>
-          <w:rFonts w:ascii="Arial" w:eastAsia="Times New Roman" w:hAnsi="Arial" w:cs="Arial"/>
-          <w:sz w:val="20"/>
-          <w:szCs w:val="20"/>
-        </w:rPr>
-      </w:pPr>
-      <w:r>
-        <w:rPr>
-          <w:rFonts w:ascii="Arial" w:eastAsia="Times New Roman" w:hAnsi="Arial" w:cs="Arial"/>
-          <w:sz w:val="20"/>
-          <w:szCs w:val="20"/>
-        </w:rPr>
-        <w:lastRenderedPageBreak/>
-        <w:t>Admin Tools Pro Never block these IPs [your own IP-address]</w:t>
-      </w:r>
-    </w:p>
-    <w:p>
-      <w:pPr>
-        <w:numPr>
-          <w:ilvl w:val="0"/>
-          <w:numId w:val="15"/>
-        </w:numPr>
-        <w:spacing w:before="100" w:beforeAutospacing="1" w:after="100" w:afterAutospacing="1"/>
-        <w:rPr>
-          <w:rFonts w:ascii="Arial" w:eastAsia="Times New Roman" w:hAnsi="Arial" w:cs="Arial"/>
-          <w:sz w:val="20"/>
-          <w:szCs w:val="20"/>
-        </w:rPr>
-      </w:pPr>
-      <w:r>
-        <w:rPr>
-          <w:rFonts w:ascii="Arial" w:eastAsia="Times New Roman" w:hAnsi="Arial" w:cs="Arial"/>
-          <w:sz w:val="20"/>
-          <w:szCs w:val="20"/>
-        </w:rPr>
-        <w:t>Block access to /administrator with admin secret URL parameter or use IP whitelist for /administrator</w:t>
-      </w:r>
-    </w:p>
-    <w:p>
-      <w:pPr>
-        <w:spacing w:before="100" w:beforeAutospacing="1" w:after="100" w:afterAutospacing="1"/>
-        <w:outlineLvl w:val="1"/>
+      </w:pPr>
+      <w:bookmarkStart w:id="6" w:name="user-content-jce-editor"/>
+      <w:bookmarkEnd w:id="6"/>
+      <w:r>
         <w:rPr>
           <w:rFonts w:ascii="Arial" w:eastAsia="Times New Roman" w:hAnsi="Arial" w:cs="Arial"/>
           <w:b/>
@@ -1408,10 +1133,57 @@
           <w:sz w:val="36"/>
           <w:szCs w:val="36"/>
         </w:rPr>
-      </w:pPr>
-      <w:bookmarkStart w:id="6" w:name="user-content-jce-editor"/>
-      <w:bookmarkEnd w:id="6"/>
-      <w:r>
+        <w:t>JCE Editor</w:t>
+      </w:r>
+    </w:p>
+    <w:p>
+      <w:pPr>
+        <w:numPr>
+          <w:ilvl w:val="0"/>
+          <w:numId w:val="15"/>
+        </w:numPr>
+        <w:spacing w:before="100" w:beforeAutospacing="1" w:after="100" w:afterAutospacing="1"/>
+        <w:rPr>
+          <w:rFonts w:ascii="Arial" w:eastAsia="Times New Roman" w:hAnsi="Arial" w:cs="Arial"/>
+          <w:sz w:val="20"/>
+          <w:szCs w:val="20"/>
+        </w:rPr>
+      </w:pPr>
+      <w:r>
+        <w:rPr>
+          <w:rFonts w:ascii="Arial" w:eastAsia="Times New Roman" w:hAnsi="Arial" w:cs="Arial"/>
+          <w:sz w:val="20"/>
+          <w:szCs w:val="20"/>
+        </w:rPr>
+        <w:t>optimized profile added/configured?</w:t>
+      </w:r>
+    </w:p>
+    <w:p>
+      <w:pPr>
+        <w:numPr>
+          <w:ilvl w:val="0"/>
+          <w:numId w:val="15"/>
+        </w:numPr>
+        <w:spacing w:before="100" w:beforeAutospacing="1" w:after="100" w:afterAutospacing="1"/>
+        <w:rPr>
+          <w:rFonts w:ascii="Arial" w:eastAsia="Times New Roman" w:hAnsi="Arial" w:cs="Arial"/>
+          <w:sz w:val="20"/>
+          <w:szCs w:val="20"/>
+        </w:rPr>
+      </w:pPr>
+      <w:r>
+        <w:rPr>
+          <w:rFonts w:ascii="Arial" w:eastAsia="Times New Roman" w:hAnsi="Arial" w:cs="Arial"/>
+          <w:sz w:val="20"/>
+          <w:szCs w:val="20"/>
+        </w:rPr>
+        <w:t>Joomla! - editors-xtd plugins unpublished?</w:t>
+      </w:r>
+    </w:p>
+    <w:p>
+      <w:pPr>
+        <w:spacing w:before="100" w:beforeAutospacing="1" w:after="100" w:afterAutospacing="1"/>
+        <w:outlineLvl w:val="1"/>
         <w:rPr>
           <w:rFonts w:ascii="Arial" w:eastAsia="Times New Roman" w:hAnsi="Arial" w:cs="Arial"/>
           <w:b/>
@@ -1419,113 +1191,10 @@
           <w:sz w:val="36"/>
           <w:szCs w:val="36"/>
         </w:rPr>
-        <w:t>JCE Editor</w:t>
-      </w:r>
-    </w:p>
-    <w:p>
-      <w:pPr>
-        <w:numPr>
-          <w:ilvl w:val="0"/>
-          <w:numId w:val="15"/>
-        </w:numPr>
-        <w:spacing w:before="100" w:beforeAutospacing="1" w:after="100" w:afterAutospacing="1"/>
-        <w:rPr>
-          <w:rFonts w:ascii="Arial" w:eastAsia="Times New Roman" w:hAnsi="Arial" w:cs="Arial"/>
-          <w:sz w:val="20"/>
-          <w:szCs w:val="20"/>
-        </w:rPr>
-      </w:pPr>
-      <w:proofErr w:type="gramStart"/>
-      <w:r>
-        <w:rPr>
-          <w:rFonts w:ascii="Arial" w:eastAsia="Times New Roman" w:hAnsi="Arial" w:cs="Arial"/>
-          <w:sz w:val="20"/>
-          <w:szCs w:val="20"/>
-        </w:rPr>
-        <w:t>optimized</w:t>
-      </w:r>
-      <w:proofErr w:type="gramEnd"/>
-      <w:r>
-        <w:rPr>
-          <w:rFonts w:ascii="Arial" w:eastAsia="Times New Roman" w:hAnsi="Arial" w:cs="Arial"/>
-          <w:sz w:val="20"/>
-          <w:szCs w:val="20"/>
-        </w:rPr>
-        <w:t xml:space="preserve"> profile added/configured?</w:t>
-      </w:r>
-    </w:p>
-    <w:p>
-      <w:pPr>
-        <w:numPr>
-          <w:ilvl w:val="0"/>
-          <w:numId w:val="15"/>
-        </w:numPr>
-        <w:spacing w:before="100" w:beforeAutospacing="1" w:after="100" w:afterAutospacing="1"/>
-        <w:rPr>
-          <w:rFonts w:ascii="Arial" w:eastAsia="Times New Roman" w:hAnsi="Arial" w:cs="Arial"/>
-          <w:sz w:val="20"/>
-          <w:szCs w:val="20"/>
-        </w:rPr>
-      </w:pPr>
-      <w:proofErr w:type="spellStart"/>
-      <w:r>
-        <w:rPr>
-          <w:rFonts w:ascii="Arial" w:eastAsia="Times New Roman" w:hAnsi="Arial" w:cs="Arial"/>
-          <w:sz w:val="20"/>
-          <w:szCs w:val="20"/>
-        </w:rPr>
-        <w:t>Joomla</w:t>
-      </w:r>
-      <w:proofErr w:type="spellEnd"/>
-      <w:r>
-        <w:rPr>
-          <w:rFonts w:ascii="Arial" w:eastAsia="Times New Roman" w:hAnsi="Arial" w:cs="Arial"/>
-          <w:sz w:val="20"/>
-          <w:szCs w:val="20"/>
-        </w:rPr>
-        <w:t xml:space="preserve">! - </w:t>
-      </w:r>
-      <w:proofErr w:type="gramStart"/>
-      <w:r>
-        <w:rPr>
-          <w:rFonts w:ascii="Arial" w:eastAsia="Times New Roman" w:hAnsi="Arial" w:cs="Arial"/>
-          <w:sz w:val="20"/>
-          <w:szCs w:val="20"/>
-        </w:rPr>
-        <w:t>editors</w:t>
-      </w:r>
-      <w:proofErr w:type="gramEnd"/>
-      <w:r>
-        <w:rPr>
-          <w:rFonts w:ascii="Arial" w:eastAsia="Times New Roman" w:hAnsi="Arial" w:cs="Arial"/>
-          <w:sz w:val="20"/>
-          <w:szCs w:val="20"/>
-        </w:rPr>
-        <w:t>-</w:t>
-      </w:r>
-      <w:proofErr w:type="spellStart"/>
-      <w:r>
-        <w:rPr>
-          <w:rFonts w:ascii="Arial" w:eastAsia="Times New Roman" w:hAnsi="Arial" w:cs="Arial"/>
-          <w:sz w:val="20"/>
-          <w:szCs w:val="20"/>
-        </w:rPr>
-        <w:t>xtd</w:t>
-      </w:r>
-      <w:proofErr w:type="spellEnd"/>
-      <w:r>
-        <w:rPr>
-          <w:rFonts w:ascii="Arial" w:eastAsia="Times New Roman" w:hAnsi="Arial" w:cs="Arial"/>
-          <w:sz w:val="20"/>
-          <w:szCs w:val="20"/>
-        </w:rPr>
-        <w:t xml:space="preserve"> plugins unpublished?</w:t>
-      </w:r>
-    </w:p>
-    <w:p>
-      <w:pPr>
-        <w:spacing w:before="100" w:beforeAutospacing="1" w:after="100" w:afterAutospacing="1"/>
-        <w:outlineLvl w:val="1"/>
+      </w:pPr>
+      <w:bookmarkStart w:id="7" w:name="user-content-xmap"/>
+      <w:bookmarkEnd w:id="7"/>
+      <w:r>
         <w:rPr>
           <w:rFonts w:ascii="Arial" w:eastAsia="Times New Roman" w:hAnsi="Arial" w:cs="Arial"/>
           <w:b/>
@@ -1533,11 +1202,57 @@
           <w:sz w:val="36"/>
           <w:szCs w:val="36"/>
         </w:rPr>
-      </w:pPr>
-      <w:bookmarkStart w:id="7" w:name="user-content-xmap"/>
-      <w:bookmarkEnd w:id="7"/>
-      <w:proofErr w:type="spellStart"/>
-      <w:r>
+        <w:t>XMap</w:t>
+      </w:r>
+    </w:p>
+    <w:p>
+      <w:pPr>
+        <w:numPr>
+          <w:ilvl w:val="0"/>
+          <w:numId w:val="15"/>
+        </w:numPr>
+        <w:spacing w:before="100" w:beforeAutospacing="1" w:after="100" w:afterAutospacing="1"/>
+        <w:rPr>
+          <w:rFonts w:ascii="Arial" w:eastAsia="Times New Roman" w:hAnsi="Arial" w:cs="Arial"/>
+          <w:sz w:val="20"/>
+          <w:szCs w:val="20"/>
+        </w:rPr>
+      </w:pPr>
+      <w:r>
+        <w:rPr>
+          <w:rFonts w:ascii="Arial" w:eastAsia="Times New Roman" w:hAnsi="Arial" w:cs="Arial"/>
+          <w:sz w:val="20"/>
+          <w:szCs w:val="20"/>
+        </w:rPr>
+        <w:t>Sitemap created for all menus?</w:t>
+      </w:r>
+    </w:p>
+    <w:p>
+      <w:pPr>
+        <w:numPr>
+          <w:ilvl w:val="0"/>
+          <w:numId w:val="15"/>
+        </w:numPr>
+        <w:spacing w:before="100" w:beforeAutospacing="1" w:after="100" w:afterAutospacing="1"/>
+        <w:rPr>
+          <w:rFonts w:ascii="Arial" w:eastAsia="Times New Roman" w:hAnsi="Arial" w:cs="Arial"/>
+          <w:sz w:val="20"/>
+          <w:szCs w:val="20"/>
+        </w:rPr>
+      </w:pPr>
+      <w:r>
+        <w:rPr>
+          <w:rFonts w:ascii="Arial" w:eastAsia="Times New Roman" w:hAnsi="Arial" w:cs="Arial"/>
+          <w:sz w:val="20"/>
+          <w:szCs w:val="20"/>
+        </w:rPr>
+        <w:t>XML Sitemap added to Google Webmaster Tools?</w:t>
+      </w:r>
+    </w:p>
+    <w:p>
+      <w:pPr>
+        <w:spacing w:before="100" w:beforeAutospacing="1" w:after="100" w:afterAutospacing="1"/>
+        <w:outlineLvl w:val="1"/>
         <w:rPr>
           <w:rFonts w:ascii="Arial" w:eastAsia="Times New Roman" w:hAnsi="Arial" w:cs="Arial"/>
           <w:b/>
@@ -1545,58 +1260,10 @@
           <w:sz w:val="36"/>
           <w:szCs w:val="36"/>
         </w:rPr>
-        <w:t>XMap</w:t>
-      </w:r>
-      <w:proofErr w:type="spellEnd"/>
-    </w:p>
-    <w:p>
-      <w:pPr>
-        <w:numPr>
-          <w:ilvl w:val="0"/>
-          <w:numId w:val="15"/>
-        </w:numPr>
-        <w:spacing w:before="100" w:beforeAutospacing="1" w:after="100" w:afterAutospacing="1"/>
-        <w:rPr>
-          <w:rFonts w:ascii="Arial" w:eastAsia="Times New Roman" w:hAnsi="Arial" w:cs="Arial"/>
-          <w:sz w:val="20"/>
-          <w:szCs w:val="20"/>
-        </w:rPr>
-      </w:pPr>
-      <w:r>
-        <w:rPr>
-          <w:rFonts w:ascii="Arial" w:eastAsia="Times New Roman" w:hAnsi="Arial" w:cs="Arial"/>
-          <w:sz w:val="20"/>
-          <w:szCs w:val="20"/>
-        </w:rPr>
-        <w:t>Sitemap created for all menus?</w:t>
-      </w:r>
-    </w:p>
-    <w:p>
-      <w:pPr>
-        <w:numPr>
-          <w:ilvl w:val="0"/>
-          <w:numId w:val="15"/>
-        </w:numPr>
-        <w:spacing w:before="100" w:beforeAutospacing="1" w:after="100" w:afterAutospacing="1"/>
-        <w:rPr>
-          <w:rFonts w:ascii="Arial" w:eastAsia="Times New Roman" w:hAnsi="Arial" w:cs="Arial"/>
-          <w:sz w:val="20"/>
-          <w:szCs w:val="20"/>
-        </w:rPr>
-      </w:pPr>
-      <w:r>
-        <w:rPr>
-          <w:rFonts w:ascii="Arial" w:eastAsia="Times New Roman" w:hAnsi="Arial" w:cs="Arial"/>
-          <w:sz w:val="20"/>
-          <w:szCs w:val="20"/>
-        </w:rPr>
-        <w:t>XML Sitemap added to Google Webmaster Tools?</w:t>
-      </w:r>
-    </w:p>
-    <w:p>
-      <w:pPr>
-        <w:spacing w:before="100" w:beforeAutospacing="1" w:after="100" w:afterAutospacing="1"/>
-        <w:outlineLvl w:val="1"/>
+      </w:pPr>
+      <w:bookmarkStart w:id="8" w:name="user-content-https"/>
+      <w:bookmarkEnd w:id="8"/>
+      <w:r>
         <w:rPr>
           <w:rFonts w:ascii="Arial" w:eastAsia="Times New Roman" w:hAnsi="Arial" w:cs="Arial"/>
           <w:b/>
@@ -1604,10 +1271,79 @@
           <w:sz w:val="36"/>
           <w:szCs w:val="36"/>
         </w:rPr>
-      </w:pPr>
-      <w:bookmarkStart w:id="8" w:name="user-content-https"/>
-      <w:bookmarkEnd w:id="8"/>
-      <w:r>
+        <w:t>HTTPS</w:t>
+      </w:r>
+    </w:p>
+    <w:p>
+      <w:pPr>
+        <w:numPr>
+          <w:ilvl w:val="0"/>
+          <w:numId w:val="15"/>
+        </w:numPr>
+        <w:spacing w:before="100" w:beforeAutospacing="1" w:after="100" w:afterAutospacing="1"/>
+        <w:rPr>
+          <w:rFonts w:ascii="Arial" w:eastAsia="Times New Roman" w:hAnsi="Arial" w:cs="Arial"/>
+          <w:sz w:val="20"/>
+          <w:szCs w:val="20"/>
+        </w:rPr>
+      </w:pPr>
+      <w:r>
+        <w:rPr>
+          <w:rFonts w:ascii="Arial" w:eastAsia="Times New Roman" w:hAnsi="Arial" w:cs="Arial"/>
+          <w:sz w:val="20"/>
+          <w:szCs w:val="20"/>
+        </w:rPr>
+        <w:t>Certificate setup (if necessary)?</w:t>
+      </w:r>
+    </w:p>
+    <w:p>
+      <w:pPr>
+        <w:numPr>
+          <w:ilvl w:val="0"/>
+          <w:numId w:val="15"/>
+        </w:numPr>
+        <w:spacing w:before="100" w:beforeAutospacing="1" w:after="100" w:afterAutospacing="1"/>
+        <w:rPr>
+          <w:rFonts w:ascii="Arial" w:eastAsia="Times New Roman" w:hAnsi="Arial" w:cs="Arial"/>
+          <w:sz w:val="20"/>
+          <w:szCs w:val="20"/>
+        </w:rPr>
+      </w:pPr>
+      <w:r>
+        <w:rPr>
+          <w:rFonts w:ascii="Arial" w:eastAsia="Times New Roman" w:hAnsi="Arial" w:cs="Arial"/>
+          <w:sz w:val="20"/>
+          <w:szCs w:val="20"/>
+        </w:rPr>
+        <w:t>Activated HTTPS (if necessary)?</w:t>
+      </w:r>
+    </w:p>
+    <w:p>
+      <w:pPr>
+        <w:numPr>
+          <w:ilvl w:val="0"/>
+          <w:numId w:val="15"/>
+        </w:numPr>
+        <w:spacing w:before="100" w:beforeAutospacing="1" w:after="100" w:afterAutospacing="1"/>
+        <w:rPr>
+          <w:rFonts w:ascii="Arial" w:eastAsia="Times New Roman" w:hAnsi="Arial" w:cs="Arial"/>
+          <w:sz w:val="20"/>
+          <w:szCs w:val="20"/>
+        </w:rPr>
+      </w:pPr>
+      <w:r>
+        <w:rPr>
+          <w:rFonts w:ascii="Arial" w:eastAsia="Times New Roman" w:hAnsi="Arial" w:cs="Arial"/>
+          <w:sz w:val="20"/>
+          <w:szCs w:val="20"/>
+        </w:rPr>
+        <w:t>Admin Tools Pro: Convert all links to HTTPS when site is accessed over SSL (if necessary)</w:t>
+      </w:r>
+    </w:p>
+    <w:p>
+      <w:pPr>
+        <w:spacing w:before="100" w:beforeAutospacing="1" w:after="100" w:afterAutospacing="1"/>
+        <w:outlineLvl w:val="1"/>
         <w:rPr>
           <w:rFonts w:ascii="Arial" w:eastAsia="Times New Roman" w:hAnsi="Arial" w:cs="Arial"/>
           <w:b/>
@@ -1615,79 +1351,10 @@
           <w:sz w:val="36"/>
           <w:szCs w:val="36"/>
         </w:rPr>
-        <w:t>HTTPS</w:t>
-      </w:r>
-    </w:p>
-    <w:p>
-      <w:pPr>
-        <w:numPr>
-          <w:ilvl w:val="0"/>
-          <w:numId w:val="15"/>
-        </w:numPr>
-        <w:spacing w:before="100" w:beforeAutospacing="1" w:after="100" w:afterAutospacing="1"/>
-        <w:rPr>
-          <w:rFonts w:ascii="Arial" w:eastAsia="Times New Roman" w:hAnsi="Arial" w:cs="Arial"/>
-          <w:sz w:val="20"/>
-          <w:szCs w:val="20"/>
-        </w:rPr>
-      </w:pPr>
-      <w:r>
-        <w:rPr>
-          <w:rFonts w:ascii="Arial" w:eastAsia="Times New Roman" w:hAnsi="Arial" w:cs="Arial"/>
-          <w:sz w:val="20"/>
-          <w:szCs w:val="20"/>
-        </w:rPr>
-        <w:t>Certificate setup (if necessary)?</w:t>
-      </w:r>
-    </w:p>
-    <w:p>
-      <w:pPr>
-        <w:numPr>
-          <w:ilvl w:val="0"/>
-          <w:numId w:val="15"/>
-        </w:numPr>
-        <w:spacing w:before="100" w:beforeAutospacing="1" w:after="100" w:afterAutospacing="1"/>
-        <w:rPr>
-          <w:rFonts w:ascii="Arial" w:eastAsia="Times New Roman" w:hAnsi="Arial" w:cs="Arial"/>
-          <w:sz w:val="20"/>
-          <w:szCs w:val="20"/>
-        </w:rPr>
-      </w:pPr>
-      <w:r>
-        <w:rPr>
-          <w:rFonts w:ascii="Arial" w:eastAsia="Times New Roman" w:hAnsi="Arial" w:cs="Arial"/>
-          <w:sz w:val="20"/>
-          <w:szCs w:val="20"/>
-        </w:rPr>
-        <w:t>Activated HTTPS (if necessary)?</w:t>
-      </w:r>
-    </w:p>
-    <w:p>
-      <w:pPr>
-        <w:numPr>
-          <w:ilvl w:val="0"/>
-          <w:numId w:val="15"/>
-        </w:numPr>
-        <w:spacing w:before="100" w:beforeAutospacing="1" w:after="100" w:afterAutospacing="1"/>
-        <w:rPr>
-          <w:rFonts w:ascii="Arial" w:eastAsia="Times New Roman" w:hAnsi="Arial" w:cs="Arial"/>
-          <w:sz w:val="20"/>
-          <w:szCs w:val="20"/>
-        </w:rPr>
-      </w:pPr>
-      <w:r>
-        <w:rPr>
-          <w:rFonts w:ascii="Arial" w:eastAsia="Times New Roman" w:hAnsi="Arial" w:cs="Arial"/>
-          <w:sz w:val="20"/>
-          <w:szCs w:val="20"/>
-        </w:rPr>
-        <w:t>Admin Tools Pro: Convert all links to HTTPS when site is accessed over SSL (if necessary)</w:t>
-      </w:r>
-    </w:p>
-    <w:p>
-      <w:pPr>
-        <w:spacing w:before="100" w:beforeAutospacing="1" w:after="100" w:afterAutospacing="1"/>
-        <w:outlineLvl w:val="1"/>
+      </w:pPr>
+      <w:bookmarkStart w:id="9" w:name="user-content-optimisation--seo"/>
+      <w:bookmarkEnd w:id="9"/>
+      <w:r>
         <w:rPr>
           <w:rFonts w:ascii="Arial" w:eastAsia="Times New Roman" w:hAnsi="Arial" w:cs="Arial"/>
           <w:b/>
@@ -1695,11 +1362,211 @@
           <w:sz w:val="36"/>
           <w:szCs w:val="36"/>
         </w:rPr>
-      </w:pPr>
-      <w:bookmarkStart w:id="9" w:name="user-content-optimisation--seo"/>
-      <w:bookmarkEnd w:id="9"/>
-      <w:proofErr w:type="spellStart"/>
-      <w:r>
+        <w:t>Optimisation / SEO</w:t>
+      </w:r>
+    </w:p>
+    <w:p>
+      <w:pPr>
+        <w:numPr>
+          <w:ilvl w:val="0"/>
+          <w:numId w:val="15"/>
+        </w:numPr>
+        <w:spacing w:before="100" w:beforeAutospacing="1" w:after="100" w:afterAutospacing="1"/>
+        <w:rPr>
+          <w:rFonts w:ascii="Arial" w:eastAsia="Times New Roman" w:hAnsi="Arial" w:cs="Arial"/>
+          <w:sz w:val="20"/>
+          <w:szCs w:val="20"/>
+        </w:rPr>
+      </w:pPr>
+      <w:r>
+        <w:rPr>
+          <w:rFonts w:ascii="Arial" w:eastAsia="Times New Roman" w:hAnsi="Arial" w:cs="Arial"/>
+          <w:sz w:val="20"/>
+          <w:szCs w:val="20"/>
+        </w:rPr>
+        <w:t>SEF URLs / sh404SEF installed and configured?</w:t>
+      </w:r>
+    </w:p>
+    <w:p>
+      <w:pPr>
+        <w:numPr>
+          <w:ilvl w:val="0"/>
+          <w:numId w:val="15"/>
+        </w:numPr>
+        <w:spacing w:before="100" w:beforeAutospacing="1" w:after="100" w:afterAutospacing="1"/>
+        <w:rPr>
+          <w:rFonts w:ascii="Arial" w:eastAsia="Times New Roman" w:hAnsi="Arial" w:cs="Arial"/>
+          <w:sz w:val="20"/>
+          <w:szCs w:val="20"/>
+        </w:rPr>
+      </w:pPr>
+      <w:r>
+        <w:rPr>
+          <w:rFonts w:ascii="Arial" w:eastAsia="Times New Roman" w:hAnsi="Arial" w:cs="Arial"/>
+          <w:sz w:val="20"/>
+          <w:szCs w:val="20"/>
+        </w:rPr>
+        <w:t>URL and Meta Tag Manager installed and configured?</w:t>
+      </w:r>
+    </w:p>
+    <w:p>
+      <w:pPr>
+        <w:numPr>
+          <w:ilvl w:val="0"/>
+          <w:numId w:val="15"/>
+        </w:numPr>
+        <w:spacing w:before="100" w:beforeAutospacing="1" w:after="100" w:afterAutospacing="1"/>
+        <w:rPr>
+          <w:rFonts w:ascii="Arial" w:eastAsia="Times New Roman" w:hAnsi="Arial" w:cs="Arial"/>
+          <w:sz w:val="20"/>
+          <w:szCs w:val="20"/>
+        </w:rPr>
+      </w:pPr>
+      <w:r>
+        <w:rPr>
+          <w:rFonts w:ascii="Arial" w:eastAsia="Times New Roman" w:hAnsi="Arial" w:cs="Arial"/>
+          <w:sz w:val="20"/>
+          <w:szCs w:val="20"/>
+        </w:rPr>
+        <w:t>Mootools enabler/disabler active?</w:t>
+      </w:r>
+    </w:p>
+    <w:p>
+      <w:pPr>
+        <w:numPr>
+          <w:ilvl w:val="0"/>
+          <w:numId w:val="15"/>
+        </w:numPr>
+        <w:spacing w:before="100" w:beforeAutospacing="1" w:after="100" w:afterAutospacing="1"/>
+        <w:rPr>
+          <w:rFonts w:ascii="Arial" w:eastAsia="Times New Roman" w:hAnsi="Arial" w:cs="Arial"/>
+          <w:sz w:val="20"/>
+          <w:szCs w:val="20"/>
+        </w:rPr>
+      </w:pPr>
+      <w:r>
+        <w:rPr>
+          <w:rFonts w:ascii="Arial" w:eastAsia="Times New Roman" w:hAnsi="Arial" w:cs="Arial"/>
+          <w:sz w:val="20"/>
+          <w:szCs w:val="20"/>
+        </w:rPr>
+        <w:t>Caching setup?</w:t>
+      </w:r>
+    </w:p>
+    <w:p>
+      <w:pPr>
+        <w:numPr>
+          <w:ilvl w:val="0"/>
+          <w:numId w:val="15"/>
+        </w:numPr>
+        <w:spacing w:before="100" w:beforeAutospacing="1" w:after="100" w:afterAutospacing="1"/>
+        <w:rPr>
+          <w:rFonts w:ascii="Arial" w:eastAsia="Times New Roman" w:hAnsi="Arial" w:cs="Arial"/>
+          <w:sz w:val="20"/>
+          <w:szCs w:val="20"/>
+        </w:rPr>
+      </w:pPr>
+      <w:r>
+        <w:rPr>
+          <w:rFonts w:ascii="Arial" w:eastAsia="Times New Roman" w:hAnsi="Arial" w:cs="Arial"/>
+          <w:sz w:val="20"/>
+          <w:szCs w:val="20"/>
+        </w:rPr>
+        <w:t>Cleared cache/tmp folders?</w:t>
+      </w:r>
+    </w:p>
+    <w:p>
+      <w:pPr>
+        <w:numPr>
+          <w:ilvl w:val="0"/>
+          <w:numId w:val="15"/>
+        </w:numPr>
+        <w:spacing w:before="100" w:beforeAutospacing="1" w:after="100" w:afterAutospacing="1"/>
+        <w:rPr>
+          <w:rFonts w:ascii="Arial" w:eastAsia="Times New Roman" w:hAnsi="Arial" w:cs="Arial"/>
+          <w:sz w:val="20"/>
+          <w:szCs w:val="20"/>
+        </w:rPr>
+      </w:pPr>
+      <w:r>
+        <w:rPr>
+          <w:rFonts w:ascii="Arial" w:eastAsia="Times New Roman" w:hAnsi="Arial" w:cs="Arial"/>
+          <w:sz w:val="20"/>
+          <w:szCs w:val="20"/>
+        </w:rPr>
+        <w:t>JCH Optimize pro / Scriptmerge / jBetolo installed and configured</w:t>
+      </w:r>
+    </w:p>
+    <w:p>
+      <w:pPr>
+        <w:numPr>
+          <w:ilvl w:val="0"/>
+          <w:numId w:val="15"/>
+        </w:numPr>
+        <w:spacing w:before="100" w:beforeAutospacing="1" w:after="100" w:afterAutospacing="1"/>
+        <w:rPr>
+          <w:rFonts w:ascii="Arial" w:eastAsia="Times New Roman" w:hAnsi="Arial" w:cs="Arial"/>
+          <w:sz w:val="20"/>
+          <w:szCs w:val="20"/>
+        </w:rPr>
+      </w:pPr>
+      <w:r>
+        <w:rPr>
+          <w:rFonts w:ascii="Arial" w:eastAsia="Times New Roman" w:hAnsi="Arial" w:cs="Arial"/>
+          <w:sz w:val="20"/>
+          <w:szCs w:val="20"/>
+        </w:rPr>
+        <w:t>CDN activated?</w:t>
+      </w:r>
+    </w:p>
+    <w:p>
+      <w:pPr>
+        <w:numPr>
+          <w:ilvl w:val="0"/>
+          <w:numId w:val="15"/>
+        </w:numPr>
+        <w:spacing w:before="100" w:beforeAutospacing="1" w:after="100" w:afterAutospacing="1"/>
+        <w:rPr>
+          <w:rFonts w:ascii="Arial" w:eastAsia="Times New Roman" w:hAnsi="Arial" w:cs="Arial"/>
+          <w:sz w:val="20"/>
+          <w:szCs w:val="20"/>
+        </w:rPr>
+      </w:pPr>
+      <w:r>
+        <w:rPr>
+          <w:rFonts w:ascii="Arial" w:eastAsia="Times New Roman" w:hAnsi="Arial" w:cs="Arial"/>
+          <w:sz w:val="20"/>
+          <w:szCs w:val="20"/>
+        </w:rPr>
+        <w:t>Cookie Law / Cookie alert</w:t>
+      </w:r>
+    </w:p>
+    <w:p>
+      <w:pPr>
+        <w:numPr>
+          <w:ilvl w:val="0"/>
+          <w:numId w:val="15"/>
+        </w:numPr>
+        <w:spacing w:before="100" w:beforeAutospacing="1" w:after="100" w:afterAutospacing="1"/>
+        <w:rPr>
+          <w:rFonts w:ascii="Arial" w:eastAsia="Times New Roman" w:hAnsi="Arial" w:cs="Arial"/>
+          <w:sz w:val="20"/>
+          <w:szCs w:val="20"/>
+        </w:rPr>
+      </w:pPr>
+      <w:r>
+        <w:rPr>
+          <w:rFonts w:ascii="Arial" w:eastAsia="Times New Roman" w:hAnsi="Arial" w:cs="Arial"/>
+          <w:sz w:val="20"/>
+          <w:szCs w:val="20"/>
+        </w:rPr>
+        <w:t>Social Share / AddThis installed and configured?</w:t>
+      </w:r>
+    </w:p>
+    <w:p>
+      <w:pPr>
+        <w:spacing w:before="100" w:beforeAutospacing="1" w:after="100" w:afterAutospacing="1"/>
+        <w:outlineLvl w:val="1"/>
         <w:rPr>
           <w:rFonts w:ascii="Arial" w:eastAsia="Times New Roman" w:hAnsi="Arial" w:cs="Arial"/>
           <w:b/>
@@ -1707,9 +1574,9 @@
           <w:sz w:val="36"/>
           <w:szCs w:val="36"/>
         </w:rPr>
-        <w:t>Optimisation</w:t>
-      </w:r>
-      <w:proofErr w:type="spellEnd"/>
+      </w:pPr>
+      <w:bookmarkStart w:id="10" w:name="user-content-diversen"/>
+      <w:bookmarkEnd w:id="10"/>
       <w:r>
         <w:rPr>
           <w:rFonts w:ascii="Arial" w:eastAsia="Times New Roman" w:hAnsi="Arial" w:cs="Arial"/>
@@ -1718,315 +1585,8 @@
           <w:sz w:val="36"/>
           <w:szCs w:val="36"/>
         </w:rPr>
-        <w:t xml:space="preserve"> / SEO</w:t>
-      </w:r>
-    </w:p>
-    <w:p>
-      <w:pPr>
-        <w:numPr>
-          <w:ilvl w:val="0"/>
-          <w:numId w:val="15"/>
-        </w:numPr>
-        <w:spacing w:before="100" w:beforeAutospacing="1" w:after="100" w:afterAutospacing="1"/>
-        <w:rPr>
-          <w:rFonts w:ascii="Arial" w:eastAsia="Times New Roman" w:hAnsi="Arial" w:cs="Arial"/>
-          <w:sz w:val="20"/>
-          <w:szCs w:val="20"/>
-        </w:rPr>
-      </w:pPr>
-      <w:r>
-        <w:rPr>
-          <w:rFonts w:ascii="Arial" w:eastAsia="Times New Roman" w:hAnsi="Arial" w:cs="Arial"/>
-          <w:sz w:val="20"/>
-          <w:szCs w:val="20"/>
-        </w:rPr>
-        <w:t>SEF URLs / sh404SEF installed and configured?</w:t>
-      </w:r>
-    </w:p>
-    <w:p>
-      <w:pPr>
-        <w:numPr>
-          <w:ilvl w:val="0"/>
-          <w:numId w:val="15"/>
-        </w:numPr>
-        <w:spacing w:before="100" w:beforeAutospacing="1" w:after="100" w:afterAutospacing="1"/>
-        <w:rPr>
-          <w:rFonts w:ascii="Arial" w:eastAsia="Times New Roman" w:hAnsi="Arial" w:cs="Arial"/>
-          <w:sz w:val="20"/>
-          <w:szCs w:val="20"/>
-        </w:rPr>
-      </w:pPr>
-      <w:r>
-        <w:rPr>
-          <w:rFonts w:ascii="Arial" w:eastAsia="Times New Roman" w:hAnsi="Arial" w:cs="Arial"/>
-          <w:sz w:val="20"/>
-          <w:szCs w:val="20"/>
-        </w:rPr>
-        <w:t>URL and Meta Tag Manager installed and configured?</w:t>
-      </w:r>
-    </w:p>
-    <w:p>
-      <w:pPr>
-        <w:numPr>
-          <w:ilvl w:val="0"/>
-          <w:numId w:val="15"/>
-        </w:numPr>
-        <w:spacing w:before="100" w:beforeAutospacing="1" w:after="100" w:afterAutospacing="1"/>
-        <w:rPr>
-          <w:rFonts w:ascii="Arial" w:eastAsia="Times New Roman" w:hAnsi="Arial" w:cs="Arial"/>
-          <w:sz w:val="20"/>
-          <w:szCs w:val="20"/>
-        </w:rPr>
-      </w:pPr>
-      <w:proofErr w:type="spellStart"/>
-      <w:r>
-        <w:rPr>
-          <w:rFonts w:ascii="Arial" w:eastAsia="Times New Roman" w:hAnsi="Arial" w:cs="Arial"/>
-          <w:sz w:val="20"/>
-          <w:szCs w:val="20"/>
-        </w:rPr>
-        <w:t>Mootools</w:t>
-      </w:r>
-      <w:proofErr w:type="spellEnd"/>
-      <w:r>
-        <w:rPr>
-          <w:rFonts w:ascii="Arial" w:eastAsia="Times New Roman" w:hAnsi="Arial" w:cs="Arial"/>
-          <w:sz w:val="20"/>
-          <w:szCs w:val="20"/>
-        </w:rPr>
-        <w:t xml:space="preserve"> enabler/disabler active?</w:t>
-      </w:r>
-    </w:p>
-    <w:p>
-      <w:pPr>
-        <w:numPr>
-          <w:ilvl w:val="0"/>
-          <w:numId w:val="15"/>
-        </w:numPr>
-        <w:spacing w:before="100" w:beforeAutospacing="1" w:after="100" w:afterAutospacing="1"/>
-        <w:rPr>
-          <w:rFonts w:ascii="Arial" w:eastAsia="Times New Roman" w:hAnsi="Arial" w:cs="Arial"/>
-          <w:sz w:val="20"/>
-          <w:szCs w:val="20"/>
-        </w:rPr>
-      </w:pPr>
-      <w:r>
-        <w:rPr>
-          <w:rFonts w:ascii="Arial" w:eastAsia="Times New Roman" w:hAnsi="Arial" w:cs="Arial"/>
-          <w:sz w:val="20"/>
-          <w:szCs w:val="20"/>
-        </w:rPr>
-        <w:t>Caching setup?</w:t>
-      </w:r>
-    </w:p>
-    <w:p>
-      <w:pPr>
-        <w:numPr>
-          <w:ilvl w:val="0"/>
-          <w:numId w:val="15"/>
-        </w:numPr>
-        <w:spacing w:before="100" w:beforeAutospacing="1" w:after="100" w:afterAutospacing="1"/>
-        <w:rPr>
-          <w:rFonts w:ascii="Arial" w:eastAsia="Times New Roman" w:hAnsi="Arial" w:cs="Arial"/>
-          <w:sz w:val="20"/>
-          <w:szCs w:val="20"/>
-        </w:rPr>
-      </w:pPr>
-      <w:r>
-        <w:rPr>
-          <w:rFonts w:ascii="Arial" w:eastAsia="Times New Roman" w:hAnsi="Arial" w:cs="Arial"/>
-          <w:sz w:val="20"/>
-          <w:szCs w:val="20"/>
-        </w:rPr>
-        <w:t>Cleared cache/</w:t>
-      </w:r>
-      <w:proofErr w:type="spellStart"/>
-      <w:r>
-        <w:rPr>
-          <w:rFonts w:ascii="Arial" w:eastAsia="Times New Roman" w:hAnsi="Arial" w:cs="Arial"/>
-          <w:sz w:val="20"/>
-          <w:szCs w:val="20"/>
-        </w:rPr>
-        <w:t>tmp</w:t>
-      </w:r>
-      <w:proofErr w:type="spellEnd"/>
-      <w:r>
-        <w:rPr>
-          <w:rFonts w:ascii="Arial" w:eastAsia="Times New Roman" w:hAnsi="Arial" w:cs="Arial"/>
-          <w:sz w:val="20"/>
-          <w:szCs w:val="20"/>
-        </w:rPr>
-        <w:t xml:space="preserve"> folders?</w:t>
-      </w:r>
-    </w:p>
-    <w:p>
-      <w:pPr>
-        <w:numPr>
-          <w:ilvl w:val="0"/>
-          <w:numId w:val="15"/>
-        </w:numPr>
-        <w:spacing w:before="100" w:beforeAutospacing="1" w:after="100" w:afterAutospacing="1"/>
-        <w:rPr>
-          <w:rFonts w:ascii="Arial" w:eastAsia="Times New Roman" w:hAnsi="Arial" w:cs="Arial"/>
-          <w:sz w:val="20"/>
-          <w:szCs w:val="20"/>
-        </w:rPr>
-      </w:pPr>
-      <w:r>
-        <w:rPr>
-          <w:rFonts w:ascii="Arial" w:eastAsia="Times New Roman" w:hAnsi="Arial" w:cs="Arial"/>
-          <w:sz w:val="20"/>
-          <w:szCs w:val="20"/>
-        </w:rPr>
-        <w:t xml:space="preserve">JCH Optimize pro / </w:t>
-      </w:r>
-      <w:proofErr w:type="spellStart"/>
-      <w:r>
-        <w:rPr>
-          <w:rFonts w:ascii="Arial" w:eastAsia="Times New Roman" w:hAnsi="Arial" w:cs="Arial"/>
-          <w:sz w:val="20"/>
-          <w:szCs w:val="20"/>
-        </w:rPr>
-        <w:t>Scriptmerge</w:t>
-      </w:r>
-      <w:proofErr w:type="spellEnd"/>
-      <w:r>
-        <w:rPr>
-          <w:rFonts w:ascii="Arial" w:eastAsia="Times New Roman" w:hAnsi="Arial" w:cs="Arial"/>
-          <w:sz w:val="20"/>
-          <w:szCs w:val="20"/>
-        </w:rPr>
-        <w:t xml:space="preserve"> / </w:t>
-      </w:r>
-      <w:proofErr w:type="spellStart"/>
-      <w:r>
-        <w:rPr>
-          <w:rFonts w:ascii="Arial" w:eastAsia="Times New Roman" w:hAnsi="Arial" w:cs="Arial"/>
-          <w:sz w:val="20"/>
-          <w:szCs w:val="20"/>
-        </w:rPr>
-        <w:t>jBetolo</w:t>
-      </w:r>
-      <w:proofErr w:type="spellEnd"/>
-      <w:r>
-        <w:rPr>
-          <w:rFonts w:ascii="Arial" w:eastAsia="Times New Roman" w:hAnsi="Arial" w:cs="Arial"/>
-          <w:sz w:val="20"/>
-          <w:szCs w:val="20"/>
-        </w:rPr>
-        <w:t xml:space="preserve"> installed and configured</w:t>
-      </w:r>
-    </w:p>
-    <w:p>
-      <w:pPr>
-        <w:numPr>
-          <w:ilvl w:val="0"/>
-          <w:numId w:val="15"/>
-        </w:numPr>
-        <w:spacing w:before="100" w:beforeAutospacing="1" w:after="100" w:afterAutospacing="1"/>
-        <w:rPr>
-          <w:rFonts w:ascii="Arial" w:eastAsia="Times New Roman" w:hAnsi="Arial" w:cs="Arial"/>
-          <w:sz w:val="20"/>
-          <w:szCs w:val="20"/>
-        </w:rPr>
-      </w:pPr>
-      <w:r>
-        <w:rPr>
-          <w:rFonts w:ascii="Arial" w:eastAsia="Times New Roman" w:hAnsi="Arial" w:cs="Arial"/>
-          <w:sz w:val="20"/>
-          <w:szCs w:val="20"/>
-        </w:rPr>
-        <w:t>CDN activated?</w:t>
-      </w:r>
-    </w:p>
-    <w:p>
-      <w:pPr>
-        <w:numPr>
-          <w:ilvl w:val="0"/>
-          <w:numId w:val="15"/>
-        </w:numPr>
-        <w:spacing w:before="100" w:beforeAutospacing="1" w:after="100" w:afterAutospacing="1"/>
-        <w:rPr>
-          <w:rFonts w:ascii="Arial" w:eastAsia="Times New Roman" w:hAnsi="Arial" w:cs="Arial"/>
-          <w:sz w:val="20"/>
-          <w:szCs w:val="20"/>
-        </w:rPr>
-      </w:pPr>
-      <w:r>
-        <w:rPr>
-          <w:rFonts w:ascii="Arial" w:eastAsia="Times New Roman" w:hAnsi="Arial" w:cs="Arial"/>
-          <w:sz w:val="20"/>
-          <w:szCs w:val="20"/>
-        </w:rPr>
-        <w:t>Cookie Law / Cookie alert</w:t>
-      </w:r>
-    </w:p>
-    <w:p>
-      <w:pPr>
-        <w:numPr>
-          <w:ilvl w:val="0"/>
-          <w:numId w:val="15"/>
-        </w:numPr>
-        <w:spacing w:before="100" w:beforeAutospacing="1" w:after="100" w:afterAutospacing="1"/>
-        <w:rPr>
-          <w:rFonts w:ascii="Arial" w:eastAsia="Times New Roman" w:hAnsi="Arial" w:cs="Arial"/>
-          <w:sz w:val="20"/>
-          <w:szCs w:val="20"/>
-        </w:rPr>
-      </w:pPr>
-      <w:r>
-        <w:rPr>
-          <w:rFonts w:ascii="Arial" w:eastAsia="Times New Roman" w:hAnsi="Arial" w:cs="Arial"/>
-          <w:sz w:val="20"/>
-          <w:szCs w:val="20"/>
-        </w:rPr>
-        <w:t xml:space="preserve">Social Share / </w:t>
-      </w:r>
-      <w:proofErr w:type="spellStart"/>
-      <w:r>
-        <w:rPr>
-          <w:rFonts w:ascii="Arial" w:eastAsia="Times New Roman" w:hAnsi="Arial" w:cs="Arial"/>
-          <w:sz w:val="20"/>
-          <w:szCs w:val="20"/>
-        </w:rPr>
-        <w:t>AddThis</w:t>
-      </w:r>
-      <w:proofErr w:type="spellEnd"/>
-      <w:r>
-        <w:rPr>
-          <w:rFonts w:ascii="Arial" w:eastAsia="Times New Roman" w:hAnsi="Arial" w:cs="Arial"/>
-          <w:sz w:val="20"/>
-          <w:szCs w:val="20"/>
-        </w:rPr>
-        <w:t xml:space="preserve"> installed and configured?</w:t>
-      </w:r>
-    </w:p>
-    <w:p>
-      <w:pPr>
-        <w:spacing w:before="100" w:beforeAutospacing="1" w:after="100" w:afterAutospacing="1"/>
-        <w:outlineLvl w:val="1"/>
-        <w:rPr>
-          <w:rFonts w:ascii="Arial" w:eastAsia="Times New Roman" w:hAnsi="Arial" w:cs="Arial"/>
-          <w:b/>
-          <w:bCs/>
-          <w:sz w:val="36"/>
-          <w:szCs w:val="36"/>
-        </w:rPr>
-      </w:pPr>
-      <w:bookmarkStart w:id="10" w:name="user-content-diversen"/>
-      <w:bookmarkEnd w:id="10"/>
-      <w:proofErr w:type="spellStart"/>
-      <w:r>
-        <w:rPr>
-          <w:rFonts w:ascii="Arial" w:eastAsia="Times New Roman" w:hAnsi="Arial" w:cs="Arial"/>
-          <w:b/>
-          <w:bCs/>
-          <w:sz w:val="36"/>
-          <w:szCs w:val="36"/>
-        </w:rPr>
         <w:t>Diversen</w:t>
       </w:r>
-      <w:proofErr w:type="spellEnd"/>
     </w:p>
     <w:p>
       <w:pPr>
@@ -2151,23 +1711,13 @@
           <w:szCs w:val="20"/>
         </w:rPr>
       </w:pPr>
-      <w:proofErr w:type="spellStart"/>
-      <w:r>
-        <w:rPr>
-          <w:rFonts w:ascii="Arial" w:eastAsia="Times New Roman" w:hAnsi="Arial" w:cs="Arial"/>
-          <w:sz w:val="20"/>
-          <w:szCs w:val="20"/>
-        </w:rPr>
-        <w:t>Trainingwebsite</w:t>
-      </w:r>
-      <w:proofErr w:type="spellEnd"/>
-      <w:r>
-        <w:rPr>
-          <w:rFonts w:ascii="Arial" w:eastAsia="Times New Roman" w:hAnsi="Arial" w:cs="Arial"/>
-          <w:sz w:val="20"/>
-          <w:szCs w:val="20"/>
-        </w:rPr>
-        <w:t xml:space="preserve"> archived and removed?</w:t>
+      <w:r>
+        <w:rPr>
+          <w:rFonts w:ascii="Arial" w:eastAsia="Times New Roman" w:hAnsi="Arial" w:cs="Arial"/>
+          <w:sz w:val="20"/>
+          <w:szCs w:val="20"/>
+        </w:rPr>
+        <w:t>Trainingwebsite archived and removed?</w:t>
       </w:r>
     </w:p>
     <w:p>

</xml_diff>

<commit_message>
Added check website outside network/dns
</commit_message>
<xml_diff>
--- a/Joomla.Live.Checklist.English.docx
+++ b/Joomla.Live.Checklist.English.docx
@@ -835,8 +835,6 @@
           <w:szCs w:val="20"/>
         </w:rPr>
       </w:pPr>
-      <w:bookmarkStart w:id="3" w:name="_GoBack"/>
-      <w:bookmarkEnd w:id="3"/>
       <w:r>
         <w:rPr>
           <w:rFonts w:ascii="Arial" w:eastAsia="Times New Roman" w:hAnsi="Arial" w:cs="Arial"/>
@@ -946,8 +944,8 @@
           <w:szCs w:val="36"/>
         </w:rPr>
       </w:pPr>
-      <w:bookmarkStart w:id="4" w:name="user-content-htaccess"/>
-      <w:bookmarkEnd w:id="4"/>
+      <w:bookmarkStart w:id="3" w:name="user-content-htaccess"/>
+      <w:bookmarkEnd w:id="3"/>
       <w:r>
         <w:rPr>
           <w:rFonts w:ascii="Arial" w:eastAsia="Times New Roman" w:hAnsi="Arial" w:cs="Arial"/>
@@ -1031,8 +1029,8 @@
           <w:szCs w:val="36"/>
         </w:rPr>
       </w:pPr>
-      <w:bookmarkStart w:id="5" w:name="user-content-security"/>
-      <w:bookmarkEnd w:id="5"/>
+      <w:bookmarkStart w:id="4" w:name="user-content-security"/>
+      <w:bookmarkEnd w:id="4"/>
       <w:r>
         <w:rPr>
           <w:rFonts w:ascii="Arial" w:eastAsia="Times New Roman" w:hAnsi="Arial" w:cs="Arial"/>
@@ -1123,8 +1121,8 @@
           <w:szCs w:val="36"/>
         </w:rPr>
       </w:pPr>
-      <w:bookmarkStart w:id="6" w:name="user-content-jce-editor"/>
-      <w:bookmarkEnd w:id="6"/>
+      <w:bookmarkStart w:id="5" w:name="user-content-jce-editor"/>
+      <w:bookmarkEnd w:id="5"/>
       <w:r>
         <w:rPr>
           <w:rFonts w:ascii="Arial" w:eastAsia="Times New Roman" w:hAnsi="Arial" w:cs="Arial"/>
@@ -1192,8 +1190,8 @@
           <w:szCs w:val="36"/>
         </w:rPr>
       </w:pPr>
-      <w:bookmarkStart w:id="7" w:name="user-content-xmap"/>
-      <w:bookmarkEnd w:id="7"/>
+      <w:bookmarkStart w:id="6" w:name="user-content-xmap"/>
+      <w:bookmarkEnd w:id="6"/>
       <w:r>
         <w:rPr>
           <w:rFonts w:ascii="Arial" w:eastAsia="Times New Roman" w:hAnsi="Arial" w:cs="Arial"/>
@@ -1261,8 +1259,8 @@
           <w:szCs w:val="36"/>
         </w:rPr>
       </w:pPr>
-      <w:bookmarkStart w:id="8" w:name="user-content-https"/>
-      <w:bookmarkEnd w:id="8"/>
+      <w:bookmarkStart w:id="7" w:name="user-content-https"/>
+      <w:bookmarkEnd w:id="7"/>
       <w:r>
         <w:rPr>
           <w:rFonts w:ascii="Arial" w:eastAsia="Times New Roman" w:hAnsi="Arial" w:cs="Arial"/>
@@ -1352,8 +1350,8 @@
           <w:szCs w:val="36"/>
         </w:rPr>
       </w:pPr>
-      <w:bookmarkStart w:id="9" w:name="user-content-optimisation--seo"/>
-      <w:bookmarkEnd w:id="9"/>
+      <w:bookmarkStart w:id="8" w:name="user-content-optimisation--seo"/>
+      <w:bookmarkEnd w:id="8"/>
       <w:r>
         <w:rPr>
           <w:rFonts w:ascii="Arial" w:eastAsia="Times New Roman" w:hAnsi="Arial" w:cs="Arial"/>
@@ -1575,8 +1573,8 @@
           <w:szCs w:val="36"/>
         </w:rPr>
       </w:pPr>
-      <w:bookmarkStart w:id="10" w:name="user-content-diversen"/>
-      <w:bookmarkEnd w:id="10"/>
+      <w:bookmarkStart w:id="9" w:name="user-content-diversen"/>
+      <w:bookmarkEnd w:id="9"/>
       <w:r>
         <w:rPr>
           <w:rFonts w:ascii="Arial" w:eastAsia="Times New Roman" w:hAnsi="Arial" w:cs="Arial"/>
@@ -1585,7 +1583,7 @@
           <w:sz w:val="36"/>
           <w:szCs w:val="36"/>
         </w:rPr>
-        <w:t>Diversen</w:t>
+        <w:t>Additional</w:t>
       </w:r>
     </w:p>
     <w:p>
@@ -1719,6 +1717,30 @@
         </w:rPr>
         <w:t>Trainingwebsite archived and removed?</w:t>
       </w:r>
+    </w:p>
+    <w:p>
+      <w:pPr>
+        <w:numPr>
+          <w:ilvl w:val="0"/>
+          <w:numId w:val="15"/>
+        </w:numPr>
+        <w:spacing w:before="100" w:beforeAutospacing="1" w:after="100" w:afterAutospacing="1"/>
+        <w:rPr>
+          <w:rFonts w:ascii="Arial" w:eastAsia="Times New Roman" w:hAnsi="Arial" w:cs="Arial"/>
+          <w:sz w:val="20"/>
+          <w:szCs w:val="20"/>
+        </w:rPr>
+      </w:pPr>
+      <w:r>
+        <w:rPr>
+          <w:rFonts w:ascii="Arial" w:eastAsia="Times New Roman" w:hAnsi="Arial" w:cs="Arial"/>
+          <w:sz w:val="20"/>
+          <w:szCs w:val="20"/>
+        </w:rPr>
+        <w:t>Check your website outside your network/dns</w:t>
+      </w:r>
+      <w:bookmarkStart w:id="10" w:name="_GoBack"/>
+      <w:bookmarkEnd w:id="10"/>
     </w:p>
     <w:p>
       <w:pPr>

</xml_diff>

<commit_message>
Added speed tests (thanks Joep van der Heijden)
</commit_message>
<xml_diff>
--- a/Joomla.Live.Checklist.English.docx
+++ b/Joomla.Live.Checklist.English.docx
@@ -22,101 +22,10 @@
           <w:sz w:val="36"/>
           <w:szCs w:val="36"/>
         </w:rPr>
-        <w:t>Joomla!/Extensions</w:t>
-      </w:r>
-    </w:p>
-    <w:p>
-      <w:pPr>
-        <w:numPr>
-          <w:ilvl w:val="0"/>
-          <w:numId w:val="13"/>
-        </w:numPr>
-        <w:spacing w:before="100" w:beforeAutospacing="1" w:after="100" w:afterAutospacing="1"/>
-        <w:rPr>
-          <w:rFonts w:ascii="Arial" w:eastAsia="Times New Roman" w:hAnsi="Arial" w:cs="Arial"/>
-          <w:sz w:val="20"/>
-          <w:szCs w:val="20"/>
-        </w:rPr>
-      </w:pPr>
-      <w:r>
-        <w:rPr>
-          <w:rFonts w:ascii="Arial" w:eastAsia="Times New Roman" w:hAnsi="Arial" w:cs="Arial"/>
-          <w:sz w:val="20"/>
-          <w:szCs w:val="20"/>
-        </w:rPr>
-        <w:t>Unpublish or uninstalled all unused extensions?</w:t>
-      </w:r>
-    </w:p>
-    <w:p>
-      <w:pPr>
-        <w:numPr>
-          <w:ilvl w:val="0"/>
-          <w:numId w:val="13"/>
-        </w:numPr>
-        <w:spacing w:before="100" w:beforeAutospacing="1" w:after="100" w:afterAutospacing="1"/>
-        <w:rPr>
-          <w:rFonts w:ascii="Arial" w:eastAsia="Times New Roman" w:hAnsi="Arial" w:cs="Arial"/>
-          <w:sz w:val="20"/>
-          <w:szCs w:val="20"/>
-        </w:rPr>
-      </w:pPr>
-      <w:r>
-        <w:rPr>
-          <w:rFonts w:ascii="Arial" w:eastAsia="Times New Roman" w:hAnsi="Arial" w:cs="Arial"/>
-          <w:sz w:val="20"/>
-          <w:szCs w:val="20"/>
-        </w:rPr>
-        <w:t>Joomla and all extensions are up-to-date?</w:t>
-      </w:r>
-    </w:p>
-    <w:p>
-      <w:pPr>
-        <w:numPr>
-          <w:ilvl w:val="0"/>
-          <w:numId w:val="13"/>
-        </w:numPr>
-        <w:spacing w:before="100" w:beforeAutospacing="1" w:after="100" w:afterAutospacing="1"/>
-        <w:rPr>
-          <w:rFonts w:ascii="Arial" w:eastAsia="Times New Roman" w:hAnsi="Arial" w:cs="Arial"/>
-          <w:sz w:val="20"/>
-          <w:szCs w:val="20"/>
-        </w:rPr>
-      </w:pPr>
-      <w:r>
-        <w:rPr>
-          <w:rFonts w:ascii="Arial" w:eastAsia="Times New Roman" w:hAnsi="Arial" w:cs="Arial"/>
-          <w:sz w:val="20"/>
-          <w:szCs w:val="20"/>
-        </w:rPr>
-        <w:t>Uninstalled all unused templates?</w:t>
-      </w:r>
-    </w:p>
-    <w:p>
-      <w:pPr>
-        <w:numPr>
-          <w:ilvl w:val="0"/>
-          <w:numId w:val="13"/>
-        </w:numPr>
-        <w:spacing w:before="100" w:beforeAutospacing="1" w:after="100" w:afterAutospacing="1"/>
-        <w:rPr>
-          <w:rFonts w:ascii="Arial" w:eastAsia="Times New Roman" w:hAnsi="Arial" w:cs="Arial"/>
-          <w:sz w:val="20"/>
-          <w:szCs w:val="20"/>
-        </w:rPr>
-      </w:pPr>
-      <w:r>
-        <w:rPr>
-          <w:rFonts w:ascii="Arial" w:eastAsia="Times New Roman" w:hAnsi="Arial" w:cs="Arial"/>
-          <w:sz w:val="20"/>
-          <w:szCs w:val="20"/>
-        </w:rPr>
-        <w:t>ACL Manager installed and configured?</w:t>
-      </w:r>
-    </w:p>
-    <w:p>
-      <w:pPr>
-        <w:spacing w:before="100" w:beforeAutospacing="1" w:after="100" w:afterAutospacing="1"/>
-        <w:outlineLvl w:val="1"/>
+        <w:t>Joomla</w:t>
+      </w:r>
+      <w:proofErr w:type="gramStart"/>
+      <w:r>
         <w:rPr>
           <w:rFonts w:ascii="Arial" w:eastAsia="Times New Roman" w:hAnsi="Arial" w:cs="Arial"/>
           <w:b/>
@@ -124,9 +33,9 @@
           <w:sz w:val="36"/>
           <w:szCs w:val="36"/>
         </w:rPr>
-      </w:pPr>
-      <w:bookmarkStart w:id="0" w:name="user-content-joomla-configuration"/>
-      <w:bookmarkEnd w:id="0"/>
+        <w:t>!/</w:t>
+      </w:r>
+      <w:proofErr w:type="gramEnd"/>
       <w:r>
         <w:rPr>
           <w:rFonts w:ascii="Arial" w:eastAsia="Times New Roman" w:hAnsi="Arial" w:cs="Arial"/>
@@ -135,183 +44,105 @@
           <w:sz w:val="36"/>
           <w:szCs w:val="36"/>
         </w:rPr>
-        <w:t>Joomla! configuration</w:t>
-      </w:r>
-    </w:p>
-    <w:p>
-      <w:pPr>
-        <w:numPr>
-          <w:ilvl w:val="0"/>
-          <w:numId w:val="15"/>
-        </w:numPr>
-        <w:spacing w:before="100" w:beforeAutospacing="1" w:after="100" w:afterAutospacing="1"/>
-        <w:rPr>
-          <w:rFonts w:ascii="Arial" w:eastAsia="Times New Roman" w:hAnsi="Arial" w:cs="Arial"/>
-          <w:sz w:val="20"/>
-          <w:szCs w:val="20"/>
-        </w:rPr>
-      </w:pPr>
-      <w:r>
-        <w:rPr>
-          <w:rFonts w:ascii="Arial" w:eastAsia="Times New Roman" w:hAnsi="Arial" w:cs="Arial"/>
-          <w:sz w:val="20"/>
-          <w:szCs w:val="20"/>
-        </w:rPr>
-        <w:t>Default Captcha set?</w:t>
-      </w:r>
-    </w:p>
-    <w:p>
-      <w:pPr>
-        <w:numPr>
-          <w:ilvl w:val="0"/>
-          <w:numId w:val="15"/>
-        </w:numPr>
-        <w:spacing w:before="100" w:beforeAutospacing="1" w:after="100" w:afterAutospacing="1"/>
-        <w:rPr>
-          <w:rFonts w:ascii="Arial" w:eastAsia="Times New Roman" w:hAnsi="Arial" w:cs="Arial"/>
-          <w:sz w:val="20"/>
-          <w:szCs w:val="20"/>
-        </w:rPr>
-      </w:pPr>
-      <w:r>
-        <w:rPr>
-          <w:rFonts w:ascii="Arial" w:eastAsia="Times New Roman" w:hAnsi="Arial" w:cs="Arial"/>
-          <w:sz w:val="20"/>
-          <w:szCs w:val="20"/>
-        </w:rPr>
-        <w:t>ReCaptcha private/public keys?</w:t>
-      </w:r>
-    </w:p>
-    <w:p>
-      <w:pPr>
-        <w:numPr>
-          <w:ilvl w:val="0"/>
-          <w:numId w:val="15"/>
-        </w:numPr>
-        <w:spacing w:before="100" w:beforeAutospacing="1" w:after="100" w:afterAutospacing="1"/>
-        <w:rPr>
-          <w:rFonts w:ascii="Arial" w:eastAsia="Times New Roman" w:hAnsi="Arial" w:cs="Arial"/>
-          <w:sz w:val="20"/>
-          <w:szCs w:val="20"/>
-        </w:rPr>
-      </w:pPr>
-      <w:r>
-        <w:rPr>
-          <w:rFonts w:ascii="Arial" w:eastAsia="Times New Roman" w:hAnsi="Arial" w:cs="Arial"/>
-          <w:sz w:val="20"/>
-          <w:szCs w:val="20"/>
-        </w:rPr>
-        <w:t>Error reporting disabled?</w:t>
-      </w:r>
-    </w:p>
-    <w:p>
-      <w:pPr>
-        <w:numPr>
-          <w:ilvl w:val="0"/>
-          <w:numId w:val="15"/>
-        </w:numPr>
-        <w:spacing w:before="100" w:beforeAutospacing="1" w:after="100" w:afterAutospacing="1"/>
-        <w:rPr>
-          <w:rFonts w:ascii="Arial" w:eastAsia="Times New Roman" w:hAnsi="Arial" w:cs="Arial"/>
-          <w:sz w:val="20"/>
-          <w:szCs w:val="20"/>
-        </w:rPr>
-      </w:pPr>
-      <w:r>
-        <w:rPr>
-          <w:rFonts w:ascii="Arial" w:eastAsia="Times New Roman" w:hAnsi="Arial" w:cs="Arial"/>
-          <w:sz w:val="20"/>
-          <w:szCs w:val="20"/>
-        </w:rPr>
-        <w:t>General email address setup?</w:t>
-      </w:r>
-    </w:p>
-    <w:p>
-      <w:pPr>
-        <w:numPr>
-          <w:ilvl w:val="0"/>
-          <w:numId w:val="15"/>
-        </w:numPr>
-        <w:spacing w:before="100" w:beforeAutospacing="1" w:after="100" w:afterAutospacing="1"/>
-        <w:rPr>
-          <w:rFonts w:ascii="Arial" w:eastAsia="Times New Roman" w:hAnsi="Arial" w:cs="Arial"/>
-          <w:sz w:val="20"/>
-          <w:szCs w:val="20"/>
-        </w:rPr>
-      </w:pPr>
-      <w:r>
-        <w:rPr>
-          <w:rFonts w:ascii="Arial" w:eastAsia="Times New Roman" w:hAnsi="Arial" w:cs="Arial"/>
-          <w:sz w:val="20"/>
-          <w:szCs w:val="20"/>
-        </w:rPr>
-        <w:t>Server timezone set correctly?</w:t>
-      </w:r>
-    </w:p>
-    <w:p>
-      <w:pPr>
-        <w:numPr>
-          <w:ilvl w:val="0"/>
-          <w:numId w:val="15"/>
-        </w:numPr>
-        <w:spacing w:before="100" w:beforeAutospacing="1" w:after="100" w:afterAutospacing="1"/>
-        <w:rPr>
-          <w:rFonts w:ascii="Arial" w:eastAsia="Times New Roman" w:hAnsi="Arial" w:cs="Arial"/>
-          <w:sz w:val="20"/>
-          <w:szCs w:val="20"/>
-        </w:rPr>
-      </w:pPr>
-      <w:r>
-        <w:rPr>
-          <w:rFonts w:ascii="Arial" w:eastAsia="Times New Roman" w:hAnsi="Arial" w:cs="Arial"/>
-          <w:sz w:val="20"/>
-          <w:szCs w:val="20"/>
-        </w:rPr>
-        <w:t>Mail Settings setup and SMTP server setup?</w:t>
-      </w:r>
-    </w:p>
-    <w:p>
-      <w:pPr>
-        <w:numPr>
-          <w:ilvl w:val="0"/>
-          <w:numId w:val="15"/>
-        </w:numPr>
-        <w:spacing w:before="100" w:beforeAutospacing="1" w:after="100" w:afterAutospacing="1"/>
-        <w:rPr>
-          <w:rFonts w:ascii="Arial" w:eastAsia="Times New Roman" w:hAnsi="Arial" w:cs="Arial"/>
-          <w:sz w:val="20"/>
-          <w:szCs w:val="20"/>
-        </w:rPr>
-      </w:pPr>
-      <w:r>
-        <w:rPr>
-          <w:rFonts w:ascii="Arial" w:eastAsia="Times New Roman" w:hAnsi="Arial" w:cs="Arial"/>
-          <w:sz w:val="20"/>
-          <w:szCs w:val="20"/>
-        </w:rPr>
-        <w:t>Session settings setup?</w:t>
-      </w:r>
-    </w:p>
-    <w:p>
-      <w:pPr>
-        <w:numPr>
-          <w:ilvl w:val="0"/>
-          <w:numId w:val="15"/>
-        </w:numPr>
-        <w:spacing w:before="100" w:beforeAutospacing="1" w:after="100" w:afterAutospacing="1"/>
-        <w:rPr>
-          <w:rFonts w:ascii="Arial" w:eastAsia="Times New Roman" w:hAnsi="Arial" w:cs="Arial"/>
-          <w:sz w:val="20"/>
-          <w:szCs w:val="20"/>
-        </w:rPr>
-      </w:pPr>
-      <w:r>
-        <w:rPr>
-          <w:rFonts w:ascii="Arial" w:eastAsia="Times New Roman" w:hAnsi="Arial" w:cs="Arial"/>
-          <w:sz w:val="20"/>
-          <w:szCs w:val="20"/>
-        </w:rPr>
-        <w:t>Template "Preview Module Positions" disabled?</w:t>
+        <w:t>Extensions</w:t>
+      </w:r>
+    </w:p>
+    <w:p>
+      <w:pPr>
+        <w:numPr>
+          <w:ilvl w:val="0"/>
+          <w:numId w:val="13"/>
+        </w:numPr>
+        <w:spacing w:before="100" w:beforeAutospacing="1" w:after="100" w:afterAutospacing="1"/>
+        <w:rPr>
+          <w:rFonts w:ascii="Arial" w:eastAsia="Times New Roman" w:hAnsi="Arial" w:cs="Arial"/>
+          <w:sz w:val="20"/>
+          <w:szCs w:val="20"/>
+        </w:rPr>
+      </w:pPr>
+      <w:proofErr w:type="spellStart"/>
+      <w:r>
+        <w:rPr>
+          <w:rFonts w:ascii="Arial" w:eastAsia="Times New Roman" w:hAnsi="Arial" w:cs="Arial"/>
+          <w:sz w:val="20"/>
+          <w:szCs w:val="20"/>
+        </w:rPr>
+        <w:t>Unpublish</w:t>
+      </w:r>
+      <w:proofErr w:type="spellEnd"/>
+      <w:r>
+        <w:rPr>
+          <w:rFonts w:ascii="Arial" w:eastAsia="Times New Roman" w:hAnsi="Arial" w:cs="Arial"/>
+          <w:sz w:val="20"/>
+          <w:szCs w:val="20"/>
+        </w:rPr>
+        <w:t xml:space="preserve"> or uninstalled all unused extensions?</w:t>
+      </w:r>
+    </w:p>
+    <w:p>
+      <w:pPr>
+        <w:numPr>
+          <w:ilvl w:val="0"/>
+          <w:numId w:val="13"/>
+        </w:numPr>
+        <w:spacing w:before="100" w:beforeAutospacing="1" w:after="100" w:afterAutospacing="1"/>
+        <w:rPr>
+          <w:rFonts w:ascii="Arial" w:eastAsia="Times New Roman" w:hAnsi="Arial" w:cs="Arial"/>
+          <w:sz w:val="20"/>
+          <w:szCs w:val="20"/>
+        </w:rPr>
+      </w:pPr>
+      <w:r>
+        <w:rPr>
+          <w:rFonts w:ascii="Arial" w:eastAsia="Times New Roman" w:hAnsi="Arial" w:cs="Arial"/>
+          <w:sz w:val="20"/>
+          <w:szCs w:val="20"/>
+        </w:rPr>
+        <w:t>Joomla and all extensions are up-to-date?</w:t>
+      </w:r>
+    </w:p>
+    <w:p>
+      <w:pPr>
+        <w:numPr>
+          <w:ilvl w:val="0"/>
+          <w:numId w:val="13"/>
+        </w:numPr>
+        <w:spacing w:before="100" w:beforeAutospacing="1" w:after="100" w:afterAutospacing="1"/>
+        <w:rPr>
+          <w:rFonts w:ascii="Arial" w:eastAsia="Times New Roman" w:hAnsi="Arial" w:cs="Arial"/>
+          <w:sz w:val="20"/>
+          <w:szCs w:val="20"/>
+        </w:rPr>
+      </w:pPr>
+      <w:r>
+        <w:rPr>
+          <w:rFonts w:ascii="Arial" w:eastAsia="Times New Roman" w:hAnsi="Arial" w:cs="Arial"/>
+          <w:sz w:val="20"/>
+          <w:szCs w:val="20"/>
+        </w:rPr>
+        <w:t>Uninstalled all unused templates?</w:t>
+      </w:r>
+    </w:p>
+    <w:p>
+      <w:pPr>
+        <w:numPr>
+          <w:ilvl w:val="0"/>
+          <w:numId w:val="13"/>
+        </w:numPr>
+        <w:spacing w:before="100" w:beforeAutospacing="1" w:after="100" w:afterAutospacing="1"/>
+        <w:rPr>
+          <w:rFonts w:ascii="Arial" w:eastAsia="Times New Roman" w:hAnsi="Arial" w:cs="Arial"/>
+          <w:sz w:val="20"/>
+          <w:szCs w:val="20"/>
+        </w:rPr>
+      </w:pPr>
+      <w:r>
+        <w:rPr>
+          <w:rFonts w:ascii="Arial" w:eastAsia="Times New Roman" w:hAnsi="Arial" w:cs="Arial"/>
+          <w:sz w:val="20"/>
+          <w:szCs w:val="20"/>
+        </w:rPr>
+        <w:t>ACL Manager installed and configured?</w:t>
       </w:r>
     </w:p>
     <w:p>
@@ -326,8 +157,8 @@
           <w:szCs w:val="36"/>
         </w:rPr>
       </w:pPr>
-      <w:bookmarkStart w:id="1" w:name="user-content-users"/>
-      <w:bookmarkEnd w:id="1"/>
+      <w:bookmarkStart w:id="0" w:name="user-content-joomla-configuration"/>
+      <w:bookmarkEnd w:id="0"/>
       <w:r>
         <w:rPr>
           <w:rFonts w:ascii="Arial" w:eastAsia="Times New Roman" w:hAnsi="Arial" w:cs="Arial"/>
@@ -336,101 +167,10 @@
           <w:sz w:val="36"/>
           <w:szCs w:val="36"/>
         </w:rPr>
-        <w:t>Users</w:t>
-      </w:r>
-    </w:p>
-    <w:p>
-      <w:pPr>
-        <w:numPr>
-          <w:ilvl w:val="0"/>
-          <w:numId w:val="15"/>
-        </w:numPr>
-        <w:spacing w:before="100" w:beforeAutospacing="1" w:after="100" w:afterAutospacing="1"/>
-        <w:rPr>
-          <w:rFonts w:ascii="Arial" w:eastAsia="Times New Roman" w:hAnsi="Arial" w:cs="Arial"/>
-          <w:sz w:val="20"/>
-          <w:szCs w:val="20"/>
-        </w:rPr>
-      </w:pPr>
-      <w:r>
-        <w:rPr>
-          <w:rFonts w:ascii="Arial" w:eastAsia="Times New Roman" w:hAnsi="Arial" w:cs="Arial"/>
-          <w:sz w:val="20"/>
-          <w:szCs w:val="20"/>
-        </w:rPr>
-        <w:t>Removed all unused logins?</w:t>
-      </w:r>
-    </w:p>
-    <w:p>
-      <w:pPr>
-        <w:numPr>
-          <w:ilvl w:val="0"/>
-          <w:numId w:val="15"/>
-        </w:numPr>
-        <w:spacing w:before="100" w:beforeAutospacing="1" w:after="100" w:afterAutospacing="1"/>
-        <w:rPr>
-          <w:rFonts w:ascii="Arial" w:eastAsia="Times New Roman" w:hAnsi="Arial" w:cs="Arial"/>
-          <w:sz w:val="20"/>
-          <w:szCs w:val="20"/>
-        </w:rPr>
-      </w:pPr>
-      <w:r>
-        <w:rPr>
-          <w:rFonts w:ascii="Arial" w:eastAsia="Times New Roman" w:hAnsi="Arial" w:cs="Arial"/>
-          <w:sz w:val="20"/>
-          <w:szCs w:val="20"/>
-        </w:rPr>
-        <w:t>Removed all unused User Groups?</w:t>
-      </w:r>
-    </w:p>
-    <w:p>
-      <w:pPr>
-        <w:numPr>
-          <w:ilvl w:val="0"/>
-          <w:numId w:val="15"/>
-        </w:numPr>
-        <w:spacing w:before="100" w:beforeAutospacing="1" w:after="100" w:afterAutospacing="1"/>
-        <w:rPr>
-          <w:rFonts w:ascii="Arial" w:eastAsia="Times New Roman" w:hAnsi="Arial" w:cs="Arial"/>
-          <w:sz w:val="20"/>
-          <w:szCs w:val="20"/>
-        </w:rPr>
-      </w:pPr>
-      <w:r>
-        <w:rPr>
-          <w:rFonts w:ascii="Arial" w:eastAsia="Times New Roman" w:hAnsi="Arial" w:cs="Arial"/>
-          <w:sz w:val="20"/>
-          <w:szCs w:val="20"/>
-        </w:rPr>
-        <w:t>Allow User Registration: no (if necessary)?</w:t>
-      </w:r>
-    </w:p>
-    <w:p>
-      <w:pPr>
-        <w:numPr>
-          <w:ilvl w:val="0"/>
-          <w:numId w:val="15"/>
-        </w:numPr>
-        <w:spacing w:before="100" w:beforeAutospacing="1" w:after="100" w:afterAutospacing="1"/>
-        <w:rPr>
-          <w:rFonts w:ascii="Arial" w:eastAsia="Times New Roman" w:hAnsi="Arial" w:cs="Arial"/>
-          <w:sz w:val="20"/>
-          <w:szCs w:val="20"/>
-        </w:rPr>
-      </w:pPr>
-      <w:r>
-        <w:rPr>
-          <w:rFonts w:ascii="Arial" w:eastAsia="Times New Roman" w:hAnsi="Arial" w:cs="Arial"/>
-          <w:sz w:val="20"/>
-          <w:szCs w:val="20"/>
-        </w:rPr>
-        <w:t>Password complexity setup?</w:t>
-      </w:r>
-    </w:p>
-    <w:p>
-      <w:pPr>
-        <w:spacing w:before="100" w:beforeAutospacing="1" w:after="100" w:afterAutospacing="1"/>
-        <w:outlineLvl w:val="1"/>
+        <w:t xml:space="preserve">Joomla! </w:t>
+      </w:r>
+      <w:proofErr w:type="gramStart"/>
+      <w:r>
         <w:rPr>
           <w:rFonts w:ascii="Arial" w:eastAsia="Times New Roman" w:hAnsi="Arial" w:cs="Arial"/>
           <w:b/>
@@ -438,10 +178,246 @@
           <w:sz w:val="36"/>
           <w:szCs w:val="36"/>
         </w:rPr>
-      </w:pPr>
-      <w:bookmarkStart w:id="2" w:name="user-content-content"/>
-      <w:bookmarkEnd w:id="2"/>
-      <w:r>
+        <w:t>configuration</w:t>
+      </w:r>
+      <w:proofErr w:type="gramEnd"/>
+    </w:p>
+    <w:p>
+      <w:pPr>
+        <w:numPr>
+          <w:ilvl w:val="0"/>
+          <w:numId w:val="15"/>
+        </w:numPr>
+        <w:spacing w:before="100" w:beforeAutospacing="1" w:after="100" w:afterAutospacing="1"/>
+        <w:rPr>
+          <w:rFonts w:ascii="Arial" w:eastAsia="Times New Roman" w:hAnsi="Arial" w:cs="Arial"/>
+          <w:sz w:val="20"/>
+          <w:szCs w:val="20"/>
+        </w:rPr>
+      </w:pPr>
+      <w:proofErr w:type="gramStart"/>
+      <w:r>
+        <w:rPr>
+          <w:rFonts w:ascii="Arial" w:eastAsia="Times New Roman" w:hAnsi="Arial" w:cs="Arial"/>
+          <w:sz w:val="20"/>
+          <w:szCs w:val="20"/>
+        </w:rPr>
+        <w:t xml:space="preserve">Default </w:t>
+      </w:r>
+      <w:proofErr w:type="spellStart"/>
+      <w:r>
+        <w:rPr>
+          <w:rFonts w:ascii="Arial" w:eastAsia="Times New Roman" w:hAnsi="Arial" w:cs="Arial"/>
+          <w:sz w:val="20"/>
+          <w:szCs w:val="20"/>
+        </w:rPr>
+        <w:t>Captcha</w:t>
+      </w:r>
+      <w:proofErr w:type="spellEnd"/>
+      <w:r>
+        <w:rPr>
+          <w:rFonts w:ascii="Arial" w:eastAsia="Times New Roman" w:hAnsi="Arial" w:cs="Arial"/>
+          <w:sz w:val="20"/>
+          <w:szCs w:val="20"/>
+        </w:rPr>
+        <w:t xml:space="preserve"> set</w:t>
+      </w:r>
+      <w:proofErr w:type="gramEnd"/>
+      <w:r>
+        <w:rPr>
+          <w:rFonts w:ascii="Arial" w:eastAsia="Times New Roman" w:hAnsi="Arial" w:cs="Arial"/>
+          <w:sz w:val="20"/>
+          <w:szCs w:val="20"/>
+        </w:rPr>
+        <w:t>?</w:t>
+      </w:r>
+    </w:p>
+    <w:p>
+      <w:pPr>
+        <w:numPr>
+          <w:ilvl w:val="0"/>
+          <w:numId w:val="15"/>
+        </w:numPr>
+        <w:spacing w:before="100" w:beforeAutospacing="1" w:after="100" w:afterAutospacing="1"/>
+        <w:rPr>
+          <w:rFonts w:ascii="Arial" w:eastAsia="Times New Roman" w:hAnsi="Arial" w:cs="Arial"/>
+          <w:sz w:val="20"/>
+          <w:szCs w:val="20"/>
+        </w:rPr>
+      </w:pPr>
+      <w:proofErr w:type="spellStart"/>
+      <w:r>
+        <w:rPr>
+          <w:rFonts w:ascii="Arial" w:eastAsia="Times New Roman" w:hAnsi="Arial" w:cs="Arial"/>
+          <w:sz w:val="20"/>
+          <w:szCs w:val="20"/>
+        </w:rPr>
+        <w:t>ReCaptcha</w:t>
+      </w:r>
+      <w:proofErr w:type="spellEnd"/>
+      <w:r>
+        <w:rPr>
+          <w:rFonts w:ascii="Arial" w:eastAsia="Times New Roman" w:hAnsi="Arial" w:cs="Arial"/>
+          <w:sz w:val="20"/>
+          <w:szCs w:val="20"/>
+        </w:rPr>
+        <w:t xml:space="preserve"> private/public keys?</w:t>
+      </w:r>
+    </w:p>
+    <w:p>
+      <w:pPr>
+        <w:numPr>
+          <w:ilvl w:val="0"/>
+          <w:numId w:val="15"/>
+        </w:numPr>
+        <w:spacing w:before="100" w:beforeAutospacing="1" w:after="100" w:afterAutospacing="1"/>
+        <w:rPr>
+          <w:rFonts w:ascii="Arial" w:eastAsia="Times New Roman" w:hAnsi="Arial" w:cs="Arial"/>
+          <w:sz w:val="20"/>
+          <w:szCs w:val="20"/>
+        </w:rPr>
+      </w:pPr>
+      <w:r>
+        <w:rPr>
+          <w:rFonts w:ascii="Arial" w:eastAsia="Times New Roman" w:hAnsi="Arial" w:cs="Arial"/>
+          <w:sz w:val="20"/>
+          <w:szCs w:val="20"/>
+        </w:rPr>
+        <w:t>Error reporting disabled?</w:t>
+      </w:r>
+    </w:p>
+    <w:p>
+      <w:pPr>
+        <w:numPr>
+          <w:ilvl w:val="0"/>
+          <w:numId w:val="15"/>
+        </w:numPr>
+        <w:spacing w:before="100" w:beforeAutospacing="1" w:after="100" w:afterAutospacing="1"/>
+        <w:rPr>
+          <w:rFonts w:ascii="Arial" w:eastAsia="Times New Roman" w:hAnsi="Arial" w:cs="Arial"/>
+          <w:sz w:val="20"/>
+          <w:szCs w:val="20"/>
+        </w:rPr>
+      </w:pPr>
+      <w:r>
+        <w:rPr>
+          <w:rFonts w:ascii="Arial" w:eastAsia="Times New Roman" w:hAnsi="Arial" w:cs="Arial"/>
+          <w:sz w:val="20"/>
+          <w:szCs w:val="20"/>
+        </w:rPr>
+        <w:t>General email address setup?</w:t>
+      </w:r>
+    </w:p>
+    <w:p>
+      <w:pPr>
+        <w:numPr>
+          <w:ilvl w:val="0"/>
+          <w:numId w:val="15"/>
+        </w:numPr>
+        <w:spacing w:before="100" w:beforeAutospacing="1" w:after="100" w:afterAutospacing="1"/>
+        <w:rPr>
+          <w:rFonts w:ascii="Arial" w:eastAsia="Times New Roman" w:hAnsi="Arial" w:cs="Arial"/>
+          <w:sz w:val="20"/>
+          <w:szCs w:val="20"/>
+        </w:rPr>
+      </w:pPr>
+      <w:r>
+        <w:rPr>
+          <w:rFonts w:ascii="Arial" w:eastAsia="Times New Roman" w:hAnsi="Arial" w:cs="Arial"/>
+          <w:sz w:val="20"/>
+          <w:szCs w:val="20"/>
+        </w:rPr>
+        <w:t xml:space="preserve">Server </w:t>
+      </w:r>
+      <w:proofErr w:type="spellStart"/>
+      <w:r>
+        <w:rPr>
+          <w:rFonts w:ascii="Arial" w:eastAsia="Times New Roman" w:hAnsi="Arial" w:cs="Arial"/>
+          <w:sz w:val="20"/>
+          <w:szCs w:val="20"/>
+        </w:rPr>
+        <w:t>timezone</w:t>
+      </w:r>
+      <w:proofErr w:type="spellEnd"/>
+      <w:r>
+        <w:rPr>
+          <w:rFonts w:ascii="Arial" w:eastAsia="Times New Roman" w:hAnsi="Arial" w:cs="Arial"/>
+          <w:sz w:val="20"/>
+          <w:szCs w:val="20"/>
+        </w:rPr>
+        <w:t xml:space="preserve"> set correctly?</w:t>
+      </w:r>
+    </w:p>
+    <w:p>
+      <w:pPr>
+        <w:numPr>
+          <w:ilvl w:val="0"/>
+          <w:numId w:val="15"/>
+        </w:numPr>
+        <w:spacing w:before="100" w:beforeAutospacing="1" w:after="100" w:afterAutospacing="1"/>
+        <w:rPr>
+          <w:rFonts w:ascii="Arial" w:eastAsia="Times New Roman" w:hAnsi="Arial" w:cs="Arial"/>
+          <w:sz w:val="20"/>
+          <w:szCs w:val="20"/>
+        </w:rPr>
+      </w:pPr>
+      <w:r>
+        <w:rPr>
+          <w:rFonts w:ascii="Arial" w:eastAsia="Times New Roman" w:hAnsi="Arial" w:cs="Arial"/>
+          <w:sz w:val="20"/>
+          <w:szCs w:val="20"/>
+        </w:rPr>
+        <w:t>Mail Settings setup and SMTP server setup?</w:t>
+      </w:r>
+    </w:p>
+    <w:p>
+      <w:pPr>
+        <w:numPr>
+          <w:ilvl w:val="0"/>
+          <w:numId w:val="15"/>
+        </w:numPr>
+        <w:spacing w:before="100" w:beforeAutospacing="1" w:after="100" w:afterAutospacing="1"/>
+        <w:rPr>
+          <w:rFonts w:ascii="Arial" w:eastAsia="Times New Roman" w:hAnsi="Arial" w:cs="Arial"/>
+          <w:sz w:val="20"/>
+          <w:szCs w:val="20"/>
+        </w:rPr>
+      </w:pPr>
+      <w:r>
+        <w:rPr>
+          <w:rFonts w:ascii="Arial" w:eastAsia="Times New Roman" w:hAnsi="Arial" w:cs="Arial"/>
+          <w:sz w:val="20"/>
+          <w:szCs w:val="20"/>
+        </w:rPr>
+        <w:t>Session settings setup?</w:t>
+      </w:r>
+    </w:p>
+    <w:p>
+      <w:pPr>
+        <w:numPr>
+          <w:ilvl w:val="0"/>
+          <w:numId w:val="15"/>
+        </w:numPr>
+        <w:spacing w:before="100" w:beforeAutospacing="1" w:after="100" w:afterAutospacing="1"/>
+        <w:rPr>
+          <w:rFonts w:ascii="Arial" w:eastAsia="Times New Roman" w:hAnsi="Arial" w:cs="Arial"/>
+          <w:sz w:val="20"/>
+          <w:szCs w:val="20"/>
+        </w:rPr>
+      </w:pPr>
+      <w:r>
+        <w:rPr>
+          <w:rFonts w:ascii="Arial" w:eastAsia="Times New Roman" w:hAnsi="Arial" w:cs="Arial"/>
+          <w:sz w:val="20"/>
+          <w:szCs w:val="20"/>
+        </w:rPr>
+        <w:t>Template "Preview Module Positions" disabled?</w:t>
+      </w:r>
+    </w:p>
+    <w:p>
+      <w:pPr>
+        <w:spacing w:before="100" w:beforeAutospacing="1" w:after="100" w:afterAutospacing="1"/>
+        <w:outlineLvl w:val="1"/>
         <w:rPr>
           <w:rFonts w:ascii="Arial" w:eastAsia="Times New Roman" w:hAnsi="Arial" w:cs="Arial"/>
           <w:b/>
@@ -449,6 +425,140 @@
           <w:sz w:val="36"/>
           <w:szCs w:val="36"/>
         </w:rPr>
+      </w:pPr>
+      <w:bookmarkStart w:id="1" w:name="user-content-users"/>
+      <w:bookmarkEnd w:id="1"/>
+      <w:r>
+        <w:rPr>
+          <w:rFonts w:ascii="Arial" w:eastAsia="Times New Roman" w:hAnsi="Arial" w:cs="Arial"/>
+          <w:b/>
+          <w:bCs/>
+          <w:sz w:val="36"/>
+          <w:szCs w:val="36"/>
+        </w:rPr>
+        <w:t>Users</w:t>
+      </w:r>
+    </w:p>
+    <w:p>
+      <w:pPr>
+        <w:numPr>
+          <w:ilvl w:val="0"/>
+          <w:numId w:val="15"/>
+        </w:numPr>
+        <w:spacing w:before="100" w:beforeAutospacing="1" w:after="100" w:afterAutospacing="1"/>
+        <w:rPr>
+          <w:rFonts w:ascii="Arial" w:eastAsia="Times New Roman" w:hAnsi="Arial" w:cs="Arial"/>
+          <w:sz w:val="20"/>
+          <w:szCs w:val="20"/>
+        </w:rPr>
+      </w:pPr>
+      <w:r>
+        <w:rPr>
+          <w:rFonts w:ascii="Arial" w:eastAsia="Times New Roman" w:hAnsi="Arial" w:cs="Arial"/>
+          <w:sz w:val="20"/>
+          <w:szCs w:val="20"/>
+        </w:rPr>
+        <w:t>Removed all unused logins?</w:t>
+      </w:r>
+    </w:p>
+    <w:p>
+      <w:pPr>
+        <w:numPr>
+          <w:ilvl w:val="0"/>
+          <w:numId w:val="15"/>
+        </w:numPr>
+        <w:spacing w:before="100" w:beforeAutospacing="1" w:after="100" w:afterAutospacing="1"/>
+        <w:rPr>
+          <w:rFonts w:ascii="Arial" w:eastAsia="Times New Roman" w:hAnsi="Arial" w:cs="Arial"/>
+          <w:sz w:val="20"/>
+          <w:szCs w:val="20"/>
+        </w:rPr>
+      </w:pPr>
+      <w:r>
+        <w:rPr>
+          <w:rFonts w:ascii="Arial" w:eastAsia="Times New Roman" w:hAnsi="Arial" w:cs="Arial"/>
+          <w:sz w:val="20"/>
+          <w:szCs w:val="20"/>
+        </w:rPr>
+        <w:t>Removed all unused User Groups?</w:t>
+      </w:r>
+    </w:p>
+    <w:p>
+      <w:pPr>
+        <w:numPr>
+          <w:ilvl w:val="0"/>
+          <w:numId w:val="15"/>
+        </w:numPr>
+        <w:spacing w:before="100" w:beforeAutospacing="1" w:after="100" w:afterAutospacing="1"/>
+        <w:rPr>
+          <w:rFonts w:ascii="Arial" w:eastAsia="Times New Roman" w:hAnsi="Arial" w:cs="Arial"/>
+          <w:sz w:val="20"/>
+          <w:szCs w:val="20"/>
+        </w:rPr>
+      </w:pPr>
+      <w:proofErr w:type="gramStart"/>
+      <w:r>
+        <w:rPr>
+          <w:rFonts w:ascii="Arial" w:eastAsia="Times New Roman" w:hAnsi="Arial" w:cs="Arial"/>
+          <w:sz w:val="20"/>
+          <w:szCs w:val="20"/>
+        </w:rPr>
+        <w:t>Allow</w:t>
+      </w:r>
+      <w:proofErr w:type="gramEnd"/>
+      <w:r>
+        <w:rPr>
+          <w:rFonts w:ascii="Arial" w:eastAsia="Times New Roman" w:hAnsi="Arial" w:cs="Arial"/>
+          <w:sz w:val="20"/>
+          <w:szCs w:val="20"/>
+        </w:rPr>
+        <w:t xml:space="preserve"> User Registration: no (if necessary)?</w:t>
+      </w:r>
+    </w:p>
+    <w:p>
+      <w:pPr>
+        <w:numPr>
+          <w:ilvl w:val="0"/>
+          <w:numId w:val="15"/>
+        </w:numPr>
+        <w:spacing w:before="100" w:beforeAutospacing="1" w:after="100" w:afterAutospacing="1"/>
+        <w:rPr>
+          <w:rFonts w:ascii="Arial" w:eastAsia="Times New Roman" w:hAnsi="Arial" w:cs="Arial"/>
+          <w:sz w:val="20"/>
+          <w:szCs w:val="20"/>
+        </w:rPr>
+      </w:pPr>
+      <w:r>
+        <w:rPr>
+          <w:rFonts w:ascii="Arial" w:eastAsia="Times New Roman" w:hAnsi="Arial" w:cs="Arial"/>
+          <w:sz w:val="20"/>
+          <w:szCs w:val="20"/>
+        </w:rPr>
+        <w:t>Password complexity setup?</w:t>
+      </w:r>
+    </w:p>
+    <w:p>
+      <w:pPr>
+        <w:spacing w:before="100" w:beforeAutospacing="1" w:after="100" w:afterAutospacing="1"/>
+        <w:outlineLvl w:val="1"/>
+        <w:rPr>
+          <w:rFonts w:ascii="Arial" w:eastAsia="Times New Roman" w:hAnsi="Arial" w:cs="Arial"/>
+          <w:b/>
+          <w:bCs/>
+          <w:sz w:val="36"/>
+          <w:szCs w:val="36"/>
+        </w:rPr>
+      </w:pPr>
+      <w:bookmarkStart w:id="2" w:name="user-content-content"/>
+      <w:bookmarkEnd w:id="2"/>
+      <w:r>
+        <w:rPr>
+          <w:rFonts w:ascii="Arial" w:eastAsia="Times New Roman" w:hAnsi="Arial" w:cs="Arial"/>
+          <w:b/>
+          <w:bCs/>
+          <w:sz w:val="36"/>
+          <w:szCs w:val="36"/>
+        </w:rPr>
         <w:t>Content</w:t>
       </w:r>
     </w:p>
@@ -515,7 +625,43 @@
           <w:sz w:val="20"/>
           <w:szCs w:val="20"/>
         </w:rPr>
-        <w:t>All Lorem Ipsum / dummy content is removed?</w:t>
+        <w:t xml:space="preserve">All </w:t>
+      </w:r>
+      <w:proofErr w:type="spellStart"/>
+      <w:r>
+        <w:rPr>
+          <w:rFonts w:ascii="Arial" w:eastAsia="Times New Roman" w:hAnsi="Arial" w:cs="Arial"/>
+          <w:sz w:val="20"/>
+          <w:szCs w:val="20"/>
+        </w:rPr>
+        <w:t>Lorem</w:t>
+      </w:r>
+      <w:proofErr w:type="spellEnd"/>
+      <w:r>
+        <w:rPr>
+          <w:rFonts w:ascii="Arial" w:eastAsia="Times New Roman" w:hAnsi="Arial" w:cs="Arial"/>
+          <w:sz w:val="20"/>
+          <w:szCs w:val="20"/>
+        </w:rPr>
+        <w:t xml:space="preserve"> </w:t>
+      </w:r>
+      <w:proofErr w:type="spellStart"/>
+      <w:r>
+        <w:rPr>
+          <w:rFonts w:ascii="Arial" w:eastAsia="Times New Roman" w:hAnsi="Arial" w:cs="Arial"/>
+          <w:sz w:val="20"/>
+          <w:szCs w:val="20"/>
+        </w:rPr>
+        <w:t>Ipsum</w:t>
+      </w:r>
+      <w:proofErr w:type="spellEnd"/>
+      <w:r>
+        <w:rPr>
+          <w:rFonts w:ascii="Arial" w:eastAsia="Times New Roman" w:hAnsi="Arial" w:cs="Arial"/>
+          <w:sz w:val="20"/>
+          <w:szCs w:val="20"/>
+        </w:rPr>
+        <w:t xml:space="preserve"> / dummy content is removed?</w:t>
       </w:r>
     </w:p>
     <w:p>
@@ -885,7 +1031,43 @@
           <w:sz w:val="20"/>
           <w:szCs w:val="20"/>
         </w:rPr>
-        <w:t>All webforms have email handling and emailadresses setup correctly?</w:t>
+        <w:t xml:space="preserve">All </w:t>
+      </w:r>
+      <w:proofErr w:type="spellStart"/>
+      <w:r>
+        <w:rPr>
+          <w:rFonts w:ascii="Arial" w:eastAsia="Times New Roman" w:hAnsi="Arial" w:cs="Arial"/>
+          <w:sz w:val="20"/>
+          <w:szCs w:val="20"/>
+        </w:rPr>
+        <w:t>webforms</w:t>
+      </w:r>
+      <w:proofErr w:type="spellEnd"/>
+      <w:r>
+        <w:rPr>
+          <w:rFonts w:ascii="Arial" w:eastAsia="Times New Roman" w:hAnsi="Arial" w:cs="Arial"/>
+          <w:sz w:val="20"/>
+          <w:szCs w:val="20"/>
+        </w:rPr>
+        <w:t xml:space="preserve"> have email handling and </w:t>
+      </w:r>
+      <w:proofErr w:type="spellStart"/>
+      <w:r>
+        <w:rPr>
+          <w:rFonts w:ascii="Arial" w:eastAsia="Times New Roman" w:hAnsi="Arial" w:cs="Arial"/>
+          <w:sz w:val="20"/>
+          <w:szCs w:val="20"/>
+        </w:rPr>
+        <w:t>emailadresses</w:t>
+      </w:r>
+      <w:proofErr w:type="spellEnd"/>
+      <w:r>
+        <w:rPr>
+          <w:rFonts w:ascii="Arial" w:eastAsia="Times New Roman" w:hAnsi="Arial" w:cs="Arial"/>
+          <w:sz w:val="20"/>
+          <w:szCs w:val="20"/>
+        </w:rPr>
+        <w:t xml:space="preserve"> setup correctly?</w:t>
       </w:r>
     </w:p>
     <w:p>
@@ -946,6 +1128,7 @@
       </w:pPr>
       <w:bookmarkStart w:id="3" w:name="user-content-htaccess"/>
       <w:bookmarkEnd w:id="3"/>
+      <w:proofErr w:type="gramStart"/>
       <w:r>
         <w:rPr>
           <w:rFonts w:ascii="Arial" w:eastAsia="Times New Roman" w:hAnsi="Arial" w:cs="Arial"/>
@@ -954,73 +1137,10 @@
           <w:sz w:val="36"/>
           <w:szCs w:val="36"/>
         </w:rPr>
-        <w:t>.htaccess</w:t>
-      </w:r>
-    </w:p>
-    <w:p>
-      <w:pPr>
-        <w:numPr>
-          <w:ilvl w:val="0"/>
-          <w:numId w:val="15"/>
-        </w:numPr>
-        <w:spacing w:before="100" w:beforeAutospacing="1" w:after="100" w:afterAutospacing="1"/>
-        <w:rPr>
-          <w:rFonts w:ascii="Arial" w:eastAsia="Times New Roman" w:hAnsi="Arial" w:cs="Arial"/>
-          <w:sz w:val="20"/>
-          <w:szCs w:val="20"/>
-        </w:rPr>
-      </w:pPr>
-      <w:r>
-        <w:rPr>
-          <w:rFonts w:ascii="Arial" w:eastAsia="Times New Roman" w:hAnsi="Arial" w:cs="Arial"/>
-          <w:sz w:val="20"/>
-          <w:szCs w:val="20"/>
-        </w:rPr>
-        <w:t>Redirect non-www to www setup in .htaccess</w:t>
-      </w:r>
-      <w:r>
-        <w:rPr>
-          <w:rFonts w:ascii="Arial" w:eastAsia="Times New Roman" w:hAnsi="Arial" w:cs="Arial"/>
-          <w:sz w:val="20"/>
-          <w:szCs w:val="20"/>
-        </w:rPr>
-        <w:t xml:space="preserve"> or webserver virtualhostfile</w:t>
-      </w:r>
-      <w:r>
-        <w:rPr>
-          <w:rFonts w:ascii="Arial" w:eastAsia="Times New Roman" w:hAnsi="Arial" w:cs="Arial"/>
-          <w:sz w:val="20"/>
-          <w:szCs w:val="20"/>
-        </w:rPr>
-        <w:t>?</w:t>
-      </w:r>
-    </w:p>
-    <w:p>
-      <w:pPr>
-        <w:numPr>
-          <w:ilvl w:val="0"/>
-          <w:numId w:val="15"/>
-        </w:numPr>
-        <w:spacing w:before="100" w:beforeAutospacing="1" w:after="100" w:afterAutospacing="1"/>
-        <w:rPr>
-          <w:rFonts w:ascii="Arial" w:eastAsia="Times New Roman" w:hAnsi="Arial" w:cs="Arial"/>
-          <w:sz w:val="20"/>
-          <w:szCs w:val="20"/>
-        </w:rPr>
-      </w:pPr>
-      <w:r>
-        <w:rPr>
-          <w:rFonts w:ascii="Arial" w:eastAsia="Times New Roman" w:hAnsi="Arial" w:cs="Arial"/>
-          <w:sz w:val="20"/>
-          <w:szCs w:val="20"/>
-        </w:rPr>
-        <w:t>Added line to show XMAP sitemap as sitemap.xml?</w:t>
-      </w:r>
-    </w:p>
-    <w:p>
-      <w:pPr>
-        <w:spacing w:before="100" w:beforeAutospacing="1" w:after="100" w:afterAutospacing="1"/>
-        <w:outlineLvl w:val="1"/>
+        <w:t>.</w:t>
+      </w:r>
+      <w:proofErr w:type="spellStart"/>
+      <w:r>
         <w:rPr>
           <w:rFonts w:ascii="Arial" w:eastAsia="Times New Roman" w:hAnsi="Arial" w:cs="Arial"/>
           <w:b/>
@@ -1028,10 +1148,105 @@
           <w:sz w:val="36"/>
           <w:szCs w:val="36"/>
         </w:rPr>
-      </w:pPr>
-      <w:bookmarkStart w:id="4" w:name="user-content-security"/>
-      <w:bookmarkEnd w:id="4"/>
-      <w:r>
+        <w:t>htaccess</w:t>
+      </w:r>
+      <w:proofErr w:type="spellEnd"/>
+      <w:proofErr w:type="gramEnd"/>
+    </w:p>
+    <w:p>
+      <w:pPr>
+        <w:numPr>
+          <w:ilvl w:val="0"/>
+          <w:numId w:val="15"/>
+        </w:numPr>
+        <w:spacing w:before="100" w:beforeAutospacing="1" w:after="100" w:afterAutospacing="1"/>
+        <w:rPr>
+          <w:rFonts w:ascii="Arial" w:eastAsia="Times New Roman" w:hAnsi="Arial" w:cs="Arial"/>
+          <w:sz w:val="20"/>
+          <w:szCs w:val="20"/>
+        </w:rPr>
+      </w:pPr>
+      <w:r>
+        <w:rPr>
+          <w:rFonts w:ascii="Arial" w:eastAsia="Times New Roman" w:hAnsi="Arial" w:cs="Arial"/>
+          <w:sz w:val="20"/>
+          <w:szCs w:val="20"/>
+        </w:rPr>
+        <w:t xml:space="preserve">Redirect non-www to www setup </w:t>
+      </w:r>
+      <w:proofErr w:type="gramStart"/>
+      <w:r>
+        <w:rPr>
+          <w:rFonts w:ascii="Arial" w:eastAsia="Times New Roman" w:hAnsi="Arial" w:cs="Arial"/>
+          <w:sz w:val="20"/>
+          <w:szCs w:val="20"/>
+        </w:rPr>
+        <w:t>in .</w:t>
+      </w:r>
+      <w:proofErr w:type="spellStart"/>
+      <w:r>
+        <w:rPr>
+          <w:rFonts w:ascii="Arial" w:eastAsia="Times New Roman" w:hAnsi="Arial" w:cs="Arial"/>
+          <w:sz w:val="20"/>
+          <w:szCs w:val="20"/>
+        </w:rPr>
+        <w:t>htaccess</w:t>
+      </w:r>
+      <w:proofErr w:type="spellEnd"/>
+      <w:proofErr w:type="gramEnd"/>
+      <w:r>
+        <w:rPr>
+          <w:rFonts w:ascii="Arial" w:eastAsia="Times New Roman" w:hAnsi="Arial" w:cs="Arial"/>
+          <w:sz w:val="20"/>
+          <w:szCs w:val="20"/>
+        </w:rPr>
+        <w:t xml:space="preserve"> or webserver </w:t>
+      </w:r>
+      <w:proofErr w:type="spellStart"/>
+      <w:r>
+        <w:rPr>
+          <w:rFonts w:ascii="Arial" w:eastAsia="Times New Roman" w:hAnsi="Arial" w:cs="Arial"/>
+          <w:sz w:val="20"/>
+          <w:szCs w:val="20"/>
+        </w:rPr>
+        <w:t>virtualhostfile</w:t>
+      </w:r>
+      <w:proofErr w:type="spellEnd"/>
+      <w:r>
+        <w:rPr>
+          <w:rFonts w:ascii="Arial" w:eastAsia="Times New Roman" w:hAnsi="Arial" w:cs="Arial"/>
+          <w:sz w:val="20"/>
+          <w:szCs w:val="20"/>
+        </w:rPr>
+        <w:t>?</w:t>
+      </w:r>
+    </w:p>
+    <w:p>
+      <w:pPr>
+        <w:numPr>
+          <w:ilvl w:val="0"/>
+          <w:numId w:val="15"/>
+        </w:numPr>
+        <w:spacing w:before="100" w:beforeAutospacing="1" w:after="100" w:afterAutospacing="1"/>
+        <w:rPr>
+          <w:rFonts w:ascii="Arial" w:eastAsia="Times New Roman" w:hAnsi="Arial" w:cs="Arial"/>
+          <w:sz w:val="20"/>
+          <w:szCs w:val="20"/>
+        </w:rPr>
+      </w:pPr>
+      <w:r>
+        <w:rPr>
+          <w:rFonts w:ascii="Arial" w:eastAsia="Times New Roman" w:hAnsi="Arial" w:cs="Arial"/>
+          <w:sz w:val="20"/>
+          <w:szCs w:val="20"/>
+        </w:rPr>
+        <w:t>Added line to show XMAP sitemap as sitemap.xml?</w:t>
+      </w:r>
+    </w:p>
+    <w:p>
+      <w:pPr>
+        <w:spacing w:before="100" w:beforeAutospacing="1" w:after="100" w:afterAutospacing="1"/>
+        <w:outlineLvl w:val="1"/>
         <w:rPr>
           <w:rFonts w:ascii="Arial" w:eastAsia="Times New Roman" w:hAnsi="Arial" w:cs="Arial"/>
           <w:b/>
@@ -1039,80 +1254,10 @@
           <w:sz w:val="36"/>
           <w:szCs w:val="36"/>
         </w:rPr>
-        <w:t>Security</w:t>
-      </w:r>
-    </w:p>
-    <w:p>
-      <w:pPr>
-        <w:numPr>
-          <w:ilvl w:val="0"/>
-          <w:numId w:val="15"/>
-        </w:numPr>
-        <w:spacing w:before="100" w:beforeAutospacing="1" w:after="100" w:afterAutospacing="1"/>
-        <w:rPr>
-          <w:rFonts w:ascii="Arial" w:eastAsia="Times New Roman" w:hAnsi="Arial" w:cs="Arial"/>
-          <w:sz w:val="20"/>
-          <w:szCs w:val="20"/>
-        </w:rPr>
-      </w:pPr>
-      <w:r>
-        <w:rPr>
-          <w:rFonts w:ascii="Arial" w:eastAsia="Times New Roman" w:hAnsi="Arial" w:cs="Arial"/>
-          <w:sz w:val="20"/>
-          <w:szCs w:val="20"/>
-        </w:rPr>
-        <w:t>Admin Tools Pro / jHackGuard installed and configured?</w:t>
-      </w:r>
-    </w:p>
-    <w:p>
-      <w:pPr>
-        <w:numPr>
-          <w:ilvl w:val="0"/>
-          <w:numId w:val="15"/>
-        </w:numPr>
-        <w:spacing w:before="100" w:beforeAutospacing="1" w:after="100" w:afterAutospacing="1"/>
-        <w:rPr>
-          <w:rFonts w:ascii="Arial" w:eastAsia="Times New Roman" w:hAnsi="Arial" w:cs="Arial"/>
-          <w:sz w:val="20"/>
-          <w:szCs w:val="20"/>
-        </w:rPr>
-      </w:pPr>
-      <w:r>
-        <w:rPr>
-          <w:rFonts w:ascii="Arial" w:eastAsia="Times New Roman" w:hAnsi="Arial" w:cs="Arial"/>
-          <w:sz w:val="20"/>
-          <w:szCs w:val="20"/>
-        </w:rPr>
-        <w:lastRenderedPageBreak/>
-        <w:t>Admin Tools Pro Never block these IPs [your own IP-address]</w:t>
-      </w:r>
-    </w:p>
-    <w:p>
-      <w:pPr>
-        <w:numPr>
-          <w:ilvl w:val="0"/>
-          <w:numId w:val="15"/>
-        </w:numPr>
-        <w:spacing w:before="100" w:beforeAutospacing="1" w:after="100" w:afterAutospacing="1"/>
-        <w:rPr>
-          <w:rFonts w:ascii="Arial" w:eastAsia="Times New Roman" w:hAnsi="Arial" w:cs="Arial"/>
-          <w:sz w:val="20"/>
-          <w:szCs w:val="20"/>
-        </w:rPr>
-      </w:pPr>
-      <w:r>
-        <w:rPr>
-          <w:rFonts w:ascii="Arial" w:eastAsia="Times New Roman" w:hAnsi="Arial" w:cs="Arial"/>
-          <w:sz w:val="20"/>
-          <w:szCs w:val="20"/>
-        </w:rPr>
-        <w:t>Block access to /administrator with admin secret URL parameter or use IP whitelist for /administrator</w:t>
-      </w:r>
-    </w:p>
-    <w:p>
-      <w:pPr>
-        <w:spacing w:before="100" w:beforeAutospacing="1" w:after="100" w:afterAutospacing="1"/>
-        <w:outlineLvl w:val="1"/>
+      </w:pPr>
+      <w:bookmarkStart w:id="4" w:name="user-content-security"/>
+      <w:bookmarkEnd w:id="4"/>
+      <w:r>
         <w:rPr>
           <w:rFonts w:ascii="Arial" w:eastAsia="Times New Roman" w:hAnsi="Arial" w:cs="Arial"/>
           <w:b/>
@@ -1120,10 +1265,98 @@
           <w:sz w:val="36"/>
           <w:szCs w:val="36"/>
         </w:rPr>
-      </w:pPr>
-      <w:bookmarkStart w:id="5" w:name="user-content-jce-editor"/>
-      <w:bookmarkEnd w:id="5"/>
-      <w:r>
+        <w:t>Security</w:t>
+      </w:r>
+    </w:p>
+    <w:p>
+      <w:pPr>
+        <w:numPr>
+          <w:ilvl w:val="0"/>
+          <w:numId w:val="15"/>
+        </w:numPr>
+        <w:spacing w:before="100" w:beforeAutospacing="1" w:after="100" w:afterAutospacing="1"/>
+        <w:rPr>
+          <w:rFonts w:ascii="Arial" w:eastAsia="Times New Roman" w:hAnsi="Arial" w:cs="Arial"/>
+          <w:sz w:val="20"/>
+          <w:szCs w:val="20"/>
+        </w:rPr>
+      </w:pPr>
+      <w:r>
+        <w:rPr>
+          <w:rFonts w:ascii="Arial" w:eastAsia="Times New Roman" w:hAnsi="Arial" w:cs="Arial"/>
+          <w:sz w:val="20"/>
+          <w:szCs w:val="20"/>
+        </w:rPr>
+        <w:t xml:space="preserve">Admin Tools Pro / </w:t>
+      </w:r>
+      <w:proofErr w:type="spellStart"/>
+      <w:r>
+        <w:rPr>
+          <w:rFonts w:ascii="Arial" w:eastAsia="Times New Roman" w:hAnsi="Arial" w:cs="Arial"/>
+          <w:sz w:val="20"/>
+          <w:szCs w:val="20"/>
+        </w:rPr>
+        <w:t>jHackGuard</w:t>
+      </w:r>
+      <w:proofErr w:type="spellEnd"/>
+      <w:r>
+        <w:rPr>
+          <w:rFonts w:ascii="Arial" w:eastAsia="Times New Roman" w:hAnsi="Arial" w:cs="Arial"/>
+          <w:sz w:val="20"/>
+          <w:szCs w:val="20"/>
+        </w:rPr>
+        <w:t xml:space="preserve"> installed and configured?</w:t>
+      </w:r>
+    </w:p>
+    <w:p>
+      <w:pPr>
+        <w:numPr>
+          <w:ilvl w:val="0"/>
+          <w:numId w:val="15"/>
+        </w:numPr>
+        <w:spacing w:before="100" w:beforeAutospacing="1" w:after="100" w:afterAutospacing="1"/>
+        <w:rPr>
+          <w:rFonts w:ascii="Arial" w:eastAsia="Times New Roman" w:hAnsi="Arial" w:cs="Arial"/>
+          <w:sz w:val="20"/>
+          <w:szCs w:val="20"/>
+        </w:rPr>
+      </w:pPr>
+      <w:r>
+        <w:rPr>
+          <w:rFonts w:ascii="Arial" w:eastAsia="Times New Roman" w:hAnsi="Arial" w:cs="Arial"/>
+          <w:sz w:val="20"/>
+          <w:szCs w:val="20"/>
+        </w:rPr>
+        <w:lastRenderedPageBreak/>
+        <w:t>Admin Tools Pro Never block these IPs [your own IP-address]</w:t>
+      </w:r>
+    </w:p>
+    <w:p>
+      <w:pPr>
+        <w:numPr>
+          <w:ilvl w:val="0"/>
+          <w:numId w:val="15"/>
+        </w:numPr>
+        <w:spacing w:before="100" w:beforeAutospacing="1" w:after="100" w:afterAutospacing="1"/>
+        <w:rPr>
+          <w:rFonts w:ascii="Arial" w:eastAsia="Times New Roman" w:hAnsi="Arial" w:cs="Arial"/>
+          <w:sz w:val="20"/>
+          <w:szCs w:val="20"/>
+        </w:rPr>
+      </w:pPr>
+      <w:r>
+        <w:rPr>
+          <w:rFonts w:ascii="Arial" w:eastAsia="Times New Roman" w:hAnsi="Arial" w:cs="Arial"/>
+          <w:sz w:val="20"/>
+          <w:szCs w:val="20"/>
+        </w:rPr>
+        <w:t>Block access to /administrator with admin secret URL parameter or use IP whitelist for /administrator</w:t>
+      </w:r>
+    </w:p>
+    <w:p>
+      <w:pPr>
+        <w:spacing w:before="100" w:beforeAutospacing="1" w:after="100" w:afterAutospacing="1"/>
+        <w:outlineLvl w:val="1"/>
         <w:rPr>
           <w:rFonts w:ascii="Arial" w:eastAsia="Times New Roman" w:hAnsi="Arial" w:cs="Arial"/>
           <w:b/>
@@ -1131,57 +1364,10 @@
           <w:sz w:val="36"/>
           <w:szCs w:val="36"/>
         </w:rPr>
-        <w:t>JCE Editor</w:t>
-      </w:r>
-    </w:p>
-    <w:p>
-      <w:pPr>
-        <w:numPr>
-          <w:ilvl w:val="0"/>
-          <w:numId w:val="15"/>
-        </w:numPr>
-        <w:spacing w:before="100" w:beforeAutospacing="1" w:after="100" w:afterAutospacing="1"/>
-        <w:rPr>
-          <w:rFonts w:ascii="Arial" w:eastAsia="Times New Roman" w:hAnsi="Arial" w:cs="Arial"/>
-          <w:sz w:val="20"/>
-          <w:szCs w:val="20"/>
-        </w:rPr>
-      </w:pPr>
-      <w:r>
-        <w:rPr>
-          <w:rFonts w:ascii="Arial" w:eastAsia="Times New Roman" w:hAnsi="Arial" w:cs="Arial"/>
-          <w:sz w:val="20"/>
-          <w:szCs w:val="20"/>
-        </w:rPr>
-        <w:t>optimized profile added/configured?</w:t>
-      </w:r>
-    </w:p>
-    <w:p>
-      <w:pPr>
-        <w:numPr>
-          <w:ilvl w:val="0"/>
-          <w:numId w:val="15"/>
-        </w:numPr>
-        <w:spacing w:before="100" w:beforeAutospacing="1" w:after="100" w:afterAutospacing="1"/>
-        <w:rPr>
-          <w:rFonts w:ascii="Arial" w:eastAsia="Times New Roman" w:hAnsi="Arial" w:cs="Arial"/>
-          <w:sz w:val="20"/>
-          <w:szCs w:val="20"/>
-        </w:rPr>
-      </w:pPr>
-      <w:r>
-        <w:rPr>
-          <w:rFonts w:ascii="Arial" w:eastAsia="Times New Roman" w:hAnsi="Arial" w:cs="Arial"/>
-          <w:sz w:val="20"/>
-          <w:szCs w:val="20"/>
-        </w:rPr>
-        <w:t>Joomla! - editors-xtd plugins unpublished?</w:t>
-      </w:r>
-    </w:p>
-    <w:p>
-      <w:pPr>
-        <w:spacing w:before="100" w:beforeAutospacing="1" w:after="100" w:afterAutospacing="1"/>
-        <w:outlineLvl w:val="1"/>
+      </w:pPr>
+      <w:bookmarkStart w:id="5" w:name="user-content-jce-editor"/>
+      <w:bookmarkEnd w:id="5"/>
+      <w:r>
         <w:rPr>
           <w:rFonts w:ascii="Arial" w:eastAsia="Times New Roman" w:hAnsi="Arial" w:cs="Arial"/>
           <w:b/>
@@ -1189,10 +1375,103 @@
           <w:sz w:val="36"/>
           <w:szCs w:val="36"/>
         </w:rPr>
-      </w:pPr>
-      <w:bookmarkStart w:id="6" w:name="user-content-xmap"/>
-      <w:bookmarkEnd w:id="6"/>
-      <w:r>
+        <w:t>JCE Editor</w:t>
+      </w:r>
+    </w:p>
+    <w:p>
+      <w:pPr>
+        <w:numPr>
+          <w:ilvl w:val="0"/>
+          <w:numId w:val="15"/>
+        </w:numPr>
+        <w:spacing w:before="100" w:beforeAutospacing="1" w:after="100" w:afterAutospacing="1"/>
+        <w:rPr>
+          <w:rFonts w:ascii="Arial" w:eastAsia="Times New Roman" w:hAnsi="Arial" w:cs="Arial"/>
+          <w:sz w:val="20"/>
+          <w:szCs w:val="20"/>
+        </w:rPr>
+      </w:pPr>
+      <w:proofErr w:type="gramStart"/>
+      <w:r>
+        <w:rPr>
+          <w:rFonts w:ascii="Arial" w:eastAsia="Times New Roman" w:hAnsi="Arial" w:cs="Arial"/>
+          <w:sz w:val="20"/>
+          <w:szCs w:val="20"/>
+        </w:rPr>
+        <w:t>optimized</w:t>
+      </w:r>
+      <w:proofErr w:type="gramEnd"/>
+      <w:r>
+        <w:rPr>
+          <w:rFonts w:ascii="Arial" w:eastAsia="Times New Roman" w:hAnsi="Arial" w:cs="Arial"/>
+          <w:sz w:val="20"/>
+          <w:szCs w:val="20"/>
+        </w:rPr>
+        <w:t xml:space="preserve"> profile added/configured?</w:t>
+      </w:r>
+    </w:p>
+    <w:p>
+      <w:pPr>
+        <w:numPr>
+          <w:ilvl w:val="0"/>
+          <w:numId w:val="15"/>
+        </w:numPr>
+        <w:spacing w:before="100" w:beforeAutospacing="1" w:after="100" w:afterAutospacing="1"/>
+        <w:rPr>
+          <w:rFonts w:ascii="Arial" w:eastAsia="Times New Roman" w:hAnsi="Arial" w:cs="Arial"/>
+          <w:sz w:val="20"/>
+          <w:szCs w:val="20"/>
+        </w:rPr>
+      </w:pPr>
+      <w:r>
+        <w:rPr>
+          <w:rFonts w:ascii="Arial" w:eastAsia="Times New Roman" w:hAnsi="Arial" w:cs="Arial"/>
+          <w:sz w:val="20"/>
+          <w:szCs w:val="20"/>
+        </w:rPr>
+        <w:t xml:space="preserve">Joomla! - </w:t>
+      </w:r>
+      <w:proofErr w:type="gramStart"/>
+      <w:r>
+        <w:rPr>
+          <w:rFonts w:ascii="Arial" w:eastAsia="Times New Roman" w:hAnsi="Arial" w:cs="Arial"/>
+          <w:sz w:val="20"/>
+          <w:szCs w:val="20"/>
+        </w:rPr>
+        <w:t>editors</w:t>
+      </w:r>
+      <w:proofErr w:type="gramEnd"/>
+      <w:r>
+        <w:rPr>
+          <w:rFonts w:ascii="Arial" w:eastAsia="Times New Roman" w:hAnsi="Arial" w:cs="Arial"/>
+          <w:sz w:val="20"/>
+          <w:szCs w:val="20"/>
+        </w:rPr>
+        <w:t>-</w:t>
+      </w:r>
+      <w:proofErr w:type="spellStart"/>
+      <w:r>
+        <w:rPr>
+          <w:rFonts w:ascii="Arial" w:eastAsia="Times New Roman" w:hAnsi="Arial" w:cs="Arial"/>
+          <w:sz w:val="20"/>
+          <w:szCs w:val="20"/>
+        </w:rPr>
+        <w:t>xtd</w:t>
+      </w:r>
+      <w:proofErr w:type="spellEnd"/>
+      <w:r>
+        <w:rPr>
+          <w:rFonts w:ascii="Arial" w:eastAsia="Times New Roman" w:hAnsi="Arial" w:cs="Arial"/>
+          <w:sz w:val="20"/>
+          <w:szCs w:val="20"/>
+        </w:rPr>
+        <w:t xml:space="preserve"> plugins unpublished?</w:t>
+      </w:r>
+    </w:p>
+    <w:p>
+      <w:pPr>
+        <w:spacing w:before="100" w:beforeAutospacing="1" w:after="100" w:afterAutospacing="1"/>
+        <w:outlineLvl w:val="1"/>
         <w:rPr>
           <w:rFonts w:ascii="Arial" w:eastAsia="Times New Roman" w:hAnsi="Arial" w:cs="Arial"/>
           <w:b/>
@@ -1200,57 +1479,11 @@
           <w:sz w:val="36"/>
           <w:szCs w:val="36"/>
         </w:rPr>
-        <w:t>XMap</w:t>
-      </w:r>
-    </w:p>
-    <w:p>
-      <w:pPr>
-        <w:numPr>
-          <w:ilvl w:val="0"/>
-          <w:numId w:val="15"/>
-        </w:numPr>
-        <w:spacing w:before="100" w:beforeAutospacing="1" w:after="100" w:afterAutospacing="1"/>
-        <w:rPr>
-          <w:rFonts w:ascii="Arial" w:eastAsia="Times New Roman" w:hAnsi="Arial" w:cs="Arial"/>
-          <w:sz w:val="20"/>
-          <w:szCs w:val="20"/>
-        </w:rPr>
-      </w:pPr>
-      <w:r>
-        <w:rPr>
-          <w:rFonts w:ascii="Arial" w:eastAsia="Times New Roman" w:hAnsi="Arial" w:cs="Arial"/>
-          <w:sz w:val="20"/>
-          <w:szCs w:val="20"/>
-        </w:rPr>
-        <w:t>Sitemap created for all menus?</w:t>
-      </w:r>
-    </w:p>
-    <w:p>
-      <w:pPr>
-        <w:numPr>
-          <w:ilvl w:val="0"/>
-          <w:numId w:val="15"/>
-        </w:numPr>
-        <w:spacing w:before="100" w:beforeAutospacing="1" w:after="100" w:afterAutospacing="1"/>
-        <w:rPr>
-          <w:rFonts w:ascii="Arial" w:eastAsia="Times New Roman" w:hAnsi="Arial" w:cs="Arial"/>
-          <w:sz w:val="20"/>
-          <w:szCs w:val="20"/>
-        </w:rPr>
-      </w:pPr>
-      <w:r>
-        <w:rPr>
-          <w:rFonts w:ascii="Arial" w:eastAsia="Times New Roman" w:hAnsi="Arial" w:cs="Arial"/>
-          <w:sz w:val="20"/>
-          <w:szCs w:val="20"/>
-        </w:rPr>
-        <w:t>XML Sitemap added to Google Webmaster Tools?</w:t>
-      </w:r>
-    </w:p>
-    <w:p>
-      <w:pPr>
-        <w:spacing w:before="100" w:beforeAutospacing="1" w:after="100" w:afterAutospacing="1"/>
-        <w:outlineLvl w:val="1"/>
+      </w:pPr>
+      <w:bookmarkStart w:id="6" w:name="user-content-xmap"/>
+      <w:bookmarkEnd w:id="6"/>
+      <w:proofErr w:type="spellStart"/>
+      <w:r>
         <w:rPr>
           <w:rFonts w:ascii="Arial" w:eastAsia="Times New Roman" w:hAnsi="Arial" w:cs="Arial"/>
           <w:b/>
@@ -1258,10 +1491,58 @@
           <w:sz w:val="36"/>
           <w:szCs w:val="36"/>
         </w:rPr>
-      </w:pPr>
-      <w:bookmarkStart w:id="7" w:name="user-content-https"/>
-      <w:bookmarkEnd w:id="7"/>
-      <w:r>
+        <w:t>XMap</w:t>
+      </w:r>
+      <w:proofErr w:type="spellEnd"/>
+    </w:p>
+    <w:p>
+      <w:pPr>
+        <w:numPr>
+          <w:ilvl w:val="0"/>
+          <w:numId w:val="15"/>
+        </w:numPr>
+        <w:spacing w:before="100" w:beforeAutospacing="1" w:after="100" w:afterAutospacing="1"/>
+        <w:rPr>
+          <w:rFonts w:ascii="Arial" w:eastAsia="Times New Roman" w:hAnsi="Arial" w:cs="Arial"/>
+          <w:sz w:val="20"/>
+          <w:szCs w:val="20"/>
+        </w:rPr>
+      </w:pPr>
+      <w:r>
+        <w:rPr>
+          <w:rFonts w:ascii="Arial" w:eastAsia="Times New Roman" w:hAnsi="Arial" w:cs="Arial"/>
+          <w:sz w:val="20"/>
+          <w:szCs w:val="20"/>
+        </w:rPr>
+        <w:t>Sitemap created for all menus?</w:t>
+      </w:r>
+    </w:p>
+    <w:p>
+      <w:pPr>
+        <w:numPr>
+          <w:ilvl w:val="0"/>
+          <w:numId w:val="15"/>
+        </w:numPr>
+        <w:spacing w:before="100" w:beforeAutospacing="1" w:after="100" w:afterAutospacing="1"/>
+        <w:rPr>
+          <w:rFonts w:ascii="Arial" w:eastAsia="Times New Roman" w:hAnsi="Arial" w:cs="Arial"/>
+          <w:sz w:val="20"/>
+          <w:szCs w:val="20"/>
+        </w:rPr>
+      </w:pPr>
+      <w:r>
+        <w:rPr>
+          <w:rFonts w:ascii="Arial" w:eastAsia="Times New Roman" w:hAnsi="Arial" w:cs="Arial"/>
+          <w:sz w:val="20"/>
+          <w:szCs w:val="20"/>
+        </w:rPr>
+        <w:t>XML Sitemap added to Google Webmaster Tools?</w:t>
+      </w:r>
+    </w:p>
+    <w:p>
+      <w:pPr>
+        <w:spacing w:before="100" w:beforeAutospacing="1" w:after="100" w:afterAutospacing="1"/>
+        <w:outlineLvl w:val="1"/>
         <w:rPr>
           <w:rFonts w:ascii="Arial" w:eastAsia="Times New Roman" w:hAnsi="Arial" w:cs="Arial"/>
           <w:b/>
@@ -1269,79 +1550,10 @@
           <w:sz w:val="36"/>
           <w:szCs w:val="36"/>
         </w:rPr>
-        <w:t>HTTPS</w:t>
-      </w:r>
-    </w:p>
-    <w:p>
-      <w:pPr>
-        <w:numPr>
-          <w:ilvl w:val="0"/>
-          <w:numId w:val="15"/>
-        </w:numPr>
-        <w:spacing w:before="100" w:beforeAutospacing="1" w:after="100" w:afterAutospacing="1"/>
-        <w:rPr>
-          <w:rFonts w:ascii="Arial" w:eastAsia="Times New Roman" w:hAnsi="Arial" w:cs="Arial"/>
-          <w:sz w:val="20"/>
-          <w:szCs w:val="20"/>
-        </w:rPr>
-      </w:pPr>
-      <w:r>
-        <w:rPr>
-          <w:rFonts w:ascii="Arial" w:eastAsia="Times New Roman" w:hAnsi="Arial" w:cs="Arial"/>
-          <w:sz w:val="20"/>
-          <w:szCs w:val="20"/>
-        </w:rPr>
-        <w:t>Certificate setup (if necessary)?</w:t>
-      </w:r>
-    </w:p>
-    <w:p>
-      <w:pPr>
-        <w:numPr>
-          <w:ilvl w:val="0"/>
-          <w:numId w:val="15"/>
-        </w:numPr>
-        <w:spacing w:before="100" w:beforeAutospacing="1" w:after="100" w:afterAutospacing="1"/>
-        <w:rPr>
-          <w:rFonts w:ascii="Arial" w:eastAsia="Times New Roman" w:hAnsi="Arial" w:cs="Arial"/>
-          <w:sz w:val="20"/>
-          <w:szCs w:val="20"/>
-        </w:rPr>
-      </w:pPr>
-      <w:r>
-        <w:rPr>
-          <w:rFonts w:ascii="Arial" w:eastAsia="Times New Roman" w:hAnsi="Arial" w:cs="Arial"/>
-          <w:sz w:val="20"/>
-          <w:szCs w:val="20"/>
-        </w:rPr>
-        <w:t>Activated HTTPS (if necessary)?</w:t>
-      </w:r>
-    </w:p>
-    <w:p>
-      <w:pPr>
-        <w:numPr>
-          <w:ilvl w:val="0"/>
-          <w:numId w:val="15"/>
-        </w:numPr>
-        <w:spacing w:before="100" w:beforeAutospacing="1" w:after="100" w:afterAutospacing="1"/>
-        <w:rPr>
-          <w:rFonts w:ascii="Arial" w:eastAsia="Times New Roman" w:hAnsi="Arial" w:cs="Arial"/>
-          <w:sz w:val="20"/>
-          <w:szCs w:val="20"/>
-        </w:rPr>
-      </w:pPr>
-      <w:r>
-        <w:rPr>
-          <w:rFonts w:ascii="Arial" w:eastAsia="Times New Roman" w:hAnsi="Arial" w:cs="Arial"/>
-          <w:sz w:val="20"/>
-          <w:szCs w:val="20"/>
-        </w:rPr>
-        <w:t>Admin Tools Pro: Convert all links to HTTPS when site is accessed over SSL (if necessary)</w:t>
-      </w:r>
-    </w:p>
-    <w:p>
-      <w:pPr>
-        <w:spacing w:before="100" w:beforeAutospacing="1" w:after="100" w:afterAutospacing="1"/>
-        <w:outlineLvl w:val="1"/>
+      </w:pPr>
+      <w:bookmarkStart w:id="7" w:name="user-content-https"/>
+      <w:bookmarkEnd w:id="7"/>
+      <w:r>
         <w:rPr>
           <w:rFonts w:ascii="Arial" w:eastAsia="Times New Roman" w:hAnsi="Arial" w:cs="Arial"/>
           <w:b/>
@@ -1349,10 +1561,79 @@
           <w:sz w:val="36"/>
           <w:szCs w:val="36"/>
         </w:rPr>
-      </w:pPr>
-      <w:bookmarkStart w:id="8" w:name="user-content-optimisation--seo"/>
-      <w:bookmarkEnd w:id="8"/>
-      <w:r>
+        <w:t>HTTPS</w:t>
+      </w:r>
+    </w:p>
+    <w:p>
+      <w:pPr>
+        <w:numPr>
+          <w:ilvl w:val="0"/>
+          <w:numId w:val="15"/>
+        </w:numPr>
+        <w:spacing w:before="100" w:beforeAutospacing="1" w:after="100" w:afterAutospacing="1"/>
+        <w:rPr>
+          <w:rFonts w:ascii="Arial" w:eastAsia="Times New Roman" w:hAnsi="Arial" w:cs="Arial"/>
+          <w:sz w:val="20"/>
+          <w:szCs w:val="20"/>
+        </w:rPr>
+      </w:pPr>
+      <w:r>
+        <w:rPr>
+          <w:rFonts w:ascii="Arial" w:eastAsia="Times New Roman" w:hAnsi="Arial" w:cs="Arial"/>
+          <w:sz w:val="20"/>
+          <w:szCs w:val="20"/>
+        </w:rPr>
+        <w:t>Certificate setup (if necessary)?</w:t>
+      </w:r>
+    </w:p>
+    <w:p>
+      <w:pPr>
+        <w:numPr>
+          <w:ilvl w:val="0"/>
+          <w:numId w:val="15"/>
+        </w:numPr>
+        <w:spacing w:before="100" w:beforeAutospacing="1" w:after="100" w:afterAutospacing="1"/>
+        <w:rPr>
+          <w:rFonts w:ascii="Arial" w:eastAsia="Times New Roman" w:hAnsi="Arial" w:cs="Arial"/>
+          <w:sz w:val="20"/>
+          <w:szCs w:val="20"/>
+        </w:rPr>
+      </w:pPr>
+      <w:r>
+        <w:rPr>
+          <w:rFonts w:ascii="Arial" w:eastAsia="Times New Roman" w:hAnsi="Arial" w:cs="Arial"/>
+          <w:sz w:val="20"/>
+          <w:szCs w:val="20"/>
+        </w:rPr>
+        <w:t>Activated HTTPS (if necessary)?</w:t>
+      </w:r>
+    </w:p>
+    <w:p>
+      <w:pPr>
+        <w:numPr>
+          <w:ilvl w:val="0"/>
+          <w:numId w:val="15"/>
+        </w:numPr>
+        <w:spacing w:before="100" w:beforeAutospacing="1" w:after="100" w:afterAutospacing="1"/>
+        <w:rPr>
+          <w:rFonts w:ascii="Arial" w:eastAsia="Times New Roman" w:hAnsi="Arial" w:cs="Arial"/>
+          <w:sz w:val="20"/>
+          <w:szCs w:val="20"/>
+        </w:rPr>
+      </w:pPr>
+      <w:r>
+        <w:rPr>
+          <w:rFonts w:ascii="Arial" w:eastAsia="Times New Roman" w:hAnsi="Arial" w:cs="Arial"/>
+          <w:sz w:val="20"/>
+          <w:szCs w:val="20"/>
+        </w:rPr>
+        <w:t>Admin Tools Pro: Convert all links to HTTPS when site is accessed over SSL (if necessary)</w:t>
+      </w:r>
+    </w:p>
+    <w:p>
+      <w:pPr>
+        <w:spacing w:before="100" w:beforeAutospacing="1" w:after="100" w:afterAutospacing="1"/>
+        <w:outlineLvl w:val="1"/>
         <w:rPr>
           <w:rFonts w:ascii="Arial" w:eastAsia="Times New Roman" w:hAnsi="Arial" w:cs="Arial"/>
           <w:b/>
@@ -1360,211 +1641,11 @@
           <w:sz w:val="36"/>
           <w:szCs w:val="36"/>
         </w:rPr>
-        <w:t>Optimisation / SEO</w:t>
-      </w:r>
-    </w:p>
-    <w:p>
-      <w:pPr>
-        <w:numPr>
-          <w:ilvl w:val="0"/>
-          <w:numId w:val="15"/>
-        </w:numPr>
-        <w:spacing w:before="100" w:beforeAutospacing="1" w:after="100" w:afterAutospacing="1"/>
-        <w:rPr>
-          <w:rFonts w:ascii="Arial" w:eastAsia="Times New Roman" w:hAnsi="Arial" w:cs="Arial"/>
-          <w:sz w:val="20"/>
-          <w:szCs w:val="20"/>
-        </w:rPr>
-      </w:pPr>
-      <w:r>
-        <w:rPr>
-          <w:rFonts w:ascii="Arial" w:eastAsia="Times New Roman" w:hAnsi="Arial" w:cs="Arial"/>
-          <w:sz w:val="20"/>
-          <w:szCs w:val="20"/>
-        </w:rPr>
-        <w:t>SEF URLs / sh404SEF installed and configured?</w:t>
-      </w:r>
-    </w:p>
-    <w:p>
-      <w:pPr>
-        <w:numPr>
-          <w:ilvl w:val="0"/>
-          <w:numId w:val="15"/>
-        </w:numPr>
-        <w:spacing w:before="100" w:beforeAutospacing="1" w:after="100" w:afterAutospacing="1"/>
-        <w:rPr>
-          <w:rFonts w:ascii="Arial" w:eastAsia="Times New Roman" w:hAnsi="Arial" w:cs="Arial"/>
-          <w:sz w:val="20"/>
-          <w:szCs w:val="20"/>
-        </w:rPr>
-      </w:pPr>
-      <w:r>
-        <w:rPr>
-          <w:rFonts w:ascii="Arial" w:eastAsia="Times New Roman" w:hAnsi="Arial" w:cs="Arial"/>
-          <w:sz w:val="20"/>
-          <w:szCs w:val="20"/>
-        </w:rPr>
-        <w:t>URL and Meta Tag Manager installed and configured?</w:t>
-      </w:r>
-    </w:p>
-    <w:p>
-      <w:pPr>
-        <w:numPr>
-          <w:ilvl w:val="0"/>
-          <w:numId w:val="15"/>
-        </w:numPr>
-        <w:spacing w:before="100" w:beforeAutospacing="1" w:after="100" w:afterAutospacing="1"/>
-        <w:rPr>
-          <w:rFonts w:ascii="Arial" w:eastAsia="Times New Roman" w:hAnsi="Arial" w:cs="Arial"/>
-          <w:sz w:val="20"/>
-          <w:szCs w:val="20"/>
-        </w:rPr>
-      </w:pPr>
-      <w:r>
-        <w:rPr>
-          <w:rFonts w:ascii="Arial" w:eastAsia="Times New Roman" w:hAnsi="Arial" w:cs="Arial"/>
-          <w:sz w:val="20"/>
-          <w:szCs w:val="20"/>
-        </w:rPr>
-        <w:t>Mootools enabler/disabler active?</w:t>
-      </w:r>
-    </w:p>
-    <w:p>
-      <w:pPr>
-        <w:numPr>
-          <w:ilvl w:val="0"/>
-          <w:numId w:val="15"/>
-        </w:numPr>
-        <w:spacing w:before="100" w:beforeAutospacing="1" w:after="100" w:afterAutospacing="1"/>
-        <w:rPr>
-          <w:rFonts w:ascii="Arial" w:eastAsia="Times New Roman" w:hAnsi="Arial" w:cs="Arial"/>
-          <w:sz w:val="20"/>
-          <w:szCs w:val="20"/>
-        </w:rPr>
-      </w:pPr>
-      <w:r>
-        <w:rPr>
-          <w:rFonts w:ascii="Arial" w:eastAsia="Times New Roman" w:hAnsi="Arial" w:cs="Arial"/>
-          <w:sz w:val="20"/>
-          <w:szCs w:val="20"/>
-        </w:rPr>
-        <w:t>Caching setup?</w:t>
-      </w:r>
-    </w:p>
-    <w:p>
-      <w:pPr>
-        <w:numPr>
-          <w:ilvl w:val="0"/>
-          <w:numId w:val="15"/>
-        </w:numPr>
-        <w:spacing w:before="100" w:beforeAutospacing="1" w:after="100" w:afterAutospacing="1"/>
-        <w:rPr>
-          <w:rFonts w:ascii="Arial" w:eastAsia="Times New Roman" w:hAnsi="Arial" w:cs="Arial"/>
-          <w:sz w:val="20"/>
-          <w:szCs w:val="20"/>
-        </w:rPr>
-      </w:pPr>
-      <w:r>
-        <w:rPr>
-          <w:rFonts w:ascii="Arial" w:eastAsia="Times New Roman" w:hAnsi="Arial" w:cs="Arial"/>
-          <w:sz w:val="20"/>
-          <w:szCs w:val="20"/>
-        </w:rPr>
-        <w:t>Cleared cache/tmp folders?</w:t>
-      </w:r>
-    </w:p>
-    <w:p>
-      <w:pPr>
-        <w:numPr>
-          <w:ilvl w:val="0"/>
-          <w:numId w:val="15"/>
-        </w:numPr>
-        <w:spacing w:before="100" w:beforeAutospacing="1" w:after="100" w:afterAutospacing="1"/>
-        <w:rPr>
-          <w:rFonts w:ascii="Arial" w:eastAsia="Times New Roman" w:hAnsi="Arial" w:cs="Arial"/>
-          <w:sz w:val="20"/>
-          <w:szCs w:val="20"/>
-        </w:rPr>
-      </w:pPr>
-      <w:r>
-        <w:rPr>
-          <w:rFonts w:ascii="Arial" w:eastAsia="Times New Roman" w:hAnsi="Arial" w:cs="Arial"/>
-          <w:sz w:val="20"/>
-          <w:szCs w:val="20"/>
-        </w:rPr>
-        <w:t>JCH Optimize pro / Scriptmerge / jBetolo installed and configured</w:t>
-      </w:r>
-    </w:p>
-    <w:p>
-      <w:pPr>
-        <w:numPr>
-          <w:ilvl w:val="0"/>
-          <w:numId w:val="15"/>
-        </w:numPr>
-        <w:spacing w:before="100" w:beforeAutospacing="1" w:after="100" w:afterAutospacing="1"/>
-        <w:rPr>
-          <w:rFonts w:ascii="Arial" w:eastAsia="Times New Roman" w:hAnsi="Arial" w:cs="Arial"/>
-          <w:sz w:val="20"/>
-          <w:szCs w:val="20"/>
-        </w:rPr>
-      </w:pPr>
-      <w:r>
-        <w:rPr>
-          <w:rFonts w:ascii="Arial" w:eastAsia="Times New Roman" w:hAnsi="Arial" w:cs="Arial"/>
-          <w:sz w:val="20"/>
-          <w:szCs w:val="20"/>
-        </w:rPr>
-        <w:t>CDN activated?</w:t>
-      </w:r>
-    </w:p>
-    <w:p>
-      <w:pPr>
-        <w:numPr>
-          <w:ilvl w:val="0"/>
-          <w:numId w:val="15"/>
-        </w:numPr>
-        <w:spacing w:before="100" w:beforeAutospacing="1" w:after="100" w:afterAutospacing="1"/>
-        <w:rPr>
-          <w:rFonts w:ascii="Arial" w:eastAsia="Times New Roman" w:hAnsi="Arial" w:cs="Arial"/>
-          <w:sz w:val="20"/>
-          <w:szCs w:val="20"/>
-        </w:rPr>
-      </w:pPr>
-      <w:r>
-        <w:rPr>
-          <w:rFonts w:ascii="Arial" w:eastAsia="Times New Roman" w:hAnsi="Arial" w:cs="Arial"/>
-          <w:sz w:val="20"/>
-          <w:szCs w:val="20"/>
-        </w:rPr>
-        <w:t>Cookie Law / Cookie alert</w:t>
-      </w:r>
-    </w:p>
-    <w:p>
-      <w:pPr>
-        <w:numPr>
-          <w:ilvl w:val="0"/>
-          <w:numId w:val="15"/>
-        </w:numPr>
-        <w:spacing w:before="100" w:beforeAutospacing="1" w:after="100" w:afterAutospacing="1"/>
-        <w:rPr>
-          <w:rFonts w:ascii="Arial" w:eastAsia="Times New Roman" w:hAnsi="Arial" w:cs="Arial"/>
-          <w:sz w:val="20"/>
-          <w:szCs w:val="20"/>
-        </w:rPr>
-      </w:pPr>
-      <w:r>
-        <w:rPr>
-          <w:rFonts w:ascii="Arial" w:eastAsia="Times New Roman" w:hAnsi="Arial" w:cs="Arial"/>
-          <w:sz w:val="20"/>
-          <w:szCs w:val="20"/>
-        </w:rPr>
-        <w:t>Social Share / AddThis installed and configured?</w:t>
-      </w:r>
-    </w:p>
-    <w:p>
-      <w:pPr>
-        <w:spacing w:before="100" w:beforeAutospacing="1" w:after="100" w:afterAutospacing="1"/>
-        <w:outlineLvl w:val="1"/>
+      </w:pPr>
+      <w:bookmarkStart w:id="8" w:name="user-content-optimisation--seo"/>
+      <w:bookmarkEnd w:id="8"/>
+      <w:proofErr w:type="spellStart"/>
+      <w:r>
         <w:rPr>
           <w:rFonts w:ascii="Arial" w:eastAsia="Times New Roman" w:hAnsi="Arial" w:cs="Arial"/>
           <w:b/>
@@ -1572,9 +1653,9 @@
           <w:sz w:val="36"/>
           <w:szCs w:val="36"/>
         </w:rPr>
-      </w:pPr>
-      <w:bookmarkStart w:id="9" w:name="user-content-diversen"/>
-      <w:bookmarkEnd w:id="9"/>
+        <w:t>Optimisation</w:t>
+      </w:r>
+      <w:proofErr w:type="spellEnd"/>
       <w:r>
         <w:rPr>
           <w:rFonts w:ascii="Arial" w:eastAsia="Times New Roman" w:hAnsi="Arial" w:cs="Arial"/>
@@ -1583,6 +1664,311 @@
           <w:sz w:val="36"/>
           <w:szCs w:val="36"/>
         </w:rPr>
+        <w:t xml:space="preserve"> / SEO</w:t>
+      </w:r>
+    </w:p>
+    <w:p>
+      <w:pPr>
+        <w:numPr>
+          <w:ilvl w:val="0"/>
+          <w:numId w:val="15"/>
+        </w:numPr>
+        <w:spacing w:before="100" w:beforeAutospacing="1" w:after="100" w:afterAutospacing="1"/>
+        <w:rPr>
+          <w:rFonts w:ascii="Arial" w:eastAsia="Times New Roman" w:hAnsi="Arial" w:cs="Arial"/>
+          <w:sz w:val="20"/>
+          <w:szCs w:val="20"/>
+        </w:rPr>
+      </w:pPr>
+      <w:r>
+        <w:rPr>
+          <w:rFonts w:ascii="Arial" w:eastAsia="Times New Roman" w:hAnsi="Arial" w:cs="Arial"/>
+          <w:sz w:val="20"/>
+          <w:szCs w:val="20"/>
+        </w:rPr>
+        <w:t>SEF URLs / sh404SEF installed and configured?</w:t>
+      </w:r>
+    </w:p>
+    <w:p>
+      <w:pPr>
+        <w:numPr>
+          <w:ilvl w:val="0"/>
+          <w:numId w:val="15"/>
+        </w:numPr>
+        <w:spacing w:before="100" w:beforeAutospacing="1" w:after="100" w:afterAutospacing="1"/>
+        <w:rPr>
+          <w:rFonts w:ascii="Arial" w:eastAsia="Times New Roman" w:hAnsi="Arial" w:cs="Arial"/>
+          <w:sz w:val="20"/>
+          <w:szCs w:val="20"/>
+        </w:rPr>
+      </w:pPr>
+      <w:r>
+        <w:rPr>
+          <w:rFonts w:ascii="Arial" w:eastAsia="Times New Roman" w:hAnsi="Arial" w:cs="Arial"/>
+          <w:sz w:val="20"/>
+          <w:szCs w:val="20"/>
+        </w:rPr>
+        <w:t>URL and Meta Tag Manager installed and configured?</w:t>
+      </w:r>
+    </w:p>
+    <w:p>
+      <w:pPr>
+        <w:numPr>
+          <w:ilvl w:val="0"/>
+          <w:numId w:val="15"/>
+        </w:numPr>
+        <w:spacing w:before="100" w:beforeAutospacing="1" w:after="100" w:afterAutospacing="1"/>
+        <w:rPr>
+          <w:rFonts w:ascii="Arial" w:eastAsia="Times New Roman" w:hAnsi="Arial" w:cs="Arial"/>
+          <w:sz w:val="20"/>
+          <w:szCs w:val="20"/>
+        </w:rPr>
+      </w:pPr>
+      <w:proofErr w:type="spellStart"/>
+      <w:r>
+        <w:rPr>
+          <w:rFonts w:ascii="Arial" w:eastAsia="Times New Roman" w:hAnsi="Arial" w:cs="Arial"/>
+          <w:sz w:val="20"/>
+          <w:szCs w:val="20"/>
+        </w:rPr>
+        <w:t>Mootools</w:t>
+      </w:r>
+      <w:proofErr w:type="spellEnd"/>
+      <w:r>
+        <w:rPr>
+          <w:rFonts w:ascii="Arial" w:eastAsia="Times New Roman" w:hAnsi="Arial" w:cs="Arial"/>
+          <w:sz w:val="20"/>
+          <w:szCs w:val="20"/>
+        </w:rPr>
+        <w:t xml:space="preserve"> enabler/disabler active?</w:t>
+      </w:r>
+    </w:p>
+    <w:p>
+      <w:pPr>
+        <w:numPr>
+          <w:ilvl w:val="0"/>
+          <w:numId w:val="15"/>
+        </w:numPr>
+        <w:spacing w:before="100" w:beforeAutospacing="1" w:after="100" w:afterAutospacing="1"/>
+        <w:rPr>
+          <w:rFonts w:ascii="Arial" w:eastAsia="Times New Roman" w:hAnsi="Arial" w:cs="Arial"/>
+          <w:sz w:val="20"/>
+          <w:szCs w:val="20"/>
+        </w:rPr>
+      </w:pPr>
+      <w:r>
+        <w:rPr>
+          <w:rFonts w:ascii="Arial" w:eastAsia="Times New Roman" w:hAnsi="Arial" w:cs="Arial"/>
+          <w:sz w:val="20"/>
+          <w:szCs w:val="20"/>
+        </w:rPr>
+        <w:t>Caching setup?</w:t>
+      </w:r>
+    </w:p>
+    <w:p>
+      <w:pPr>
+        <w:numPr>
+          <w:ilvl w:val="0"/>
+          <w:numId w:val="15"/>
+        </w:numPr>
+        <w:spacing w:before="100" w:beforeAutospacing="1" w:after="100" w:afterAutospacing="1"/>
+        <w:rPr>
+          <w:rFonts w:ascii="Arial" w:eastAsia="Times New Roman" w:hAnsi="Arial" w:cs="Arial"/>
+          <w:sz w:val="20"/>
+          <w:szCs w:val="20"/>
+        </w:rPr>
+      </w:pPr>
+      <w:r>
+        <w:rPr>
+          <w:rFonts w:ascii="Arial" w:eastAsia="Times New Roman" w:hAnsi="Arial" w:cs="Arial"/>
+          <w:sz w:val="20"/>
+          <w:szCs w:val="20"/>
+        </w:rPr>
+        <w:t>Cleared cache/</w:t>
+      </w:r>
+      <w:proofErr w:type="spellStart"/>
+      <w:r>
+        <w:rPr>
+          <w:rFonts w:ascii="Arial" w:eastAsia="Times New Roman" w:hAnsi="Arial" w:cs="Arial"/>
+          <w:sz w:val="20"/>
+          <w:szCs w:val="20"/>
+        </w:rPr>
+        <w:t>tmp</w:t>
+      </w:r>
+      <w:proofErr w:type="spellEnd"/>
+      <w:r>
+        <w:rPr>
+          <w:rFonts w:ascii="Arial" w:eastAsia="Times New Roman" w:hAnsi="Arial" w:cs="Arial"/>
+          <w:sz w:val="20"/>
+          <w:szCs w:val="20"/>
+        </w:rPr>
+        <w:t xml:space="preserve"> folders?</w:t>
+      </w:r>
+    </w:p>
+    <w:p>
+      <w:pPr>
+        <w:numPr>
+          <w:ilvl w:val="0"/>
+          <w:numId w:val="15"/>
+        </w:numPr>
+        <w:spacing w:before="100" w:beforeAutospacing="1" w:after="100" w:afterAutospacing="1"/>
+        <w:rPr>
+          <w:rFonts w:ascii="Arial" w:eastAsia="Times New Roman" w:hAnsi="Arial" w:cs="Arial"/>
+          <w:sz w:val="20"/>
+          <w:szCs w:val="20"/>
+        </w:rPr>
+      </w:pPr>
+      <w:r>
+        <w:rPr>
+          <w:rFonts w:ascii="Arial" w:eastAsia="Times New Roman" w:hAnsi="Arial" w:cs="Arial"/>
+          <w:sz w:val="20"/>
+          <w:szCs w:val="20"/>
+        </w:rPr>
+        <w:t xml:space="preserve">JCH Optimize pro / </w:t>
+      </w:r>
+      <w:proofErr w:type="spellStart"/>
+      <w:r>
+        <w:rPr>
+          <w:rFonts w:ascii="Arial" w:eastAsia="Times New Roman" w:hAnsi="Arial" w:cs="Arial"/>
+          <w:sz w:val="20"/>
+          <w:szCs w:val="20"/>
+        </w:rPr>
+        <w:t>Scriptmerge</w:t>
+      </w:r>
+      <w:proofErr w:type="spellEnd"/>
+      <w:r>
+        <w:rPr>
+          <w:rFonts w:ascii="Arial" w:eastAsia="Times New Roman" w:hAnsi="Arial" w:cs="Arial"/>
+          <w:sz w:val="20"/>
+          <w:szCs w:val="20"/>
+        </w:rPr>
+        <w:t xml:space="preserve"> / </w:t>
+      </w:r>
+      <w:proofErr w:type="spellStart"/>
+      <w:r>
+        <w:rPr>
+          <w:rFonts w:ascii="Arial" w:eastAsia="Times New Roman" w:hAnsi="Arial" w:cs="Arial"/>
+          <w:sz w:val="20"/>
+          <w:szCs w:val="20"/>
+        </w:rPr>
+        <w:t>jBetolo</w:t>
+      </w:r>
+      <w:proofErr w:type="spellEnd"/>
+      <w:r>
+        <w:rPr>
+          <w:rFonts w:ascii="Arial" w:eastAsia="Times New Roman" w:hAnsi="Arial" w:cs="Arial"/>
+          <w:sz w:val="20"/>
+          <w:szCs w:val="20"/>
+        </w:rPr>
+        <w:t xml:space="preserve"> installed and configured</w:t>
+      </w:r>
+    </w:p>
+    <w:p>
+      <w:pPr>
+        <w:numPr>
+          <w:ilvl w:val="0"/>
+          <w:numId w:val="15"/>
+        </w:numPr>
+        <w:spacing w:before="100" w:beforeAutospacing="1" w:after="100" w:afterAutospacing="1"/>
+        <w:rPr>
+          <w:rFonts w:ascii="Arial" w:eastAsia="Times New Roman" w:hAnsi="Arial" w:cs="Arial"/>
+          <w:sz w:val="20"/>
+          <w:szCs w:val="20"/>
+        </w:rPr>
+      </w:pPr>
+      <w:r>
+        <w:rPr>
+          <w:rFonts w:ascii="Arial" w:eastAsia="Times New Roman" w:hAnsi="Arial" w:cs="Arial"/>
+          <w:sz w:val="20"/>
+          <w:szCs w:val="20"/>
+        </w:rPr>
+        <w:t>CDN activated?</w:t>
+      </w:r>
+    </w:p>
+    <w:p>
+      <w:pPr>
+        <w:numPr>
+          <w:ilvl w:val="0"/>
+          <w:numId w:val="15"/>
+        </w:numPr>
+        <w:spacing w:before="100" w:beforeAutospacing="1" w:after="100" w:afterAutospacing="1"/>
+        <w:rPr>
+          <w:rFonts w:ascii="Arial" w:eastAsia="Times New Roman" w:hAnsi="Arial" w:cs="Arial"/>
+          <w:sz w:val="20"/>
+          <w:szCs w:val="20"/>
+        </w:rPr>
+      </w:pPr>
+      <w:r>
+        <w:rPr>
+          <w:rFonts w:ascii="Arial" w:eastAsia="Times New Roman" w:hAnsi="Arial" w:cs="Arial"/>
+          <w:sz w:val="20"/>
+          <w:szCs w:val="20"/>
+        </w:rPr>
+        <w:t>Cookie Law / Cookie alert</w:t>
+      </w:r>
+    </w:p>
+    <w:p>
+      <w:pPr>
+        <w:numPr>
+          <w:ilvl w:val="0"/>
+          <w:numId w:val="15"/>
+        </w:numPr>
+        <w:spacing w:before="100" w:beforeAutospacing="1" w:after="100" w:afterAutospacing="1"/>
+        <w:rPr>
+          <w:rFonts w:ascii="Arial" w:eastAsia="Times New Roman" w:hAnsi="Arial" w:cs="Arial"/>
+          <w:sz w:val="20"/>
+          <w:szCs w:val="20"/>
+        </w:rPr>
+      </w:pPr>
+      <w:r>
+        <w:rPr>
+          <w:rFonts w:ascii="Arial" w:eastAsia="Times New Roman" w:hAnsi="Arial" w:cs="Arial"/>
+          <w:sz w:val="20"/>
+          <w:szCs w:val="20"/>
+        </w:rPr>
+        <w:t xml:space="preserve">Social Share / </w:t>
+      </w:r>
+      <w:proofErr w:type="spellStart"/>
+      <w:r>
+        <w:rPr>
+          <w:rFonts w:ascii="Arial" w:eastAsia="Times New Roman" w:hAnsi="Arial" w:cs="Arial"/>
+          <w:sz w:val="20"/>
+          <w:szCs w:val="20"/>
+        </w:rPr>
+        <w:t>AddThis</w:t>
+      </w:r>
+      <w:proofErr w:type="spellEnd"/>
+      <w:r>
+        <w:rPr>
+          <w:rFonts w:ascii="Arial" w:eastAsia="Times New Roman" w:hAnsi="Arial" w:cs="Arial"/>
+          <w:sz w:val="20"/>
+          <w:szCs w:val="20"/>
+        </w:rPr>
+        <w:t xml:space="preserve"> installed and configured?</w:t>
+      </w:r>
+    </w:p>
+    <w:p>
+      <w:pPr>
+        <w:spacing w:before="100" w:beforeAutospacing="1" w:after="100" w:afterAutospacing="1"/>
+        <w:outlineLvl w:val="1"/>
+        <w:rPr>
+          <w:rFonts w:ascii="Arial" w:eastAsia="Times New Roman" w:hAnsi="Arial" w:cs="Arial"/>
+          <w:b/>
+          <w:bCs/>
+          <w:sz w:val="36"/>
+          <w:szCs w:val="36"/>
+        </w:rPr>
+      </w:pPr>
+      <w:bookmarkStart w:id="9" w:name="user-content-diversen"/>
+      <w:bookmarkEnd w:id="9"/>
+      <w:r>
+        <w:rPr>
+          <w:rFonts w:ascii="Arial" w:eastAsia="Times New Roman" w:hAnsi="Arial" w:cs="Arial"/>
+          <w:b/>
+          <w:bCs/>
+          <w:sz w:val="36"/>
+          <w:szCs w:val="36"/>
+        </w:rPr>
         <w:t>Additional</w:t>
       </w:r>
     </w:p>
@@ -1709,38 +2095,166 @@
           <w:szCs w:val="20"/>
         </w:rPr>
       </w:pPr>
-      <w:r>
-        <w:rPr>
-          <w:rFonts w:ascii="Arial" w:eastAsia="Times New Roman" w:hAnsi="Arial" w:cs="Arial"/>
-          <w:sz w:val="20"/>
-          <w:szCs w:val="20"/>
-        </w:rPr>
-        <w:t>Trainingwebsite archived and removed?</w:t>
-      </w:r>
-    </w:p>
-    <w:p>
-      <w:pPr>
-        <w:numPr>
-          <w:ilvl w:val="0"/>
-          <w:numId w:val="15"/>
-        </w:numPr>
-        <w:spacing w:before="100" w:beforeAutospacing="1" w:after="100" w:afterAutospacing="1"/>
-        <w:rPr>
-          <w:rFonts w:ascii="Arial" w:eastAsia="Times New Roman" w:hAnsi="Arial" w:cs="Arial"/>
-          <w:sz w:val="20"/>
-          <w:szCs w:val="20"/>
-        </w:rPr>
-      </w:pPr>
-      <w:r>
-        <w:rPr>
-          <w:rFonts w:ascii="Arial" w:eastAsia="Times New Roman" w:hAnsi="Arial" w:cs="Arial"/>
-          <w:sz w:val="20"/>
-          <w:szCs w:val="20"/>
-        </w:rPr>
-        <w:t>Check your website outside your network/dns</w:t>
-      </w:r>
+      <w:proofErr w:type="spellStart"/>
+      <w:r>
+        <w:rPr>
+          <w:rFonts w:ascii="Arial" w:eastAsia="Times New Roman" w:hAnsi="Arial" w:cs="Arial"/>
+          <w:sz w:val="20"/>
+          <w:szCs w:val="20"/>
+        </w:rPr>
+        <w:t>Trainingwebsite</w:t>
+      </w:r>
+      <w:proofErr w:type="spellEnd"/>
+      <w:r>
+        <w:rPr>
+          <w:rFonts w:ascii="Arial" w:eastAsia="Times New Roman" w:hAnsi="Arial" w:cs="Arial"/>
+          <w:sz w:val="20"/>
+          <w:szCs w:val="20"/>
+        </w:rPr>
+        <w:t xml:space="preserve"> archived and removed?</w:t>
+      </w:r>
+    </w:p>
+    <w:p>
+      <w:pPr>
+        <w:numPr>
+          <w:ilvl w:val="0"/>
+          <w:numId w:val="15"/>
+        </w:numPr>
+        <w:spacing w:before="100" w:beforeAutospacing="1" w:after="100" w:afterAutospacing="1"/>
+        <w:rPr>
+          <w:rFonts w:ascii="Arial" w:eastAsia="Times New Roman" w:hAnsi="Arial" w:cs="Arial"/>
+          <w:sz w:val="20"/>
+          <w:szCs w:val="20"/>
+        </w:rPr>
+      </w:pPr>
+      <w:r>
+        <w:rPr>
+          <w:rFonts w:ascii="Arial" w:eastAsia="Times New Roman" w:hAnsi="Arial" w:cs="Arial"/>
+          <w:sz w:val="20"/>
+          <w:szCs w:val="20"/>
+        </w:rPr>
+        <w:t>Check your website outside your network/</w:t>
+      </w:r>
+      <w:proofErr w:type="spellStart"/>
+      <w:r>
+        <w:rPr>
+          <w:rFonts w:ascii="Arial" w:eastAsia="Times New Roman" w:hAnsi="Arial" w:cs="Arial"/>
+          <w:sz w:val="20"/>
+          <w:szCs w:val="20"/>
+        </w:rPr>
+        <w:t>dns</w:t>
+      </w:r>
+      <w:proofErr w:type="spellEnd"/>
+      <w:r>
+        <w:rPr>
+          <w:rFonts w:ascii="Arial" w:eastAsia="Times New Roman" w:hAnsi="Arial" w:cs="Arial"/>
+          <w:sz w:val="20"/>
+          <w:szCs w:val="20"/>
+        </w:rPr>
+        <w:t>.</w:t>
+      </w:r>
+    </w:p>
+    <w:p>
+      <w:pPr>
+        <w:numPr>
+          <w:ilvl w:val="0"/>
+          <w:numId w:val="15"/>
+        </w:numPr>
+        <w:spacing w:before="100" w:beforeAutospacing="1" w:after="100" w:afterAutospacing="1"/>
+        <w:rPr>
+          <w:rFonts w:ascii="Arial" w:eastAsia="Times New Roman" w:hAnsi="Arial" w:cs="Arial"/>
+          <w:sz w:val="20"/>
+          <w:szCs w:val="20"/>
+        </w:rPr>
+      </w:pPr>
+      <w:r>
+        <w:rPr>
+          <w:rFonts w:ascii="Arial" w:eastAsia="Times New Roman" w:hAnsi="Arial" w:cs="Arial"/>
+          <w:sz w:val="20"/>
+          <w:szCs w:val="20"/>
+        </w:rPr>
+        <w:t>Test the speed of your website.</w:t>
+      </w:r>
+      <w:r>
+        <w:rPr>
+          <w:rFonts w:ascii="Arial" w:eastAsia="Times New Roman" w:hAnsi="Arial" w:cs="Arial"/>
+          <w:sz w:val="20"/>
+          <w:szCs w:val="20"/>
+        </w:rPr>
+        <w:t xml:space="preserve"> (</w:t>
+      </w:r>
+      <w:hyperlink r:id="rId8" w:history="1">
+        <w:r>
+          <w:rPr>
+            <w:rStyle w:val="Hyperlink"/>
+            <w:rFonts w:ascii="Arial" w:eastAsia="Times New Roman" w:hAnsi="Arial" w:cs="Arial"/>
+            <w:sz w:val="20"/>
+            <w:szCs w:val="20"/>
+          </w:rPr>
+          <w:t>YSLOW</w:t>
+        </w:r>
+      </w:hyperlink>
+      <w:r>
+        <w:rPr>
+          <w:rFonts w:ascii="Arial" w:eastAsia="Times New Roman" w:hAnsi="Arial" w:cs="Arial"/>
+          <w:sz w:val="20"/>
+          <w:szCs w:val="20"/>
+        </w:rPr>
+        <w:t xml:space="preserve">, </w:t>
+      </w:r>
+      <w:hyperlink r:id="rId9" w:history="1">
+        <w:proofErr w:type="spellStart"/>
+        <w:r>
+          <w:rPr>
+            <w:rStyle w:val="Hyperlink"/>
+            <w:rFonts w:ascii="Arial" w:eastAsia="Times New Roman" w:hAnsi="Arial" w:cs="Arial"/>
+            <w:sz w:val="20"/>
+            <w:szCs w:val="20"/>
+          </w:rPr>
+          <w:t>PageSpeed</w:t>
+        </w:r>
+        <w:proofErr w:type="spellEnd"/>
+        <w:r>
+          <w:rPr>
+            <w:rStyle w:val="Hyperlink"/>
+            <w:rFonts w:ascii="Arial" w:eastAsia="Times New Roman" w:hAnsi="Arial" w:cs="Arial"/>
+            <w:sz w:val="20"/>
+            <w:szCs w:val="20"/>
+          </w:rPr>
+          <w:t xml:space="preserve"> Insights</w:t>
+        </w:r>
+      </w:hyperlink>
+      <w:r>
+        <w:rPr>
+          <w:rFonts w:ascii="Arial" w:eastAsia="Times New Roman" w:hAnsi="Arial" w:cs="Arial"/>
+          <w:sz w:val="20"/>
+          <w:szCs w:val="20"/>
+        </w:rPr>
+        <w:t xml:space="preserve">, </w:t>
+      </w:r>
+      <w:hyperlink r:id="rId10" w:history="1">
+        <w:proofErr w:type="spellStart"/>
+        <w:r>
+          <w:rPr>
+            <w:rStyle w:val="Hyperlink"/>
+            <w:rFonts w:ascii="Arial" w:eastAsia="Times New Roman" w:hAnsi="Arial" w:cs="Arial"/>
+            <w:sz w:val="20"/>
+            <w:szCs w:val="20"/>
+          </w:rPr>
+          <w:t>webpagetest</w:t>
+        </w:r>
+        <w:proofErr w:type="spellEnd"/>
+      </w:hyperlink>
       <w:bookmarkStart w:id="10" w:name="_GoBack"/>
       <w:bookmarkEnd w:id="10"/>
+      <w:r>
+        <w:rPr>
+          <w:rFonts w:ascii="Arial" w:eastAsia="Times New Roman" w:hAnsi="Arial" w:cs="Arial"/>
+          <w:sz w:val="20"/>
+          <w:szCs w:val="20"/>
+        </w:rPr>
+        <w:t>)</w:t>
+      </w:r>
     </w:p>
     <w:p>
       <w:pPr>

</xml_diff>

<commit_message>
Update Word docs MooTools
</commit_message>
<xml_diff>
--- a/Joomla.Live.Checklist.English.docx
+++ b/Joomla.Live.Checklist.English.docx
@@ -1742,6 +1742,46 @@
         </w:rPr>
         <w:t xml:space="preserve"> enabler/disabler active?</w:t>
       </w:r>
+      <w:r>
+        <w:rPr>
+          <w:rFonts w:ascii="Arial" w:eastAsia="Times New Roman" w:hAnsi="Arial" w:cs="Arial"/>
+          <w:sz w:val="20"/>
+          <w:szCs w:val="20"/>
+        </w:rPr>
+        <w:t xml:space="preserve"> (</w:t>
+      </w:r>
+      <w:hyperlink r:id="rId8" w:history="1">
+        <w:proofErr w:type="spellStart"/>
+        <w:r>
+          <w:rPr>
+            <w:rStyle w:val="Hyperlink"/>
+            <w:rFonts w:ascii="Arial" w:eastAsia="Times New Roman" w:hAnsi="Arial" w:cs="Arial"/>
+            <w:sz w:val="20"/>
+            <w:szCs w:val="20"/>
+          </w:rPr>
+          <w:t>Mootools</w:t>
+        </w:r>
+        <w:proofErr w:type="spellEnd"/>
+        <w:r>
+          <w:rPr>
+            <w:rStyle w:val="Hyperlink"/>
+            <w:rFonts w:ascii="Arial" w:eastAsia="Times New Roman" w:hAnsi="Arial" w:cs="Arial"/>
+            <w:sz w:val="20"/>
+            <w:szCs w:val="20"/>
+          </w:rPr>
+          <w:t xml:space="preserve"> Enabler/Disabler</w:t>
+        </w:r>
+      </w:hyperlink>
+      <w:bookmarkStart w:id="9" w:name="_GoBack"/>
+      <w:bookmarkEnd w:id="9"/>
+      <w:r>
+        <w:rPr>
+          <w:rFonts w:ascii="Arial" w:eastAsia="Times New Roman" w:hAnsi="Arial" w:cs="Arial"/>
+          <w:sz w:val="20"/>
+          <w:szCs w:val="20"/>
+        </w:rPr>
+        <w:t>)</w:t>
+      </w:r>
     </w:p>
     <w:p>
       <w:pPr>
@@ -1959,8 +1999,8 @@
           <w:szCs w:val="36"/>
         </w:rPr>
       </w:pPr>
-      <w:bookmarkStart w:id="9" w:name="user-content-diversen"/>
-      <w:bookmarkEnd w:id="9"/>
+      <w:bookmarkStart w:id="10" w:name="user-content-diversen"/>
+      <w:bookmarkEnd w:id="10"/>
       <w:r>
         <w:rPr>
           <w:rFonts w:ascii="Arial" w:eastAsia="Times New Roman" w:hAnsi="Arial" w:cs="Arial"/>
@@ -2183,7 +2223,7 @@
         </w:rPr>
         <w:t xml:space="preserve"> (</w:t>
       </w:r>
-      <w:hyperlink r:id="rId8" w:history="1">
+      <w:hyperlink r:id="rId9" w:history="1">
         <w:r>
           <w:rPr>
             <w:rStyle w:val="Hyperlink"/>
@@ -2202,7 +2242,7 @@
         </w:rPr>
         <w:t xml:space="preserve">, </w:t>
       </w:r>
-      <w:hyperlink r:id="rId9" w:history="1">
+      <w:hyperlink r:id="rId10" w:history="1">
         <w:proofErr w:type="spellStart"/>
         <w:r>
           <w:rPr>
@@ -2232,7 +2272,7 @@
         </w:rPr>
         <w:t xml:space="preserve">, </w:t>
       </w:r>
-      <w:hyperlink r:id="rId10" w:history="1">
+      <w:hyperlink r:id="rId11" w:history="1">
         <w:proofErr w:type="spellStart"/>
         <w:r>
           <w:rPr>
@@ -2245,8 +2285,6 @@
         </w:r>
         <w:proofErr w:type="spellEnd"/>
       </w:hyperlink>
-      <w:bookmarkStart w:id="10" w:name="_GoBack"/>
-      <w:bookmarkEnd w:id="10"/>
       <w:r>
         <w:rPr>
           <w:rFonts w:ascii="Arial" w:eastAsia="Times New Roman" w:hAnsi="Arial" w:cs="Arial"/>

</xml_diff>

<commit_message>
Changed Additional to Extra
Thanks Tristan Bailey.
</commit_message>
<xml_diff>
--- a/Joomla.Live.Checklist.English.docx
+++ b/Joomla.Live.Checklist.English.docx
@@ -22,10 +22,101 @@
           <w:sz w:val="36"/>
           <w:szCs w:val="36"/>
         </w:rPr>
-        <w:t>Joomla</w:t>
-      </w:r>
-      <w:proofErr w:type="gramStart"/>
-      <w:r>
+        <w:t>Joomla!/Extensions</w:t>
+      </w:r>
+    </w:p>
+    <w:p>
+      <w:pPr>
+        <w:numPr>
+          <w:ilvl w:val="0"/>
+          <w:numId w:val="13"/>
+        </w:numPr>
+        <w:spacing w:before="100" w:beforeAutospacing="1" w:after="100" w:afterAutospacing="1"/>
+        <w:rPr>
+          <w:rFonts w:ascii="Arial" w:eastAsia="Times New Roman" w:hAnsi="Arial" w:cs="Arial"/>
+          <w:sz w:val="20"/>
+          <w:szCs w:val="20"/>
+        </w:rPr>
+      </w:pPr>
+      <w:r>
+        <w:rPr>
+          <w:rFonts w:ascii="Arial" w:eastAsia="Times New Roman" w:hAnsi="Arial" w:cs="Arial"/>
+          <w:sz w:val="20"/>
+          <w:szCs w:val="20"/>
+        </w:rPr>
+        <w:t>Unpublish or uninstalled all unused extensions?</w:t>
+      </w:r>
+    </w:p>
+    <w:p>
+      <w:pPr>
+        <w:numPr>
+          <w:ilvl w:val="0"/>
+          <w:numId w:val="13"/>
+        </w:numPr>
+        <w:spacing w:before="100" w:beforeAutospacing="1" w:after="100" w:afterAutospacing="1"/>
+        <w:rPr>
+          <w:rFonts w:ascii="Arial" w:eastAsia="Times New Roman" w:hAnsi="Arial" w:cs="Arial"/>
+          <w:sz w:val="20"/>
+          <w:szCs w:val="20"/>
+        </w:rPr>
+      </w:pPr>
+      <w:r>
+        <w:rPr>
+          <w:rFonts w:ascii="Arial" w:eastAsia="Times New Roman" w:hAnsi="Arial" w:cs="Arial"/>
+          <w:sz w:val="20"/>
+          <w:szCs w:val="20"/>
+        </w:rPr>
+        <w:t>Joomla and all extensions are up-to-date?</w:t>
+      </w:r>
+    </w:p>
+    <w:p>
+      <w:pPr>
+        <w:numPr>
+          <w:ilvl w:val="0"/>
+          <w:numId w:val="13"/>
+        </w:numPr>
+        <w:spacing w:before="100" w:beforeAutospacing="1" w:after="100" w:afterAutospacing="1"/>
+        <w:rPr>
+          <w:rFonts w:ascii="Arial" w:eastAsia="Times New Roman" w:hAnsi="Arial" w:cs="Arial"/>
+          <w:sz w:val="20"/>
+          <w:szCs w:val="20"/>
+        </w:rPr>
+      </w:pPr>
+      <w:r>
+        <w:rPr>
+          <w:rFonts w:ascii="Arial" w:eastAsia="Times New Roman" w:hAnsi="Arial" w:cs="Arial"/>
+          <w:sz w:val="20"/>
+          <w:szCs w:val="20"/>
+        </w:rPr>
+        <w:t>Uninstalled all unused templates?</w:t>
+      </w:r>
+    </w:p>
+    <w:p>
+      <w:pPr>
+        <w:numPr>
+          <w:ilvl w:val="0"/>
+          <w:numId w:val="13"/>
+        </w:numPr>
+        <w:spacing w:before="100" w:beforeAutospacing="1" w:after="100" w:afterAutospacing="1"/>
+        <w:rPr>
+          <w:rFonts w:ascii="Arial" w:eastAsia="Times New Roman" w:hAnsi="Arial" w:cs="Arial"/>
+          <w:sz w:val="20"/>
+          <w:szCs w:val="20"/>
+        </w:rPr>
+      </w:pPr>
+      <w:r>
+        <w:rPr>
+          <w:rFonts w:ascii="Arial" w:eastAsia="Times New Roman" w:hAnsi="Arial" w:cs="Arial"/>
+          <w:sz w:val="20"/>
+          <w:szCs w:val="20"/>
+        </w:rPr>
+        <w:t>ACL Manager installed and configured?</w:t>
+      </w:r>
+    </w:p>
+    <w:p>
+      <w:pPr>
+        <w:spacing w:before="100" w:beforeAutospacing="1" w:after="100" w:afterAutospacing="1"/>
+        <w:outlineLvl w:val="1"/>
         <w:rPr>
           <w:rFonts w:ascii="Arial" w:eastAsia="Times New Roman" w:hAnsi="Arial" w:cs="Arial"/>
           <w:b/>
@@ -33,9 +124,9 @@
           <w:sz w:val="36"/>
           <w:szCs w:val="36"/>
         </w:rPr>
-        <w:t>!/</w:t>
-      </w:r>
-      <w:proofErr w:type="gramEnd"/>
+      </w:pPr>
+      <w:bookmarkStart w:id="0" w:name="user-content-joomla-configuration"/>
+      <w:bookmarkEnd w:id="0"/>
       <w:r>
         <w:rPr>
           <w:rFonts w:ascii="Arial" w:eastAsia="Times New Roman" w:hAnsi="Arial" w:cs="Arial"/>
@@ -44,105 +135,183 @@
           <w:sz w:val="36"/>
           <w:szCs w:val="36"/>
         </w:rPr>
-        <w:t>Extensions</w:t>
-      </w:r>
-    </w:p>
-    <w:p>
-      <w:pPr>
-        <w:numPr>
-          <w:ilvl w:val="0"/>
-          <w:numId w:val="13"/>
-        </w:numPr>
-        <w:spacing w:before="100" w:beforeAutospacing="1" w:after="100" w:afterAutospacing="1"/>
-        <w:rPr>
-          <w:rFonts w:ascii="Arial" w:eastAsia="Times New Roman" w:hAnsi="Arial" w:cs="Arial"/>
-          <w:sz w:val="20"/>
-          <w:szCs w:val="20"/>
-        </w:rPr>
-      </w:pPr>
-      <w:proofErr w:type="spellStart"/>
-      <w:r>
-        <w:rPr>
-          <w:rFonts w:ascii="Arial" w:eastAsia="Times New Roman" w:hAnsi="Arial" w:cs="Arial"/>
-          <w:sz w:val="20"/>
-          <w:szCs w:val="20"/>
-        </w:rPr>
-        <w:t>Unpublish</w:t>
-      </w:r>
-      <w:proofErr w:type="spellEnd"/>
-      <w:r>
-        <w:rPr>
-          <w:rFonts w:ascii="Arial" w:eastAsia="Times New Roman" w:hAnsi="Arial" w:cs="Arial"/>
-          <w:sz w:val="20"/>
-          <w:szCs w:val="20"/>
-        </w:rPr>
-        <w:t xml:space="preserve"> or uninstalled all unused extensions?</w:t>
-      </w:r>
-    </w:p>
-    <w:p>
-      <w:pPr>
-        <w:numPr>
-          <w:ilvl w:val="0"/>
-          <w:numId w:val="13"/>
-        </w:numPr>
-        <w:spacing w:before="100" w:beforeAutospacing="1" w:after="100" w:afterAutospacing="1"/>
-        <w:rPr>
-          <w:rFonts w:ascii="Arial" w:eastAsia="Times New Roman" w:hAnsi="Arial" w:cs="Arial"/>
-          <w:sz w:val="20"/>
-          <w:szCs w:val="20"/>
-        </w:rPr>
-      </w:pPr>
-      <w:r>
-        <w:rPr>
-          <w:rFonts w:ascii="Arial" w:eastAsia="Times New Roman" w:hAnsi="Arial" w:cs="Arial"/>
-          <w:sz w:val="20"/>
-          <w:szCs w:val="20"/>
-        </w:rPr>
-        <w:t>Joomla and all extensions are up-to-date?</w:t>
-      </w:r>
-    </w:p>
-    <w:p>
-      <w:pPr>
-        <w:numPr>
-          <w:ilvl w:val="0"/>
-          <w:numId w:val="13"/>
-        </w:numPr>
-        <w:spacing w:before="100" w:beforeAutospacing="1" w:after="100" w:afterAutospacing="1"/>
-        <w:rPr>
-          <w:rFonts w:ascii="Arial" w:eastAsia="Times New Roman" w:hAnsi="Arial" w:cs="Arial"/>
-          <w:sz w:val="20"/>
-          <w:szCs w:val="20"/>
-        </w:rPr>
-      </w:pPr>
-      <w:r>
-        <w:rPr>
-          <w:rFonts w:ascii="Arial" w:eastAsia="Times New Roman" w:hAnsi="Arial" w:cs="Arial"/>
-          <w:sz w:val="20"/>
-          <w:szCs w:val="20"/>
-        </w:rPr>
-        <w:t>Uninstalled all unused templates?</w:t>
-      </w:r>
-    </w:p>
-    <w:p>
-      <w:pPr>
-        <w:numPr>
-          <w:ilvl w:val="0"/>
-          <w:numId w:val="13"/>
-        </w:numPr>
-        <w:spacing w:before="100" w:beforeAutospacing="1" w:after="100" w:afterAutospacing="1"/>
-        <w:rPr>
-          <w:rFonts w:ascii="Arial" w:eastAsia="Times New Roman" w:hAnsi="Arial" w:cs="Arial"/>
-          <w:sz w:val="20"/>
-          <w:szCs w:val="20"/>
-        </w:rPr>
-      </w:pPr>
-      <w:r>
-        <w:rPr>
-          <w:rFonts w:ascii="Arial" w:eastAsia="Times New Roman" w:hAnsi="Arial" w:cs="Arial"/>
-          <w:sz w:val="20"/>
-          <w:szCs w:val="20"/>
-        </w:rPr>
-        <w:t>ACL Manager installed and configured?</w:t>
+        <w:t>Joomla! configuration</w:t>
+      </w:r>
+    </w:p>
+    <w:p>
+      <w:pPr>
+        <w:numPr>
+          <w:ilvl w:val="0"/>
+          <w:numId w:val="15"/>
+        </w:numPr>
+        <w:spacing w:before="100" w:beforeAutospacing="1" w:after="100" w:afterAutospacing="1"/>
+        <w:rPr>
+          <w:rFonts w:ascii="Arial" w:eastAsia="Times New Roman" w:hAnsi="Arial" w:cs="Arial"/>
+          <w:sz w:val="20"/>
+          <w:szCs w:val="20"/>
+        </w:rPr>
+      </w:pPr>
+      <w:r>
+        <w:rPr>
+          <w:rFonts w:ascii="Arial" w:eastAsia="Times New Roman" w:hAnsi="Arial" w:cs="Arial"/>
+          <w:sz w:val="20"/>
+          <w:szCs w:val="20"/>
+        </w:rPr>
+        <w:t>Default Captcha set?</w:t>
+      </w:r>
+    </w:p>
+    <w:p>
+      <w:pPr>
+        <w:numPr>
+          <w:ilvl w:val="0"/>
+          <w:numId w:val="15"/>
+        </w:numPr>
+        <w:spacing w:before="100" w:beforeAutospacing="1" w:after="100" w:afterAutospacing="1"/>
+        <w:rPr>
+          <w:rFonts w:ascii="Arial" w:eastAsia="Times New Roman" w:hAnsi="Arial" w:cs="Arial"/>
+          <w:sz w:val="20"/>
+          <w:szCs w:val="20"/>
+        </w:rPr>
+      </w:pPr>
+      <w:r>
+        <w:rPr>
+          <w:rFonts w:ascii="Arial" w:eastAsia="Times New Roman" w:hAnsi="Arial" w:cs="Arial"/>
+          <w:sz w:val="20"/>
+          <w:szCs w:val="20"/>
+        </w:rPr>
+        <w:t>ReCaptcha private/public keys?</w:t>
+      </w:r>
+    </w:p>
+    <w:p>
+      <w:pPr>
+        <w:numPr>
+          <w:ilvl w:val="0"/>
+          <w:numId w:val="15"/>
+        </w:numPr>
+        <w:spacing w:before="100" w:beforeAutospacing="1" w:after="100" w:afterAutospacing="1"/>
+        <w:rPr>
+          <w:rFonts w:ascii="Arial" w:eastAsia="Times New Roman" w:hAnsi="Arial" w:cs="Arial"/>
+          <w:sz w:val="20"/>
+          <w:szCs w:val="20"/>
+        </w:rPr>
+      </w:pPr>
+      <w:r>
+        <w:rPr>
+          <w:rFonts w:ascii="Arial" w:eastAsia="Times New Roman" w:hAnsi="Arial" w:cs="Arial"/>
+          <w:sz w:val="20"/>
+          <w:szCs w:val="20"/>
+        </w:rPr>
+        <w:t>Error reporting disabled?</w:t>
+      </w:r>
+    </w:p>
+    <w:p>
+      <w:pPr>
+        <w:numPr>
+          <w:ilvl w:val="0"/>
+          <w:numId w:val="15"/>
+        </w:numPr>
+        <w:spacing w:before="100" w:beforeAutospacing="1" w:after="100" w:afterAutospacing="1"/>
+        <w:rPr>
+          <w:rFonts w:ascii="Arial" w:eastAsia="Times New Roman" w:hAnsi="Arial" w:cs="Arial"/>
+          <w:sz w:val="20"/>
+          <w:szCs w:val="20"/>
+        </w:rPr>
+      </w:pPr>
+      <w:r>
+        <w:rPr>
+          <w:rFonts w:ascii="Arial" w:eastAsia="Times New Roman" w:hAnsi="Arial" w:cs="Arial"/>
+          <w:sz w:val="20"/>
+          <w:szCs w:val="20"/>
+        </w:rPr>
+        <w:t>General email address setup?</w:t>
+      </w:r>
+    </w:p>
+    <w:p>
+      <w:pPr>
+        <w:numPr>
+          <w:ilvl w:val="0"/>
+          <w:numId w:val="15"/>
+        </w:numPr>
+        <w:spacing w:before="100" w:beforeAutospacing="1" w:after="100" w:afterAutospacing="1"/>
+        <w:rPr>
+          <w:rFonts w:ascii="Arial" w:eastAsia="Times New Roman" w:hAnsi="Arial" w:cs="Arial"/>
+          <w:sz w:val="20"/>
+          <w:szCs w:val="20"/>
+        </w:rPr>
+      </w:pPr>
+      <w:r>
+        <w:rPr>
+          <w:rFonts w:ascii="Arial" w:eastAsia="Times New Roman" w:hAnsi="Arial" w:cs="Arial"/>
+          <w:sz w:val="20"/>
+          <w:szCs w:val="20"/>
+        </w:rPr>
+        <w:t>Server timezone set correctly?</w:t>
+      </w:r>
+    </w:p>
+    <w:p>
+      <w:pPr>
+        <w:numPr>
+          <w:ilvl w:val="0"/>
+          <w:numId w:val="15"/>
+        </w:numPr>
+        <w:spacing w:before="100" w:beforeAutospacing="1" w:after="100" w:afterAutospacing="1"/>
+        <w:rPr>
+          <w:rFonts w:ascii="Arial" w:eastAsia="Times New Roman" w:hAnsi="Arial" w:cs="Arial"/>
+          <w:sz w:val="20"/>
+          <w:szCs w:val="20"/>
+        </w:rPr>
+      </w:pPr>
+      <w:r>
+        <w:rPr>
+          <w:rFonts w:ascii="Arial" w:eastAsia="Times New Roman" w:hAnsi="Arial" w:cs="Arial"/>
+          <w:sz w:val="20"/>
+          <w:szCs w:val="20"/>
+        </w:rPr>
+        <w:t>Mail Settings setup and SMTP server setup?</w:t>
+      </w:r>
+    </w:p>
+    <w:p>
+      <w:pPr>
+        <w:numPr>
+          <w:ilvl w:val="0"/>
+          <w:numId w:val="15"/>
+        </w:numPr>
+        <w:spacing w:before="100" w:beforeAutospacing="1" w:after="100" w:afterAutospacing="1"/>
+        <w:rPr>
+          <w:rFonts w:ascii="Arial" w:eastAsia="Times New Roman" w:hAnsi="Arial" w:cs="Arial"/>
+          <w:sz w:val="20"/>
+          <w:szCs w:val="20"/>
+        </w:rPr>
+      </w:pPr>
+      <w:r>
+        <w:rPr>
+          <w:rFonts w:ascii="Arial" w:eastAsia="Times New Roman" w:hAnsi="Arial" w:cs="Arial"/>
+          <w:sz w:val="20"/>
+          <w:szCs w:val="20"/>
+        </w:rPr>
+        <w:t>Session settings setup?</w:t>
+      </w:r>
+    </w:p>
+    <w:p>
+      <w:pPr>
+        <w:numPr>
+          <w:ilvl w:val="0"/>
+          <w:numId w:val="15"/>
+        </w:numPr>
+        <w:spacing w:before="100" w:beforeAutospacing="1" w:after="100" w:afterAutospacing="1"/>
+        <w:rPr>
+          <w:rFonts w:ascii="Arial" w:eastAsia="Times New Roman" w:hAnsi="Arial" w:cs="Arial"/>
+          <w:sz w:val="20"/>
+          <w:szCs w:val="20"/>
+        </w:rPr>
+      </w:pPr>
+      <w:r>
+        <w:rPr>
+          <w:rFonts w:ascii="Arial" w:eastAsia="Times New Roman" w:hAnsi="Arial" w:cs="Arial"/>
+          <w:sz w:val="20"/>
+          <w:szCs w:val="20"/>
+        </w:rPr>
+        <w:t>Template "Preview Module Positions" disabled?</w:t>
       </w:r>
     </w:p>
     <w:p>
@@ -157,8 +326,8 @@
           <w:szCs w:val="36"/>
         </w:rPr>
       </w:pPr>
-      <w:bookmarkStart w:id="0" w:name="user-content-joomla-configuration"/>
-      <w:bookmarkEnd w:id="0"/>
+      <w:bookmarkStart w:id="1" w:name="user-content-users"/>
+      <w:bookmarkEnd w:id="1"/>
       <w:r>
         <w:rPr>
           <w:rFonts w:ascii="Arial" w:eastAsia="Times New Roman" w:hAnsi="Arial" w:cs="Arial"/>
@@ -167,10 +336,101 @@
           <w:sz w:val="36"/>
           <w:szCs w:val="36"/>
         </w:rPr>
-        <w:t xml:space="preserve">Joomla! </w:t>
-      </w:r>
-      <w:proofErr w:type="gramStart"/>
-      <w:r>
+        <w:t>Users</w:t>
+      </w:r>
+    </w:p>
+    <w:p>
+      <w:pPr>
+        <w:numPr>
+          <w:ilvl w:val="0"/>
+          <w:numId w:val="15"/>
+        </w:numPr>
+        <w:spacing w:before="100" w:beforeAutospacing="1" w:after="100" w:afterAutospacing="1"/>
+        <w:rPr>
+          <w:rFonts w:ascii="Arial" w:eastAsia="Times New Roman" w:hAnsi="Arial" w:cs="Arial"/>
+          <w:sz w:val="20"/>
+          <w:szCs w:val="20"/>
+        </w:rPr>
+      </w:pPr>
+      <w:r>
+        <w:rPr>
+          <w:rFonts w:ascii="Arial" w:eastAsia="Times New Roman" w:hAnsi="Arial" w:cs="Arial"/>
+          <w:sz w:val="20"/>
+          <w:szCs w:val="20"/>
+        </w:rPr>
+        <w:t>Removed all unused logins?</w:t>
+      </w:r>
+    </w:p>
+    <w:p>
+      <w:pPr>
+        <w:numPr>
+          <w:ilvl w:val="0"/>
+          <w:numId w:val="15"/>
+        </w:numPr>
+        <w:spacing w:before="100" w:beforeAutospacing="1" w:after="100" w:afterAutospacing="1"/>
+        <w:rPr>
+          <w:rFonts w:ascii="Arial" w:eastAsia="Times New Roman" w:hAnsi="Arial" w:cs="Arial"/>
+          <w:sz w:val="20"/>
+          <w:szCs w:val="20"/>
+        </w:rPr>
+      </w:pPr>
+      <w:r>
+        <w:rPr>
+          <w:rFonts w:ascii="Arial" w:eastAsia="Times New Roman" w:hAnsi="Arial" w:cs="Arial"/>
+          <w:sz w:val="20"/>
+          <w:szCs w:val="20"/>
+        </w:rPr>
+        <w:t>Removed all unused User Groups?</w:t>
+      </w:r>
+    </w:p>
+    <w:p>
+      <w:pPr>
+        <w:numPr>
+          <w:ilvl w:val="0"/>
+          <w:numId w:val="15"/>
+        </w:numPr>
+        <w:spacing w:before="100" w:beforeAutospacing="1" w:after="100" w:afterAutospacing="1"/>
+        <w:rPr>
+          <w:rFonts w:ascii="Arial" w:eastAsia="Times New Roman" w:hAnsi="Arial" w:cs="Arial"/>
+          <w:sz w:val="20"/>
+          <w:szCs w:val="20"/>
+        </w:rPr>
+      </w:pPr>
+      <w:r>
+        <w:rPr>
+          <w:rFonts w:ascii="Arial" w:eastAsia="Times New Roman" w:hAnsi="Arial" w:cs="Arial"/>
+          <w:sz w:val="20"/>
+          <w:szCs w:val="20"/>
+        </w:rPr>
+        <w:t>Allow User Registration: no (if necessary)?</w:t>
+      </w:r>
+    </w:p>
+    <w:p>
+      <w:pPr>
+        <w:numPr>
+          <w:ilvl w:val="0"/>
+          <w:numId w:val="15"/>
+        </w:numPr>
+        <w:spacing w:before="100" w:beforeAutospacing="1" w:after="100" w:afterAutospacing="1"/>
+        <w:rPr>
+          <w:rFonts w:ascii="Arial" w:eastAsia="Times New Roman" w:hAnsi="Arial" w:cs="Arial"/>
+          <w:sz w:val="20"/>
+          <w:szCs w:val="20"/>
+        </w:rPr>
+      </w:pPr>
+      <w:r>
+        <w:rPr>
+          <w:rFonts w:ascii="Arial" w:eastAsia="Times New Roman" w:hAnsi="Arial" w:cs="Arial"/>
+          <w:sz w:val="20"/>
+          <w:szCs w:val="20"/>
+        </w:rPr>
+        <w:t>Password complexity setup?</w:t>
+      </w:r>
+    </w:p>
+    <w:p>
+      <w:pPr>
+        <w:spacing w:before="100" w:beforeAutospacing="1" w:after="100" w:afterAutospacing="1"/>
+        <w:outlineLvl w:val="1"/>
         <w:rPr>
           <w:rFonts w:ascii="Arial" w:eastAsia="Times New Roman" w:hAnsi="Arial" w:cs="Arial"/>
           <w:b/>
@@ -178,246 +438,10 @@
           <w:sz w:val="36"/>
           <w:szCs w:val="36"/>
         </w:rPr>
-        <w:t>configuration</w:t>
-      </w:r>
-      <w:proofErr w:type="gramEnd"/>
-    </w:p>
-    <w:p>
-      <w:pPr>
-        <w:numPr>
-          <w:ilvl w:val="0"/>
-          <w:numId w:val="15"/>
-        </w:numPr>
-        <w:spacing w:before="100" w:beforeAutospacing="1" w:after="100" w:afterAutospacing="1"/>
-        <w:rPr>
-          <w:rFonts w:ascii="Arial" w:eastAsia="Times New Roman" w:hAnsi="Arial" w:cs="Arial"/>
-          <w:sz w:val="20"/>
-          <w:szCs w:val="20"/>
-        </w:rPr>
-      </w:pPr>
-      <w:proofErr w:type="gramStart"/>
-      <w:r>
-        <w:rPr>
-          <w:rFonts w:ascii="Arial" w:eastAsia="Times New Roman" w:hAnsi="Arial" w:cs="Arial"/>
-          <w:sz w:val="20"/>
-          <w:szCs w:val="20"/>
-        </w:rPr>
-        <w:t xml:space="preserve">Default </w:t>
-      </w:r>
-      <w:proofErr w:type="spellStart"/>
-      <w:r>
-        <w:rPr>
-          <w:rFonts w:ascii="Arial" w:eastAsia="Times New Roman" w:hAnsi="Arial" w:cs="Arial"/>
-          <w:sz w:val="20"/>
-          <w:szCs w:val="20"/>
-        </w:rPr>
-        <w:t>Captcha</w:t>
-      </w:r>
-      <w:proofErr w:type="spellEnd"/>
-      <w:r>
-        <w:rPr>
-          <w:rFonts w:ascii="Arial" w:eastAsia="Times New Roman" w:hAnsi="Arial" w:cs="Arial"/>
-          <w:sz w:val="20"/>
-          <w:szCs w:val="20"/>
-        </w:rPr>
-        <w:t xml:space="preserve"> set</w:t>
-      </w:r>
-      <w:proofErr w:type="gramEnd"/>
-      <w:r>
-        <w:rPr>
-          <w:rFonts w:ascii="Arial" w:eastAsia="Times New Roman" w:hAnsi="Arial" w:cs="Arial"/>
-          <w:sz w:val="20"/>
-          <w:szCs w:val="20"/>
-        </w:rPr>
-        <w:t>?</w:t>
-      </w:r>
-    </w:p>
-    <w:p>
-      <w:pPr>
-        <w:numPr>
-          <w:ilvl w:val="0"/>
-          <w:numId w:val="15"/>
-        </w:numPr>
-        <w:spacing w:before="100" w:beforeAutospacing="1" w:after="100" w:afterAutospacing="1"/>
-        <w:rPr>
-          <w:rFonts w:ascii="Arial" w:eastAsia="Times New Roman" w:hAnsi="Arial" w:cs="Arial"/>
-          <w:sz w:val="20"/>
-          <w:szCs w:val="20"/>
-        </w:rPr>
-      </w:pPr>
-      <w:proofErr w:type="spellStart"/>
-      <w:r>
-        <w:rPr>
-          <w:rFonts w:ascii="Arial" w:eastAsia="Times New Roman" w:hAnsi="Arial" w:cs="Arial"/>
-          <w:sz w:val="20"/>
-          <w:szCs w:val="20"/>
-        </w:rPr>
-        <w:t>ReCaptcha</w:t>
-      </w:r>
-      <w:proofErr w:type="spellEnd"/>
-      <w:r>
-        <w:rPr>
-          <w:rFonts w:ascii="Arial" w:eastAsia="Times New Roman" w:hAnsi="Arial" w:cs="Arial"/>
-          <w:sz w:val="20"/>
-          <w:szCs w:val="20"/>
-        </w:rPr>
-        <w:t xml:space="preserve"> private/public keys?</w:t>
-      </w:r>
-    </w:p>
-    <w:p>
-      <w:pPr>
-        <w:numPr>
-          <w:ilvl w:val="0"/>
-          <w:numId w:val="15"/>
-        </w:numPr>
-        <w:spacing w:before="100" w:beforeAutospacing="1" w:after="100" w:afterAutospacing="1"/>
-        <w:rPr>
-          <w:rFonts w:ascii="Arial" w:eastAsia="Times New Roman" w:hAnsi="Arial" w:cs="Arial"/>
-          <w:sz w:val="20"/>
-          <w:szCs w:val="20"/>
-        </w:rPr>
-      </w:pPr>
-      <w:r>
-        <w:rPr>
-          <w:rFonts w:ascii="Arial" w:eastAsia="Times New Roman" w:hAnsi="Arial" w:cs="Arial"/>
-          <w:sz w:val="20"/>
-          <w:szCs w:val="20"/>
-        </w:rPr>
-        <w:t>Error reporting disabled?</w:t>
-      </w:r>
-    </w:p>
-    <w:p>
-      <w:pPr>
-        <w:numPr>
-          <w:ilvl w:val="0"/>
-          <w:numId w:val="15"/>
-        </w:numPr>
-        <w:spacing w:before="100" w:beforeAutospacing="1" w:after="100" w:afterAutospacing="1"/>
-        <w:rPr>
-          <w:rFonts w:ascii="Arial" w:eastAsia="Times New Roman" w:hAnsi="Arial" w:cs="Arial"/>
-          <w:sz w:val="20"/>
-          <w:szCs w:val="20"/>
-        </w:rPr>
-      </w:pPr>
-      <w:r>
-        <w:rPr>
-          <w:rFonts w:ascii="Arial" w:eastAsia="Times New Roman" w:hAnsi="Arial" w:cs="Arial"/>
-          <w:sz w:val="20"/>
-          <w:szCs w:val="20"/>
-        </w:rPr>
-        <w:t>General email address setup?</w:t>
-      </w:r>
-    </w:p>
-    <w:p>
-      <w:pPr>
-        <w:numPr>
-          <w:ilvl w:val="0"/>
-          <w:numId w:val="15"/>
-        </w:numPr>
-        <w:spacing w:before="100" w:beforeAutospacing="1" w:after="100" w:afterAutospacing="1"/>
-        <w:rPr>
-          <w:rFonts w:ascii="Arial" w:eastAsia="Times New Roman" w:hAnsi="Arial" w:cs="Arial"/>
-          <w:sz w:val="20"/>
-          <w:szCs w:val="20"/>
-        </w:rPr>
-      </w:pPr>
-      <w:r>
-        <w:rPr>
-          <w:rFonts w:ascii="Arial" w:eastAsia="Times New Roman" w:hAnsi="Arial" w:cs="Arial"/>
-          <w:sz w:val="20"/>
-          <w:szCs w:val="20"/>
-        </w:rPr>
-        <w:t xml:space="preserve">Server </w:t>
-      </w:r>
-      <w:proofErr w:type="spellStart"/>
-      <w:r>
-        <w:rPr>
-          <w:rFonts w:ascii="Arial" w:eastAsia="Times New Roman" w:hAnsi="Arial" w:cs="Arial"/>
-          <w:sz w:val="20"/>
-          <w:szCs w:val="20"/>
-        </w:rPr>
-        <w:t>timezone</w:t>
-      </w:r>
-      <w:proofErr w:type="spellEnd"/>
-      <w:r>
-        <w:rPr>
-          <w:rFonts w:ascii="Arial" w:eastAsia="Times New Roman" w:hAnsi="Arial" w:cs="Arial"/>
-          <w:sz w:val="20"/>
-          <w:szCs w:val="20"/>
-        </w:rPr>
-        <w:t xml:space="preserve"> set correctly?</w:t>
-      </w:r>
-    </w:p>
-    <w:p>
-      <w:pPr>
-        <w:numPr>
-          <w:ilvl w:val="0"/>
-          <w:numId w:val="15"/>
-        </w:numPr>
-        <w:spacing w:before="100" w:beforeAutospacing="1" w:after="100" w:afterAutospacing="1"/>
-        <w:rPr>
-          <w:rFonts w:ascii="Arial" w:eastAsia="Times New Roman" w:hAnsi="Arial" w:cs="Arial"/>
-          <w:sz w:val="20"/>
-          <w:szCs w:val="20"/>
-        </w:rPr>
-      </w:pPr>
-      <w:r>
-        <w:rPr>
-          <w:rFonts w:ascii="Arial" w:eastAsia="Times New Roman" w:hAnsi="Arial" w:cs="Arial"/>
-          <w:sz w:val="20"/>
-          <w:szCs w:val="20"/>
-        </w:rPr>
-        <w:t>Mail Settings setup and SMTP server setup?</w:t>
-      </w:r>
-    </w:p>
-    <w:p>
-      <w:pPr>
-        <w:numPr>
-          <w:ilvl w:val="0"/>
-          <w:numId w:val="15"/>
-        </w:numPr>
-        <w:spacing w:before="100" w:beforeAutospacing="1" w:after="100" w:afterAutospacing="1"/>
-        <w:rPr>
-          <w:rFonts w:ascii="Arial" w:eastAsia="Times New Roman" w:hAnsi="Arial" w:cs="Arial"/>
-          <w:sz w:val="20"/>
-          <w:szCs w:val="20"/>
-        </w:rPr>
-      </w:pPr>
-      <w:r>
-        <w:rPr>
-          <w:rFonts w:ascii="Arial" w:eastAsia="Times New Roman" w:hAnsi="Arial" w:cs="Arial"/>
-          <w:sz w:val="20"/>
-          <w:szCs w:val="20"/>
-        </w:rPr>
-        <w:t>Session settings setup?</w:t>
-      </w:r>
-    </w:p>
-    <w:p>
-      <w:pPr>
-        <w:numPr>
-          <w:ilvl w:val="0"/>
-          <w:numId w:val="15"/>
-        </w:numPr>
-        <w:spacing w:before="100" w:beforeAutospacing="1" w:after="100" w:afterAutospacing="1"/>
-        <w:rPr>
-          <w:rFonts w:ascii="Arial" w:eastAsia="Times New Roman" w:hAnsi="Arial" w:cs="Arial"/>
-          <w:sz w:val="20"/>
-          <w:szCs w:val="20"/>
-        </w:rPr>
-      </w:pPr>
-      <w:r>
-        <w:rPr>
-          <w:rFonts w:ascii="Arial" w:eastAsia="Times New Roman" w:hAnsi="Arial" w:cs="Arial"/>
-          <w:sz w:val="20"/>
-          <w:szCs w:val="20"/>
-        </w:rPr>
-        <w:t>Template "Preview Module Positions" disabled?</w:t>
-      </w:r>
-    </w:p>
-    <w:p>
-      <w:pPr>
-        <w:spacing w:before="100" w:beforeAutospacing="1" w:after="100" w:afterAutospacing="1"/>
-        <w:outlineLvl w:val="1"/>
+      </w:pPr>
+      <w:bookmarkStart w:id="2" w:name="user-content-content"/>
+      <w:bookmarkEnd w:id="2"/>
+      <w:r>
         <w:rPr>
           <w:rFonts w:ascii="Arial" w:eastAsia="Times New Roman" w:hAnsi="Arial" w:cs="Arial"/>
           <w:b/>
@@ -425,140 +449,6 @@
           <w:sz w:val="36"/>
           <w:szCs w:val="36"/>
         </w:rPr>
-      </w:pPr>
-      <w:bookmarkStart w:id="1" w:name="user-content-users"/>
-      <w:bookmarkEnd w:id="1"/>
-      <w:r>
-        <w:rPr>
-          <w:rFonts w:ascii="Arial" w:eastAsia="Times New Roman" w:hAnsi="Arial" w:cs="Arial"/>
-          <w:b/>
-          <w:bCs/>
-          <w:sz w:val="36"/>
-          <w:szCs w:val="36"/>
-        </w:rPr>
-        <w:t>Users</w:t>
-      </w:r>
-    </w:p>
-    <w:p>
-      <w:pPr>
-        <w:numPr>
-          <w:ilvl w:val="0"/>
-          <w:numId w:val="15"/>
-        </w:numPr>
-        <w:spacing w:before="100" w:beforeAutospacing="1" w:after="100" w:afterAutospacing="1"/>
-        <w:rPr>
-          <w:rFonts w:ascii="Arial" w:eastAsia="Times New Roman" w:hAnsi="Arial" w:cs="Arial"/>
-          <w:sz w:val="20"/>
-          <w:szCs w:val="20"/>
-        </w:rPr>
-      </w:pPr>
-      <w:r>
-        <w:rPr>
-          <w:rFonts w:ascii="Arial" w:eastAsia="Times New Roman" w:hAnsi="Arial" w:cs="Arial"/>
-          <w:sz w:val="20"/>
-          <w:szCs w:val="20"/>
-        </w:rPr>
-        <w:t>Removed all unused logins?</w:t>
-      </w:r>
-    </w:p>
-    <w:p>
-      <w:pPr>
-        <w:numPr>
-          <w:ilvl w:val="0"/>
-          <w:numId w:val="15"/>
-        </w:numPr>
-        <w:spacing w:before="100" w:beforeAutospacing="1" w:after="100" w:afterAutospacing="1"/>
-        <w:rPr>
-          <w:rFonts w:ascii="Arial" w:eastAsia="Times New Roman" w:hAnsi="Arial" w:cs="Arial"/>
-          <w:sz w:val="20"/>
-          <w:szCs w:val="20"/>
-        </w:rPr>
-      </w:pPr>
-      <w:r>
-        <w:rPr>
-          <w:rFonts w:ascii="Arial" w:eastAsia="Times New Roman" w:hAnsi="Arial" w:cs="Arial"/>
-          <w:sz w:val="20"/>
-          <w:szCs w:val="20"/>
-        </w:rPr>
-        <w:t>Removed all unused User Groups?</w:t>
-      </w:r>
-    </w:p>
-    <w:p>
-      <w:pPr>
-        <w:numPr>
-          <w:ilvl w:val="0"/>
-          <w:numId w:val="15"/>
-        </w:numPr>
-        <w:spacing w:before="100" w:beforeAutospacing="1" w:after="100" w:afterAutospacing="1"/>
-        <w:rPr>
-          <w:rFonts w:ascii="Arial" w:eastAsia="Times New Roman" w:hAnsi="Arial" w:cs="Arial"/>
-          <w:sz w:val="20"/>
-          <w:szCs w:val="20"/>
-        </w:rPr>
-      </w:pPr>
-      <w:proofErr w:type="gramStart"/>
-      <w:r>
-        <w:rPr>
-          <w:rFonts w:ascii="Arial" w:eastAsia="Times New Roman" w:hAnsi="Arial" w:cs="Arial"/>
-          <w:sz w:val="20"/>
-          <w:szCs w:val="20"/>
-        </w:rPr>
-        <w:t>Allow</w:t>
-      </w:r>
-      <w:proofErr w:type="gramEnd"/>
-      <w:r>
-        <w:rPr>
-          <w:rFonts w:ascii="Arial" w:eastAsia="Times New Roman" w:hAnsi="Arial" w:cs="Arial"/>
-          <w:sz w:val="20"/>
-          <w:szCs w:val="20"/>
-        </w:rPr>
-        <w:t xml:space="preserve"> User Registration: no (if necessary)?</w:t>
-      </w:r>
-    </w:p>
-    <w:p>
-      <w:pPr>
-        <w:numPr>
-          <w:ilvl w:val="0"/>
-          <w:numId w:val="15"/>
-        </w:numPr>
-        <w:spacing w:before="100" w:beforeAutospacing="1" w:after="100" w:afterAutospacing="1"/>
-        <w:rPr>
-          <w:rFonts w:ascii="Arial" w:eastAsia="Times New Roman" w:hAnsi="Arial" w:cs="Arial"/>
-          <w:sz w:val="20"/>
-          <w:szCs w:val="20"/>
-        </w:rPr>
-      </w:pPr>
-      <w:r>
-        <w:rPr>
-          <w:rFonts w:ascii="Arial" w:eastAsia="Times New Roman" w:hAnsi="Arial" w:cs="Arial"/>
-          <w:sz w:val="20"/>
-          <w:szCs w:val="20"/>
-        </w:rPr>
-        <w:t>Password complexity setup?</w:t>
-      </w:r>
-    </w:p>
-    <w:p>
-      <w:pPr>
-        <w:spacing w:before="100" w:beforeAutospacing="1" w:after="100" w:afterAutospacing="1"/>
-        <w:outlineLvl w:val="1"/>
-        <w:rPr>
-          <w:rFonts w:ascii="Arial" w:eastAsia="Times New Roman" w:hAnsi="Arial" w:cs="Arial"/>
-          <w:b/>
-          <w:bCs/>
-          <w:sz w:val="36"/>
-          <w:szCs w:val="36"/>
-        </w:rPr>
-      </w:pPr>
-      <w:bookmarkStart w:id="2" w:name="user-content-content"/>
-      <w:bookmarkEnd w:id="2"/>
-      <w:r>
-        <w:rPr>
-          <w:rFonts w:ascii="Arial" w:eastAsia="Times New Roman" w:hAnsi="Arial" w:cs="Arial"/>
-          <w:b/>
-          <w:bCs/>
-          <w:sz w:val="36"/>
-          <w:szCs w:val="36"/>
-        </w:rPr>
         <w:t>Content</w:t>
       </w:r>
     </w:p>
@@ -625,43 +515,7 @@
           <w:sz w:val="20"/>
           <w:szCs w:val="20"/>
         </w:rPr>
-        <w:t xml:space="preserve">All </w:t>
-      </w:r>
-      <w:proofErr w:type="spellStart"/>
-      <w:r>
-        <w:rPr>
-          <w:rFonts w:ascii="Arial" w:eastAsia="Times New Roman" w:hAnsi="Arial" w:cs="Arial"/>
-          <w:sz w:val="20"/>
-          <w:szCs w:val="20"/>
-        </w:rPr>
-        <w:t>Lorem</w:t>
-      </w:r>
-      <w:proofErr w:type="spellEnd"/>
-      <w:r>
-        <w:rPr>
-          <w:rFonts w:ascii="Arial" w:eastAsia="Times New Roman" w:hAnsi="Arial" w:cs="Arial"/>
-          <w:sz w:val="20"/>
-          <w:szCs w:val="20"/>
-        </w:rPr>
-        <w:t xml:space="preserve"> </w:t>
-      </w:r>
-      <w:proofErr w:type="spellStart"/>
-      <w:r>
-        <w:rPr>
-          <w:rFonts w:ascii="Arial" w:eastAsia="Times New Roman" w:hAnsi="Arial" w:cs="Arial"/>
-          <w:sz w:val="20"/>
-          <w:szCs w:val="20"/>
-        </w:rPr>
-        <w:t>Ipsum</w:t>
-      </w:r>
-      <w:proofErr w:type="spellEnd"/>
-      <w:r>
-        <w:rPr>
-          <w:rFonts w:ascii="Arial" w:eastAsia="Times New Roman" w:hAnsi="Arial" w:cs="Arial"/>
-          <w:sz w:val="20"/>
-          <w:szCs w:val="20"/>
-        </w:rPr>
-        <w:t xml:space="preserve"> / dummy content is removed?</w:t>
+        <w:t>All Lorem Ipsum / dummy content is removed?</w:t>
       </w:r>
     </w:p>
     <w:p>
@@ -1031,43 +885,7 @@
           <w:sz w:val="20"/>
           <w:szCs w:val="20"/>
         </w:rPr>
-        <w:t xml:space="preserve">All </w:t>
-      </w:r>
-      <w:proofErr w:type="spellStart"/>
-      <w:r>
-        <w:rPr>
-          <w:rFonts w:ascii="Arial" w:eastAsia="Times New Roman" w:hAnsi="Arial" w:cs="Arial"/>
-          <w:sz w:val="20"/>
-          <w:szCs w:val="20"/>
-        </w:rPr>
-        <w:t>webforms</w:t>
-      </w:r>
-      <w:proofErr w:type="spellEnd"/>
-      <w:r>
-        <w:rPr>
-          <w:rFonts w:ascii="Arial" w:eastAsia="Times New Roman" w:hAnsi="Arial" w:cs="Arial"/>
-          <w:sz w:val="20"/>
-          <w:szCs w:val="20"/>
-        </w:rPr>
-        <w:t xml:space="preserve"> have email handling and </w:t>
-      </w:r>
-      <w:proofErr w:type="spellStart"/>
-      <w:r>
-        <w:rPr>
-          <w:rFonts w:ascii="Arial" w:eastAsia="Times New Roman" w:hAnsi="Arial" w:cs="Arial"/>
-          <w:sz w:val="20"/>
-          <w:szCs w:val="20"/>
-        </w:rPr>
-        <w:t>emailadresses</w:t>
-      </w:r>
-      <w:proofErr w:type="spellEnd"/>
-      <w:r>
-        <w:rPr>
-          <w:rFonts w:ascii="Arial" w:eastAsia="Times New Roman" w:hAnsi="Arial" w:cs="Arial"/>
-          <w:sz w:val="20"/>
-          <w:szCs w:val="20"/>
-        </w:rPr>
-        <w:t xml:space="preserve"> setup correctly?</w:t>
+        <w:t>All webforms have email handling and emailadresses setup correctly?</w:t>
       </w:r>
     </w:p>
     <w:p>
@@ -1128,7 +946,6 @@
       </w:pPr>
       <w:bookmarkStart w:id="3" w:name="user-content-htaccess"/>
       <w:bookmarkEnd w:id="3"/>
-      <w:proofErr w:type="gramStart"/>
       <w:r>
         <w:rPr>
           <w:rFonts w:ascii="Arial" w:eastAsia="Times New Roman" w:hAnsi="Arial" w:cs="Arial"/>
@@ -1137,10 +954,73 @@
           <w:sz w:val="36"/>
           <w:szCs w:val="36"/>
         </w:rPr>
-        <w:t>.</w:t>
-      </w:r>
-      <w:proofErr w:type="spellStart"/>
-      <w:r>
+        <w:t>.htaccess</w:t>
+      </w:r>
+    </w:p>
+    <w:p>
+      <w:pPr>
+        <w:numPr>
+          <w:ilvl w:val="0"/>
+          <w:numId w:val="15"/>
+        </w:numPr>
+        <w:spacing w:before="100" w:beforeAutospacing="1" w:after="100" w:afterAutospacing="1"/>
+        <w:rPr>
+          <w:rFonts w:ascii="Arial" w:eastAsia="Times New Roman" w:hAnsi="Arial" w:cs="Arial"/>
+          <w:sz w:val="20"/>
+          <w:szCs w:val="20"/>
+        </w:rPr>
+      </w:pPr>
+      <w:r>
+        <w:rPr>
+          <w:rFonts w:ascii="Arial" w:eastAsia="Times New Roman" w:hAnsi="Arial" w:cs="Arial"/>
+          <w:sz w:val="20"/>
+          <w:szCs w:val="20"/>
+        </w:rPr>
+        <w:t>Redirect non-www to www setup in .htaccess</w:t>
+      </w:r>
+      <w:r>
+        <w:rPr>
+          <w:rFonts w:ascii="Arial" w:eastAsia="Times New Roman" w:hAnsi="Arial" w:cs="Arial"/>
+          <w:sz w:val="20"/>
+          <w:szCs w:val="20"/>
+        </w:rPr>
+        <w:t xml:space="preserve"> or webserver virtualhostfile</w:t>
+      </w:r>
+      <w:r>
+        <w:rPr>
+          <w:rFonts w:ascii="Arial" w:eastAsia="Times New Roman" w:hAnsi="Arial" w:cs="Arial"/>
+          <w:sz w:val="20"/>
+          <w:szCs w:val="20"/>
+        </w:rPr>
+        <w:t>?</w:t>
+      </w:r>
+    </w:p>
+    <w:p>
+      <w:pPr>
+        <w:numPr>
+          <w:ilvl w:val="0"/>
+          <w:numId w:val="15"/>
+        </w:numPr>
+        <w:spacing w:before="100" w:beforeAutospacing="1" w:after="100" w:afterAutospacing="1"/>
+        <w:rPr>
+          <w:rFonts w:ascii="Arial" w:eastAsia="Times New Roman" w:hAnsi="Arial" w:cs="Arial"/>
+          <w:sz w:val="20"/>
+          <w:szCs w:val="20"/>
+        </w:rPr>
+      </w:pPr>
+      <w:r>
+        <w:rPr>
+          <w:rFonts w:ascii="Arial" w:eastAsia="Times New Roman" w:hAnsi="Arial" w:cs="Arial"/>
+          <w:sz w:val="20"/>
+          <w:szCs w:val="20"/>
+        </w:rPr>
+        <w:t>Added line to show XMAP sitemap as sitemap.xml?</w:t>
+      </w:r>
+    </w:p>
+    <w:p>
+      <w:pPr>
+        <w:spacing w:before="100" w:beforeAutospacing="1" w:after="100" w:afterAutospacing="1"/>
+        <w:outlineLvl w:val="1"/>
         <w:rPr>
           <w:rFonts w:ascii="Arial" w:eastAsia="Times New Roman" w:hAnsi="Arial" w:cs="Arial"/>
           <w:b/>
@@ -1148,105 +1028,10 @@
           <w:sz w:val="36"/>
           <w:szCs w:val="36"/>
         </w:rPr>
-        <w:t>htaccess</w:t>
-      </w:r>
-      <w:proofErr w:type="spellEnd"/>
-      <w:proofErr w:type="gramEnd"/>
-    </w:p>
-    <w:p>
-      <w:pPr>
-        <w:numPr>
-          <w:ilvl w:val="0"/>
-          <w:numId w:val="15"/>
-        </w:numPr>
-        <w:spacing w:before="100" w:beforeAutospacing="1" w:after="100" w:afterAutospacing="1"/>
-        <w:rPr>
-          <w:rFonts w:ascii="Arial" w:eastAsia="Times New Roman" w:hAnsi="Arial" w:cs="Arial"/>
-          <w:sz w:val="20"/>
-          <w:szCs w:val="20"/>
-        </w:rPr>
-      </w:pPr>
-      <w:r>
-        <w:rPr>
-          <w:rFonts w:ascii="Arial" w:eastAsia="Times New Roman" w:hAnsi="Arial" w:cs="Arial"/>
-          <w:sz w:val="20"/>
-          <w:szCs w:val="20"/>
-        </w:rPr>
-        <w:t xml:space="preserve">Redirect non-www to www setup </w:t>
-      </w:r>
-      <w:proofErr w:type="gramStart"/>
-      <w:r>
-        <w:rPr>
-          <w:rFonts w:ascii="Arial" w:eastAsia="Times New Roman" w:hAnsi="Arial" w:cs="Arial"/>
-          <w:sz w:val="20"/>
-          <w:szCs w:val="20"/>
-        </w:rPr>
-        <w:t>in .</w:t>
-      </w:r>
-      <w:proofErr w:type="spellStart"/>
-      <w:r>
-        <w:rPr>
-          <w:rFonts w:ascii="Arial" w:eastAsia="Times New Roman" w:hAnsi="Arial" w:cs="Arial"/>
-          <w:sz w:val="20"/>
-          <w:szCs w:val="20"/>
-        </w:rPr>
-        <w:t>htaccess</w:t>
-      </w:r>
-      <w:proofErr w:type="spellEnd"/>
-      <w:proofErr w:type="gramEnd"/>
-      <w:r>
-        <w:rPr>
-          <w:rFonts w:ascii="Arial" w:eastAsia="Times New Roman" w:hAnsi="Arial" w:cs="Arial"/>
-          <w:sz w:val="20"/>
-          <w:szCs w:val="20"/>
-        </w:rPr>
-        <w:t xml:space="preserve"> or webserver </w:t>
-      </w:r>
-      <w:proofErr w:type="spellStart"/>
-      <w:r>
-        <w:rPr>
-          <w:rFonts w:ascii="Arial" w:eastAsia="Times New Roman" w:hAnsi="Arial" w:cs="Arial"/>
-          <w:sz w:val="20"/>
-          <w:szCs w:val="20"/>
-        </w:rPr>
-        <w:t>virtualhostfile</w:t>
-      </w:r>
-      <w:proofErr w:type="spellEnd"/>
-      <w:r>
-        <w:rPr>
-          <w:rFonts w:ascii="Arial" w:eastAsia="Times New Roman" w:hAnsi="Arial" w:cs="Arial"/>
-          <w:sz w:val="20"/>
-          <w:szCs w:val="20"/>
-        </w:rPr>
-        <w:t>?</w:t>
-      </w:r>
-    </w:p>
-    <w:p>
-      <w:pPr>
-        <w:numPr>
-          <w:ilvl w:val="0"/>
-          <w:numId w:val="15"/>
-        </w:numPr>
-        <w:spacing w:before="100" w:beforeAutospacing="1" w:after="100" w:afterAutospacing="1"/>
-        <w:rPr>
-          <w:rFonts w:ascii="Arial" w:eastAsia="Times New Roman" w:hAnsi="Arial" w:cs="Arial"/>
-          <w:sz w:val="20"/>
-          <w:szCs w:val="20"/>
-        </w:rPr>
-      </w:pPr>
-      <w:r>
-        <w:rPr>
-          <w:rFonts w:ascii="Arial" w:eastAsia="Times New Roman" w:hAnsi="Arial" w:cs="Arial"/>
-          <w:sz w:val="20"/>
-          <w:szCs w:val="20"/>
-        </w:rPr>
-        <w:t>Added line to show XMAP sitemap as sitemap.xml?</w:t>
-      </w:r>
-    </w:p>
-    <w:p>
-      <w:pPr>
-        <w:spacing w:before="100" w:beforeAutospacing="1" w:after="100" w:afterAutospacing="1"/>
-        <w:outlineLvl w:val="1"/>
+      </w:pPr>
+      <w:bookmarkStart w:id="4" w:name="user-content-security"/>
+      <w:bookmarkEnd w:id="4"/>
+      <w:r>
         <w:rPr>
           <w:rFonts w:ascii="Arial" w:eastAsia="Times New Roman" w:hAnsi="Arial" w:cs="Arial"/>
           <w:b/>
@@ -1254,10 +1039,80 @@
           <w:sz w:val="36"/>
           <w:szCs w:val="36"/>
         </w:rPr>
-      </w:pPr>
-      <w:bookmarkStart w:id="4" w:name="user-content-security"/>
-      <w:bookmarkEnd w:id="4"/>
-      <w:r>
+        <w:t>Security</w:t>
+      </w:r>
+    </w:p>
+    <w:p>
+      <w:pPr>
+        <w:numPr>
+          <w:ilvl w:val="0"/>
+          <w:numId w:val="15"/>
+        </w:numPr>
+        <w:spacing w:before="100" w:beforeAutospacing="1" w:after="100" w:afterAutospacing="1"/>
+        <w:rPr>
+          <w:rFonts w:ascii="Arial" w:eastAsia="Times New Roman" w:hAnsi="Arial" w:cs="Arial"/>
+          <w:sz w:val="20"/>
+          <w:szCs w:val="20"/>
+        </w:rPr>
+      </w:pPr>
+      <w:r>
+        <w:rPr>
+          <w:rFonts w:ascii="Arial" w:eastAsia="Times New Roman" w:hAnsi="Arial" w:cs="Arial"/>
+          <w:sz w:val="20"/>
+          <w:szCs w:val="20"/>
+        </w:rPr>
+        <w:t>Admin Tools Pro / jHackGuard installed and configured?</w:t>
+      </w:r>
+    </w:p>
+    <w:p>
+      <w:pPr>
+        <w:numPr>
+          <w:ilvl w:val="0"/>
+          <w:numId w:val="15"/>
+        </w:numPr>
+        <w:spacing w:before="100" w:beforeAutospacing="1" w:after="100" w:afterAutospacing="1"/>
+        <w:rPr>
+          <w:rFonts w:ascii="Arial" w:eastAsia="Times New Roman" w:hAnsi="Arial" w:cs="Arial"/>
+          <w:sz w:val="20"/>
+          <w:szCs w:val="20"/>
+        </w:rPr>
+      </w:pPr>
+      <w:r>
+        <w:rPr>
+          <w:rFonts w:ascii="Arial" w:eastAsia="Times New Roman" w:hAnsi="Arial" w:cs="Arial"/>
+          <w:sz w:val="20"/>
+          <w:szCs w:val="20"/>
+        </w:rPr>
+        <w:lastRenderedPageBreak/>
+        <w:t>Admin Tools Pro Never block these IPs [your own IP-address]</w:t>
+      </w:r>
+    </w:p>
+    <w:p>
+      <w:pPr>
+        <w:numPr>
+          <w:ilvl w:val="0"/>
+          <w:numId w:val="15"/>
+        </w:numPr>
+        <w:spacing w:before="100" w:beforeAutospacing="1" w:after="100" w:afterAutospacing="1"/>
+        <w:rPr>
+          <w:rFonts w:ascii="Arial" w:eastAsia="Times New Roman" w:hAnsi="Arial" w:cs="Arial"/>
+          <w:sz w:val="20"/>
+          <w:szCs w:val="20"/>
+        </w:rPr>
+      </w:pPr>
+      <w:r>
+        <w:rPr>
+          <w:rFonts w:ascii="Arial" w:eastAsia="Times New Roman" w:hAnsi="Arial" w:cs="Arial"/>
+          <w:sz w:val="20"/>
+          <w:szCs w:val="20"/>
+        </w:rPr>
+        <w:t>Block access to /administrator with admin secret URL parameter or use IP whitelist for /administrator</w:t>
+      </w:r>
+    </w:p>
+    <w:p>
+      <w:pPr>
+        <w:spacing w:before="100" w:beforeAutospacing="1" w:after="100" w:afterAutospacing="1"/>
+        <w:outlineLvl w:val="1"/>
         <w:rPr>
           <w:rFonts w:ascii="Arial" w:eastAsia="Times New Roman" w:hAnsi="Arial" w:cs="Arial"/>
           <w:b/>
@@ -1265,98 +1120,10 @@
           <w:sz w:val="36"/>
           <w:szCs w:val="36"/>
         </w:rPr>
-        <w:t>Security</w:t>
-      </w:r>
-    </w:p>
-    <w:p>
-      <w:pPr>
-        <w:numPr>
-          <w:ilvl w:val="0"/>
-          <w:numId w:val="15"/>
-        </w:numPr>
-        <w:spacing w:before="100" w:beforeAutospacing="1" w:after="100" w:afterAutospacing="1"/>
-        <w:rPr>
-          <w:rFonts w:ascii="Arial" w:eastAsia="Times New Roman" w:hAnsi="Arial" w:cs="Arial"/>
-          <w:sz w:val="20"/>
-          <w:szCs w:val="20"/>
-        </w:rPr>
-      </w:pPr>
-      <w:r>
-        <w:rPr>
-          <w:rFonts w:ascii="Arial" w:eastAsia="Times New Roman" w:hAnsi="Arial" w:cs="Arial"/>
-          <w:sz w:val="20"/>
-          <w:szCs w:val="20"/>
-        </w:rPr>
-        <w:t xml:space="preserve">Admin Tools Pro / </w:t>
-      </w:r>
-      <w:proofErr w:type="spellStart"/>
-      <w:r>
-        <w:rPr>
-          <w:rFonts w:ascii="Arial" w:eastAsia="Times New Roman" w:hAnsi="Arial" w:cs="Arial"/>
-          <w:sz w:val="20"/>
-          <w:szCs w:val="20"/>
-        </w:rPr>
-        <w:t>jHackGuard</w:t>
-      </w:r>
-      <w:proofErr w:type="spellEnd"/>
-      <w:r>
-        <w:rPr>
-          <w:rFonts w:ascii="Arial" w:eastAsia="Times New Roman" w:hAnsi="Arial" w:cs="Arial"/>
-          <w:sz w:val="20"/>
-          <w:szCs w:val="20"/>
-        </w:rPr>
-        <w:t xml:space="preserve"> installed and configured?</w:t>
-      </w:r>
-    </w:p>
-    <w:p>
-      <w:pPr>
-        <w:numPr>
-          <w:ilvl w:val="0"/>
-          <w:numId w:val="15"/>
-        </w:numPr>
-        <w:spacing w:before="100" w:beforeAutospacing="1" w:after="100" w:afterAutospacing="1"/>
-        <w:rPr>
-          <w:rFonts w:ascii="Arial" w:eastAsia="Times New Roman" w:hAnsi="Arial" w:cs="Arial"/>
-          <w:sz w:val="20"/>
-          <w:szCs w:val="20"/>
-        </w:rPr>
-      </w:pPr>
-      <w:r>
-        <w:rPr>
-          <w:rFonts w:ascii="Arial" w:eastAsia="Times New Roman" w:hAnsi="Arial" w:cs="Arial"/>
-          <w:sz w:val="20"/>
-          <w:szCs w:val="20"/>
-        </w:rPr>
-        <w:lastRenderedPageBreak/>
-        <w:t>Admin Tools Pro Never block these IPs [your own IP-address]</w:t>
-      </w:r>
-    </w:p>
-    <w:p>
-      <w:pPr>
-        <w:numPr>
-          <w:ilvl w:val="0"/>
-          <w:numId w:val="15"/>
-        </w:numPr>
-        <w:spacing w:before="100" w:beforeAutospacing="1" w:after="100" w:afterAutospacing="1"/>
-        <w:rPr>
-          <w:rFonts w:ascii="Arial" w:eastAsia="Times New Roman" w:hAnsi="Arial" w:cs="Arial"/>
-          <w:sz w:val="20"/>
-          <w:szCs w:val="20"/>
-        </w:rPr>
-      </w:pPr>
-      <w:r>
-        <w:rPr>
-          <w:rFonts w:ascii="Arial" w:eastAsia="Times New Roman" w:hAnsi="Arial" w:cs="Arial"/>
-          <w:sz w:val="20"/>
-          <w:szCs w:val="20"/>
-        </w:rPr>
-        <w:t>Block access to /administrator with admin secret URL parameter or use IP whitelist for /administrator</w:t>
-      </w:r>
-    </w:p>
-    <w:p>
-      <w:pPr>
-        <w:spacing w:before="100" w:beforeAutospacing="1" w:after="100" w:afterAutospacing="1"/>
-        <w:outlineLvl w:val="1"/>
+      </w:pPr>
+      <w:bookmarkStart w:id="5" w:name="user-content-jce-editor"/>
+      <w:bookmarkEnd w:id="5"/>
+      <w:r>
         <w:rPr>
           <w:rFonts w:ascii="Arial" w:eastAsia="Times New Roman" w:hAnsi="Arial" w:cs="Arial"/>
           <w:b/>
@@ -1364,10 +1131,57 @@
           <w:sz w:val="36"/>
           <w:szCs w:val="36"/>
         </w:rPr>
-      </w:pPr>
-      <w:bookmarkStart w:id="5" w:name="user-content-jce-editor"/>
-      <w:bookmarkEnd w:id="5"/>
-      <w:r>
+        <w:t>JCE Editor</w:t>
+      </w:r>
+    </w:p>
+    <w:p>
+      <w:pPr>
+        <w:numPr>
+          <w:ilvl w:val="0"/>
+          <w:numId w:val="15"/>
+        </w:numPr>
+        <w:spacing w:before="100" w:beforeAutospacing="1" w:after="100" w:afterAutospacing="1"/>
+        <w:rPr>
+          <w:rFonts w:ascii="Arial" w:eastAsia="Times New Roman" w:hAnsi="Arial" w:cs="Arial"/>
+          <w:sz w:val="20"/>
+          <w:szCs w:val="20"/>
+        </w:rPr>
+      </w:pPr>
+      <w:r>
+        <w:rPr>
+          <w:rFonts w:ascii="Arial" w:eastAsia="Times New Roman" w:hAnsi="Arial" w:cs="Arial"/>
+          <w:sz w:val="20"/>
+          <w:szCs w:val="20"/>
+        </w:rPr>
+        <w:t>optimized profile added/configured?</w:t>
+      </w:r>
+    </w:p>
+    <w:p>
+      <w:pPr>
+        <w:numPr>
+          <w:ilvl w:val="0"/>
+          <w:numId w:val="15"/>
+        </w:numPr>
+        <w:spacing w:before="100" w:beforeAutospacing="1" w:after="100" w:afterAutospacing="1"/>
+        <w:rPr>
+          <w:rFonts w:ascii="Arial" w:eastAsia="Times New Roman" w:hAnsi="Arial" w:cs="Arial"/>
+          <w:sz w:val="20"/>
+          <w:szCs w:val="20"/>
+        </w:rPr>
+      </w:pPr>
+      <w:r>
+        <w:rPr>
+          <w:rFonts w:ascii="Arial" w:eastAsia="Times New Roman" w:hAnsi="Arial" w:cs="Arial"/>
+          <w:sz w:val="20"/>
+          <w:szCs w:val="20"/>
+        </w:rPr>
+        <w:t>Joomla! - editors-xtd plugins unpublished?</w:t>
+      </w:r>
+    </w:p>
+    <w:p>
+      <w:pPr>
+        <w:spacing w:before="100" w:beforeAutospacing="1" w:after="100" w:afterAutospacing="1"/>
+        <w:outlineLvl w:val="1"/>
         <w:rPr>
           <w:rFonts w:ascii="Arial" w:eastAsia="Times New Roman" w:hAnsi="Arial" w:cs="Arial"/>
           <w:b/>
@@ -1375,103 +1189,10 @@
           <w:sz w:val="36"/>
           <w:szCs w:val="36"/>
         </w:rPr>
-        <w:t>JCE Editor</w:t>
-      </w:r>
-    </w:p>
-    <w:p>
-      <w:pPr>
-        <w:numPr>
-          <w:ilvl w:val="0"/>
-          <w:numId w:val="15"/>
-        </w:numPr>
-        <w:spacing w:before="100" w:beforeAutospacing="1" w:after="100" w:afterAutospacing="1"/>
-        <w:rPr>
-          <w:rFonts w:ascii="Arial" w:eastAsia="Times New Roman" w:hAnsi="Arial" w:cs="Arial"/>
-          <w:sz w:val="20"/>
-          <w:szCs w:val="20"/>
-        </w:rPr>
-      </w:pPr>
-      <w:proofErr w:type="gramStart"/>
-      <w:r>
-        <w:rPr>
-          <w:rFonts w:ascii="Arial" w:eastAsia="Times New Roman" w:hAnsi="Arial" w:cs="Arial"/>
-          <w:sz w:val="20"/>
-          <w:szCs w:val="20"/>
-        </w:rPr>
-        <w:t>optimized</w:t>
-      </w:r>
-      <w:proofErr w:type="gramEnd"/>
-      <w:r>
-        <w:rPr>
-          <w:rFonts w:ascii="Arial" w:eastAsia="Times New Roman" w:hAnsi="Arial" w:cs="Arial"/>
-          <w:sz w:val="20"/>
-          <w:szCs w:val="20"/>
-        </w:rPr>
-        <w:t xml:space="preserve"> profile added/configured?</w:t>
-      </w:r>
-    </w:p>
-    <w:p>
-      <w:pPr>
-        <w:numPr>
-          <w:ilvl w:val="0"/>
-          <w:numId w:val="15"/>
-        </w:numPr>
-        <w:spacing w:before="100" w:beforeAutospacing="1" w:after="100" w:afterAutospacing="1"/>
-        <w:rPr>
-          <w:rFonts w:ascii="Arial" w:eastAsia="Times New Roman" w:hAnsi="Arial" w:cs="Arial"/>
-          <w:sz w:val="20"/>
-          <w:szCs w:val="20"/>
-        </w:rPr>
-      </w:pPr>
-      <w:r>
-        <w:rPr>
-          <w:rFonts w:ascii="Arial" w:eastAsia="Times New Roman" w:hAnsi="Arial" w:cs="Arial"/>
-          <w:sz w:val="20"/>
-          <w:szCs w:val="20"/>
-        </w:rPr>
-        <w:t xml:space="preserve">Joomla! - </w:t>
-      </w:r>
-      <w:proofErr w:type="gramStart"/>
-      <w:r>
-        <w:rPr>
-          <w:rFonts w:ascii="Arial" w:eastAsia="Times New Roman" w:hAnsi="Arial" w:cs="Arial"/>
-          <w:sz w:val="20"/>
-          <w:szCs w:val="20"/>
-        </w:rPr>
-        <w:t>editors</w:t>
-      </w:r>
-      <w:proofErr w:type="gramEnd"/>
-      <w:r>
-        <w:rPr>
-          <w:rFonts w:ascii="Arial" w:eastAsia="Times New Roman" w:hAnsi="Arial" w:cs="Arial"/>
-          <w:sz w:val="20"/>
-          <w:szCs w:val="20"/>
-        </w:rPr>
-        <w:t>-</w:t>
-      </w:r>
-      <w:proofErr w:type="spellStart"/>
-      <w:r>
-        <w:rPr>
-          <w:rFonts w:ascii="Arial" w:eastAsia="Times New Roman" w:hAnsi="Arial" w:cs="Arial"/>
-          <w:sz w:val="20"/>
-          <w:szCs w:val="20"/>
-        </w:rPr>
-        <w:t>xtd</w:t>
-      </w:r>
-      <w:proofErr w:type="spellEnd"/>
-      <w:r>
-        <w:rPr>
-          <w:rFonts w:ascii="Arial" w:eastAsia="Times New Roman" w:hAnsi="Arial" w:cs="Arial"/>
-          <w:sz w:val="20"/>
-          <w:szCs w:val="20"/>
-        </w:rPr>
-        <w:t xml:space="preserve"> plugins unpublished?</w:t>
-      </w:r>
-    </w:p>
-    <w:p>
-      <w:pPr>
-        <w:spacing w:before="100" w:beforeAutospacing="1" w:after="100" w:afterAutospacing="1"/>
-        <w:outlineLvl w:val="1"/>
+      </w:pPr>
+      <w:bookmarkStart w:id="6" w:name="user-content-xmap"/>
+      <w:bookmarkEnd w:id="6"/>
+      <w:r>
         <w:rPr>
           <w:rFonts w:ascii="Arial" w:eastAsia="Times New Roman" w:hAnsi="Arial" w:cs="Arial"/>
           <w:b/>
@@ -1479,11 +1200,57 @@
           <w:sz w:val="36"/>
           <w:szCs w:val="36"/>
         </w:rPr>
-      </w:pPr>
-      <w:bookmarkStart w:id="6" w:name="user-content-xmap"/>
-      <w:bookmarkEnd w:id="6"/>
-      <w:proofErr w:type="spellStart"/>
-      <w:r>
+        <w:t>XMap</w:t>
+      </w:r>
+    </w:p>
+    <w:p>
+      <w:pPr>
+        <w:numPr>
+          <w:ilvl w:val="0"/>
+          <w:numId w:val="15"/>
+        </w:numPr>
+        <w:spacing w:before="100" w:beforeAutospacing="1" w:after="100" w:afterAutospacing="1"/>
+        <w:rPr>
+          <w:rFonts w:ascii="Arial" w:eastAsia="Times New Roman" w:hAnsi="Arial" w:cs="Arial"/>
+          <w:sz w:val="20"/>
+          <w:szCs w:val="20"/>
+        </w:rPr>
+      </w:pPr>
+      <w:r>
+        <w:rPr>
+          <w:rFonts w:ascii="Arial" w:eastAsia="Times New Roman" w:hAnsi="Arial" w:cs="Arial"/>
+          <w:sz w:val="20"/>
+          <w:szCs w:val="20"/>
+        </w:rPr>
+        <w:t>Sitemap created for all menus?</w:t>
+      </w:r>
+    </w:p>
+    <w:p>
+      <w:pPr>
+        <w:numPr>
+          <w:ilvl w:val="0"/>
+          <w:numId w:val="15"/>
+        </w:numPr>
+        <w:spacing w:before="100" w:beforeAutospacing="1" w:after="100" w:afterAutospacing="1"/>
+        <w:rPr>
+          <w:rFonts w:ascii="Arial" w:eastAsia="Times New Roman" w:hAnsi="Arial" w:cs="Arial"/>
+          <w:sz w:val="20"/>
+          <w:szCs w:val="20"/>
+        </w:rPr>
+      </w:pPr>
+      <w:r>
+        <w:rPr>
+          <w:rFonts w:ascii="Arial" w:eastAsia="Times New Roman" w:hAnsi="Arial" w:cs="Arial"/>
+          <w:sz w:val="20"/>
+          <w:szCs w:val="20"/>
+        </w:rPr>
+        <w:t>XML Sitemap added to Google Webmaster Tools?</w:t>
+      </w:r>
+    </w:p>
+    <w:p>
+      <w:pPr>
+        <w:spacing w:before="100" w:beforeAutospacing="1" w:after="100" w:afterAutospacing="1"/>
+        <w:outlineLvl w:val="1"/>
         <w:rPr>
           <w:rFonts w:ascii="Arial" w:eastAsia="Times New Roman" w:hAnsi="Arial" w:cs="Arial"/>
           <w:b/>
@@ -1491,58 +1258,10 @@
           <w:sz w:val="36"/>
           <w:szCs w:val="36"/>
         </w:rPr>
-        <w:t>XMap</w:t>
-      </w:r>
-      <w:proofErr w:type="spellEnd"/>
-    </w:p>
-    <w:p>
-      <w:pPr>
-        <w:numPr>
-          <w:ilvl w:val="0"/>
-          <w:numId w:val="15"/>
-        </w:numPr>
-        <w:spacing w:before="100" w:beforeAutospacing="1" w:after="100" w:afterAutospacing="1"/>
-        <w:rPr>
-          <w:rFonts w:ascii="Arial" w:eastAsia="Times New Roman" w:hAnsi="Arial" w:cs="Arial"/>
-          <w:sz w:val="20"/>
-          <w:szCs w:val="20"/>
-        </w:rPr>
-      </w:pPr>
-      <w:r>
-        <w:rPr>
-          <w:rFonts w:ascii="Arial" w:eastAsia="Times New Roman" w:hAnsi="Arial" w:cs="Arial"/>
-          <w:sz w:val="20"/>
-          <w:szCs w:val="20"/>
-        </w:rPr>
-        <w:t>Sitemap created for all menus?</w:t>
-      </w:r>
-    </w:p>
-    <w:p>
-      <w:pPr>
-        <w:numPr>
-          <w:ilvl w:val="0"/>
-          <w:numId w:val="15"/>
-        </w:numPr>
-        <w:spacing w:before="100" w:beforeAutospacing="1" w:after="100" w:afterAutospacing="1"/>
-        <w:rPr>
-          <w:rFonts w:ascii="Arial" w:eastAsia="Times New Roman" w:hAnsi="Arial" w:cs="Arial"/>
-          <w:sz w:val="20"/>
-          <w:szCs w:val="20"/>
-        </w:rPr>
-      </w:pPr>
-      <w:r>
-        <w:rPr>
-          <w:rFonts w:ascii="Arial" w:eastAsia="Times New Roman" w:hAnsi="Arial" w:cs="Arial"/>
-          <w:sz w:val="20"/>
-          <w:szCs w:val="20"/>
-        </w:rPr>
-        <w:t>XML Sitemap added to Google Webmaster Tools?</w:t>
-      </w:r>
-    </w:p>
-    <w:p>
-      <w:pPr>
-        <w:spacing w:before="100" w:beforeAutospacing="1" w:after="100" w:afterAutospacing="1"/>
-        <w:outlineLvl w:val="1"/>
+      </w:pPr>
+      <w:bookmarkStart w:id="7" w:name="user-content-https"/>
+      <w:bookmarkEnd w:id="7"/>
+      <w:r>
         <w:rPr>
           <w:rFonts w:ascii="Arial" w:eastAsia="Times New Roman" w:hAnsi="Arial" w:cs="Arial"/>
           <w:b/>
@@ -1550,10 +1269,79 @@
           <w:sz w:val="36"/>
           <w:szCs w:val="36"/>
         </w:rPr>
-      </w:pPr>
-      <w:bookmarkStart w:id="7" w:name="user-content-https"/>
-      <w:bookmarkEnd w:id="7"/>
-      <w:r>
+        <w:t>HTTPS</w:t>
+      </w:r>
+    </w:p>
+    <w:p>
+      <w:pPr>
+        <w:numPr>
+          <w:ilvl w:val="0"/>
+          <w:numId w:val="15"/>
+        </w:numPr>
+        <w:spacing w:before="100" w:beforeAutospacing="1" w:after="100" w:afterAutospacing="1"/>
+        <w:rPr>
+          <w:rFonts w:ascii="Arial" w:eastAsia="Times New Roman" w:hAnsi="Arial" w:cs="Arial"/>
+          <w:sz w:val="20"/>
+          <w:szCs w:val="20"/>
+        </w:rPr>
+      </w:pPr>
+      <w:r>
+        <w:rPr>
+          <w:rFonts w:ascii="Arial" w:eastAsia="Times New Roman" w:hAnsi="Arial" w:cs="Arial"/>
+          <w:sz w:val="20"/>
+          <w:szCs w:val="20"/>
+        </w:rPr>
+        <w:t>Certificate setup (if necessary)?</w:t>
+      </w:r>
+    </w:p>
+    <w:p>
+      <w:pPr>
+        <w:numPr>
+          <w:ilvl w:val="0"/>
+          <w:numId w:val="15"/>
+        </w:numPr>
+        <w:spacing w:before="100" w:beforeAutospacing="1" w:after="100" w:afterAutospacing="1"/>
+        <w:rPr>
+          <w:rFonts w:ascii="Arial" w:eastAsia="Times New Roman" w:hAnsi="Arial" w:cs="Arial"/>
+          <w:sz w:val="20"/>
+          <w:szCs w:val="20"/>
+        </w:rPr>
+      </w:pPr>
+      <w:r>
+        <w:rPr>
+          <w:rFonts w:ascii="Arial" w:eastAsia="Times New Roman" w:hAnsi="Arial" w:cs="Arial"/>
+          <w:sz w:val="20"/>
+          <w:szCs w:val="20"/>
+        </w:rPr>
+        <w:t>Activated HTTPS (if necessary)?</w:t>
+      </w:r>
+    </w:p>
+    <w:p>
+      <w:pPr>
+        <w:numPr>
+          <w:ilvl w:val="0"/>
+          <w:numId w:val="15"/>
+        </w:numPr>
+        <w:spacing w:before="100" w:beforeAutospacing="1" w:after="100" w:afterAutospacing="1"/>
+        <w:rPr>
+          <w:rFonts w:ascii="Arial" w:eastAsia="Times New Roman" w:hAnsi="Arial" w:cs="Arial"/>
+          <w:sz w:val="20"/>
+          <w:szCs w:val="20"/>
+        </w:rPr>
+      </w:pPr>
+      <w:r>
+        <w:rPr>
+          <w:rFonts w:ascii="Arial" w:eastAsia="Times New Roman" w:hAnsi="Arial" w:cs="Arial"/>
+          <w:sz w:val="20"/>
+          <w:szCs w:val="20"/>
+        </w:rPr>
+        <w:t>Admin Tools Pro: Convert all links to HTTPS when site is accessed over SSL (if necessary)</w:t>
+      </w:r>
+    </w:p>
+    <w:p>
+      <w:pPr>
+        <w:spacing w:before="100" w:beforeAutospacing="1" w:after="100" w:afterAutospacing="1"/>
+        <w:outlineLvl w:val="1"/>
         <w:rPr>
           <w:rFonts w:ascii="Arial" w:eastAsia="Times New Roman" w:hAnsi="Arial" w:cs="Arial"/>
           <w:b/>
@@ -1561,79 +1349,10 @@
           <w:sz w:val="36"/>
           <w:szCs w:val="36"/>
         </w:rPr>
-        <w:t>HTTPS</w:t>
-      </w:r>
-    </w:p>
-    <w:p>
-      <w:pPr>
-        <w:numPr>
-          <w:ilvl w:val="0"/>
-          <w:numId w:val="15"/>
-        </w:numPr>
-        <w:spacing w:before="100" w:beforeAutospacing="1" w:after="100" w:afterAutospacing="1"/>
-        <w:rPr>
-          <w:rFonts w:ascii="Arial" w:eastAsia="Times New Roman" w:hAnsi="Arial" w:cs="Arial"/>
-          <w:sz w:val="20"/>
-          <w:szCs w:val="20"/>
-        </w:rPr>
-      </w:pPr>
-      <w:r>
-        <w:rPr>
-          <w:rFonts w:ascii="Arial" w:eastAsia="Times New Roman" w:hAnsi="Arial" w:cs="Arial"/>
-          <w:sz w:val="20"/>
-          <w:szCs w:val="20"/>
-        </w:rPr>
-        <w:t>Certificate setup (if necessary)?</w:t>
-      </w:r>
-    </w:p>
-    <w:p>
-      <w:pPr>
-        <w:numPr>
-          <w:ilvl w:val="0"/>
-          <w:numId w:val="15"/>
-        </w:numPr>
-        <w:spacing w:before="100" w:beforeAutospacing="1" w:after="100" w:afterAutospacing="1"/>
-        <w:rPr>
-          <w:rFonts w:ascii="Arial" w:eastAsia="Times New Roman" w:hAnsi="Arial" w:cs="Arial"/>
-          <w:sz w:val="20"/>
-          <w:szCs w:val="20"/>
-        </w:rPr>
-      </w:pPr>
-      <w:r>
-        <w:rPr>
-          <w:rFonts w:ascii="Arial" w:eastAsia="Times New Roman" w:hAnsi="Arial" w:cs="Arial"/>
-          <w:sz w:val="20"/>
-          <w:szCs w:val="20"/>
-        </w:rPr>
-        <w:t>Activated HTTPS (if necessary)?</w:t>
-      </w:r>
-    </w:p>
-    <w:p>
-      <w:pPr>
-        <w:numPr>
-          <w:ilvl w:val="0"/>
-          <w:numId w:val="15"/>
-        </w:numPr>
-        <w:spacing w:before="100" w:beforeAutospacing="1" w:after="100" w:afterAutospacing="1"/>
-        <w:rPr>
-          <w:rFonts w:ascii="Arial" w:eastAsia="Times New Roman" w:hAnsi="Arial" w:cs="Arial"/>
-          <w:sz w:val="20"/>
-          <w:szCs w:val="20"/>
-        </w:rPr>
-      </w:pPr>
-      <w:r>
-        <w:rPr>
-          <w:rFonts w:ascii="Arial" w:eastAsia="Times New Roman" w:hAnsi="Arial" w:cs="Arial"/>
-          <w:sz w:val="20"/>
-          <w:szCs w:val="20"/>
-        </w:rPr>
-        <w:t>Admin Tools Pro: Convert all links to HTTPS when site is accessed over SSL (if necessary)</w:t>
-      </w:r>
-    </w:p>
-    <w:p>
-      <w:pPr>
-        <w:spacing w:before="100" w:beforeAutospacing="1" w:after="100" w:afterAutospacing="1"/>
-        <w:outlineLvl w:val="1"/>
+      </w:pPr>
+      <w:bookmarkStart w:id="8" w:name="user-content-optimisation--seo"/>
+      <w:bookmarkEnd w:id="8"/>
+      <w:r>
         <w:rPr>
           <w:rFonts w:ascii="Arial" w:eastAsia="Times New Roman" w:hAnsi="Arial" w:cs="Arial"/>
           <w:b/>
@@ -1641,30 +1360,7 @@
           <w:sz w:val="36"/>
           <w:szCs w:val="36"/>
         </w:rPr>
-      </w:pPr>
-      <w:bookmarkStart w:id="8" w:name="user-content-optimisation--seo"/>
-      <w:bookmarkEnd w:id="8"/>
-      <w:proofErr w:type="spellStart"/>
-      <w:r>
-        <w:rPr>
-          <w:rFonts w:ascii="Arial" w:eastAsia="Times New Roman" w:hAnsi="Arial" w:cs="Arial"/>
-          <w:b/>
-          <w:bCs/>
-          <w:sz w:val="36"/>
-          <w:szCs w:val="36"/>
-        </w:rPr>
-        <w:t>Optimisation</w:t>
-      </w:r>
-      <w:proofErr w:type="spellEnd"/>
-      <w:r>
-        <w:rPr>
-          <w:rFonts w:ascii="Arial" w:eastAsia="Times New Roman" w:hAnsi="Arial" w:cs="Arial"/>
-          <w:b/>
-          <w:bCs/>
-          <w:sz w:val="36"/>
-          <w:szCs w:val="36"/>
-        </w:rPr>
-        <w:t xml:space="preserve"> / SEO</w:t>
+        <w:t>Optimisation / SEO</w:t>
       </w:r>
     </w:p>
     <w:p>
@@ -1724,23 +1420,13 @@
           <w:szCs w:val="20"/>
         </w:rPr>
       </w:pPr>
-      <w:proofErr w:type="spellStart"/>
-      <w:r>
-        <w:rPr>
-          <w:rFonts w:ascii="Arial" w:eastAsia="Times New Roman" w:hAnsi="Arial" w:cs="Arial"/>
-          <w:sz w:val="20"/>
-          <w:szCs w:val="20"/>
-        </w:rPr>
-        <w:t>Mootools</w:t>
-      </w:r>
-      <w:proofErr w:type="spellEnd"/>
-      <w:r>
-        <w:rPr>
-          <w:rFonts w:ascii="Arial" w:eastAsia="Times New Roman" w:hAnsi="Arial" w:cs="Arial"/>
-          <w:sz w:val="20"/>
-          <w:szCs w:val="20"/>
-        </w:rPr>
-        <w:t xml:space="preserve"> enabler/disabler active?</w:t>
+      <w:r>
+        <w:rPr>
+          <w:rFonts w:ascii="Arial" w:eastAsia="Times New Roman" w:hAnsi="Arial" w:cs="Arial"/>
+          <w:sz w:val="20"/>
+          <w:szCs w:val="20"/>
+        </w:rPr>
+        <w:t>Mootools enabler/disabler active?</w:t>
       </w:r>
       <w:r>
         <w:rPr>
@@ -1751,7 +1437,6 @@
         <w:t xml:space="preserve"> (</w:t>
       </w:r>
       <w:hyperlink r:id="rId8" w:history="1">
-        <w:proofErr w:type="spellStart"/>
         <w:r>
           <w:rPr>
             <w:rStyle w:val="Hyperlink"/>
@@ -1759,21 +1444,9 @@
             <w:sz w:val="20"/>
             <w:szCs w:val="20"/>
           </w:rPr>
-          <w:t>Mootools</w:t>
-        </w:r>
-        <w:proofErr w:type="spellEnd"/>
-        <w:r>
-          <w:rPr>
-            <w:rStyle w:val="Hyperlink"/>
-            <w:rFonts w:ascii="Arial" w:eastAsia="Times New Roman" w:hAnsi="Arial" w:cs="Arial"/>
-            <w:sz w:val="20"/>
-            <w:szCs w:val="20"/>
-          </w:rPr>
-          <w:t xml:space="preserve"> Enabler/Disabler</w:t>
+          <w:t>Mootools Enabler/Disabler</w:t>
         </w:r>
       </w:hyperlink>
-      <w:bookmarkStart w:id="9" w:name="_GoBack"/>
-      <w:bookmarkEnd w:id="9"/>
       <w:r>
         <w:rPr>
           <w:rFonts w:ascii="Arial" w:eastAsia="Times New Roman" w:hAnsi="Arial" w:cs="Arial"/>
@@ -1824,83 +1497,29 @@
           <w:sz w:val="20"/>
           <w:szCs w:val="20"/>
         </w:rPr>
-        <w:t>Cleared cache/</w:t>
-      </w:r>
-      <w:proofErr w:type="spellStart"/>
-      <w:r>
-        <w:rPr>
-          <w:rFonts w:ascii="Arial" w:eastAsia="Times New Roman" w:hAnsi="Arial" w:cs="Arial"/>
-          <w:sz w:val="20"/>
-          <w:szCs w:val="20"/>
-        </w:rPr>
-        <w:t>tmp</w:t>
-      </w:r>
-      <w:proofErr w:type="spellEnd"/>
-      <w:r>
-        <w:rPr>
-          <w:rFonts w:ascii="Arial" w:eastAsia="Times New Roman" w:hAnsi="Arial" w:cs="Arial"/>
-          <w:sz w:val="20"/>
-          <w:szCs w:val="20"/>
-        </w:rPr>
-        <w:t xml:space="preserve"> folders?</w:t>
-      </w:r>
-    </w:p>
-    <w:p>
-      <w:pPr>
-        <w:numPr>
-          <w:ilvl w:val="0"/>
-          <w:numId w:val="15"/>
-        </w:numPr>
-        <w:spacing w:before="100" w:beforeAutospacing="1" w:after="100" w:afterAutospacing="1"/>
-        <w:rPr>
-          <w:rFonts w:ascii="Arial" w:eastAsia="Times New Roman" w:hAnsi="Arial" w:cs="Arial"/>
-          <w:sz w:val="20"/>
-          <w:szCs w:val="20"/>
-        </w:rPr>
-      </w:pPr>
-      <w:r>
-        <w:rPr>
-          <w:rFonts w:ascii="Arial" w:eastAsia="Times New Roman" w:hAnsi="Arial" w:cs="Arial"/>
-          <w:sz w:val="20"/>
-          <w:szCs w:val="20"/>
-        </w:rPr>
-        <w:t xml:space="preserve">JCH Optimize pro / </w:t>
-      </w:r>
-      <w:proofErr w:type="spellStart"/>
-      <w:r>
-        <w:rPr>
-          <w:rFonts w:ascii="Arial" w:eastAsia="Times New Roman" w:hAnsi="Arial" w:cs="Arial"/>
-          <w:sz w:val="20"/>
-          <w:szCs w:val="20"/>
-        </w:rPr>
-        <w:t>Scriptmerge</w:t>
-      </w:r>
-      <w:proofErr w:type="spellEnd"/>
-      <w:r>
-        <w:rPr>
-          <w:rFonts w:ascii="Arial" w:eastAsia="Times New Roman" w:hAnsi="Arial" w:cs="Arial"/>
-          <w:sz w:val="20"/>
-          <w:szCs w:val="20"/>
-        </w:rPr>
-        <w:t xml:space="preserve"> / </w:t>
-      </w:r>
-      <w:proofErr w:type="spellStart"/>
-      <w:r>
-        <w:rPr>
-          <w:rFonts w:ascii="Arial" w:eastAsia="Times New Roman" w:hAnsi="Arial" w:cs="Arial"/>
-          <w:sz w:val="20"/>
-          <w:szCs w:val="20"/>
-        </w:rPr>
-        <w:t>jBetolo</w:t>
-      </w:r>
-      <w:proofErr w:type="spellEnd"/>
-      <w:r>
-        <w:rPr>
-          <w:rFonts w:ascii="Arial" w:eastAsia="Times New Roman" w:hAnsi="Arial" w:cs="Arial"/>
-          <w:sz w:val="20"/>
-          <w:szCs w:val="20"/>
-        </w:rPr>
-        <w:t xml:space="preserve"> installed and configured</w:t>
+        <w:t>Cleared cache/tmp folders?</w:t>
+      </w:r>
+    </w:p>
+    <w:p>
+      <w:pPr>
+        <w:numPr>
+          <w:ilvl w:val="0"/>
+          <w:numId w:val="15"/>
+        </w:numPr>
+        <w:spacing w:before="100" w:beforeAutospacing="1" w:after="100" w:afterAutospacing="1"/>
+        <w:rPr>
+          <w:rFonts w:ascii="Arial" w:eastAsia="Times New Roman" w:hAnsi="Arial" w:cs="Arial"/>
+          <w:sz w:val="20"/>
+          <w:szCs w:val="20"/>
+        </w:rPr>
+      </w:pPr>
+      <w:r>
+        <w:rPr>
+          <w:rFonts w:ascii="Arial" w:eastAsia="Times New Roman" w:hAnsi="Arial" w:cs="Arial"/>
+          <w:sz w:val="20"/>
+          <w:szCs w:val="20"/>
+        </w:rPr>
+        <w:t>JCH Optimize pro / Scriptmerge / jBetolo installed and configured</w:t>
       </w:r>
     </w:p>
     <w:p>
@@ -1966,25 +1585,7 @@
           <w:sz w:val="20"/>
           <w:szCs w:val="20"/>
         </w:rPr>
-        <w:t xml:space="preserve">Social Share / </w:t>
-      </w:r>
-      <w:proofErr w:type="spellStart"/>
-      <w:r>
-        <w:rPr>
-          <w:rFonts w:ascii="Arial" w:eastAsia="Times New Roman" w:hAnsi="Arial" w:cs="Arial"/>
-          <w:sz w:val="20"/>
-          <w:szCs w:val="20"/>
-        </w:rPr>
-        <w:t>AddThis</w:t>
-      </w:r>
-      <w:proofErr w:type="spellEnd"/>
-      <w:r>
-        <w:rPr>
-          <w:rFonts w:ascii="Arial" w:eastAsia="Times New Roman" w:hAnsi="Arial" w:cs="Arial"/>
-          <w:sz w:val="20"/>
-          <w:szCs w:val="20"/>
-        </w:rPr>
-        <w:t xml:space="preserve"> installed and configured?</w:t>
+        <w:t>Social Share / AddThis installed and configured?</w:t>
       </w:r>
     </w:p>
     <w:p>
@@ -1999,8 +1600,8 @@
           <w:szCs w:val="36"/>
         </w:rPr>
       </w:pPr>
-      <w:bookmarkStart w:id="10" w:name="user-content-diversen"/>
-      <w:bookmarkEnd w:id="10"/>
+      <w:bookmarkStart w:id="9" w:name="user-content-diversen"/>
+      <w:bookmarkEnd w:id="9"/>
       <w:r>
         <w:rPr>
           <w:rFonts w:ascii="Arial" w:eastAsia="Times New Roman" w:hAnsi="Arial" w:cs="Arial"/>
@@ -2009,8 +1610,10 @@
           <w:sz w:val="36"/>
           <w:szCs w:val="36"/>
         </w:rPr>
-        <w:t>Additional</w:t>
-      </w:r>
+        <w:t>Extras</w:t>
+      </w:r>
+      <w:bookmarkStart w:id="10" w:name="_GoBack"/>
+      <w:bookmarkEnd w:id="10"/>
     </w:p>
     <w:p>
       <w:pPr>
@@ -2135,56 +1738,36 @@
           <w:szCs w:val="20"/>
         </w:rPr>
       </w:pPr>
-      <w:proofErr w:type="spellStart"/>
-      <w:r>
-        <w:rPr>
-          <w:rFonts w:ascii="Arial" w:eastAsia="Times New Roman" w:hAnsi="Arial" w:cs="Arial"/>
-          <w:sz w:val="20"/>
-          <w:szCs w:val="20"/>
-        </w:rPr>
-        <w:t>Trainingwebsite</w:t>
-      </w:r>
-      <w:proofErr w:type="spellEnd"/>
-      <w:r>
-        <w:rPr>
-          <w:rFonts w:ascii="Arial" w:eastAsia="Times New Roman" w:hAnsi="Arial" w:cs="Arial"/>
-          <w:sz w:val="20"/>
-          <w:szCs w:val="20"/>
-        </w:rPr>
-        <w:t xml:space="preserve"> archived and removed?</w:t>
-      </w:r>
-    </w:p>
-    <w:p>
-      <w:pPr>
-        <w:numPr>
-          <w:ilvl w:val="0"/>
-          <w:numId w:val="15"/>
-        </w:numPr>
-        <w:spacing w:before="100" w:beforeAutospacing="1" w:after="100" w:afterAutospacing="1"/>
-        <w:rPr>
-          <w:rFonts w:ascii="Arial" w:eastAsia="Times New Roman" w:hAnsi="Arial" w:cs="Arial"/>
-          <w:sz w:val="20"/>
-          <w:szCs w:val="20"/>
-        </w:rPr>
-      </w:pPr>
-      <w:r>
-        <w:rPr>
-          <w:rFonts w:ascii="Arial" w:eastAsia="Times New Roman" w:hAnsi="Arial" w:cs="Arial"/>
-          <w:sz w:val="20"/>
-          <w:szCs w:val="20"/>
-        </w:rPr>
-        <w:t>Check your website outside your network/</w:t>
-      </w:r>
-      <w:proofErr w:type="spellStart"/>
-      <w:r>
-        <w:rPr>
-          <w:rFonts w:ascii="Arial" w:eastAsia="Times New Roman" w:hAnsi="Arial" w:cs="Arial"/>
-          <w:sz w:val="20"/>
-          <w:szCs w:val="20"/>
-        </w:rPr>
-        <w:t>dns</w:t>
-      </w:r>
-      <w:proofErr w:type="spellEnd"/>
+      <w:r>
+        <w:rPr>
+          <w:rFonts w:ascii="Arial" w:eastAsia="Times New Roman" w:hAnsi="Arial" w:cs="Arial"/>
+          <w:sz w:val="20"/>
+          <w:szCs w:val="20"/>
+        </w:rPr>
+        <w:t>Trainingwebsite archived and removed?</w:t>
+      </w:r>
+    </w:p>
+    <w:p>
+      <w:pPr>
+        <w:numPr>
+          <w:ilvl w:val="0"/>
+          <w:numId w:val="15"/>
+        </w:numPr>
+        <w:spacing w:before="100" w:beforeAutospacing="1" w:after="100" w:afterAutospacing="1"/>
+        <w:rPr>
+          <w:rFonts w:ascii="Arial" w:eastAsia="Times New Roman" w:hAnsi="Arial" w:cs="Arial"/>
+          <w:sz w:val="20"/>
+          <w:szCs w:val="20"/>
+        </w:rPr>
+      </w:pPr>
+      <w:r>
+        <w:rPr>
+          <w:rFonts w:ascii="Arial" w:eastAsia="Times New Roman" w:hAnsi="Arial" w:cs="Arial"/>
+          <w:sz w:val="20"/>
+          <w:szCs w:val="20"/>
+        </w:rPr>
+        <w:t>Check your website outside your network/dns</w:t>
+      </w:r>
       <w:r>
         <w:rPr>
           <w:rFonts w:ascii="Arial" w:eastAsia="Times New Roman" w:hAnsi="Arial" w:cs="Arial"/>
@@ -2243,7 +1826,6 @@
         <w:t xml:space="preserve">, </w:t>
       </w:r>
       <w:hyperlink r:id="rId10" w:history="1">
-        <w:proofErr w:type="spellStart"/>
         <w:r>
           <w:rPr>
             <w:rStyle w:val="Hyperlink"/>
@@ -2251,17 +1833,7 @@
             <w:sz w:val="20"/>
             <w:szCs w:val="20"/>
           </w:rPr>
-          <w:t>PageSpeed</w:t>
-        </w:r>
-        <w:proofErr w:type="spellEnd"/>
-        <w:r>
-          <w:rPr>
-            <w:rStyle w:val="Hyperlink"/>
-            <w:rFonts w:ascii="Arial" w:eastAsia="Times New Roman" w:hAnsi="Arial" w:cs="Arial"/>
-            <w:sz w:val="20"/>
-            <w:szCs w:val="20"/>
-          </w:rPr>
-          <w:t xml:space="preserve"> Insights</w:t>
+          <w:t>PageSpeed Insights</w:t>
         </w:r>
       </w:hyperlink>
       <w:r>
@@ -2273,7 +1845,6 @@
         <w:t xml:space="preserve">, </w:t>
       </w:r>
       <w:hyperlink r:id="rId11" w:history="1">
-        <w:proofErr w:type="spellStart"/>
         <w:r>
           <w:rPr>
             <w:rStyle w:val="Hyperlink"/>
@@ -2283,7 +1854,6 @@
           </w:rPr>
           <w:t>webpagetest</w:t>
         </w:r>
-        <w:proofErr w:type="spellEnd"/>
       </w:hyperlink>
       <w:r>
         <w:rPr>

</xml_diff>

<commit_message>
Added Watchful.li and myJoomla links
</commit_message>
<xml_diff>
--- a/Joomla.Live.Checklist.English.docx
+++ b/Joomla.Live.Checklist.English.docx
@@ -22,101 +22,10 @@
           <w:sz w:val="36"/>
           <w:szCs w:val="36"/>
         </w:rPr>
-        <w:t>Joomla!/Extensions</w:t>
-      </w:r>
-    </w:p>
-    <w:p>
-      <w:pPr>
-        <w:numPr>
-          <w:ilvl w:val="0"/>
-          <w:numId w:val="13"/>
-        </w:numPr>
-        <w:spacing w:before="100" w:beforeAutospacing="1" w:after="100" w:afterAutospacing="1"/>
-        <w:rPr>
-          <w:rFonts w:ascii="Arial" w:eastAsia="Times New Roman" w:hAnsi="Arial" w:cs="Arial"/>
-          <w:sz w:val="20"/>
-          <w:szCs w:val="20"/>
-        </w:rPr>
-      </w:pPr>
-      <w:r>
-        <w:rPr>
-          <w:rFonts w:ascii="Arial" w:eastAsia="Times New Roman" w:hAnsi="Arial" w:cs="Arial"/>
-          <w:sz w:val="20"/>
-          <w:szCs w:val="20"/>
-        </w:rPr>
-        <w:t>Unpublish or uninstalled all unused extensions?</w:t>
-      </w:r>
-    </w:p>
-    <w:p>
-      <w:pPr>
-        <w:numPr>
-          <w:ilvl w:val="0"/>
-          <w:numId w:val="13"/>
-        </w:numPr>
-        <w:spacing w:before="100" w:beforeAutospacing="1" w:after="100" w:afterAutospacing="1"/>
-        <w:rPr>
-          <w:rFonts w:ascii="Arial" w:eastAsia="Times New Roman" w:hAnsi="Arial" w:cs="Arial"/>
-          <w:sz w:val="20"/>
-          <w:szCs w:val="20"/>
-        </w:rPr>
-      </w:pPr>
-      <w:r>
-        <w:rPr>
-          <w:rFonts w:ascii="Arial" w:eastAsia="Times New Roman" w:hAnsi="Arial" w:cs="Arial"/>
-          <w:sz w:val="20"/>
-          <w:szCs w:val="20"/>
-        </w:rPr>
-        <w:t>Joomla and all extensions are up-to-date?</w:t>
-      </w:r>
-    </w:p>
-    <w:p>
-      <w:pPr>
-        <w:numPr>
-          <w:ilvl w:val="0"/>
-          <w:numId w:val="13"/>
-        </w:numPr>
-        <w:spacing w:before="100" w:beforeAutospacing="1" w:after="100" w:afterAutospacing="1"/>
-        <w:rPr>
-          <w:rFonts w:ascii="Arial" w:eastAsia="Times New Roman" w:hAnsi="Arial" w:cs="Arial"/>
-          <w:sz w:val="20"/>
-          <w:szCs w:val="20"/>
-        </w:rPr>
-      </w:pPr>
-      <w:r>
-        <w:rPr>
-          <w:rFonts w:ascii="Arial" w:eastAsia="Times New Roman" w:hAnsi="Arial" w:cs="Arial"/>
-          <w:sz w:val="20"/>
-          <w:szCs w:val="20"/>
-        </w:rPr>
-        <w:t>Uninstalled all unused templates?</w:t>
-      </w:r>
-    </w:p>
-    <w:p>
-      <w:pPr>
-        <w:numPr>
-          <w:ilvl w:val="0"/>
-          <w:numId w:val="13"/>
-        </w:numPr>
-        <w:spacing w:before="100" w:beforeAutospacing="1" w:after="100" w:afterAutospacing="1"/>
-        <w:rPr>
-          <w:rFonts w:ascii="Arial" w:eastAsia="Times New Roman" w:hAnsi="Arial" w:cs="Arial"/>
-          <w:sz w:val="20"/>
-          <w:szCs w:val="20"/>
-        </w:rPr>
-      </w:pPr>
-      <w:r>
-        <w:rPr>
-          <w:rFonts w:ascii="Arial" w:eastAsia="Times New Roman" w:hAnsi="Arial" w:cs="Arial"/>
-          <w:sz w:val="20"/>
-          <w:szCs w:val="20"/>
-        </w:rPr>
-        <w:t>ACL Manager installed and configured?</w:t>
-      </w:r>
-    </w:p>
-    <w:p>
-      <w:pPr>
-        <w:spacing w:before="100" w:beforeAutospacing="1" w:after="100" w:afterAutospacing="1"/>
-        <w:outlineLvl w:val="1"/>
+        <w:t>Joomla</w:t>
+      </w:r>
+      <w:proofErr w:type="gramStart"/>
+      <w:r>
         <w:rPr>
           <w:rFonts w:ascii="Arial" w:eastAsia="Times New Roman" w:hAnsi="Arial" w:cs="Arial"/>
           <w:b/>
@@ -124,9 +33,9 @@
           <w:sz w:val="36"/>
           <w:szCs w:val="36"/>
         </w:rPr>
-      </w:pPr>
-      <w:bookmarkStart w:id="0" w:name="user-content-joomla-configuration"/>
-      <w:bookmarkEnd w:id="0"/>
+        <w:t>!/</w:t>
+      </w:r>
+      <w:proofErr w:type="gramEnd"/>
       <w:r>
         <w:rPr>
           <w:rFonts w:ascii="Arial" w:eastAsia="Times New Roman" w:hAnsi="Arial" w:cs="Arial"/>
@@ -135,183 +44,105 @@
           <w:sz w:val="36"/>
           <w:szCs w:val="36"/>
         </w:rPr>
-        <w:t>Joomla! configuration</w:t>
-      </w:r>
-    </w:p>
-    <w:p>
-      <w:pPr>
-        <w:numPr>
-          <w:ilvl w:val="0"/>
-          <w:numId w:val="15"/>
-        </w:numPr>
-        <w:spacing w:before="100" w:beforeAutospacing="1" w:after="100" w:afterAutospacing="1"/>
-        <w:rPr>
-          <w:rFonts w:ascii="Arial" w:eastAsia="Times New Roman" w:hAnsi="Arial" w:cs="Arial"/>
-          <w:sz w:val="20"/>
-          <w:szCs w:val="20"/>
-        </w:rPr>
-      </w:pPr>
-      <w:r>
-        <w:rPr>
-          <w:rFonts w:ascii="Arial" w:eastAsia="Times New Roman" w:hAnsi="Arial" w:cs="Arial"/>
-          <w:sz w:val="20"/>
-          <w:szCs w:val="20"/>
-        </w:rPr>
-        <w:t>Default Captcha set?</w:t>
-      </w:r>
-    </w:p>
-    <w:p>
-      <w:pPr>
-        <w:numPr>
-          <w:ilvl w:val="0"/>
-          <w:numId w:val="15"/>
-        </w:numPr>
-        <w:spacing w:before="100" w:beforeAutospacing="1" w:after="100" w:afterAutospacing="1"/>
-        <w:rPr>
-          <w:rFonts w:ascii="Arial" w:eastAsia="Times New Roman" w:hAnsi="Arial" w:cs="Arial"/>
-          <w:sz w:val="20"/>
-          <w:szCs w:val="20"/>
-        </w:rPr>
-      </w:pPr>
-      <w:r>
-        <w:rPr>
-          <w:rFonts w:ascii="Arial" w:eastAsia="Times New Roman" w:hAnsi="Arial" w:cs="Arial"/>
-          <w:sz w:val="20"/>
-          <w:szCs w:val="20"/>
-        </w:rPr>
-        <w:t>ReCaptcha private/public keys?</w:t>
-      </w:r>
-    </w:p>
-    <w:p>
-      <w:pPr>
-        <w:numPr>
-          <w:ilvl w:val="0"/>
-          <w:numId w:val="15"/>
-        </w:numPr>
-        <w:spacing w:before="100" w:beforeAutospacing="1" w:after="100" w:afterAutospacing="1"/>
-        <w:rPr>
-          <w:rFonts w:ascii="Arial" w:eastAsia="Times New Roman" w:hAnsi="Arial" w:cs="Arial"/>
-          <w:sz w:val="20"/>
-          <w:szCs w:val="20"/>
-        </w:rPr>
-      </w:pPr>
-      <w:r>
-        <w:rPr>
-          <w:rFonts w:ascii="Arial" w:eastAsia="Times New Roman" w:hAnsi="Arial" w:cs="Arial"/>
-          <w:sz w:val="20"/>
-          <w:szCs w:val="20"/>
-        </w:rPr>
-        <w:t>Error reporting disabled?</w:t>
-      </w:r>
-    </w:p>
-    <w:p>
-      <w:pPr>
-        <w:numPr>
-          <w:ilvl w:val="0"/>
-          <w:numId w:val="15"/>
-        </w:numPr>
-        <w:spacing w:before="100" w:beforeAutospacing="1" w:after="100" w:afterAutospacing="1"/>
-        <w:rPr>
-          <w:rFonts w:ascii="Arial" w:eastAsia="Times New Roman" w:hAnsi="Arial" w:cs="Arial"/>
-          <w:sz w:val="20"/>
-          <w:szCs w:val="20"/>
-        </w:rPr>
-      </w:pPr>
-      <w:r>
-        <w:rPr>
-          <w:rFonts w:ascii="Arial" w:eastAsia="Times New Roman" w:hAnsi="Arial" w:cs="Arial"/>
-          <w:sz w:val="20"/>
-          <w:szCs w:val="20"/>
-        </w:rPr>
-        <w:t>General email address setup?</w:t>
-      </w:r>
-    </w:p>
-    <w:p>
-      <w:pPr>
-        <w:numPr>
-          <w:ilvl w:val="0"/>
-          <w:numId w:val="15"/>
-        </w:numPr>
-        <w:spacing w:before="100" w:beforeAutospacing="1" w:after="100" w:afterAutospacing="1"/>
-        <w:rPr>
-          <w:rFonts w:ascii="Arial" w:eastAsia="Times New Roman" w:hAnsi="Arial" w:cs="Arial"/>
-          <w:sz w:val="20"/>
-          <w:szCs w:val="20"/>
-        </w:rPr>
-      </w:pPr>
-      <w:r>
-        <w:rPr>
-          <w:rFonts w:ascii="Arial" w:eastAsia="Times New Roman" w:hAnsi="Arial" w:cs="Arial"/>
-          <w:sz w:val="20"/>
-          <w:szCs w:val="20"/>
-        </w:rPr>
-        <w:t>Server timezone set correctly?</w:t>
-      </w:r>
-    </w:p>
-    <w:p>
-      <w:pPr>
-        <w:numPr>
-          <w:ilvl w:val="0"/>
-          <w:numId w:val="15"/>
-        </w:numPr>
-        <w:spacing w:before="100" w:beforeAutospacing="1" w:after="100" w:afterAutospacing="1"/>
-        <w:rPr>
-          <w:rFonts w:ascii="Arial" w:eastAsia="Times New Roman" w:hAnsi="Arial" w:cs="Arial"/>
-          <w:sz w:val="20"/>
-          <w:szCs w:val="20"/>
-        </w:rPr>
-      </w:pPr>
-      <w:r>
-        <w:rPr>
-          <w:rFonts w:ascii="Arial" w:eastAsia="Times New Roman" w:hAnsi="Arial" w:cs="Arial"/>
-          <w:sz w:val="20"/>
-          <w:szCs w:val="20"/>
-        </w:rPr>
-        <w:t>Mail Settings setup and SMTP server setup?</w:t>
-      </w:r>
-    </w:p>
-    <w:p>
-      <w:pPr>
-        <w:numPr>
-          <w:ilvl w:val="0"/>
-          <w:numId w:val="15"/>
-        </w:numPr>
-        <w:spacing w:before="100" w:beforeAutospacing="1" w:after="100" w:afterAutospacing="1"/>
-        <w:rPr>
-          <w:rFonts w:ascii="Arial" w:eastAsia="Times New Roman" w:hAnsi="Arial" w:cs="Arial"/>
-          <w:sz w:val="20"/>
-          <w:szCs w:val="20"/>
-        </w:rPr>
-      </w:pPr>
-      <w:r>
-        <w:rPr>
-          <w:rFonts w:ascii="Arial" w:eastAsia="Times New Roman" w:hAnsi="Arial" w:cs="Arial"/>
-          <w:sz w:val="20"/>
-          <w:szCs w:val="20"/>
-        </w:rPr>
-        <w:t>Session settings setup?</w:t>
-      </w:r>
-    </w:p>
-    <w:p>
-      <w:pPr>
-        <w:numPr>
-          <w:ilvl w:val="0"/>
-          <w:numId w:val="15"/>
-        </w:numPr>
-        <w:spacing w:before="100" w:beforeAutospacing="1" w:after="100" w:afterAutospacing="1"/>
-        <w:rPr>
-          <w:rFonts w:ascii="Arial" w:eastAsia="Times New Roman" w:hAnsi="Arial" w:cs="Arial"/>
-          <w:sz w:val="20"/>
-          <w:szCs w:val="20"/>
-        </w:rPr>
-      </w:pPr>
-      <w:r>
-        <w:rPr>
-          <w:rFonts w:ascii="Arial" w:eastAsia="Times New Roman" w:hAnsi="Arial" w:cs="Arial"/>
-          <w:sz w:val="20"/>
-          <w:szCs w:val="20"/>
-        </w:rPr>
-        <w:t>Template "Preview Module Positions" disabled?</w:t>
+        <w:t>Extensions</w:t>
+      </w:r>
+    </w:p>
+    <w:p>
+      <w:pPr>
+        <w:numPr>
+          <w:ilvl w:val="0"/>
+          <w:numId w:val="13"/>
+        </w:numPr>
+        <w:spacing w:before="100" w:beforeAutospacing="1" w:after="100" w:afterAutospacing="1"/>
+        <w:rPr>
+          <w:rFonts w:ascii="Arial" w:eastAsia="Times New Roman" w:hAnsi="Arial" w:cs="Arial"/>
+          <w:sz w:val="20"/>
+          <w:szCs w:val="20"/>
+        </w:rPr>
+      </w:pPr>
+      <w:proofErr w:type="spellStart"/>
+      <w:r>
+        <w:rPr>
+          <w:rFonts w:ascii="Arial" w:eastAsia="Times New Roman" w:hAnsi="Arial" w:cs="Arial"/>
+          <w:sz w:val="20"/>
+          <w:szCs w:val="20"/>
+        </w:rPr>
+        <w:t>Unpublish</w:t>
+      </w:r>
+      <w:proofErr w:type="spellEnd"/>
+      <w:r>
+        <w:rPr>
+          <w:rFonts w:ascii="Arial" w:eastAsia="Times New Roman" w:hAnsi="Arial" w:cs="Arial"/>
+          <w:sz w:val="20"/>
+          <w:szCs w:val="20"/>
+        </w:rPr>
+        <w:t xml:space="preserve"> or uninstalled all unused extensions?</w:t>
+      </w:r>
+    </w:p>
+    <w:p>
+      <w:pPr>
+        <w:numPr>
+          <w:ilvl w:val="0"/>
+          <w:numId w:val="13"/>
+        </w:numPr>
+        <w:spacing w:before="100" w:beforeAutospacing="1" w:after="100" w:afterAutospacing="1"/>
+        <w:rPr>
+          <w:rFonts w:ascii="Arial" w:eastAsia="Times New Roman" w:hAnsi="Arial" w:cs="Arial"/>
+          <w:sz w:val="20"/>
+          <w:szCs w:val="20"/>
+        </w:rPr>
+      </w:pPr>
+      <w:r>
+        <w:rPr>
+          <w:rFonts w:ascii="Arial" w:eastAsia="Times New Roman" w:hAnsi="Arial" w:cs="Arial"/>
+          <w:sz w:val="20"/>
+          <w:szCs w:val="20"/>
+        </w:rPr>
+        <w:t>Joomla and all extensions are up-to-date?</w:t>
+      </w:r>
+    </w:p>
+    <w:p>
+      <w:pPr>
+        <w:numPr>
+          <w:ilvl w:val="0"/>
+          <w:numId w:val="13"/>
+        </w:numPr>
+        <w:spacing w:before="100" w:beforeAutospacing="1" w:after="100" w:afterAutospacing="1"/>
+        <w:rPr>
+          <w:rFonts w:ascii="Arial" w:eastAsia="Times New Roman" w:hAnsi="Arial" w:cs="Arial"/>
+          <w:sz w:val="20"/>
+          <w:szCs w:val="20"/>
+        </w:rPr>
+      </w:pPr>
+      <w:r>
+        <w:rPr>
+          <w:rFonts w:ascii="Arial" w:eastAsia="Times New Roman" w:hAnsi="Arial" w:cs="Arial"/>
+          <w:sz w:val="20"/>
+          <w:szCs w:val="20"/>
+        </w:rPr>
+        <w:t>Uninstalled all unused templates?</w:t>
+      </w:r>
+    </w:p>
+    <w:p>
+      <w:pPr>
+        <w:numPr>
+          <w:ilvl w:val="0"/>
+          <w:numId w:val="13"/>
+        </w:numPr>
+        <w:spacing w:before="100" w:beforeAutospacing="1" w:after="100" w:afterAutospacing="1"/>
+        <w:rPr>
+          <w:rFonts w:ascii="Arial" w:eastAsia="Times New Roman" w:hAnsi="Arial" w:cs="Arial"/>
+          <w:sz w:val="20"/>
+          <w:szCs w:val="20"/>
+        </w:rPr>
+      </w:pPr>
+      <w:r>
+        <w:rPr>
+          <w:rFonts w:ascii="Arial" w:eastAsia="Times New Roman" w:hAnsi="Arial" w:cs="Arial"/>
+          <w:sz w:val="20"/>
+          <w:szCs w:val="20"/>
+        </w:rPr>
+        <w:t>ACL Manager installed and configured?</w:t>
       </w:r>
     </w:p>
     <w:p>
@@ -326,8 +157,8 @@
           <w:szCs w:val="36"/>
         </w:rPr>
       </w:pPr>
-      <w:bookmarkStart w:id="1" w:name="user-content-users"/>
-      <w:bookmarkEnd w:id="1"/>
+      <w:bookmarkStart w:id="0" w:name="user-content-joomla-configuration"/>
+      <w:bookmarkEnd w:id="0"/>
       <w:r>
         <w:rPr>
           <w:rFonts w:ascii="Arial" w:eastAsia="Times New Roman" w:hAnsi="Arial" w:cs="Arial"/>
@@ -336,101 +167,10 @@
           <w:sz w:val="36"/>
           <w:szCs w:val="36"/>
         </w:rPr>
-        <w:t>Users</w:t>
-      </w:r>
-    </w:p>
-    <w:p>
-      <w:pPr>
-        <w:numPr>
-          <w:ilvl w:val="0"/>
-          <w:numId w:val="15"/>
-        </w:numPr>
-        <w:spacing w:before="100" w:beforeAutospacing="1" w:after="100" w:afterAutospacing="1"/>
-        <w:rPr>
-          <w:rFonts w:ascii="Arial" w:eastAsia="Times New Roman" w:hAnsi="Arial" w:cs="Arial"/>
-          <w:sz w:val="20"/>
-          <w:szCs w:val="20"/>
-        </w:rPr>
-      </w:pPr>
-      <w:r>
-        <w:rPr>
-          <w:rFonts w:ascii="Arial" w:eastAsia="Times New Roman" w:hAnsi="Arial" w:cs="Arial"/>
-          <w:sz w:val="20"/>
-          <w:szCs w:val="20"/>
-        </w:rPr>
-        <w:t>Removed all unused logins?</w:t>
-      </w:r>
-    </w:p>
-    <w:p>
-      <w:pPr>
-        <w:numPr>
-          <w:ilvl w:val="0"/>
-          <w:numId w:val="15"/>
-        </w:numPr>
-        <w:spacing w:before="100" w:beforeAutospacing="1" w:after="100" w:afterAutospacing="1"/>
-        <w:rPr>
-          <w:rFonts w:ascii="Arial" w:eastAsia="Times New Roman" w:hAnsi="Arial" w:cs="Arial"/>
-          <w:sz w:val="20"/>
-          <w:szCs w:val="20"/>
-        </w:rPr>
-      </w:pPr>
-      <w:r>
-        <w:rPr>
-          <w:rFonts w:ascii="Arial" w:eastAsia="Times New Roman" w:hAnsi="Arial" w:cs="Arial"/>
-          <w:sz w:val="20"/>
-          <w:szCs w:val="20"/>
-        </w:rPr>
-        <w:t>Removed all unused User Groups?</w:t>
-      </w:r>
-    </w:p>
-    <w:p>
-      <w:pPr>
-        <w:numPr>
-          <w:ilvl w:val="0"/>
-          <w:numId w:val="15"/>
-        </w:numPr>
-        <w:spacing w:before="100" w:beforeAutospacing="1" w:after="100" w:afterAutospacing="1"/>
-        <w:rPr>
-          <w:rFonts w:ascii="Arial" w:eastAsia="Times New Roman" w:hAnsi="Arial" w:cs="Arial"/>
-          <w:sz w:val="20"/>
-          <w:szCs w:val="20"/>
-        </w:rPr>
-      </w:pPr>
-      <w:r>
-        <w:rPr>
-          <w:rFonts w:ascii="Arial" w:eastAsia="Times New Roman" w:hAnsi="Arial" w:cs="Arial"/>
-          <w:sz w:val="20"/>
-          <w:szCs w:val="20"/>
-        </w:rPr>
-        <w:t>Allow User Registration: no (if necessary)?</w:t>
-      </w:r>
-    </w:p>
-    <w:p>
-      <w:pPr>
-        <w:numPr>
-          <w:ilvl w:val="0"/>
-          <w:numId w:val="15"/>
-        </w:numPr>
-        <w:spacing w:before="100" w:beforeAutospacing="1" w:after="100" w:afterAutospacing="1"/>
-        <w:rPr>
-          <w:rFonts w:ascii="Arial" w:eastAsia="Times New Roman" w:hAnsi="Arial" w:cs="Arial"/>
-          <w:sz w:val="20"/>
-          <w:szCs w:val="20"/>
-        </w:rPr>
-      </w:pPr>
-      <w:r>
-        <w:rPr>
-          <w:rFonts w:ascii="Arial" w:eastAsia="Times New Roman" w:hAnsi="Arial" w:cs="Arial"/>
-          <w:sz w:val="20"/>
-          <w:szCs w:val="20"/>
-        </w:rPr>
-        <w:t>Password complexity setup?</w:t>
-      </w:r>
-    </w:p>
-    <w:p>
-      <w:pPr>
-        <w:spacing w:before="100" w:beforeAutospacing="1" w:after="100" w:afterAutospacing="1"/>
-        <w:outlineLvl w:val="1"/>
+        <w:t xml:space="preserve">Joomla! </w:t>
+      </w:r>
+      <w:proofErr w:type="gramStart"/>
+      <w:r>
         <w:rPr>
           <w:rFonts w:ascii="Arial" w:eastAsia="Times New Roman" w:hAnsi="Arial" w:cs="Arial"/>
           <w:b/>
@@ -438,10 +178,246 @@
           <w:sz w:val="36"/>
           <w:szCs w:val="36"/>
         </w:rPr>
-      </w:pPr>
-      <w:bookmarkStart w:id="2" w:name="user-content-content"/>
-      <w:bookmarkEnd w:id="2"/>
-      <w:r>
+        <w:t>configuration</w:t>
+      </w:r>
+      <w:proofErr w:type="gramEnd"/>
+    </w:p>
+    <w:p>
+      <w:pPr>
+        <w:numPr>
+          <w:ilvl w:val="0"/>
+          <w:numId w:val="15"/>
+        </w:numPr>
+        <w:spacing w:before="100" w:beforeAutospacing="1" w:after="100" w:afterAutospacing="1"/>
+        <w:rPr>
+          <w:rFonts w:ascii="Arial" w:eastAsia="Times New Roman" w:hAnsi="Arial" w:cs="Arial"/>
+          <w:sz w:val="20"/>
+          <w:szCs w:val="20"/>
+        </w:rPr>
+      </w:pPr>
+      <w:proofErr w:type="gramStart"/>
+      <w:r>
+        <w:rPr>
+          <w:rFonts w:ascii="Arial" w:eastAsia="Times New Roman" w:hAnsi="Arial" w:cs="Arial"/>
+          <w:sz w:val="20"/>
+          <w:szCs w:val="20"/>
+        </w:rPr>
+        <w:t xml:space="preserve">Default </w:t>
+      </w:r>
+      <w:proofErr w:type="spellStart"/>
+      <w:r>
+        <w:rPr>
+          <w:rFonts w:ascii="Arial" w:eastAsia="Times New Roman" w:hAnsi="Arial" w:cs="Arial"/>
+          <w:sz w:val="20"/>
+          <w:szCs w:val="20"/>
+        </w:rPr>
+        <w:t>Captcha</w:t>
+      </w:r>
+      <w:proofErr w:type="spellEnd"/>
+      <w:r>
+        <w:rPr>
+          <w:rFonts w:ascii="Arial" w:eastAsia="Times New Roman" w:hAnsi="Arial" w:cs="Arial"/>
+          <w:sz w:val="20"/>
+          <w:szCs w:val="20"/>
+        </w:rPr>
+        <w:t xml:space="preserve"> set</w:t>
+      </w:r>
+      <w:proofErr w:type="gramEnd"/>
+      <w:r>
+        <w:rPr>
+          <w:rFonts w:ascii="Arial" w:eastAsia="Times New Roman" w:hAnsi="Arial" w:cs="Arial"/>
+          <w:sz w:val="20"/>
+          <w:szCs w:val="20"/>
+        </w:rPr>
+        <w:t>?</w:t>
+      </w:r>
+    </w:p>
+    <w:p>
+      <w:pPr>
+        <w:numPr>
+          <w:ilvl w:val="0"/>
+          <w:numId w:val="15"/>
+        </w:numPr>
+        <w:spacing w:before="100" w:beforeAutospacing="1" w:after="100" w:afterAutospacing="1"/>
+        <w:rPr>
+          <w:rFonts w:ascii="Arial" w:eastAsia="Times New Roman" w:hAnsi="Arial" w:cs="Arial"/>
+          <w:sz w:val="20"/>
+          <w:szCs w:val="20"/>
+        </w:rPr>
+      </w:pPr>
+      <w:proofErr w:type="spellStart"/>
+      <w:r>
+        <w:rPr>
+          <w:rFonts w:ascii="Arial" w:eastAsia="Times New Roman" w:hAnsi="Arial" w:cs="Arial"/>
+          <w:sz w:val="20"/>
+          <w:szCs w:val="20"/>
+        </w:rPr>
+        <w:t>ReCaptcha</w:t>
+      </w:r>
+      <w:proofErr w:type="spellEnd"/>
+      <w:r>
+        <w:rPr>
+          <w:rFonts w:ascii="Arial" w:eastAsia="Times New Roman" w:hAnsi="Arial" w:cs="Arial"/>
+          <w:sz w:val="20"/>
+          <w:szCs w:val="20"/>
+        </w:rPr>
+        <w:t xml:space="preserve"> private/public keys?</w:t>
+      </w:r>
+    </w:p>
+    <w:p>
+      <w:pPr>
+        <w:numPr>
+          <w:ilvl w:val="0"/>
+          <w:numId w:val="15"/>
+        </w:numPr>
+        <w:spacing w:before="100" w:beforeAutospacing="1" w:after="100" w:afterAutospacing="1"/>
+        <w:rPr>
+          <w:rFonts w:ascii="Arial" w:eastAsia="Times New Roman" w:hAnsi="Arial" w:cs="Arial"/>
+          <w:sz w:val="20"/>
+          <w:szCs w:val="20"/>
+        </w:rPr>
+      </w:pPr>
+      <w:r>
+        <w:rPr>
+          <w:rFonts w:ascii="Arial" w:eastAsia="Times New Roman" w:hAnsi="Arial" w:cs="Arial"/>
+          <w:sz w:val="20"/>
+          <w:szCs w:val="20"/>
+        </w:rPr>
+        <w:t>Error reporting disabled?</w:t>
+      </w:r>
+    </w:p>
+    <w:p>
+      <w:pPr>
+        <w:numPr>
+          <w:ilvl w:val="0"/>
+          <w:numId w:val="15"/>
+        </w:numPr>
+        <w:spacing w:before="100" w:beforeAutospacing="1" w:after="100" w:afterAutospacing="1"/>
+        <w:rPr>
+          <w:rFonts w:ascii="Arial" w:eastAsia="Times New Roman" w:hAnsi="Arial" w:cs="Arial"/>
+          <w:sz w:val="20"/>
+          <w:szCs w:val="20"/>
+        </w:rPr>
+      </w:pPr>
+      <w:r>
+        <w:rPr>
+          <w:rFonts w:ascii="Arial" w:eastAsia="Times New Roman" w:hAnsi="Arial" w:cs="Arial"/>
+          <w:sz w:val="20"/>
+          <w:szCs w:val="20"/>
+        </w:rPr>
+        <w:t>General email address setup?</w:t>
+      </w:r>
+    </w:p>
+    <w:p>
+      <w:pPr>
+        <w:numPr>
+          <w:ilvl w:val="0"/>
+          <w:numId w:val="15"/>
+        </w:numPr>
+        <w:spacing w:before="100" w:beforeAutospacing="1" w:after="100" w:afterAutospacing="1"/>
+        <w:rPr>
+          <w:rFonts w:ascii="Arial" w:eastAsia="Times New Roman" w:hAnsi="Arial" w:cs="Arial"/>
+          <w:sz w:val="20"/>
+          <w:szCs w:val="20"/>
+        </w:rPr>
+      </w:pPr>
+      <w:r>
+        <w:rPr>
+          <w:rFonts w:ascii="Arial" w:eastAsia="Times New Roman" w:hAnsi="Arial" w:cs="Arial"/>
+          <w:sz w:val="20"/>
+          <w:szCs w:val="20"/>
+        </w:rPr>
+        <w:t xml:space="preserve">Server </w:t>
+      </w:r>
+      <w:proofErr w:type="spellStart"/>
+      <w:r>
+        <w:rPr>
+          <w:rFonts w:ascii="Arial" w:eastAsia="Times New Roman" w:hAnsi="Arial" w:cs="Arial"/>
+          <w:sz w:val="20"/>
+          <w:szCs w:val="20"/>
+        </w:rPr>
+        <w:t>timezone</w:t>
+      </w:r>
+      <w:proofErr w:type="spellEnd"/>
+      <w:r>
+        <w:rPr>
+          <w:rFonts w:ascii="Arial" w:eastAsia="Times New Roman" w:hAnsi="Arial" w:cs="Arial"/>
+          <w:sz w:val="20"/>
+          <w:szCs w:val="20"/>
+        </w:rPr>
+        <w:t xml:space="preserve"> set correctly?</w:t>
+      </w:r>
+    </w:p>
+    <w:p>
+      <w:pPr>
+        <w:numPr>
+          <w:ilvl w:val="0"/>
+          <w:numId w:val="15"/>
+        </w:numPr>
+        <w:spacing w:before="100" w:beforeAutospacing="1" w:after="100" w:afterAutospacing="1"/>
+        <w:rPr>
+          <w:rFonts w:ascii="Arial" w:eastAsia="Times New Roman" w:hAnsi="Arial" w:cs="Arial"/>
+          <w:sz w:val="20"/>
+          <w:szCs w:val="20"/>
+        </w:rPr>
+      </w:pPr>
+      <w:r>
+        <w:rPr>
+          <w:rFonts w:ascii="Arial" w:eastAsia="Times New Roman" w:hAnsi="Arial" w:cs="Arial"/>
+          <w:sz w:val="20"/>
+          <w:szCs w:val="20"/>
+        </w:rPr>
+        <w:t>Mail Settings setup and SMTP server setup?</w:t>
+      </w:r>
+    </w:p>
+    <w:p>
+      <w:pPr>
+        <w:numPr>
+          <w:ilvl w:val="0"/>
+          <w:numId w:val="15"/>
+        </w:numPr>
+        <w:spacing w:before="100" w:beforeAutospacing="1" w:after="100" w:afterAutospacing="1"/>
+        <w:rPr>
+          <w:rFonts w:ascii="Arial" w:eastAsia="Times New Roman" w:hAnsi="Arial" w:cs="Arial"/>
+          <w:sz w:val="20"/>
+          <w:szCs w:val="20"/>
+        </w:rPr>
+      </w:pPr>
+      <w:r>
+        <w:rPr>
+          <w:rFonts w:ascii="Arial" w:eastAsia="Times New Roman" w:hAnsi="Arial" w:cs="Arial"/>
+          <w:sz w:val="20"/>
+          <w:szCs w:val="20"/>
+        </w:rPr>
+        <w:t>Session settings setup?</w:t>
+      </w:r>
+    </w:p>
+    <w:p>
+      <w:pPr>
+        <w:numPr>
+          <w:ilvl w:val="0"/>
+          <w:numId w:val="15"/>
+        </w:numPr>
+        <w:spacing w:before="100" w:beforeAutospacing="1" w:after="100" w:afterAutospacing="1"/>
+        <w:rPr>
+          <w:rFonts w:ascii="Arial" w:eastAsia="Times New Roman" w:hAnsi="Arial" w:cs="Arial"/>
+          <w:sz w:val="20"/>
+          <w:szCs w:val="20"/>
+        </w:rPr>
+      </w:pPr>
+      <w:r>
+        <w:rPr>
+          <w:rFonts w:ascii="Arial" w:eastAsia="Times New Roman" w:hAnsi="Arial" w:cs="Arial"/>
+          <w:sz w:val="20"/>
+          <w:szCs w:val="20"/>
+        </w:rPr>
+        <w:t>Template "Preview Module Positions" disabled?</w:t>
+      </w:r>
+    </w:p>
+    <w:p>
+      <w:pPr>
+        <w:spacing w:before="100" w:beforeAutospacing="1" w:after="100" w:afterAutospacing="1"/>
+        <w:outlineLvl w:val="1"/>
         <w:rPr>
           <w:rFonts w:ascii="Arial" w:eastAsia="Times New Roman" w:hAnsi="Arial" w:cs="Arial"/>
           <w:b/>
@@ -449,6 +425,140 @@
           <w:sz w:val="36"/>
           <w:szCs w:val="36"/>
         </w:rPr>
+      </w:pPr>
+      <w:bookmarkStart w:id="1" w:name="user-content-users"/>
+      <w:bookmarkEnd w:id="1"/>
+      <w:r>
+        <w:rPr>
+          <w:rFonts w:ascii="Arial" w:eastAsia="Times New Roman" w:hAnsi="Arial" w:cs="Arial"/>
+          <w:b/>
+          <w:bCs/>
+          <w:sz w:val="36"/>
+          <w:szCs w:val="36"/>
+        </w:rPr>
+        <w:t>Users</w:t>
+      </w:r>
+    </w:p>
+    <w:p>
+      <w:pPr>
+        <w:numPr>
+          <w:ilvl w:val="0"/>
+          <w:numId w:val="15"/>
+        </w:numPr>
+        <w:spacing w:before="100" w:beforeAutospacing="1" w:after="100" w:afterAutospacing="1"/>
+        <w:rPr>
+          <w:rFonts w:ascii="Arial" w:eastAsia="Times New Roman" w:hAnsi="Arial" w:cs="Arial"/>
+          <w:sz w:val="20"/>
+          <w:szCs w:val="20"/>
+        </w:rPr>
+      </w:pPr>
+      <w:r>
+        <w:rPr>
+          <w:rFonts w:ascii="Arial" w:eastAsia="Times New Roman" w:hAnsi="Arial" w:cs="Arial"/>
+          <w:sz w:val="20"/>
+          <w:szCs w:val="20"/>
+        </w:rPr>
+        <w:t>Removed all unused logins?</w:t>
+      </w:r>
+    </w:p>
+    <w:p>
+      <w:pPr>
+        <w:numPr>
+          <w:ilvl w:val="0"/>
+          <w:numId w:val="15"/>
+        </w:numPr>
+        <w:spacing w:before="100" w:beforeAutospacing="1" w:after="100" w:afterAutospacing="1"/>
+        <w:rPr>
+          <w:rFonts w:ascii="Arial" w:eastAsia="Times New Roman" w:hAnsi="Arial" w:cs="Arial"/>
+          <w:sz w:val="20"/>
+          <w:szCs w:val="20"/>
+        </w:rPr>
+      </w:pPr>
+      <w:r>
+        <w:rPr>
+          <w:rFonts w:ascii="Arial" w:eastAsia="Times New Roman" w:hAnsi="Arial" w:cs="Arial"/>
+          <w:sz w:val="20"/>
+          <w:szCs w:val="20"/>
+        </w:rPr>
+        <w:t>Removed all unused User Groups?</w:t>
+      </w:r>
+    </w:p>
+    <w:p>
+      <w:pPr>
+        <w:numPr>
+          <w:ilvl w:val="0"/>
+          <w:numId w:val="15"/>
+        </w:numPr>
+        <w:spacing w:before="100" w:beforeAutospacing="1" w:after="100" w:afterAutospacing="1"/>
+        <w:rPr>
+          <w:rFonts w:ascii="Arial" w:eastAsia="Times New Roman" w:hAnsi="Arial" w:cs="Arial"/>
+          <w:sz w:val="20"/>
+          <w:szCs w:val="20"/>
+        </w:rPr>
+      </w:pPr>
+      <w:proofErr w:type="gramStart"/>
+      <w:r>
+        <w:rPr>
+          <w:rFonts w:ascii="Arial" w:eastAsia="Times New Roman" w:hAnsi="Arial" w:cs="Arial"/>
+          <w:sz w:val="20"/>
+          <w:szCs w:val="20"/>
+        </w:rPr>
+        <w:t>Allow</w:t>
+      </w:r>
+      <w:proofErr w:type="gramEnd"/>
+      <w:r>
+        <w:rPr>
+          <w:rFonts w:ascii="Arial" w:eastAsia="Times New Roman" w:hAnsi="Arial" w:cs="Arial"/>
+          <w:sz w:val="20"/>
+          <w:szCs w:val="20"/>
+        </w:rPr>
+        <w:t xml:space="preserve"> User Registration: no (if necessary)?</w:t>
+      </w:r>
+    </w:p>
+    <w:p>
+      <w:pPr>
+        <w:numPr>
+          <w:ilvl w:val="0"/>
+          <w:numId w:val="15"/>
+        </w:numPr>
+        <w:spacing w:before="100" w:beforeAutospacing="1" w:after="100" w:afterAutospacing="1"/>
+        <w:rPr>
+          <w:rFonts w:ascii="Arial" w:eastAsia="Times New Roman" w:hAnsi="Arial" w:cs="Arial"/>
+          <w:sz w:val="20"/>
+          <w:szCs w:val="20"/>
+        </w:rPr>
+      </w:pPr>
+      <w:r>
+        <w:rPr>
+          <w:rFonts w:ascii="Arial" w:eastAsia="Times New Roman" w:hAnsi="Arial" w:cs="Arial"/>
+          <w:sz w:val="20"/>
+          <w:szCs w:val="20"/>
+        </w:rPr>
+        <w:t>Password complexity setup?</w:t>
+      </w:r>
+    </w:p>
+    <w:p>
+      <w:pPr>
+        <w:spacing w:before="100" w:beforeAutospacing="1" w:after="100" w:afterAutospacing="1"/>
+        <w:outlineLvl w:val="1"/>
+        <w:rPr>
+          <w:rFonts w:ascii="Arial" w:eastAsia="Times New Roman" w:hAnsi="Arial" w:cs="Arial"/>
+          <w:b/>
+          <w:bCs/>
+          <w:sz w:val="36"/>
+          <w:szCs w:val="36"/>
+        </w:rPr>
+      </w:pPr>
+      <w:bookmarkStart w:id="2" w:name="user-content-content"/>
+      <w:bookmarkEnd w:id="2"/>
+      <w:r>
+        <w:rPr>
+          <w:rFonts w:ascii="Arial" w:eastAsia="Times New Roman" w:hAnsi="Arial" w:cs="Arial"/>
+          <w:b/>
+          <w:bCs/>
+          <w:sz w:val="36"/>
+          <w:szCs w:val="36"/>
+        </w:rPr>
         <w:t>Content</w:t>
       </w:r>
     </w:p>
@@ -515,7 +625,43 @@
           <w:sz w:val="20"/>
           <w:szCs w:val="20"/>
         </w:rPr>
-        <w:t>All Lorem Ipsum / dummy content is removed?</w:t>
+        <w:t xml:space="preserve">All </w:t>
+      </w:r>
+      <w:proofErr w:type="spellStart"/>
+      <w:r>
+        <w:rPr>
+          <w:rFonts w:ascii="Arial" w:eastAsia="Times New Roman" w:hAnsi="Arial" w:cs="Arial"/>
+          <w:sz w:val="20"/>
+          <w:szCs w:val="20"/>
+        </w:rPr>
+        <w:t>Lorem</w:t>
+      </w:r>
+      <w:proofErr w:type="spellEnd"/>
+      <w:r>
+        <w:rPr>
+          <w:rFonts w:ascii="Arial" w:eastAsia="Times New Roman" w:hAnsi="Arial" w:cs="Arial"/>
+          <w:sz w:val="20"/>
+          <w:szCs w:val="20"/>
+        </w:rPr>
+        <w:t xml:space="preserve"> </w:t>
+      </w:r>
+      <w:proofErr w:type="spellStart"/>
+      <w:r>
+        <w:rPr>
+          <w:rFonts w:ascii="Arial" w:eastAsia="Times New Roman" w:hAnsi="Arial" w:cs="Arial"/>
+          <w:sz w:val="20"/>
+          <w:szCs w:val="20"/>
+        </w:rPr>
+        <w:t>Ipsum</w:t>
+      </w:r>
+      <w:proofErr w:type="spellEnd"/>
+      <w:r>
+        <w:rPr>
+          <w:rFonts w:ascii="Arial" w:eastAsia="Times New Roman" w:hAnsi="Arial" w:cs="Arial"/>
+          <w:sz w:val="20"/>
+          <w:szCs w:val="20"/>
+        </w:rPr>
+        <w:t xml:space="preserve"> / dummy content is removed?</w:t>
       </w:r>
     </w:p>
     <w:p>
@@ -885,7 +1031,43 @@
           <w:sz w:val="20"/>
           <w:szCs w:val="20"/>
         </w:rPr>
-        <w:t>All webforms have email handling and emailadresses setup correctly?</w:t>
+        <w:t xml:space="preserve">All </w:t>
+      </w:r>
+      <w:proofErr w:type="spellStart"/>
+      <w:r>
+        <w:rPr>
+          <w:rFonts w:ascii="Arial" w:eastAsia="Times New Roman" w:hAnsi="Arial" w:cs="Arial"/>
+          <w:sz w:val="20"/>
+          <w:szCs w:val="20"/>
+        </w:rPr>
+        <w:t>webforms</w:t>
+      </w:r>
+      <w:proofErr w:type="spellEnd"/>
+      <w:r>
+        <w:rPr>
+          <w:rFonts w:ascii="Arial" w:eastAsia="Times New Roman" w:hAnsi="Arial" w:cs="Arial"/>
+          <w:sz w:val="20"/>
+          <w:szCs w:val="20"/>
+        </w:rPr>
+        <w:t xml:space="preserve"> have email handling and </w:t>
+      </w:r>
+      <w:proofErr w:type="spellStart"/>
+      <w:r>
+        <w:rPr>
+          <w:rFonts w:ascii="Arial" w:eastAsia="Times New Roman" w:hAnsi="Arial" w:cs="Arial"/>
+          <w:sz w:val="20"/>
+          <w:szCs w:val="20"/>
+        </w:rPr>
+        <w:t>emailadresses</w:t>
+      </w:r>
+      <w:proofErr w:type="spellEnd"/>
+      <w:r>
+        <w:rPr>
+          <w:rFonts w:ascii="Arial" w:eastAsia="Times New Roman" w:hAnsi="Arial" w:cs="Arial"/>
+          <w:sz w:val="20"/>
+          <w:szCs w:val="20"/>
+        </w:rPr>
+        <w:t xml:space="preserve"> setup correctly?</w:t>
       </w:r>
     </w:p>
     <w:p>
@@ -946,6 +1128,7 @@
       </w:pPr>
       <w:bookmarkStart w:id="3" w:name="user-content-htaccess"/>
       <w:bookmarkEnd w:id="3"/>
+      <w:proofErr w:type="gramStart"/>
       <w:r>
         <w:rPr>
           <w:rFonts w:ascii="Arial" w:eastAsia="Times New Roman" w:hAnsi="Arial" w:cs="Arial"/>
@@ -954,73 +1137,10 @@
           <w:sz w:val="36"/>
           <w:szCs w:val="36"/>
         </w:rPr>
-        <w:t>.htaccess</w:t>
-      </w:r>
-    </w:p>
-    <w:p>
-      <w:pPr>
-        <w:numPr>
-          <w:ilvl w:val="0"/>
-          <w:numId w:val="15"/>
-        </w:numPr>
-        <w:spacing w:before="100" w:beforeAutospacing="1" w:after="100" w:afterAutospacing="1"/>
-        <w:rPr>
-          <w:rFonts w:ascii="Arial" w:eastAsia="Times New Roman" w:hAnsi="Arial" w:cs="Arial"/>
-          <w:sz w:val="20"/>
-          <w:szCs w:val="20"/>
-        </w:rPr>
-      </w:pPr>
-      <w:r>
-        <w:rPr>
-          <w:rFonts w:ascii="Arial" w:eastAsia="Times New Roman" w:hAnsi="Arial" w:cs="Arial"/>
-          <w:sz w:val="20"/>
-          <w:szCs w:val="20"/>
-        </w:rPr>
-        <w:t>Redirect non-www to www setup in .htaccess</w:t>
-      </w:r>
-      <w:r>
-        <w:rPr>
-          <w:rFonts w:ascii="Arial" w:eastAsia="Times New Roman" w:hAnsi="Arial" w:cs="Arial"/>
-          <w:sz w:val="20"/>
-          <w:szCs w:val="20"/>
-        </w:rPr>
-        <w:t xml:space="preserve"> or webserver virtualhostfile</w:t>
-      </w:r>
-      <w:r>
-        <w:rPr>
-          <w:rFonts w:ascii="Arial" w:eastAsia="Times New Roman" w:hAnsi="Arial" w:cs="Arial"/>
-          <w:sz w:val="20"/>
-          <w:szCs w:val="20"/>
-        </w:rPr>
-        <w:t>?</w:t>
-      </w:r>
-    </w:p>
-    <w:p>
-      <w:pPr>
-        <w:numPr>
-          <w:ilvl w:val="0"/>
-          <w:numId w:val="15"/>
-        </w:numPr>
-        <w:spacing w:before="100" w:beforeAutospacing="1" w:after="100" w:afterAutospacing="1"/>
-        <w:rPr>
-          <w:rFonts w:ascii="Arial" w:eastAsia="Times New Roman" w:hAnsi="Arial" w:cs="Arial"/>
-          <w:sz w:val="20"/>
-          <w:szCs w:val="20"/>
-        </w:rPr>
-      </w:pPr>
-      <w:r>
-        <w:rPr>
-          <w:rFonts w:ascii="Arial" w:eastAsia="Times New Roman" w:hAnsi="Arial" w:cs="Arial"/>
-          <w:sz w:val="20"/>
-          <w:szCs w:val="20"/>
-        </w:rPr>
-        <w:t>Added line to show XMAP sitemap as sitemap.xml?</w:t>
-      </w:r>
-    </w:p>
-    <w:p>
-      <w:pPr>
-        <w:spacing w:before="100" w:beforeAutospacing="1" w:after="100" w:afterAutospacing="1"/>
-        <w:outlineLvl w:val="1"/>
+        <w:t>.</w:t>
+      </w:r>
+      <w:proofErr w:type="spellStart"/>
+      <w:r>
         <w:rPr>
           <w:rFonts w:ascii="Arial" w:eastAsia="Times New Roman" w:hAnsi="Arial" w:cs="Arial"/>
           <w:b/>
@@ -1028,10 +1148,105 @@
           <w:sz w:val="36"/>
           <w:szCs w:val="36"/>
         </w:rPr>
-      </w:pPr>
-      <w:bookmarkStart w:id="4" w:name="user-content-security"/>
-      <w:bookmarkEnd w:id="4"/>
-      <w:r>
+        <w:t>htaccess</w:t>
+      </w:r>
+      <w:proofErr w:type="spellEnd"/>
+      <w:proofErr w:type="gramEnd"/>
+    </w:p>
+    <w:p>
+      <w:pPr>
+        <w:numPr>
+          <w:ilvl w:val="0"/>
+          <w:numId w:val="15"/>
+        </w:numPr>
+        <w:spacing w:before="100" w:beforeAutospacing="1" w:after="100" w:afterAutospacing="1"/>
+        <w:rPr>
+          <w:rFonts w:ascii="Arial" w:eastAsia="Times New Roman" w:hAnsi="Arial" w:cs="Arial"/>
+          <w:sz w:val="20"/>
+          <w:szCs w:val="20"/>
+        </w:rPr>
+      </w:pPr>
+      <w:r>
+        <w:rPr>
+          <w:rFonts w:ascii="Arial" w:eastAsia="Times New Roman" w:hAnsi="Arial" w:cs="Arial"/>
+          <w:sz w:val="20"/>
+          <w:szCs w:val="20"/>
+        </w:rPr>
+        <w:t xml:space="preserve">Redirect non-www to www setup </w:t>
+      </w:r>
+      <w:proofErr w:type="gramStart"/>
+      <w:r>
+        <w:rPr>
+          <w:rFonts w:ascii="Arial" w:eastAsia="Times New Roman" w:hAnsi="Arial" w:cs="Arial"/>
+          <w:sz w:val="20"/>
+          <w:szCs w:val="20"/>
+        </w:rPr>
+        <w:t>in .</w:t>
+      </w:r>
+      <w:proofErr w:type="spellStart"/>
+      <w:r>
+        <w:rPr>
+          <w:rFonts w:ascii="Arial" w:eastAsia="Times New Roman" w:hAnsi="Arial" w:cs="Arial"/>
+          <w:sz w:val="20"/>
+          <w:szCs w:val="20"/>
+        </w:rPr>
+        <w:t>htaccess</w:t>
+      </w:r>
+      <w:proofErr w:type="spellEnd"/>
+      <w:proofErr w:type="gramEnd"/>
+      <w:r>
+        <w:rPr>
+          <w:rFonts w:ascii="Arial" w:eastAsia="Times New Roman" w:hAnsi="Arial" w:cs="Arial"/>
+          <w:sz w:val="20"/>
+          <w:szCs w:val="20"/>
+        </w:rPr>
+        <w:t xml:space="preserve"> or webserver </w:t>
+      </w:r>
+      <w:proofErr w:type="spellStart"/>
+      <w:r>
+        <w:rPr>
+          <w:rFonts w:ascii="Arial" w:eastAsia="Times New Roman" w:hAnsi="Arial" w:cs="Arial"/>
+          <w:sz w:val="20"/>
+          <w:szCs w:val="20"/>
+        </w:rPr>
+        <w:t>virtualhostfile</w:t>
+      </w:r>
+      <w:proofErr w:type="spellEnd"/>
+      <w:r>
+        <w:rPr>
+          <w:rFonts w:ascii="Arial" w:eastAsia="Times New Roman" w:hAnsi="Arial" w:cs="Arial"/>
+          <w:sz w:val="20"/>
+          <w:szCs w:val="20"/>
+        </w:rPr>
+        <w:t>?</w:t>
+      </w:r>
+    </w:p>
+    <w:p>
+      <w:pPr>
+        <w:numPr>
+          <w:ilvl w:val="0"/>
+          <w:numId w:val="15"/>
+        </w:numPr>
+        <w:spacing w:before="100" w:beforeAutospacing="1" w:after="100" w:afterAutospacing="1"/>
+        <w:rPr>
+          <w:rFonts w:ascii="Arial" w:eastAsia="Times New Roman" w:hAnsi="Arial" w:cs="Arial"/>
+          <w:sz w:val="20"/>
+          <w:szCs w:val="20"/>
+        </w:rPr>
+      </w:pPr>
+      <w:r>
+        <w:rPr>
+          <w:rFonts w:ascii="Arial" w:eastAsia="Times New Roman" w:hAnsi="Arial" w:cs="Arial"/>
+          <w:sz w:val="20"/>
+          <w:szCs w:val="20"/>
+        </w:rPr>
+        <w:t>Added line to show XMAP sitemap as sitemap.xml?</w:t>
+      </w:r>
+    </w:p>
+    <w:p>
+      <w:pPr>
+        <w:spacing w:before="100" w:beforeAutospacing="1" w:after="100" w:afterAutospacing="1"/>
+        <w:outlineLvl w:val="1"/>
         <w:rPr>
           <w:rFonts w:ascii="Arial" w:eastAsia="Times New Roman" w:hAnsi="Arial" w:cs="Arial"/>
           <w:b/>
@@ -1039,80 +1254,10 @@
           <w:sz w:val="36"/>
           <w:szCs w:val="36"/>
         </w:rPr>
-        <w:t>Security</w:t>
-      </w:r>
-    </w:p>
-    <w:p>
-      <w:pPr>
-        <w:numPr>
-          <w:ilvl w:val="0"/>
-          <w:numId w:val="15"/>
-        </w:numPr>
-        <w:spacing w:before="100" w:beforeAutospacing="1" w:after="100" w:afterAutospacing="1"/>
-        <w:rPr>
-          <w:rFonts w:ascii="Arial" w:eastAsia="Times New Roman" w:hAnsi="Arial" w:cs="Arial"/>
-          <w:sz w:val="20"/>
-          <w:szCs w:val="20"/>
-        </w:rPr>
-      </w:pPr>
-      <w:r>
-        <w:rPr>
-          <w:rFonts w:ascii="Arial" w:eastAsia="Times New Roman" w:hAnsi="Arial" w:cs="Arial"/>
-          <w:sz w:val="20"/>
-          <w:szCs w:val="20"/>
-        </w:rPr>
-        <w:t>Admin Tools Pro / jHackGuard installed and configured?</w:t>
-      </w:r>
-    </w:p>
-    <w:p>
-      <w:pPr>
-        <w:numPr>
-          <w:ilvl w:val="0"/>
-          <w:numId w:val="15"/>
-        </w:numPr>
-        <w:spacing w:before="100" w:beforeAutospacing="1" w:after="100" w:afterAutospacing="1"/>
-        <w:rPr>
-          <w:rFonts w:ascii="Arial" w:eastAsia="Times New Roman" w:hAnsi="Arial" w:cs="Arial"/>
-          <w:sz w:val="20"/>
-          <w:szCs w:val="20"/>
-        </w:rPr>
-      </w:pPr>
-      <w:r>
-        <w:rPr>
-          <w:rFonts w:ascii="Arial" w:eastAsia="Times New Roman" w:hAnsi="Arial" w:cs="Arial"/>
-          <w:sz w:val="20"/>
-          <w:szCs w:val="20"/>
-        </w:rPr>
-        <w:lastRenderedPageBreak/>
-        <w:t>Admin Tools Pro Never block these IPs [your own IP-address]</w:t>
-      </w:r>
-    </w:p>
-    <w:p>
-      <w:pPr>
-        <w:numPr>
-          <w:ilvl w:val="0"/>
-          <w:numId w:val="15"/>
-        </w:numPr>
-        <w:spacing w:before="100" w:beforeAutospacing="1" w:after="100" w:afterAutospacing="1"/>
-        <w:rPr>
-          <w:rFonts w:ascii="Arial" w:eastAsia="Times New Roman" w:hAnsi="Arial" w:cs="Arial"/>
-          <w:sz w:val="20"/>
-          <w:szCs w:val="20"/>
-        </w:rPr>
-      </w:pPr>
-      <w:r>
-        <w:rPr>
-          <w:rFonts w:ascii="Arial" w:eastAsia="Times New Roman" w:hAnsi="Arial" w:cs="Arial"/>
-          <w:sz w:val="20"/>
-          <w:szCs w:val="20"/>
-        </w:rPr>
-        <w:t>Block access to /administrator with admin secret URL parameter or use IP whitelist for /administrator</w:t>
-      </w:r>
-    </w:p>
-    <w:p>
-      <w:pPr>
-        <w:spacing w:before="100" w:beforeAutospacing="1" w:after="100" w:afterAutospacing="1"/>
-        <w:outlineLvl w:val="1"/>
+      </w:pPr>
+      <w:bookmarkStart w:id="4" w:name="user-content-security"/>
+      <w:bookmarkEnd w:id="4"/>
+      <w:r>
         <w:rPr>
           <w:rFonts w:ascii="Arial" w:eastAsia="Times New Roman" w:hAnsi="Arial" w:cs="Arial"/>
           <w:b/>
@@ -1120,10 +1265,98 @@
           <w:sz w:val="36"/>
           <w:szCs w:val="36"/>
         </w:rPr>
-      </w:pPr>
-      <w:bookmarkStart w:id="5" w:name="user-content-jce-editor"/>
-      <w:bookmarkEnd w:id="5"/>
-      <w:r>
+        <w:t>Security</w:t>
+      </w:r>
+    </w:p>
+    <w:p>
+      <w:pPr>
+        <w:numPr>
+          <w:ilvl w:val="0"/>
+          <w:numId w:val="15"/>
+        </w:numPr>
+        <w:spacing w:before="100" w:beforeAutospacing="1" w:after="100" w:afterAutospacing="1"/>
+        <w:rPr>
+          <w:rFonts w:ascii="Arial" w:eastAsia="Times New Roman" w:hAnsi="Arial" w:cs="Arial"/>
+          <w:sz w:val="20"/>
+          <w:szCs w:val="20"/>
+        </w:rPr>
+      </w:pPr>
+      <w:r>
+        <w:rPr>
+          <w:rFonts w:ascii="Arial" w:eastAsia="Times New Roman" w:hAnsi="Arial" w:cs="Arial"/>
+          <w:sz w:val="20"/>
+          <w:szCs w:val="20"/>
+        </w:rPr>
+        <w:t xml:space="preserve">Admin Tools Pro / </w:t>
+      </w:r>
+      <w:proofErr w:type="spellStart"/>
+      <w:r>
+        <w:rPr>
+          <w:rFonts w:ascii="Arial" w:eastAsia="Times New Roman" w:hAnsi="Arial" w:cs="Arial"/>
+          <w:sz w:val="20"/>
+          <w:szCs w:val="20"/>
+        </w:rPr>
+        <w:t>jHackGuard</w:t>
+      </w:r>
+      <w:proofErr w:type="spellEnd"/>
+      <w:r>
+        <w:rPr>
+          <w:rFonts w:ascii="Arial" w:eastAsia="Times New Roman" w:hAnsi="Arial" w:cs="Arial"/>
+          <w:sz w:val="20"/>
+          <w:szCs w:val="20"/>
+        </w:rPr>
+        <w:t xml:space="preserve"> installed and configured?</w:t>
+      </w:r>
+    </w:p>
+    <w:p>
+      <w:pPr>
+        <w:numPr>
+          <w:ilvl w:val="0"/>
+          <w:numId w:val="15"/>
+        </w:numPr>
+        <w:spacing w:before="100" w:beforeAutospacing="1" w:after="100" w:afterAutospacing="1"/>
+        <w:rPr>
+          <w:rFonts w:ascii="Arial" w:eastAsia="Times New Roman" w:hAnsi="Arial" w:cs="Arial"/>
+          <w:sz w:val="20"/>
+          <w:szCs w:val="20"/>
+        </w:rPr>
+      </w:pPr>
+      <w:r>
+        <w:rPr>
+          <w:rFonts w:ascii="Arial" w:eastAsia="Times New Roman" w:hAnsi="Arial" w:cs="Arial"/>
+          <w:sz w:val="20"/>
+          <w:szCs w:val="20"/>
+        </w:rPr>
+        <w:lastRenderedPageBreak/>
+        <w:t>Admin Tools Pro Never block these IPs [your own IP-address]</w:t>
+      </w:r>
+    </w:p>
+    <w:p>
+      <w:pPr>
+        <w:numPr>
+          <w:ilvl w:val="0"/>
+          <w:numId w:val="15"/>
+        </w:numPr>
+        <w:spacing w:before="100" w:beforeAutospacing="1" w:after="100" w:afterAutospacing="1"/>
+        <w:rPr>
+          <w:rFonts w:ascii="Arial" w:eastAsia="Times New Roman" w:hAnsi="Arial" w:cs="Arial"/>
+          <w:sz w:val="20"/>
+          <w:szCs w:val="20"/>
+        </w:rPr>
+      </w:pPr>
+      <w:r>
+        <w:rPr>
+          <w:rFonts w:ascii="Arial" w:eastAsia="Times New Roman" w:hAnsi="Arial" w:cs="Arial"/>
+          <w:sz w:val="20"/>
+          <w:szCs w:val="20"/>
+        </w:rPr>
+        <w:t>Block access to /administrator with admin secret URL parameter or use IP whitelist for /administrator</w:t>
+      </w:r>
+    </w:p>
+    <w:p>
+      <w:pPr>
+        <w:spacing w:before="100" w:beforeAutospacing="1" w:after="100" w:afterAutospacing="1"/>
+        <w:outlineLvl w:val="1"/>
         <w:rPr>
           <w:rFonts w:ascii="Arial" w:eastAsia="Times New Roman" w:hAnsi="Arial" w:cs="Arial"/>
           <w:b/>
@@ -1131,57 +1364,10 @@
           <w:sz w:val="36"/>
           <w:szCs w:val="36"/>
         </w:rPr>
-        <w:t>JCE Editor</w:t>
-      </w:r>
-    </w:p>
-    <w:p>
-      <w:pPr>
-        <w:numPr>
-          <w:ilvl w:val="0"/>
-          <w:numId w:val="15"/>
-        </w:numPr>
-        <w:spacing w:before="100" w:beforeAutospacing="1" w:after="100" w:afterAutospacing="1"/>
-        <w:rPr>
-          <w:rFonts w:ascii="Arial" w:eastAsia="Times New Roman" w:hAnsi="Arial" w:cs="Arial"/>
-          <w:sz w:val="20"/>
-          <w:szCs w:val="20"/>
-        </w:rPr>
-      </w:pPr>
-      <w:r>
-        <w:rPr>
-          <w:rFonts w:ascii="Arial" w:eastAsia="Times New Roman" w:hAnsi="Arial" w:cs="Arial"/>
-          <w:sz w:val="20"/>
-          <w:szCs w:val="20"/>
-        </w:rPr>
-        <w:t>optimized profile added/configured?</w:t>
-      </w:r>
-    </w:p>
-    <w:p>
-      <w:pPr>
-        <w:numPr>
-          <w:ilvl w:val="0"/>
-          <w:numId w:val="15"/>
-        </w:numPr>
-        <w:spacing w:before="100" w:beforeAutospacing="1" w:after="100" w:afterAutospacing="1"/>
-        <w:rPr>
-          <w:rFonts w:ascii="Arial" w:eastAsia="Times New Roman" w:hAnsi="Arial" w:cs="Arial"/>
-          <w:sz w:val="20"/>
-          <w:szCs w:val="20"/>
-        </w:rPr>
-      </w:pPr>
-      <w:r>
-        <w:rPr>
-          <w:rFonts w:ascii="Arial" w:eastAsia="Times New Roman" w:hAnsi="Arial" w:cs="Arial"/>
-          <w:sz w:val="20"/>
-          <w:szCs w:val="20"/>
-        </w:rPr>
-        <w:t>Joomla! - editors-xtd plugins unpublished?</w:t>
-      </w:r>
-    </w:p>
-    <w:p>
-      <w:pPr>
-        <w:spacing w:before="100" w:beforeAutospacing="1" w:after="100" w:afterAutospacing="1"/>
-        <w:outlineLvl w:val="1"/>
+      </w:pPr>
+      <w:bookmarkStart w:id="5" w:name="user-content-jce-editor"/>
+      <w:bookmarkEnd w:id="5"/>
+      <w:r>
         <w:rPr>
           <w:rFonts w:ascii="Arial" w:eastAsia="Times New Roman" w:hAnsi="Arial" w:cs="Arial"/>
           <w:b/>
@@ -1189,10 +1375,103 @@
           <w:sz w:val="36"/>
           <w:szCs w:val="36"/>
         </w:rPr>
-      </w:pPr>
-      <w:bookmarkStart w:id="6" w:name="user-content-xmap"/>
-      <w:bookmarkEnd w:id="6"/>
-      <w:r>
+        <w:t>JCE Editor</w:t>
+      </w:r>
+    </w:p>
+    <w:p>
+      <w:pPr>
+        <w:numPr>
+          <w:ilvl w:val="0"/>
+          <w:numId w:val="15"/>
+        </w:numPr>
+        <w:spacing w:before="100" w:beforeAutospacing="1" w:after="100" w:afterAutospacing="1"/>
+        <w:rPr>
+          <w:rFonts w:ascii="Arial" w:eastAsia="Times New Roman" w:hAnsi="Arial" w:cs="Arial"/>
+          <w:sz w:val="20"/>
+          <w:szCs w:val="20"/>
+        </w:rPr>
+      </w:pPr>
+      <w:proofErr w:type="gramStart"/>
+      <w:r>
+        <w:rPr>
+          <w:rFonts w:ascii="Arial" w:eastAsia="Times New Roman" w:hAnsi="Arial" w:cs="Arial"/>
+          <w:sz w:val="20"/>
+          <w:szCs w:val="20"/>
+        </w:rPr>
+        <w:t>optimized</w:t>
+      </w:r>
+      <w:proofErr w:type="gramEnd"/>
+      <w:r>
+        <w:rPr>
+          <w:rFonts w:ascii="Arial" w:eastAsia="Times New Roman" w:hAnsi="Arial" w:cs="Arial"/>
+          <w:sz w:val="20"/>
+          <w:szCs w:val="20"/>
+        </w:rPr>
+        <w:t xml:space="preserve"> profile added/configured?</w:t>
+      </w:r>
+    </w:p>
+    <w:p>
+      <w:pPr>
+        <w:numPr>
+          <w:ilvl w:val="0"/>
+          <w:numId w:val="15"/>
+        </w:numPr>
+        <w:spacing w:before="100" w:beforeAutospacing="1" w:after="100" w:afterAutospacing="1"/>
+        <w:rPr>
+          <w:rFonts w:ascii="Arial" w:eastAsia="Times New Roman" w:hAnsi="Arial" w:cs="Arial"/>
+          <w:sz w:val="20"/>
+          <w:szCs w:val="20"/>
+        </w:rPr>
+      </w:pPr>
+      <w:r>
+        <w:rPr>
+          <w:rFonts w:ascii="Arial" w:eastAsia="Times New Roman" w:hAnsi="Arial" w:cs="Arial"/>
+          <w:sz w:val="20"/>
+          <w:szCs w:val="20"/>
+        </w:rPr>
+        <w:t xml:space="preserve">Joomla! - </w:t>
+      </w:r>
+      <w:proofErr w:type="gramStart"/>
+      <w:r>
+        <w:rPr>
+          <w:rFonts w:ascii="Arial" w:eastAsia="Times New Roman" w:hAnsi="Arial" w:cs="Arial"/>
+          <w:sz w:val="20"/>
+          <w:szCs w:val="20"/>
+        </w:rPr>
+        <w:t>editors</w:t>
+      </w:r>
+      <w:proofErr w:type="gramEnd"/>
+      <w:r>
+        <w:rPr>
+          <w:rFonts w:ascii="Arial" w:eastAsia="Times New Roman" w:hAnsi="Arial" w:cs="Arial"/>
+          <w:sz w:val="20"/>
+          <w:szCs w:val="20"/>
+        </w:rPr>
+        <w:t>-</w:t>
+      </w:r>
+      <w:proofErr w:type="spellStart"/>
+      <w:r>
+        <w:rPr>
+          <w:rFonts w:ascii="Arial" w:eastAsia="Times New Roman" w:hAnsi="Arial" w:cs="Arial"/>
+          <w:sz w:val="20"/>
+          <w:szCs w:val="20"/>
+        </w:rPr>
+        <w:t>xtd</w:t>
+      </w:r>
+      <w:proofErr w:type="spellEnd"/>
+      <w:r>
+        <w:rPr>
+          <w:rFonts w:ascii="Arial" w:eastAsia="Times New Roman" w:hAnsi="Arial" w:cs="Arial"/>
+          <w:sz w:val="20"/>
+          <w:szCs w:val="20"/>
+        </w:rPr>
+        <w:t xml:space="preserve"> plugins unpublished?</w:t>
+      </w:r>
+    </w:p>
+    <w:p>
+      <w:pPr>
+        <w:spacing w:before="100" w:beforeAutospacing="1" w:after="100" w:afterAutospacing="1"/>
+        <w:outlineLvl w:val="1"/>
         <w:rPr>
           <w:rFonts w:ascii="Arial" w:eastAsia="Times New Roman" w:hAnsi="Arial" w:cs="Arial"/>
           <w:b/>
@@ -1200,57 +1479,11 @@
           <w:sz w:val="36"/>
           <w:szCs w:val="36"/>
         </w:rPr>
-        <w:t>XMap</w:t>
-      </w:r>
-    </w:p>
-    <w:p>
-      <w:pPr>
-        <w:numPr>
-          <w:ilvl w:val="0"/>
-          <w:numId w:val="15"/>
-        </w:numPr>
-        <w:spacing w:before="100" w:beforeAutospacing="1" w:after="100" w:afterAutospacing="1"/>
-        <w:rPr>
-          <w:rFonts w:ascii="Arial" w:eastAsia="Times New Roman" w:hAnsi="Arial" w:cs="Arial"/>
-          <w:sz w:val="20"/>
-          <w:szCs w:val="20"/>
-        </w:rPr>
-      </w:pPr>
-      <w:r>
-        <w:rPr>
-          <w:rFonts w:ascii="Arial" w:eastAsia="Times New Roman" w:hAnsi="Arial" w:cs="Arial"/>
-          <w:sz w:val="20"/>
-          <w:szCs w:val="20"/>
-        </w:rPr>
-        <w:t>Sitemap created for all menus?</w:t>
-      </w:r>
-    </w:p>
-    <w:p>
-      <w:pPr>
-        <w:numPr>
-          <w:ilvl w:val="0"/>
-          <w:numId w:val="15"/>
-        </w:numPr>
-        <w:spacing w:before="100" w:beforeAutospacing="1" w:after="100" w:afterAutospacing="1"/>
-        <w:rPr>
-          <w:rFonts w:ascii="Arial" w:eastAsia="Times New Roman" w:hAnsi="Arial" w:cs="Arial"/>
-          <w:sz w:val="20"/>
-          <w:szCs w:val="20"/>
-        </w:rPr>
-      </w:pPr>
-      <w:r>
-        <w:rPr>
-          <w:rFonts w:ascii="Arial" w:eastAsia="Times New Roman" w:hAnsi="Arial" w:cs="Arial"/>
-          <w:sz w:val="20"/>
-          <w:szCs w:val="20"/>
-        </w:rPr>
-        <w:t>XML Sitemap added to Google Webmaster Tools?</w:t>
-      </w:r>
-    </w:p>
-    <w:p>
-      <w:pPr>
-        <w:spacing w:before="100" w:beforeAutospacing="1" w:after="100" w:afterAutospacing="1"/>
-        <w:outlineLvl w:val="1"/>
+      </w:pPr>
+      <w:bookmarkStart w:id="6" w:name="user-content-xmap"/>
+      <w:bookmarkEnd w:id="6"/>
+      <w:proofErr w:type="spellStart"/>
+      <w:r>
         <w:rPr>
           <w:rFonts w:ascii="Arial" w:eastAsia="Times New Roman" w:hAnsi="Arial" w:cs="Arial"/>
           <w:b/>
@@ -1258,10 +1491,58 @@
           <w:sz w:val="36"/>
           <w:szCs w:val="36"/>
         </w:rPr>
-      </w:pPr>
-      <w:bookmarkStart w:id="7" w:name="user-content-https"/>
-      <w:bookmarkEnd w:id="7"/>
-      <w:r>
+        <w:t>XMap</w:t>
+      </w:r>
+      <w:proofErr w:type="spellEnd"/>
+    </w:p>
+    <w:p>
+      <w:pPr>
+        <w:numPr>
+          <w:ilvl w:val="0"/>
+          <w:numId w:val="15"/>
+        </w:numPr>
+        <w:spacing w:before="100" w:beforeAutospacing="1" w:after="100" w:afterAutospacing="1"/>
+        <w:rPr>
+          <w:rFonts w:ascii="Arial" w:eastAsia="Times New Roman" w:hAnsi="Arial" w:cs="Arial"/>
+          <w:sz w:val="20"/>
+          <w:szCs w:val="20"/>
+        </w:rPr>
+      </w:pPr>
+      <w:r>
+        <w:rPr>
+          <w:rFonts w:ascii="Arial" w:eastAsia="Times New Roman" w:hAnsi="Arial" w:cs="Arial"/>
+          <w:sz w:val="20"/>
+          <w:szCs w:val="20"/>
+        </w:rPr>
+        <w:t>Sitemap created for all menus?</w:t>
+      </w:r>
+    </w:p>
+    <w:p>
+      <w:pPr>
+        <w:numPr>
+          <w:ilvl w:val="0"/>
+          <w:numId w:val="15"/>
+        </w:numPr>
+        <w:spacing w:before="100" w:beforeAutospacing="1" w:after="100" w:afterAutospacing="1"/>
+        <w:rPr>
+          <w:rFonts w:ascii="Arial" w:eastAsia="Times New Roman" w:hAnsi="Arial" w:cs="Arial"/>
+          <w:sz w:val="20"/>
+          <w:szCs w:val="20"/>
+        </w:rPr>
+      </w:pPr>
+      <w:r>
+        <w:rPr>
+          <w:rFonts w:ascii="Arial" w:eastAsia="Times New Roman" w:hAnsi="Arial" w:cs="Arial"/>
+          <w:sz w:val="20"/>
+          <w:szCs w:val="20"/>
+        </w:rPr>
+        <w:t>XML Sitemap added to Google Webmaster Tools?</w:t>
+      </w:r>
+    </w:p>
+    <w:p>
+      <w:pPr>
+        <w:spacing w:before="100" w:beforeAutospacing="1" w:after="100" w:afterAutospacing="1"/>
+        <w:outlineLvl w:val="1"/>
         <w:rPr>
           <w:rFonts w:ascii="Arial" w:eastAsia="Times New Roman" w:hAnsi="Arial" w:cs="Arial"/>
           <w:b/>
@@ -1269,79 +1550,10 @@
           <w:sz w:val="36"/>
           <w:szCs w:val="36"/>
         </w:rPr>
-        <w:t>HTTPS</w:t>
-      </w:r>
-    </w:p>
-    <w:p>
-      <w:pPr>
-        <w:numPr>
-          <w:ilvl w:val="0"/>
-          <w:numId w:val="15"/>
-        </w:numPr>
-        <w:spacing w:before="100" w:beforeAutospacing="1" w:after="100" w:afterAutospacing="1"/>
-        <w:rPr>
-          <w:rFonts w:ascii="Arial" w:eastAsia="Times New Roman" w:hAnsi="Arial" w:cs="Arial"/>
-          <w:sz w:val="20"/>
-          <w:szCs w:val="20"/>
-        </w:rPr>
-      </w:pPr>
-      <w:r>
-        <w:rPr>
-          <w:rFonts w:ascii="Arial" w:eastAsia="Times New Roman" w:hAnsi="Arial" w:cs="Arial"/>
-          <w:sz w:val="20"/>
-          <w:szCs w:val="20"/>
-        </w:rPr>
-        <w:t>Certificate setup (if necessary)?</w:t>
-      </w:r>
-    </w:p>
-    <w:p>
-      <w:pPr>
-        <w:numPr>
-          <w:ilvl w:val="0"/>
-          <w:numId w:val="15"/>
-        </w:numPr>
-        <w:spacing w:before="100" w:beforeAutospacing="1" w:after="100" w:afterAutospacing="1"/>
-        <w:rPr>
-          <w:rFonts w:ascii="Arial" w:eastAsia="Times New Roman" w:hAnsi="Arial" w:cs="Arial"/>
-          <w:sz w:val="20"/>
-          <w:szCs w:val="20"/>
-        </w:rPr>
-      </w:pPr>
-      <w:r>
-        <w:rPr>
-          <w:rFonts w:ascii="Arial" w:eastAsia="Times New Roman" w:hAnsi="Arial" w:cs="Arial"/>
-          <w:sz w:val="20"/>
-          <w:szCs w:val="20"/>
-        </w:rPr>
-        <w:t>Activated HTTPS (if necessary)?</w:t>
-      </w:r>
-    </w:p>
-    <w:p>
-      <w:pPr>
-        <w:numPr>
-          <w:ilvl w:val="0"/>
-          <w:numId w:val="15"/>
-        </w:numPr>
-        <w:spacing w:before="100" w:beforeAutospacing="1" w:after="100" w:afterAutospacing="1"/>
-        <w:rPr>
-          <w:rFonts w:ascii="Arial" w:eastAsia="Times New Roman" w:hAnsi="Arial" w:cs="Arial"/>
-          <w:sz w:val="20"/>
-          <w:szCs w:val="20"/>
-        </w:rPr>
-      </w:pPr>
-      <w:r>
-        <w:rPr>
-          <w:rFonts w:ascii="Arial" w:eastAsia="Times New Roman" w:hAnsi="Arial" w:cs="Arial"/>
-          <w:sz w:val="20"/>
-          <w:szCs w:val="20"/>
-        </w:rPr>
-        <w:t>Admin Tools Pro: Convert all links to HTTPS when site is accessed over SSL (if necessary)</w:t>
-      </w:r>
-    </w:p>
-    <w:p>
-      <w:pPr>
-        <w:spacing w:before="100" w:beforeAutospacing="1" w:after="100" w:afterAutospacing="1"/>
-        <w:outlineLvl w:val="1"/>
+      </w:pPr>
+      <w:bookmarkStart w:id="7" w:name="user-content-https"/>
+      <w:bookmarkEnd w:id="7"/>
+      <w:r>
         <w:rPr>
           <w:rFonts w:ascii="Arial" w:eastAsia="Times New Roman" w:hAnsi="Arial" w:cs="Arial"/>
           <w:b/>
@@ -1349,10 +1561,79 @@
           <w:sz w:val="36"/>
           <w:szCs w:val="36"/>
         </w:rPr>
-      </w:pPr>
-      <w:bookmarkStart w:id="8" w:name="user-content-optimisation--seo"/>
-      <w:bookmarkEnd w:id="8"/>
-      <w:r>
+        <w:t>HTTPS</w:t>
+      </w:r>
+    </w:p>
+    <w:p>
+      <w:pPr>
+        <w:numPr>
+          <w:ilvl w:val="0"/>
+          <w:numId w:val="15"/>
+        </w:numPr>
+        <w:spacing w:before="100" w:beforeAutospacing="1" w:after="100" w:afterAutospacing="1"/>
+        <w:rPr>
+          <w:rFonts w:ascii="Arial" w:eastAsia="Times New Roman" w:hAnsi="Arial" w:cs="Arial"/>
+          <w:sz w:val="20"/>
+          <w:szCs w:val="20"/>
+        </w:rPr>
+      </w:pPr>
+      <w:r>
+        <w:rPr>
+          <w:rFonts w:ascii="Arial" w:eastAsia="Times New Roman" w:hAnsi="Arial" w:cs="Arial"/>
+          <w:sz w:val="20"/>
+          <w:szCs w:val="20"/>
+        </w:rPr>
+        <w:t>Certificate setup (if necessary)?</w:t>
+      </w:r>
+    </w:p>
+    <w:p>
+      <w:pPr>
+        <w:numPr>
+          <w:ilvl w:val="0"/>
+          <w:numId w:val="15"/>
+        </w:numPr>
+        <w:spacing w:before="100" w:beforeAutospacing="1" w:after="100" w:afterAutospacing="1"/>
+        <w:rPr>
+          <w:rFonts w:ascii="Arial" w:eastAsia="Times New Roman" w:hAnsi="Arial" w:cs="Arial"/>
+          <w:sz w:val="20"/>
+          <w:szCs w:val="20"/>
+        </w:rPr>
+      </w:pPr>
+      <w:r>
+        <w:rPr>
+          <w:rFonts w:ascii="Arial" w:eastAsia="Times New Roman" w:hAnsi="Arial" w:cs="Arial"/>
+          <w:sz w:val="20"/>
+          <w:szCs w:val="20"/>
+        </w:rPr>
+        <w:t>Activated HTTPS (if necessary)?</w:t>
+      </w:r>
+    </w:p>
+    <w:p>
+      <w:pPr>
+        <w:numPr>
+          <w:ilvl w:val="0"/>
+          <w:numId w:val="15"/>
+        </w:numPr>
+        <w:spacing w:before="100" w:beforeAutospacing="1" w:after="100" w:afterAutospacing="1"/>
+        <w:rPr>
+          <w:rFonts w:ascii="Arial" w:eastAsia="Times New Roman" w:hAnsi="Arial" w:cs="Arial"/>
+          <w:sz w:val="20"/>
+          <w:szCs w:val="20"/>
+        </w:rPr>
+      </w:pPr>
+      <w:r>
+        <w:rPr>
+          <w:rFonts w:ascii="Arial" w:eastAsia="Times New Roman" w:hAnsi="Arial" w:cs="Arial"/>
+          <w:sz w:val="20"/>
+          <w:szCs w:val="20"/>
+        </w:rPr>
+        <w:t>Admin Tools Pro: Convert all links to HTTPS when site is accessed over SSL (if necessary)</w:t>
+      </w:r>
+    </w:p>
+    <w:p>
+      <w:pPr>
+        <w:spacing w:before="100" w:beforeAutospacing="1" w:after="100" w:afterAutospacing="1"/>
+        <w:outlineLvl w:val="1"/>
         <w:rPr>
           <w:rFonts w:ascii="Arial" w:eastAsia="Times New Roman" w:hAnsi="Arial" w:cs="Arial"/>
           <w:b/>
@@ -1360,7 +1641,30 @@
           <w:sz w:val="36"/>
           <w:szCs w:val="36"/>
         </w:rPr>
-        <w:t>Optimisation / SEO</w:t>
+      </w:pPr>
+      <w:bookmarkStart w:id="8" w:name="user-content-optimisation--seo"/>
+      <w:bookmarkEnd w:id="8"/>
+      <w:proofErr w:type="spellStart"/>
+      <w:r>
+        <w:rPr>
+          <w:rFonts w:ascii="Arial" w:eastAsia="Times New Roman" w:hAnsi="Arial" w:cs="Arial"/>
+          <w:b/>
+          <w:bCs/>
+          <w:sz w:val="36"/>
+          <w:szCs w:val="36"/>
+        </w:rPr>
+        <w:t>Optimisation</w:t>
+      </w:r>
+      <w:proofErr w:type="spellEnd"/>
+      <w:r>
+        <w:rPr>
+          <w:rFonts w:ascii="Arial" w:eastAsia="Times New Roman" w:hAnsi="Arial" w:cs="Arial"/>
+          <w:b/>
+          <w:bCs/>
+          <w:sz w:val="36"/>
+          <w:szCs w:val="36"/>
+        </w:rPr>
+        <w:t xml:space="preserve"> / SEO</w:t>
       </w:r>
     </w:p>
     <w:p>
@@ -1420,13 +1724,23 @@
           <w:szCs w:val="20"/>
         </w:rPr>
       </w:pPr>
-      <w:r>
-        <w:rPr>
-          <w:rFonts w:ascii="Arial" w:eastAsia="Times New Roman" w:hAnsi="Arial" w:cs="Arial"/>
-          <w:sz w:val="20"/>
-          <w:szCs w:val="20"/>
-        </w:rPr>
-        <w:t>Mootools enabler/disabler active?</w:t>
+      <w:proofErr w:type="spellStart"/>
+      <w:r>
+        <w:rPr>
+          <w:rFonts w:ascii="Arial" w:eastAsia="Times New Roman" w:hAnsi="Arial" w:cs="Arial"/>
+          <w:sz w:val="20"/>
+          <w:szCs w:val="20"/>
+        </w:rPr>
+        <w:t>Mootools</w:t>
+      </w:r>
+      <w:proofErr w:type="spellEnd"/>
+      <w:r>
+        <w:rPr>
+          <w:rFonts w:ascii="Arial" w:eastAsia="Times New Roman" w:hAnsi="Arial" w:cs="Arial"/>
+          <w:sz w:val="20"/>
+          <w:szCs w:val="20"/>
+        </w:rPr>
+        <w:t xml:space="preserve"> enabler/disabler active?</w:t>
       </w:r>
       <w:r>
         <w:rPr>
@@ -1437,6 +1751,7 @@
         <w:t xml:space="preserve"> (</w:t>
       </w:r>
       <w:hyperlink r:id="rId8" w:history="1">
+        <w:proofErr w:type="spellStart"/>
         <w:r>
           <w:rPr>
             <w:rStyle w:val="Hyperlink"/>
@@ -1444,7 +1759,17 @@
             <w:sz w:val="20"/>
             <w:szCs w:val="20"/>
           </w:rPr>
-          <w:t>Mootools Enabler/Disabler</w:t>
+          <w:t>Mootools</w:t>
+        </w:r>
+        <w:proofErr w:type="spellEnd"/>
+        <w:r>
+          <w:rPr>
+            <w:rStyle w:val="Hyperlink"/>
+            <w:rFonts w:ascii="Arial" w:eastAsia="Times New Roman" w:hAnsi="Arial" w:cs="Arial"/>
+            <w:sz w:val="20"/>
+            <w:szCs w:val="20"/>
+          </w:rPr>
+          <w:t xml:space="preserve"> Enabler/Disabler</w:t>
         </w:r>
       </w:hyperlink>
       <w:r>
@@ -1497,29 +1822,83 @@
           <w:sz w:val="20"/>
           <w:szCs w:val="20"/>
         </w:rPr>
-        <w:t>Cleared cache/tmp folders?</w:t>
-      </w:r>
-    </w:p>
-    <w:p>
-      <w:pPr>
-        <w:numPr>
-          <w:ilvl w:val="0"/>
-          <w:numId w:val="15"/>
-        </w:numPr>
-        <w:spacing w:before="100" w:beforeAutospacing="1" w:after="100" w:afterAutospacing="1"/>
-        <w:rPr>
-          <w:rFonts w:ascii="Arial" w:eastAsia="Times New Roman" w:hAnsi="Arial" w:cs="Arial"/>
-          <w:sz w:val="20"/>
-          <w:szCs w:val="20"/>
-        </w:rPr>
-      </w:pPr>
-      <w:r>
-        <w:rPr>
-          <w:rFonts w:ascii="Arial" w:eastAsia="Times New Roman" w:hAnsi="Arial" w:cs="Arial"/>
-          <w:sz w:val="20"/>
-          <w:szCs w:val="20"/>
-        </w:rPr>
-        <w:t>JCH Optimize pro / Scriptmerge / jBetolo installed and configured</w:t>
+        <w:t>Cleared cache/</w:t>
+      </w:r>
+      <w:proofErr w:type="spellStart"/>
+      <w:r>
+        <w:rPr>
+          <w:rFonts w:ascii="Arial" w:eastAsia="Times New Roman" w:hAnsi="Arial" w:cs="Arial"/>
+          <w:sz w:val="20"/>
+          <w:szCs w:val="20"/>
+        </w:rPr>
+        <w:t>tmp</w:t>
+      </w:r>
+      <w:proofErr w:type="spellEnd"/>
+      <w:r>
+        <w:rPr>
+          <w:rFonts w:ascii="Arial" w:eastAsia="Times New Roman" w:hAnsi="Arial" w:cs="Arial"/>
+          <w:sz w:val="20"/>
+          <w:szCs w:val="20"/>
+        </w:rPr>
+        <w:t xml:space="preserve"> folders?</w:t>
+      </w:r>
+    </w:p>
+    <w:p>
+      <w:pPr>
+        <w:numPr>
+          <w:ilvl w:val="0"/>
+          <w:numId w:val="15"/>
+        </w:numPr>
+        <w:spacing w:before="100" w:beforeAutospacing="1" w:after="100" w:afterAutospacing="1"/>
+        <w:rPr>
+          <w:rFonts w:ascii="Arial" w:eastAsia="Times New Roman" w:hAnsi="Arial" w:cs="Arial"/>
+          <w:sz w:val="20"/>
+          <w:szCs w:val="20"/>
+        </w:rPr>
+      </w:pPr>
+      <w:r>
+        <w:rPr>
+          <w:rFonts w:ascii="Arial" w:eastAsia="Times New Roman" w:hAnsi="Arial" w:cs="Arial"/>
+          <w:sz w:val="20"/>
+          <w:szCs w:val="20"/>
+        </w:rPr>
+        <w:t xml:space="preserve">JCH Optimize pro / </w:t>
+      </w:r>
+      <w:proofErr w:type="spellStart"/>
+      <w:r>
+        <w:rPr>
+          <w:rFonts w:ascii="Arial" w:eastAsia="Times New Roman" w:hAnsi="Arial" w:cs="Arial"/>
+          <w:sz w:val="20"/>
+          <w:szCs w:val="20"/>
+        </w:rPr>
+        <w:t>Scriptmerge</w:t>
+      </w:r>
+      <w:proofErr w:type="spellEnd"/>
+      <w:r>
+        <w:rPr>
+          <w:rFonts w:ascii="Arial" w:eastAsia="Times New Roman" w:hAnsi="Arial" w:cs="Arial"/>
+          <w:sz w:val="20"/>
+          <w:szCs w:val="20"/>
+        </w:rPr>
+        <w:t xml:space="preserve"> / </w:t>
+      </w:r>
+      <w:proofErr w:type="spellStart"/>
+      <w:r>
+        <w:rPr>
+          <w:rFonts w:ascii="Arial" w:eastAsia="Times New Roman" w:hAnsi="Arial" w:cs="Arial"/>
+          <w:sz w:val="20"/>
+          <w:szCs w:val="20"/>
+        </w:rPr>
+        <w:t>jBetolo</w:t>
+      </w:r>
+      <w:proofErr w:type="spellEnd"/>
+      <w:r>
+        <w:rPr>
+          <w:rFonts w:ascii="Arial" w:eastAsia="Times New Roman" w:hAnsi="Arial" w:cs="Arial"/>
+          <w:sz w:val="20"/>
+          <w:szCs w:val="20"/>
+        </w:rPr>
+        <w:t xml:space="preserve"> installed and configured</w:t>
       </w:r>
     </w:p>
     <w:p>
@@ -1585,7 +1964,25 @@
           <w:sz w:val="20"/>
           <w:szCs w:val="20"/>
         </w:rPr>
-        <w:t>Social Share / AddThis installed and configured?</w:t>
+        <w:t xml:space="preserve">Social Share / </w:t>
+      </w:r>
+      <w:proofErr w:type="spellStart"/>
+      <w:r>
+        <w:rPr>
+          <w:rFonts w:ascii="Arial" w:eastAsia="Times New Roman" w:hAnsi="Arial" w:cs="Arial"/>
+          <w:sz w:val="20"/>
+          <w:szCs w:val="20"/>
+        </w:rPr>
+        <w:t>AddThis</w:t>
+      </w:r>
+      <w:proofErr w:type="spellEnd"/>
+      <w:r>
+        <w:rPr>
+          <w:rFonts w:ascii="Arial" w:eastAsia="Times New Roman" w:hAnsi="Arial" w:cs="Arial"/>
+          <w:sz w:val="20"/>
+          <w:szCs w:val="20"/>
+        </w:rPr>
+        <w:t xml:space="preserve"> installed and configured?</w:t>
       </w:r>
     </w:p>
     <w:p>
@@ -1658,6 +2055,117 @@
         </w:rPr>
         <w:t>Watchful.li setup?</w:t>
       </w:r>
+      <w:r>
+        <w:rPr>
+          <w:rFonts w:ascii="Arial" w:eastAsia="Times New Roman" w:hAnsi="Arial" w:cs="Arial"/>
+          <w:sz w:val="20"/>
+          <w:szCs w:val="20"/>
+        </w:rPr>
+        <w:t xml:space="preserve"> (</w:t>
+      </w:r>
+      <w:hyperlink r:id="rId9" w:history="1">
+        <w:r>
+          <w:rPr>
+            <w:rStyle w:val="Hyperlink"/>
+            <w:rFonts w:ascii="Arial" w:eastAsia="Times New Roman" w:hAnsi="Arial" w:cs="Arial"/>
+            <w:sz w:val="20"/>
+            <w:szCs w:val="20"/>
+          </w:rPr>
+          <w:t>Watchful.li</w:t>
+        </w:r>
+      </w:hyperlink>
+      <w:r>
+        <w:rPr>
+          <w:rFonts w:ascii="Arial" w:eastAsia="Times New Roman" w:hAnsi="Arial" w:cs="Arial"/>
+          <w:sz w:val="20"/>
+          <w:szCs w:val="20"/>
+        </w:rPr>
+        <w:t>)</w:t>
+      </w:r>
+    </w:p>
+    <w:p>
+      <w:pPr>
+        <w:numPr>
+          <w:ilvl w:val="0"/>
+          <w:numId w:val="15"/>
+        </w:numPr>
+        <w:spacing w:before="100" w:beforeAutospacing="1" w:after="100" w:afterAutospacing="1"/>
+        <w:rPr>
+          <w:rFonts w:ascii="Arial" w:eastAsia="Times New Roman" w:hAnsi="Arial" w:cs="Arial"/>
+          <w:sz w:val="20"/>
+          <w:szCs w:val="20"/>
+        </w:rPr>
+      </w:pPr>
+      <w:proofErr w:type="spellStart"/>
+      <w:proofErr w:type="gramStart"/>
+      <w:r>
+        <w:rPr>
+          <w:rFonts w:ascii="Arial" w:eastAsia="Times New Roman" w:hAnsi="Arial" w:cs="Arial"/>
+          <w:sz w:val="20"/>
+          <w:szCs w:val="20"/>
+        </w:rPr>
+        <w:t>myJoomla</w:t>
+      </w:r>
+      <w:proofErr w:type="spellEnd"/>
+      <w:proofErr w:type="gramEnd"/>
+      <w:r>
+        <w:rPr>
+          <w:rFonts w:ascii="Arial" w:eastAsia="Times New Roman" w:hAnsi="Arial" w:cs="Arial"/>
+          <w:sz w:val="20"/>
+          <w:szCs w:val="20"/>
+        </w:rPr>
+        <w:t xml:space="preserve"> audit done? (</w:t>
+      </w:r>
+      <w:hyperlink r:id="rId10" w:history="1">
+        <w:r>
+          <w:rPr>
+            <w:rStyle w:val="Hyperlink"/>
+            <w:rFonts w:ascii="Arial" w:eastAsia="Times New Roman" w:hAnsi="Arial" w:cs="Arial"/>
+            <w:sz w:val="20"/>
+            <w:szCs w:val="20"/>
+          </w:rPr>
+          <w:t>{</w:t>
+        </w:r>
+        <w:proofErr w:type="gramStart"/>
+        <w:r>
+          <w:rPr>
+            <w:rStyle w:val="Hyperlink"/>
+            <w:rFonts w:ascii="Arial" w:eastAsia="Times New Roman" w:hAnsi="Arial" w:cs="Arial"/>
+            <w:sz w:val="20"/>
+            <w:szCs w:val="20"/>
+          </w:rPr>
+          <w:t>manage</w:t>
+        </w:r>
+        <w:proofErr w:type="gramEnd"/>
+        <w:r>
+          <w:rPr>
+            <w:rStyle w:val="Hyperlink"/>
+            <w:rFonts w:ascii="Arial" w:eastAsia="Times New Roman" w:hAnsi="Arial" w:cs="Arial"/>
+            <w:sz w:val="20"/>
+            <w:szCs w:val="20"/>
+          </w:rPr>
+          <w:t>}.</w:t>
+        </w:r>
+        <w:proofErr w:type="spellStart"/>
+        <w:r>
+          <w:rPr>
+            <w:rStyle w:val="Hyperlink"/>
+            <w:rFonts w:ascii="Arial" w:eastAsia="Times New Roman" w:hAnsi="Arial" w:cs="Arial"/>
+            <w:sz w:val="20"/>
+            <w:szCs w:val="20"/>
+          </w:rPr>
+          <w:t>myJoomla</w:t>
+        </w:r>
+        <w:proofErr w:type="spellEnd"/>
+      </w:hyperlink>
+      <w:r>
+        <w:rPr>
+          <w:rFonts w:ascii="Arial" w:eastAsia="Times New Roman" w:hAnsi="Arial" w:cs="Arial"/>
+          <w:sz w:val="20"/>
+          <w:szCs w:val="20"/>
+        </w:rPr>
+        <w:t>)</w:t>
+      </w:r>
     </w:p>
     <w:p>
       <w:pPr>
@@ -1738,36 +2246,56 @@
           <w:szCs w:val="20"/>
         </w:rPr>
       </w:pPr>
-      <w:r>
-        <w:rPr>
-          <w:rFonts w:ascii="Arial" w:eastAsia="Times New Roman" w:hAnsi="Arial" w:cs="Arial"/>
-          <w:sz w:val="20"/>
-          <w:szCs w:val="20"/>
-        </w:rPr>
-        <w:t>Trainingwebsite archived and removed?</w:t>
-      </w:r>
-    </w:p>
-    <w:p>
-      <w:pPr>
-        <w:numPr>
-          <w:ilvl w:val="0"/>
-          <w:numId w:val="15"/>
-        </w:numPr>
-        <w:spacing w:before="100" w:beforeAutospacing="1" w:after="100" w:afterAutospacing="1"/>
-        <w:rPr>
-          <w:rFonts w:ascii="Arial" w:eastAsia="Times New Roman" w:hAnsi="Arial" w:cs="Arial"/>
-          <w:sz w:val="20"/>
-          <w:szCs w:val="20"/>
-        </w:rPr>
-      </w:pPr>
-      <w:r>
-        <w:rPr>
-          <w:rFonts w:ascii="Arial" w:eastAsia="Times New Roman" w:hAnsi="Arial" w:cs="Arial"/>
-          <w:sz w:val="20"/>
-          <w:szCs w:val="20"/>
-        </w:rPr>
-        <w:t>Check your website outside your network/dns</w:t>
-      </w:r>
+      <w:proofErr w:type="spellStart"/>
+      <w:r>
+        <w:rPr>
+          <w:rFonts w:ascii="Arial" w:eastAsia="Times New Roman" w:hAnsi="Arial" w:cs="Arial"/>
+          <w:sz w:val="20"/>
+          <w:szCs w:val="20"/>
+        </w:rPr>
+        <w:t>Trainingwebsite</w:t>
+      </w:r>
+      <w:proofErr w:type="spellEnd"/>
+      <w:r>
+        <w:rPr>
+          <w:rFonts w:ascii="Arial" w:eastAsia="Times New Roman" w:hAnsi="Arial" w:cs="Arial"/>
+          <w:sz w:val="20"/>
+          <w:szCs w:val="20"/>
+        </w:rPr>
+        <w:t xml:space="preserve"> archived and removed?</w:t>
+      </w:r>
+    </w:p>
+    <w:p>
+      <w:pPr>
+        <w:numPr>
+          <w:ilvl w:val="0"/>
+          <w:numId w:val="15"/>
+        </w:numPr>
+        <w:spacing w:before="100" w:beforeAutospacing="1" w:after="100" w:afterAutospacing="1"/>
+        <w:rPr>
+          <w:rFonts w:ascii="Arial" w:eastAsia="Times New Roman" w:hAnsi="Arial" w:cs="Arial"/>
+          <w:sz w:val="20"/>
+          <w:szCs w:val="20"/>
+        </w:rPr>
+      </w:pPr>
+      <w:r>
+        <w:rPr>
+          <w:rFonts w:ascii="Arial" w:eastAsia="Times New Roman" w:hAnsi="Arial" w:cs="Arial"/>
+          <w:sz w:val="20"/>
+          <w:szCs w:val="20"/>
+        </w:rPr>
+        <w:t>Check your website outside your network/</w:t>
+      </w:r>
+      <w:proofErr w:type="spellStart"/>
+      <w:r>
+        <w:rPr>
+          <w:rFonts w:ascii="Arial" w:eastAsia="Times New Roman" w:hAnsi="Arial" w:cs="Arial"/>
+          <w:sz w:val="20"/>
+          <w:szCs w:val="20"/>
+        </w:rPr>
+        <w:t>dns</w:t>
+      </w:r>
+      <w:proofErr w:type="spellEnd"/>
       <w:r>
         <w:rPr>
           <w:rFonts w:ascii="Arial" w:eastAsia="Times New Roman" w:hAnsi="Arial" w:cs="Arial"/>
@@ -1806,7 +2334,7 @@
         </w:rPr>
         <w:t xml:space="preserve"> (</w:t>
       </w:r>
-      <w:hyperlink r:id="rId9" w:history="1">
+      <w:hyperlink r:id="rId11" w:history="1">
         <w:r>
           <w:rPr>
             <w:rStyle w:val="Hyperlink"/>
@@ -1825,7 +2353,8 @@
         </w:rPr>
         <w:t xml:space="preserve">, </w:t>
       </w:r>
-      <w:hyperlink r:id="rId10" w:history="1">
+      <w:hyperlink r:id="rId12" w:history="1">
+        <w:proofErr w:type="spellStart"/>
         <w:r>
           <w:rPr>
             <w:rStyle w:val="Hyperlink"/>
@@ -1833,7 +2362,17 @@
             <w:sz w:val="20"/>
             <w:szCs w:val="20"/>
           </w:rPr>
-          <w:t>PageSpeed Insights</w:t>
+          <w:t>PageSpeed</w:t>
+        </w:r>
+        <w:proofErr w:type="spellEnd"/>
+        <w:r>
+          <w:rPr>
+            <w:rStyle w:val="Hyperlink"/>
+            <w:rFonts w:ascii="Arial" w:eastAsia="Times New Roman" w:hAnsi="Arial" w:cs="Arial"/>
+            <w:sz w:val="20"/>
+            <w:szCs w:val="20"/>
+          </w:rPr>
+          <w:t xml:space="preserve"> Insights</w:t>
         </w:r>
       </w:hyperlink>
       <w:r>
@@ -1844,7 +2383,8 @@
         </w:rPr>
         <w:t xml:space="preserve">, </w:t>
       </w:r>
-      <w:hyperlink r:id="rId11" w:history="1">
+      <w:hyperlink r:id="rId13" w:history="1">
+        <w:proofErr w:type="spellStart"/>
         <w:r>
           <w:rPr>
             <w:rStyle w:val="Hyperlink"/>
@@ -1854,6 +2394,7 @@
           </w:rPr>
           <w:t>webpagetest</w:t>
         </w:r>
+        <w:proofErr w:type="spellEnd"/>
       </w:hyperlink>
       <w:r>
         <w:rPr>

</xml_diff>

<commit_message>
Rewritten text dns and speed tests
</commit_message>
<xml_diff>
--- a/Joomla.Live.Checklist.English.docx
+++ b/Joomla.Live.Checklist.English.docx
@@ -2009,8 +2009,6 @@
         </w:rPr>
         <w:t>Extras</w:t>
       </w:r>
-      <w:bookmarkStart w:id="10" w:name="_GoBack"/>
-      <w:bookmarkEnd w:id="10"/>
     </w:p>
     <w:p>
       <w:pPr>
@@ -2284,47 +2282,31 @@
           <w:sz w:val="20"/>
           <w:szCs w:val="20"/>
         </w:rPr>
-        <w:t>Check your website outside your network/</w:t>
-      </w:r>
-      <w:proofErr w:type="spellStart"/>
-      <w:r>
-        <w:rPr>
-          <w:rFonts w:ascii="Arial" w:eastAsia="Times New Roman" w:hAnsi="Arial" w:cs="Arial"/>
-          <w:sz w:val="20"/>
-          <w:szCs w:val="20"/>
-        </w:rPr>
-        <w:t>dns</w:t>
-      </w:r>
-      <w:proofErr w:type="spellEnd"/>
-      <w:r>
-        <w:rPr>
-          <w:rFonts w:ascii="Arial" w:eastAsia="Times New Roman" w:hAnsi="Arial" w:cs="Arial"/>
-          <w:sz w:val="20"/>
-          <w:szCs w:val="20"/>
-        </w:rPr>
-        <w:t>.</w:t>
-      </w:r>
-    </w:p>
-    <w:p>
-      <w:pPr>
-        <w:numPr>
-          <w:ilvl w:val="0"/>
-          <w:numId w:val="15"/>
-        </w:numPr>
-        <w:spacing w:before="100" w:beforeAutospacing="1" w:after="100" w:afterAutospacing="1"/>
-        <w:rPr>
-          <w:rFonts w:ascii="Arial" w:eastAsia="Times New Roman" w:hAnsi="Arial" w:cs="Arial"/>
-          <w:sz w:val="20"/>
-          <w:szCs w:val="20"/>
-        </w:rPr>
-      </w:pPr>
-      <w:r>
-        <w:rPr>
-          <w:rFonts w:ascii="Arial" w:eastAsia="Times New Roman" w:hAnsi="Arial" w:cs="Arial"/>
-          <w:sz w:val="20"/>
-          <w:szCs w:val="20"/>
-        </w:rPr>
-        <w:t>Test the speed of your website.</w:t>
+        <w:t>Website checked outside your own network/dns?</w:t>
+      </w:r>
+      <w:bookmarkStart w:id="10" w:name="_GoBack"/>
+      <w:bookmarkEnd w:id="10"/>
+    </w:p>
+    <w:p>
+      <w:pPr>
+        <w:numPr>
+          <w:ilvl w:val="0"/>
+          <w:numId w:val="15"/>
+        </w:numPr>
+        <w:spacing w:before="100" w:beforeAutospacing="1" w:after="100" w:afterAutospacing="1"/>
+        <w:rPr>
+          <w:rFonts w:ascii="Arial" w:eastAsia="Times New Roman" w:hAnsi="Arial" w:cs="Arial"/>
+          <w:sz w:val="20"/>
+          <w:szCs w:val="20"/>
+        </w:rPr>
+      </w:pPr>
+      <w:r>
+        <w:rPr>
+          <w:rFonts w:ascii="Arial" w:eastAsia="Times New Roman" w:hAnsi="Arial" w:cs="Arial"/>
+          <w:sz w:val="20"/>
+          <w:szCs w:val="20"/>
+        </w:rPr>
+        <w:t>Speed checked of the website?</w:t>
       </w:r>
       <w:r>
         <w:rPr>

</xml_diff>

<commit_message>
Typo corrections and added README
</commit_message>
<xml_diff>
--- a/Joomla.Live.Checklist.English.docx
+++ b/Joomla.Live.Checklist.English.docx
@@ -22,10 +22,101 @@
           <w:sz w:val="36"/>
           <w:szCs w:val="36"/>
         </w:rPr>
-        <w:t>Joomla</w:t>
-      </w:r>
-      <w:proofErr w:type="gramStart"/>
-      <w:r>
+        <w:t>Joomla!/Extensions</w:t>
+      </w:r>
+    </w:p>
+    <w:p>
+      <w:pPr>
+        <w:numPr>
+          <w:ilvl w:val="0"/>
+          <w:numId w:val="13"/>
+        </w:numPr>
+        <w:spacing w:before="100" w:beforeAutospacing="1" w:after="100" w:afterAutospacing="1"/>
+        <w:rPr>
+          <w:rFonts w:ascii="Arial" w:eastAsia="Times New Roman" w:hAnsi="Arial" w:cs="Arial"/>
+          <w:sz w:val="20"/>
+          <w:szCs w:val="20"/>
+        </w:rPr>
+      </w:pPr>
+      <w:r>
+        <w:rPr>
+          <w:rFonts w:ascii="Arial" w:eastAsia="Times New Roman" w:hAnsi="Arial" w:cs="Arial"/>
+          <w:sz w:val="20"/>
+          <w:szCs w:val="20"/>
+        </w:rPr>
+        <w:t>Unpublish or uninstalled all unused extensions?</w:t>
+      </w:r>
+    </w:p>
+    <w:p>
+      <w:pPr>
+        <w:numPr>
+          <w:ilvl w:val="0"/>
+          <w:numId w:val="13"/>
+        </w:numPr>
+        <w:spacing w:before="100" w:beforeAutospacing="1" w:after="100" w:afterAutospacing="1"/>
+        <w:rPr>
+          <w:rFonts w:ascii="Arial" w:eastAsia="Times New Roman" w:hAnsi="Arial" w:cs="Arial"/>
+          <w:sz w:val="20"/>
+          <w:szCs w:val="20"/>
+        </w:rPr>
+      </w:pPr>
+      <w:r>
+        <w:rPr>
+          <w:rFonts w:ascii="Arial" w:eastAsia="Times New Roman" w:hAnsi="Arial" w:cs="Arial"/>
+          <w:sz w:val="20"/>
+          <w:szCs w:val="20"/>
+        </w:rPr>
+        <w:t>Joomla and all extensions are up-to-date?</w:t>
+      </w:r>
+    </w:p>
+    <w:p>
+      <w:pPr>
+        <w:numPr>
+          <w:ilvl w:val="0"/>
+          <w:numId w:val="13"/>
+        </w:numPr>
+        <w:spacing w:before="100" w:beforeAutospacing="1" w:after="100" w:afterAutospacing="1"/>
+        <w:rPr>
+          <w:rFonts w:ascii="Arial" w:eastAsia="Times New Roman" w:hAnsi="Arial" w:cs="Arial"/>
+          <w:sz w:val="20"/>
+          <w:szCs w:val="20"/>
+        </w:rPr>
+      </w:pPr>
+      <w:r>
+        <w:rPr>
+          <w:rFonts w:ascii="Arial" w:eastAsia="Times New Roman" w:hAnsi="Arial" w:cs="Arial"/>
+          <w:sz w:val="20"/>
+          <w:szCs w:val="20"/>
+        </w:rPr>
+        <w:t>Uninstalled all unused templates?</w:t>
+      </w:r>
+    </w:p>
+    <w:p>
+      <w:pPr>
+        <w:numPr>
+          <w:ilvl w:val="0"/>
+          <w:numId w:val="13"/>
+        </w:numPr>
+        <w:spacing w:before="100" w:beforeAutospacing="1" w:after="100" w:afterAutospacing="1"/>
+        <w:rPr>
+          <w:rFonts w:ascii="Arial" w:eastAsia="Times New Roman" w:hAnsi="Arial" w:cs="Arial"/>
+          <w:sz w:val="20"/>
+          <w:szCs w:val="20"/>
+        </w:rPr>
+      </w:pPr>
+      <w:r>
+        <w:rPr>
+          <w:rFonts w:ascii="Arial" w:eastAsia="Times New Roman" w:hAnsi="Arial" w:cs="Arial"/>
+          <w:sz w:val="20"/>
+          <w:szCs w:val="20"/>
+        </w:rPr>
+        <w:t>ACL Manager installed and configured?</w:t>
+      </w:r>
+    </w:p>
+    <w:p>
+      <w:pPr>
+        <w:spacing w:before="100" w:beforeAutospacing="1" w:after="100" w:afterAutospacing="1"/>
+        <w:outlineLvl w:val="1"/>
         <w:rPr>
           <w:rFonts w:ascii="Arial" w:eastAsia="Times New Roman" w:hAnsi="Arial" w:cs="Arial"/>
           <w:b/>
@@ -33,9 +124,9 @@
           <w:sz w:val="36"/>
           <w:szCs w:val="36"/>
         </w:rPr>
-        <w:t>!/</w:t>
-      </w:r>
-      <w:proofErr w:type="gramEnd"/>
+      </w:pPr>
+      <w:bookmarkStart w:id="0" w:name="user-content-joomla-configuration"/>
+      <w:bookmarkEnd w:id="0"/>
       <w:r>
         <w:rPr>
           <w:rFonts w:ascii="Arial" w:eastAsia="Times New Roman" w:hAnsi="Arial" w:cs="Arial"/>
@@ -44,105 +135,183 @@
           <w:sz w:val="36"/>
           <w:szCs w:val="36"/>
         </w:rPr>
-        <w:t>Extensions</w:t>
-      </w:r>
-    </w:p>
-    <w:p>
-      <w:pPr>
-        <w:numPr>
-          <w:ilvl w:val="0"/>
-          <w:numId w:val="13"/>
-        </w:numPr>
-        <w:spacing w:before="100" w:beforeAutospacing="1" w:after="100" w:afterAutospacing="1"/>
-        <w:rPr>
-          <w:rFonts w:ascii="Arial" w:eastAsia="Times New Roman" w:hAnsi="Arial" w:cs="Arial"/>
-          <w:sz w:val="20"/>
-          <w:szCs w:val="20"/>
-        </w:rPr>
-      </w:pPr>
-      <w:proofErr w:type="spellStart"/>
-      <w:r>
-        <w:rPr>
-          <w:rFonts w:ascii="Arial" w:eastAsia="Times New Roman" w:hAnsi="Arial" w:cs="Arial"/>
-          <w:sz w:val="20"/>
-          <w:szCs w:val="20"/>
-        </w:rPr>
-        <w:t>Unpublish</w:t>
-      </w:r>
-      <w:proofErr w:type="spellEnd"/>
-      <w:r>
-        <w:rPr>
-          <w:rFonts w:ascii="Arial" w:eastAsia="Times New Roman" w:hAnsi="Arial" w:cs="Arial"/>
-          <w:sz w:val="20"/>
-          <w:szCs w:val="20"/>
-        </w:rPr>
-        <w:t xml:space="preserve"> or uninstalled all unused extensions?</w:t>
-      </w:r>
-    </w:p>
-    <w:p>
-      <w:pPr>
-        <w:numPr>
-          <w:ilvl w:val="0"/>
-          <w:numId w:val="13"/>
-        </w:numPr>
-        <w:spacing w:before="100" w:beforeAutospacing="1" w:after="100" w:afterAutospacing="1"/>
-        <w:rPr>
-          <w:rFonts w:ascii="Arial" w:eastAsia="Times New Roman" w:hAnsi="Arial" w:cs="Arial"/>
-          <w:sz w:val="20"/>
-          <w:szCs w:val="20"/>
-        </w:rPr>
-      </w:pPr>
-      <w:r>
-        <w:rPr>
-          <w:rFonts w:ascii="Arial" w:eastAsia="Times New Roman" w:hAnsi="Arial" w:cs="Arial"/>
-          <w:sz w:val="20"/>
-          <w:szCs w:val="20"/>
-        </w:rPr>
-        <w:t>Joomla and all extensions are up-to-date?</w:t>
-      </w:r>
-    </w:p>
-    <w:p>
-      <w:pPr>
-        <w:numPr>
-          <w:ilvl w:val="0"/>
-          <w:numId w:val="13"/>
-        </w:numPr>
-        <w:spacing w:before="100" w:beforeAutospacing="1" w:after="100" w:afterAutospacing="1"/>
-        <w:rPr>
-          <w:rFonts w:ascii="Arial" w:eastAsia="Times New Roman" w:hAnsi="Arial" w:cs="Arial"/>
-          <w:sz w:val="20"/>
-          <w:szCs w:val="20"/>
-        </w:rPr>
-      </w:pPr>
-      <w:r>
-        <w:rPr>
-          <w:rFonts w:ascii="Arial" w:eastAsia="Times New Roman" w:hAnsi="Arial" w:cs="Arial"/>
-          <w:sz w:val="20"/>
-          <w:szCs w:val="20"/>
-        </w:rPr>
-        <w:t>Uninstalled all unused templates?</w:t>
-      </w:r>
-    </w:p>
-    <w:p>
-      <w:pPr>
-        <w:numPr>
-          <w:ilvl w:val="0"/>
-          <w:numId w:val="13"/>
-        </w:numPr>
-        <w:spacing w:before="100" w:beforeAutospacing="1" w:after="100" w:afterAutospacing="1"/>
-        <w:rPr>
-          <w:rFonts w:ascii="Arial" w:eastAsia="Times New Roman" w:hAnsi="Arial" w:cs="Arial"/>
-          <w:sz w:val="20"/>
-          <w:szCs w:val="20"/>
-        </w:rPr>
-      </w:pPr>
-      <w:r>
-        <w:rPr>
-          <w:rFonts w:ascii="Arial" w:eastAsia="Times New Roman" w:hAnsi="Arial" w:cs="Arial"/>
-          <w:sz w:val="20"/>
-          <w:szCs w:val="20"/>
-        </w:rPr>
-        <w:t>ACL Manager installed and configured?</w:t>
+        <w:t>Joomla! configuration</w:t>
+      </w:r>
+    </w:p>
+    <w:p>
+      <w:pPr>
+        <w:numPr>
+          <w:ilvl w:val="0"/>
+          <w:numId w:val="15"/>
+        </w:numPr>
+        <w:spacing w:before="100" w:beforeAutospacing="1" w:after="100" w:afterAutospacing="1"/>
+        <w:rPr>
+          <w:rFonts w:ascii="Arial" w:eastAsia="Times New Roman" w:hAnsi="Arial" w:cs="Arial"/>
+          <w:sz w:val="20"/>
+          <w:szCs w:val="20"/>
+        </w:rPr>
+      </w:pPr>
+      <w:r>
+        <w:rPr>
+          <w:rFonts w:ascii="Arial" w:eastAsia="Times New Roman" w:hAnsi="Arial" w:cs="Arial"/>
+          <w:sz w:val="20"/>
+          <w:szCs w:val="20"/>
+        </w:rPr>
+        <w:t>Default Captcha set?</w:t>
+      </w:r>
+    </w:p>
+    <w:p>
+      <w:pPr>
+        <w:numPr>
+          <w:ilvl w:val="0"/>
+          <w:numId w:val="15"/>
+        </w:numPr>
+        <w:spacing w:before="100" w:beforeAutospacing="1" w:after="100" w:afterAutospacing="1"/>
+        <w:rPr>
+          <w:rFonts w:ascii="Arial" w:eastAsia="Times New Roman" w:hAnsi="Arial" w:cs="Arial"/>
+          <w:sz w:val="20"/>
+          <w:szCs w:val="20"/>
+        </w:rPr>
+      </w:pPr>
+      <w:r>
+        <w:rPr>
+          <w:rFonts w:ascii="Arial" w:eastAsia="Times New Roman" w:hAnsi="Arial" w:cs="Arial"/>
+          <w:sz w:val="20"/>
+          <w:szCs w:val="20"/>
+        </w:rPr>
+        <w:t>ReCaptcha private/public keys?</w:t>
+      </w:r>
+    </w:p>
+    <w:p>
+      <w:pPr>
+        <w:numPr>
+          <w:ilvl w:val="0"/>
+          <w:numId w:val="15"/>
+        </w:numPr>
+        <w:spacing w:before="100" w:beforeAutospacing="1" w:after="100" w:afterAutospacing="1"/>
+        <w:rPr>
+          <w:rFonts w:ascii="Arial" w:eastAsia="Times New Roman" w:hAnsi="Arial" w:cs="Arial"/>
+          <w:sz w:val="20"/>
+          <w:szCs w:val="20"/>
+        </w:rPr>
+      </w:pPr>
+      <w:r>
+        <w:rPr>
+          <w:rFonts w:ascii="Arial" w:eastAsia="Times New Roman" w:hAnsi="Arial" w:cs="Arial"/>
+          <w:sz w:val="20"/>
+          <w:szCs w:val="20"/>
+        </w:rPr>
+        <w:t>Error reporting disabled?</w:t>
+      </w:r>
+    </w:p>
+    <w:p>
+      <w:pPr>
+        <w:numPr>
+          <w:ilvl w:val="0"/>
+          <w:numId w:val="15"/>
+        </w:numPr>
+        <w:spacing w:before="100" w:beforeAutospacing="1" w:after="100" w:afterAutospacing="1"/>
+        <w:rPr>
+          <w:rFonts w:ascii="Arial" w:eastAsia="Times New Roman" w:hAnsi="Arial" w:cs="Arial"/>
+          <w:sz w:val="20"/>
+          <w:szCs w:val="20"/>
+        </w:rPr>
+      </w:pPr>
+      <w:r>
+        <w:rPr>
+          <w:rFonts w:ascii="Arial" w:eastAsia="Times New Roman" w:hAnsi="Arial" w:cs="Arial"/>
+          <w:sz w:val="20"/>
+          <w:szCs w:val="20"/>
+        </w:rPr>
+        <w:t>General email address setup?</w:t>
+      </w:r>
+    </w:p>
+    <w:p>
+      <w:pPr>
+        <w:numPr>
+          <w:ilvl w:val="0"/>
+          <w:numId w:val="15"/>
+        </w:numPr>
+        <w:spacing w:before="100" w:beforeAutospacing="1" w:after="100" w:afterAutospacing="1"/>
+        <w:rPr>
+          <w:rFonts w:ascii="Arial" w:eastAsia="Times New Roman" w:hAnsi="Arial" w:cs="Arial"/>
+          <w:sz w:val="20"/>
+          <w:szCs w:val="20"/>
+        </w:rPr>
+      </w:pPr>
+      <w:r>
+        <w:rPr>
+          <w:rFonts w:ascii="Arial" w:eastAsia="Times New Roman" w:hAnsi="Arial" w:cs="Arial"/>
+          <w:sz w:val="20"/>
+          <w:szCs w:val="20"/>
+        </w:rPr>
+        <w:t>Server timezone set correctly?</w:t>
+      </w:r>
+    </w:p>
+    <w:p>
+      <w:pPr>
+        <w:numPr>
+          <w:ilvl w:val="0"/>
+          <w:numId w:val="15"/>
+        </w:numPr>
+        <w:spacing w:before="100" w:beforeAutospacing="1" w:after="100" w:afterAutospacing="1"/>
+        <w:rPr>
+          <w:rFonts w:ascii="Arial" w:eastAsia="Times New Roman" w:hAnsi="Arial" w:cs="Arial"/>
+          <w:sz w:val="20"/>
+          <w:szCs w:val="20"/>
+        </w:rPr>
+      </w:pPr>
+      <w:r>
+        <w:rPr>
+          <w:rFonts w:ascii="Arial" w:eastAsia="Times New Roman" w:hAnsi="Arial" w:cs="Arial"/>
+          <w:sz w:val="20"/>
+          <w:szCs w:val="20"/>
+        </w:rPr>
+        <w:t>Mail Settings setup and SMTP server setup?</w:t>
+      </w:r>
+    </w:p>
+    <w:p>
+      <w:pPr>
+        <w:numPr>
+          <w:ilvl w:val="0"/>
+          <w:numId w:val="15"/>
+        </w:numPr>
+        <w:spacing w:before="100" w:beforeAutospacing="1" w:after="100" w:afterAutospacing="1"/>
+        <w:rPr>
+          <w:rFonts w:ascii="Arial" w:eastAsia="Times New Roman" w:hAnsi="Arial" w:cs="Arial"/>
+          <w:sz w:val="20"/>
+          <w:szCs w:val="20"/>
+        </w:rPr>
+      </w:pPr>
+      <w:r>
+        <w:rPr>
+          <w:rFonts w:ascii="Arial" w:eastAsia="Times New Roman" w:hAnsi="Arial" w:cs="Arial"/>
+          <w:sz w:val="20"/>
+          <w:szCs w:val="20"/>
+        </w:rPr>
+        <w:t>Session settings setup?</w:t>
+      </w:r>
+    </w:p>
+    <w:p>
+      <w:pPr>
+        <w:numPr>
+          <w:ilvl w:val="0"/>
+          <w:numId w:val="15"/>
+        </w:numPr>
+        <w:spacing w:before="100" w:beforeAutospacing="1" w:after="100" w:afterAutospacing="1"/>
+        <w:rPr>
+          <w:rFonts w:ascii="Arial" w:eastAsia="Times New Roman" w:hAnsi="Arial" w:cs="Arial"/>
+          <w:sz w:val="20"/>
+          <w:szCs w:val="20"/>
+        </w:rPr>
+      </w:pPr>
+      <w:r>
+        <w:rPr>
+          <w:rFonts w:ascii="Arial" w:eastAsia="Times New Roman" w:hAnsi="Arial" w:cs="Arial"/>
+          <w:sz w:val="20"/>
+          <w:szCs w:val="20"/>
+        </w:rPr>
+        <w:t>Template "Preview Module Positions" disabled?</w:t>
       </w:r>
     </w:p>
     <w:p>
@@ -157,8 +326,8 @@
           <w:szCs w:val="36"/>
         </w:rPr>
       </w:pPr>
-      <w:bookmarkStart w:id="0" w:name="user-content-joomla-configuration"/>
-      <w:bookmarkEnd w:id="0"/>
+      <w:bookmarkStart w:id="1" w:name="user-content-users"/>
+      <w:bookmarkEnd w:id="1"/>
       <w:r>
         <w:rPr>
           <w:rFonts w:ascii="Arial" w:eastAsia="Times New Roman" w:hAnsi="Arial" w:cs="Arial"/>
@@ -167,10 +336,101 @@
           <w:sz w:val="36"/>
           <w:szCs w:val="36"/>
         </w:rPr>
-        <w:t xml:space="preserve">Joomla! </w:t>
-      </w:r>
-      <w:proofErr w:type="gramStart"/>
-      <w:r>
+        <w:t>Users</w:t>
+      </w:r>
+    </w:p>
+    <w:p>
+      <w:pPr>
+        <w:numPr>
+          <w:ilvl w:val="0"/>
+          <w:numId w:val="15"/>
+        </w:numPr>
+        <w:spacing w:before="100" w:beforeAutospacing="1" w:after="100" w:afterAutospacing="1"/>
+        <w:rPr>
+          <w:rFonts w:ascii="Arial" w:eastAsia="Times New Roman" w:hAnsi="Arial" w:cs="Arial"/>
+          <w:sz w:val="20"/>
+          <w:szCs w:val="20"/>
+        </w:rPr>
+      </w:pPr>
+      <w:r>
+        <w:rPr>
+          <w:rFonts w:ascii="Arial" w:eastAsia="Times New Roman" w:hAnsi="Arial" w:cs="Arial"/>
+          <w:sz w:val="20"/>
+          <w:szCs w:val="20"/>
+        </w:rPr>
+        <w:t>Removed all unused logins?</w:t>
+      </w:r>
+    </w:p>
+    <w:p>
+      <w:pPr>
+        <w:numPr>
+          <w:ilvl w:val="0"/>
+          <w:numId w:val="15"/>
+        </w:numPr>
+        <w:spacing w:before="100" w:beforeAutospacing="1" w:after="100" w:afterAutospacing="1"/>
+        <w:rPr>
+          <w:rFonts w:ascii="Arial" w:eastAsia="Times New Roman" w:hAnsi="Arial" w:cs="Arial"/>
+          <w:sz w:val="20"/>
+          <w:szCs w:val="20"/>
+        </w:rPr>
+      </w:pPr>
+      <w:r>
+        <w:rPr>
+          <w:rFonts w:ascii="Arial" w:eastAsia="Times New Roman" w:hAnsi="Arial" w:cs="Arial"/>
+          <w:sz w:val="20"/>
+          <w:szCs w:val="20"/>
+        </w:rPr>
+        <w:t>Removed all unused User Groups?</w:t>
+      </w:r>
+    </w:p>
+    <w:p>
+      <w:pPr>
+        <w:numPr>
+          <w:ilvl w:val="0"/>
+          <w:numId w:val="15"/>
+        </w:numPr>
+        <w:spacing w:before="100" w:beforeAutospacing="1" w:after="100" w:afterAutospacing="1"/>
+        <w:rPr>
+          <w:rFonts w:ascii="Arial" w:eastAsia="Times New Roman" w:hAnsi="Arial" w:cs="Arial"/>
+          <w:sz w:val="20"/>
+          <w:szCs w:val="20"/>
+        </w:rPr>
+      </w:pPr>
+      <w:r>
+        <w:rPr>
+          <w:rFonts w:ascii="Arial" w:eastAsia="Times New Roman" w:hAnsi="Arial" w:cs="Arial"/>
+          <w:sz w:val="20"/>
+          <w:szCs w:val="20"/>
+        </w:rPr>
+        <w:t>Allow User Registration: no (if necessary)?</w:t>
+      </w:r>
+    </w:p>
+    <w:p>
+      <w:pPr>
+        <w:numPr>
+          <w:ilvl w:val="0"/>
+          <w:numId w:val="15"/>
+        </w:numPr>
+        <w:spacing w:before="100" w:beforeAutospacing="1" w:after="100" w:afterAutospacing="1"/>
+        <w:rPr>
+          <w:rFonts w:ascii="Arial" w:eastAsia="Times New Roman" w:hAnsi="Arial" w:cs="Arial"/>
+          <w:sz w:val="20"/>
+          <w:szCs w:val="20"/>
+        </w:rPr>
+      </w:pPr>
+      <w:r>
+        <w:rPr>
+          <w:rFonts w:ascii="Arial" w:eastAsia="Times New Roman" w:hAnsi="Arial" w:cs="Arial"/>
+          <w:sz w:val="20"/>
+          <w:szCs w:val="20"/>
+        </w:rPr>
+        <w:t>Password complexity setup?</w:t>
+      </w:r>
+    </w:p>
+    <w:p>
+      <w:pPr>
+        <w:spacing w:before="100" w:beforeAutospacing="1" w:after="100" w:afterAutospacing="1"/>
+        <w:outlineLvl w:val="1"/>
         <w:rPr>
           <w:rFonts w:ascii="Arial" w:eastAsia="Times New Roman" w:hAnsi="Arial" w:cs="Arial"/>
           <w:b/>
@@ -178,246 +438,10 @@
           <w:sz w:val="36"/>
           <w:szCs w:val="36"/>
         </w:rPr>
-        <w:t>configuration</w:t>
-      </w:r>
-      <w:proofErr w:type="gramEnd"/>
-    </w:p>
-    <w:p>
-      <w:pPr>
-        <w:numPr>
-          <w:ilvl w:val="0"/>
-          <w:numId w:val="15"/>
-        </w:numPr>
-        <w:spacing w:before="100" w:beforeAutospacing="1" w:after="100" w:afterAutospacing="1"/>
-        <w:rPr>
-          <w:rFonts w:ascii="Arial" w:eastAsia="Times New Roman" w:hAnsi="Arial" w:cs="Arial"/>
-          <w:sz w:val="20"/>
-          <w:szCs w:val="20"/>
-        </w:rPr>
-      </w:pPr>
-      <w:proofErr w:type="gramStart"/>
-      <w:r>
-        <w:rPr>
-          <w:rFonts w:ascii="Arial" w:eastAsia="Times New Roman" w:hAnsi="Arial" w:cs="Arial"/>
-          <w:sz w:val="20"/>
-          <w:szCs w:val="20"/>
-        </w:rPr>
-        <w:t xml:space="preserve">Default </w:t>
-      </w:r>
-      <w:proofErr w:type="spellStart"/>
-      <w:r>
-        <w:rPr>
-          <w:rFonts w:ascii="Arial" w:eastAsia="Times New Roman" w:hAnsi="Arial" w:cs="Arial"/>
-          <w:sz w:val="20"/>
-          <w:szCs w:val="20"/>
-        </w:rPr>
-        <w:t>Captcha</w:t>
-      </w:r>
-      <w:proofErr w:type="spellEnd"/>
-      <w:r>
-        <w:rPr>
-          <w:rFonts w:ascii="Arial" w:eastAsia="Times New Roman" w:hAnsi="Arial" w:cs="Arial"/>
-          <w:sz w:val="20"/>
-          <w:szCs w:val="20"/>
-        </w:rPr>
-        <w:t xml:space="preserve"> set</w:t>
-      </w:r>
-      <w:proofErr w:type="gramEnd"/>
-      <w:r>
-        <w:rPr>
-          <w:rFonts w:ascii="Arial" w:eastAsia="Times New Roman" w:hAnsi="Arial" w:cs="Arial"/>
-          <w:sz w:val="20"/>
-          <w:szCs w:val="20"/>
-        </w:rPr>
-        <w:t>?</w:t>
-      </w:r>
-    </w:p>
-    <w:p>
-      <w:pPr>
-        <w:numPr>
-          <w:ilvl w:val="0"/>
-          <w:numId w:val="15"/>
-        </w:numPr>
-        <w:spacing w:before="100" w:beforeAutospacing="1" w:after="100" w:afterAutospacing="1"/>
-        <w:rPr>
-          <w:rFonts w:ascii="Arial" w:eastAsia="Times New Roman" w:hAnsi="Arial" w:cs="Arial"/>
-          <w:sz w:val="20"/>
-          <w:szCs w:val="20"/>
-        </w:rPr>
-      </w:pPr>
-      <w:proofErr w:type="spellStart"/>
-      <w:r>
-        <w:rPr>
-          <w:rFonts w:ascii="Arial" w:eastAsia="Times New Roman" w:hAnsi="Arial" w:cs="Arial"/>
-          <w:sz w:val="20"/>
-          <w:szCs w:val="20"/>
-        </w:rPr>
-        <w:t>ReCaptcha</w:t>
-      </w:r>
-      <w:proofErr w:type="spellEnd"/>
-      <w:r>
-        <w:rPr>
-          <w:rFonts w:ascii="Arial" w:eastAsia="Times New Roman" w:hAnsi="Arial" w:cs="Arial"/>
-          <w:sz w:val="20"/>
-          <w:szCs w:val="20"/>
-        </w:rPr>
-        <w:t xml:space="preserve"> private/public keys?</w:t>
-      </w:r>
-    </w:p>
-    <w:p>
-      <w:pPr>
-        <w:numPr>
-          <w:ilvl w:val="0"/>
-          <w:numId w:val="15"/>
-        </w:numPr>
-        <w:spacing w:before="100" w:beforeAutospacing="1" w:after="100" w:afterAutospacing="1"/>
-        <w:rPr>
-          <w:rFonts w:ascii="Arial" w:eastAsia="Times New Roman" w:hAnsi="Arial" w:cs="Arial"/>
-          <w:sz w:val="20"/>
-          <w:szCs w:val="20"/>
-        </w:rPr>
-      </w:pPr>
-      <w:r>
-        <w:rPr>
-          <w:rFonts w:ascii="Arial" w:eastAsia="Times New Roman" w:hAnsi="Arial" w:cs="Arial"/>
-          <w:sz w:val="20"/>
-          <w:szCs w:val="20"/>
-        </w:rPr>
-        <w:t>Error reporting disabled?</w:t>
-      </w:r>
-    </w:p>
-    <w:p>
-      <w:pPr>
-        <w:numPr>
-          <w:ilvl w:val="0"/>
-          <w:numId w:val="15"/>
-        </w:numPr>
-        <w:spacing w:before="100" w:beforeAutospacing="1" w:after="100" w:afterAutospacing="1"/>
-        <w:rPr>
-          <w:rFonts w:ascii="Arial" w:eastAsia="Times New Roman" w:hAnsi="Arial" w:cs="Arial"/>
-          <w:sz w:val="20"/>
-          <w:szCs w:val="20"/>
-        </w:rPr>
-      </w:pPr>
-      <w:r>
-        <w:rPr>
-          <w:rFonts w:ascii="Arial" w:eastAsia="Times New Roman" w:hAnsi="Arial" w:cs="Arial"/>
-          <w:sz w:val="20"/>
-          <w:szCs w:val="20"/>
-        </w:rPr>
-        <w:t>General email address setup?</w:t>
-      </w:r>
-    </w:p>
-    <w:p>
-      <w:pPr>
-        <w:numPr>
-          <w:ilvl w:val="0"/>
-          <w:numId w:val="15"/>
-        </w:numPr>
-        <w:spacing w:before="100" w:beforeAutospacing="1" w:after="100" w:afterAutospacing="1"/>
-        <w:rPr>
-          <w:rFonts w:ascii="Arial" w:eastAsia="Times New Roman" w:hAnsi="Arial" w:cs="Arial"/>
-          <w:sz w:val="20"/>
-          <w:szCs w:val="20"/>
-        </w:rPr>
-      </w:pPr>
-      <w:r>
-        <w:rPr>
-          <w:rFonts w:ascii="Arial" w:eastAsia="Times New Roman" w:hAnsi="Arial" w:cs="Arial"/>
-          <w:sz w:val="20"/>
-          <w:szCs w:val="20"/>
-        </w:rPr>
-        <w:t xml:space="preserve">Server </w:t>
-      </w:r>
-      <w:proofErr w:type="spellStart"/>
-      <w:r>
-        <w:rPr>
-          <w:rFonts w:ascii="Arial" w:eastAsia="Times New Roman" w:hAnsi="Arial" w:cs="Arial"/>
-          <w:sz w:val="20"/>
-          <w:szCs w:val="20"/>
-        </w:rPr>
-        <w:t>timezone</w:t>
-      </w:r>
-      <w:proofErr w:type="spellEnd"/>
-      <w:r>
-        <w:rPr>
-          <w:rFonts w:ascii="Arial" w:eastAsia="Times New Roman" w:hAnsi="Arial" w:cs="Arial"/>
-          <w:sz w:val="20"/>
-          <w:szCs w:val="20"/>
-        </w:rPr>
-        <w:t xml:space="preserve"> set correctly?</w:t>
-      </w:r>
-    </w:p>
-    <w:p>
-      <w:pPr>
-        <w:numPr>
-          <w:ilvl w:val="0"/>
-          <w:numId w:val="15"/>
-        </w:numPr>
-        <w:spacing w:before="100" w:beforeAutospacing="1" w:after="100" w:afterAutospacing="1"/>
-        <w:rPr>
-          <w:rFonts w:ascii="Arial" w:eastAsia="Times New Roman" w:hAnsi="Arial" w:cs="Arial"/>
-          <w:sz w:val="20"/>
-          <w:szCs w:val="20"/>
-        </w:rPr>
-      </w:pPr>
-      <w:r>
-        <w:rPr>
-          <w:rFonts w:ascii="Arial" w:eastAsia="Times New Roman" w:hAnsi="Arial" w:cs="Arial"/>
-          <w:sz w:val="20"/>
-          <w:szCs w:val="20"/>
-        </w:rPr>
-        <w:t>Mail Settings setup and SMTP server setup?</w:t>
-      </w:r>
-    </w:p>
-    <w:p>
-      <w:pPr>
-        <w:numPr>
-          <w:ilvl w:val="0"/>
-          <w:numId w:val="15"/>
-        </w:numPr>
-        <w:spacing w:before="100" w:beforeAutospacing="1" w:after="100" w:afterAutospacing="1"/>
-        <w:rPr>
-          <w:rFonts w:ascii="Arial" w:eastAsia="Times New Roman" w:hAnsi="Arial" w:cs="Arial"/>
-          <w:sz w:val="20"/>
-          <w:szCs w:val="20"/>
-        </w:rPr>
-      </w:pPr>
-      <w:r>
-        <w:rPr>
-          <w:rFonts w:ascii="Arial" w:eastAsia="Times New Roman" w:hAnsi="Arial" w:cs="Arial"/>
-          <w:sz w:val="20"/>
-          <w:szCs w:val="20"/>
-        </w:rPr>
-        <w:t>Session settings setup?</w:t>
-      </w:r>
-    </w:p>
-    <w:p>
-      <w:pPr>
-        <w:numPr>
-          <w:ilvl w:val="0"/>
-          <w:numId w:val="15"/>
-        </w:numPr>
-        <w:spacing w:before="100" w:beforeAutospacing="1" w:after="100" w:afterAutospacing="1"/>
-        <w:rPr>
-          <w:rFonts w:ascii="Arial" w:eastAsia="Times New Roman" w:hAnsi="Arial" w:cs="Arial"/>
-          <w:sz w:val="20"/>
-          <w:szCs w:val="20"/>
-        </w:rPr>
-      </w:pPr>
-      <w:r>
-        <w:rPr>
-          <w:rFonts w:ascii="Arial" w:eastAsia="Times New Roman" w:hAnsi="Arial" w:cs="Arial"/>
-          <w:sz w:val="20"/>
-          <w:szCs w:val="20"/>
-        </w:rPr>
-        <w:t>Template "Preview Module Positions" disabled?</w:t>
-      </w:r>
-    </w:p>
-    <w:p>
-      <w:pPr>
-        <w:spacing w:before="100" w:beforeAutospacing="1" w:after="100" w:afterAutospacing="1"/>
-        <w:outlineLvl w:val="1"/>
+      </w:pPr>
+      <w:bookmarkStart w:id="2" w:name="user-content-content"/>
+      <w:bookmarkEnd w:id="2"/>
+      <w:r>
         <w:rPr>
           <w:rFonts w:ascii="Arial" w:eastAsia="Times New Roman" w:hAnsi="Arial" w:cs="Arial"/>
           <w:b/>
@@ -425,140 +449,6 @@
           <w:sz w:val="36"/>
           <w:szCs w:val="36"/>
         </w:rPr>
-      </w:pPr>
-      <w:bookmarkStart w:id="1" w:name="user-content-users"/>
-      <w:bookmarkEnd w:id="1"/>
-      <w:r>
-        <w:rPr>
-          <w:rFonts w:ascii="Arial" w:eastAsia="Times New Roman" w:hAnsi="Arial" w:cs="Arial"/>
-          <w:b/>
-          <w:bCs/>
-          <w:sz w:val="36"/>
-          <w:szCs w:val="36"/>
-        </w:rPr>
-        <w:t>Users</w:t>
-      </w:r>
-    </w:p>
-    <w:p>
-      <w:pPr>
-        <w:numPr>
-          <w:ilvl w:val="0"/>
-          <w:numId w:val="15"/>
-        </w:numPr>
-        <w:spacing w:before="100" w:beforeAutospacing="1" w:after="100" w:afterAutospacing="1"/>
-        <w:rPr>
-          <w:rFonts w:ascii="Arial" w:eastAsia="Times New Roman" w:hAnsi="Arial" w:cs="Arial"/>
-          <w:sz w:val="20"/>
-          <w:szCs w:val="20"/>
-        </w:rPr>
-      </w:pPr>
-      <w:r>
-        <w:rPr>
-          <w:rFonts w:ascii="Arial" w:eastAsia="Times New Roman" w:hAnsi="Arial" w:cs="Arial"/>
-          <w:sz w:val="20"/>
-          <w:szCs w:val="20"/>
-        </w:rPr>
-        <w:t>Removed all unused logins?</w:t>
-      </w:r>
-    </w:p>
-    <w:p>
-      <w:pPr>
-        <w:numPr>
-          <w:ilvl w:val="0"/>
-          <w:numId w:val="15"/>
-        </w:numPr>
-        <w:spacing w:before="100" w:beforeAutospacing="1" w:after="100" w:afterAutospacing="1"/>
-        <w:rPr>
-          <w:rFonts w:ascii="Arial" w:eastAsia="Times New Roman" w:hAnsi="Arial" w:cs="Arial"/>
-          <w:sz w:val="20"/>
-          <w:szCs w:val="20"/>
-        </w:rPr>
-      </w:pPr>
-      <w:r>
-        <w:rPr>
-          <w:rFonts w:ascii="Arial" w:eastAsia="Times New Roman" w:hAnsi="Arial" w:cs="Arial"/>
-          <w:sz w:val="20"/>
-          <w:szCs w:val="20"/>
-        </w:rPr>
-        <w:t>Removed all unused User Groups?</w:t>
-      </w:r>
-    </w:p>
-    <w:p>
-      <w:pPr>
-        <w:numPr>
-          <w:ilvl w:val="0"/>
-          <w:numId w:val="15"/>
-        </w:numPr>
-        <w:spacing w:before="100" w:beforeAutospacing="1" w:after="100" w:afterAutospacing="1"/>
-        <w:rPr>
-          <w:rFonts w:ascii="Arial" w:eastAsia="Times New Roman" w:hAnsi="Arial" w:cs="Arial"/>
-          <w:sz w:val="20"/>
-          <w:szCs w:val="20"/>
-        </w:rPr>
-      </w:pPr>
-      <w:proofErr w:type="gramStart"/>
-      <w:r>
-        <w:rPr>
-          <w:rFonts w:ascii="Arial" w:eastAsia="Times New Roman" w:hAnsi="Arial" w:cs="Arial"/>
-          <w:sz w:val="20"/>
-          <w:szCs w:val="20"/>
-        </w:rPr>
-        <w:t>Allow</w:t>
-      </w:r>
-      <w:proofErr w:type="gramEnd"/>
-      <w:r>
-        <w:rPr>
-          <w:rFonts w:ascii="Arial" w:eastAsia="Times New Roman" w:hAnsi="Arial" w:cs="Arial"/>
-          <w:sz w:val="20"/>
-          <w:szCs w:val="20"/>
-        </w:rPr>
-        <w:t xml:space="preserve"> User Registration: no (if necessary)?</w:t>
-      </w:r>
-    </w:p>
-    <w:p>
-      <w:pPr>
-        <w:numPr>
-          <w:ilvl w:val="0"/>
-          <w:numId w:val="15"/>
-        </w:numPr>
-        <w:spacing w:before="100" w:beforeAutospacing="1" w:after="100" w:afterAutospacing="1"/>
-        <w:rPr>
-          <w:rFonts w:ascii="Arial" w:eastAsia="Times New Roman" w:hAnsi="Arial" w:cs="Arial"/>
-          <w:sz w:val="20"/>
-          <w:szCs w:val="20"/>
-        </w:rPr>
-      </w:pPr>
-      <w:r>
-        <w:rPr>
-          <w:rFonts w:ascii="Arial" w:eastAsia="Times New Roman" w:hAnsi="Arial" w:cs="Arial"/>
-          <w:sz w:val="20"/>
-          <w:szCs w:val="20"/>
-        </w:rPr>
-        <w:t>Password complexity setup?</w:t>
-      </w:r>
-    </w:p>
-    <w:p>
-      <w:pPr>
-        <w:spacing w:before="100" w:beforeAutospacing="1" w:after="100" w:afterAutospacing="1"/>
-        <w:outlineLvl w:val="1"/>
-        <w:rPr>
-          <w:rFonts w:ascii="Arial" w:eastAsia="Times New Roman" w:hAnsi="Arial" w:cs="Arial"/>
-          <w:b/>
-          <w:bCs/>
-          <w:sz w:val="36"/>
-          <w:szCs w:val="36"/>
-        </w:rPr>
-      </w:pPr>
-      <w:bookmarkStart w:id="2" w:name="user-content-content"/>
-      <w:bookmarkEnd w:id="2"/>
-      <w:r>
-        <w:rPr>
-          <w:rFonts w:ascii="Arial" w:eastAsia="Times New Roman" w:hAnsi="Arial" w:cs="Arial"/>
-          <w:b/>
-          <w:bCs/>
-          <w:sz w:val="36"/>
-          <w:szCs w:val="36"/>
-        </w:rPr>
         <w:t>Content</w:t>
       </w:r>
     </w:p>
@@ -625,43 +515,7 @@
           <w:sz w:val="20"/>
           <w:szCs w:val="20"/>
         </w:rPr>
-        <w:t xml:space="preserve">All </w:t>
-      </w:r>
-      <w:proofErr w:type="spellStart"/>
-      <w:r>
-        <w:rPr>
-          <w:rFonts w:ascii="Arial" w:eastAsia="Times New Roman" w:hAnsi="Arial" w:cs="Arial"/>
-          <w:sz w:val="20"/>
-          <w:szCs w:val="20"/>
-        </w:rPr>
-        <w:t>Lorem</w:t>
-      </w:r>
-      <w:proofErr w:type="spellEnd"/>
-      <w:r>
-        <w:rPr>
-          <w:rFonts w:ascii="Arial" w:eastAsia="Times New Roman" w:hAnsi="Arial" w:cs="Arial"/>
-          <w:sz w:val="20"/>
-          <w:szCs w:val="20"/>
-        </w:rPr>
-        <w:t xml:space="preserve"> </w:t>
-      </w:r>
-      <w:proofErr w:type="spellStart"/>
-      <w:r>
-        <w:rPr>
-          <w:rFonts w:ascii="Arial" w:eastAsia="Times New Roman" w:hAnsi="Arial" w:cs="Arial"/>
-          <w:sz w:val="20"/>
-          <w:szCs w:val="20"/>
-        </w:rPr>
-        <w:t>Ipsum</w:t>
-      </w:r>
-      <w:proofErr w:type="spellEnd"/>
-      <w:r>
-        <w:rPr>
-          <w:rFonts w:ascii="Arial" w:eastAsia="Times New Roman" w:hAnsi="Arial" w:cs="Arial"/>
-          <w:sz w:val="20"/>
-          <w:szCs w:val="20"/>
-        </w:rPr>
-        <w:t xml:space="preserve"> / dummy content is removed?</w:t>
+        <w:t>All Lorem Ipsum / dummy content is removed?</w:t>
       </w:r>
     </w:p>
     <w:p>
@@ -1031,43 +885,7 @@
           <w:sz w:val="20"/>
           <w:szCs w:val="20"/>
         </w:rPr>
-        <w:t xml:space="preserve">All </w:t>
-      </w:r>
-      <w:proofErr w:type="spellStart"/>
-      <w:r>
-        <w:rPr>
-          <w:rFonts w:ascii="Arial" w:eastAsia="Times New Roman" w:hAnsi="Arial" w:cs="Arial"/>
-          <w:sz w:val="20"/>
-          <w:szCs w:val="20"/>
-        </w:rPr>
-        <w:t>webforms</w:t>
-      </w:r>
-      <w:proofErr w:type="spellEnd"/>
-      <w:r>
-        <w:rPr>
-          <w:rFonts w:ascii="Arial" w:eastAsia="Times New Roman" w:hAnsi="Arial" w:cs="Arial"/>
-          <w:sz w:val="20"/>
-          <w:szCs w:val="20"/>
-        </w:rPr>
-        <w:t xml:space="preserve"> have email handling and </w:t>
-      </w:r>
-      <w:proofErr w:type="spellStart"/>
-      <w:r>
-        <w:rPr>
-          <w:rFonts w:ascii="Arial" w:eastAsia="Times New Roman" w:hAnsi="Arial" w:cs="Arial"/>
-          <w:sz w:val="20"/>
-          <w:szCs w:val="20"/>
-        </w:rPr>
-        <w:t>emailadresses</w:t>
-      </w:r>
-      <w:proofErr w:type="spellEnd"/>
-      <w:r>
-        <w:rPr>
-          <w:rFonts w:ascii="Arial" w:eastAsia="Times New Roman" w:hAnsi="Arial" w:cs="Arial"/>
-          <w:sz w:val="20"/>
-          <w:szCs w:val="20"/>
-        </w:rPr>
-        <w:t xml:space="preserve"> setup correctly?</w:t>
+        <w:t>All webforms have email handling and emailadresses setup correctly?</w:t>
       </w:r>
     </w:p>
     <w:p>
@@ -1128,7 +946,6 @@
       </w:pPr>
       <w:bookmarkStart w:id="3" w:name="user-content-htaccess"/>
       <w:bookmarkEnd w:id="3"/>
-      <w:proofErr w:type="gramStart"/>
       <w:r>
         <w:rPr>
           <w:rFonts w:ascii="Arial" w:eastAsia="Times New Roman" w:hAnsi="Arial" w:cs="Arial"/>
@@ -1137,10 +954,73 @@
           <w:sz w:val="36"/>
           <w:szCs w:val="36"/>
         </w:rPr>
-        <w:t>.</w:t>
-      </w:r>
-      <w:proofErr w:type="spellStart"/>
-      <w:r>
+        <w:t>.htaccess</w:t>
+      </w:r>
+    </w:p>
+    <w:p>
+      <w:pPr>
+        <w:numPr>
+          <w:ilvl w:val="0"/>
+          <w:numId w:val="15"/>
+        </w:numPr>
+        <w:spacing w:before="100" w:beforeAutospacing="1" w:after="100" w:afterAutospacing="1"/>
+        <w:rPr>
+          <w:rFonts w:ascii="Arial" w:eastAsia="Times New Roman" w:hAnsi="Arial" w:cs="Arial"/>
+          <w:sz w:val="20"/>
+          <w:szCs w:val="20"/>
+        </w:rPr>
+      </w:pPr>
+      <w:r>
+        <w:rPr>
+          <w:rFonts w:ascii="Arial" w:eastAsia="Times New Roman" w:hAnsi="Arial" w:cs="Arial"/>
+          <w:sz w:val="20"/>
+          <w:szCs w:val="20"/>
+        </w:rPr>
+        <w:t>Redirect non-www to www setup in .htaccess</w:t>
+      </w:r>
+      <w:r>
+        <w:rPr>
+          <w:rFonts w:ascii="Arial" w:eastAsia="Times New Roman" w:hAnsi="Arial" w:cs="Arial"/>
+          <w:sz w:val="20"/>
+          <w:szCs w:val="20"/>
+        </w:rPr>
+        <w:t xml:space="preserve"> or webserver virtualhostfile</w:t>
+      </w:r>
+      <w:r>
+        <w:rPr>
+          <w:rFonts w:ascii="Arial" w:eastAsia="Times New Roman" w:hAnsi="Arial" w:cs="Arial"/>
+          <w:sz w:val="20"/>
+          <w:szCs w:val="20"/>
+        </w:rPr>
+        <w:t>?</w:t>
+      </w:r>
+    </w:p>
+    <w:p>
+      <w:pPr>
+        <w:numPr>
+          <w:ilvl w:val="0"/>
+          <w:numId w:val="15"/>
+        </w:numPr>
+        <w:spacing w:before="100" w:beforeAutospacing="1" w:after="100" w:afterAutospacing="1"/>
+        <w:rPr>
+          <w:rFonts w:ascii="Arial" w:eastAsia="Times New Roman" w:hAnsi="Arial" w:cs="Arial"/>
+          <w:sz w:val="20"/>
+          <w:szCs w:val="20"/>
+        </w:rPr>
+      </w:pPr>
+      <w:r>
+        <w:rPr>
+          <w:rFonts w:ascii="Arial" w:eastAsia="Times New Roman" w:hAnsi="Arial" w:cs="Arial"/>
+          <w:sz w:val="20"/>
+          <w:szCs w:val="20"/>
+        </w:rPr>
+        <w:t>Added line to show XMAP sitemap as sitemap.xml?</w:t>
+      </w:r>
+    </w:p>
+    <w:p>
+      <w:pPr>
+        <w:spacing w:before="100" w:beforeAutospacing="1" w:after="100" w:afterAutospacing="1"/>
+        <w:outlineLvl w:val="1"/>
         <w:rPr>
           <w:rFonts w:ascii="Arial" w:eastAsia="Times New Roman" w:hAnsi="Arial" w:cs="Arial"/>
           <w:b/>
@@ -1148,105 +1028,10 @@
           <w:sz w:val="36"/>
           <w:szCs w:val="36"/>
         </w:rPr>
-        <w:t>htaccess</w:t>
-      </w:r>
-      <w:proofErr w:type="spellEnd"/>
-      <w:proofErr w:type="gramEnd"/>
-    </w:p>
-    <w:p>
-      <w:pPr>
-        <w:numPr>
-          <w:ilvl w:val="0"/>
-          <w:numId w:val="15"/>
-        </w:numPr>
-        <w:spacing w:before="100" w:beforeAutospacing="1" w:after="100" w:afterAutospacing="1"/>
-        <w:rPr>
-          <w:rFonts w:ascii="Arial" w:eastAsia="Times New Roman" w:hAnsi="Arial" w:cs="Arial"/>
-          <w:sz w:val="20"/>
-          <w:szCs w:val="20"/>
-        </w:rPr>
-      </w:pPr>
-      <w:r>
-        <w:rPr>
-          <w:rFonts w:ascii="Arial" w:eastAsia="Times New Roman" w:hAnsi="Arial" w:cs="Arial"/>
-          <w:sz w:val="20"/>
-          <w:szCs w:val="20"/>
-        </w:rPr>
-        <w:t xml:space="preserve">Redirect non-www to www setup </w:t>
-      </w:r>
-      <w:proofErr w:type="gramStart"/>
-      <w:r>
-        <w:rPr>
-          <w:rFonts w:ascii="Arial" w:eastAsia="Times New Roman" w:hAnsi="Arial" w:cs="Arial"/>
-          <w:sz w:val="20"/>
-          <w:szCs w:val="20"/>
-        </w:rPr>
-        <w:t>in .</w:t>
-      </w:r>
-      <w:proofErr w:type="spellStart"/>
-      <w:r>
-        <w:rPr>
-          <w:rFonts w:ascii="Arial" w:eastAsia="Times New Roman" w:hAnsi="Arial" w:cs="Arial"/>
-          <w:sz w:val="20"/>
-          <w:szCs w:val="20"/>
-        </w:rPr>
-        <w:t>htaccess</w:t>
-      </w:r>
-      <w:proofErr w:type="spellEnd"/>
-      <w:proofErr w:type="gramEnd"/>
-      <w:r>
-        <w:rPr>
-          <w:rFonts w:ascii="Arial" w:eastAsia="Times New Roman" w:hAnsi="Arial" w:cs="Arial"/>
-          <w:sz w:val="20"/>
-          <w:szCs w:val="20"/>
-        </w:rPr>
-        <w:t xml:space="preserve"> or webserver </w:t>
-      </w:r>
-      <w:proofErr w:type="spellStart"/>
-      <w:r>
-        <w:rPr>
-          <w:rFonts w:ascii="Arial" w:eastAsia="Times New Roman" w:hAnsi="Arial" w:cs="Arial"/>
-          <w:sz w:val="20"/>
-          <w:szCs w:val="20"/>
-        </w:rPr>
-        <w:t>virtualhostfile</w:t>
-      </w:r>
-      <w:proofErr w:type="spellEnd"/>
-      <w:r>
-        <w:rPr>
-          <w:rFonts w:ascii="Arial" w:eastAsia="Times New Roman" w:hAnsi="Arial" w:cs="Arial"/>
-          <w:sz w:val="20"/>
-          <w:szCs w:val="20"/>
-        </w:rPr>
-        <w:t>?</w:t>
-      </w:r>
-    </w:p>
-    <w:p>
-      <w:pPr>
-        <w:numPr>
-          <w:ilvl w:val="0"/>
-          <w:numId w:val="15"/>
-        </w:numPr>
-        <w:spacing w:before="100" w:beforeAutospacing="1" w:after="100" w:afterAutospacing="1"/>
-        <w:rPr>
-          <w:rFonts w:ascii="Arial" w:eastAsia="Times New Roman" w:hAnsi="Arial" w:cs="Arial"/>
-          <w:sz w:val="20"/>
-          <w:szCs w:val="20"/>
-        </w:rPr>
-      </w:pPr>
-      <w:r>
-        <w:rPr>
-          <w:rFonts w:ascii="Arial" w:eastAsia="Times New Roman" w:hAnsi="Arial" w:cs="Arial"/>
-          <w:sz w:val="20"/>
-          <w:szCs w:val="20"/>
-        </w:rPr>
-        <w:t>Added line to show XMAP sitemap as sitemap.xml?</w:t>
-      </w:r>
-    </w:p>
-    <w:p>
-      <w:pPr>
-        <w:spacing w:before="100" w:beforeAutospacing="1" w:after="100" w:afterAutospacing="1"/>
-        <w:outlineLvl w:val="1"/>
+      </w:pPr>
+      <w:bookmarkStart w:id="4" w:name="user-content-security"/>
+      <w:bookmarkEnd w:id="4"/>
+      <w:r>
         <w:rPr>
           <w:rFonts w:ascii="Arial" w:eastAsia="Times New Roman" w:hAnsi="Arial" w:cs="Arial"/>
           <w:b/>
@@ -1254,10 +1039,80 @@
           <w:sz w:val="36"/>
           <w:szCs w:val="36"/>
         </w:rPr>
-      </w:pPr>
-      <w:bookmarkStart w:id="4" w:name="user-content-security"/>
-      <w:bookmarkEnd w:id="4"/>
-      <w:r>
+        <w:t>Security</w:t>
+      </w:r>
+    </w:p>
+    <w:p>
+      <w:pPr>
+        <w:numPr>
+          <w:ilvl w:val="0"/>
+          <w:numId w:val="15"/>
+        </w:numPr>
+        <w:spacing w:before="100" w:beforeAutospacing="1" w:after="100" w:afterAutospacing="1"/>
+        <w:rPr>
+          <w:rFonts w:ascii="Arial" w:eastAsia="Times New Roman" w:hAnsi="Arial" w:cs="Arial"/>
+          <w:sz w:val="20"/>
+          <w:szCs w:val="20"/>
+        </w:rPr>
+      </w:pPr>
+      <w:r>
+        <w:rPr>
+          <w:rFonts w:ascii="Arial" w:eastAsia="Times New Roman" w:hAnsi="Arial" w:cs="Arial"/>
+          <w:sz w:val="20"/>
+          <w:szCs w:val="20"/>
+        </w:rPr>
+        <w:t>Admin Tools Pro / jHackGuard installed and configured?</w:t>
+      </w:r>
+    </w:p>
+    <w:p>
+      <w:pPr>
+        <w:numPr>
+          <w:ilvl w:val="0"/>
+          <w:numId w:val="15"/>
+        </w:numPr>
+        <w:spacing w:before="100" w:beforeAutospacing="1" w:after="100" w:afterAutospacing="1"/>
+        <w:rPr>
+          <w:rFonts w:ascii="Arial" w:eastAsia="Times New Roman" w:hAnsi="Arial" w:cs="Arial"/>
+          <w:sz w:val="20"/>
+          <w:szCs w:val="20"/>
+        </w:rPr>
+      </w:pPr>
+      <w:r>
+        <w:rPr>
+          <w:rFonts w:ascii="Arial" w:eastAsia="Times New Roman" w:hAnsi="Arial" w:cs="Arial"/>
+          <w:sz w:val="20"/>
+          <w:szCs w:val="20"/>
+        </w:rPr>
+        <w:lastRenderedPageBreak/>
+        <w:t>Admin Tools Pro Never block these IPs [your own IP-address]</w:t>
+      </w:r>
+    </w:p>
+    <w:p>
+      <w:pPr>
+        <w:numPr>
+          <w:ilvl w:val="0"/>
+          <w:numId w:val="15"/>
+        </w:numPr>
+        <w:spacing w:before="100" w:beforeAutospacing="1" w:after="100" w:afterAutospacing="1"/>
+        <w:rPr>
+          <w:rFonts w:ascii="Arial" w:eastAsia="Times New Roman" w:hAnsi="Arial" w:cs="Arial"/>
+          <w:sz w:val="20"/>
+          <w:szCs w:val="20"/>
+        </w:rPr>
+      </w:pPr>
+      <w:r>
+        <w:rPr>
+          <w:rFonts w:ascii="Arial" w:eastAsia="Times New Roman" w:hAnsi="Arial" w:cs="Arial"/>
+          <w:sz w:val="20"/>
+          <w:szCs w:val="20"/>
+        </w:rPr>
+        <w:t>Block access to /administrator with admin secret URL parameter or use IP whitelist for /administrator</w:t>
+      </w:r>
+    </w:p>
+    <w:p>
+      <w:pPr>
+        <w:spacing w:before="100" w:beforeAutospacing="1" w:after="100" w:afterAutospacing="1"/>
+        <w:outlineLvl w:val="1"/>
         <w:rPr>
           <w:rFonts w:ascii="Arial" w:eastAsia="Times New Roman" w:hAnsi="Arial" w:cs="Arial"/>
           <w:b/>
@@ -1265,98 +1120,10 @@
           <w:sz w:val="36"/>
           <w:szCs w:val="36"/>
         </w:rPr>
-        <w:t>Security</w:t>
-      </w:r>
-    </w:p>
-    <w:p>
-      <w:pPr>
-        <w:numPr>
-          <w:ilvl w:val="0"/>
-          <w:numId w:val="15"/>
-        </w:numPr>
-        <w:spacing w:before="100" w:beforeAutospacing="1" w:after="100" w:afterAutospacing="1"/>
-        <w:rPr>
-          <w:rFonts w:ascii="Arial" w:eastAsia="Times New Roman" w:hAnsi="Arial" w:cs="Arial"/>
-          <w:sz w:val="20"/>
-          <w:szCs w:val="20"/>
-        </w:rPr>
-      </w:pPr>
-      <w:r>
-        <w:rPr>
-          <w:rFonts w:ascii="Arial" w:eastAsia="Times New Roman" w:hAnsi="Arial" w:cs="Arial"/>
-          <w:sz w:val="20"/>
-          <w:szCs w:val="20"/>
-        </w:rPr>
-        <w:t xml:space="preserve">Admin Tools Pro / </w:t>
-      </w:r>
-      <w:proofErr w:type="spellStart"/>
-      <w:r>
-        <w:rPr>
-          <w:rFonts w:ascii="Arial" w:eastAsia="Times New Roman" w:hAnsi="Arial" w:cs="Arial"/>
-          <w:sz w:val="20"/>
-          <w:szCs w:val="20"/>
-        </w:rPr>
-        <w:t>jHackGuard</w:t>
-      </w:r>
-      <w:proofErr w:type="spellEnd"/>
-      <w:r>
-        <w:rPr>
-          <w:rFonts w:ascii="Arial" w:eastAsia="Times New Roman" w:hAnsi="Arial" w:cs="Arial"/>
-          <w:sz w:val="20"/>
-          <w:szCs w:val="20"/>
-        </w:rPr>
-        <w:t xml:space="preserve"> installed and configured?</w:t>
-      </w:r>
-    </w:p>
-    <w:p>
-      <w:pPr>
-        <w:numPr>
-          <w:ilvl w:val="0"/>
-          <w:numId w:val="15"/>
-        </w:numPr>
-        <w:spacing w:before="100" w:beforeAutospacing="1" w:after="100" w:afterAutospacing="1"/>
-        <w:rPr>
-          <w:rFonts w:ascii="Arial" w:eastAsia="Times New Roman" w:hAnsi="Arial" w:cs="Arial"/>
-          <w:sz w:val="20"/>
-          <w:szCs w:val="20"/>
-        </w:rPr>
-      </w:pPr>
-      <w:r>
-        <w:rPr>
-          <w:rFonts w:ascii="Arial" w:eastAsia="Times New Roman" w:hAnsi="Arial" w:cs="Arial"/>
-          <w:sz w:val="20"/>
-          <w:szCs w:val="20"/>
-        </w:rPr>
-        <w:lastRenderedPageBreak/>
-        <w:t>Admin Tools Pro Never block these IPs [your own IP-address]</w:t>
-      </w:r>
-    </w:p>
-    <w:p>
-      <w:pPr>
-        <w:numPr>
-          <w:ilvl w:val="0"/>
-          <w:numId w:val="15"/>
-        </w:numPr>
-        <w:spacing w:before="100" w:beforeAutospacing="1" w:after="100" w:afterAutospacing="1"/>
-        <w:rPr>
-          <w:rFonts w:ascii="Arial" w:eastAsia="Times New Roman" w:hAnsi="Arial" w:cs="Arial"/>
-          <w:sz w:val="20"/>
-          <w:szCs w:val="20"/>
-        </w:rPr>
-      </w:pPr>
-      <w:r>
-        <w:rPr>
-          <w:rFonts w:ascii="Arial" w:eastAsia="Times New Roman" w:hAnsi="Arial" w:cs="Arial"/>
-          <w:sz w:val="20"/>
-          <w:szCs w:val="20"/>
-        </w:rPr>
-        <w:t>Block access to /administrator with admin secret URL parameter or use IP whitelist for /administrator</w:t>
-      </w:r>
-    </w:p>
-    <w:p>
-      <w:pPr>
-        <w:spacing w:before="100" w:beforeAutospacing="1" w:after="100" w:afterAutospacing="1"/>
-        <w:outlineLvl w:val="1"/>
+      </w:pPr>
+      <w:bookmarkStart w:id="5" w:name="user-content-jce-editor"/>
+      <w:bookmarkEnd w:id="5"/>
+      <w:r>
         <w:rPr>
           <w:rFonts w:ascii="Arial" w:eastAsia="Times New Roman" w:hAnsi="Arial" w:cs="Arial"/>
           <w:b/>
@@ -1364,10 +1131,57 @@
           <w:sz w:val="36"/>
           <w:szCs w:val="36"/>
         </w:rPr>
-      </w:pPr>
-      <w:bookmarkStart w:id="5" w:name="user-content-jce-editor"/>
-      <w:bookmarkEnd w:id="5"/>
-      <w:r>
+        <w:t>JCE Editor</w:t>
+      </w:r>
+    </w:p>
+    <w:p>
+      <w:pPr>
+        <w:numPr>
+          <w:ilvl w:val="0"/>
+          <w:numId w:val="15"/>
+        </w:numPr>
+        <w:spacing w:before="100" w:beforeAutospacing="1" w:after="100" w:afterAutospacing="1"/>
+        <w:rPr>
+          <w:rFonts w:ascii="Arial" w:eastAsia="Times New Roman" w:hAnsi="Arial" w:cs="Arial"/>
+          <w:sz w:val="20"/>
+          <w:szCs w:val="20"/>
+        </w:rPr>
+      </w:pPr>
+      <w:r>
+        <w:rPr>
+          <w:rFonts w:ascii="Arial" w:eastAsia="Times New Roman" w:hAnsi="Arial" w:cs="Arial"/>
+          <w:sz w:val="20"/>
+          <w:szCs w:val="20"/>
+        </w:rPr>
+        <w:t>optimized profile added/configured?</w:t>
+      </w:r>
+    </w:p>
+    <w:p>
+      <w:pPr>
+        <w:numPr>
+          <w:ilvl w:val="0"/>
+          <w:numId w:val="15"/>
+        </w:numPr>
+        <w:spacing w:before="100" w:beforeAutospacing="1" w:after="100" w:afterAutospacing="1"/>
+        <w:rPr>
+          <w:rFonts w:ascii="Arial" w:eastAsia="Times New Roman" w:hAnsi="Arial" w:cs="Arial"/>
+          <w:sz w:val="20"/>
+          <w:szCs w:val="20"/>
+        </w:rPr>
+      </w:pPr>
+      <w:r>
+        <w:rPr>
+          <w:rFonts w:ascii="Arial" w:eastAsia="Times New Roman" w:hAnsi="Arial" w:cs="Arial"/>
+          <w:sz w:val="20"/>
+          <w:szCs w:val="20"/>
+        </w:rPr>
+        <w:t>Joomla! - editors-xtd plugins unpublished?</w:t>
+      </w:r>
+    </w:p>
+    <w:p>
+      <w:pPr>
+        <w:spacing w:before="100" w:beforeAutospacing="1" w:after="100" w:afterAutospacing="1"/>
+        <w:outlineLvl w:val="1"/>
         <w:rPr>
           <w:rFonts w:ascii="Arial" w:eastAsia="Times New Roman" w:hAnsi="Arial" w:cs="Arial"/>
           <w:b/>
@@ -1375,103 +1189,10 @@
           <w:sz w:val="36"/>
           <w:szCs w:val="36"/>
         </w:rPr>
-        <w:t>JCE Editor</w:t>
-      </w:r>
-    </w:p>
-    <w:p>
-      <w:pPr>
-        <w:numPr>
-          <w:ilvl w:val="0"/>
-          <w:numId w:val="15"/>
-        </w:numPr>
-        <w:spacing w:before="100" w:beforeAutospacing="1" w:after="100" w:afterAutospacing="1"/>
-        <w:rPr>
-          <w:rFonts w:ascii="Arial" w:eastAsia="Times New Roman" w:hAnsi="Arial" w:cs="Arial"/>
-          <w:sz w:val="20"/>
-          <w:szCs w:val="20"/>
-        </w:rPr>
-      </w:pPr>
-      <w:proofErr w:type="gramStart"/>
-      <w:r>
-        <w:rPr>
-          <w:rFonts w:ascii="Arial" w:eastAsia="Times New Roman" w:hAnsi="Arial" w:cs="Arial"/>
-          <w:sz w:val="20"/>
-          <w:szCs w:val="20"/>
-        </w:rPr>
-        <w:t>optimized</w:t>
-      </w:r>
-      <w:proofErr w:type="gramEnd"/>
-      <w:r>
-        <w:rPr>
-          <w:rFonts w:ascii="Arial" w:eastAsia="Times New Roman" w:hAnsi="Arial" w:cs="Arial"/>
-          <w:sz w:val="20"/>
-          <w:szCs w:val="20"/>
-        </w:rPr>
-        <w:t xml:space="preserve"> profile added/configured?</w:t>
-      </w:r>
-    </w:p>
-    <w:p>
-      <w:pPr>
-        <w:numPr>
-          <w:ilvl w:val="0"/>
-          <w:numId w:val="15"/>
-        </w:numPr>
-        <w:spacing w:before="100" w:beforeAutospacing="1" w:after="100" w:afterAutospacing="1"/>
-        <w:rPr>
-          <w:rFonts w:ascii="Arial" w:eastAsia="Times New Roman" w:hAnsi="Arial" w:cs="Arial"/>
-          <w:sz w:val="20"/>
-          <w:szCs w:val="20"/>
-        </w:rPr>
-      </w:pPr>
-      <w:r>
-        <w:rPr>
-          <w:rFonts w:ascii="Arial" w:eastAsia="Times New Roman" w:hAnsi="Arial" w:cs="Arial"/>
-          <w:sz w:val="20"/>
-          <w:szCs w:val="20"/>
-        </w:rPr>
-        <w:t xml:space="preserve">Joomla! - </w:t>
-      </w:r>
-      <w:proofErr w:type="gramStart"/>
-      <w:r>
-        <w:rPr>
-          <w:rFonts w:ascii="Arial" w:eastAsia="Times New Roman" w:hAnsi="Arial" w:cs="Arial"/>
-          <w:sz w:val="20"/>
-          <w:szCs w:val="20"/>
-        </w:rPr>
-        <w:t>editors</w:t>
-      </w:r>
-      <w:proofErr w:type="gramEnd"/>
-      <w:r>
-        <w:rPr>
-          <w:rFonts w:ascii="Arial" w:eastAsia="Times New Roman" w:hAnsi="Arial" w:cs="Arial"/>
-          <w:sz w:val="20"/>
-          <w:szCs w:val="20"/>
-        </w:rPr>
-        <w:t>-</w:t>
-      </w:r>
-      <w:proofErr w:type="spellStart"/>
-      <w:r>
-        <w:rPr>
-          <w:rFonts w:ascii="Arial" w:eastAsia="Times New Roman" w:hAnsi="Arial" w:cs="Arial"/>
-          <w:sz w:val="20"/>
-          <w:szCs w:val="20"/>
-        </w:rPr>
-        <w:t>xtd</w:t>
-      </w:r>
-      <w:proofErr w:type="spellEnd"/>
-      <w:r>
-        <w:rPr>
-          <w:rFonts w:ascii="Arial" w:eastAsia="Times New Roman" w:hAnsi="Arial" w:cs="Arial"/>
-          <w:sz w:val="20"/>
-          <w:szCs w:val="20"/>
-        </w:rPr>
-        <w:t xml:space="preserve"> plugins unpublished?</w:t>
-      </w:r>
-    </w:p>
-    <w:p>
-      <w:pPr>
-        <w:spacing w:before="100" w:beforeAutospacing="1" w:after="100" w:afterAutospacing="1"/>
-        <w:outlineLvl w:val="1"/>
+      </w:pPr>
+      <w:bookmarkStart w:id="6" w:name="user-content-xmap"/>
+      <w:bookmarkEnd w:id="6"/>
+      <w:r>
         <w:rPr>
           <w:rFonts w:ascii="Arial" w:eastAsia="Times New Roman" w:hAnsi="Arial" w:cs="Arial"/>
           <w:b/>
@@ -1479,11 +1200,57 @@
           <w:sz w:val="36"/>
           <w:szCs w:val="36"/>
         </w:rPr>
-      </w:pPr>
-      <w:bookmarkStart w:id="6" w:name="user-content-xmap"/>
-      <w:bookmarkEnd w:id="6"/>
-      <w:proofErr w:type="spellStart"/>
-      <w:r>
+        <w:t>XMap</w:t>
+      </w:r>
+    </w:p>
+    <w:p>
+      <w:pPr>
+        <w:numPr>
+          <w:ilvl w:val="0"/>
+          <w:numId w:val="15"/>
+        </w:numPr>
+        <w:spacing w:before="100" w:beforeAutospacing="1" w:after="100" w:afterAutospacing="1"/>
+        <w:rPr>
+          <w:rFonts w:ascii="Arial" w:eastAsia="Times New Roman" w:hAnsi="Arial" w:cs="Arial"/>
+          <w:sz w:val="20"/>
+          <w:szCs w:val="20"/>
+        </w:rPr>
+      </w:pPr>
+      <w:r>
+        <w:rPr>
+          <w:rFonts w:ascii="Arial" w:eastAsia="Times New Roman" w:hAnsi="Arial" w:cs="Arial"/>
+          <w:sz w:val="20"/>
+          <w:szCs w:val="20"/>
+        </w:rPr>
+        <w:t>Sitemap created for all menus?</w:t>
+      </w:r>
+    </w:p>
+    <w:p>
+      <w:pPr>
+        <w:numPr>
+          <w:ilvl w:val="0"/>
+          <w:numId w:val="15"/>
+        </w:numPr>
+        <w:spacing w:before="100" w:beforeAutospacing="1" w:after="100" w:afterAutospacing="1"/>
+        <w:rPr>
+          <w:rFonts w:ascii="Arial" w:eastAsia="Times New Roman" w:hAnsi="Arial" w:cs="Arial"/>
+          <w:sz w:val="20"/>
+          <w:szCs w:val="20"/>
+        </w:rPr>
+      </w:pPr>
+      <w:r>
+        <w:rPr>
+          <w:rFonts w:ascii="Arial" w:eastAsia="Times New Roman" w:hAnsi="Arial" w:cs="Arial"/>
+          <w:sz w:val="20"/>
+          <w:szCs w:val="20"/>
+        </w:rPr>
+        <w:t>XML Sitemap added to Google Webmaster Tools?</w:t>
+      </w:r>
+    </w:p>
+    <w:p>
+      <w:pPr>
+        <w:spacing w:before="100" w:beforeAutospacing="1" w:after="100" w:afterAutospacing="1"/>
+        <w:outlineLvl w:val="1"/>
         <w:rPr>
           <w:rFonts w:ascii="Arial" w:eastAsia="Times New Roman" w:hAnsi="Arial" w:cs="Arial"/>
           <w:b/>
@@ -1491,58 +1258,10 @@
           <w:sz w:val="36"/>
           <w:szCs w:val="36"/>
         </w:rPr>
-        <w:t>XMap</w:t>
-      </w:r>
-      <w:proofErr w:type="spellEnd"/>
-    </w:p>
-    <w:p>
-      <w:pPr>
-        <w:numPr>
-          <w:ilvl w:val="0"/>
-          <w:numId w:val="15"/>
-        </w:numPr>
-        <w:spacing w:before="100" w:beforeAutospacing="1" w:after="100" w:afterAutospacing="1"/>
-        <w:rPr>
-          <w:rFonts w:ascii="Arial" w:eastAsia="Times New Roman" w:hAnsi="Arial" w:cs="Arial"/>
-          <w:sz w:val="20"/>
-          <w:szCs w:val="20"/>
-        </w:rPr>
-      </w:pPr>
-      <w:r>
-        <w:rPr>
-          <w:rFonts w:ascii="Arial" w:eastAsia="Times New Roman" w:hAnsi="Arial" w:cs="Arial"/>
-          <w:sz w:val="20"/>
-          <w:szCs w:val="20"/>
-        </w:rPr>
-        <w:t>Sitemap created for all menus?</w:t>
-      </w:r>
-    </w:p>
-    <w:p>
-      <w:pPr>
-        <w:numPr>
-          <w:ilvl w:val="0"/>
-          <w:numId w:val="15"/>
-        </w:numPr>
-        <w:spacing w:before="100" w:beforeAutospacing="1" w:after="100" w:afterAutospacing="1"/>
-        <w:rPr>
-          <w:rFonts w:ascii="Arial" w:eastAsia="Times New Roman" w:hAnsi="Arial" w:cs="Arial"/>
-          <w:sz w:val="20"/>
-          <w:szCs w:val="20"/>
-        </w:rPr>
-      </w:pPr>
-      <w:r>
-        <w:rPr>
-          <w:rFonts w:ascii="Arial" w:eastAsia="Times New Roman" w:hAnsi="Arial" w:cs="Arial"/>
-          <w:sz w:val="20"/>
-          <w:szCs w:val="20"/>
-        </w:rPr>
-        <w:t>XML Sitemap added to Google Webmaster Tools?</w:t>
-      </w:r>
-    </w:p>
-    <w:p>
-      <w:pPr>
-        <w:spacing w:before="100" w:beforeAutospacing="1" w:after="100" w:afterAutospacing="1"/>
-        <w:outlineLvl w:val="1"/>
+      </w:pPr>
+      <w:bookmarkStart w:id="7" w:name="user-content-https"/>
+      <w:bookmarkEnd w:id="7"/>
+      <w:r>
         <w:rPr>
           <w:rFonts w:ascii="Arial" w:eastAsia="Times New Roman" w:hAnsi="Arial" w:cs="Arial"/>
           <w:b/>
@@ -1550,10 +1269,79 @@
           <w:sz w:val="36"/>
           <w:szCs w:val="36"/>
         </w:rPr>
-      </w:pPr>
-      <w:bookmarkStart w:id="7" w:name="user-content-https"/>
-      <w:bookmarkEnd w:id="7"/>
-      <w:r>
+        <w:t>HTTPS</w:t>
+      </w:r>
+    </w:p>
+    <w:p>
+      <w:pPr>
+        <w:numPr>
+          <w:ilvl w:val="0"/>
+          <w:numId w:val="15"/>
+        </w:numPr>
+        <w:spacing w:before="100" w:beforeAutospacing="1" w:after="100" w:afterAutospacing="1"/>
+        <w:rPr>
+          <w:rFonts w:ascii="Arial" w:eastAsia="Times New Roman" w:hAnsi="Arial" w:cs="Arial"/>
+          <w:sz w:val="20"/>
+          <w:szCs w:val="20"/>
+        </w:rPr>
+      </w:pPr>
+      <w:r>
+        <w:rPr>
+          <w:rFonts w:ascii="Arial" w:eastAsia="Times New Roman" w:hAnsi="Arial" w:cs="Arial"/>
+          <w:sz w:val="20"/>
+          <w:szCs w:val="20"/>
+        </w:rPr>
+        <w:t>Certificate setup (if necessary)?</w:t>
+      </w:r>
+    </w:p>
+    <w:p>
+      <w:pPr>
+        <w:numPr>
+          <w:ilvl w:val="0"/>
+          <w:numId w:val="15"/>
+        </w:numPr>
+        <w:spacing w:before="100" w:beforeAutospacing="1" w:after="100" w:afterAutospacing="1"/>
+        <w:rPr>
+          <w:rFonts w:ascii="Arial" w:eastAsia="Times New Roman" w:hAnsi="Arial" w:cs="Arial"/>
+          <w:sz w:val="20"/>
+          <w:szCs w:val="20"/>
+        </w:rPr>
+      </w:pPr>
+      <w:r>
+        <w:rPr>
+          <w:rFonts w:ascii="Arial" w:eastAsia="Times New Roman" w:hAnsi="Arial" w:cs="Arial"/>
+          <w:sz w:val="20"/>
+          <w:szCs w:val="20"/>
+        </w:rPr>
+        <w:t>Activated HTTPS (if necessary)?</w:t>
+      </w:r>
+    </w:p>
+    <w:p>
+      <w:pPr>
+        <w:numPr>
+          <w:ilvl w:val="0"/>
+          <w:numId w:val="15"/>
+        </w:numPr>
+        <w:spacing w:before="100" w:beforeAutospacing="1" w:after="100" w:afterAutospacing="1"/>
+        <w:rPr>
+          <w:rFonts w:ascii="Arial" w:eastAsia="Times New Roman" w:hAnsi="Arial" w:cs="Arial"/>
+          <w:sz w:val="20"/>
+          <w:szCs w:val="20"/>
+        </w:rPr>
+      </w:pPr>
+      <w:r>
+        <w:rPr>
+          <w:rFonts w:ascii="Arial" w:eastAsia="Times New Roman" w:hAnsi="Arial" w:cs="Arial"/>
+          <w:sz w:val="20"/>
+          <w:szCs w:val="20"/>
+        </w:rPr>
+        <w:t>Admin Tools Pro: Convert all links to HTTPS when site is accessed over SSL (if necessary)</w:t>
+      </w:r>
+    </w:p>
+    <w:p>
+      <w:pPr>
+        <w:spacing w:before="100" w:beforeAutospacing="1" w:after="100" w:afterAutospacing="1"/>
+        <w:outlineLvl w:val="1"/>
         <w:rPr>
           <w:rFonts w:ascii="Arial" w:eastAsia="Times New Roman" w:hAnsi="Arial" w:cs="Arial"/>
           <w:b/>
@@ -1561,79 +1349,10 @@
           <w:sz w:val="36"/>
           <w:szCs w:val="36"/>
         </w:rPr>
-        <w:t>HTTPS</w:t>
-      </w:r>
-    </w:p>
-    <w:p>
-      <w:pPr>
-        <w:numPr>
-          <w:ilvl w:val="0"/>
-          <w:numId w:val="15"/>
-        </w:numPr>
-        <w:spacing w:before="100" w:beforeAutospacing="1" w:after="100" w:afterAutospacing="1"/>
-        <w:rPr>
-          <w:rFonts w:ascii="Arial" w:eastAsia="Times New Roman" w:hAnsi="Arial" w:cs="Arial"/>
-          <w:sz w:val="20"/>
-          <w:szCs w:val="20"/>
-        </w:rPr>
-      </w:pPr>
-      <w:r>
-        <w:rPr>
-          <w:rFonts w:ascii="Arial" w:eastAsia="Times New Roman" w:hAnsi="Arial" w:cs="Arial"/>
-          <w:sz w:val="20"/>
-          <w:szCs w:val="20"/>
-        </w:rPr>
-        <w:t>Certificate setup (if necessary)?</w:t>
-      </w:r>
-    </w:p>
-    <w:p>
-      <w:pPr>
-        <w:numPr>
-          <w:ilvl w:val="0"/>
-          <w:numId w:val="15"/>
-        </w:numPr>
-        <w:spacing w:before="100" w:beforeAutospacing="1" w:after="100" w:afterAutospacing="1"/>
-        <w:rPr>
-          <w:rFonts w:ascii="Arial" w:eastAsia="Times New Roman" w:hAnsi="Arial" w:cs="Arial"/>
-          <w:sz w:val="20"/>
-          <w:szCs w:val="20"/>
-        </w:rPr>
-      </w:pPr>
-      <w:r>
-        <w:rPr>
-          <w:rFonts w:ascii="Arial" w:eastAsia="Times New Roman" w:hAnsi="Arial" w:cs="Arial"/>
-          <w:sz w:val="20"/>
-          <w:szCs w:val="20"/>
-        </w:rPr>
-        <w:t>Activated HTTPS (if necessary)?</w:t>
-      </w:r>
-    </w:p>
-    <w:p>
-      <w:pPr>
-        <w:numPr>
-          <w:ilvl w:val="0"/>
-          <w:numId w:val="15"/>
-        </w:numPr>
-        <w:spacing w:before="100" w:beforeAutospacing="1" w:after="100" w:afterAutospacing="1"/>
-        <w:rPr>
-          <w:rFonts w:ascii="Arial" w:eastAsia="Times New Roman" w:hAnsi="Arial" w:cs="Arial"/>
-          <w:sz w:val="20"/>
-          <w:szCs w:val="20"/>
-        </w:rPr>
-      </w:pPr>
-      <w:r>
-        <w:rPr>
-          <w:rFonts w:ascii="Arial" w:eastAsia="Times New Roman" w:hAnsi="Arial" w:cs="Arial"/>
-          <w:sz w:val="20"/>
-          <w:szCs w:val="20"/>
-        </w:rPr>
-        <w:t>Admin Tools Pro: Convert all links to HTTPS when site is accessed over SSL (if necessary)</w:t>
-      </w:r>
-    </w:p>
-    <w:p>
-      <w:pPr>
-        <w:spacing w:before="100" w:beforeAutospacing="1" w:after="100" w:afterAutospacing="1"/>
-        <w:outlineLvl w:val="1"/>
+      </w:pPr>
+      <w:bookmarkStart w:id="8" w:name="user-content-optimisation--seo"/>
+      <w:bookmarkEnd w:id="8"/>
+      <w:r>
         <w:rPr>
           <w:rFonts w:ascii="Arial" w:eastAsia="Times New Roman" w:hAnsi="Arial" w:cs="Arial"/>
           <w:b/>
@@ -1641,30 +1360,7 @@
           <w:sz w:val="36"/>
           <w:szCs w:val="36"/>
         </w:rPr>
-      </w:pPr>
-      <w:bookmarkStart w:id="8" w:name="user-content-optimisation--seo"/>
-      <w:bookmarkEnd w:id="8"/>
-      <w:proofErr w:type="spellStart"/>
-      <w:r>
-        <w:rPr>
-          <w:rFonts w:ascii="Arial" w:eastAsia="Times New Roman" w:hAnsi="Arial" w:cs="Arial"/>
-          <w:b/>
-          <w:bCs/>
-          <w:sz w:val="36"/>
-          <w:szCs w:val="36"/>
-        </w:rPr>
-        <w:t>Optimisation</w:t>
-      </w:r>
-      <w:proofErr w:type="spellEnd"/>
-      <w:r>
-        <w:rPr>
-          <w:rFonts w:ascii="Arial" w:eastAsia="Times New Roman" w:hAnsi="Arial" w:cs="Arial"/>
-          <w:b/>
-          <w:bCs/>
-          <w:sz w:val="36"/>
-          <w:szCs w:val="36"/>
-        </w:rPr>
-        <w:t xml:space="preserve"> / SEO</w:t>
+        <w:t>Optimisation / SEO</w:t>
       </w:r>
     </w:p>
     <w:p>
@@ -1724,23 +1420,13 @@
           <w:szCs w:val="20"/>
         </w:rPr>
       </w:pPr>
-      <w:proofErr w:type="spellStart"/>
-      <w:r>
-        <w:rPr>
-          <w:rFonts w:ascii="Arial" w:eastAsia="Times New Roman" w:hAnsi="Arial" w:cs="Arial"/>
-          <w:sz w:val="20"/>
-          <w:szCs w:val="20"/>
-        </w:rPr>
-        <w:t>Mootools</w:t>
-      </w:r>
-      <w:proofErr w:type="spellEnd"/>
-      <w:r>
-        <w:rPr>
-          <w:rFonts w:ascii="Arial" w:eastAsia="Times New Roman" w:hAnsi="Arial" w:cs="Arial"/>
-          <w:sz w:val="20"/>
-          <w:szCs w:val="20"/>
-        </w:rPr>
-        <w:t xml:space="preserve"> enabler/disabler active?</w:t>
+      <w:r>
+        <w:rPr>
+          <w:rFonts w:ascii="Arial" w:eastAsia="Times New Roman" w:hAnsi="Arial" w:cs="Arial"/>
+          <w:sz w:val="20"/>
+          <w:szCs w:val="20"/>
+        </w:rPr>
+        <w:t>Mootools enabler/disabler active?</w:t>
       </w:r>
       <w:r>
         <w:rPr>
@@ -1751,7 +1437,6 @@
         <w:t xml:space="preserve"> (</w:t>
       </w:r>
       <w:hyperlink r:id="rId8" w:history="1">
-        <w:proofErr w:type="spellStart"/>
         <w:r>
           <w:rPr>
             <w:rStyle w:val="Hyperlink"/>
@@ -1759,17 +1444,7 @@
             <w:sz w:val="20"/>
             <w:szCs w:val="20"/>
           </w:rPr>
-          <w:t>Mootools</w:t>
-        </w:r>
-        <w:proofErr w:type="spellEnd"/>
-        <w:r>
-          <w:rPr>
-            <w:rStyle w:val="Hyperlink"/>
-            <w:rFonts w:ascii="Arial" w:eastAsia="Times New Roman" w:hAnsi="Arial" w:cs="Arial"/>
-            <w:sz w:val="20"/>
-            <w:szCs w:val="20"/>
-          </w:rPr>
-          <w:t xml:space="preserve"> Enabler/Disabler</w:t>
+          <w:t>Mootools Enabler/Disabler</w:t>
         </w:r>
       </w:hyperlink>
       <w:r>
@@ -1822,83 +1497,29 @@
           <w:sz w:val="20"/>
           <w:szCs w:val="20"/>
         </w:rPr>
-        <w:t>Cleared cache/</w:t>
-      </w:r>
-      <w:proofErr w:type="spellStart"/>
-      <w:r>
-        <w:rPr>
-          <w:rFonts w:ascii="Arial" w:eastAsia="Times New Roman" w:hAnsi="Arial" w:cs="Arial"/>
-          <w:sz w:val="20"/>
-          <w:szCs w:val="20"/>
-        </w:rPr>
-        <w:t>tmp</w:t>
-      </w:r>
-      <w:proofErr w:type="spellEnd"/>
-      <w:r>
-        <w:rPr>
-          <w:rFonts w:ascii="Arial" w:eastAsia="Times New Roman" w:hAnsi="Arial" w:cs="Arial"/>
-          <w:sz w:val="20"/>
-          <w:szCs w:val="20"/>
-        </w:rPr>
-        <w:t xml:space="preserve"> folders?</w:t>
-      </w:r>
-    </w:p>
-    <w:p>
-      <w:pPr>
-        <w:numPr>
-          <w:ilvl w:val="0"/>
-          <w:numId w:val="15"/>
-        </w:numPr>
-        <w:spacing w:before="100" w:beforeAutospacing="1" w:after="100" w:afterAutospacing="1"/>
-        <w:rPr>
-          <w:rFonts w:ascii="Arial" w:eastAsia="Times New Roman" w:hAnsi="Arial" w:cs="Arial"/>
-          <w:sz w:val="20"/>
-          <w:szCs w:val="20"/>
-        </w:rPr>
-      </w:pPr>
-      <w:r>
-        <w:rPr>
-          <w:rFonts w:ascii="Arial" w:eastAsia="Times New Roman" w:hAnsi="Arial" w:cs="Arial"/>
-          <w:sz w:val="20"/>
-          <w:szCs w:val="20"/>
-        </w:rPr>
-        <w:t xml:space="preserve">JCH Optimize pro / </w:t>
-      </w:r>
-      <w:proofErr w:type="spellStart"/>
-      <w:r>
-        <w:rPr>
-          <w:rFonts w:ascii="Arial" w:eastAsia="Times New Roman" w:hAnsi="Arial" w:cs="Arial"/>
-          <w:sz w:val="20"/>
-          <w:szCs w:val="20"/>
-        </w:rPr>
-        <w:t>Scriptmerge</w:t>
-      </w:r>
-      <w:proofErr w:type="spellEnd"/>
-      <w:r>
-        <w:rPr>
-          <w:rFonts w:ascii="Arial" w:eastAsia="Times New Roman" w:hAnsi="Arial" w:cs="Arial"/>
-          <w:sz w:val="20"/>
-          <w:szCs w:val="20"/>
-        </w:rPr>
-        <w:t xml:space="preserve"> / </w:t>
-      </w:r>
-      <w:proofErr w:type="spellStart"/>
-      <w:r>
-        <w:rPr>
-          <w:rFonts w:ascii="Arial" w:eastAsia="Times New Roman" w:hAnsi="Arial" w:cs="Arial"/>
-          <w:sz w:val="20"/>
-          <w:szCs w:val="20"/>
-        </w:rPr>
-        <w:t>jBetolo</w:t>
-      </w:r>
-      <w:proofErr w:type="spellEnd"/>
-      <w:r>
-        <w:rPr>
-          <w:rFonts w:ascii="Arial" w:eastAsia="Times New Roman" w:hAnsi="Arial" w:cs="Arial"/>
-          <w:sz w:val="20"/>
-          <w:szCs w:val="20"/>
-        </w:rPr>
-        <w:t xml:space="preserve"> installed and configured</w:t>
+        <w:t>Cleared cache/tmp folders?</w:t>
+      </w:r>
+    </w:p>
+    <w:p>
+      <w:pPr>
+        <w:numPr>
+          <w:ilvl w:val="0"/>
+          <w:numId w:val="15"/>
+        </w:numPr>
+        <w:spacing w:before="100" w:beforeAutospacing="1" w:after="100" w:afterAutospacing="1"/>
+        <w:rPr>
+          <w:rFonts w:ascii="Arial" w:eastAsia="Times New Roman" w:hAnsi="Arial" w:cs="Arial"/>
+          <w:sz w:val="20"/>
+          <w:szCs w:val="20"/>
+        </w:rPr>
+      </w:pPr>
+      <w:r>
+        <w:rPr>
+          <w:rFonts w:ascii="Arial" w:eastAsia="Times New Roman" w:hAnsi="Arial" w:cs="Arial"/>
+          <w:sz w:val="20"/>
+          <w:szCs w:val="20"/>
+        </w:rPr>
+        <w:t>JCH Optimize pro / Scriptmerge / jBetolo installed and configured</w:t>
       </w:r>
     </w:p>
     <w:p>
@@ -1964,25 +1585,7 @@
           <w:sz w:val="20"/>
           <w:szCs w:val="20"/>
         </w:rPr>
-        <w:t xml:space="preserve">Social Share / </w:t>
-      </w:r>
-      <w:proofErr w:type="spellStart"/>
-      <w:r>
-        <w:rPr>
-          <w:rFonts w:ascii="Arial" w:eastAsia="Times New Roman" w:hAnsi="Arial" w:cs="Arial"/>
-          <w:sz w:val="20"/>
-          <w:szCs w:val="20"/>
-        </w:rPr>
-        <w:t>AddThis</w:t>
-      </w:r>
-      <w:proofErr w:type="spellEnd"/>
-      <w:r>
-        <w:rPr>
-          <w:rFonts w:ascii="Arial" w:eastAsia="Times New Roman" w:hAnsi="Arial" w:cs="Arial"/>
-          <w:sz w:val="20"/>
-          <w:szCs w:val="20"/>
-        </w:rPr>
-        <w:t xml:space="preserve"> installed and configured?</w:t>
+        <w:t>Social Share / AddThis installed and configured?</w:t>
       </w:r>
     </w:p>
     <w:p>
@@ -2094,25 +1697,13 @@
           <w:szCs w:val="20"/>
         </w:rPr>
       </w:pPr>
-      <w:proofErr w:type="spellStart"/>
-      <w:proofErr w:type="gramStart"/>
-      <w:r>
-        <w:rPr>
-          <w:rFonts w:ascii="Arial" w:eastAsia="Times New Roman" w:hAnsi="Arial" w:cs="Arial"/>
-          <w:sz w:val="20"/>
-          <w:szCs w:val="20"/>
-        </w:rPr>
-        <w:t>myJoomla</w:t>
-      </w:r>
-      <w:proofErr w:type="spellEnd"/>
-      <w:proofErr w:type="gramEnd"/>
-      <w:r>
-        <w:rPr>
-          <w:rFonts w:ascii="Arial" w:eastAsia="Times New Roman" w:hAnsi="Arial" w:cs="Arial"/>
-          <w:sz w:val="20"/>
-          <w:szCs w:val="20"/>
-        </w:rPr>
-        <w:t xml:space="preserve"> audit done? (</w:t>
+      <w:r>
+        <w:rPr>
+          <w:rFonts w:ascii="Arial" w:eastAsia="Times New Roman" w:hAnsi="Arial" w:cs="Arial"/>
+          <w:sz w:val="20"/>
+          <w:szCs w:val="20"/>
+        </w:rPr>
+        <w:t>myJoomla audit done? (</w:t>
       </w:r>
       <w:hyperlink r:id="rId10" w:history="1">
         <w:r>
@@ -2122,39 +1713,8 @@
             <w:sz w:val="20"/>
             <w:szCs w:val="20"/>
           </w:rPr>
-          <w:t>{</w:t>
+          <w:t>{manage}.myJoomla</w:t>
         </w:r>
-        <w:proofErr w:type="gramStart"/>
-        <w:r>
-          <w:rPr>
-            <w:rStyle w:val="Hyperlink"/>
-            <w:rFonts w:ascii="Arial" w:eastAsia="Times New Roman" w:hAnsi="Arial" w:cs="Arial"/>
-            <w:sz w:val="20"/>
-            <w:szCs w:val="20"/>
-          </w:rPr>
-          <w:t>manage</w:t>
-        </w:r>
-        <w:proofErr w:type="gramEnd"/>
-        <w:r>
-          <w:rPr>
-            <w:rStyle w:val="Hyperlink"/>
-            <w:rFonts w:ascii="Arial" w:eastAsia="Times New Roman" w:hAnsi="Arial" w:cs="Arial"/>
-            <w:sz w:val="20"/>
-            <w:szCs w:val="20"/>
-          </w:rPr>
-          <w:t>}.</w:t>
-        </w:r>
-        <w:proofErr w:type="spellStart"/>
-        <w:r>
-          <w:rPr>
-            <w:rStyle w:val="Hyperlink"/>
-            <w:rFonts w:ascii="Arial" w:eastAsia="Times New Roman" w:hAnsi="Arial" w:cs="Arial"/>
-            <w:sz w:val="20"/>
-            <w:szCs w:val="20"/>
-          </w:rPr>
-          <w:t>myJoomla</w:t>
-        </w:r>
-        <w:proofErr w:type="spellEnd"/>
       </w:hyperlink>
       <w:r>
         <w:rPr>
@@ -2228,64 +1788,62 @@
           <w:sz w:val="20"/>
           <w:szCs w:val="20"/>
         </w:rPr>
-        <w:t>FTP login created for support?</w:t>
-      </w:r>
-    </w:p>
-    <w:p>
-      <w:pPr>
-        <w:numPr>
-          <w:ilvl w:val="0"/>
-          <w:numId w:val="15"/>
-        </w:numPr>
-        <w:spacing w:before="100" w:beforeAutospacing="1" w:after="100" w:afterAutospacing="1"/>
-        <w:rPr>
-          <w:rFonts w:ascii="Arial" w:eastAsia="Times New Roman" w:hAnsi="Arial" w:cs="Arial"/>
-          <w:sz w:val="20"/>
-          <w:szCs w:val="20"/>
-        </w:rPr>
-      </w:pPr>
-      <w:proofErr w:type="spellStart"/>
-      <w:r>
-        <w:rPr>
-          <w:rFonts w:ascii="Arial" w:eastAsia="Times New Roman" w:hAnsi="Arial" w:cs="Arial"/>
-          <w:sz w:val="20"/>
-          <w:szCs w:val="20"/>
-        </w:rPr>
-        <w:t>Trainingwebsite</w:t>
-      </w:r>
-      <w:proofErr w:type="spellEnd"/>
-      <w:r>
-        <w:rPr>
-          <w:rFonts w:ascii="Arial" w:eastAsia="Times New Roman" w:hAnsi="Arial" w:cs="Arial"/>
-          <w:sz w:val="20"/>
-          <w:szCs w:val="20"/>
-        </w:rPr>
-        <w:t xml:space="preserve"> archived and removed?</w:t>
-      </w:r>
-    </w:p>
-    <w:p>
-      <w:pPr>
-        <w:numPr>
-          <w:ilvl w:val="0"/>
-          <w:numId w:val="15"/>
-        </w:numPr>
-        <w:spacing w:before="100" w:beforeAutospacing="1" w:after="100" w:afterAutospacing="1"/>
-        <w:rPr>
-          <w:rFonts w:ascii="Arial" w:eastAsia="Times New Roman" w:hAnsi="Arial" w:cs="Arial"/>
-          <w:sz w:val="20"/>
-          <w:szCs w:val="20"/>
-        </w:rPr>
-      </w:pPr>
-      <w:r>
-        <w:rPr>
-          <w:rFonts w:ascii="Arial" w:eastAsia="Times New Roman" w:hAnsi="Arial" w:cs="Arial"/>
-          <w:sz w:val="20"/>
-          <w:szCs w:val="20"/>
-        </w:rPr>
-        <w:t>Website checked outside your own network/dns?</w:t>
+        <w:t>(S)</w:t>
       </w:r>
       <w:bookmarkStart w:id="10" w:name="_GoBack"/>
       <w:bookmarkEnd w:id="10"/>
+      <w:r>
+        <w:rPr>
+          <w:rFonts w:ascii="Arial" w:eastAsia="Times New Roman" w:hAnsi="Arial" w:cs="Arial"/>
+          <w:sz w:val="20"/>
+          <w:szCs w:val="20"/>
+        </w:rPr>
+        <w:t>FTP login created for support?</w:t>
+      </w:r>
+    </w:p>
+    <w:p>
+      <w:pPr>
+        <w:numPr>
+          <w:ilvl w:val="0"/>
+          <w:numId w:val="15"/>
+        </w:numPr>
+        <w:spacing w:before="100" w:beforeAutospacing="1" w:after="100" w:afterAutospacing="1"/>
+        <w:rPr>
+          <w:rFonts w:ascii="Arial" w:eastAsia="Times New Roman" w:hAnsi="Arial" w:cs="Arial"/>
+          <w:sz w:val="20"/>
+          <w:szCs w:val="20"/>
+        </w:rPr>
+      </w:pPr>
+      <w:r>
+        <w:rPr>
+          <w:rFonts w:ascii="Arial" w:eastAsia="Times New Roman" w:hAnsi="Arial" w:cs="Arial"/>
+          <w:sz w:val="20"/>
+          <w:szCs w:val="20"/>
+        </w:rPr>
+        <w:t>Trainingwebsite archived and removed?</w:t>
+      </w:r>
+    </w:p>
+    <w:p>
+      <w:pPr>
+        <w:numPr>
+          <w:ilvl w:val="0"/>
+          <w:numId w:val="15"/>
+        </w:numPr>
+        <w:spacing w:before="100" w:beforeAutospacing="1" w:after="100" w:afterAutospacing="1"/>
+        <w:rPr>
+          <w:rFonts w:ascii="Arial" w:eastAsia="Times New Roman" w:hAnsi="Arial" w:cs="Arial"/>
+          <w:sz w:val="20"/>
+          <w:szCs w:val="20"/>
+        </w:rPr>
+      </w:pPr>
+      <w:r>
+        <w:rPr>
+          <w:rFonts w:ascii="Arial" w:eastAsia="Times New Roman" w:hAnsi="Arial" w:cs="Arial"/>
+          <w:sz w:val="20"/>
+          <w:szCs w:val="20"/>
+        </w:rPr>
+        <w:t>Website checked outside your own network/dns?</w:t>
+      </w:r>
     </w:p>
     <w:p>
       <w:pPr>
@@ -2336,7 +1894,6 @@
         <w:t xml:space="preserve">, </w:t>
       </w:r>
       <w:hyperlink r:id="rId12" w:history="1">
-        <w:proofErr w:type="spellStart"/>
         <w:r>
           <w:rPr>
             <w:rStyle w:val="Hyperlink"/>
@@ -2344,17 +1901,7 @@
             <w:sz w:val="20"/>
             <w:szCs w:val="20"/>
           </w:rPr>
-          <w:t>PageSpeed</w:t>
-        </w:r>
-        <w:proofErr w:type="spellEnd"/>
-        <w:r>
-          <w:rPr>
-            <w:rStyle w:val="Hyperlink"/>
-            <w:rFonts w:ascii="Arial" w:eastAsia="Times New Roman" w:hAnsi="Arial" w:cs="Arial"/>
-            <w:sz w:val="20"/>
-            <w:szCs w:val="20"/>
-          </w:rPr>
-          <w:t xml:space="preserve"> Insights</w:t>
+          <w:t>PageSpeed Insights</w:t>
         </w:r>
       </w:hyperlink>
       <w:r>
@@ -2366,7 +1913,6 @@
         <w:t xml:space="preserve">, </w:t>
       </w:r>
       <w:hyperlink r:id="rId13" w:history="1">
-        <w:proofErr w:type="spellStart"/>
         <w:r>
           <w:rPr>
             <w:rStyle w:val="Hyperlink"/>
@@ -2376,7 +1922,6 @@
           </w:rPr>
           <w:t>webpagetest</w:t>
         </w:r>
-        <w:proofErr w:type="spellEnd"/>
       </w:hyperlink>
       <w:r>
         <w:rPr>

</xml_diff>

<commit_message>
Change XMap to OSMap
</commit_message>
<xml_diff>
--- a/Joomla.Live.Checklist.English.docx
+++ b/Joomla.Live.Checklist.English.docx
@@ -22,10 +22,101 @@
           <w:sz w:val="36"/>
           <w:szCs w:val="36"/>
         </w:rPr>
-        <w:t>Joomla</w:t>
-      </w:r>
-      <w:proofErr w:type="gramStart"/>
-      <w:r>
+        <w:t>Joomla!/Extensions</w:t>
+      </w:r>
+    </w:p>
+    <w:p>
+      <w:pPr>
+        <w:numPr>
+          <w:ilvl w:val="0"/>
+          <w:numId w:val="13"/>
+        </w:numPr>
+        <w:spacing w:before="100" w:beforeAutospacing="1" w:after="100" w:afterAutospacing="1"/>
+        <w:rPr>
+          <w:rFonts w:ascii="Arial" w:eastAsia="Times New Roman" w:hAnsi="Arial" w:cs="Arial"/>
+          <w:sz w:val="20"/>
+          <w:szCs w:val="20"/>
+        </w:rPr>
+      </w:pPr>
+      <w:r>
+        <w:rPr>
+          <w:rFonts w:ascii="Arial" w:eastAsia="Times New Roman" w:hAnsi="Arial" w:cs="Arial"/>
+          <w:sz w:val="20"/>
+          <w:szCs w:val="20"/>
+        </w:rPr>
+        <w:t>Unpublish or uninstalled all unused extensions?</w:t>
+      </w:r>
+    </w:p>
+    <w:p>
+      <w:pPr>
+        <w:numPr>
+          <w:ilvl w:val="0"/>
+          <w:numId w:val="13"/>
+        </w:numPr>
+        <w:spacing w:before="100" w:beforeAutospacing="1" w:after="100" w:afterAutospacing="1"/>
+        <w:rPr>
+          <w:rFonts w:ascii="Arial" w:eastAsia="Times New Roman" w:hAnsi="Arial" w:cs="Arial"/>
+          <w:sz w:val="20"/>
+          <w:szCs w:val="20"/>
+        </w:rPr>
+      </w:pPr>
+      <w:r>
+        <w:rPr>
+          <w:rFonts w:ascii="Arial" w:eastAsia="Times New Roman" w:hAnsi="Arial" w:cs="Arial"/>
+          <w:sz w:val="20"/>
+          <w:szCs w:val="20"/>
+        </w:rPr>
+        <w:t>Joomla and all extensions are up-to-date?</w:t>
+      </w:r>
+    </w:p>
+    <w:p>
+      <w:pPr>
+        <w:numPr>
+          <w:ilvl w:val="0"/>
+          <w:numId w:val="13"/>
+        </w:numPr>
+        <w:spacing w:before="100" w:beforeAutospacing="1" w:after="100" w:afterAutospacing="1"/>
+        <w:rPr>
+          <w:rFonts w:ascii="Arial" w:eastAsia="Times New Roman" w:hAnsi="Arial" w:cs="Arial"/>
+          <w:sz w:val="20"/>
+          <w:szCs w:val="20"/>
+        </w:rPr>
+      </w:pPr>
+      <w:r>
+        <w:rPr>
+          <w:rFonts w:ascii="Arial" w:eastAsia="Times New Roman" w:hAnsi="Arial" w:cs="Arial"/>
+          <w:sz w:val="20"/>
+          <w:szCs w:val="20"/>
+        </w:rPr>
+        <w:t>Uninstalled all unused templates?</w:t>
+      </w:r>
+    </w:p>
+    <w:p>
+      <w:pPr>
+        <w:numPr>
+          <w:ilvl w:val="0"/>
+          <w:numId w:val="13"/>
+        </w:numPr>
+        <w:spacing w:before="100" w:beforeAutospacing="1" w:after="100" w:afterAutospacing="1"/>
+        <w:rPr>
+          <w:rFonts w:ascii="Arial" w:eastAsia="Times New Roman" w:hAnsi="Arial" w:cs="Arial"/>
+          <w:sz w:val="20"/>
+          <w:szCs w:val="20"/>
+        </w:rPr>
+      </w:pPr>
+      <w:r>
+        <w:rPr>
+          <w:rFonts w:ascii="Arial" w:eastAsia="Times New Roman" w:hAnsi="Arial" w:cs="Arial"/>
+          <w:sz w:val="20"/>
+          <w:szCs w:val="20"/>
+        </w:rPr>
+        <w:t>ACL Manager installed and configured?</w:t>
+      </w:r>
+    </w:p>
+    <w:p>
+      <w:pPr>
+        <w:spacing w:before="100" w:beforeAutospacing="1" w:after="100" w:afterAutospacing="1"/>
+        <w:outlineLvl w:val="1"/>
         <w:rPr>
           <w:rFonts w:ascii="Arial" w:eastAsia="Times New Roman" w:hAnsi="Arial" w:cs="Arial"/>
           <w:b/>
@@ -33,9 +124,9 @@
           <w:sz w:val="36"/>
           <w:szCs w:val="36"/>
         </w:rPr>
-        <w:t>!/</w:t>
-      </w:r>
-      <w:proofErr w:type="gramEnd"/>
+      </w:pPr>
+      <w:bookmarkStart w:id="0" w:name="user-content-joomla-configuration"/>
+      <w:bookmarkEnd w:id="0"/>
       <w:r>
         <w:rPr>
           <w:rFonts w:ascii="Arial" w:eastAsia="Times New Roman" w:hAnsi="Arial" w:cs="Arial"/>
@@ -44,105 +135,183 @@
           <w:sz w:val="36"/>
           <w:szCs w:val="36"/>
         </w:rPr>
-        <w:t>Extensions</w:t>
-      </w:r>
-    </w:p>
-    <w:p>
-      <w:pPr>
-        <w:numPr>
-          <w:ilvl w:val="0"/>
-          <w:numId w:val="13"/>
-        </w:numPr>
-        <w:spacing w:before="100" w:beforeAutospacing="1" w:after="100" w:afterAutospacing="1"/>
-        <w:rPr>
-          <w:rFonts w:ascii="Arial" w:eastAsia="Times New Roman" w:hAnsi="Arial" w:cs="Arial"/>
-          <w:sz w:val="20"/>
-          <w:szCs w:val="20"/>
-        </w:rPr>
-      </w:pPr>
-      <w:proofErr w:type="spellStart"/>
-      <w:r>
-        <w:rPr>
-          <w:rFonts w:ascii="Arial" w:eastAsia="Times New Roman" w:hAnsi="Arial" w:cs="Arial"/>
-          <w:sz w:val="20"/>
-          <w:szCs w:val="20"/>
-        </w:rPr>
-        <w:t>Unpublish</w:t>
-      </w:r>
-      <w:proofErr w:type="spellEnd"/>
-      <w:r>
-        <w:rPr>
-          <w:rFonts w:ascii="Arial" w:eastAsia="Times New Roman" w:hAnsi="Arial" w:cs="Arial"/>
-          <w:sz w:val="20"/>
-          <w:szCs w:val="20"/>
-        </w:rPr>
-        <w:t xml:space="preserve"> or uninstalled all unused extensions?</w:t>
-      </w:r>
-    </w:p>
-    <w:p>
-      <w:pPr>
-        <w:numPr>
-          <w:ilvl w:val="0"/>
-          <w:numId w:val="13"/>
-        </w:numPr>
-        <w:spacing w:before="100" w:beforeAutospacing="1" w:after="100" w:afterAutospacing="1"/>
-        <w:rPr>
-          <w:rFonts w:ascii="Arial" w:eastAsia="Times New Roman" w:hAnsi="Arial" w:cs="Arial"/>
-          <w:sz w:val="20"/>
-          <w:szCs w:val="20"/>
-        </w:rPr>
-      </w:pPr>
-      <w:r>
-        <w:rPr>
-          <w:rFonts w:ascii="Arial" w:eastAsia="Times New Roman" w:hAnsi="Arial" w:cs="Arial"/>
-          <w:sz w:val="20"/>
-          <w:szCs w:val="20"/>
-        </w:rPr>
-        <w:t>Joomla and all extensions are up-to-date?</w:t>
-      </w:r>
-    </w:p>
-    <w:p>
-      <w:pPr>
-        <w:numPr>
-          <w:ilvl w:val="0"/>
-          <w:numId w:val="13"/>
-        </w:numPr>
-        <w:spacing w:before="100" w:beforeAutospacing="1" w:after="100" w:afterAutospacing="1"/>
-        <w:rPr>
-          <w:rFonts w:ascii="Arial" w:eastAsia="Times New Roman" w:hAnsi="Arial" w:cs="Arial"/>
-          <w:sz w:val="20"/>
-          <w:szCs w:val="20"/>
-        </w:rPr>
-      </w:pPr>
-      <w:r>
-        <w:rPr>
-          <w:rFonts w:ascii="Arial" w:eastAsia="Times New Roman" w:hAnsi="Arial" w:cs="Arial"/>
-          <w:sz w:val="20"/>
-          <w:szCs w:val="20"/>
-        </w:rPr>
-        <w:t>Uninstalled all unused templates?</w:t>
-      </w:r>
-    </w:p>
-    <w:p>
-      <w:pPr>
-        <w:numPr>
-          <w:ilvl w:val="0"/>
-          <w:numId w:val="13"/>
-        </w:numPr>
-        <w:spacing w:before="100" w:beforeAutospacing="1" w:after="100" w:afterAutospacing="1"/>
-        <w:rPr>
-          <w:rFonts w:ascii="Arial" w:eastAsia="Times New Roman" w:hAnsi="Arial" w:cs="Arial"/>
-          <w:sz w:val="20"/>
-          <w:szCs w:val="20"/>
-        </w:rPr>
-      </w:pPr>
-      <w:r>
-        <w:rPr>
-          <w:rFonts w:ascii="Arial" w:eastAsia="Times New Roman" w:hAnsi="Arial" w:cs="Arial"/>
-          <w:sz w:val="20"/>
-          <w:szCs w:val="20"/>
-        </w:rPr>
-        <w:t>ACL Manager installed and configured?</w:t>
+        <w:t>Joomla! configuration</w:t>
+      </w:r>
+    </w:p>
+    <w:p>
+      <w:pPr>
+        <w:numPr>
+          <w:ilvl w:val="0"/>
+          <w:numId w:val="15"/>
+        </w:numPr>
+        <w:spacing w:before="100" w:beforeAutospacing="1" w:after="100" w:afterAutospacing="1"/>
+        <w:rPr>
+          <w:rFonts w:ascii="Arial" w:eastAsia="Times New Roman" w:hAnsi="Arial" w:cs="Arial"/>
+          <w:sz w:val="20"/>
+          <w:szCs w:val="20"/>
+        </w:rPr>
+      </w:pPr>
+      <w:r>
+        <w:rPr>
+          <w:rFonts w:ascii="Arial" w:eastAsia="Times New Roman" w:hAnsi="Arial" w:cs="Arial"/>
+          <w:sz w:val="20"/>
+          <w:szCs w:val="20"/>
+        </w:rPr>
+        <w:t>ReCaptcha private/public keys?</w:t>
+      </w:r>
+    </w:p>
+    <w:p>
+      <w:pPr>
+        <w:numPr>
+          <w:ilvl w:val="0"/>
+          <w:numId w:val="15"/>
+        </w:numPr>
+        <w:spacing w:before="100" w:beforeAutospacing="1" w:after="100" w:afterAutospacing="1"/>
+        <w:rPr>
+          <w:rFonts w:ascii="Arial" w:eastAsia="Times New Roman" w:hAnsi="Arial" w:cs="Arial"/>
+          <w:sz w:val="20"/>
+          <w:szCs w:val="20"/>
+        </w:rPr>
+      </w:pPr>
+      <w:r>
+        <w:rPr>
+          <w:rFonts w:ascii="Arial" w:eastAsia="Times New Roman" w:hAnsi="Arial" w:cs="Arial"/>
+          <w:sz w:val="20"/>
+          <w:szCs w:val="20"/>
+        </w:rPr>
+        <w:t>Default Captcha set?</w:t>
+      </w:r>
+    </w:p>
+    <w:p>
+      <w:pPr>
+        <w:numPr>
+          <w:ilvl w:val="0"/>
+          <w:numId w:val="15"/>
+        </w:numPr>
+        <w:spacing w:before="100" w:beforeAutospacing="1" w:after="100" w:afterAutospacing="1"/>
+        <w:rPr>
+          <w:rFonts w:ascii="Arial" w:eastAsia="Times New Roman" w:hAnsi="Arial" w:cs="Arial"/>
+          <w:sz w:val="20"/>
+          <w:szCs w:val="20"/>
+        </w:rPr>
+      </w:pPr>
+      <w:r>
+        <w:rPr>
+          <w:rFonts w:ascii="Arial" w:eastAsia="Times New Roman" w:hAnsi="Arial" w:cs="Arial"/>
+          <w:sz w:val="20"/>
+          <w:szCs w:val="20"/>
+        </w:rPr>
+        <w:t>Error reporting disabled?</w:t>
+      </w:r>
+    </w:p>
+    <w:p>
+      <w:pPr>
+        <w:numPr>
+          <w:ilvl w:val="0"/>
+          <w:numId w:val="15"/>
+        </w:numPr>
+        <w:spacing w:before="100" w:beforeAutospacing="1" w:after="100" w:afterAutospacing="1"/>
+        <w:rPr>
+          <w:rFonts w:ascii="Arial" w:eastAsia="Times New Roman" w:hAnsi="Arial" w:cs="Arial"/>
+          <w:sz w:val="20"/>
+          <w:szCs w:val="20"/>
+        </w:rPr>
+      </w:pPr>
+      <w:r>
+        <w:rPr>
+          <w:rFonts w:ascii="Arial" w:eastAsia="Times New Roman" w:hAnsi="Arial" w:cs="Arial"/>
+          <w:sz w:val="20"/>
+          <w:szCs w:val="20"/>
+        </w:rPr>
+        <w:t>General email address setup?</w:t>
+      </w:r>
+    </w:p>
+    <w:p>
+      <w:pPr>
+        <w:numPr>
+          <w:ilvl w:val="0"/>
+          <w:numId w:val="15"/>
+        </w:numPr>
+        <w:spacing w:before="100" w:beforeAutospacing="1" w:after="100" w:afterAutospacing="1"/>
+        <w:rPr>
+          <w:rFonts w:ascii="Arial" w:eastAsia="Times New Roman" w:hAnsi="Arial" w:cs="Arial"/>
+          <w:sz w:val="20"/>
+          <w:szCs w:val="20"/>
+        </w:rPr>
+      </w:pPr>
+      <w:r>
+        <w:rPr>
+          <w:rFonts w:ascii="Arial" w:eastAsia="Times New Roman" w:hAnsi="Arial" w:cs="Arial"/>
+          <w:sz w:val="20"/>
+          <w:szCs w:val="20"/>
+        </w:rPr>
+        <w:t>Server timezone set correctly?</w:t>
+      </w:r>
+    </w:p>
+    <w:p>
+      <w:pPr>
+        <w:numPr>
+          <w:ilvl w:val="0"/>
+          <w:numId w:val="15"/>
+        </w:numPr>
+        <w:spacing w:before="100" w:beforeAutospacing="1" w:after="100" w:afterAutospacing="1"/>
+        <w:rPr>
+          <w:rFonts w:ascii="Arial" w:eastAsia="Times New Roman" w:hAnsi="Arial" w:cs="Arial"/>
+          <w:sz w:val="20"/>
+          <w:szCs w:val="20"/>
+        </w:rPr>
+      </w:pPr>
+      <w:r>
+        <w:rPr>
+          <w:rFonts w:ascii="Arial" w:eastAsia="Times New Roman" w:hAnsi="Arial" w:cs="Arial"/>
+          <w:sz w:val="20"/>
+          <w:szCs w:val="20"/>
+        </w:rPr>
+        <w:t>Mail Settings setup and SMTP server setup?</w:t>
+      </w:r>
+    </w:p>
+    <w:p>
+      <w:pPr>
+        <w:numPr>
+          <w:ilvl w:val="0"/>
+          <w:numId w:val="15"/>
+        </w:numPr>
+        <w:spacing w:before="100" w:beforeAutospacing="1" w:after="100" w:afterAutospacing="1"/>
+        <w:rPr>
+          <w:rFonts w:ascii="Arial" w:eastAsia="Times New Roman" w:hAnsi="Arial" w:cs="Arial"/>
+          <w:sz w:val="20"/>
+          <w:szCs w:val="20"/>
+        </w:rPr>
+      </w:pPr>
+      <w:r>
+        <w:rPr>
+          <w:rFonts w:ascii="Arial" w:eastAsia="Times New Roman" w:hAnsi="Arial" w:cs="Arial"/>
+          <w:sz w:val="20"/>
+          <w:szCs w:val="20"/>
+        </w:rPr>
+        <w:t>Session settings setup?</w:t>
+      </w:r>
+    </w:p>
+    <w:p>
+      <w:pPr>
+        <w:numPr>
+          <w:ilvl w:val="0"/>
+          <w:numId w:val="15"/>
+        </w:numPr>
+        <w:spacing w:before="100" w:beforeAutospacing="1" w:after="100" w:afterAutospacing="1"/>
+        <w:rPr>
+          <w:rFonts w:ascii="Arial" w:eastAsia="Times New Roman" w:hAnsi="Arial" w:cs="Arial"/>
+          <w:sz w:val="20"/>
+          <w:szCs w:val="20"/>
+        </w:rPr>
+      </w:pPr>
+      <w:r>
+        <w:rPr>
+          <w:rFonts w:ascii="Arial" w:eastAsia="Times New Roman" w:hAnsi="Arial" w:cs="Arial"/>
+          <w:sz w:val="20"/>
+          <w:szCs w:val="20"/>
+        </w:rPr>
+        <w:t>Template "Preview Module Positions" disabled?</w:t>
       </w:r>
     </w:p>
     <w:p>
@@ -157,8 +326,8 @@
           <w:szCs w:val="36"/>
         </w:rPr>
       </w:pPr>
-      <w:bookmarkStart w:id="0" w:name="user-content-joomla-configuration"/>
-      <w:bookmarkEnd w:id="0"/>
+      <w:bookmarkStart w:id="1" w:name="user-content-users"/>
+      <w:bookmarkEnd w:id="1"/>
       <w:r>
         <w:rPr>
           <w:rFonts w:ascii="Arial" w:eastAsia="Times New Roman" w:hAnsi="Arial" w:cs="Arial"/>
@@ -167,10 +336,117 @@
           <w:sz w:val="36"/>
           <w:szCs w:val="36"/>
         </w:rPr>
-        <w:t xml:space="preserve">Joomla! </w:t>
-      </w:r>
-      <w:proofErr w:type="gramStart"/>
-      <w:r>
+        <w:t>Users</w:t>
+      </w:r>
+    </w:p>
+    <w:p>
+      <w:pPr>
+        <w:numPr>
+          <w:ilvl w:val="0"/>
+          <w:numId w:val="15"/>
+        </w:numPr>
+        <w:spacing w:before="100" w:beforeAutospacing="1" w:after="100" w:afterAutospacing="1"/>
+        <w:rPr>
+          <w:rFonts w:ascii="Arial" w:eastAsia="Times New Roman" w:hAnsi="Arial" w:cs="Arial"/>
+          <w:sz w:val="20"/>
+          <w:szCs w:val="20"/>
+        </w:rPr>
+      </w:pPr>
+      <w:r>
+        <w:rPr>
+          <w:rFonts w:ascii="Arial" w:eastAsia="Times New Roman" w:hAnsi="Arial" w:cs="Arial"/>
+          <w:sz w:val="20"/>
+          <w:szCs w:val="20"/>
+        </w:rPr>
+        <w:t xml:space="preserve">Removed all unused </w:t>
+      </w:r>
+      <w:r>
+        <w:rPr>
+          <w:rFonts w:ascii="Arial" w:eastAsia="Times New Roman" w:hAnsi="Arial" w:cs="Arial"/>
+          <w:sz w:val="20"/>
+          <w:szCs w:val="20"/>
+        </w:rPr>
+        <w:t>Users from User Manager</w:t>
+      </w:r>
+      <w:r>
+        <w:rPr>
+          <w:rFonts w:ascii="Arial" w:eastAsia="Times New Roman" w:hAnsi="Arial" w:cs="Arial"/>
+          <w:sz w:val="20"/>
+          <w:szCs w:val="20"/>
+        </w:rPr>
+        <w:t>?</w:t>
+      </w:r>
+    </w:p>
+    <w:p>
+      <w:pPr>
+        <w:numPr>
+          <w:ilvl w:val="0"/>
+          <w:numId w:val="15"/>
+        </w:numPr>
+        <w:spacing w:before="100" w:beforeAutospacing="1" w:after="100" w:afterAutospacing="1"/>
+        <w:rPr>
+          <w:rFonts w:ascii="Arial" w:eastAsia="Times New Roman" w:hAnsi="Arial" w:cs="Arial"/>
+          <w:sz w:val="20"/>
+          <w:szCs w:val="20"/>
+        </w:rPr>
+      </w:pPr>
+      <w:r>
+        <w:rPr>
+          <w:rFonts w:ascii="Arial" w:eastAsia="Times New Roman" w:hAnsi="Arial" w:cs="Arial"/>
+          <w:sz w:val="20"/>
+          <w:szCs w:val="20"/>
+        </w:rPr>
+        <w:t>Removed all unused User Groups?</w:t>
+      </w:r>
+    </w:p>
+    <w:p>
+      <w:pPr>
+        <w:numPr>
+          <w:ilvl w:val="0"/>
+          <w:numId w:val="15"/>
+        </w:numPr>
+        <w:spacing w:before="100" w:beforeAutospacing="1" w:after="100" w:afterAutospacing="1"/>
+        <w:rPr>
+          <w:rFonts w:ascii="Arial" w:eastAsia="Times New Roman" w:hAnsi="Arial" w:cs="Arial"/>
+          <w:sz w:val="20"/>
+          <w:szCs w:val="20"/>
+        </w:rPr>
+      </w:pPr>
+      <w:r>
+        <w:rPr>
+          <w:rFonts w:ascii="Arial" w:eastAsia="Times New Roman" w:hAnsi="Arial" w:cs="Arial"/>
+          <w:sz w:val="20"/>
+          <w:szCs w:val="20"/>
+        </w:rPr>
+        <w:t>Allow User Registration: no (if necessary)?</w:t>
+      </w:r>
+    </w:p>
+    <w:p>
+      <w:pPr>
+        <w:numPr>
+          <w:ilvl w:val="0"/>
+          <w:numId w:val="15"/>
+        </w:numPr>
+        <w:spacing w:before="100" w:beforeAutospacing="1" w:after="100" w:afterAutospacing="1"/>
+        <w:rPr>
+          <w:rFonts w:ascii="Arial" w:eastAsia="Times New Roman" w:hAnsi="Arial" w:cs="Arial"/>
+          <w:sz w:val="20"/>
+          <w:szCs w:val="20"/>
+        </w:rPr>
+      </w:pPr>
+      <w:r>
+        <w:rPr>
+          <w:rFonts w:ascii="Arial" w:eastAsia="Times New Roman" w:hAnsi="Arial" w:cs="Arial"/>
+          <w:sz w:val="20"/>
+          <w:szCs w:val="20"/>
+        </w:rPr>
+        <w:t>Password complexity setup?</w:t>
+      </w:r>
+    </w:p>
+    <w:p>
+      <w:pPr>
+        <w:spacing w:before="100" w:beforeAutospacing="1" w:after="100" w:afterAutospacing="1"/>
+        <w:outlineLvl w:val="1"/>
         <w:rPr>
           <w:rFonts w:ascii="Arial" w:eastAsia="Times New Roman" w:hAnsi="Arial" w:cs="Arial"/>
           <w:b/>
@@ -178,246 +454,10 @@
           <w:sz w:val="36"/>
           <w:szCs w:val="36"/>
         </w:rPr>
-        <w:t>configuration</w:t>
-      </w:r>
-      <w:proofErr w:type="gramEnd"/>
-    </w:p>
-    <w:p>
-      <w:pPr>
-        <w:numPr>
-          <w:ilvl w:val="0"/>
-          <w:numId w:val="15"/>
-        </w:numPr>
-        <w:spacing w:before="100" w:beforeAutospacing="1" w:after="100" w:afterAutospacing="1"/>
-        <w:rPr>
-          <w:rFonts w:ascii="Arial" w:eastAsia="Times New Roman" w:hAnsi="Arial" w:cs="Arial"/>
-          <w:sz w:val="20"/>
-          <w:szCs w:val="20"/>
-        </w:rPr>
-      </w:pPr>
-      <w:proofErr w:type="spellStart"/>
-      <w:r>
-        <w:rPr>
-          <w:rFonts w:ascii="Arial" w:eastAsia="Times New Roman" w:hAnsi="Arial" w:cs="Arial"/>
-          <w:sz w:val="20"/>
-          <w:szCs w:val="20"/>
-        </w:rPr>
-        <w:t>ReCaptcha</w:t>
-      </w:r>
-      <w:proofErr w:type="spellEnd"/>
-      <w:r>
-        <w:rPr>
-          <w:rFonts w:ascii="Arial" w:eastAsia="Times New Roman" w:hAnsi="Arial" w:cs="Arial"/>
-          <w:sz w:val="20"/>
-          <w:szCs w:val="20"/>
-        </w:rPr>
-        <w:t xml:space="preserve"> private/public keys?</w:t>
-      </w:r>
-    </w:p>
-    <w:p>
-      <w:pPr>
-        <w:numPr>
-          <w:ilvl w:val="0"/>
-          <w:numId w:val="15"/>
-        </w:numPr>
-        <w:spacing w:before="100" w:beforeAutospacing="1" w:after="100" w:afterAutospacing="1"/>
-        <w:rPr>
-          <w:rFonts w:ascii="Arial" w:eastAsia="Times New Roman" w:hAnsi="Arial" w:cs="Arial"/>
-          <w:sz w:val="20"/>
-          <w:szCs w:val="20"/>
-        </w:rPr>
-      </w:pPr>
-      <w:proofErr w:type="gramStart"/>
-      <w:r>
-        <w:rPr>
-          <w:rFonts w:ascii="Arial" w:eastAsia="Times New Roman" w:hAnsi="Arial" w:cs="Arial"/>
-          <w:sz w:val="20"/>
-          <w:szCs w:val="20"/>
-        </w:rPr>
-        <w:t xml:space="preserve">Default </w:t>
-      </w:r>
-      <w:proofErr w:type="spellStart"/>
-      <w:r>
-        <w:rPr>
-          <w:rFonts w:ascii="Arial" w:eastAsia="Times New Roman" w:hAnsi="Arial" w:cs="Arial"/>
-          <w:sz w:val="20"/>
-          <w:szCs w:val="20"/>
-        </w:rPr>
-        <w:t>Captcha</w:t>
-      </w:r>
-      <w:proofErr w:type="spellEnd"/>
-      <w:r>
-        <w:rPr>
-          <w:rFonts w:ascii="Arial" w:eastAsia="Times New Roman" w:hAnsi="Arial" w:cs="Arial"/>
-          <w:sz w:val="20"/>
-          <w:szCs w:val="20"/>
-        </w:rPr>
-        <w:t xml:space="preserve"> set</w:t>
-      </w:r>
-      <w:proofErr w:type="gramEnd"/>
-      <w:r>
-        <w:rPr>
-          <w:rFonts w:ascii="Arial" w:eastAsia="Times New Roman" w:hAnsi="Arial" w:cs="Arial"/>
-          <w:sz w:val="20"/>
-          <w:szCs w:val="20"/>
-        </w:rPr>
-        <w:t>?</w:t>
-      </w:r>
-    </w:p>
-    <w:p>
-      <w:pPr>
-        <w:numPr>
-          <w:ilvl w:val="0"/>
-          <w:numId w:val="15"/>
-        </w:numPr>
-        <w:spacing w:before="100" w:beforeAutospacing="1" w:after="100" w:afterAutospacing="1"/>
-        <w:rPr>
-          <w:rFonts w:ascii="Arial" w:eastAsia="Times New Roman" w:hAnsi="Arial" w:cs="Arial"/>
-          <w:sz w:val="20"/>
-          <w:szCs w:val="20"/>
-        </w:rPr>
-      </w:pPr>
-      <w:r>
-        <w:rPr>
-          <w:rFonts w:ascii="Arial" w:eastAsia="Times New Roman" w:hAnsi="Arial" w:cs="Arial"/>
-          <w:sz w:val="20"/>
-          <w:szCs w:val="20"/>
-        </w:rPr>
-        <w:t>Error reporting disabled?</w:t>
-      </w:r>
-    </w:p>
-    <w:p>
-      <w:pPr>
-        <w:numPr>
-          <w:ilvl w:val="0"/>
-          <w:numId w:val="15"/>
-        </w:numPr>
-        <w:spacing w:before="100" w:beforeAutospacing="1" w:after="100" w:afterAutospacing="1"/>
-        <w:rPr>
-          <w:rFonts w:ascii="Arial" w:eastAsia="Times New Roman" w:hAnsi="Arial" w:cs="Arial"/>
-          <w:sz w:val="20"/>
-          <w:szCs w:val="20"/>
-        </w:rPr>
-      </w:pPr>
-      <w:r>
-        <w:rPr>
-          <w:rFonts w:ascii="Arial" w:eastAsia="Times New Roman" w:hAnsi="Arial" w:cs="Arial"/>
-          <w:sz w:val="20"/>
-          <w:szCs w:val="20"/>
-        </w:rPr>
-        <w:t>General email address setup?</w:t>
-      </w:r>
-    </w:p>
-    <w:p>
-      <w:pPr>
-        <w:numPr>
-          <w:ilvl w:val="0"/>
-          <w:numId w:val="15"/>
-        </w:numPr>
-        <w:spacing w:before="100" w:beforeAutospacing="1" w:after="100" w:afterAutospacing="1"/>
-        <w:rPr>
-          <w:rFonts w:ascii="Arial" w:eastAsia="Times New Roman" w:hAnsi="Arial" w:cs="Arial"/>
-          <w:sz w:val="20"/>
-          <w:szCs w:val="20"/>
-        </w:rPr>
-      </w:pPr>
-      <w:r>
-        <w:rPr>
-          <w:rFonts w:ascii="Arial" w:eastAsia="Times New Roman" w:hAnsi="Arial" w:cs="Arial"/>
-          <w:sz w:val="20"/>
-          <w:szCs w:val="20"/>
-        </w:rPr>
-        <w:t xml:space="preserve">Server </w:t>
-      </w:r>
-      <w:proofErr w:type="spellStart"/>
-      <w:r>
-        <w:rPr>
-          <w:rFonts w:ascii="Arial" w:eastAsia="Times New Roman" w:hAnsi="Arial" w:cs="Arial"/>
-          <w:sz w:val="20"/>
-          <w:szCs w:val="20"/>
-        </w:rPr>
-        <w:t>timezone</w:t>
-      </w:r>
-      <w:proofErr w:type="spellEnd"/>
-      <w:r>
-        <w:rPr>
-          <w:rFonts w:ascii="Arial" w:eastAsia="Times New Roman" w:hAnsi="Arial" w:cs="Arial"/>
-          <w:sz w:val="20"/>
-          <w:szCs w:val="20"/>
-        </w:rPr>
-        <w:t xml:space="preserve"> set correctly?</w:t>
-      </w:r>
-    </w:p>
-    <w:p>
-      <w:pPr>
-        <w:numPr>
-          <w:ilvl w:val="0"/>
-          <w:numId w:val="15"/>
-        </w:numPr>
-        <w:spacing w:before="100" w:beforeAutospacing="1" w:after="100" w:afterAutospacing="1"/>
-        <w:rPr>
-          <w:rFonts w:ascii="Arial" w:eastAsia="Times New Roman" w:hAnsi="Arial" w:cs="Arial"/>
-          <w:sz w:val="20"/>
-          <w:szCs w:val="20"/>
-        </w:rPr>
-      </w:pPr>
-      <w:r>
-        <w:rPr>
-          <w:rFonts w:ascii="Arial" w:eastAsia="Times New Roman" w:hAnsi="Arial" w:cs="Arial"/>
-          <w:sz w:val="20"/>
-          <w:szCs w:val="20"/>
-        </w:rPr>
-        <w:t>Mail Settings setup and SMTP server setup?</w:t>
-      </w:r>
-    </w:p>
-    <w:p>
-      <w:pPr>
-        <w:numPr>
-          <w:ilvl w:val="0"/>
-          <w:numId w:val="15"/>
-        </w:numPr>
-        <w:spacing w:before="100" w:beforeAutospacing="1" w:after="100" w:afterAutospacing="1"/>
-        <w:rPr>
-          <w:rFonts w:ascii="Arial" w:eastAsia="Times New Roman" w:hAnsi="Arial" w:cs="Arial"/>
-          <w:sz w:val="20"/>
-          <w:szCs w:val="20"/>
-        </w:rPr>
-      </w:pPr>
-      <w:r>
-        <w:rPr>
-          <w:rFonts w:ascii="Arial" w:eastAsia="Times New Roman" w:hAnsi="Arial" w:cs="Arial"/>
-          <w:sz w:val="20"/>
-          <w:szCs w:val="20"/>
-        </w:rPr>
-        <w:t>Session settings setup?</w:t>
-      </w:r>
-    </w:p>
-    <w:p>
-      <w:pPr>
-        <w:numPr>
-          <w:ilvl w:val="0"/>
-          <w:numId w:val="15"/>
-        </w:numPr>
-        <w:spacing w:before="100" w:beforeAutospacing="1" w:after="100" w:afterAutospacing="1"/>
-        <w:rPr>
-          <w:rFonts w:ascii="Arial" w:eastAsia="Times New Roman" w:hAnsi="Arial" w:cs="Arial"/>
-          <w:sz w:val="20"/>
-          <w:szCs w:val="20"/>
-        </w:rPr>
-      </w:pPr>
-      <w:r>
-        <w:rPr>
-          <w:rFonts w:ascii="Arial" w:eastAsia="Times New Roman" w:hAnsi="Arial" w:cs="Arial"/>
-          <w:sz w:val="20"/>
-          <w:szCs w:val="20"/>
-        </w:rPr>
-        <w:t>Template "Preview Module Positions" disabled?</w:t>
-      </w:r>
-    </w:p>
-    <w:p>
-      <w:pPr>
-        <w:spacing w:before="100" w:beforeAutospacing="1" w:after="100" w:afterAutospacing="1"/>
-        <w:outlineLvl w:val="1"/>
+      </w:pPr>
+      <w:bookmarkStart w:id="2" w:name="user-content-content"/>
+      <w:bookmarkEnd w:id="2"/>
+      <w:r>
         <w:rPr>
           <w:rFonts w:ascii="Arial" w:eastAsia="Times New Roman" w:hAnsi="Arial" w:cs="Arial"/>
           <w:b/>
@@ -425,156 +465,6 @@
           <w:sz w:val="36"/>
           <w:szCs w:val="36"/>
         </w:rPr>
-      </w:pPr>
-      <w:bookmarkStart w:id="1" w:name="user-content-users"/>
-      <w:bookmarkEnd w:id="1"/>
-      <w:r>
-        <w:rPr>
-          <w:rFonts w:ascii="Arial" w:eastAsia="Times New Roman" w:hAnsi="Arial" w:cs="Arial"/>
-          <w:b/>
-          <w:bCs/>
-          <w:sz w:val="36"/>
-          <w:szCs w:val="36"/>
-        </w:rPr>
-        <w:t>Users</w:t>
-      </w:r>
-    </w:p>
-    <w:p>
-      <w:pPr>
-        <w:numPr>
-          <w:ilvl w:val="0"/>
-          <w:numId w:val="15"/>
-        </w:numPr>
-        <w:spacing w:before="100" w:beforeAutospacing="1" w:after="100" w:afterAutospacing="1"/>
-        <w:rPr>
-          <w:rFonts w:ascii="Arial" w:eastAsia="Times New Roman" w:hAnsi="Arial" w:cs="Arial"/>
-          <w:sz w:val="20"/>
-          <w:szCs w:val="20"/>
-        </w:rPr>
-      </w:pPr>
-      <w:r>
-        <w:rPr>
-          <w:rFonts w:ascii="Arial" w:eastAsia="Times New Roman" w:hAnsi="Arial" w:cs="Arial"/>
-          <w:sz w:val="20"/>
-          <w:szCs w:val="20"/>
-        </w:rPr>
-        <w:t xml:space="preserve">Removed all unused </w:t>
-      </w:r>
-      <w:r>
-        <w:rPr>
-          <w:rFonts w:ascii="Arial" w:eastAsia="Times New Roman" w:hAnsi="Arial" w:cs="Arial"/>
-          <w:sz w:val="20"/>
-          <w:szCs w:val="20"/>
-        </w:rPr>
-        <w:t>Users from User Manager</w:t>
-      </w:r>
-      <w:r>
-        <w:rPr>
-          <w:rFonts w:ascii="Arial" w:eastAsia="Times New Roman" w:hAnsi="Arial" w:cs="Arial"/>
-          <w:sz w:val="20"/>
-          <w:szCs w:val="20"/>
-        </w:rPr>
-        <w:t>?</w:t>
-      </w:r>
-    </w:p>
-    <w:p>
-      <w:pPr>
-        <w:numPr>
-          <w:ilvl w:val="0"/>
-          <w:numId w:val="15"/>
-        </w:numPr>
-        <w:spacing w:before="100" w:beforeAutospacing="1" w:after="100" w:afterAutospacing="1"/>
-        <w:rPr>
-          <w:rFonts w:ascii="Arial" w:eastAsia="Times New Roman" w:hAnsi="Arial" w:cs="Arial"/>
-          <w:sz w:val="20"/>
-          <w:szCs w:val="20"/>
-        </w:rPr>
-      </w:pPr>
-      <w:r>
-        <w:rPr>
-          <w:rFonts w:ascii="Arial" w:eastAsia="Times New Roman" w:hAnsi="Arial" w:cs="Arial"/>
-          <w:sz w:val="20"/>
-          <w:szCs w:val="20"/>
-        </w:rPr>
-        <w:t>Removed all unused User Groups?</w:t>
-      </w:r>
-    </w:p>
-    <w:p>
-      <w:pPr>
-        <w:numPr>
-          <w:ilvl w:val="0"/>
-          <w:numId w:val="15"/>
-        </w:numPr>
-        <w:spacing w:before="100" w:beforeAutospacing="1" w:after="100" w:afterAutospacing="1"/>
-        <w:rPr>
-          <w:rFonts w:ascii="Arial" w:eastAsia="Times New Roman" w:hAnsi="Arial" w:cs="Arial"/>
-          <w:sz w:val="20"/>
-          <w:szCs w:val="20"/>
-        </w:rPr>
-      </w:pPr>
-      <w:proofErr w:type="gramStart"/>
-      <w:r>
-        <w:rPr>
-          <w:rFonts w:ascii="Arial" w:eastAsia="Times New Roman" w:hAnsi="Arial" w:cs="Arial"/>
-          <w:sz w:val="20"/>
-          <w:szCs w:val="20"/>
-        </w:rPr>
-        <w:t>Allow</w:t>
-      </w:r>
-      <w:proofErr w:type="gramEnd"/>
-      <w:r>
-        <w:rPr>
-          <w:rFonts w:ascii="Arial" w:eastAsia="Times New Roman" w:hAnsi="Arial" w:cs="Arial"/>
-          <w:sz w:val="20"/>
-          <w:szCs w:val="20"/>
-        </w:rPr>
-        <w:t xml:space="preserve"> User Registration: no (if necessary)?</w:t>
-      </w:r>
-    </w:p>
-    <w:p>
-      <w:pPr>
-        <w:numPr>
-          <w:ilvl w:val="0"/>
-          <w:numId w:val="15"/>
-        </w:numPr>
-        <w:spacing w:before="100" w:beforeAutospacing="1" w:after="100" w:afterAutospacing="1"/>
-        <w:rPr>
-          <w:rFonts w:ascii="Arial" w:eastAsia="Times New Roman" w:hAnsi="Arial" w:cs="Arial"/>
-          <w:sz w:val="20"/>
-          <w:szCs w:val="20"/>
-        </w:rPr>
-      </w:pPr>
-      <w:r>
-        <w:rPr>
-          <w:rFonts w:ascii="Arial" w:eastAsia="Times New Roman" w:hAnsi="Arial" w:cs="Arial"/>
-          <w:sz w:val="20"/>
-          <w:szCs w:val="20"/>
-        </w:rPr>
-        <w:t>Password complexity setup?</w:t>
-      </w:r>
-    </w:p>
-    <w:p>
-      <w:pPr>
-        <w:spacing w:before="100" w:beforeAutospacing="1" w:after="100" w:afterAutospacing="1"/>
-        <w:outlineLvl w:val="1"/>
-        <w:rPr>
-          <w:rFonts w:ascii="Arial" w:eastAsia="Times New Roman" w:hAnsi="Arial" w:cs="Arial"/>
-          <w:b/>
-          <w:bCs/>
-          <w:sz w:val="36"/>
-          <w:szCs w:val="36"/>
-        </w:rPr>
-      </w:pPr>
-      <w:bookmarkStart w:id="2" w:name="user-content-content"/>
-      <w:bookmarkEnd w:id="2"/>
-      <w:r>
-        <w:rPr>
-          <w:rFonts w:ascii="Arial" w:eastAsia="Times New Roman" w:hAnsi="Arial" w:cs="Arial"/>
-          <w:b/>
-          <w:bCs/>
-          <w:sz w:val="36"/>
-          <w:szCs w:val="36"/>
-        </w:rPr>
         <w:t>Content</w:t>
       </w:r>
     </w:p>
@@ -641,43 +531,7 @@
           <w:sz w:val="20"/>
           <w:szCs w:val="20"/>
         </w:rPr>
-        <w:t xml:space="preserve">All </w:t>
-      </w:r>
-      <w:proofErr w:type="spellStart"/>
-      <w:r>
-        <w:rPr>
-          <w:rFonts w:ascii="Arial" w:eastAsia="Times New Roman" w:hAnsi="Arial" w:cs="Arial"/>
-          <w:sz w:val="20"/>
-          <w:szCs w:val="20"/>
-        </w:rPr>
-        <w:t>Lorem</w:t>
-      </w:r>
-      <w:proofErr w:type="spellEnd"/>
-      <w:r>
-        <w:rPr>
-          <w:rFonts w:ascii="Arial" w:eastAsia="Times New Roman" w:hAnsi="Arial" w:cs="Arial"/>
-          <w:sz w:val="20"/>
-          <w:szCs w:val="20"/>
-        </w:rPr>
-        <w:t xml:space="preserve"> </w:t>
-      </w:r>
-      <w:proofErr w:type="spellStart"/>
-      <w:r>
-        <w:rPr>
-          <w:rFonts w:ascii="Arial" w:eastAsia="Times New Roman" w:hAnsi="Arial" w:cs="Arial"/>
-          <w:sz w:val="20"/>
-          <w:szCs w:val="20"/>
-        </w:rPr>
-        <w:t>Ipsum</w:t>
-      </w:r>
-      <w:proofErr w:type="spellEnd"/>
-      <w:r>
-        <w:rPr>
-          <w:rFonts w:ascii="Arial" w:eastAsia="Times New Roman" w:hAnsi="Arial" w:cs="Arial"/>
-          <w:sz w:val="20"/>
-          <w:szCs w:val="20"/>
-        </w:rPr>
-        <w:t xml:space="preserve"> / dummy content is removed?</w:t>
+        <w:t>All Lorem Ipsum / dummy content is removed?</w:t>
       </w:r>
     </w:p>
     <w:p>
@@ -1047,43 +901,7 @@
           <w:sz w:val="20"/>
           <w:szCs w:val="20"/>
         </w:rPr>
-        <w:t xml:space="preserve">All </w:t>
-      </w:r>
-      <w:proofErr w:type="spellStart"/>
-      <w:r>
-        <w:rPr>
-          <w:rFonts w:ascii="Arial" w:eastAsia="Times New Roman" w:hAnsi="Arial" w:cs="Arial"/>
-          <w:sz w:val="20"/>
-          <w:szCs w:val="20"/>
-        </w:rPr>
-        <w:t>webforms</w:t>
-      </w:r>
-      <w:proofErr w:type="spellEnd"/>
-      <w:r>
-        <w:rPr>
-          <w:rFonts w:ascii="Arial" w:eastAsia="Times New Roman" w:hAnsi="Arial" w:cs="Arial"/>
-          <w:sz w:val="20"/>
-          <w:szCs w:val="20"/>
-        </w:rPr>
-        <w:t xml:space="preserve"> have email handling and </w:t>
-      </w:r>
-      <w:proofErr w:type="spellStart"/>
-      <w:r>
-        <w:rPr>
-          <w:rFonts w:ascii="Arial" w:eastAsia="Times New Roman" w:hAnsi="Arial" w:cs="Arial"/>
-          <w:sz w:val="20"/>
-          <w:szCs w:val="20"/>
-        </w:rPr>
-        <w:t>emailadresses</w:t>
-      </w:r>
-      <w:proofErr w:type="spellEnd"/>
-      <w:r>
-        <w:rPr>
-          <w:rFonts w:ascii="Arial" w:eastAsia="Times New Roman" w:hAnsi="Arial" w:cs="Arial"/>
-          <w:sz w:val="20"/>
-          <w:szCs w:val="20"/>
-        </w:rPr>
-        <w:t xml:space="preserve"> setup correctly?</w:t>
+        <w:t>All webforms have email handling and emailadresses setup correctly?</w:t>
       </w:r>
     </w:p>
     <w:p>
@@ -1144,7 +962,6 @@
       </w:pPr>
       <w:bookmarkStart w:id="3" w:name="user-content-htaccess"/>
       <w:bookmarkEnd w:id="3"/>
-      <w:proofErr w:type="gramStart"/>
       <w:r>
         <w:rPr>
           <w:rFonts w:ascii="Arial" w:eastAsia="Times New Roman" w:hAnsi="Arial" w:cs="Arial"/>
@@ -1153,10 +970,57 @@
           <w:sz w:val="36"/>
           <w:szCs w:val="36"/>
         </w:rPr>
-        <w:t>.</w:t>
-      </w:r>
-      <w:proofErr w:type="spellStart"/>
-      <w:r>
+        <w:t>.htaccess</w:t>
+      </w:r>
+    </w:p>
+    <w:p>
+      <w:pPr>
+        <w:numPr>
+          <w:ilvl w:val="0"/>
+          <w:numId w:val="15"/>
+        </w:numPr>
+        <w:spacing w:before="100" w:beforeAutospacing="1" w:after="100" w:afterAutospacing="1"/>
+        <w:rPr>
+          <w:rFonts w:ascii="Arial" w:eastAsia="Times New Roman" w:hAnsi="Arial" w:cs="Arial"/>
+          <w:sz w:val="20"/>
+          <w:szCs w:val="20"/>
+        </w:rPr>
+      </w:pPr>
+      <w:r>
+        <w:rPr>
+          <w:rFonts w:ascii="Arial" w:eastAsia="Times New Roman" w:hAnsi="Arial" w:cs="Arial"/>
+          <w:sz w:val="20"/>
+          <w:szCs w:val="20"/>
+        </w:rPr>
+        <w:t>Redirect non-www to www setup in .htaccess?</w:t>
+      </w:r>
+    </w:p>
+    <w:p>
+      <w:pPr>
+        <w:numPr>
+          <w:ilvl w:val="0"/>
+          <w:numId w:val="15"/>
+        </w:numPr>
+        <w:spacing w:before="100" w:beforeAutospacing="1" w:after="100" w:afterAutospacing="1"/>
+        <w:rPr>
+          <w:rFonts w:ascii="Arial" w:eastAsia="Times New Roman" w:hAnsi="Arial" w:cs="Arial"/>
+          <w:sz w:val="20"/>
+          <w:szCs w:val="20"/>
+        </w:rPr>
+      </w:pPr>
+      <w:r>
+        <w:rPr>
+          <w:rFonts w:ascii="Arial" w:eastAsia="Times New Roman" w:hAnsi="Arial" w:cs="Arial"/>
+          <w:sz w:val="20"/>
+          <w:szCs w:val="20"/>
+        </w:rPr>
+        <w:t>Redirect non-ssl to ssl setup in .htaccess?</w:t>
+      </w:r>
+    </w:p>
+    <w:p>
+      <w:pPr>
+        <w:spacing w:before="100" w:beforeAutospacing="1" w:after="100" w:afterAutospacing="1"/>
+        <w:outlineLvl w:val="1"/>
         <w:rPr>
           <w:rFonts w:ascii="Arial" w:eastAsia="Times New Roman" w:hAnsi="Arial" w:cs="Arial"/>
           <w:b/>
@@ -1164,151 +1028,10 @@
           <w:sz w:val="36"/>
           <w:szCs w:val="36"/>
         </w:rPr>
-        <w:t>htaccess</w:t>
-      </w:r>
-      <w:proofErr w:type="spellEnd"/>
-      <w:proofErr w:type="gramEnd"/>
-    </w:p>
-    <w:p>
-      <w:pPr>
-        <w:numPr>
-          <w:ilvl w:val="0"/>
-          <w:numId w:val="15"/>
-        </w:numPr>
-        <w:spacing w:before="100" w:beforeAutospacing="1" w:after="100" w:afterAutospacing="1"/>
-        <w:rPr>
-          <w:rFonts w:ascii="Arial" w:eastAsia="Times New Roman" w:hAnsi="Arial" w:cs="Arial"/>
-          <w:sz w:val="20"/>
-          <w:szCs w:val="20"/>
-        </w:rPr>
-      </w:pPr>
-      <w:r>
-        <w:rPr>
-          <w:rFonts w:ascii="Arial" w:eastAsia="Times New Roman" w:hAnsi="Arial" w:cs="Arial"/>
-          <w:sz w:val="20"/>
-          <w:szCs w:val="20"/>
-        </w:rPr>
-        <w:t xml:space="preserve">Redirect non-www to www setup </w:t>
-      </w:r>
-      <w:proofErr w:type="gramStart"/>
-      <w:r>
-        <w:rPr>
-          <w:rFonts w:ascii="Arial" w:eastAsia="Times New Roman" w:hAnsi="Arial" w:cs="Arial"/>
-          <w:sz w:val="20"/>
-          <w:szCs w:val="20"/>
-        </w:rPr>
-        <w:t>in .</w:t>
-      </w:r>
-      <w:proofErr w:type="spellStart"/>
-      <w:r>
-        <w:rPr>
-          <w:rFonts w:ascii="Arial" w:eastAsia="Times New Roman" w:hAnsi="Arial" w:cs="Arial"/>
-          <w:sz w:val="20"/>
-          <w:szCs w:val="20"/>
-        </w:rPr>
-        <w:t>htaccess</w:t>
-      </w:r>
-      <w:proofErr w:type="spellEnd"/>
-      <w:proofErr w:type="gramEnd"/>
-      <w:r>
-        <w:rPr>
-          <w:rFonts w:ascii="Arial" w:eastAsia="Times New Roman" w:hAnsi="Arial" w:cs="Arial"/>
-          <w:sz w:val="20"/>
-          <w:szCs w:val="20"/>
-        </w:rPr>
-        <w:t>?</w:t>
-      </w:r>
-    </w:p>
-    <w:p>
-      <w:pPr>
-        <w:numPr>
-          <w:ilvl w:val="0"/>
-          <w:numId w:val="15"/>
-        </w:numPr>
-        <w:spacing w:before="100" w:beforeAutospacing="1" w:after="100" w:afterAutospacing="1"/>
-        <w:rPr>
-          <w:rFonts w:ascii="Arial" w:eastAsia="Times New Roman" w:hAnsi="Arial" w:cs="Arial"/>
-          <w:sz w:val="20"/>
-          <w:szCs w:val="20"/>
-        </w:rPr>
-      </w:pPr>
-      <w:r>
-        <w:rPr>
-          <w:rFonts w:ascii="Arial" w:eastAsia="Times New Roman" w:hAnsi="Arial" w:cs="Arial"/>
-          <w:sz w:val="20"/>
-          <w:szCs w:val="20"/>
-        </w:rPr>
-        <w:t>Redirect non-</w:t>
-      </w:r>
-      <w:proofErr w:type="spellStart"/>
-      <w:r>
-        <w:rPr>
-          <w:rFonts w:ascii="Arial" w:eastAsia="Times New Roman" w:hAnsi="Arial" w:cs="Arial"/>
-          <w:sz w:val="20"/>
-          <w:szCs w:val="20"/>
-        </w:rPr>
-        <w:t>ssl</w:t>
-      </w:r>
-      <w:proofErr w:type="spellEnd"/>
-      <w:r>
-        <w:rPr>
-          <w:rFonts w:ascii="Arial" w:eastAsia="Times New Roman" w:hAnsi="Arial" w:cs="Arial"/>
-          <w:sz w:val="20"/>
-          <w:szCs w:val="20"/>
-        </w:rPr>
-        <w:t xml:space="preserve"> to </w:t>
-      </w:r>
-      <w:proofErr w:type="spellStart"/>
-      <w:r>
-        <w:rPr>
-          <w:rFonts w:ascii="Arial" w:eastAsia="Times New Roman" w:hAnsi="Arial" w:cs="Arial"/>
-          <w:sz w:val="20"/>
-          <w:szCs w:val="20"/>
-        </w:rPr>
-        <w:t>ssl</w:t>
-      </w:r>
-      <w:proofErr w:type="spellEnd"/>
-      <w:r>
-        <w:rPr>
-          <w:rFonts w:ascii="Arial" w:eastAsia="Times New Roman" w:hAnsi="Arial" w:cs="Arial"/>
-          <w:sz w:val="20"/>
-          <w:szCs w:val="20"/>
-        </w:rPr>
-        <w:t xml:space="preserve"> setup </w:t>
-      </w:r>
-      <w:proofErr w:type="gramStart"/>
-      <w:r>
-        <w:rPr>
-          <w:rFonts w:ascii="Arial" w:eastAsia="Times New Roman" w:hAnsi="Arial" w:cs="Arial"/>
-          <w:sz w:val="20"/>
-          <w:szCs w:val="20"/>
-        </w:rPr>
-        <w:t>in .</w:t>
-      </w:r>
-      <w:proofErr w:type="spellStart"/>
-      <w:r>
-        <w:rPr>
-          <w:rFonts w:ascii="Arial" w:eastAsia="Times New Roman" w:hAnsi="Arial" w:cs="Arial"/>
-          <w:sz w:val="20"/>
-          <w:szCs w:val="20"/>
-        </w:rPr>
-        <w:t>htaccess</w:t>
-      </w:r>
-      <w:proofErr w:type="spellEnd"/>
-      <w:proofErr w:type="gramEnd"/>
-      <w:r>
-        <w:rPr>
-          <w:rFonts w:ascii="Arial" w:eastAsia="Times New Roman" w:hAnsi="Arial" w:cs="Arial"/>
-          <w:sz w:val="20"/>
-          <w:szCs w:val="20"/>
-        </w:rPr>
-        <w:t>?</w:t>
-      </w:r>
-    </w:p>
-    <w:p>
-      <w:pPr>
-        <w:spacing w:before="100" w:beforeAutospacing="1" w:after="100" w:afterAutospacing="1"/>
-        <w:outlineLvl w:val="1"/>
+      </w:pPr>
+      <w:bookmarkStart w:id="4" w:name="user-content-security"/>
+      <w:bookmarkEnd w:id="4"/>
+      <w:r>
         <w:rPr>
           <w:rFonts w:ascii="Arial" w:eastAsia="Times New Roman" w:hAnsi="Arial" w:cs="Arial"/>
           <w:b/>
@@ -1316,10 +1039,96 @@
           <w:sz w:val="36"/>
           <w:szCs w:val="36"/>
         </w:rPr>
-      </w:pPr>
-      <w:bookmarkStart w:id="4" w:name="user-content-security"/>
-      <w:bookmarkEnd w:id="4"/>
-      <w:r>
+        <w:t>Security</w:t>
+      </w:r>
+    </w:p>
+    <w:p>
+      <w:pPr>
+        <w:numPr>
+          <w:ilvl w:val="0"/>
+          <w:numId w:val="15"/>
+        </w:numPr>
+        <w:spacing w:before="100" w:beforeAutospacing="1" w:after="100" w:afterAutospacing="1"/>
+        <w:rPr>
+          <w:rFonts w:ascii="Arial" w:eastAsia="Times New Roman" w:hAnsi="Arial" w:cs="Arial"/>
+          <w:sz w:val="20"/>
+          <w:szCs w:val="20"/>
+        </w:rPr>
+      </w:pPr>
+      <w:r>
+        <w:rPr>
+          <w:rFonts w:ascii="Arial" w:eastAsia="Times New Roman" w:hAnsi="Arial" w:cs="Arial"/>
+          <w:sz w:val="20"/>
+          <w:szCs w:val="20"/>
+        </w:rPr>
+        <w:t xml:space="preserve">Admin Tools Pro / jHackGuard </w:t>
+      </w:r>
+      <w:r>
+        <w:rPr>
+          <w:rFonts w:ascii="Arial" w:eastAsia="Times New Roman" w:hAnsi="Arial" w:cs="Arial"/>
+          <w:sz w:val="20"/>
+          <w:szCs w:val="20"/>
+        </w:rPr>
+        <w:t xml:space="preserve">/ AdminExile </w:t>
+      </w:r>
+      <w:r>
+        <w:rPr>
+          <w:rFonts w:ascii="Arial" w:eastAsia="Times New Roman" w:hAnsi="Arial" w:cs="Arial"/>
+          <w:sz w:val="20"/>
+          <w:szCs w:val="20"/>
+        </w:rPr>
+        <w:t>installed and configured?</w:t>
+      </w:r>
+    </w:p>
+    <w:p>
+      <w:pPr>
+        <w:numPr>
+          <w:ilvl w:val="0"/>
+          <w:numId w:val="15"/>
+        </w:numPr>
+        <w:spacing w:before="100" w:beforeAutospacing="1" w:after="100" w:afterAutospacing="1"/>
+        <w:rPr>
+          <w:rFonts w:ascii="Arial" w:eastAsia="Times New Roman" w:hAnsi="Arial" w:cs="Arial"/>
+          <w:sz w:val="20"/>
+          <w:szCs w:val="20"/>
+        </w:rPr>
+      </w:pPr>
+      <w:r>
+        <w:rPr>
+          <w:rFonts w:ascii="Arial" w:eastAsia="Times New Roman" w:hAnsi="Arial" w:cs="Arial"/>
+          <w:sz w:val="20"/>
+          <w:szCs w:val="20"/>
+        </w:rPr>
+        <w:lastRenderedPageBreak/>
+        <w:t>Prevent blocking own IP-addresses</w:t>
+      </w:r>
+    </w:p>
+    <w:p>
+      <w:pPr>
+        <w:numPr>
+          <w:ilvl w:val="0"/>
+          <w:numId w:val="15"/>
+        </w:numPr>
+        <w:spacing w:before="100" w:beforeAutospacing="1" w:after="100" w:afterAutospacing="1"/>
+        <w:rPr>
+          <w:rFonts w:ascii="Arial" w:eastAsia="Times New Roman" w:hAnsi="Arial" w:cs="Arial"/>
+          <w:sz w:val="20"/>
+          <w:szCs w:val="20"/>
+        </w:rPr>
+      </w:pPr>
+      <w:r>
+        <w:rPr>
+          <w:rFonts w:ascii="Arial" w:eastAsia="Times New Roman" w:hAnsi="Arial" w:cs="Arial"/>
+          <w:sz w:val="20"/>
+          <w:szCs w:val="20"/>
+        </w:rPr>
+        <w:t>Block access to /administrator with admin secret URL parameter or use IP whitelist for /administrator</w:t>
+      </w:r>
+    </w:p>
+    <w:p>
+      <w:pPr>
+        <w:spacing w:before="100" w:beforeAutospacing="1" w:after="100" w:afterAutospacing="1"/>
+        <w:outlineLvl w:val="1"/>
         <w:rPr>
           <w:rFonts w:ascii="Arial" w:eastAsia="Times New Roman" w:hAnsi="Arial" w:cs="Arial"/>
           <w:b/>
@@ -1327,134 +1136,10 @@
           <w:sz w:val="36"/>
           <w:szCs w:val="36"/>
         </w:rPr>
-        <w:t>Security</w:t>
-      </w:r>
-    </w:p>
-    <w:p>
-      <w:pPr>
-        <w:numPr>
-          <w:ilvl w:val="0"/>
-          <w:numId w:val="15"/>
-        </w:numPr>
-        <w:spacing w:before="100" w:beforeAutospacing="1" w:after="100" w:afterAutospacing="1"/>
-        <w:rPr>
-          <w:rFonts w:ascii="Arial" w:eastAsia="Times New Roman" w:hAnsi="Arial" w:cs="Arial"/>
-          <w:sz w:val="20"/>
-          <w:szCs w:val="20"/>
-        </w:rPr>
-      </w:pPr>
-      <w:r>
-        <w:rPr>
-          <w:rFonts w:ascii="Arial" w:eastAsia="Times New Roman" w:hAnsi="Arial" w:cs="Arial"/>
-          <w:sz w:val="20"/>
-          <w:szCs w:val="20"/>
-        </w:rPr>
-        <w:t xml:space="preserve">Admin Tools Pro / </w:t>
-      </w:r>
-      <w:proofErr w:type="spellStart"/>
-      <w:r>
-        <w:rPr>
-          <w:rFonts w:ascii="Arial" w:eastAsia="Times New Roman" w:hAnsi="Arial" w:cs="Arial"/>
-          <w:sz w:val="20"/>
-          <w:szCs w:val="20"/>
-        </w:rPr>
-        <w:t>jHackGuard</w:t>
-      </w:r>
-      <w:proofErr w:type="spellEnd"/>
-      <w:r>
-        <w:rPr>
-          <w:rFonts w:ascii="Arial" w:eastAsia="Times New Roman" w:hAnsi="Arial" w:cs="Arial"/>
-          <w:sz w:val="20"/>
-          <w:szCs w:val="20"/>
-        </w:rPr>
-        <w:t xml:space="preserve"> </w:t>
-      </w:r>
-      <w:r>
-        <w:rPr>
-          <w:rFonts w:ascii="Arial" w:eastAsia="Times New Roman" w:hAnsi="Arial" w:cs="Arial"/>
-          <w:sz w:val="20"/>
-          <w:szCs w:val="20"/>
-        </w:rPr>
-        <w:t xml:space="preserve">/ </w:t>
-      </w:r>
-      <w:proofErr w:type="spellStart"/>
-      <w:r>
-        <w:rPr>
-          <w:rFonts w:ascii="Arial" w:eastAsia="Times New Roman" w:hAnsi="Arial" w:cs="Arial"/>
-          <w:sz w:val="20"/>
-          <w:szCs w:val="20"/>
-        </w:rPr>
-        <w:t>AdminExile</w:t>
-      </w:r>
-      <w:proofErr w:type="spellEnd"/>
-      <w:r>
-        <w:rPr>
-          <w:rFonts w:ascii="Arial" w:eastAsia="Times New Roman" w:hAnsi="Arial" w:cs="Arial"/>
-          <w:sz w:val="20"/>
-          <w:szCs w:val="20"/>
-        </w:rPr>
-        <w:t xml:space="preserve"> </w:t>
-      </w:r>
-      <w:r>
-        <w:rPr>
-          <w:rFonts w:ascii="Arial" w:eastAsia="Times New Roman" w:hAnsi="Arial" w:cs="Arial"/>
-          <w:sz w:val="20"/>
-          <w:szCs w:val="20"/>
-        </w:rPr>
-        <w:t>installed and configured?</w:t>
-      </w:r>
-    </w:p>
-    <w:p>
-      <w:pPr>
-        <w:numPr>
-          <w:ilvl w:val="0"/>
-          <w:numId w:val="15"/>
-        </w:numPr>
-        <w:spacing w:before="100" w:beforeAutospacing="1" w:after="100" w:afterAutospacing="1"/>
-        <w:rPr>
-          <w:rFonts w:ascii="Arial" w:eastAsia="Times New Roman" w:hAnsi="Arial" w:cs="Arial"/>
-          <w:sz w:val="20"/>
-          <w:szCs w:val="20"/>
-        </w:rPr>
-      </w:pPr>
-      <w:r>
-        <w:rPr>
-          <w:rFonts w:ascii="Arial" w:eastAsia="Times New Roman" w:hAnsi="Arial" w:cs="Arial"/>
-          <w:sz w:val="20"/>
-          <w:szCs w:val="20"/>
-        </w:rPr>
-        <w:lastRenderedPageBreak/>
-        <w:t>Prevent blocking own IP-addresses</w:t>
-      </w:r>
-      <w:bookmarkStart w:id="5" w:name="_GoBack"/>
+      </w:pPr>
+      <w:bookmarkStart w:id="5" w:name="user-content-jce-editor"/>
       <w:bookmarkEnd w:id="5"/>
-    </w:p>
-    <w:p>
-      <w:pPr>
-        <w:numPr>
-          <w:ilvl w:val="0"/>
-          <w:numId w:val="15"/>
-        </w:numPr>
-        <w:spacing w:before="100" w:beforeAutospacing="1" w:after="100" w:afterAutospacing="1"/>
-        <w:rPr>
-          <w:rFonts w:ascii="Arial" w:eastAsia="Times New Roman" w:hAnsi="Arial" w:cs="Arial"/>
-          <w:sz w:val="20"/>
-          <w:szCs w:val="20"/>
-        </w:rPr>
-      </w:pPr>
-      <w:r>
-        <w:rPr>
-          <w:rFonts w:ascii="Arial" w:eastAsia="Times New Roman" w:hAnsi="Arial" w:cs="Arial"/>
-          <w:sz w:val="20"/>
-          <w:szCs w:val="20"/>
-        </w:rPr>
-        <w:t>Block access to /administrator with admin secret URL parameter or use IP whitelist for /administrator</w:t>
-      </w:r>
-    </w:p>
-    <w:p>
-      <w:pPr>
-        <w:spacing w:before="100" w:beforeAutospacing="1" w:after="100" w:afterAutospacing="1"/>
-        <w:outlineLvl w:val="1"/>
+      <w:r>
         <w:rPr>
           <w:rFonts w:ascii="Arial" w:eastAsia="Times New Roman" w:hAnsi="Arial" w:cs="Arial"/>
           <w:b/>
@@ -1462,10 +1147,57 @@
           <w:sz w:val="36"/>
           <w:szCs w:val="36"/>
         </w:rPr>
-      </w:pPr>
-      <w:bookmarkStart w:id="6" w:name="user-content-jce-editor"/>
-      <w:bookmarkEnd w:id="6"/>
-      <w:r>
+        <w:t>JCE Editor</w:t>
+      </w:r>
+    </w:p>
+    <w:p>
+      <w:pPr>
+        <w:numPr>
+          <w:ilvl w:val="0"/>
+          <w:numId w:val="15"/>
+        </w:numPr>
+        <w:spacing w:before="100" w:beforeAutospacing="1" w:after="100" w:afterAutospacing="1"/>
+        <w:rPr>
+          <w:rFonts w:ascii="Arial" w:eastAsia="Times New Roman" w:hAnsi="Arial" w:cs="Arial"/>
+          <w:sz w:val="20"/>
+          <w:szCs w:val="20"/>
+        </w:rPr>
+      </w:pPr>
+      <w:r>
+        <w:rPr>
+          <w:rFonts w:ascii="Arial" w:eastAsia="Times New Roman" w:hAnsi="Arial" w:cs="Arial"/>
+          <w:sz w:val="20"/>
+          <w:szCs w:val="20"/>
+        </w:rPr>
+        <w:t>optimized profile added/configured?</w:t>
+      </w:r>
+    </w:p>
+    <w:p>
+      <w:pPr>
+        <w:numPr>
+          <w:ilvl w:val="0"/>
+          <w:numId w:val="15"/>
+        </w:numPr>
+        <w:spacing w:before="100" w:beforeAutospacing="1" w:after="100" w:afterAutospacing="1"/>
+        <w:rPr>
+          <w:rFonts w:ascii="Arial" w:eastAsia="Times New Roman" w:hAnsi="Arial" w:cs="Arial"/>
+          <w:sz w:val="20"/>
+          <w:szCs w:val="20"/>
+        </w:rPr>
+      </w:pPr>
+      <w:r>
+        <w:rPr>
+          <w:rFonts w:ascii="Arial" w:eastAsia="Times New Roman" w:hAnsi="Arial" w:cs="Arial"/>
+          <w:sz w:val="20"/>
+          <w:szCs w:val="20"/>
+        </w:rPr>
+        <w:t>Joomla! - editors-xtd plugins unpublished?</w:t>
+      </w:r>
+    </w:p>
+    <w:p>
+      <w:pPr>
+        <w:spacing w:before="100" w:beforeAutospacing="1" w:after="100" w:afterAutospacing="1"/>
+        <w:outlineLvl w:val="1"/>
         <w:rPr>
           <w:rFonts w:ascii="Arial" w:eastAsia="Times New Roman" w:hAnsi="Arial" w:cs="Arial"/>
           <w:b/>
@@ -1473,103 +1205,10 @@
           <w:sz w:val="36"/>
           <w:szCs w:val="36"/>
         </w:rPr>
-        <w:t>JCE Editor</w:t>
-      </w:r>
-    </w:p>
-    <w:p>
-      <w:pPr>
-        <w:numPr>
-          <w:ilvl w:val="0"/>
-          <w:numId w:val="15"/>
-        </w:numPr>
-        <w:spacing w:before="100" w:beforeAutospacing="1" w:after="100" w:afterAutospacing="1"/>
-        <w:rPr>
-          <w:rFonts w:ascii="Arial" w:eastAsia="Times New Roman" w:hAnsi="Arial" w:cs="Arial"/>
-          <w:sz w:val="20"/>
-          <w:szCs w:val="20"/>
-        </w:rPr>
-      </w:pPr>
-      <w:proofErr w:type="gramStart"/>
-      <w:r>
-        <w:rPr>
-          <w:rFonts w:ascii="Arial" w:eastAsia="Times New Roman" w:hAnsi="Arial" w:cs="Arial"/>
-          <w:sz w:val="20"/>
-          <w:szCs w:val="20"/>
-        </w:rPr>
-        <w:t>optimized</w:t>
-      </w:r>
-      <w:proofErr w:type="gramEnd"/>
-      <w:r>
-        <w:rPr>
-          <w:rFonts w:ascii="Arial" w:eastAsia="Times New Roman" w:hAnsi="Arial" w:cs="Arial"/>
-          <w:sz w:val="20"/>
-          <w:szCs w:val="20"/>
-        </w:rPr>
-        <w:t xml:space="preserve"> profile added/configured?</w:t>
-      </w:r>
-    </w:p>
-    <w:p>
-      <w:pPr>
-        <w:numPr>
-          <w:ilvl w:val="0"/>
-          <w:numId w:val="15"/>
-        </w:numPr>
-        <w:spacing w:before="100" w:beforeAutospacing="1" w:after="100" w:afterAutospacing="1"/>
-        <w:rPr>
-          <w:rFonts w:ascii="Arial" w:eastAsia="Times New Roman" w:hAnsi="Arial" w:cs="Arial"/>
-          <w:sz w:val="20"/>
-          <w:szCs w:val="20"/>
-        </w:rPr>
-      </w:pPr>
-      <w:r>
-        <w:rPr>
-          <w:rFonts w:ascii="Arial" w:eastAsia="Times New Roman" w:hAnsi="Arial" w:cs="Arial"/>
-          <w:sz w:val="20"/>
-          <w:szCs w:val="20"/>
-        </w:rPr>
-        <w:t xml:space="preserve">Joomla! - </w:t>
-      </w:r>
-      <w:proofErr w:type="gramStart"/>
-      <w:r>
-        <w:rPr>
-          <w:rFonts w:ascii="Arial" w:eastAsia="Times New Roman" w:hAnsi="Arial" w:cs="Arial"/>
-          <w:sz w:val="20"/>
-          <w:szCs w:val="20"/>
-        </w:rPr>
-        <w:t>editors</w:t>
-      </w:r>
-      <w:proofErr w:type="gramEnd"/>
-      <w:r>
-        <w:rPr>
-          <w:rFonts w:ascii="Arial" w:eastAsia="Times New Roman" w:hAnsi="Arial" w:cs="Arial"/>
-          <w:sz w:val="20"/>
-          <w:szCs w:val="20"/>
-        </w:rPr>
-        <w:t>-</w:t>
-      </w:r>
-      <w:proofErr w:type="spellStart"/>
-      <w:r>
-        <w:rPr>
-          <w:rFonts w:ascii="Arial" w:eastAsia="Times New Roman" w:hAnsi="Arial" w:cs="Arial"/>
-          <w:sz w:val="20"/>
-          <w:szCs w:val="20"/>
-        </w:rPr>
-        <w:t>xtd</w:t>
-      </w:r>
-      <w:proofErr w:type="spellEnd"/>
-      <w:r>
-        <w:rPr>
-          <w:rFonts w:ascii="Arial" w:eastAsia="Times New Roman" w:hAnsi="Arial" w:cs="Arial"/>
-          <w:sz w:val="20"/>
-          <w:szCs w:val="20"/>
-        </w:rPr>
-        <w:t xml:space="preserve"> plugins unpublished?</w:t>
-      </w:r>
-    </w:p>
-    <w:p>
-      <w:pPr>
-        <w:spacing w:before="100" w:beforeAutospacing="1" w:after="100" w:afterAutospacing="1"/>
-        <w:outlineLvl w:val="1"/>
+      </w:pPr>
+      <w:bookmarkStart w:id="6" w:name="user-content-xmap"/>
+      <w:bookmarkEnd w:id="6"/>
+      <w:r>
         <w:rPr>
           <w:rFonts w:ascii="Arial" w:eastAsia="Times New Roman" w:hAnsi="Arial" w:cs="Arial"/>
           <w:b/>
@@ -1577,10 +1216,8 @@
           <w:sz w:val="36"/>
           <w:szCs w:val="36"/>
         </w:rPr>
-      </w:pPr>
-      <w:bookmarkStart w:id="7" w:name="user-content-xmap"/>
-      <w:bookmarkEnd w:id="7"/>
-      <w:proofErr w:type="spellStart"/>
+        <w:t>OS</w:t>
+      </w:r>
       <w:r>
         <w:rPr>
           <w:rFonts w:ascii="Arial" w:eastAsia="Times New Roman" w:hAnsi="Arial" w:cs="Arial"/>
@@ -1589,9 +1226,8 @@
           <w:sz w:val="36"/>
           <w:szCs w:val="36"/>
         </w:rPr>
-        <w:t>XMap</w:t>
-      </w:r>
-      <w:proofErr w:type="spellEnd"/>
+        <w:t>Map</w:t>
+      </w:r>
     </w:p>
     <w:p>
       <w:pPr>
@@ -1634,35 +1270,25 @@
           <w:sz w:val="20"/>
           <w:szCs w:val="20"/>
         </w:rPr>
-        <w:t xml:space="preserve">Add line </w:t>
-      </w:r>
-      <w:proofErr w:type="gramStart"/>
-      <w:r>
-        <w:rPr>
-          <w:rFonts w:ascii="Arial" w:eastAsia="Times New Roman" w:hAnsi="Arial" w:cs="Arial"/>
-          <w:sz w:val="20"/>
-          <w:szCs w:val="20"/>
-        </w:rPr>
-        <w:t>to .</w:t>
-      </w:r>
-      <w:proofErr w:type="spellStart"/>
-      <w:r>
-        <w:rPr>
-          <w:rFonts w:ascii="Arial" w:eastAsia="Times New Roman" w:hAnsi="Arial" w:cs="Arial"/>
-          <w:sz w:val="20"/>
-          <w:szCs w:val="20"/>
-        </w:rPr>
-        <w:t>htaccess</w:t>
-      </w:r>
-      <w:proofErr w:type="spellEnd"/>
-      <w:proofErr w:type="gramEnd"/>
-      <w:r>
-        <w:rPr>
-          <w:rFonts w:ascii="Arial" w:eastAsia="Times New Roman" w:hAnsi="Arial" w:cs="Arial"/>
-          <w:sz w:val="20"/>
-          <w:szCs w:val="20"/>
-        </w:rPr>
-        <w:t xml:space="preserve"> to show XMAP sitemap as sitemap.xml?</w:t>
+        <w:t xml:space="preserve">Add line to .htaccess to show </w:t>
+      </w:r>
+      <w:r>
+        <w:rPr>
+          <w:rFonts w:ascii="Arial" w:eastAsia="Times New Roman" w:hAnsi="Arial" w:cs="Arial"/>
+          <w:sz w:val="20"/>
+          <w:szCs w:val="20"/>
+        </w:rPr>
+        <w:t>OS</w:t>
+      </w:r>
+      <w:bookmarkStart w:id="7" w:name="_GoBack"/>
+      <w:bookmarkEnd w:id="7"/>
+      <w:r>
+        <w:rPr>
+          <w:rFonts w:ascii="Arial" w:eastAsia="Times New Roman" w:hAnsi="Arial" w:cs="Arial"/>
+          <w:sz w:val="20"/>
+          <w:szCs w:val="20"/>
+        </w:rPr>
+        <w:t>MAP sitemap as sitemap.xml?</w:t>
       </w:r>
       <w:r>
         <w:rPr>
@@ -1673,7 +1299,6 @@
         <w:t xml:space="preserve"> (</w:t>
       </w:r>
       <w:hyperlink r:id="rId8" w:history="1">
-        <w:proofErr w:type="gramStart"/>
         <w:r>
           <w:rPr>
             <w:rStyle w:val="Hyperlink"/>
@@ -1683,7 +1308,6 @@
           </w:rPr>
           <w:t>example</w:t>
         </w:r>
-        <w:proofErr w:type="gramEnd"/>
       </w:hyperlink>
       <w:r>
         <w:rPr>
@@ -1701,23 +1325,13 @@
         </w:rPr>
         <w:t xml:space="preserve"> </w:t>
       </w:r>
-      <w:proofErr w:type="spellStart"/>
-      <w:r>
-        <w:rPr>
-          <w:rFonts w:ascii="Arial" w:eastAsia="Times New Roman" w:hAnsi="Arial" w:cs="Arial"/>
-          <w:sz w:val="20"/>
-          <w:szCs w:val="20"/>
-        </w:rPr>
-        <w:t>Carefull</w:t>
-      </w:r>
-      <w:proofErr w:type="spellEnd"/>
-      <w:r>
-        <w:rPr>
-          <w:rFonts w:ascii="Arial" w:eastAsia="Times New Roman" w:hAnsi="Arial" w:cs="Arial"/>
-          <w:sz w:val="20"/>
-          <w:szCs w:val="20"/>
-        </w:rPr>
-        <w:t>: use a different solution for multilingual sites.</w:t>
+      <w:r>
+        <w:rPr>
+          <w:rFonts w:ascii="Arial" w:eastAsia="Times New Roman" w:hAnsi="Arial" w:cs="Arial"/>
+          <w:sz w:val="20"/>
+          <w:szCs w:val="20"/>
+        </w:rPr>
+        <w:t>Carefull: use a different solution for multilingual sites.</w:t>
       </w:r>
     </w:p>
     <w:p>
@@ -1847,7 +1461,6 @@
       </w:pPr>
       <w:bookmarkStart w:id="9" w:name="user-content-optimisation--seo"/>
       <w:bookmarkEnd w:id="9"/>
-      <w:proofErr w:type="spellStart"/>
       <w:r>
         <w:rPr>
           <w:rFonts w:ascii="Arial" w:eastAsia="Times New Roman" w:hAnsi="Arial" w:cs="Arial"/>
@@ -1856,18 +1469,7 @@
           <w:sz w:val="36"/>
           <w:szCs w:val="36"/>
         </w:rPr>
-        <w:t>Optimisation</w:t>
-      </w:r>
-      <w:proofErr w:type="spellEnd"/>
-      <w:r>
-        <w:rPr>
-          <w:rFonts w:ascii="Arial" w:eastAsia="Times New Roman" w:hAnsi="Arial" w:cs="Arial"/>
-          <w:b/>
-          <w:bCs/>
-          <w:sz w:val="36"/>
-          <w:szCs w:val="36"/>
-        </w:rPr>
-        <w:t xml:space="preserve"> / SEO</w:t>
+        <w:t>Optimisation / SEO</w:t>
       </w:r>
     </w:p>
     <w:p>
@@ -1927,23 +1529,13 @@
           <w:szCs w:val="20"/>
         </w:rPr>
       </w:pPr>
-      <w:proofErr w:type="spellStart"/>
-      <w:r>
-        <w:rPr>
-          <w:rFonts w:ascii="Arial" w:eastAsia="Times New Roman" w:hAnsi="Arial" w:cs="Arial"/>
-          <w:sz w:val="20"/>
-          <w:szCs w:val="20"/>
-        </w:rPr>
-        <w:t>Mootools</w:t>
-      </w:r>
-      <w:proofErr w:type="spellEnd"/>
-      <w:r>
-        <w:rPr>
-          <w:rFonts w:ascii="Arial" w:eastAsia="Times New Roman" w:hAnsi="Arial" w:cs="Arial"/>
-          <w:sz w:val="20"/>
-          <w:szCs w:val="20"/>
-        </w:rPr>
-        <w:t xml:space="preserve"> enabler/disabler active?</w:t>
+      <w:r>
+        <w:rPr>
+          <w:rFonts w:ascii="Arial" w:eastAsia="Times New Roman" w:hAnsi="Arial" w:cs="Arial"/>
+          <w:sz w:val="20"/>
+          <w:szCs w:val="20"/>
+        </w:rPr>
+        <w:t>Mootools enabler/disabler active?</w:t>
       </w:r>
       <w:r>
         <w:rPr>
@@ -1954,7 +1546,6 @@
         <w:t xml:space="preserve"> (</w:t>
       </w:r>
       <w:hyperlink r:id="rId9" w:history="1">
-        <w:proofErr w:type="spellStart"/>
         <w:r>
           <w:rPr>
             <w:rStyle w:val="Hyperlink"/>
@@ -1962,17 +1553,7 @@
             <w:sz w:val="20"/>
             <w:szCs w:val="20"/>
           </w:rPr>
-          <w:t>Mootools</w:t>
-        </w:r>
-        <w:proofErr w:type="spellEnd"/>
-        <w:r>
-          <w:rPr>
-            <w:rStyle w:val="Hyperlink"/>
-            <w:rFonts w:ascii="Arial" w:eastAsia="Times New Roman" w:hAnsi="Arial" w:cs="Arial"/>
-            <w:sz w:val="20"/>
-            <w:szCs w:val="20"/>
-          </w:rPr>
-          <w:t xml:space="preserve"> Enabler/Disabler</w:t>
+          <w:t>Mootools Enabler/Disabler</w:t>
         </w:r>
       </w:hyperlink>
       <w:r>
@@ -2025,83 +1606,29 @@
           <w:sz w:val="20"/>
           <w:szCs w:val="20"/>
         </w:rPr>
-        <w:t>Cleared cache/</w:t>
-      </w:r>
-      <w:proofErr w:type="spellStart"/>
-      <w:r>
-        <w:rPr>
-          <w:rFonts w:ascii="Arial" w:eastAsia="Times New Roman" w:hAnsi="Arial" w:cs="Arial"/>
-          <w:sz w:val="20"/>
-          <w:szCs w:val="20"/>
-        </w:rPr>
-        <w:t>tmp</w:t>
-      </w:r>
-      <w:proofErr w:type="spellEnd"/>
-      <w:r>
-        <w:rPr>
-          <w:rFonts w:ascii="Arial" w:eastAsia="Times New Roman" w:hAnsi="Arial" w:cs="Arial"/>
-          <w:sz w:val="20"/>
-          <w:szCs w:val="20"/>
-        </w:rPr>
-        <w:t xml:space="preserve"> folders?</w:t>
-      </w:r>
-    </w:p>
-    <w:p>
-      <w:pPr>
-        <w:numPr>
-          <w:ilvl w:val="0"/>
-          <w:numId w:val="15"/>
-        </w:numPr>
-        <w:spacing w:before="100" w:beforeAutospacing="1" w:after="100" w:afterAutospacing="1"/>
-        <w:rPr>
-          <w:rFonts w:ascii="Arial" w:eastAsia="Times New Roman" w:hAnsi="Arial" w:cs="Arial"/>
-          <w:sz w:val="20"/>
-          <w:szCs w:val="20"/>
-        </w:rPr>
-      </w:pPr>
-      <w:r>
-        <w:rPr>
-          <w:rFonts w:ascii="Arial" w:eastAsia="Times New Roman" w:hAnsi="Arial" w:cs="Arial"/>
-          <w:sz w:val="20"/>
-          <w:szCs w:val="20"/>
-        </w:rPr>
-        <w:t xml:space="preserve">JCH Optimize pro / </w:t>
-      </w:r>
-      <w:proofErr w:type="spellStart"/>
-      <w:r>
-        <w:rPr>
-          <w:rFonts w:ascii="Arial" w:eastAsia="Times New Roman" w:hAnsi="Arial" w:cs="Arial"/>
-          <w:sz w:val="20"/>
-          <w:szCs w:val="20"/>
-        </w:rPr>
-        <w:t>Scriptmerge</w:t>
-      </w:r>
-      <w:proofErr w:type="spellEnd"/>
-      <w:r>
-        <w:rPr>
-          <w:rFonts w:ascii="Arial" w:eastAsia="Times New Roman" w:hAnsi="Arial" w:cs="Arial"/>
-          <w:sz w:val="20"/>
-          <w:szCs w:val="20"/>
-        </w:rPr>
-        <w:t xml:space="preserve"> / </w:t>
-      </w:r>
-      <w:proofErr w:type="spellStart"/>
-      <w:r>
-        <w:rPr>
-          <w:rFonts w:ascii="Arial" w:eastAsia="Times New Roman" w:hAnsi="Arial" w:cs="Arial"/>
-          <w:sz w:val="20"/>
-          <w:szCs w:val="20"/>
-        </w:rPr>
-        <w:t>jBetolo</w:t>
-      </w:r>
-      <w:proofErr w:type="spellEnd"/>
-      <w:r>
-        <w:rPr>
-          <w:rFonts w:ascii="Arial" w:eastAsia="Times New Roman" w:hAnsi="Arial" w:cs="Arial"/>
-          <w:sz w:val="20"/>
-          <w:szCs w:val="20"/>
-        </w:rPr>
-        <w:t xml:space="preserve"> installed and configured</w:t>
+        <w:t>Cleared cache/tmp folders?</w:t>
+      </w:r>
+    </w:p>
+    <w:p>
+      <w:pPr>
+        <w:numPr>
+          <w:ilvl w:val="0"/>
+          <w:numId w:val="15"/>
+        </w:numPr>
+        <w:spacing w:before="100" w:beforeAutospacing="1" w:after="100" w:afterAutospacing="1"/>
+        <w:rPr>
+          <w:rFonts w:ascii="Arial" w:eastAsia="Times New Roman" w:hAnsi="Arial" w:cs="Arial"/>
+          <w:sz w:val="20"/>
+          <w:szCs w:val="20"/>
+        </w:rPr>
+      </w:pPr>
+      <w:r>
+        <w:rPr>
+          <w:rFonts w:ascii="Arial" w:eastAsia="Times New Roman" w:hAnsi="Arial" w:cs="Arial"/>
+          <w:sz w:val="20"/>
+          <w:szCs w:val="20"/>
+        </w:rPr>
+        <w:t>JCH Optimize pro / Scriptmerge / jBetolo installed and configured</w:t>
       </w:r>
     </w:p>
     <w:p>
@@ -2167,25 +1694,7 @@
           <w:sz w:val="20"/>
           <w:szCs w:val="20"/>
         </w:rPr>
-        <w:t xml:space="preserve">Social Share / </w:t>
-      </w:r>
-      <w:proofErr w:type="spellStart"/>
-      <w:r>
-        <w:rPr>
-          <w:rFonts w:ascii="Arial" w:eastAsia="Times New Roman" w:hAnsi="Arial" w:cs="Arial"/>
-          <w:sz w:val="20"/>
-          <w:szCs w:val="20"/>
-        </w:rPr>
-        <w:t>AddThis</w:t>
-      </w:r>
-      <w:proofErr w:type="spellEnd"/>
-      <w:r>
-        <w:rPr>
-          <w:rFonts w:ascii="Arial" w:eastAsia="Times New Roman" w:hAnsi="Arial" w:cs="Arial"/>
-          <w:sz w:val="20"/>
-          <w:szCs w:val="20"/>
-        </w:rPr>
-        <w:t xml:space="preserve"> installed and configured?</w:t>
+        <w:t>Social Share / AddThis installed and configured?</w:t>
       </w:r>
     </w:p>
     <w:p>
@@ -2297,25 +1806,13 @@
           <w:szCs w:val="20"/>
         </w:rPr>
       </w:pPr>
-      <w:proofErr w:type="spellStart"/>
-      <w:proofErr w:type="gramStart"/>
-      <w:r>
-        <w:rPr>
-          <w:rFonts w:ascii="Arial" w:eastAsia="Times New Roman" w:hAnsi="Arial" w:cs="Arial"/>
-          <w:sz w:val="20"/>
-          <w:szCs w:val="20"/>
-        </w:rPr>
-        <w:t>myJoomla</w:t>
-      </w:r>
-      <w:proofErr w:type="spellEnd"/>
-      <w:proofErr w:type="gramEnd"/>
-      <w:r>
-        <w:rPr>
-          <w:rFonts w:ascii="Arial" w:eastAsia="Times New Roman" w:hAnsi="Arial" w:cs="Arial"/>
-          <w:sz w:val="20"/>
-          <w:szCs w:val="20"/>
-        </w:rPr>
-        <w:t xml:space="preserve"> audit done? (</w:t>
+      <w:r>
+        <w:rPr>
+          <w:rFonts w:ascii="Arial" w:eastAsia="Times New Roman" w:hAnsi="Arial" w:cs="Arial"/>
+          <w:sz w:val="20"/>
+          <w:szCs w:val="20"/>
+        </w:rPr>
+        <w:t>myJoomla audit done? (</w:t>
       </w:r>
       <w:hyperlink r:id="rId11" w:history="1">
         <w:r>
@@ -2325,39 +1822,8 @@
             <w:sz w:val="20"/>
             <w:szCs w:val="20"/>
           </w:rPr>
-          <w:t>{</w:t>
+          <w:t>{manage}.myJoomla</w:t>
         </w:r>
-        <w:proofErr w:type="gramStart"/>
-        <w:r>
-          <w:rPr>
-            <w:rStyle w:val="Hyperlink"/>
-            <w:rFonts w:ascii="Arial" w:eastAsia="Times New Roman" w:hAnsi="Arial" w:cs="Arial"/>
-            <w:sz w:val="20"/>
-            <w:szCs w:val="20"/>
-          </w:rPr>
-          <w:t>manage</w:t>
-        </w:r>
-        <w:proofErr w:type="gramEnd"/>
-        <w:r>
-          <w:rPr>
-            <w:rStyle w:val="Hyperlink"/>
-            <w:rFonts w:ascii="Arial" w:eastAsia="Times New Roman" w:hAnsi="Arial" w:cs="Arial"/>
-            <w:sz w:val="20"/>
-            <w:szCs w:val="20"/>
-          </w:rPr>
-          <w:t>}.</w:t>
-        </w:r>
-        <w:proofErr w:type="spellStart"/>
-        <w:r>
-          <w:rPr>
-            <w:rStyle w:val="Hyperlink"/>
-            <w:rFonts w:ascii="Arial" w:eastAsia="Times New Roman" w:hAnsi="Arial" w:cs="Arial"/>
-            <w:sz w:val="20"/>
-            <w:szCs w:val="20"/>
-          </w:rPr>
-          <w:t>myJoomla</w:t>
-        </w:r>
-        <w:proofErr w:type="spellEnd"/>
       </w:hyperlink>
       <w:r>
         <w:rPr>
@@ -2431,18 +1897,8 @@
           <w:sz w:val="20"/>
           <w:szCs w:val="20"/>
         </w:rPr>
-        <w:t>(</w:t>
-      </w:r>
-      <w:proofErr w:type="gramStart"/>
-      <w:r>
-        <w:rPr>
-          <w:rFonts w:ascii="Arial" w:eastAsia="Times New Roman" w:hAnsi="Arial" w:cs="Arial"/>
-          <w:sz w:val="20"/>
-          <w:szCs w:val="20"/>
-        </w:rPr>
-        <w:t>S)</w:t>
-      </w:r>
-      <w:proofErr w:type="gramEnd"/>
+        <w:t>(S)</w:t>
+      </w:r>
       <w:r>
         <w:rPr>
           <w:rFonts w:ascii="Arial" w:eastAsia="Times New Roman" w:hAnsi="Arial" w:cs="Arial"/>
@@ -2465,63 +1921,35 @@
           <w:szCs w:val="20"/>
         </w:rPr>
       </w:pPr>
-      <w:proofErr w:type="spellStart"/>
-      <w:r>
-        <w:rPr>
-          <w:rFonts w:ascii="Arial" w:eastAsia="Times New Roman" w:hAnsi="Arial" w:cs="Arial"/>
-          <w:sz w:val="20"/>
-          <w:szCs w:val="20"/>
-        </w:rPr>
-        <w:t>Trainingwebsite</w:t>
-      </w:r>
-      <w:proofErr w:type="spellEnd"/>
-      <w:r>
-        <w:rPr>
-          <w:rFonts w:ascii="Arial" w:eastAsia="Times New Roman" w:hAnsi="Arial" w:cs="Arial"/>
-          <w:sz w:val="20"/>
-          <w:szCs w:val="20"/>
-        </w:rPr>
-        <w:t xml:space="preserve"> archived and removed?</w:t>
-      </w:r>
-    </w:p>
-    <w:p>
-      <w:pPr>
-        <w:numPr>
-          <w:ilvl w:val="0"/>
-          <w:numId w:val="15"/>
-        </w:numPr>
-        <w:spacing w:before="100" w:beforeAutospacing="1" w:after="100" w:afterAutospacing="1"/>
-        <w:rPr>
-          <w:rFonts w:ascii="Arial" w:eastAsia="Times New Roman" w:hAnsi="Arial" w:cs="Arial"/>
-          <w:sz w:val="20"/>
-          <w:szCs w:val="20"/>
-        </w:rPr>
-      </w:pPr>
-      <w:r>
-        <w:rPr>
-          <w:rFonts w:ascii="Arial" w:eastAsia="Times New Roman" w:hAnsi="Arial" w:cs="Arial"/>
-          <w:sz w:val="20"/>
-          <w:szCs w:val="20"/>
-        </w:rPr>
-        <w:t>Website checked outside your own network/</w:t>
-      </w:r>
-      <w:proofErr w:type="spellStart"/>
-      <w:r>
-        <w:rPr>
-          <w:rFonts w:ascii="Arial" w:eastAsia="Times New Roman" w:hAnsi="Arial" w:cs="Arial"/>
-          <w:sz w:val="20"/>
-          <w:szCs w:val="20"/>
-        </w:rPr>
-        <w:t>dns</w:t>
-      </w:r>
-      <w:proofErr w:type="spellEnd"/>
-      <w:r>
-        <w:rPr>
-          <w:rFonts w:ascii="Arial" w:eastAsia="Times New Roman" w:hAnsi="Arial" w:cs="Arial"/>
-          <w:sz w:val="20"/>
-          <w:szCs w:val="20"/>
-        </w:rPr>
-        <w:t>?</w:t>
+      <w:r>
+        <w:rPr>
+          <w:rFonts w:ascii="Arial" w:eastAsia="Times New Roman" w:hAnsi="Arial" w:cs="Arial"/>
+          <w:sz w:val="20"/>
+          <w:szCs w:val="20"/>
+        </w:rPr>
+        <w:t>Trainingwebsite archived and removed?</w:t>
+      </w:r>
+    </w:p>
+    <w:p>
+      <w:pPr>
+        <w:numPr>
+          <w:ilvl w:val="0"/>
+          <w:numId w:val="15"/>
+        </w:numPr>
+        <w:spacing w:before="100" w:beforeAutospacing="1" w:after="100" w:afterAutospacing="1"/>
+        <w:rPr>
+          <w:rFonts w:ascii="Arial" w:eastAsia="Times New Roman" w:hAnsi="Arial" w:cs="Arial"/>
+          <w:sz w:val="20"/>
+          <w:szCs w:val="20"/>
+        </w:rPr>
+      </w:pPr>
+      <w:r>
+        <w:rPr>
+          <w:rFonts w:ascii="Arial" w:eastAsia="Times New Roman" w:hAnsi="Arial" w:cs="Arial"/>
+          <w:sz w:val="20"/>
+          <w:szCs w:val="20"/>
+        </w:rPr>
+        <w:t>Website checked outside your own network/dns?</w:t>
       </w:r>
     </w:p>
     <w:p>
@@ -2573,7 +2001,6 @@
         <w:t xml:space="preserve">, </w:t>
       </w:r>
       <w:hyperlink r:id="rId13" w:history="1">
-        <w:proofErr w:type="spellStart"/>
         <w:r>
           <w:rPr>
             <w:rStyle w:val="Hyperlink"/>
@@ -2581,17 +2008,7 @@
             <w:sz w:val="20"/>
             <w:szCs w:val="20"/>
           </w:rPr>
-          <w:t>PageSpeed</w:t>
-        </w:r>
-        <w:proofErr w:type="spellEnd"/>
-        <w:r>
-          <w:rPr>
-            <w:rStyle w:val="Hyperlink"/>
-            <w:rFonts w:ascii="Arial" w:eastAsia="Times New Roman" w:hAnsi="Arial" w:cs="Arial"/>
-            <w:sz w:val="20"/>
-            <w:szCs w:val="20"/>
-          </w:rPr>
-          <w:t xml:space="preserve"> Insights</w:t>
+          <w:t>PageSpeed Insights</w:t>
         </w:r>
       </w:hyperlink>
       <w:r>
@@ -2603,7 +2020,6 @@
         <w:t xml:space="preserve">, </w:t>
       </w:r>
       <w:hyperlink r:id="rId14" w:history="1">
-        <w:proofErr w:type="spellStart"/>
         <w:r>
           <w:rPr>
             <w:rStyle w:val="Hyperlink"/>
@@ -2613,7 +2029,6 @@
           </w:rPr>
           <w:t>webpagetest</w:t>
         </w:r>
-        <w:proofErr w:type="spellEnd"/>
       </w:hyperlink>
       <w:r>
         <w:rPr>

</xml_diff>

<commit_message>
Groepsmail / Mass mail
Groepsmail uitgeschakeld / Mass mail disabled toegevoegd
</commit_message>
<xml_diff>
--- a/Joomla.Live.Checklist.English.docx
+++ b/Joomla.Live.Checklist.English.docx
@@ -327,6 +327,50 @@
           <w:sz w:val="20"/>
           <w:szCs w:val="20"/>
         </w:rPr>
+        <w:t>Mail Settings setup and SMTP server setup?</w:t>
+      </w:r>
+    </w:p>
+    <w:p>
+      <w:pPr>
+        <w:numPr>
+          <w:ilvl w:val="0"/>
+          <w:numId w:val="15"/>
+        </w:numPr>
+        <w:spacing w:before="100" w:beforeAutospacing="1" w:after="100" w:afterAutospacing="1"/>
+        <w:rPr>
+          <w:rFonts w:ascii="Arial" w:eastAsia="Times New Roman" w:hAnsi="Arial" w:cs="Arial"/>
+          <w:sz w:val="20"/>
+          <w:szCs w:val="20"/>
+        </w:rPr>
+      </w:pPr>
+      <w:r>
+        <w:rPr>
+          <w:rFonts w:ascii="Arial" w:eastAsia="Times New Roman" w:hAnsi="Arial" w:cs="Arial"/>
+          <w:sz w:val="20"/>
+          <w:szCs w:val="20"/>
+        </w:rPr>
+        <w:t>Mass Mail disabled?</w:t>
+      </w:r>
+    </w:p>
+    <w:p>
+      <w:pPr>
+        <w:numPr>
+          <w:ilvl w:val="0"/>
+          <w:numId w:val="15"/>
+        </w:numPr>
+        <w:spacing w:before="100" w:beforeAutospacing="1" w:after="100" w:afterAutospacing="1"/>
+        <w:rPr>
+          <w:rFonts w:ascii="Arial" w:eastAsia="Times New Roman" w:hAnsi="Arial" w:cs="Arial"/>
+          <w:sz w:val="20"/>
+          <w:szCs w:val="20"/>
+        </w:rPr>
+      </w:pPr>
+      <w:r>
+        <w:rPr>
+          <w:rFonts w:ascii="Arial" w:eastAsia="Times New Roman" w:hAnsi="Arial" w:cs="Arial"/>
+          <w:sz w:val="20"/>
+          <w:szCs w:val="20"/>
+        </w:rPr>
         <w:t xml:space="preserve">Server </w:t>
       </w:r>
       <w:proofErr w:type="spellStart"/>
@@ -361,28 +405,8 @@
           <w:szCs w:val="20"/>
         </w:rPr>
       </w:pPr>
-      <w:r>
-        <w:rPr>
-          <w:rFonts w:ascii="Arial" w:eastAsia="Times New Roman" w:hAnsi="Arial" w:cs="Arial"/>
-          <w:sz w:val="20"/>
-          <w:szCs w:val="20"/>
-        </w:rPr>
-        <w:t>Mail Settings setup and SMTP server setup?</w:t>
-      </w:r>
-    </w:p>
-    <w:p>
-      <w:pPr>
-        <w:numPr>
-          <w:ilvl w:val="0"/>
-          <w:numId w:val="15"/>
-        </w:numPr>
-        <w:spacing w:before="100" w:beforeAutospacing="1" w:after="100" w:afterAutospacing="1"/>
-        <w:rPr>
-          <w:rFonts w:ascii="Arial" w:eastAsia="Times New Roman" w:hAnsi="Arial" w:cs="Arial"/>
-          <w:sz w:val="20"/>
-          <w:szCs w:val="20"/>
-        </w:rPr>
-      </w:pPr>
+      <w:bookmarkStart w:id="1" w:name="_GoBack"/>
+      <w:bookmarkEnd w:id="1"/>
       <w:r>
         <w:rPr>
           <w:rFonts w:ascii="Arial" w:eastAsia="Times New Roman" w:hAnsi="Arial" w:cs="Arial"/>
@@ -426,8 +450,8 @@
           <w:szCs w:val="36"/>
         </w:rPr>
       </w:pPr>
-      <w:bookmarkStart w:id="1" w:name="user-content-users"/>
-      <w:bookmarkEnd w:id="1"/>
+      <w:bookmarkStart w:id="2" w:name="user-content-users"/>
+      <w:bookmarkEnd w:id="2"/>
       <w:r>
         <w:rPr>
           <w:rFonts w:ascii="Arial" w:eastAsia="Times New Roman" w:hAnsi="Arial" w:cs="Arial"/>
@@ -565,8 +589,8 @@
           <w:szCs w:val="36"/>
         </w:rPr>
       </w:pPr>
-      <w:bookmarkStart w:id="2" w:name="user-content-content"/>
-      <w:bookmarkEnd w:id="2"/>
+      <w:bookmarkStart w:id="3" w:name="user-content-content"/>
+      <w:bookmarkEnd w:id="3"/>
       <w:r>
         <w:rPr>
           <w:rFonts w:ascii="Arial" w:eastAsia="Times New Roman" w:hAnsi="Arial" w:cs="Arial"/>
@@ -1142,8 +1166,8 @@
           <w:szCs w:val="36"/>
         </w:rPr>
       </w:pPr>
-      <w:bookmarkStart w:id="3" w:name="user-content-htaccess"/>
-      <w:bookmarkEnd w:id="3"/>
+      <w:bookmarkStart w:id="4" w:name="user-content-htaccess"/>
+      <w:bookmarkEnd w:id="4"/>
       <w:proofErr w:type="gramStart"/>
       <w:r>
         <w:rPr>
@@ -1317,8 +1341,8 @@
           <w:szCs w:val="36"/>
         </w:rPr>
       </w:pPr>
-      <w:bookmarkStart w:id="4" w:name="user-content-security"/>
-      <w:bookmarkEnd w:id="4"/>
+      <w:bookmarkStart w:id="5" w:name="user-content-security"/>
+      <w:bookmarkEnd w:id="5"/>
       <w:r>
         <w:rPr>
           <w:rFonts w:ascii="Arial" w:eastAsia="Times New Roman" w:hAnsi="Arial" w:cs="Arial"/>
@@ -1349,6 +1373,7 @@
           <w:sz w:val="20"/>
           <w:szCs w:val="20"/>
         </w:rPr>
+        <w:lastRenderedPageBreak/>
         <w:t xml:space="preserve">Admin Tools Pro / </w:t>
       </w:r>
       <w:proofErr w:type="spellStart"/>
@@ -1423,7 +1448,6 @@
           <w:sz w:val="20"/>
           <w:szCs w:val="20"/>
         </w:rPr>
-        <w:lastRenderedPageBreak/>
         <w:t>Prevent blocking own IP-addresses</w:t>
       </w:r>
     </w:p>
@@ -1461,8 +1485,8 @@
           <w:szCs w:val="36"/>
         </w:rPr>
       </w:pPr>
-      <w:bookmarkStart w:id="5" w:name="user-content-jce-editor"/>
-      <w:bookmarkEnd w:id="5"/>
+      <w:bookmarkStart w:id="6" w:name="user-content-jce-editor"/>
+      <w:bookmarkEnd w:id="6"/>
       <w:r>
         <w:rPr>
           <w:rFonts w:ascii="Arial" w:eastAsia="Times New Roman" w:hAnsi="Arial" w:cs="Arial"/>
@@ -1576,8 +1600,8 @@
           <w:szCs w:val="36"/>
         </w:rPr>
       </w:pPr>
-      <w:bookmarkStart w:id="6" w:name="user-content-xmap"/>
-      <w:bookmarkEnd w:id="6"/>
+      <w:bookmarkStart w:id="7" w:name="user-content-xmap"/>
+      <w:bookmarkEnd w:id="7"/>
       <w:proofErr w:type="spellStart"/>
       <w:r>
         <w:rPr>
@@ -1778,8 +1802,8 @@
           <w:szCs w:val="36"/>
         </w:rPr>
       </w:pPr>
-      <w:bookmarkStart w:id="7" w:name="user-content-https"/>
-      <w:bookmarkEnd w:id="7"/>
+      <w:bookmarkStart w:id="8" w:name="user-content-https"/>
+      <w:bookmarkEnd w:id="8"/>
       <w:r>
         <w:rPr>
           <w:rFonts w:ascii="Arial" w:eastAsia="Times New Roman" w:hAnsi="Arial" w:cs="Arial"/>
@@ -1847,8 +1871,8 @@
           <w:szCs w:val="36"/>
         </w:rPr>
       </w:pPr>
-      <w:bookmarkStart w:id="8" w:name="user-content-optimisation--seo"/>
-      <w:bookmarkEnd w:id="8"/>
+      <w:bookmarkStart w:id="9" w:name="user-content-optimisation--seo"/>
+      <w:bookmarkEnd w:id="9"/>
       <w:proofErr w:type="spellStart"/>
       <w:r>
         <w:rPr>
@@ -2065,8 +2089,6 @@
         </w:rPr>
         <w:t xml:space="preserve"> compress/merge installed and configured?</w:t>
       </w:r>
-      <w:bookmarkStart w:id="9" w:name="_GoBack"/>
-      <w:bookmarkEnd w:id="9"/>
     </w:p>
     <w:p>
       <w:pPr>

</xml_diff>

<commit_message>
Replaced YSlow with GTMetrix
</commit_message>
<xml_diff>
--- a/Joomla.Live.Checklist.English.docx
+++ b/Joomla.Live.Checklist.English.docx
@@ -1,6 +1,6 @@
 
 <file path=word/document.xml><?xml version="1.0" encoding="utf-8"?>
-<w:document xmlns:wpc="http://schemas.microsoft.com/office/word/2010/wordprocessingCanvas" xmlns:mo="http://schemas.microsoft.com/office/mac/office/2008/main" xmlns:mc="http://schemas.openxmlformats.org/markup-compatibility/2006" xmlns:mv="urn:schemas-microsoft-com:mac:vml" xmlns:o="urn:schemas-microsoft-com:office:office" xmlns:r="http://schemas.openxmlformats.org/officeDocument/2006/relationships" xmlns:m="http://schemas.openxmlformats.org/officeDocument/2006/math" xmlns:v="urn:schemas-microsoft-com:vml" xmlns:wp14="http://schemas.microsoft.com/office/word/2010/wordprocessingDrawing" xmlns:wp="http://schemas.openxmlformats.org/drawingml/2006/wordprocessingDrawing" xmlns:w10="urn:schemas-microsoft-com:office:word" xmlns:w="http://schemas.openxmlformats.org/wordprocessingml/2006/main" xmlns:w14="http://schemas.microsoft.com/office/word/2010/wordml" xmlns:wpg="http://schemas.microsoft.com/office/word/2010/wordprocessingGroup" xmlns:wpi="http://schemas.microsoft.com/office/word/2010/wordprocessingInk" xmlns:wne="http://schemas.microsoft.com/office/word/2006/wordml" xmlns:wps="http://schemas.microsoft.com/office/word/2010/wordprocessingShape" mc:Ignorable="w14 wp14">
+<w:document xmlns:wpc="http://schemas.microsoft.com/office/word/2010/wordprocessingCanvas" xmlns:mo="http://schemas.microsoft.com/office/mac/office/2008/main" xmlns:mc="http://schemas.openxmlformats.org/markup-compatibility/2006" xmlns:mv="urn:schemas-microsoft-com:mac:vml" xmlns:o="urn:schemas-microsoft-com:office:office" xmlns:r="http://schemas.openxmlformats.org/officeDocument/2006/relationships" xmlns:m="http://schemas.openxmlformats.org/officeDocument/2006/math" xmlns:v="urn:schemas-microsoft-com:vml" xmlns:wp14="http://schemas.microsoft.com/office/word/2010/wordprocessingDrawing" xmlns:wp="http://schemas.openxmlformats.org/drawingml/2006/wordprocessingDrawing" xmlns:w10="urn:schemas-microsoft-com:office:word" xmlns:w="http://schemas.openxmlformats.org/wordprocessingml/2006/main" xmlns:w14="http://schemas.microsoft.com/office/word/2010/wordml" xmlns:w15="http://schemas.microsoft.com/office/word/2012/wordml" xmlns:wpg="http://schemas.microsoft.com/office/word/2010/wordprocessingGroup" xmlns:wpi="http://schemas.microsoft.com/office/word/2010/wordprocessingInk" xmlns:wne="http://schemas.microsoft.com/office/word/2006/wordml" xmlns:wps="http://schemas.microsoft.com/office/word/2010/wordprocessingShape" mc:Ignorable="w14 w15 wp14">
   <w:body>
     <w:p>
       <w:pPr>
@@ -22,10 +22,101 @@
           <w:sz w:val="36"/>
           <w:szCs w:val="36"/>
         </w:rPr>
-        <w:t>Joomla</w:t>
-      </w:r>
-      <w:proofErr w:type="gramStart"/>
-      <w:r>
+        <w:t>Joomla!/Extensions</w:t>
+      </w:r>
+    </w:p>
+    <w:p>
+      <w:pPr>
+        <w:numPr>
+          <w:ilvl w:val="0"/>
+          <w:numId w:val="13"/>
+        </w:numPr>
+        <w:spacing w:before="100" w:beforeAutospacing="1" w:after="100" w:afterAutospacing="1"/>
+        <w:rPr>
+          <w:rFonts w:ascii="Arial" w:eastAsia="Times New Roman" w:hAnsi="Arial" w:cs="Arial"/>
+          <w:sz w:val="20"/>
+          <w:szCs w:val="20"/>
+        </w:rPr>
+      </w:pPr>
+      <w:r>
+        <w:rPr>
+          <w:rFonts w:ascii="Arial" w:eastAsia="Times New Roman" w:hAnsi="Arial" w:cs="Arial"/>
+          <w:sz w:val="20"/>
+          <w:szCs w:val="20"/>
+        </w:rPr>
+        <w:t>Unpublish or uninstalled all unused extensions?</w:t>
+      </w:r>
+    </w:p>
+    <w:p>
+      <w:pPr>
+        <w:numPr>
+          <w:ilvl w:val="0"/>
+          <w:numId w:val="13"/>
+        </w:numPr>
+        <w:spacing w:before="100" w:beforeAutospacing="1" w:after="100" w:afterAutospacing="1"/>
+        <w:rPr>
+          <w:rFonts w:ascii="Arial" w:eastAsia="Times New Roman" w:hAnsi="Arial" w:cs="Arial"/>
+          <w:sz w:val="20"/>
+          <w:szCs w:val="20"/>
+        </w:rPr>
+      </w:pPr>
+      <w:r>
+        <w:rPr>
+          <w:rFonts w:ascii="Arial" w:eastAsia="Times New Roman" w:hAnsi="Arial" w:cs="Arial"/>
+          <w:sz w:val="20"/>
+          <w:szCs w:val="20"/>
+        </w:rPr>
+        <w:t>Joomla and all extensions are up-to-date?</w:t>
+      </w:r>
+    </w:p>
+    <w:p>
+      <w:pPr>
+        <w:numPr>
+          <w:ilvl w:val="0"/>
+          <w:numId w:val="13"/>
+        </w:numPr>
+        <w:spacing w:before="100" w:beforeAutospacing="1" w:after="100" w:afterAutospacing="1"/>
+        <w:rPr>
+          <w:rFonts w:ascii="Arial" w:eastAsia="Times New Roman" w:hAnsi="Arial" w:cs="Arial"/>
+          <w:sz w:val="20"/>
+          <w:szCs w:val="20"/>
+        </w:rPr>
+      </w:pPr>
+      <w:r>
+        <w:rPr>
+          <w:rFonts w:ascii="Arial" w:eastAsia="Times New Roman" w:hAnsi="Arial" w:cs="Arial"/>
+          <w:sz w:val="20"/>
+          <w:szCs w:val="20"/>
+        </w:rPr>
+        <w:t>Uninstalled all unused templates?</w:t>
+      </w:r>
+    </w:p>
+    <w:p>
+      <w:pPr>
+        <w:numPr>
+          <w:ilvl w:val="0"/>
+          <w:numId w:val="13"/>
+        </w:numPr>
+        <w:spacing w:before="100" w:beforeAutospacing="1" w:after="100" w:afterAutospacing="1"/>
+        <w:rPr>
+          <w:rFonts w:ascii="Arial" w:eastAsia="Times New Roman" w:hAnsi="Arial" w:cs="Arial"/>
+          <w:sz w:val="20"/>
+          <w:szCs w:val="20"/>
+        </w:rPr>
+      </w:pPr>
+      <w:r>
+        <w:rPr>
+          <w:rFonts w:ascii="Arial" w:eastAsia="Times New Roman" w:hAnsi="Arial" w:cs="Arial"/>
+          <w:sz w:val="20"/>
+          <w:szCs w:val="20"/>
+        </w:rPr>
+        <w:t>ACL Manager installed and configured?</w:t>
+      </w:r>
+    </w:p>
+    <w:p>
+      <w:pPr>
+        <w:spacing w:before="100" w:beforeAutospacing="1" w:after="100" w:afterAutospacing="1"/>
+        <w:outlineLvl w:val="1"/>
         <w:rPr>
           <w:rFonts w:ascii="Arial" w:eastAsia="Times New Roman" w:hAnsi="Arial" w:cs="Arial"/>
           <w:b/>
@@ -33,9 +124,9 @@
           <w:sz w:val="36"/>
           <w:szCs w:val="36"/>
         </w:rPr>
-        <w:t>!/</w:t>
-      </w:r>
-      <w:proofErr w:type="gramEnd"/>
+      </w:pPr>
+      <w:bookmarkStart w:id="0" w:name="user-content-joomla-configuration"/>
+      <w:bookmarkEnd w:id="0"/>
       <w:r>
         <w:rPr>
           <w:rFonts w:ascii="Arial" w:eastAsia="Times New Roman" w:hAnsi="Arial" w:cs="Arial"/>
@@ -44,106 +135,230 @@
           <w:sz w:val="36"/>
           <w:szCs w:val="36"/>
         </w:rPr>
-        <w:t>Extensions</w:t>
-      </w:r>
-    </w:p>
-    <w:p>
-      <w:pPr>
-        <w:numPr>
-          <w:ilvl w:val="0"/>
-          <w:numId w:val="13"/>
-        </w:numPr>
-        <w:spacing w:before="100" w:beforeAutospacing="1" w:after="100" w:afterAutospacing="1"/>
-        <w:rPr>
-          <w:rFonts w:ascii="Arial" w:eastAsia="Times New Roman" w:hAnsi="Arial" w:cs="Arial"/>
-          <w:sz w:val="20"/>
-          <w:szCs w:val="20"/>
-        </w:rPr>
-      </w:pPr>
-      <w:proofErr w:type="spellStart"/>
-      <w:r>
-        <w:rPr>
-          <w:rFonts w:ascii="Arial" w:eastAsia="Times New Roman" w:hAnsi="Arial" w:cs="Arial"/>
-          <w:sz w:val="20"/>
-          <w:szCs w:val="20"/>
-        </w:rPr>
-        <w:t>Unpublish</w:t>
-      </w:r>
-      <w:proofErr w:type="spellEnd"/>
-      <w:r>
-        <w:rPr>
-          <w:rFonts w:ascii="Arial" w:eastAsia="Times New Roman" w:hAnsi="Arial" w:cs="Arial"/>
-          <w:sz w:val="20"/>
-          <w:szCs w:val="20"/>
-        </w:rPr>
-        <w:t xml:space="preserve"> or uninstalled all unused extensions?</w:t>
-      </w:r>
-    </w:p>
-    <w:p>
-      <w:pPr>
-        <w:numPr>
-          <w:ilvl w:val="0"/>
-          <w:numId w:val="13"/>
-        </w:numPr>
-        <w:spacing w:before="100" w:beforeAutospacing="1" w:after="100" w:afterAutospacing="1"/>
-        <w:rPr>
-          <w:rFonts w:ascii="Arial" w:eastAsia="Times New Roman" w:hAnsi="Arial" w:cs="Arial"/>
-          <w:sz w:val="20"/>
-          <w:szCs w:val="20"/>
-        </w:rPr>
-      </w:pPr>
-      <w:r>
-        <w:rPr>
-          <w:rFonts w:ascii="Arial" w:eastAsia="Times New Roman" w:hAnsi="Arial" w:cs="Arial"/>
-          <w:sz w:val="20"/>
-          <w:szCs w:val="20"/>
-        </w:rPr>
-        <w:t>Joomla and all extensions are up-to-date?</w:t>
-      </w:r>
-    </w:p>
-    <w:p>
-      <w:pPr>
-        <w:numPr>
-          <w:ilvl w:val="0"/>
-          <w:numId w:val="13"/>
-        </w:numPr>
-        <w:spacing w:before="100" w:beforeAutospacing="1" w:after="100" w:afterAutospacing="1"/>
-        <w:rPr>
-          <w:rFonts w:ascii="Arial" w:eastAsia="Times New Roman" w:hAnsi="Arial" w:cs="Arial"/>
-          <w:sz w:val="20"/>
-          <w:szCs w:val="20"/>
-        </w:rPr>
-      </w:pPr>
-      <w:r>
-        <w:rPr>
-          <w:rFonts w:ascii="Arial" w:eastAsia="Times New Roman" w:hAnsi="Arial" w:cs="Arial"/>
-          <w:sz w:val="20"/>
-          <w:szCs w:val="20"/>
-        </w:rPr>
-        <w:t>Uninstalled all unused templates?</w:t>
-      </w:r>
-    </w:p>
-    <w:p>
-      <w:pPr>
-        <w:numPr>
-          <w:ilvl w:val="0"/>
-          <w:numId w:val="13"/>
-        </w:numPr>
-        <w:spacing w:before="100" w:beforeAutospacing="1" w:after="100" w:afterAutospacing="1"/>
-        <w:rPr>
-          <w:rFonts w:ascii="Arial" w:eastAsia="Times New Roman" w:hAnsi="Arial" w:cs="Arial"/>
-          <w:sz w:val="20"/>
-          <w:szCs w:val="20"/>
-        </w:rPr>
-      </w:pPr>
-      <w:r>
-        <w:rPr>
-          <w:rFonts w:ascii="Arial" w:eastAsia="Times New Roman" w:hAnsi="Arial" w:cs="Arial"/>
-          <w:sz w:val="20"/>
-          <w:szCs w:val="20"/>
-        </w:rPr>
-        <w:t>ACL Manager installed and configured?</w:t>
-      </w:r>
+        <w:t>Joomla! configuration</w:t>
+      </w:r>
+    </w:p>
+    <w:p>
+      <w:pPr>
+        <w:numPr>
+          <w:ilvl w:val="0"/>
+          <w:numId w:val="15"/>
+        </w:numPr>
+        <w:spacing w:before="100" w:beforeAutospacing="1" w:after="100" w:afterAutospacing="1"/>
+        <w:rPr>
+          <w:rFonts w:ascii="Arial" w:eastAsia="Times New Roman" w:hAnsi="Arial" w:cs="Arial"/>
+          <w:sz w:val="20"/>
+          <w:szCs w:val="20"/>
+        </w:rPr>
+      </w:pPr>
+      <w:r>
+        <w:rPr>
+          <w:rFonts w:ascii="Arial" w:eastAsia="Times New Roman" w:hAnsi="Arial" w:cs="Arial"/>
+          <w:sz w:val="20"/>
+          <w:szCs w:val="20"/>
+        </w:rPr>
+        <w:t>ReCaptcha private/public keys?</w:t>
+      </w:r>
+    </w:p>
+    <w:p>
+      <w:pPr>
+        <w:numPr>
+          <w:ilvl w:val="0"/>
+          <w:numId w:val="15"/>
+        </w:numPr>
+        <w:spacing w:before="100" w:beforeAutospacing="1" w:after="100" w:afterAutospacing="1"/>
+        <w:rPr>
+          <w:rFonts w:ascii="Arial" w:eastAsia="Times New Roman" w:hAnsi="Arial" w:cs="Arial"/>
+          <w:sz w:val="20"/>
+          <w:szCs w:val="20"/>
+        </w:rPr>
+      </w:pPr>
+      <w:r>
+        <w:rPr>
+          <w:rFonts w:ascii="Arial" w:eastAsia="Times New Roman" w:hAnsi="Arial" w:cs="Arial"/>
+          <w:sz w:val="20"/>
+          <w:szCs w:val="20"/>
+        </w:rPr>
+        <w:t>Default Captcha set?</w:t>
+      </w:r>
+    </w:p>
+    <w:p>
+      <w:pPr>
+        <w:numPr>
+          <w:ilvl w:val="0"/>
+          <w:numId w:val="15"/>
+        </w:numPr>
+        <w:spacing w:before="100" w:beforeAutospacing="1" w:after="100" w:afterAutospacing="1"/>
+        <w:rPr>
+          <w:rFonts w:ascii="Arial" w:eastAsia="Times New Roman" w:hAnsi="Arial" w:cs="Arial"/>
+          <w:sz w:val="20"/>
+          <w:szCs w:val="20"/>
+        </w:rPr>
+      </w:pPr>
+      <w:r>
+        <w:rPr>
+          <w:rFonts w:ascii="Arial" w:eastAsia="Times New Roman" w:hAnsi="Arial" w:cs="Arial"/>
+          <w:sz w:val="20"/>
+          <w:szCs w:val="20"/>
+        </w:rPr>
+        <w:t>Error reporting disabled?</w:t>
+      </w:r>
+    </w:p>
+    <w:p>
+      <w:pPr>
+        <w:numPr>
+          <w:ilvl w:val="0"/>
+          <w:numId w:val="15"/>
+        </w:numPr>
+        <w:spacing w:before="100" w:beforeAutospacing="1" w:after="100" w:afterAutospacing="1"/>
+        <w:rPr>
+          <w:rFonts w:ascii="Arial" w:eastAsia="Times New Roman" w:hAnsi="Arial" w:cs="Arial"/>
+          <w:sz w:val="20"/>
+          <w:szCs w:val="20"/>
+        </w:rPr>
+      </w:pPr>
+      <w:r>
+        <w:rPr>
+          <w:rFonts w:ascii="Arial" w:eastAsia="Times New Roman" w:hAnsi="Arial" w:cs="Arial"/>
+          <w:sz w:val="20"/>
+          <w:szCs w:val="20"/>
+        </w:rPr>
+        <w:t>General email address setup?</w:t>
+      </w:r>
+    </w:p>
+    <w:p>
+      <w:pPr>
+        <w:numPr>
+          <w:ilvl w:val="0"/>
+          <w:numId w:val="15"/>
+        </w:numPr>
+        <w:spacing w:before="100" w:beforeAutospacing="1" w:after="100" w:afterAutospacing="1"/>
+        <w:rPr>
+          <w:rFonts w:ascii="Arial" w:eastAsia="Times New Roman" w:hAnsi="Arial" w:cs="Arial"/>
+          <w:sz w:val="20"/>
+          <w:szCs w:val="20"/>
+        </w:rPr>
+      </w:pPr>
+      <w:r>
+        <w:rPr>
+          <w:rFonts w:ascii="Arial" w:eastAsia="Times New Roman" w:hAnsi="Arial" w:cs="Arial"/>
+          <w:sz w:val="20"/>
+          <w:szCs w:val="20"/>
+        </w:rPr>
+        <w:t>Mail Settings setup and SMTP server setup?</w:t>
+      </w:r>
+    </w:p>
+    <w:p>
+      <w:pPr>
+        <w:numPr>
+          <w:ilvl w:val="0"/>
+          <w:numId w:val="15"/>
+        </w:numPr>
+        <w:spacing w:before="100" w:beforeAutospacing="1" w:after="100" w:afterAutospacing="1"/>
+        <w:rPr>
+          <w:rFonts w:ascii="Arial" w:eastAsia="Times New Roman" w:hAnsi="Arial" w:cs="Arial"/>
+          <w:sz w:val="20"/>
+          <w:szCs w:val="20"/>
+        </w:rPr>
+      </w:pPr>
+      <w:r>
+        <w:rPr>
+          <w:rFonts w:ascii="Arial" w:eastAsia="Times New Roman" w:hAnsi="Arial" w:cs="Arial"/>
+          <w:sz w:val="20"/>
+          <w:szCs w:val="20"/>
+        </w:rPr>
+        <w:t>Mass Mail disabled?</w:t>
+      </w:r>
+    </w:p>
+    <w:p>
+      <w:pPr>
+        <w:numPr>
+          <w:ilvl w:val="0"/>
+          <w:numId w:val="15"/>
+        </w:numPr>
+        <w:spacing w:before="100" w:beforeAutospacing="1" w:after="100" w:afterAutospacing="1"/>
+        <w:rPr>
+          <w:rFonts w:ascii="Arial" w:eastAsia="Times New Roman" w:hAnsi="Arial" w:cs="Arial"/>
+          <w:sz w:val="20"/>
+          <w:szCs w:val="20"/>
+        </w:rPr>
+      </w:pPr>
+      <w:r>
+        <w:rPr>
+          <w:rFonts w:ascii="Arial" w:eastAsia="Times New Roman" w:hAnsi="Arial" w:cs="Arial"/>
+          <w:sz w:val="20"/>
+          <w:szCs w:val="20"/>
+        </w:rPr>
+        <w:t>Server timezone set correctly?</w:t>
+      </w:r>
+    </w:p>
+    <w:p>
+      <w:pPr>
+        <w:numPr>
+          <w:ilvl w:val="0"/>
+          <w:numId w:val="15"/>
+        </w:numPr>
+        <w:spacing w:before="100" w:beforeAutospacing="1" w:after="100" w:afterAutospacing="1"/>
+        <w:rPr>
+          <w:rFonts w:ascii="Arial" w:eastAsia="Times New Roman" w:hAnsi="Arial" w:cs="Arial"/>
+          <w:sz w:val="20"/>
+          <w:szCs w:val="20"/>
+        </w:rPr>
+      </w:pPr>
+      <w:r>
+        <w:rPr>
+          <w:rFonts w:ascii="Arial" w:eastAsia="Times New Roman" w:hAnsi="Arial" w:cs="Arial"/>
+          <w:sz w:val="20"/>
+          <w:szCs w:val="20"/>
+        </w:rPr>
+        <w:t>Session settings setup?</w:t>
+      </w:r>
+    </w:p>
+    <w:p>
+      <w:pPr>
+        <w:numPr>
+          <w:ilvl w:val="0"/>
+          <w:numId w:val="15"/>
+        </w:numPr>
+        <w:spacing w:before="100" w:beforeAutospacing="1" w:after="100" w:afterAutospacing="1"/>
+        <w:rPr>
+          <w:rFonts w:ascii="Arial" w:eastAsia="Times New Roman" w:hAnsi="Arial" w:cs="Arial"/>
+          <w:sz w:val="20"/>
+          <w:szCs w:val="20"/>
+        </w:rPr>
+      </w:pPr>
+      <w:r>
+        <w:rPr>
+          <w:rFonts w:ascii="Arial" w:eastAsia="Times New Roman" w:hAnsi="Arial" w:cs="Arial"/>
+          <w:sz w:val="20"/>
+          <w:szCs w:val="20"/>
+        </w:rPr>
+        <w:t>Template "Preview Module Positions" disabled?</w:t>
+      </w:r>
+    </w:p>
+    <w:p>
+      <w:pPr>
+        <w:numPr>
+          <w:ilvl w:val="0"/>
+          <w:numId w:val="15"/>
+        </w:numPr>
+        <w:spacing w:before="100" w:beforeAutospacing="1" w:after="100" w:afterAutospacing="1"/>
+        <w:rPr>
+          <w:rFonts w:ascii="Arial" w:eastAsia="Times New Roman" w:hAnsi="Arial" w:cs="Arial"/>
+          <w:sz w:val="20"/>
+          <w:szCs w:val="20"/>
+        </w:rPr>
+      </w:pPr>
+      <w:r>
+        <w:rPr>
+          <w:rFonts w:ascii="Arial" w:eastAsia="Times New Roman" w:hAnsi="Arial" w:cs="Arial"/>
+          <w:sz w:val="20"/>
+          <w:szCs w:val="20"/>
+        </w:rPr>
+        <w:t>Feed Email Address to “No Email”?</w:t>
+      </w:r>
+      <w:bookmarkStart w:id="1" w:name="_GoBack"/>
+      <w:bookmarkEnd w:id="1"/>
     </w:p>
     <w:p>
       <w:pPr>
@@ -157,8 +372,8 @@
           <w:szCs w:val="36"/>
         </w:rPr>
       </w:pPr>
-      <w:bookmarkStart w:id="0" w:name="user-content-joomla-configuration"/>
-      <w:bookmarkEnd w:id="0"/>
+      <w:bookmarkStart w:id="2" w:name="user-content-users"/>
+      <w:bookmarkEnd w:id="2"/>
       <w:r>
         <w:rPr>
           <w:rFonts w:ascii="Arial" w:eastAsia="Times New Roman" w:hAnsi="Arial" w:cs="Arial"/>
@@ -167,10 +382,117 @@
           <w:sz w:val="36"/>
           <w:szCs w:val="36"/>
         </w:rPr>
-        <w:t xml:space="preserve">Joomla! </w:t>
-      </w:r>
-      <w:proofErr w:type="gramStart"/>
-      <w:r>
+        <w:t>Users</w:t>
+      </w:r>
+    </w:p>
+    <w:p>
+      <w:pPr>
+        <w:numPr>
+          <w:ilvl w:val="0"/>
+          <w:numId w:val="15"/>
+        </w:numPr>
+        <w:spacing w:before="100" w:beforeAutospacing="1" w:after="100" w:afterAutospacing="1"/>
+        <w:rPr>
+          <w:rFonts w:ascii="Arial" w:eastAsia="Times New Roman" w:hAnsi="Arial" w:cs="Arial"/>
+          <w:sz w:val="20"/>
+          <w:szCs w:val="20"/>
+        </w:rPr>
+      </w:pPr>
+      <w:r>
+        <w:rPr>
+          <w:rFonts w:ascii="Arial" w:eastAsia="Times New Roman" w:hAnsi="Arial" w:cs="Arial"/>
+          <w:sz w:val="20"/>
+          <w:szCs w:val="20"/>
+        </w:rPr>
+        <w:t xml:space="preserve">Removed all unused </w:t>
+      </w:r>
+      <w:r>
+        <w:rPr>
+          <w:rFonts w:ascii="Arial" w:eastAsia="Times New Roman" w:hAnsi="Arial" w:cs="Arial"/>
+          <w:sz w:val="20"/>
+          <w:szCs w:val="20"/>
+        </w:rPr>
+        <w:t>Users from User Manager</w:t>
+      </w:r>
+      <w:r>
+        <w:rPr>
+          <w:rFonts w:ascii="Arial" w:eastAsia="Times New Roman" w:hAnsi="Arial" w:cs="Arial"/>
+          <w:sz w:val="20"/>
+          <w:szCs w:val="20"/>
+        </w:rPr>
+        <w:t>?</w:t>
+      </w:r>
+    </w:p>
+    <w:p>
+      <w:pPr>
+        <w:numPr>
+          <w:ilvl w:val="0"/>
+          <w:numId w:val="15"/>
+        </w:numPr>
+        <w:spacing w:before="100" w:beforeAutospacing="1" w:after="100" w:afterAutospacing="1"/>
+        <w:rPr>
+          <w:rFonts w:ascii="Arial" w:eastAsia="Times New Roman" w:hAnsi="Arial" w:cs="Arial"/>
+          <w:sz w:val="20"/>
+          <w:szCs w:val="20"/>
+        </w:rPr>
+      </w:pPr>
+      <w:r>
+        <w:rPr>
+          <w:rFonts w:ascii="Arial" w:eastAsia="Times New Roman" w:hAnsi="Arial" w:cs="Arial"/>
+          <w:sz w:val="20"/>
+          <w:szCs w:val="20"/>
+        </w:rPr>
+        <w:t>Removed all unused User Groups?</w:t>
+      </w:r>
+    </w:p>
+    <w:p>
+      <w:pPr>
+        <w:numPr>
+          <w:ilvl w:val="0"/>
+          <w:numId w:val="15"/>
+        </w:numPr>
+        <w:spacing w:before="100" w:beforeAutospacing="1" w:after="100" w:afterAutospacing="1"/>
+        <w:rPr>
+          <w:rFonts w:ascii="Arial" w:eastAsia="Times New Roman" w:hAnsi="Arial" w:cs="Arial"/>
+          <w:sz w:val="20"/>
+          <w:szCs w:val="20"/>
+        </w:rPr>
+      </w:pPr>
+      <w:r>
+        <w:rPr>
+          <w:rFonts w:ascii="Arial" w:eastAsia="Times New Roman" w:hAnsi="Arial" w:cs="Arial"/>
+          <w:sz w:val="20"/>
+          <w:szCs w:val="20"/>
+        </w:rPr>
+        <w:t>Allow User Registration: no (if necessary)?</w:t>
+      </w:r>
+    </w:p>
+    <w:p>
+      <w:pPr>
+        <w:numPr>
+          <w:ilvl w:val="0"/>
+          <w:numId w:val="15"/>
+        </w:numPr>
+        <w:spacing w:before="100" w:beforeAutospacing="1" w:after="100" w:afterAutospacing="1"/>
+        <w:rPr>
+          <w:rFonts w:ascii="Arial" w:eastAsia="Times New Roman" w:hAnsi="Arial" w:cs="Arial"/>
+          <w:sz w:val="20"/>
+          <w:szCs w:val="20"/>
+        </w:rPr>
+      </w:pPr>
+      <w:r>
+        <w:rPr>
+          <w:rFonts w:ascii="Arial" w:eastAsia="Times New Roman" w:hAnsi="Arial" w:cs="Arial"/>
+          <w:sz w:val="20"/>
+          <w:szCs w:val="20"/>
+        </w:rPr>
+        <w:t>Password complexity setup?</w:t>
+      </w:r>
+    </w:p>
+    <w:p>
+      <w:pPr>
+        <w:spacing w:before="100" w:beforeAutospacing="1" w:after="100" w:afterAutospacing="1"/>
+        <w:outlineLvl w:val="1"/>
         <w:rPr>
           <w:rFonts w:ascii="Arial" w:eastAsia="Times New Roman" w:hAnsi="Arial" w:cs="Arial"/>
           <w:b/>
@@ -178,268 +500,10 @@
           <w:sz w:val="36"/>
           <w:szCs w:val="36"/>
         </w:rPr>
-        <w:t>configuration</w:t>
-      </w:r>
-      <w:proofErr w:type="gramEnd"/>
-    </w:p>
-    <w:p>
-      <w:pPr>
-        <w:numPr>
-          <w:ilvl w:val="0"/>
-          <w:numId w:val="15"/>
-        </w:numPr>
-        <w:spacing w:before="100" w:beforeAutospacing="1" w:after="100" w:afterAutospacing="1"/>
-        <w:rPr>
-          <w:rFonts w:ascii="Arial" w:eastAsia="Times New Roman" w:hAnsi="Arial" w:cs="Arial"/>
-          <w:sz w:val="20"/>
-          <w:szCs w:val="20"/>
-        </w:rPr>
-      </w:pPr>
-      <w:proofErr w:type="spellStart"/>
-      <w:r>
-        <w:rPr>
-          <w:rFonts w:ascii="Arial" w:eastAsia="Times New Roman" w:hAnsi="Arial" w:cs="Arial"/>
-          <w:sz w:val="20"/>
-          <w:szCs w:val="20"/>
-        </w:rPr>
-        <w:t>ReCaptcha</w:t>
-      </w:r>
-      <w:proofErr w:type="spellEnd"/>
-      <w:r>
-        <w:rPr>
-          <w:rFonts w:ascii="Arial" w:eastAsia="Times New Roman" w:hAnsi="Arial" w:cs="Arial"/>
-          <w:sz w:val="20"/>
-          <w:szCs w:val="20"/>
-        </w:rPr>
-        <w:t xml:space="preserve"> private/public keys?</w:t>
-      </w:r>
-    </w:p>
-    <w:p>
-      <w:pPr>
-        <w:numPr>
-          <w:ilvl w:val="0"/>
-          <w:numId w:val="15"/>
-        </w:numPr>
-        <w:spacing w:before="100" w:beforeAutospacing="1" w:after="100" w:afterAutospacing="1"/>
-        <w:rPr>
-          <w:rFonts w:ascii="Arial" w:eastAsia="Times New Roman" w:hAnsi="Arial" w:cs="Arial"/>
-          <w:sz w:val="20"/>
-          <w:szCs w:val="20"/>
-        </w:rPr>
-      </w:pPr>
-      <w:proofErr w:type="gramStart"/>
-      <w:r>
-        <w:rPr>
-          <w:rFonts w:ascii="Arial" w:eastAsia="Times New Roman" w:hAnsi="Arial" w:cs="Arial"/>
-          <w:sz w:val="20"/>
-          <w:szCs w:val="20"/>
-        </w:rPr>
-        <w:t xml:space="preserve">Default </w:t>
-      </w:r>
-      <w:proofErr w:type="spellStart"/>
-      <w:r>
-        <w:rPr>
-          <w:rFonts w:ascii="Arial" w:eastAsia="Times New Roman" w:hAnsi="Arial" w:cs="Arial"/>
-          <w:sz w:val="20"/>
-          <w:szCs w:val="20"/>
-        </w:rPr>
-        <w:t>Captcha</w:t>
-      </w:r>
-      <w:proofErr w:type="spellEnd"/>
-      <w:r>
-        <w:rPr>
-          <w:rFonts w:ascii="Arial" w:eastAsia="Times New Roman" w:hAnsi="Arial" w:cs="Arial"/>
-          <w:sz w:val="20"/>
-          <w:szCs w:val="20"/>
-        </w:rPr>
-        <w:t xml:space="preserve"> set</w:t>
-      </w:r>
-      <w:proofErr w:type="gramEnd"/>
-      <w:r>
-        <w:rPr>
-          <w:rFonts w:ascii="Arial" w:eastAsia="Times New Roman" w:hAnsi="Arial" w:cs="Arial"/>
-          <w:sz w:val="20"/>
-          <w:szCs w:val="20"/>
-        </w:rPr>
-        <w:t>?</w:t>
-      </w:r>
-    </w:p>
-    <w:p>
-      <w:pPr>
-        <w:numPr>
-          <w:ilvl w:val="0"/>
-          <w:numId w:val="15"/>
-        </w:numPr>
-        <w:spacing w:before="100" w:beforeAutospacing="1" w:after="100" w:afterAutospacing="1"/>
-        <w:rPr>
-          <w:rFonts w:ascii="Arial" w:eastAsia="Times New Roman" w:hAnsi="Arial" w:cs="Arial"/>
-          <w:sz w:val="20"/>
-          <w:szCs w:val="20"/>
-        </w:rPr>
-      </w:pPr>
-      <w:r>
-        <w:rPr>
-          <w:rFonts w:ascii="Arial" w:eastAsia="Times New Roman" w:hAnsi="Arial" w:cs="Arial"/>
-          <w:sz w:val="20"/>
-          <w:szCs w:val="20"/>
-        </w:rPr>
-        <w:t>Error reporting disabled?</w:t>
-      </w:r>
-    </w:p>
-    <w:p>
-      <w:pPr>
-        <w:numPr>
-          <w:ilvl w:val="0"/>
-          <w:numId w:val="15"/>
-        </w:numPr>
-        <w:spacing w:before="100" w:beforeAutospacing="1" w:after="100" w:afterAutospacing="1"/>
-        <w:rPr>
-          <w:rFonts w:ascii="Arial" w:eastAsia="Times New Roman" w:hAnsi="Arial" w:cs="Arial"/>
-          <w:sz w:val="20"/>
-          <w:szCs w:val="20"/>
-        </w:rPr>
-      </w:pPr>
-      <w:r>
-        <w:rPr>
-          <w:rFonts w:ascii="Arial" w:eastAsia="Times New Roman" w:hAnsi="Arial" w:cs="Arial"/>
-          <w:sz w:val="20"/>
-          <w:szCs w:val="20"/>
-        </w:rPr>
-        <w:t>General email address setup?</w:t>
-      </w:r>
-    </w:p>
-    <w:p>
-      <w:pPr>
-        <w:numPr>
-          <w:ilvl w:val="0"/>
-          <w:numId w:val="15"/>
-        </w:numPr>
-        <w:spacing w:before="100" w:beforeAutospacing="1" w:after="100" w:afterAutospacing="1"/>
-        <w:rPr>
-          <w:rFonts w:ascii="Arial" w:eastAsia="Times New Roman" w:hAnsi="Arial" w:cs="Arial"/>
-          <w:sz w:val="20"/>
-          <w:szCs w:val="20"/>
-        </w:rPr>
-      </w:pPr>
-      <w:r>
-        <w:rPr>
-          <w:rFonts w:ascii="Arial" w:eastAsia="Times New Roman" w:hAnsi="Arial" w:cs="Arial"/>
-          <w:sz w:val="20"/>
-          <w:szCs w:val="20"/>
-        </w:rPr>
-        <w:t>Mail Settings setup and SMTP server setup?</w:t>
-      </w:r>
-    </w:p>
-    <w:p>
-      <w:pPr>
-        <w:numPr>
-          <w:ilvl w:val="0"/>
-          <w:numId w:val="15"/>
-        </w:numPr>
-        <w:spacing w:before="100" w:beforeAutospacing="1" w:after="100" w:afterAutospacing="1"/>
-        <w:rPr>
-          <w:rFonts w:ascii="Arial" w:eastAsia="Times New Roman" w:hAnsi="Arial" w:cs="Arial"/>
-          <w:sz w:val="20"/>
-          <w:szCs w:val="20"/>
-        </w:rPr>
-      </w:pPr>
-      <w:r>
-        <w:rPr>
-          <w:rFonts w:ascii="Arial" w:eastAsia="Times New Roman" w:hAnsi="Arial" w:cs="Arial"/>
-          <w:sz w:val="20"/>
-          <w:szCs w:val="20"/>
-        </w:rPr>
-        <w:t>Mass Mail disabled?</w:t>
-      </w:r>
-    </w:p>
-    <w:p>
-      <w:pPr>
-        <w:numPr>
-          <w:ilvl w:val="0"/>
-          <w:numId w:val="15"/>
-        </w:numPr>
-        <w:spacing w:before="100" w:beforeAutospacing="1" w:after="100" w:afterAutospacing="1"/>
-        <w:rPr>
-          <w:rFonts w:ascii="Arial" w:eastAsia="Times New Roman" w:hAnsi="Arial" w:cs="Arial"/>
-          <w:sz w:val="20"/>
-          <w:szCs w:val="20"/>
-        </w:rPr>
-      </w:pPr>
-      <w:r>
-        <w:rPr>
-          <w:rFonts w:ascii="Arial" w:eastAsia="Times New Roman" w:hAnsi="Arial" w:cs="Arial"/>
-          <w:sz w:val="20"/>
-          <w:szCs w:val="20"/>
-        </w:rPr>
-        <w:t xml:space="preserve">Server </w:t>
-      </w:r>
-      <w:proofErr w:type="spellStart"/>
-      <w:r>
-        <w:rPr>
-          <w:rFonts w:ascii="Arial" w:eastAsia="Times New Roman" w:hAnsi="Arial" w:cs="Arial"/>
-          <w:sz w:val="20"/>
-          <w:szCs w:val="20"/>
-        </w:rPr>
-        <w:t>timezone</w:t>
-      </w:r>
-      <w:proofErr w:type="spellEnd"/>
-      <w:r>
-        <w:rPr>
-          <w:rFonts w:ascii="Arial" w:eastAsia="Times New Roman" w:hAnsi="Arial" w:cs="Arial"/>
-          <w:sz w:val="20"/>
-          <w:szCs w:val="20"/>
-        </w:rPr>
-        <w:t xml:space="preserve"> set correctly?</w:t>
-      </w:r>
-    </w:p>
-    <w:p>
-      <w:pPr>
-        <w:numPr>
-          <w:ilvl w:val="0"/>
-          <w:numId w:val="15"/>
-        </w:numPr>
-        <w:spacing w:before="100" w:beforeAutospacing="1" w:after="100" w:afterAutospacing="1"/>
-        <w:rPr>
-          <w:rFonts w:ascii="Arial" w:eastAsia="Times New Roman" w:hAnsi="Arial" w:cs="Arial"/>
-          <w:sz w:val="20"/>
-          <w:szCs w:val="20"/>
-        </w:rPr>
-      </w:pPr>
-      <w:r>
-        <w:rPr>
-          <w:rFonts w:ascii="Arial" w:eastAsia="Times New Roman" w:hAnsi="Arial" w:cs="Arial"/>
-          <w:sz w:val="20"/>
-          <w:szCs w:val="20"/>
-        </w:rPr>
-        <w:t>Session settings setup?</w:t>
-      </w:r>
-    </w:p>
-    <w:p>
-      <w:pPr>
-        <w:numPr>
-          <w:ilvl w:val="0"/>
-          <w:numId w:val="15"/>
-        </w:numPr>
-        <w:spacing w:before="100" w:beforeAutospacing="1" w:after="100" w:afterAutospacing="1"/>
-        <w:rPr>
-          <w:rFonts w:ascii="Arial" w:eastAsia="Times New Roman" w:hAnsi="Arial" w:cs="Arial"/>
-          <w:sz w:val="20"/>
-          <w:szCs w:val="20"/>
-        </w:rPr>
-      </w:pPr>
-      <w:r>
-        <w:rPr>
-          <w:rFonts w:ascii="Arial" w:eastAsia="Times New Roman" w:hAnsi="Arial" w:cs="Arial"/>
-          <w:sz w:val="20"/>
-          <w:szCs w:val="20"/>
-        </w:rPr>
-        <w:t>Template "Preview Module Positions" disabled?</w:t>
-      </w:r>
-    </w:p>
-    <w:p>
-      <w:pPr>
-        <w:spacing w:before="100" w:beforeAutospacing="1" w:after="100" w:afterAutospacing="1"/>
-        <w:outlineLvl w:val="1"/>
+      </w:pPr>
+      <w:bookmarkStart w:id="3" w:name="user-content-content"/>
+      <w:bookmarkEnd w:id="3"/>
+      <w:r>
         <w:rPr>
           <w:rFonts w:ascii="Arial" w:eastAsia="Times New Roman" w:hAnsi="Arial" w:cs="Arial"/>
           <w:b/>
@@ -447,48 +511,206 @@
           <w:sz w:val="36"/>
           <w:szCs w:val="36"/>
         </w:rPr>
-      </w:pPr>
-      <w:bookmarkStart w:id="1" w:name="user-content-users"/>
-      <w:bookmarkEnd w:id="1"/>
-      <w:r>
-        <w:rPr>
-          <w:rFonts w:ascii="Arial" w:eastAsia="Times New Roman" w:hAnsi="Arial" w:cs="Arial"/>
-          <w:b/>
-          <w:bCs/>
-          <w:sz w:val="36"/>
-          <w:szCs w:val="36"/>
-        </w:rPr>
-        <w:t>Users</w:t>
-      </w:r>
-    </w:p>
-    <w:p>
-      <w:pPr>
-        <w:numPr>
-          <w:ilvl w:val="0"/>
-          <w:numId w:val="15"/>
-        </w:numPr>
-        <w:spacing w:before="100" w:beforeAutospacing="1" w:after="100" w:afterAutospacing="1"/>
-        <w:rPr>
-          <w:rFonts w:ascii="Arial" w:eastAsia="Times New Roman" w:hAnsi="Arial" w:cs="Arial"/>
-          <w:sz w:val="20"/>
-          <w:szCs w:val="20"/>
-        </w:rPr>
-      </w:pPr>
-      <w:r>
-        <w:rPr>
-          <w:rFonts w:ascii="Arial" w:eastAsia="Times New Roman" w:hAnsi="Arial" w:cs="Arial"/>
-          <w:sz w:val="20"/>
-          <w:szCs w:val="20"/>
-        </w:rPr>
-        <w:t xml:space="preserve">Removed all unused </w:t>
-      </w:r>
-      <w:r>
-        <w:rPr>
-          <w:rFonts w:ascii="Arial" w:eastAsia="Times New Roman" w:hAnsi="Arial" w:cs="Arial"/>
-          <w:sz w:val="20"/>
-          <w:szCs w:val="20"/>
-        </w:rPr>
-        <w:t>Users from User Manager</w:t>
+        <w:t>Content</w:t>
+      </w:r>
+    </w:p>
+    <w:p>
+      <w:pPr>
+        <w:numPr>
+          <w:ilvl w:val="0"/>
+          <w:numId w:val="15"/>
+        </w:numPr>
+        <w:spacing w:before="100" w:beforeAutospacing="1" w:after="100" w:afterAutospacing="1"/>
+        <w:rPr>
+          <w:rFonts w:ascii="Arial" w:eastAsia="Times New Roman" w:hAnsi="Arial" w:cs="Arial"/>
+          <w:sz w:val="20"/>
+          <w:szCs w:val="20"/>
+        </w:rPr>
+      </w:pPr>
+      <w:r>
+        <w:rPr>
+          <w:rFonts w:ascii="Arial" w:eastAsia="Times New Roman" w:hAnsi="Arial" w:cs="Arial"/>
+          <w:sz w:val="20"/>
+          <w:szCs w:val="20"/>
+        </w:rPr>
+        <w:t>Removed all unused content?</w:t>
+      </w:r>
+    </w:p>
+    <w:p>
+      <w:pPr>
+        <w:numPr>
+          <w:ilvl w:val="0"/>
+          <w:numId w:val="15"/>
+        </w:numPr>
+        <w:spacing w:before="100" w:beforeAutospacing="1" w:after="100" w:afterAutospacing="1"/>
+        <w:rPr>
+          <w:rFonts w:ascii="Arial" w:eastAsia="Times New Roman" w:hAnsi="Arial" w:cs="Arial"/>
+          <w:sz w:val="20"/>
+          <w:szCs w:val="20"/>
+        </w:rPr>
+      </w:pPr>
+      <w:r>
+        <w:rPr>
+          <w:rFonts w:ascii="Arial" w:eastAsia="Times New Roman" w:hAnsi="Arial" w:cs="Arial"/>
+          <w:sz w:val="20"/>
+          <w:szCs w:val="20"/>
+        </w:rPr>
+        <w:t>Removed all unused files and images, like default Joomla images?</w:t>
+      </w:r>
+    </w:p>
+    <w:p>
+      <w:pPr>
+        <w:numPr>
+          <w:ilvl w:val="0"/>
+          <w:numId w:val="15"/>
+        </w:numPr>
+        <w:spacing w:before="100" w:beforeAutospacing="1" w:after="100" w:afterAutospacing="1"/>
+        <w:rPr>
+          <w:rFonts w:ascii="Arial" w:eastAsia="Times New Roman" w:hAnsi="Arial" w:cs="Arial"/>
+          <w:sz w:val="20"/>
+          <w:szCs w:val="20"/>
+        </w:rPr>
+      </w:pPr>
+      <w:r>
+        <w:rPr>
+          <w:rFonts w:ascii="Arial" w:eastAsia="Times New Roman" w:hAnsi="Arial" w:cs="Arial"/>
+          <w:sz w:val="20"/>
+          <w:szCs w:val="20"/>
+        </w:rPr>
+        <w:t>All Lorem Ipsum / dummy content is removed?</w:t>
+      </w:r>
+    </w:p>
+    <w:p>
+      <w:pPr>
+        <w:numPr>
+          <w:ilvl w:val="0"/>
+          <w:numId w:val="15"/>
+        </w:numPr>
+        <w:spacing w:before="100" w:beforeAutospacing="1" w:after="100" w:afterAutospacing="1"/>
+        <w:rPr>
+          <w:rFonts w:ascii="Arial" w:eastAsia="Times New Roman" w:hAnsi="Arial" w:cs="Arial"/>
+          <w:sz w:val="20"/>
+          <w:szCs w:val="20"/>
+        </w:rPr>
+      </w:pPr>
+      <w:r>
+        <w:rPr>
+          <w:rFonts w:ascii="Arial" w:eastAsia="Times New Roman" w:hAnsi="Arial" w:cs="Arial"/>
+          <w:sz w:val="20"/>
+          <w:szCs w:val="20"/>
+        </w:rPr>
+        <w:t>Removed all deleted content (empty trash articles, categories, menu items, modules)?</w:t>
+      </w:r>
+    </w:p>
+    <w:p>
+      <w:pPr>
+        <w:numPr>
+          <w:ilvl w:val="0"/>
+          <w:numId w:val="15"/>
+        </w:numPr>
+        <w:spacing w:before="100" w:beforeAutospacing="1" w:after="100" w:afterAutospacing="1"/>
+        <w:rPr>
+          <w:rFonts w:ascii="Arial" w:eastAsia="Times New Roman" w:hAnsi="Arial" w:cs="Arial"/>
+          <w:sz w:val="20"/>
+          <w:szCs w:val="20"/>
+        </w:rPr>
+      </w:pPr>
+      <w:r>
+        <w:rPr>
+          <w:rFonts w:ascii="Arial" w:eastAsia="Times New Roman" w:hAnsi="Arial" w:cs="Arial"/>
+          <w:sz w:val="20"/>
+          <w:szCs w:val="20"/>
+        </w:rPr>
+        <w:t>Replaced development URLs in the database with production URLs?</w:t>
+      </w:r>
+    </w:p>
+    <w:p>
+      <w:pPr>
+        <w:numPr>
+          <w:ilvl w:val="0"/>
+          <w:numId w:val="15"/>
+        </w:numPr>
+        <w:spacing w:before="100" w:beforeAutospacing="1" w:after="100" w:afterAutospacing="1"/>
+        <w:rPr>
+          <w:rFonts w:ascii="Arial" w:eastAsia="Times New Roman" w:hAnsi="Arial" w:cs="Arial"/>
+          <w:sz w:val="20"/>
+          <w:szCs w:val="20"/>
+        </w:rPr>
+      </w:pPr>
+      <w:r>
+        <w:rPr>
+          <w:rFonts w:ascii="Arial" w:eastAsia="Times New Roman" w:hAnsi="Arial" w:cs="Arial"/>
+          <w:sz w:val="20"/>
+          <w:szCs w:val="20"/>
+        </w:rPr>
+        <w:t>Robots.txt setup?</w:t>
+      </w:r>
+    </w:p>
+    <w:p>
+      <w:pPr>
+        <w:numPr>
+          <w:ilvl w:val="0"/>
+          <w:numId w:val="15"/>
+        </w:numPr>
+        <w:spacing w:before="100" w:beforeAutospacing="1" w:after="100" w:afterAutospacing="1"/>
+        <w:rPr>
+          <w:rFonts w:ascii="Arial" w:eastAsia="Times New Roman" w:hAnsi="Arial" w:cs="Arial"/>
+          <w:sz w:val="20"/>
+          <w:szCs w:val="20"/>
+        </w:rPr>
+      </w:pPr>
+      <w:r>
+        <w:rPr>
+          <w:rFonts w:ascii="Arial" w:eastAsia="Times New Roman" w:hAnsi="Arial" w:cs="Arial"/>
+          <w:sz w:val="20"/>
+          <w:szCs w:val="20"/>
+        </w:rPr>
+        <w:t>Favicon installed</w:t>
+      </w:r>
+      <w:r>
+        <w:rPr>
+          <w:rFonts w:ascii="Arial" w:eastAsia="Times New Roman" w:hAnsi="Arial" w:cs="Arial"/>
+          <w:sz w:val="20"/>
+          <w:szCs w:val="20"/>
+        </w:rPr>
+        <w:t xml:space="preserve"> (</w:t>
+      </w:r>
+      <w:hyperlink r:id="rId5" w:history="1">
+        <w:r>
+          <w:rPr>
+            <w:rStyle w:val="Hyperlink"/>
+            <w:rFonts w:ascii="Arial" w:eastAsia="Times New Roman" w:hAnsi="Arial" w:cs="Arial"/>
+            <w:sz w:val="20"/>
+            <w:szCs w:val="20"/>
+          </w:rPr>
+          <w:t>genera</w:t>
+        </w:r>
+        <w:r>
+          <w:rPr>
+            <w:rStyle w:val="Hyperlink"/>
+            <w:rFonts w:ascii="Arial" w:eastAsia="Times New Roman" w:hAnsi="Arial" w:cs="Arial"/>
+            <w:sz w:val="20"/>
+            <w:szCs w:val="20"/>
+          </w:rPr>
+          <w:t>te</w:t>
+        </w:r>
+        <w:r>
+          <w:rPr>
+            <w:rStyle w:val="Hyperlink"/>
+            <w:rFonts w:ascii="Arial" w:eastAsia="Times New Roman" w:hAnsi="Arial" w:cs="Arial"/>
+            <w:sz w:val="20"/>
+            <w:szCs w:val="20"/>
+          </w:rPr>
+          <w:t>/test</w:t>
+        </w:r>
+      </w:hyperlink>
+      <w:r>
+        <w:rPr>
+          <w:rFonts w:ascii="Arial" w:eastAsia="Times New Roman" w:hAnsi="Arial" w:cs="Arial"/>
+          <w:sz w:val="20"/>
+          <w:szCs w:val="20"/>
+        </w:rPr>
+        <w:t>)</w:t>
       </w:r>
       <w:r>
         <w:rPr>
@@ -518,284 +740,15 @@
           <w:sz w:val="20"/>
           <w:szCs w:val="20"/>
         </w:rPr>
-        <w:t>Removed all unused User Groups?</w:t>
-      </w:r>
-    </w:p>
-    <w:p>
-      <w:pPr>
-        <w:numPr>
-          <w:ilvl w:val="0"/>
-          <w:numId w:val="15"/>
-        </w:numPr>
-        <w:spacing w:before="100" w:beforeAutospacing="1" w:after="100" w:afterAutospacing="1"/>
-        <w:rPr>
-          <w:rFonts w:ascii="Arial" w:eastAsia="Times New Roman" w:hAnsi="Arial" w:cs="Arial"/>
-          <w:sz w:val="20"/>
-          <w:szCs w:val="20"/>
-        </w:rPr>
-      </w:pPr>
-      <w:proofErr w:type="gramStart"/>
-      <w:r>
-        <w:rPr>
-          <w:rFonts w:ascii="Arial" w:eastAsia="Times New Roman" w:hAnsi="Arial" w:cs="Arial"/>
-          <w:sz w:val="20"/>
-          <w:szCs w:val="20"/>
-        </w:rPr>
-        <w:t>Allow</w:t>
-      </w:r>
-      <w:proofErr w:type="gramEnd"/>
-      <w:r>
-        <w:rPr>
-          <w:rFonts w:ascii="Arial" w:eastAsia="Times New Roman" w:hAnsi="Arial" w:cs="Arial"/>
-          <w:sz w:val="20"/>
-          <w:szCs w:val="20"/>
-        </w:rPr>
-        <w:t xml:space="preserve"> User Registration: no (if necessary)?</w:t>
-      </w:r>
-    </w:p>
-    <w:p>
-      <w:pPr>
-        <w:numPr>
-          <w:ilvl w:val="0"/>
-          <w:numId w:val="15"/>
-        </w:numPr>
-        <w:spacing w:before="100" w:beforeAutospacing="1" w:after="100" w:afterAutospacing="1"/>
-        <w:rPr>
-          <w:rFonts w:ascii="Arial" w:eastAsia="Times New Roman" w:hAnsi="Arial" w:cs="Arial"/>
-          <w:sz w:val="20"/>
-          <w:szCs w:val="20"/>
-        </w:rPr>
-      </w:pPr>
-      <w:r>
-        <w:rPr>
-          <w:rFonts w:ascii="Arial" w:eastAsia="Times New Roman" w:hAnsi="Arial" w:cs="Arial"/>
-          <w:sz w:val="20"/>
-          <w:szCs w:val="20"/>
-        </w:rPr>
-        <w:t>Password complexity setup?</w:t>
-      </w:r>
-    </w:p>
-    <w:p>
-      <w:pPr>
-        <w:spacing w:before="100" w:beforeAutospacing="1" w:after="100" w:afterAutospacing="1"/>
-        <w:outlineLvl w:val="1"/>
-        <w:rPr>
-          <w:rFonts w:ascii="Arial" w:eastAsia="Times New Roman" w:hAnsi="Arial" w:cs="Arial"/>
-          <w:b/>
-          <w:bCs/>
-          <w:sz w:val="36"/>
-          <w:szCs w:val="36"/>
-        </w:rPr>
-      </w:pPr>
-      <w:bookmarkStart w:id="2" w:name="user-content-content"/>
-      <w:bookmarkEnd w:id="2"/>
-      <w:r>
-        <w:rPr>
-          <w:rFonts w:ascii="Arial" w:eastAsia="Times New Roman" w:hAnsi="Arial" w:cs="Arial"/>
-          <w:b/>
-          <w:bCs/>
-          <w:sz w:val="36"/>
-          <w:szCs w:val="36"/>
-        </w:rPr>
-        <w:t>Content</w:t>
-      </w:r>
-    </w:p>
-    <w:p>
-      <w:pPr>
-        <w:numPr>
-          <w:ilvl w:val="0"/>
-          <w:numId w:val="15"/>
-        </w:numPr>
-        <w:spacing w:before="100" w:beforeAutospacing="1" w:after="100" w:afterAutospacing="1"/>
-        <w:rPr>
-          <w:rFonts w:ascii="Arial" w:eastAsia="Times New Roman" w:hAnsi="Arial" w:cs="Arial"/>
-          <w:sz w:val="20"/>
-          <w:szCs w:val="20"/>
-        </w:rPr>
-      </w:pPr>
-      <w:r>
-        <w:rPr>
-          <w:rFonts w:ascii="Arial" w:eastAsia="Times New Roman" w:hAnsi="Arial" w:cs="Arial"/>
-          <w:sz w:val="20"/>
-          <w:szCs w:val="20"/>
-        </w:rPr>
-        <w:t>Removed all unused content?</w:t>
-      </w:r>
-    </w:p>
-    <w:p>
-      <w:pPr>
-        <w:numPr>
-          <w:ilvl w:val="0"/>
-          <w:numId w:val="15"/>
-        </w:numPr>
-        <w:spacing w:before="100" w:beforeAutospacing="1" w:after="100" w:afterAutospacing="1"/>
-        <w:rPr>
-          <w:rFonts w:ascii="Arial" w:eastAsia="Times New Roman" w:hAnsi="Arial" w:cs="Arial"/>
-          <w:sz w:val="20"/>
-          <w:szCs w:val="20"/>
-        </w:rPr>
-      </w:pPr>
-      <w:r>
-        <w:rPr>
-          <w:rFonts w:ascii="Arial" w:eastAsia="Times New Roman" w:hAnsi="Arial" w:cs="Arial"/>
-          <w:sz w:val="20"/>
-          <w:szCs w:val="20"/>
-        </w:rPr>
-        <w:t>Removed all unused files and images, like default Joomla images?</w:t>
-      </w:r>
-    </w:p>
-    <w:p>
-      <w:pPr>
-        <w:numPr>
-          <w:ilvl w:val="0"/>
-          <w:numId w:val="15"/>
-        </w:numPr>
-        <w:spacing w:before="100" w:beforeAutospacing="1" w:after="100" w:afterAutospacing="1"/>
-        <w:rPr>
-          <w:rFonts w:ascii="Arial" w:eastAsia="Times New Roman" w:hAnsi="Arial" w:cs="Arial"/>
-          <w:sz w:val="20"/>
-          <w:szCs w:val="20"/>
-        </w:rPr>
-      </w:pPr>
-      <w:r>
-        <w:rPr>
-          <w:rFonts w:ascii="Arial" w:eastAsia="Times New Roman" w:hAnsi="Arial" w:cs="Arial"/>
-          <w:sz w:val="20"/>
-          <w:szCs w:val="20"/>
-        </w:rPr>
-        <w:t xml:space="preserve">All </w:t>
-      </w:r>
-      <w:proofErr w:type="spellStart"/>
-      <w:r>
-        <w:rPr>
-          <w:rFonts w:ascii="Arial" w:eastAsia="Times New Roman" w:hAnsi="Arial" w:cs="Arial"/>
-          <w:sz w:val="20"/>
-          <w:szCs w:val="20"/>
-        </w:rPr>
-        <w:t>Lorem</w:t>
-      </w:r>
-      <w:proofErr w:type="spellEnd"/>
-      <w:r>
-        <w:rPr>
-          <w:rFonts w:ascii="Arial" w:eastAsia="Times New Roman" w:hAnsi="Arial" w:cs="Arial"/>
-          <w:sz w:val="20"/>
-          <w:szCs w:val="20"/>
-        </w:rPr>
-        <w:t xml:space="preserve"> </w:t>
-      </w:r>
-      <w:proofErr w:type="spellStart"/>
-      <w:r>
-        <w:rPr>
-          <w:rFonts w:ascii="Arial" w:eastAsia="Times New Roman" w:hAnsi="Arial" w:cs="Arial"/>
-          <w:sz w:val="20"/>
-          <w:szCs w:val="20"/>
-        </w:rPr>
-        <w:t>Ipsum</w:t>
-      </w:r>
-      <w:proofErr w:type="spellEnd"/>
-      <w:r>
-        <w:rPr>
-          <w:rFonts w:ascii="Arial" w:eastAsia="Times New Roman" w:hAnsi="Arial" w:cs="Arial"/>
-          <w:sz w:val="20"/>
-          <w:szCs w:val="20"/>
-        </w:rPr>
-        <w:t xml:space="preserve"> / dummy content is removed?</w:t>
-      </w:r>
-    </w:p>
-    <w:p>
-      <w:pPr>
-        <w:numPr>
-          <w:ilvl w:val="0"/>
-          <w:numId w:val="15"/>
-        </w:numPr>
-        <w:spacing w:before="100" w:beforeAutospacing="1" w:after="100" w:afterAutospacing="1"/>
-        <w:rPr>
-          <w:rFonts w:ascii="Arial" w:eastAsia="Times New Roman" w:hAnsi="Arial" w:cs="Arial"/>
-          <w:sz w:val="20"/>
-          <w:szCs w:val="20"/>
-        </w:rPr>
-      </w:pPr>
-      <w:r>
-        <w:rPr>
-          <w:rFonts w:ascii="Arial" w:eastAsia="Times New Roman" w:hAnsi="Arial" w:cs="Arial"/>
-          <w:sz w:val="20"/>
-          <w:szCs w:val="20"/>
-        </w:rPr>
-        <w:t>Removed all deleted content (empty trash articles, categories, menu items, modules)?</w:t>
-      </w:r>
-    </w:p>
-    <w:p>
-      <w:pPr>
-        <w:numPr>
-          <w:ilvl w:val="0"/>
-          <w:numId w:val="15"/>
-        </w:numPr>
-        <w:spacing w:before="100" w:beforeAutospacing="1" w:after="100" w:afterAutospacing="1"/>
-        <w:rPr>
-          <w:rFonts w:ascii="Arial" w:eastAsia="Times New Roman" w:hAnsi="Arial" w:cs="Arial"/>
-          <w:sz w:val="20"/>
-          <w:szCs w:val="20"/>
-        </w:rPr>
-      </w:pPr>
-      <w:r>
-        <w:rPr>
-          <w:rFonts w:ascii="Arial" w:eastAsia="Times New Roman" w:hAnsi="Arial" w:cs="Arial"/>
-          <w:sz w:val="20"/>
-          <w:szCs w:val="20"/>
-        </w:rPr>
-        <w:t>Replaced development URLs in the database with production URLs?</w:t>
-      </w:r>
-    </w:p>
-    <w:p>
-      <w:pPr>
-        <w:numPr>
-          <w:ilvl w:val="0"/>
-          <w:numId w:val="15"/>
-        </w:numPr>
-        <w:spacing w:before="100" w:beforeAutospacing="1" w:after="100" w:afterAutospacing="1"/>
-        <w:rPr>
-          <w:rFonts w:ascii="Arial" w:eastAsia="Times New Roman" w:hAnsi="Arial" w:cs="Arial"/>
-          <w:sz w:val="20"/>
-          <w:szCs w:val="20"/>
-        </w:rPr>
-      </w:pPr>
-      <w:r>
-        <w:rPr>
-          <w:rFonts w:ascii="Arial" w:eastAsia="Times New Roman" w:hAnsi="Arial" w:cs="Arial"/>
-          <w:sz w:val="20"/>
-          <w:szCs w:val="20"/>
-        </w:rPr>
-        <w:t>Robots.txt setup?</w:t>
-      </w:r>
-    </w:p>
-    <w:p>
-      <w:pPr>
-        <w:numPr>
-          <w:ilvl w:val="0"/>
-          <w:numId w:val="15"/>
-        </w:numPr>
-        <w:spacing w:before="100" w:beforeAutospacing="1" w:after="100" w:afterAutospacing="1"/>
-        <w:rPr>
-          <w:rFonts w:ascii="Arial" w:eastAsia="Times New Roman" w:hAnsi="Arial" w:cs="Arial"/>
-          <w:sz w:val="20"/>
-          <w:szCs w:val="20"/>
-        </w:rPr>
-      </w:pPr>
-      <w:r>
-        <w:rPr>
-          <w:rFonts w:ascii="Arial" w:eastAsia="Times New Roman" w:hAnsi="Arial" w:cs="Arial"/>
-          <w:sz w:val="20"/>
-          <w:szCs w:val="20"/>
-        </w:rPr>
-        <w:t>Favicon installed</w:t>
-      </w:r>
-      <w:r>
-        <w:rPr>
-          <w:rFonts w:ascii="Arial" w:eastAsia="Times New Roman" w:hAnsi="Arial" w:cs="Arial"/>
-          <w:sz w:val="20"/>
-          <w:szCs w:val="20"/>
-        </w:rPr>
-        <w:t xml:space="preserve"> (</w:t>
+        <w:t>Mobile icons installed</w:t>
+      </w:r>
+      <w:r>
+        <w:rPr>
+          <w:rFonts w:ascii="Arial" w:eastAsia="Times New Roman" w:hAnsi="Arial" w:cs="Arial"/>
+          <w:sz w:val="20"/>
+          <w:szCs w:val="20"/>
+        </w:rPr>
+        <w:t xml:space="preserve">  (</w:t>
       </w:r>
       <w:hyperlink r:id="rId6" w:history="1">
         <w:r>
@@ -862,81 +815,6 @@
           <w:sz w:val="20"/>
           <w:szCs w:val="20"/>
         </w:rPr>
-        <w:t>Mobile icons installed</w:t>
-      </w:r>
-      <w:r>
-        <w:rPr>
-          <w:rFonts w:ascii="Arial" w:eastAsia="Times New Roman" w:hAnsi="Arial" w:cs="Arial"/>
-          <w:sz w:val="20"/>
-          <w:szCs w:val="20"/>
-        </w:rPr>
-        <w:t xml:space="preserve">  (</w:t>
-      </w:r>
-      <w:hyperlink r:id="rId7" w:history="1">
-        <w:r>
-          <w:rPr>
-            <w:rStyle w:val="Hyperlink"/>
-            <w:rFonts w:ascii="Arial" w:eastAsia="Times New Roman" w:hAnsi="Arial" w:cs="Arial"/>
-            <w:sz w:val="20"/>
-            <w:szCs w:val="20"/>
-          </w:rPr>
-          <w:t>genera</w:t>
-        </w:r>
-        <w:r>
-          <w:rPr>
-            <w:rStyle w:val="Hyperlink"/>
-            <w:rFonts w:ascii="Arial" w:eastAsia="Times New Roman" w:hAnsi="Arial" w:cs="Arial"/>
-            <w:sz w:val="20"/>
-            <w:szCs w:val="20"/>
-          </w:rPr>
-          <w:t>te</w:t>
-        </w:r>
-        <w:r>
-          <w:rPr>
-            <w:rStyle w:val="Hyperlink"/>
-            <w:rFonts w:ascii="Arial" w:eastAsia="Times New Roman" w:hAnsi="Arial" w:cs="Arial"/>
-            <w:sz w:val="20"/>
-            <w:szCs w:val="20"/>
-          </w:rPr>
-          <w:t>/test</w:t>
-        </w:r>
-      </w:hyperlink>
-      <w:r>
-        <w:rPr>
-          <w:rFonts w:ascii="Arial" w:eastAsia="Times New Roman" w:hAnsi="Arial" w:cs="Arial"/>
-          <w:sz w:val="20"/>
-          <w:szCs w:val="20"/>
-        </w:rPr>
-        <w:t>)</w:t>
-      </w:r>
-      <w:r>
-        <w:rPr>
-          <w:rFonts w:ascii="Arial" w:eastAsia="Times New Roman" w:hAnsi="Arial" w:cs="Arial"/>
-          <w:sz w:val="20"/>
-          <w:szCs w:val="20"/>
-        </w:rPr>
-        <w:t>?</w:t>
-      </w:r>
-    </w:p>
-    <w:p>
-      <w:pPr>
-        <w:numPr>
-          <w:ilvl w:val="0"/>
-          <w:numId w:val="15"/>
-        </w:numPr>
-        <w:spacing w:before="100" w:beforeAutospacing="1" w:after="100" w:afterAutospacing="1"/>
-        <w:rPr>
-          <w:rFonts w:ascii="Arial" w:eastAsia="Times New Roman" w:hAnsi="Arial" w:cs="Arial"/>
-          <w:sz w:val="20"/>
-          <w:szCs w:val="20"/>
-        </w:rPr>
-      </w:pPr>
-      <w:r>
-        <w:rPr>
-          <w:rFonts w:ascii="Arial" w:eastAsia="Times New Roman" w:hAnsi="Arial" w:cs="Arial"/>
-          <w:sz w:val="20"/>
-          <w:szCs w:val="20"/>
-        </w:rPr>
         <w:t>URL redirects from old site to new site setup?</w:t>
       </w:r>
     </w:p>
@@ -1069,43 +947,7 @@
           <w:sz w:val="20"/>
           <w:szCs w:val="20"/>
         </w:rPr>
-        <w:t xml:space="preserve">All </w:t>
-      </w:r>
-      <w:proofErr w:type="spellStart"/>
-      <w:r>
-        <w:rPr>
-          <w:rFonts w:ascii="Arial" w:eastAsia="Times New Roman" w:hAnsi="Arial" w:cs="Arial"/>
-          <w:sz w:val="20"/>
-          <w:szCs w:val="20"/>
-        </w:rPr>
-        <w:t>webforms</w:t>
-      </w:r>
-      <w:proofErr w:type="spellEnd"/>
-      <w:r>
-        <w:rPr>
-          <w:rFonts w:ascii="Arial" w:eastAsia="Times New Roman" w:hAnsi="Arial" w:cs="Arial"/>
-          <w:sz w:val="20"/>
-          <w:szCs w:val="20"/>
-        </w:rPr>
-        <w:t xml:space="preserve"> have email handling and </w:t>
-      </w:r>
-      <w:proofErr w:type="spellStart"/>
-      <w:r>
-        <w:rPr>
-          <w:rFonts w:ascii="Arial" w:eastAsia="Times New Roman" w:hAnsi="Arial" w:cs="Arial"/>
-          <w:sz w:val="20"/>
-          <w:szCs w:val="20"/>
-        </w:rPr>
-        <w:t>emailadresses</w:t>
-      </w:r>
-      <w:proofErr w:type="spellEnd"/>
-      <w:r>
-        <w:rPr>
-          <w:rFonts w:ascii="Arial" w:eastAsia="Times New Roman" w:hAnsi="Arial" w:cs="Arial"/>
-          <w:sz w:val="20"/>
-          <w:szCs w:val="20"/>
-        </w:rPr>
-        <w:t xml:space="preserve"> setup correctly?</w:t>
+        <w:t>All webforms have email handling and emailadresses setup correctly?</w:t>
       </w:r>
     </w:p>
     <w:p>
@@ -1165,9 +1007,8 @@
           <w:lang w:val="nl-NL"/>
         </w:rPr>
       </w:pPr>
-      <w:bookmarkStart w:id="3" w:name="user-content-htaccess"/>
-      <w:bookmarkEnd w:id="3"/>
-      <w:proofErr w:type="spellStart"/>
+      <w:bookmarkStart w:id="4" w:name="user-content-htaccess"/>
+      <w:bookmarkEnd w:id="4"/>
       <w:r>
         <w:rPr>
           <w:rFonts w:ascii="Arial" w:eastAsia="Times New Roman" w:hAnsi="Arial" w:cs="Arial"/>
@@ -1179,7 +1020,6 @@
         </w:rPr>
         <w:t>Layout</w:t>
       </w:r>
-      <w:proofErr w:type="spellEnd"/>
     </w:p>
     <w:p>
       <w:pPr>
@@ -1202,19 +1042,23 @@
           <w:szCs w:val="20"/>
           <w:lang w:val="nl-NL"/>
         </w:rPr>
-        <w:t xml:space="preserve">Website </w:t>
-      </w:r>
-      <w:proofErr w:type="spellStart"/>
-      <w:r>
+        <w:t>Website tested in all major browsers (OSX: Safari, Chrome, Firefox. Windows: IE, Edge, Chrome, Firefox.)</w:t>
+      </w:r>
+    </w:p>
+    <w:p>
+      <w:pPr>
+        <w:numPr>
+          <w:ilvl w:val="0"/>
+          <w:numId w:val="16"/>
+        </w:numPr>
+        <w:spacing w:before="100" w:beforeAutospacing="1" w:after="100" w:afterAutospacing="1"/>
         <w:rPr>
           <w:rFonts w:ascii="Arial" w:eastAsia="Times New Roman" w:hAnsi="Arial" w:cs="Arial"/>
           <w:sz w:val="20"/>
           <w:szCs w:val="20"/>
           <w:lang w:val="nl-NL"/>
         </w:rPr>
-        <w:t>tested</w:t>
-      </w:r>
-      <w:proofErr w:type="spellEnd"/>
+      </w:pPr>
       <w:r>
         <w:rPr>
           <w:rFonts w:ascii="Arial" w:eastAsia="Times New Roman" w:hAnsi="Arial" w:cs="Arial"/>
@@ -1222,134 +1066,8 @@
           <w:szCs w:val="20"/>
           <w:lang w:val="nl-NL"/>
         </w:rPr>
-        <w:t xml:space="preserve"> in </w:t>
-      </w:r>
-      <w:proofErr w:type="spellStart"/>
-      <w:r>
-        <w:rPr>
-          <w:rFonts w:ascii="Arial" w:eastAsia="Times New Roman" w:hAnsi="Arial" w:cs="Arial"/>
-          <w:sz w:val="20"/>
-          <w:szCs w:val="20"/>
-          <w:lang w:val="nl-NL"/>
-        </w:rPr>
-        <w:t>all</w:t>
-      </w:r>
-      <w:proofErr w:type="spellEnd"/>
-      <w:r>
-        <w:rPr>
-          <w:rFonts w:ascii="Arial" w:eastAsia="Times New Roman" w:hAnsi="Arial" w:cs="Arial"/>
-          <w:sz w:val="20"/>
-          <w:szCs w:val="20"/>
-          <w:lang w:val="nl-NL"/>
-        </w:rPr>
-        <w:t xml:space="preserve"> major browsers (OSX: Safari, </w:t>
-      </w:r>
-      <w:proofErr w:type="spellStart"/>
-      <w:r>
-        <w:rPr>
-          <w:rFonts w:ascii="Arial" w:eastAsia="Times New Roman" w:hAnsi="Arial" w:cs="Arial"/>
-          <w:sz w:val="20"/>
-          <w:szCs w:val="20"/>
-          <w:lang w:val="nl-NL"/>
-        </w:rPr>
-        <w:t>Chrome</w:t>
-      </w:r>
-      <w:proofErr w:type="spellEnd"/>
-      <w:r>
-        <w:rPr>
-          <w:rFonts w:ascii="Arial" w:eastAsia="Times New Roman" w:hAnsi="Arial" w:cs="Arial"/>
-          <w:sz w:val="20"/>
-          <w:szCs w:val="20"/>
-          <w:lang w:val="nl-NL"/>
-        </w:rPr>
-        <w:t xml:space="preserve">, Firefox. Windows: IE, </w:t>
-      </w:r>
-      <w:proofErr w:type="spellStart"/>
-      <w:r>
-        <w:rPr>
-          <w:rFonts w:ascii="Arial" w:eastAsia="Times New Roman" w:hAnsi="Arial" w:cs="Arial"/>
-          <w:sz w:val="20"/>
-          <w:szCs w:val="20"/>
-          <w:lang w:val="nl-NL"/>
-        </w:rPr>
-        <w:t>Edge</w:t>
-      </w:r>
-      <w:proofErr w:type="spellEnd"/>
-      <w:r>
-        <w:rPr>
-          <w:rFonts w:ascii="Arial" w:eastAsia="Times New Roman" w:hAnsi="Arial" w:cs="Arial"/>
-          <w:sz w:val="20"/>
-          <w:szCs w:val="20"/>
-          <w:lang w:val="nl-NL"/>
-        </w:rPr>
-        <w:t xml:space="preserve">, </w:t>
-      </w:r>
-      <w:proofErr w:type="spellStart"/>
-      <w:r>
-        <w:rPr>
-          <w:rFonts w:ascii="Arial" w:eastAsia="Times New Roman" w:hAnsi="Arial" w:cs="Arial"/>
-          <w:sz w:val="20"/>
-          <w:szCs w:val="20"/>
-          <w:lang w:val="nl-NL"/>
-        </w:rPr>
-        <w:t>Chrome</w:t>
-      </w:r>
-      <w:proofErr w:type="spellEnd"/>
-      <w:r>
-        <w:rPr>
-          <w:rFonts w:ascii="Arial" w:eastAsia="Times New Roman" w:hAnsi="Arial" w:cs="Arial"/>
-          <w:sz w:val="20"/>
-          <w:szCs w:val="20"/>
-          <w:lang w:val="nl-NL"/>
-        </w:rPr>
-        <w:t>, Firefox.)</w:t>
-      </w:r>
-    </w:p>
-    <w:p>
-      <w:pPr>
-        <w:numPr>
-          <w:ilvl w:val="0"/>
-          <w:numId w:val="16"/>
-        </w:numPr>
-        <w:spacing w:before="100" w:beforeAutospacing="1" w:after="100" w:afterAutospacing="1"/>
-        <w:rPr>
-          <w:rFonts w:ascii="Arial" w:eastAsia="Times New Roman" w:hAnsi="Arial" w:cs="Arial"/>
-          <w:sz w:val="20"/>
-          <w:szCs w:val="20"/>
-          <w:lang w:val="nl-NL"/>
-        </w:rPr>
-      </w:pPr>
-      <w:r>
-        <w:rPr>
-          <w:rFonts w:ascii="Arial" w:eastAsia="Times New Roman" w:hAnsi="Arial" w:cs="Arial"/>
-          <w:sz w:val="20"/>
-          <w:szCs w:val="20"/>
-          <w:lang w:val="nl-NL"/>
-        </w:rPr>
-        <w:t xml:space="preserve">Mobile template present </w:t>
-      </w:r>
-      <w:proofErr w:type="spellStart"/>
-      <w:r>
-        <w:rPr>
-          <w:rFonts w:ascii="Arial" w:eastAsia="Times New Roman" w:hAnsi="Arial" w:cs="Arial"/>
-          <w:sz w:val="20"/>
-          <w:szCs w:val="20"/>
-          <w:lang w:val="nl-NL"/>
-        </w:rPr>
-        <w:t>and</w:t>
-      </w:r>
-      <w:proofErr w:type="spellEnd"/>
-      <w:r>
-        <w:rPr>
-          <w:rFonts w:ascii="Arial" w:eastAsia="Times New Roman" w:hAnsi="Arial" w:cs="Arial"/>
-          <w:sz w:val="20"/>
-          <w:szCs w:val="20"/>
-          <w:lang w:val="nl-NL"/>
-        </w:rPr>
-        <w:t xml:space="preserve"> tested?</w:t>
-      </w:r>
-      <w:bookmarkStart w:id="4" w:name="_GoBack"/>
-      <w:bookmarkEnd w:id="4"/>
+        <w:t>Mobile template present and tested?</w:t>
+      </w:r>
     </w:p>
     <w:p>
       <w:pPr>
@@ -1363,7 +1081,6 @@
           <w:szCs w:val="36"/>
         </w:rPr>
       </w:pPr>
-      <w:proofErr w:type="gramStart"/>
       <w:r>
         <w:rPr>
           <w:rFonts w:ascii="Arial" w:eastAsia="Times New Roman" w:hAnsi="Arial" w:cs="Arial"/>
@@ -1372,10 +1089,58 @@
           <w:sz w:val="36"/>
           <w:szCs w:val="36"/>
         </w:rPr>
-        <w:t>.</w:t>
-      </w:r>
-      <w:proofErr w:type="spellStart"/>
-      <w:r>
+        <w:lastRenderedPageBreak/>
+        <w:t>.htaccess</w:t>
+      </w:r>
+    </w:p>
+    <w:p>
+      <w:pPr>
+        <w:numPr>
+          <w:ilvl w:val="0"/>
+          <w:numId w:val="15"/>
+        </w:numPr>
+        <w:spacing w:before="100" w:beforeAutospacing="1" w:after="100" w:afterAutospacing="1"/>
+        <w:rPr>
+          <w:rFonts w:ascii="Arial" w:eastAsia="Times New Roman" w:hAnsi="Arial" w:cs="Arial"/>
+          <w:sz w:val="20"/>
+          <w:szCs w:val="20"/>
+        </w:rPr>
+      </w:pPr>
+      <w:r>
+        <w:rPr>
+          <w:rFonts w:ascii="Arial" w:eastAsia="Times New Roman" w:hAnsi="Arial" w:cs="Arial"/>
+          <w:sz w:val="20"/>
+          <w:szCs w:val="20"/>
+        </w:rPr>
+        <w:t>Redirect non-www to www setup in .htaccess?</w:t>
+      </w:r>
+    </w:p>
+    <w:p>
+      <w:pPr>
+        <w:numPr>
+          <w:ilvl w:val="0"/>
+          <w:numId w:val="15"/>
+        </w:numPr>
+        <w:spacing w:before="100" w:beforeAutospacing="1" w:after="100" w:afterAutospacing="1"/>
+        <w:rPr>
+          <w:rFonts w:ascii="Arial" w:eastAsia="Times New Roman" w:hAnsi="Arial" w:cs="Arial"/>
+          <w:sz w:val="20"/>
+          <w:szCs w:val="20"/>
+        </w:rPr>
+      </w:pPr>
+      <w:r>
+        <w:rPr>
+          <w:rFonts w:ascii="Arial" w:eastAsia="Times New Roman" w:hAnsi="Arial" w:cs="Arial"/>
+          <w:sz w:val="20"/>
+          <w:szCs w:val="20"/>
+        </w:rPr>
+        <w:t>Redirect non-ssl to ssl setup in .htaccess?</w:t>
+      </w:r>
+    </w:p>
+    <w:p>
+      <w:pPr>
+        <w:spacing w:before="100" w:beforeAutospacing="1" w:after="100" w:afterAutospacing="1"/>
+        <w:outlineLvl w:val="1"/>
         <w:rPr>
           <w:rFonts w:ascii="Arial" w:eastAsia="Times New Roman" w:hAnsi="Arial" w:cs="Arial"/>
           <w:b/>
@@ -1383,152 +1148,10 @@
           <w:sz w:val="36"/>
           <w:szCs w:val="36"/>
         </w:rPr>
-        <w:t>htaccess</w:t>
-      </w:r>
-      <w:proofErr w:type="spellEnd"/>
-      <w:proofErr w:type="gramEnd"/>
-    </w:p>
-    <w:p>
-      <w:pPr>
-        <w:numPr>
-          <w:ilvl w:val="0"/>
-          <w:numId w:val="15"/>
-        </w:numPr>
-        <w:spacing w:before="100" w:beforeAutospacing="1" w:after="100" w:afterAutospacing="1"/>
-        <w:rPr>
-          <w:rFonts w:ascii="Arial" w:eastAsia="Times New Roman" w:hAnsi="Arial" w:cs="Arial"/>
-          <w:sz w:val="20"/>
-          <w:szCs w:val="20"/>
-        </w:rPr>
-      </w:pPr>
-      <w:r>
-        <w:rPr>
-          <w:rFonts w:ascii="Arial" w:eastAsia="Times New Roman" w:hAnsi="Arial" w:cs="Arial"/>
-          <w:sz w:val="20"/>
-          <w:szCs w:val="20"/>
-        </w:rPr>
-        <w:lastRenderedPageBreak/>
-        <w:t xml:space="preserve">Redirect non-www to www setup </w:t>
-      </w:r>
-      <w:proofErr w:type="gramStart"/>
-      <w:r>
-        <w:rPr>
-          <w:rFonts w:ascii="Arial" w:eastAsia="Times New Roman" w:hAnsi="Arial" w:cs="Arial"/>
-          <w:sz w:val="20"/>
-          <w:szCs w:val="20"/>
-        </w:rPr>
-        <w:t>in .</w:t>
-      </w:r>
-      <w:proofErr w:type="spellStart"/>
-      <w:r>
-        <w:rPr>
-          <w:rFonts w:ascii="Arial" w:eastAsia="Times New Roman" w:hAnsi="Arial" w:cs="Arial"/>
-          <w:sz w:val="20"/>
-          <w:szCs w:val="20"/>
-        </w:rPr>
-        <w:t>htaccess</w:t>
-      </w:r>
-      <w:proofErr w:type="spellEnd"/>
-      <w:proofErr w:type="gramEnd"/>
-      <w:r>
-        <w:rPr>
-          <w:rFonts w:ascii="Arial" w:eastAsia="Times New Roman" w:hAnsi="Arial" w:cs="Arial"/>
-          <w:sz w:val="20"/>
-          <w:szCs w:val="20"/>
-        </w:rPr>
-        <w:t>?</w:t>
-      </w:r>
-    </w:p>
-    <w:p>
-      <w:pPr>
-        <w:numPr>
-          <w:ilvl w:val="0"/>
-          <w:numId w:val="15"/>
-        </w:numPr>
-        <w:spacing w:before="100" w:beforeAutospacing="1" w:after="100" w:afterAutospacing="1"/>
-        <w:rPr>
-          <w:rFonts w:ascii="Arial" w:eastAsia="Times New Roman" w:hAnsi="Arial" w:cs="Arial"/>
-          <w:sz w:val="20"/>
-          <w:szCs w:val="20"/>
-        </w:rPr>
-      </w:pPr>
-      <w:r>
-        <w:rPr>
-          <w:rFonts w:ascii="Arial" w:eastAsia="Times New Roman" w:hAnsi="Arial" w:cs="Arial"/>
-          <w:sz w:val="20"/>
-          <w:szCs w:val="20"/>
-        </w:rPr>
-        <w:t>Redirect non-</w:t>
-      </w:r>
-      <w:proofErr w:type="spellStart"/>
-      <w:r>
-        <w:rPr>
-          <w:rFonts w:ascii="Arial" w:eastAsia="Times New Roman" w:hAnsi="Arial" w:cs="Arial"/>
-          <w:sz w:val="20"/>
-          <w:szCs w:val="20"/>
-        </w:rPr>
-        <w:t>ssl</w:t>
-      </w:r>
-      <w:proofErr w:type="spellEnd"/>
-      <w:r>
-        <w:rPr>
-          <w:rFonts w:ascii="Arial" w:eastAsia="Times New Roman" w:hAnsi="Arial" w:cs="Arial"/>
-          <w:sz w:val="20"/>
-          <w:szCs w:val="20"/>
-        </w:rPr>
-        <w:t xml:space="preserve"> to </w:t>
-      </w:r>
-      <w:proofErr w:type="spellStart"/>
-      <w:r>
-        <w:rPr>
-          <w:rFonts w:ascii="Arial" w:eastAsia="Times New Roman" w:hAnsi="Arial" w:cs="Arial"/>
-          <w:sz w:val="20"/>
-          <w:szCs w:val="20"/>
-        </w:rPr>
-        <w:t>ssl</w:t>
-      </w:r>
-      <w:proofErr w:type="spellEnd"/>
-      <w:r>
-        <w:rPr>
-          <w:rFonts w:ascii="Arial" w:eastAsia="Times New Roman" w:hAnsi="Arial" w:cs="Arial"/>
-          <w:sz w:val="20"/>
-          <w:szCs w:val="20"/>
-        </w:rPr>
-        <w:t xml:space="preserve"> setup </w:t>
-      </w:r>
-      <w:proofErr w:type="gramStart"/>
-      <w:r>
-        <w:rPr>
-          <w:rFonts w:ascii="Arial" w:eastAsia="Times New Roman" w:hAnsi="Arial" w:cs="Arial"/>
-          <w:sz w:val="20"/>
-          <w:szCs w:val="20"/>
-        </w:rPr>
-        <w:t>in .</w:t>
-      </w:r>
-      <w:proofErr w:type="spellStart"/>
-      <w:r>
-        <w:rPr>
-          <w:rFonts w:ascii="Arial" w:eastAsia="Times New Roman" w:hAnsi="Arial" w:cs="Arial"/>
-          <w:sz w:val="20"/>
-          <w:szCs w:val="20"/>
-        </w:rPr>
-        <w:t>htaccess</w:t>
-      </w:r>
-      <w:proofErr w:type="spellEnd"/>
-      <w:proofErr w:type="gramEnd"/>
-      <w:r>
-        <w:rPr>
-          <w:rFonts w:ascii="Arial" w:eastAsia="Times New Roman" w:hAnsi="Arial" w:cs="Arial"/>
-          <w:sz w:val="20"/>
-          <w:szCs w:val="20"/>
-        </w:rPr>
-        <w:t>?</w:t>
-      </w:r>
-    </w:p>
-    <w:p>
-      <w:pPr>
-        <w:spacing w:before="100" w:beforeAutospacing="1" w:after="100" w:afterAutospacing="1"/>
-        <w:outlineLvl w:val="1"/>
+      </w:pPr>
+      <w:bookmarkStart w:id="5" w:name="user-content-security"/>
+      <w:bookmarkEnd w:id="5"/>
+      <w:r>
         <w:rPr>
           <w:rFonts w:ascii="Arial" w:eastAsia="Times New Roman" w:hAnsi="Arial" w:cs="Arial"/>
           <w:b/>
@@ -1536,10 +1159,95 @@
           <w:sz w:val="36"/>
           <w:szCs w:val="36"/>
         </w:rPr>
-      </w:pPr>
-      <w:bookmarkStart w:id="5" w:name="user-content-security"/>
-      <w:bookmarkEnd w:id="5"/>
-      <w:r>
+        <w:t>Security</w:t>
+      </w:r>
+    </w:p>
+    <w:p>
+      <w:pPr>
+        <w:numPr>
+          <w:ilvl w:val="0"/>
+          <w:numId w:val="15"/>
+        </w:numPr>
+        <w:spacing w:before="100" w:beforeAutospacing="1" w:after="100" w:afterAutospacing="1"/>
+        <w:rPr>
+          <w:rFonts w:ascii="Arial" w:eastAsia="Times New Roman" w:hAnsi="Arial" w:cs="Arial"/>
+          <w:sz w:val="20"/>
+          <w:szCs w:val="20"/>
+        </w:rPr>
+      </w:pPr>
+      <w:r>
+        <w:rPr>
+          <w:rFonts w:ascii="Arial" w:eastAsia="Times New Roman" w:hAnsi="Arial" w:cs="Arial"/>
+          <w:sz w:val="20"/>
+          <w:szCs w:val="20"/>
+        </w:rPr>
+        <w:t xml:space="preserve">Admin Tools Pro / jHackGuard </w:t>
+      </w:r>
+      <w:r>
+        <w:rPr>
+          <w:rFonts w:ascii="Arial" w:eastAsia="Times New Roman" w:hAnsi="Arial" w:cs="Arial"/>
+          <w:sz w:val="20"/>
+          <w:szCs w:val="20"/>
+        </w:rPr>
+        <w:t xml:space="preserve">/ AdminExile </w:t>
+      </w:r>
+      <w:r>
+        <w:rPr>
+          <w:rFonts w:ascii="Arial" w:eastAsia="Times New Roman" w:hAnsi="Arial" w:cs="Arial"/>
+          <w:sz w:val="20"/>
+          <w:szCs w:val="20"/>
+        </w:rPr>
+        <w:t>installed and configured?</w:t>
+      </w:r>
+    </w:p>
+    <w:p>
+      <w:pPr>
+        <w:numPr>
+          <w:ilvl w:val="0"/>
+          <w:numId w:val="15"/>
+        </w:numPr>
+        <w:spacing w:before="100" w:beforeAutospacing="1" w:after="100" w:afterAutospacing="1"/>
+        <w:rPr>
+          <w:rFonts w:ascii="Arial" w:eastAsia="Times New Roman" w:hAnsi="Arial" w:cs="Arial"/>
+          <w:sz w:val="20"/>
+          <w:szCs w:val="20"/>
+        </w:rPr>
+      </w:pPr>
+      <w:r>
+        <w:rPr>
+          <w:rFonts w:ascii="Arial" w:eastAsia="Times New Roman" w:hAnsi="Arial" w:cs="Arial"/>
+          <w:sz w:val="20"/>
+          <w:szCs w:val="20"/>
+        </w:rPr>
+        <w:t>Prevent blocking own IP-addresses</w:t>
+      </w:r>
+    </w:p>
+    <w:p>
+      <w:pPr>
+        <w:numPr>
+          <w:ilvl w:val="0"/>
+          <w:numId w:val="15"/>
+        </w:numPr>
+        <w:spacing w:before="100" w:beforeAutospacing="1" w:after="100" w:afterAutospacing="1"/>
+        <w:rPr>
+          <w:rFonts w:ascii="Arial" w:eastAsia="Times New Roman" w:hAnsi="Arial" w:cs="Arial"/>
+          <w:sz w:val="20"/>
+          <w:szCs w:val="20"/>
+        </w:rPr>
+      </w:pPr>
+      <w:r>
+        <w:rPr>
+          <w:rFonts w:ascii="Arial" w:eastAsia="Times New Roman" w:hAnsi="Arial" w:cs="Arial"/>
+          <w:sz w:val="20"/>
+          <w:szCs w:val="20"/>
+        </w:rPr>
+        <w:t>Block access to /administrator with admin secret URL parameter or use IP whitelist for /administrator</w:t>
+      </w:r>
+    </w:p>
+    <w:p>
+      <w:pPr>
+        <w:spacing w:before="100" w:beforeAutospacing="1" w:after="100" w:afterAutospacing="1"/>
+        <w:outlineLvl w:val="1"/>
         <w:rPr>
           <w:rFonts w:ascii="Arial" w:eastAsia="Times New Roman" w:hAnsi="Arial" w:cs="Arial"/>
           <w:b/>
@@ -1547,131 +1255,10 @@
           <w:sz w:val="36"/>
           <w:szCs w:val="36"/>
         </w:rPr>
-        <w:t>Security</w:t>
-      </w:r>
-    </w:p>
-    <w:p>
-      <w:pPr>
-        <w:numPr>
-          <w:ilvl w:val="0"/>
-          <w:numId w:val="15"/>
-        </w:numPr>
-        <w:spacing w:before="100" w:beforeAutospacing="1" w:after="100" w:afterAutospacing="1"/>
-        <w:rPr>
-          <w:rFonts w:ascii="Arial" w:eastAsia="Times New Roman" w:hAnsi="Arial" w:cs="Arial"/>
-          <w:sz w:val="20"/>
-          <w:szCs w:val="20"/>
-        </w:rPr>
-      </w:pPr>
-      <w:r>
-        <w:rPr>
-          <w:rFonts w:ascii="Arial" w:eastAsia="Times New Roman" w:hAnsi="Arial" w:cs="Arial"/>
-          <w:sz w:val="20"/>
-          <w:szCs w:val="20"/>
-        </w:rPr>
-        <w:t xml:space="preserve">Admin Tools Pro / </w:t>
-      </w:r>
-      <w:proofErr w:type="spellStart"/>
-      <w:r>
-        <w:rPr>
-          <w:rFonts w:ascii="Arial" w:eastAsia="Times New Roman" w:hAnsi="Arial" w:cs="Arial"/>
-          <w:sz w:val="20"/>
-          <w:szCs w:val="20"/>
-        </w:rPr>
-        <w:t>jHackGuard</w:t>
-      </w:r>
-      <w:proofErr w:type="spellEnd"/>
-      <w:r>
-        <w:rPr>
-          <w:rFonts w:ascii="Arial" w:eastAsia="Times New Roman" w:hAnsi="Arial" w:cs="Arial"/>
-          <w:sz w:val="20"/>
-          <w:szCs w:val="20"/>
-        </w:rPr>
-        <w:t xml:space="preserve"> </w:t>
-      </w:r>
-      <w:r>
-        <w:rPr>
-          <w:rFonts w:ascii="Arial" w:eastAsia="Times New Roman" w:hAnsi="Arial" w:cs="Arial"/>
-          <w:sz w:val="20"/>
-          <w:szCs w:val="20"/>
-        </w:rPr>
-        <w:t xml:space="preserve">/ </w:t>
-      </w:r>
-      <w:proofErr w:type="spellStart"/>
-      <w:r>
-        <w:rPr>
-          <w:rFonts w:ascii="Arial" w:eastAsia="Times New Roman" w:hAnsi="Arial" w:cs="Arial"/>
-          <w:sz w:val="20"/>
-          <w:szCs w:val="20"/>
-        </w:rPr>
-        <w:t>AdminExile</w:t>
-      </w:r>
-      <w:proofErr w:type="spellEnd"/>
-      <w:r>
-        <w:rPr>
-          <w:rFonts w:ascii="Arial" w:eastAsia="Times New Roman" w:hAnsi="Arial" w:cs="Arial"/>
-          <w:sz w:val="20"/>
-          <w:szCs w:val="20"/>
-        </w:rPr>
-        <w:t xml:space="preserve"> </w:t>
-      </w:r>
-      <w:r>
-        <w:rPr>
-          <w:rFonts w:ascii="Arial" w:eastAsia="Times New Roman" w:hAnsi="Arial" w:cs="Arial"/>
-          <w:sz w:val="20"/>
-          <w:szCs w:val="20"/>
-        </w:rPr>
-        <w:t>installed and configured?</w:t>
-      </w:r>
-    </w:p>
-    <w:p>
-      <w:pPr>
-        <w:numPr>
-          <w:ilvl w:val="0"/>
-          <w:numId w:val="15"/>
-        </w:numPr>
-        <w:spacing w:before="100" w:beforeAutospacing="1" w:after="100" w:afterAutospacing="1"/>
-        <w:rPr>
-          <w:rFonts w:ascii="Arial" w:eastAsia="Times New Roman" w:hAnsi="Arial" w:cs="Arial"/>
-          <w:sz w:val="20"/>
-          <w:szCs w:val="20"/>
-        </w:rPr>
-      </w:pPr>
-      <w:r>
-        <w:rPr>
-          <w:rFonts w:ascii="Arial" w:eastAsia="Times New Roman" w:hAnsi="Arial" w:cs="Arial"/>
-          <w:sz w:val="20"/>
-          <w:szCs w:val="20"/>
-        </w:rPr>
-        <w:t>Prevent blocking own IP-addresses</w:t>
-      </w:r>
-    </w:p>
-    <w:p>
-      <w:pPr>
-        <w:numPr>
-          <w:ilvl w:val="0"/>
-          <w:numId w:val="15"/>
-        </w:numPr>
-        <w:spacing w:before="100" w:beforeAutospacing="1" w:after="100" w:afterAutospacing="1"/>
-        <w:rPr>
-          <w:rFonts w:ascii="Arial" w:eastAsia="Times New Roman" w:hAnsi="Arial" w:cs="Arial"/>
-          <w:sz w:val="20"/>
-          <w:szCs w:val="20"/>
-        </w:rPr>
-      </w:pPr>
-      <w:r>
-        <w:rPr>
-          <w:rFonts w:ascii="Arial" w:eastAsia="Times New Roman" w:hAnsi="Arial" w:cs="Arial"/>
-          <w:sz w:val="20"/>
-          <w:szCs w:val="20"/>
-        </w:rPr>
-        <w:t>Block access to /administrator with admin secret URL parameter or use IP whitelist for /administrator</w:t>
-      </w:r>
-    </w:p>
-    <w:p>
-      <w:pPr>
-        <w:spacing w:before="100" w:beforeAutospacing="1" w:after="100" w:afterAutospacing="1"/>
-        <w:outlineLvl w:val="1"/>
+      </w:pPr>
+      <w:bookmarkStart w:id="6" w:name="user-content-jce-editor"/>
+      <w:bookmarkEnd w:id="6"/>
+      <w:r>
         <w:rPr>
           <w:rFonts w:ascii="Arial" w:eastAsia="Times New Roman" w:hAnsi="Arial" w:cs="Arial"/>
           <w:b/>
@@ -1679,10 +1266,57 @@
           <w:sz w:val="36"/>
           <w:szCs w:val="36"/>
         </w:rPr>
-      </w:pPr>
-      <w:bookmarkStart w:id="6" w:name="user-content-jce-editor"/>
-      <w:bookmarkEnd w:id="6"/>
-      <w:r>
+        <w:t>JCE Editor</w:t>
+      </w:r>
+    </w:p>
+    <w:p>
+      <w:pPr>
+        <w:numPr>
+          <w:ilvl w:val="0"/>
+          <w:numId w:val="15"/>
+        </w:numPr>
+        <w:spacing w:before="100" w:beforeAutospacing="1" w:after="100" w:afterAutospacing="1"/>
+        <w:rPr>
+          <w:rFonts w:ascii="Arial" w:eastAsia="Times New Roman" w:hAnsi="Arial" w:cs="Arial"/>
+          <w:sz w:val="20"/>
+          <w:szCs w:val="20"/>
+        </w:rPr>
+      </w:pPr>
+      <w:r>
+        <w:rPr>
+          <w:rFonts w:ascii="Arial" w:eastAsia="Times New Roman" w:hAnsi="Arial" w:cs="Arial"/>
+          <w:sz w:val="20"/>
+          <w:szCs w:val="20"/>
+        </w:rPr>
+        <w:t>optimized profile added/configured?</w:t>
+      </w:r>
+    </w:p>
+    <w:p>
+      <w:pPr>
+        <w:numPr>
+          <w:ilvl w:val="0"/>
+          <w:numId w:val="15"/>
+        </w:numPr>
+        <w:spacing w:before="100" w:beforeAutospacing="1" w:after="100" w:afterAutospacing="1"/>
+        <w:rPr>
+          <w:rFonts w:ascii="Arial" w:eastAsia="Times New Roman" w:hAnsi="Arial" w:cs="Arial"/>
+          <w:sz w:val="20"/>
+          <w:szCs w:val="20"/>
+        </w:rPr>
+      </w:pPr>
+      <w:r>
+        <w:rPr>
+          <w:rFonts w:ascii="Arial" w:eastAsia="Times New Roman" w:hAnsi="Arial" w:cs="Arial"/>
+          <w:sz w:val="20"/>
+          <w:szCs w:val="20"/>
+        </w:rPr>
+        <w:t>Joomla! - editors-xtd plugins unpublished?</w:t>
+      </w:r>
+    </w:p>
+    <w:p>
+      <w:pPr>
+        <w:spacing w:before="100" w:beforeAutospacing="1" w:after="100" w:afterAutospacing="1"/>
+        <w:outlineLvl w:val="1"/>
         <w:rPr>
           <w:rFonts w:ascii="Arial" w:eastAsia="Times New Roman" w:hAnsi="Arial" w:cs="Arial"/>
           <w:b/>
@@ -1690,103 +1324,10 @@
           <w:sz w:val="36"/>
           <w:szCs w:val="36"/>
         </w:rPr>
-        <w:t>JCE Editor</w:t>
-      </w:r>
-    </w:p>
-    <w:p>
-      <w:pPr>
-        <w:numPr>
-          <w:ilvl w:val="0"/>
-          <w:numId w:val="15"/>
-        </w:numPr>
-        <w:spacing w:before="100" w:beforeAutospacing="1" w:after="100" w:afterAutospacing="1"/>
-        <w:rPr>
-          <w:rFonts w:ascii="Arial" w:eastAsia="Times New Roman" w:hAnsi="Arial" w:cs="Arial"/>
-          <w:sz w:val="20"/>
-          <w:szCs w:val="20"/>
-        </w:rPr>
-      </w:pPr>
-      <w:proofErr w:type="gramStart"/>
-      <w:r>
-        <w:rPr>
-          <w:rFonts w:ascii="Arial" w:eastAsia="Times New Roman" w:hAnsi="Arial" w:cs="Arial"/>
-          <w:sz w:val="20"/>
-          <w:szCs w:val="20"/>
-        </w:rPr>
-        <w:t>optimized</w:t>
-      </w:r>
-      <w:proofErr w:type="gramEnd"/>
-      <w:r>
-        <w:rPr>
-          <w:rFonts w:ascii="Arial" w:eastAsia="Times New Roman" w:hAnsi="Arial" w:cs="Arial"/>
-          <w:sz w:val="20"/>
-          <w:szCs w:val="20"/>
-        </w:rPr>
-        <w:t xml:space="preserve"> profile added/configured?</w:t>
-      </w:r>
-    </w:p>
-    <w:p>
-      <w:pPr>
-        <w:numPr>
-          <w:ilvl w:val="0"/>
-          <w:numId w:val="15"/>
-        </w:numPr>
-        <w:spacing w:before="100" w:beforeAutospacing="1" w:after="100" w:afterAutospacing="1"/>
-        <w:rPr>
-          <w:rFonts w:ascii="Arial" w:eastAsia="Times New Roman" w:hAnsi="Arial" w:cs="Arial"/>
-          <w:sz w:val="20"/>
-          <w:szCs w:val="20"/>
-        </w:rPr>
-      </w:pPr>
-      <w:r>
-        <w:rPr>
-          <w:rFonts w:ascii="Arial" w:eastAsia="Times New Roman" w:hAnsi="Arial" w:cs="Arial"/>
-          <w:sz w:val="20"/>
-          <w:szCs w:val="20"/>
-        </w:rPr>
-        <w:t xml:space="preserve">Joomla! - </w:t>
-      </w:r>
-      <w:proofErr w:type="gramStart"/>
-      <w:r>
-        <w:rPr>
-          <w:rFonts w:ascii="Arial" w:eastAsia="Times New Roman" w:hAnsi="Arial" w:cs="Arial"/>
-          <w:sz w:val="20"/>
-          <w:szCs w:val="20"/>
-        </w:rPr>
-        <w:t>editors</w:t>
-      </w:r>
-      <w:proofErr w:type="gramEnd"/>
-      <w:r>
-        <w:rPr>
-          <w:rFonts w:ascii="Arial" w:eastAsia="Times New Roman" w:hAnsi="Arial" w:cs="Arial"/>
-          <w:sz w:val="20"/>
-          <w:szCs w:val="20"/>
-        </w:rPr>
-        <w:t>-</w:t>
-      </w:r>
-      <w:proofErr w:type="spellStart"/>
-      <w:r>
-        <w:rPr>
-          <w:rFonts w:ascii="Arial" w:eastAsia="Times New Roman" w:hAnsi="Arial" w:cs="Arial"/>
-          <w:sz w:val="20"/>
-          <w:szCs w:val="20"/>
-        </w:rPr>
-        <w:t>xtd</w:t>
-      </w:r>
-      <w:proofErr w:type="spellEnd"/>
-      <w:r>
-        <w:rPr>
-          <w:rFonts w:ascii="Arial" w:eastAsia="Times New Roman" w:hAnsi="Arial" w:cs="Arial"/>
-          <w:sz w:val="20"/>
-          <w:szCs w:val="20"/>
-        </w:rPr>
-        <w:t xml:space="preserve"> plugins unpublished?</w:t>
-      </w:r>
-    </w:p>
-    <w:p>
-      <w:pPr>
-        <w:spacing w:before="100" w:beforeAutospacing="1" w:after="100" w:afterAutospacing="1"/>
-        <w:outlineLvl w:val="1"/>
+      </w:pPr>
+      <w:bookmarkStart w:id="7" w:name="user-content-xmap"/>
+      <w:bookmarkEnd w:id="7"/>
+      <w:r>
         <w:rPr>
           <w:rFonts w:ascii="Arial" w:eastAsia="Times New Roman" w:hAnsi="Arial" w:cs="Arial"/>
           <w:b/>
@@ -1794,10 +1335,8 @@
           <w:sz w:val="36"/>
           <w:szCs w:val="36"/>
         </w:rPr>
-      </w:pPr>
-      <w:bookmarkStart w:id="7" w:name="user-content-xmap"/>
-      <w:bookmarkEnd w:id="7"/>
-      <w:proofErr w:type="spellStart"/>
+        <w:t>OS</w:t>
+      </w:r>
       <w:r>
         <w:rPr>
           <w:rFonts w:ascii="Arial" w:eastAsia="Times New Roman" w:hAnsi="Arial" w:cs="Arial"/>
@@ -1806,102 +1345,63 @@
           <w:sz w:val="36"/>
           <w:szCs w:val="36"/>
         </w:rPr>
+        <w:t>Map</w:t>
+      </w:r>
+    </w:p>
+    <w:p>
+      <w:pPr>
+        <w:numPr>
+          <w:ilvl w:val="0"/>
+          <w:numId w:val="15"/>
+        </w:numPr>
+        <w:spacing w:before="100" w:beforeAutospacing="1" w:after="100" w:afterAutospacing="1"/>
+        <w:rPr>
+          <w:rFonts w:ascii="Arial" w:eastAsia="Times New Roman" w:hAnsi="Arial" w:cs="Arial"/>
+          <w:sz w:val="20"/>
+          <w:szCs w:val="20"/>
+        </w:rPr>
+      </w:pPr>
+      <w:r>
+        <w:rPr>
+          <w:rFonts w:ascii="Arial" w:eastAsia="Times New Roman" w:hAnsi="Arial" w:cs="Arial"/>
+          <w:sz w:val="20"/>
+          <w:szCs w:val="20"/>
+        </w:rPr>
+        <w:t>Sitemap created for all menus?</w:t>
+      </w:r>
+    </w:p>
+    <w:p>
+      <w:pPr>
+        <w:numPr>
+          <w:ilvl w:val="0"/>
+          <w:numId w:val="15"/>
+        </w:numPr>
+        <w:spacing w:before="100" w:beforeAutospacing="1" w:after="100" w:afterAutospacing="1"/>
+        <w:rPr>
+          <w:rFonts w:ascii="Arial" w:eastAsia="Times New Roman" w:hAnsi="Arial" w:cs="Arial"/>
+          <w:sz w:val="20"/>
+          <w:szCs w:val="20"/>
+        </w:rPr>
+      </w:pPr>
+      <w:r>
+        <w:rPr>
+          <w:rFonts w:ascii="Arial" w:eastAsia="Times New Roman" w:hAnsi="Arial" w:cs="Arial"/>
+          <w:sz w:val="20"/>
+          <w:szCs w:val="20"/>
+        </w:rPr>
+        <w:t xml:space="preserve">Add line to .htaccess to show </w:t>
+      </w:r>
+      <w:r>
+        <w:rPr>
+          <w:rFonts w:ascii="Arial" w:eastAsia="Times New Roman" w:hAnsi="Arial" w:cs="Arial"/>
+          <w:sz w:val="20"/>
+          <w:szCs w:val="20"/>
+        </w:rPr>
         <w:t>OS</w:t>
       </w:r>
       <w:r>
         <w:rPr>
           <w:rFonts w:ascii="Arial" w:eastAsia="Times New Roman" w:hAnsi="Arial" w:cs="Arial"/>
-          <w:b/>
-          <w:bCs/>
-          <w:sz w:val="36"/>
-          <w:szCs w:val="36"/>
-        </w:rPr>
-        <w:t>Map</w:t>
-      </w:r>
-      <w:proofErr w:type="spellEnd"/>
-    </w:p>
-    <w:p>
-      <w:pPr>
-        <w:numPr>
-          <w:ilvl w:val="0"/>
-          <w:numId w:val="15"/>
-        </w:numPr>
-        <w:spacing w:before="100" w:beforeAutospacing="1" w:after="100" w:afterAutospacing="1"/>
-        <w:rPr>
-          <w:rFonts w:ascii="Arial" w:eastAsia="Times New Roman" w:hAnsi="Arial" w:cs="Arial"/>
-          <w:sz w:val="20"/>
-          <w:szCs w:val="20"/>
-        </w:rPr>
-      </w:pPr>
-      <w:r>
-        <w:rPr>
-          <w:rFonts w:ascii="Arial" w:eastAsia="Times New Roman" w:hAnsi="Arial" w:cs="Arial"/>
-          <w:sz w:val="20"/>
-          <w:szCs w:val="20"/>
-        </w:rPr>
-        <w:t>Sitemap created for all menus?</w:t>
-      </w:r>
-    </w:p>
-    <w:p>
-      <w:pPr>
-        <w:numPr>
-          <w:ilvl w:val="0"/>
-          <w:numId w:val="15"/>
-        </w:numPr>
-        <w:spacing w:before="100" w:beforeAutospacing="1" w:after="100" w:afterAutospacing="1"/>
-        <w:rPr>
-          <w:rFonts w:ascii="Arial" w:eastAsia="Times New Roman" w:hAnsi="Arial" w:cs="Arial"/>
-          <w:sz w:val="20"/>
-          <w:szCs w:val="20"/>
-        </w:rPr>
-      </w:pPr>
-      <w:r>
-        <w:rPr>
-          <w:rFonts w:ascii="Arial" w:eastAsia="Times New Roman" w:hAnsi="Arial" w:cs="Arial"/>
-          <w:sz w:val="20"/>
-          <w:szCs w:val="20"/>
-        </w:rPr>
-        <w:t xml:space="preserve">Add line </w:t>
-      </w:r>
-      <w:proofErr w:type="gramStart"/>
-      <w:r>
-        <w:rPr>
-          <w:rFonts w:ascii="Arial" w:eastAsia="Times New Roman" w:hAnsi="Arial" w:cs="Arial"/>
-          <w:sz w:val="20"/>
-          <w:szCs w:val="20"/>
-        </w:rPr>
-        <w:t>to .</w:t>
-      </w:r>
-      <w:proofErr w:type="spellStart"/>
-      <w:r>
-        <w:rPr>
-          <w:rFonts w:ascii="Arial" w:eastAsia="Times New Roman" w:hAnsi="Arial" w:cs="Arial"/>
-          <w:sz w:val="20"/>
-          <w:szCs w:val="20"/>
-        </w:rPr>
-        <w:t>htaccess</w:t>
-      </w:r>
-      <w:proofErr w:type="spellEnd"/>
-      <w:proofErr w:type="gramEnd"/>
-      <w:r>
-        <w:rPr>
-          <w:rFonts w:ascii="Arial" w:eastAsia="Times New Roman" w:hAnsi="Arial" w:cs="Arial"/>
-          <w:sz w:val="20"/>
-          <w:szCs w:val="20"/>
-        </w:rPr>
-        <w:t xml:space="preserve"> to show </w:t>
-      </w:r>
-      <w:r>
-        <w:rPr>
-          <w:rFonts w:ascii="Arial" w:eastAsia="Times New Roman" w:hAnsi="Arial" w:cs="Arial"/>
-          <w:sz w:val="20"/>
-          <w:szCs w:val="20"/>
-        </w:rPr>
-        <w:t>OS</w:t>
-      </w:r>
-      <w:r>
-        <w:rPr>
-          <w:rFonts w:ascii="Arial" w:eastAsia="Times New Roman" w:hAnsi="Arial" w:cs="Arial"/>
           <w:sz w:val="20"/>
           <w:szCs w:val="20"/>
         </w:rPr>
@@ -1915,8 +1415,7 @@
         </w:rPr>
         <w:t xml:space="preserve"> (</w:t>
       </w:r>
-      <w:hyperlink r:id="rId8" w:history="1">
-        <w:proofErr w:type="gramStart"/>
+      <w:hyperlink r:id="rId7" w:history="1">
         <w:r>
           <w:rPr>
             <w:rStyle w:val="Hyperlink"/>
@@ -1926,7 +1425,6 @@
           </w:rPr>
           <w:t>example</w:t>
         </w:r>
-        <w:proofErr w:type="gramEnd"/>
       </w:hyperlink>
       <w:r>
         <w:rPr>
@@ -1944,23 +1442,13 @@
         </w:rPr>
         <w:t xml:space="preserve"> </w:t>
       </w:r>
-      <w:proofErr w:type="spellStart"/>
-      <w:r>
-        <w:rPr>
-          <w:rFonts w:ascii="Arial" w:eastAsia="Times New Roman" w:hAnsi="Arial" w:cs="Arial"/>
-          <w:sz w:val="20"/>
-          <w:szCs w:val="20"/>
-        </w:rPr>
-        <w:t>Carefull</w:t>
-      </w:r>
-      <w:proofErr w:type="spellEnd"/>
-      <w:r>
-        <w:rPr>
-          <w:rFonts w:ascii="Arial" w:eastAsia="Times New Roman" w:hAnsi="Arial" w:cs="Arial"/>
-          <w:sz w:val="20"/>
-          <w:szCs w:val="20"/>
-        </w:rPr>
-        <w:t>: use a different solution for multilingual sites.</w:t>
+      <w:r>
+        <w:rPr>
+          <w:rFonts w:ascii="Arial" w:eastAsia="Times New Roman" w:hAnsi="Arial" w:cs="Arial"/>
+          <w:sz w:val="20"/>
+          <w:szCs w:val="20"/>
+        </w:rPr>
+        <w:t>Carefull: use a different solution for multilingual sites.</w:t>
       </w:r>
     </w:p>
     <w:p>
@@ -2068,7 +1556,6 @@
       </w:pPr>
       <w:bookmarkStart w:id="9" w:name="user-content-optimisation--seo"/>
       <w:bookmarkEnd w:id="9"/>
-      <w:proofErr w:type="spellStart"/>
       <w:r>
         <w:rPr>
           <w:rFonts w:ascii="Arial" w:eastAsia="Times New Roman" w:hAnsi="Arial" w:cs="Arial"/>
@@ -2077,18 +1564,7 @@
           <w:sz w:val="36"/>
           <w:szCs w:val="36"/>
         </w:rPr>
-        <w:t>Optimisation</w:t>
-      </w:r>
-      <w:proofErr w:type="spellEnd"/>
-      <w:r>
-        <w:rPr>
-          <w:rFonts w:ascii="Arial" w:eastAsia="Times New Roman" w:hAnsi="Arial" w:cs="Arial"/>
-          <w:b/>
-          <w:bCs/>
-          <w:sz w:val="36"/>
-          <w:szCs w:val="36"/>
-        </w:rPr>
-        <w:t xml:space="preserve"> / SEO</w:t>
+        <w:t>Optimisation / SEO</w:t>
       </w:r>
     </w:p>
     <w:p>
@@ -2126,23 +1602,13 @@
           <w:szCs w:val="20"/>
         </w:rPr>
       </w:pPr>
-      <w:proofErr w:type="spellStart"/>
-      <w:r>
-        <w:rPr>
-          <w:rFonts w:ascii="Arial" w:eastAsia="Times New Roman" w:hAnsi="Arial" w:cs="Arial"/>
-          <w:sz w:val="20"/>
-          <w:szCs w:val="20"/>
-        </w:rPr>
-        <w:t>Mootools</w:t>
-      </w:r>
-      <w:proofErr w:type="spellEnd"/>
-      <w:r>
-        <w:rPr>
-          <w:rFonts w:ascii="Arial" w:eastAsia="Times New Roman" w:hAnsi="Arial" w:cs="Arial"/>
-          <w:sz w:val="20"/>
-          <w:szCs w:val="20"/>
-        </w:rPr>
-        <w:t xml:space="preserve"> enabler/disabler active?</w:t>
+      <w:r>
+        <w:rPr>
+          <w:rFonts w:ascii="Arial" w:eastAsia="Times New Roman" w:hAnsi="Arial" w:cs="Arial"/>
+          <w:sz w:val="20"/>
+          <w:szCs w:val="20"/>
+        </w:rPr>
+        <w:t>Mootools enabler/disabler active?</w:t>
       </w:r>
       <w:r>
         <w:rPr>
@@ -2152,8 +1618,7 @@
         </w:rPr>
         <w:t xml:space="preserve"> (</w:t>
       </w:r>
-      <w:hyperlink r:id="rId9" w:history="1">
-        <w:proofErr w:type="spellStart"/>
+      <w:hyperlink r:id="rId8" w:history="1">
         <w:r>
           <w:rPr>
             <w:rStyle w:val="Hyperlink"/>
@@ -2161,17 +1626,7 @@
             <w:sz w:val="20"/>
             <w:szCs w:val="20"/>
           </w:rPr>
-          <w:t>Mootools</w:t>
-        </w:r>
-        <w:proofErr w:type="spellEnd"/>
-        <w:r>
-          <w:rPr>
-            <w:rStyle w:val="Hyperlink"/>
-            <w:rFonts w:ascii="Arial" w:eastAsia="Times New Roman" w:hAnsi="Arial" w:cs="Arial"/>
-            <w:sz w:val="20"/>
-            <w:szCs w:val="20"/>
-          </w:rPr>
-          <w:t xml:space="preserve"> Enabler/Disabler</w:t>
+          <w:t>Mootools Enabler/Disabler</w:t>
         </w:r>
       </w:hyperlink>
       <w:r>
@@ -2224,25 +1679,7 @@
           <w:sz w:val="20"/>
           <w:szCs w:val="20"/>
         </w:rPr>
-        <w:t>Cleared cache/</w:t>
-      </w:r>
-      <w:proofErr w:type="spellStart"/>
-      <w:r>
-        <w:rPr>
-          <w:rFonts w:ascii="Arial" w:eastAsia="Times New Roman" w:hAnsi="Arial" w:cs="Arial"/>
-          <w:sz w:val="20"/>
-          <w:szCs w:val="20"/>
-        </w:rPr>
-        <w:t>tmp</w:t>
-      </w:r>
-      <w:proofErr w:type="spellEnd"/>
-      <w:r>
-        <w:rPr>
-          <w:rFonts w:ascii="Arial" w:eastAsia="Times New Roman" w:hAnsi="Arial" w:cs="Arial"/>
-          <w:sz w:val="20"/>
-          <w:szCs w:val="20"/>
-        </w:rPr>
-        <w:t xml:space="preserve"> folders?</w:t>
+        <w:t>Cleared cache/tmp folders?</w:t>
       </w:r>
     </w:p>
     <w:p>
@@ -2286,25 +1723,7 @@
           <w:sz w:val="20"/>
           <w:szCs w:val="20"/>
         </w:rPr>
-        <w:t>CSS/</w:t>
-      </w:r>
-      <w:proofErr w:type="spellStart"/>
-      <w:r>
-        <w:rPr>
-          <w:rFonts w:ascii="Arial" w:eastAsia="Times New Roman" w:hAnsi="Arial" w:cs="Arial"/>
-          <w:sz w:val="20"/>
-          <w:szCs w:val="20"/>
-        </w:rPr>
-        <w:t>Javascript</w:t>
-      </w:r>
-      <w:proofErr w:type="spellEnd"/>
-      <w:r>
-        <w:rPr>
-          <w:rFonts w:ascii="Arial" w:eastAsia="Times New Roman" w:hAnsi="Arial" w:cs="Arial"/>
-          <w:sz w:val="20"/>
-          <w:szCs w:val="20"/>
-        </w:rPr>
-        <w:t xml:space="preserve"> compress/merge installed and configured?</w:t>
+        <w:t>CSS/Javascript compress/merge installed and configured?</w:t>
       </w:r>
     </w:p>
     <w:p>
@@ -2370,25 +1789,7 @@
           <w:sz w:val="20"/>
           <w:szCs w:val="20"/>
         </w:rPr>
-        <w:t xml:space="preserve">Social Share / </w:t>
-      </w:r>
-      <w:proofErr w:type="spellStart"/>
-      <w:r>
-        <w:rPr>
-          <w:rFonts w:ascii="Arial" w:eastAsia="Times New Roman" w:hAnsi="Arial" w:cs="Arial"/>
-          <w:sz w:val="20"/>
-          <w:szCs w:val="20"/>
-        </w:rPr>
-        <w:t>AddThis</w:t>
-      </w:r>
-      <w:proofErr w:type="spellEnd"/>
-      <w:r>
-        <w:rPr>
-          <w:rFonts w:ascii="Arial" w:eastAsia="Times New Roman" w:hAnsi="Arial" w:cs="Arial"/>
-          <w:sz w:val="20"/>
-          <w:szCs w:val="20"/>
-        </w:rPr>
-        <w:t xml:space="preserve"> installed and configured?</w:t>
+        <w:t>Social Share / AddThis installed and configured?</w:t>
       </w:r>
     </w:p>
     <w:p>
@@ -2467,7 +1868,7 @@
         </w:rPr>
         <w:t xml:space="preserve"> (</w:t>
       </w:r>
-      <w:hyperlink r:id="rId10" w:history="1">
+      <w:hyperlink r:id="rId9" w:history="1">
         <w:r>
           <w:rPr>
             <w:rStyle w:val="Hyperlink"/>
@@ -2500,25 +1901,180 @@
           <w:szCs w:val="20"/>
         </w:rPr>
       </w:pPr>
-      <w:proofErr w:type="spellStart"/>
-      <w:proofErr w:type="gramStart"/>
-      <w:r>
-        <w:rPr>
-          <w:rFonts w:ascii="Arial" w:eastAsia="Times New Roman" w:hAnsi="Arial" w:cs="Arial"/>
-          <w:sz w:val="20"/>
-          <w:szCs w:val="20"/>
-        </w:rPr>
-        <w:t>myJoomla</w:t>
-      </w:r>
-      <w:proofErr w:type="spellEnd"/>
-      <w:proofErr w:type="gramEnd"/>
-      <w:r>
-        <w:rPr>
-          <w:rFonts w:ascii="Arial" w:eastAsia="Times New Roman" w:hAnsi="Arial" w:cs="Arial"/>
-          <w:sz w:val="20"/>
-          <w:szCs w:val="20"/>
-        </w:rPr>
-        <w:t xml:space="preserve"> audit done? (</w:t>
+      <w:r>
+        <w:rPr>
+          <w:rFonts w:ascii="Arial" w:eastAsia="Times New Roman" w:hAnsi="Arial" w:cs="Arial"/>
+          <w:sz w:val="20"/>
+          <w:szCs w:val="20"/>
+        </w:rPr>
+        <w:t>myJoomla audit done? (</w:t>
+      </w:r>
+      <w:hyperlink r:id="rId10" w:history="1">
+        <w:r>
+          <w:rPr>
+            <w:rStyle w:val="Hyperlink"/>
+            <w:rFonts w:ascii="Arial" w:eastAsia="Times New Roman" w:hAnsi="Arial" w:cs="Arial"/>
+            <w:sz w:val="20"/>
+            <w:szCs w:val="20"/>
+          </w:rPr>
+          <w:t>{manage}.myJoomla</w:t>
+        </w:r>
+      </w:hyperlink>
+      <w:r>
+        <w:rPr>
+          <w:rFonts w:ascii="Arial" w:eastAsia="Times New Roman" w:hAnsi="Arial" w:cs="Arial"/>
+          <w:sz w:val="20"/>
+          <w:szCs w:val="20"/>
+        </w:rPr>
+        <w:t>)</w:t>
+      </w:r>
+    </w:p>
+    <w:p>
+      <w:pPr>
+        <w:numPr>
+          <w:ilvl w:val="0"/>
+          <w:numId w:val="15"/>
+        </w:numPr>
+        <w:spacing w:before="100" w:beforeAutospacing="1" w:after="100" w:afterAutospacing="1"/>
+        <w:rPr>
+          <w:rFonts w:ascii="Arial" w:eastAsia="Times New Roman" w:hAnsi="Arial" w:cs="Arial"/>
+          <w:sz w:val="20"/>
+          <w:szCs w:val="20"/>
+        </w:rPr>
+      </w:pPr>
+      <w:r>
+        <w:rPr>
+          <w:rFonts w:ascii="Arial" w:eastAsia="Times New Roman" w:hAnsi="Arial" w:cs="Arial"/>
+          <w:sz w:val="20"/>
+          <w:szCs w:val="20"/>
+        </w:rPr>
+        <w:t>Is there a backup scheme?</w:t>
+      </w:r>
+    </w:p>
+    <w:p>
+      <w:pPr>
+        <w:numPr>
+          <w:ilvl w:val="0"/>
+          <w:numId w:val="15"/>
+        </w:numPr>
+        <w:spacing w:before="100" w:beforeAutospacing="1" w:after="100" w:afterAutospacing="1"/>
+        <w:rPr>
+          <w:rFonts w:ascii="Arial" w:eastAsia="Times New Roman" w:hAnsi="Arial" w:cs="Arial"/>
+          <w:sz w:val="20"/>
+          <w:szCs w:val="20"/>
+        </w:rPr>
+      </w:pPr>
+      <w:r>
+        <w:rPr>
+          <w:rFonts w:ascii="Arial" w:eastAsia="Times New Roman" w:hAnsi="Arial" w:cs="Arial"/>
+          <w:sz w:val="20"/>
+          <w:szCs w:val="20"/>
+        </w:rPr>
+        <w:t>Backup AND restore tested?</w:t>
+      </w:r>
+    </w:p>
+    <w:p>
+      <w:pPr>
+        <w:numPr>
+          <w:ilvl w:val="0"/>
+          <w:numId w:val="15"/>
+        </w:numPr>
+        <w:spacing w:before="100" w:beforeAutospacing="1" w:after="100" w:afterAutospacing="1"/>
+        <w:rPr>
+          <w:rFonts w:ascii="Arial" w:eastAsia="Times New Roman" w:hAnsi="Arial" w:cs="Arial"/>
+          <w:sz w:val="20"/>
+          <w:szCs w:val="20"/>
+        </w:rPr>
+      </w:pPr>
+      <w:r>
+        <w:rPr>
+          <w:rFonts w:ascii="Arial" w:eastAsia="Times New Roman" w:hAnsi="Arial" w:cs="Arial"/>
+          <w:sz w:val="20"/>
+          <w:szCs w:val="20"/>
+        </w:rPr>
+        <w:t>(S)</w:t>
+      </w:r>
+      <w:r>
+        <w:rPr>
+          <w:rFonts w:ascii="Arial" w:eastAsia="Times New Roman" w:hAnsi="Arial" w:cs="Arial"/>
+          <w:sz w:val="20"/>
+          <w:szCs w:val="20"/>
+        </w:rPr>
+        <w:t>FTP login created for support?</w:t>
+      </w:r>
+    </w:p>
+    <w:p>
+      <w:pPr>
+        <w:numPr>
+          <w:ilvl w:val="0"/>
+          <w:numId w:val="15"/>
+        </w:numPr>
+        <w:spacing w:before="100" w:beforeAutospacing="1" w:after="100" w:afterAutospacing="1"/>
+        <w:rPr>
+          <w:rFonts w:ascii="Arial" w:eastAsia="Times New Roman" w:hAnsi="Arial" w:cs="Arial"/>
+          <w:sz w:val="20"/>
+          <w:szCs w:val="20"/>
+        </w:rPr>
+      </w:pPr>
+      <w:r>
+        <w:rPr>
+          <w:rFonts w:ascii="Arial" w:eastAsia="Times New Roman" w:hAnsi="Arial" w:cs="Arial"/>
+          <w:sz w:val="20"/>
+          <w:szCs w:val="20"/>
+        </w:rPr>
+        <w:t>Trainingwebsite archived and removed?</w:t>
+      </w:r>
+    </w:p>
+    <w:p>
+      <w:pPr>
+        <w:numPr>
+          <w:ilvl w:val="0"/>
+          <w:numId w:val="15"/>
+        </w:numPr>
+        <w:spacing w:before="100" w:beforeAutospacing="1" w:after="100" w:afterAutospacing="1"/>
+        <w:rPr>
+          <w:rFonts w:ascii="Arial" w:eastAsia="Times New Roman" w:hAnsi="Arial" w:cs="Arial"/>
+          <w:sz w:val="20"/>
+          <w:szCs w:val="20"/>
+        </w:rPr>
+      </w:pPr>
+      <w:r>
+        <w:rPr>
+          <w:rFonts w:ascii="Arial" w:eastAsia="Times New Roman" w:hAnsi="Arial" w:cs="Arial"/>
+          <w:sz w:val="20"/>
+          <w:szCs w:val="20"/>
+        </w:rPr>
+        <w:t>Website checked outside your own network/dns?</w:t>
+      </w:r>
+    </w:p>
+    <w:p>
+      <w:pPr>
+        <w:numPr>
+          <w:ilvl w:val="0"/>
+          <w:numId w:val="15"/>
+        </w:numPr>
+        <w:spacing w:before="100" w:beforeAutospacing="1" w:after="100" w:afterAutospacing="1"/>
+        <w:rPr>
+          <w:rFonts w:ascii="Arial" w:eastAsia="Times New Roman" w:hAnsi="Arial" w:cs="Arial"/>
+          <w:sz w:val="20"/>
+          <w:szCs w:val="20"/>
+        </w:rPr>
+      </w:pPr>
+      <w:r>
+        <w:rPr>
+          <w:rFonts w:ascii="Arial" w:eastAsia="Times New Roman" w:hAnsi="Arial" w:cs="Arial"/>
+          <w:sz w:val="20"/>
+          <w:szCs w:val="20"/>
+        </w:rPr>
+        <w:t>Speed checked of the website?</w:t>
+      </w:r>
+      <w:r>
+        <w:rPr>
+          <w:rFonts w:ascii="Arial" w:eastAsia="Times New Roman" w:hAnsi="Arial" w:cs="Arial"/>
+          <w:sz w:val="20"/>
+          <w:szCs w:val="20"/>
+        </w:rPr>
+        <w:t xml:space="preserve"> (</w:t>
       </w:r>
       <w:hyperlink r:id="rId11" w:history="1">
         <w:r>
@@ -2528,39 +2084,8 @@
             <w:sz w:val="20"/>
             <w:szCs w:val="20"/>
           </w:rPr>
-          <w:t>{</w:t>
+          <w:t>GTMetrix</w:t>
         </w:r>
-        <w:proofErr w:type="gramStart"/>
-        <w:r>
-          <w:rPr>
-            <w:rStyle w:val="Hyperlink"/>
-            <w:rFonts w:ascii="Arial" w:eastAsia="Times New Roman" w:hAnsi="Arial" w:cs="Arial"/>
-            <w:sz w:val="20"/>
-            <w:szCs w:val="20"/>
-          </w:rPr>
-          <w:t>manage</w:t>
-        </w:r>
-        <w:proofErr w:type="gramEnd"/>
-        <w:r>
-          <w:rPr>
-            <w:rStyle w:val="Hyperlink"/>
-            <w:rFonts w:ascii="Arial" w:eastAsia="Times New Roman" w:hAnsi="Arial" w:cs="Arial"/>
-            <w:sz w:val="20"/>
-            <w:szCs w:val="20"/>
-          </w:rPr>
-          <w:t>}.</w:t>
-        </w:r>
-        <w:proofErr w:type="spellStart"/>
-        <w:r>
-          <w:rPr>
-            <w:rStyle w:val="Hyperlink"/>
-            <w:rFonts w:ascii="Arial" w:eastAsia="Times New Roman" w:hAnsi="Arial" w:cs="Arial"/>
-            <w:sz w:val="20"/>
-            <w:szCs w:val="20"/>
-          </w:rPr>
-          <w:t>myJoomla</w:t>
-        </w:r>
-        <w:proofErr w:type="spellEnd"/>
       </w:hyperlink>
       <w:r>
         <w:rPr>
@@ -2568,193 +2093,7 @@
           <w:sz w:val="20"/>
           <w:szCs w:val="20"/>
         </w:rPr>
-        <w:t>)</w:t>
-      </w:r>
-    </w:p>
-    <w:p>
-      <w:pPr>
-        <w:numPr>
-          <w:ilvl w:val="0"/>
-          <w:numId w:val="15"/>
-        </w:numPr>
-        <w:spacing w:before="100" w:beforeAutospacing="1" w:after="100" w:afterAutospacing="1"/>
-        <w:rPr>
-          <w:rFonts w:ascii="Arial" w:eastAsia="Times New Roman" w:hAnsi="Arial" w:cs="Arial"/>
-          <w:sz w:val="20"/>
-          <w:szCs w:val="20"/>
-        </w:rPr>
-      </w:pPr>
-      <w:r>
-        <w:rPr>
-          <w:rFonts w:ascii="Arial" w:eastAsia="Times New Roman" w:hAnsi="Arial" w:cs="Arial"/>
-          <w:sz w:val="20"/>
-          <w:szCs w:val="20"/>
-        </w:rPr>
-        <w:t>Is there a backup scheme?</w:t>
-      </w:r>
-    </w:p>
-    <w:p>
-      <w:pPr>
-        <w:numPr>
-          <w:ilvl w:val="0"/>
-          <w:numId w:val="15"/>
-        </w:numPr>
-        <w:spacing w:before="100" w:beforeAutospacing="1" w:after="100" w:afterAutospacing="1"/>
-        <w:rPr>
-          <w:rFonts w:ascii="Arial" w:eastAsia="Times New Roman" w:hAnsi="Arial" w:cs="Arial"/>
-          <w:sz w:val="20"/>
-          <w:szCs w:val="20"/>
-        </w:rPr>
-      </w:pPr>
-      <w:r>
-        <w:rPr>
-          <w:rFonts w:ascii="Arial" w:eastAsia="Times New Roman" w:hAnsi="Arial" w:cs="Arial"/>
-          <w:sz w:val="20"/>
-          <w:szCs w:val="20"/>
-        </w:rPr>
-        <w:t>Backup AND restore tested?</w:t>
-      </w:r>
-    </w:p>
-    <w:p>
-      <w:pPr>
-        <w:numPr>
-          <w:ilvl w:val="0"/>
-          <w:numId w:val="15"/>
-        </w:numPr>
-        <w:spacing w:before="100" w:beforeAutospacing="1" w:after="100" w:afterAutospacing="1"/>
-        <w:rPr>
-          <w:rFonts w:ascii="Arial" w:eastAsia="Times New Roman" w:hAnsi="Arial" w:cs="Arial"/>
-          <w:sz w:val="20"/>
-          <w:szCs w:val="20"/>
-        </w:rPr>
-      </w:pPr>
-      <w:r>
-        <w:rPr>
-          <w:rFonts w:ascii="Arial" w:eastAsia="Times New Roman" w:hAnsi="Arial" w:cs="Arial"/>
-          <w:sz w:val="20"/>
-          <w:szCs w:val="20"/>
-        </w:rPr>
-        <w:t>(</w:t>
-      </w:r>
-      <w:proofErr w:type="gramStart"/>
-      <w:r>
-        <w:rPr>
-          <w:rFonts w:ascii="Arial" w:eastAsia="Times New Roman" w:hAnsi="Arial" w:cs="Arial"/>
-          <w:sz w:val="20"/>
-          <w:szCs w:val="20"/>
-        </w:rPr>
-        <w:t>S)</w:t>
-      </w:r>
-      <w:proofErr w:type="gramEnd"/>
-      <w:r>
-        <w:rPr>
-          <w:rFonts w:ascii="Arial" w:eastAsia="Times New Roman" w:hAnsi="Arial" w:cs="Arial"/>
-          <w:sz w:val="20"/>
-          <w:szCs w:val="20"/>
-        </w:rPr>
-        <w:t>FTP login created for support?</w:t>
-      </w:r>
-    </w:p>
-    <w:p>
-      <w:pPr>
-        <w:numPr>
-          <w:ilvl w:val="0"/>
-          <w:numId w:val="15"/>
-        </w:numPr>
-        <w:spacing w:before="100" w:beforeAutospacing="1" w:after="100" w:afterAutospacing="1"/>
-        <w:rPr>
-          <w:rFonts w:ascii="Arial" w:eastAsia="Times New Roman" w:hAnsi="Arial" w:cs="Arial"/>
-          <w:sz w:val="20"/>
-          <w:szCs w:val="20"/>
-        </w:rPr>
-      </w:pPr>
-      <w:proofErr w:type="spellStart"/>
-      <w:r>
-        <w:rPr>
-          <w:rFonts w:ascii="Arial" w:eastAsia="Times New Roman" w:hAnsi="Arial" w:cs="Arial"/>
-          <w:sz w:val="20"/>
-          <w:szCs w:val="20"/>
-        </w:rPr>
-        <w:t>Trainingwebsite</w:t>
-      </w:r>
-      <w:proofErr w:type="spellEnd"/>
-      <w:r>
-        <w:rPr>
-          <w:rFonts w:ascii="Arial" w:eastAsia="Times New Roman" w:hAnsi="Arial" w:cs="Arial"/>
-          <w:sz w:val="20"/>
-          <w:szCs w:val="20"/>
-        </w:rPr>
-        <w:t xml:space="preserve"> archived and removed?</w:t>
-      </w:r>
-    </w:p>
-    <w:p>
-      <w:pPr>
-        <w:numPr>
-          <w:ilvl w:val="0"/>
-          <w:numId w:val="15"/>
-        </w:numPr>
-        <w:spacing w:before="100" w:beforeAutospacing="1" w:after="100" w:afterAutospacing="1"/>
-        <w:rPr>
-          <w:rFonts w:ascii="Arial" w:eastAsia="Times New Roman" w:hAnsi="Arial" w:cs="Arial"/>
-          <w:sz w:val="20"/>
-          <w:szCs w:val="20"/>
-        </w:rPr>
-      </w:pPr>
-      <w:r>
-        <w:rPr>
-          <w:rFonts w:ascii="Arial" w:eastAsia="Times New Roman" w:hAnsi="Arial" w:cs="Arial"/>
-          <w:sz w:val="20"/>
-          <w:szCs w:val="20"/>
-        </w:rPr>
-        <w:t>Website checked outside your own network/</w:t>
-      </w:r>
-      <w:proofErr w:type="spellStart"/>
-      <w:r>
-        <w:rPr>
-          <w:rFonts w:ascii="Arial" w:eastAsia="Times New Roman" w:hAnsi="Arial" w:cs="Arial"/>
-          <w:sz w:val="20"/>
-          <w:szCs w:val="20"/>
-        </w:rPr>
-        <w:t>dns</w:t>
-      </w:r>
-      <w:proofErr w:type="spellEnd"/>
-      <w:r>
-        <w:rPr>
-          <w:rFonts w:ascii="Arial" w:eastAsia="Times New Roman" w:hAnsi="Arial" w:cs="Arial"/>
-          <w:sz w:val="20"/>
-          <w:szCs w:val="20"/>
-        </w:rPr>
-        <w:t>?</w:t>
-      </w:r>
-    </w:p>
-    <w:p>
-      <w:pPr>
-        <w:numPr>
-          <w:ilvl w:val="0"/>
-          <w:numId w:val="15"/>
-        </w:numPr>
-        <w:spacing w:before="100" w:beforeAutospacing="1" w:after="100" w:afterAutospacing="1"/>
-        <w:rPr>
-          <w:rFonts w:ascii="Arial" w:eastAsia="Times New Roman" w:hAnsi="Arial" w:cs="Arial"/>
-          <w:sz w:val="20"/>
-          <w:szCs w:val="20"/>
-        </w:rPr>
-      </w:pPr>
-      <w:r>
-        <w:rPr>
-          <w:rFonts w:ascii="Arial" w:eastAsia="Times New Roman" w:hAnsi="Arial" w:cs="Arial"/>
-          <w:sz w:val="20"/>
-          <w:szCs w:val="20"/>
-        </w:rPr>
-        <w:t>Speed checked of the website?</w:t>
-      </w:r>
-      <w:r>
-        <w:rPr>
-          <w:rFonts w:ascii="Arial" w:eastAsia="Times New Roman" w:hAnsi="Arial" w:cs="Arial"/>
-          <w:sz w:val="20"/>
-          <w:szCs w:val="20"/>
-        </w:rPr>
-        <w:t xml:space="preserve"> (</w:t>
+        <w:t xml:space="preserve">, </w:t>
       </w:r>
       <w:hyperlink r:id="rId12" w:history="1">
         <w:r>
@@ -2764,7 +2103,7 @@
             <w:sz w:val="20"/>
             <w:szCs w:val="20"/>
           </w:rPr>
-          <w:t>YSLOW</w:t>
+          <w:t>PageSpeed Insights</w:t>
         </w:r>
       </w:hyperlink>
       <w:r>
@@ -2776,37 +2115,6 @@
         <w:t xml:space="preserve">, </w:t>
       </w:r>
       <w:hyperlink r:id="rId13" w:history="1">
-        <w:proofErr w:type="spellStart"/>
-        <w:r>
-          <w:rPr>
-            <w:rStyle w:val="Hyperlink"/>
-            <w:rFonts w:ascii="Arial" w:eastAsia="Times New Roman" w:hAnsi="Arial" w:cs="Arial"/>
-            <w:sz w:val="20"/>
-            <w:szCs w:val="20"/>
-          </w:rPr>
-          <w:t>PageSpeed</w:t>
-        </w:r>
-        <w:proofErr w:type="spellEnd"/>
-        <w:r>
-          <w:rPr>
-            <w:rStyle w:val="Hyperlink"/>
-            <w:rFonts w:ascii="Arial" w:eastAsia="Times New Roman" w:hAnsi="Arial" w:cs="Arial"/>
-            <w:sz w:val="20"/>
-            <w:szCs w:val="20"/>
-          </w:rPr>
-          <w:t xml:space="preserve"> Insights</w:t>
-        </w:r>
-      </w:hyperlink>
-      <w:r>
-        <w:rPr>
-          <w:rFonts w:ascii="Arial" w:eastAsia="Times New Roman" w:hAnsi="Arial" w:cs="Arial"/>
-          <w:sz w:val="20"/>
-          <w:szCs w:val="20"/>
-        </w:rPr>
-        <w:t xml:space="preserve">, </w:t>
-      </w:r>
-      <w:hyperlink r:id="rId14" w:history="1">
-        <w:proofErr w:type="spellStart"/>
         <w:r>
           <w:rPr>
             <w:rStyle w:val="Hyperlink"/>
@@ -2816,7 +2124,6 @@
           </w:rPr>
           <w:t>webpagetest</w:t>
         </w:r>
-        <w:proofErr w:type="spellEnd"/>
       </w:hyperlink>
       <w:r>
         <w:rPr>
@@ -2845,7 +2152,7 @@
 </file>
 
 <file path=word/numbering.xml><?xml version="1.0" encoding="utf-8"?>
-<w:numbering xmlns:wpc="http://schemas.microsoft.com/office/word/2010/wordprocessingCanvas" xmlns:mo="http://schemas.microsoft.com/office/mac/office/2008/main" xmlns:mc="http://schemas.openxmlformats.org/markup-compatibility/2006" xmlns:mv="urn:schemas-microsoft-com:mac:vml" xmlns:o="urn:schemas-microsoft-com:office:office" xmlns:r="http://schemas.openxmlformats.org/officeDocument/2006/relationships" xmlns:m="http://schemas.openxmlformats.org/officeDocument/2006/math" xmlns:v="urn:schemas-microsoft-com:vml" xmlns:wp14="http://schemas.microsoft.com/office/word/2010/wordprocessingDrawing" xmlns:wp="http://schemas.openxmlformats.org/drawingml/2006/wordprocessingDrawing" xmlns:w10="urn:schemas-microsoft-com:office:word" xmlns:w="http://schemas.openxmlformats.org/wordprocessingml/2006/main" xmlns:w14="http://schemas.microsoft.com/office/word/2010/wordml" xmlns:wpg="http://schemas.microsoft.com/office/word/2010/wordprocessingGroup" xmlns:wpi="http://schemas.microsoft.com/office/word/2010/wordprocessingInk" xmlns:wne="http://schemas.microsoft.com/office/word/2006/wordml" xmlns:wps="http://schemas.microsoft.com/office/word/2010/wordprocessingShape" mc:Ignorable="w14 wp14">
+<w:numbering xmlns:wpc="http://schemas.microsoft.com/office/word/2010/wordprocessingCanvas" xmlns:mo="http://schemas.microsoft.com/office/mac/office/2008/main" xmlns:mc="http://schemas.openxmlformats.org/markup-compatibility/2006" xmlns:mv="urn:schemas-microsoft-com:mac:vml" xmlns:o="urn:schemas-microsoft-com:office:office" xmlns:r="http://schemas.openxmlformats.org/officeDocument/2006/relationships" xmlns:m="http://schemas.openxmlformats.org/officeDocument/2006/math" xmlns:v="urn:schemas-microsoft-com:vml" xmlns:wp14="http://schemas.microsoft.com/office/word/2010/wordprocessingDrawing" xmlns:wp="http://schemas.openxmlformats.org/drawingml/2006/wordprocessingDrawing" xmlns:w10="urn:schemas-microsoft-com:office:word" xmlns:w="http://schemas.openxmlformats.org/wordprocessingml/2006/main" xmlns:w14="http://schemas.microsoft.com/office/word/2010/wordml" xmlns:w15="http://schemas.microsoft.com/office/word/2012/wordml" xmlns:wpg="http://schemas.microsoft.com/office/word/2010/wordprocessingGroup" xmlns:wpi="http://schemas.microsoft.com/office/word/2010/wordprocessingInk" xmlns:wne="http://schemas.microsoft.com/office/word/2006/wordml" xmlns:wps="http://schemas.microsoft.com/office/word/2010/wordprocessingShape" mc:Ignorable="w14 w15 wp14">
   <w:abstractNum w:abstractNumId="0">
     <w:nsid w:val="13F4352E"/>
     <w:multiLevelType w:val="multilevel"/>
@@ -5282,7 +4589,7 @@
 </file>
 
 <file path=word/styles.xml><?xml version="1.0" encoding="utf-8"?>
-<w:styles xmlns:mc="http://schemas.openxmlformats.org/markup-compatibility/2006" xmlns:r="http://schemas.openxmlformats.org/officeDocument/2006/relationships" xmlns:w="http://schemas.openxmlformats.org/wordprocessingml/2006/main" xmlns:w14="http://schemas.microsoft.com/office/word/2010/wordml" mc:Ignorable="w14">
+<w:styles xmlns:mc="http://schemas.openxmlformats.org/markup-compatibility/2006" xmlns:r="http://schemas.openxmlformats.org/officeDocument/2006/relationships" xmlns:w="http://schemas.openxmlformats.org/wordprocessingml/2006/main" xmlns:w14="http://schemas.microsoft.com/office/word/2010/wordml" xmlns:w15="http://schemas.microsoft.com/office/word/2012/wordml" mc:Ignorable="w14 w15">
   <w:docDefaults>
     <w:rPrDefault>
       <w:rPr>
@@ -5294,394 +4601,397 @@
     </w:rPrDefault>
     <w:pPrDefault/>
   </w:docDefaults>
-  <w:latentStyles w:defLockedState="0" w:defUIPriority="99" w:defSemiHidden="1" w:defUnhideWhenUsed="1" w:defQFormat="0" w:count="276">
-    <w:lsdException w:name="Normal" w:semiHidden="0" w:uiPriority="0" w:unhideWhenUsed="0" w:qFormat="1"/>
-    <w:lsdException w:name="heading 1" w:semiHidden="0" w:uiPriority="9" w:unhideWhenUsed="0" w:qFormat="1"/>
-    <w:lsdException w:name="heading 2" w:uiPriority="9" w:qFormat="1"/>
-    <w:lsdException w:name="heading 3" w:uiPriority="9" w:qFormat="1"/>
-    <w:lsdException w:name="heading 4" w:uiPriority="9" w:qFormat="1"/>
-    <w:lsdException w:name="heading 5" w:uiPriority="9" w:qFormat="1"/>
-    <w:lsdException w:name="heading 6" w:uiPriority="9" w:qFormat="1"/>
-    <w:lsdException w:name="heading 7" w:uiPriority="9" w:qFormat="1"/>
-    <w:lsdException w:name="heading 8" w:uiPriority="9" w:qFormat="1"/>
-    <w:lsdException w:name="heading 9" w:uiPriority="9" w:qFormat="1"/>
-    <w:lsdException w:name="toc 1" w:uiPriority="39"/>
-    <w:lsdException w:name="toc 2" w:uiPriority="39"/>
-    <w:lsdException w:name="toc 3" w:uiPriority="39"/>
-    <w:lsdException w:name="toc 4" w:uiPriority="39"/>
-    <w:lsdException w:name="toc 5" w:uiPriority="39"/>
-    <w:lsdException w:name="toc 6" w:uiPriority="39"/>
-    <w:lsdException w:name="toc 7" w:uiPriority="39"/>
-    <w:lsdException w:name="toc 8" w:uiPriority="39"/>
-    <w:lsdException w:name="toc 9" w:uiPriority="39"/>
-    <w:lsdException w:name="caption" w:uiPriority="35" w:qFormat="1"/>
-    <w:lsdException w:name="Title" w:semiHidden="0" w:uiPriority="10" w:unhideWhenUsed="0" w:qFormat="1"/>
-    <w:lsdException w:name="Default Paragraph Font" w:uiPriority="1"/>
-    <w:lsdException w:name="Subtitle" w:semiHidden="0" w:uiPriority="11" w:unhideWhenUsed="0" w:qFormat="1"/>
-    <w:lsdException w:name="Strong" w:semiHidden="0" w:uiPriority="22" w:unhideWhenUsed="0" w:qFormat="1"/>
-    <w:lsdException w:name="Emphasis" w:semiHidden="0" w:uiPriority="20" w:unhideWhenUsed="0" w:qFormat="1"/>
-    <w:lsdException w:name="Table Grid" w:semiHidden="0" w:uiPriority="59" w:unhideWhenUsed="0"/>
-    <w:lsdException w:name="Placeholder Text" w:unhideWhenUsed="0"/>
-    <w:lsdException w:name="No Spacing" w:semiHidden="0" w:uiPriority="1" w:unhideWhenUsed="0" w:qFormat="1"/>
-    <w:lsdException w:name="Light Shading" w:semiHidden="0" w:uiPriority="60" w:unhideWhenUsed="0"/>
-    <w:lsdException w:name="Light List" w:semiHidden="0" w:uiPriority="61" w:unhideWhenUsed="0"/>
-    <w:lsdException w:name="Light Grid" w:semiHidden="0" w:uiPriority="62" w:unhideWhenUsed="0"/>
-    <w:lsdException w:name="Medium Shading 1" w:semiHidden="0" w:uiPriority="63" w:unhideWhenUsed="0"/>
-    <w:lsdException w:name="Medium Shading 2" w:semiHidden="0" w:uiPriority="64" w:unhideWhenUsed="0"/>
-    <w:lsdException w:name="Medium List 1" w:semiHidden="0" w:uiPriority="65" w:unhideWhenUsed="0"/>
-    <w:lsdException w:name="Medium List 2" w:semiHidden="0" w:uiPriority="66" w:unhideWhenUsed="0"/>
-    <w:lsdException w:name="Medium Grid 1" w:semiHidden="0" w:uiPriority="67" w:unhideWhenUsed="0"/>
-    <w:lsdException w:name="Medium Grid 2" w:semiHidden="0" w:uiPriority="68" w:unhideWhenUsed="0"/>
-    <w:lsdException w:name="Medium Grid 3" w:semiHidden="0" w:uiPriority="69" w:unhideWhenUsed="0"/>
-    <w:lsdException w:name="Dark List" w:semiHidden="0" w:uiPriority="70" w:unhideWhenUsed="0"/>
-    <w:lsdException w:name="Colorful Shading" w:semiHidden="0" w:uiPriority="71" w:unhideWhenUsed="0"/>
-    <w:lsdException w:name="Colorful List" w:semiHidden="0" w:uiPriority="72" w:unhideWhenUsed="0"/>
-    <w:lsdException w:name="Colorful Grid" w:semiHidden="0" w:uiPriority="73" w:unhideWhenUsed="0"/>
-    <w:lsdException w:name="Light Shading Accent 1" w:semiHidden="0" w:uiPriority="60" w:unhideWhenUsed="0"/>
-    <w:lsdException w:name="Light List Accent 1" w:semiHidden="0" w:uiPriority="61" w:unhideWhenUsed="0"/>
-    <w:lsdException w:name="Light Grid Accent 1" w:semiHidden="0" w:uiPriority="62" w:unhideWhenUsed="0"/>
-    <w:lsdException w:name="Medium Shading 1 Accent 1" w:semiHidden="0" w:uiPriority="63" w:unhideWhenUsed="0"/>
-    <w:lsdException w:name="Medium Shading 2 Accent 1" w:semiHidden="0" w:uiPriority="64" w:unhideWhenUsed="0"/>
-    <w:lsdException w:name="Medium List 1 Accent 1" w:semiHidden="0" w:uiPriority="65" w:unhideWhenUsed="0"/>
-    <w:lsdException w:name="Revision" w:unhideWhenUsed="0"/>
-    <w:lsdException w:name="List Paragraph" w:semiHidden="0" w:uiPriority="34" w:unhideWhenUsed="0" w:qFormat="1"/>
-    <w:lsdException w:name="Quote" w:semiHidden="0" w:uiPriority="29" w:unhideWhenUsed="0" w:qFormat="1"/>
-    <w:lsdException w:name="Intense Quote" w:semiHidden="0" w:uiPriority="30" w:unhideWhenUsed="0" w:qFormat="1"/>
-    <w:lsdException w:name="Medium List 2 Accent 1" w:semiHidden="0" w:uiPriority="66" w:unhideWhenUsed="0"/>
-    <w:lsdException w:name="Medium Grid 1 Accent 1" w:semiHidden="0" w:uiPriority="67" w:unhideWhenUsed="0"/>
-    <w:lsdException w:name="Medium Grid 2 Accent 1" w:semiHidden="0" w:uiPriority="68" w:unhideWhenUsed="0"/>
-    <w:lsdException w:name="Medium Grid 3 Accent 1" w:semiHidden="0" w:uiPriority="69" w:unhideWhenUsed="0"/>
-    <w:lsdException w:name="Dark List Accent 1" w:semiHidden="0" w:uiPriority="70" w:unhideWhenUsed="0"/>
-    <w:lsdException w:name="Colorful Shading Accent 1" w:semiHidden="0" w:uiPriority="71" w:unhideWhenUsed="0"/>
-    <w:lsdException w:name="Colorful List Accent 1" w:semiHidden="0" w:uiPriority="72" w:unhideWhenUsed="0"/>
-    <w:lsdException w:name="Colorful Grid Accent 1" w:semiHidden="0" w:uiPriority="73" w:unhideWhenUsed="0"/>
-    <w:lsdException w:name="Light Shading Accent 2" w:semiHidden="0" w:uiPriority="60" w:unhideWhenUsed="0"/>
-    <w:lsdException w:name="Light List Accent 2" w:semiHidden="0" w:uiPriority="61" w:unhideWhenUsed="0"/>
-    <w:lsdException w:name="Light Grid Accent 2" w:semiHidden="0" w:uiPriority="62" w:unhideWhenUsed="0"/>
-    <w:lsdException w:name="Medium Shading 1 Accent 2" w:semiHidden="0" w:uiPriority="63" w:unhideWhenUsed="0"/>
-    <w:lsdException w:name="Medium Shading 2 Accent 2" w:semiHidden="0" w:uiPriority="64" w:unhideWhenUsed="0"/>
-    <w:lsdException w:name="Medium List 1 Accent 2" w:semiHidden="0" w:uiPriority="65" w:unhideWhenUsed="0"/>
-    <w:lsdException w:name="Medium List 2 Accent 2" w:semiHidden="0" w:uiPriority="66" w:unhideWhenUsed="0"/>
-    <w:lsdException w:name="Medium Grid 1 Accent 2" w:semiHidden="0" w:uiPriority="67" w:unhideWhenUsed="0"/>
-    <w:lsdException w:name="Medium Grid 2 Accent 2" w:semiHidden="0" w:uiPriority="68" w:unhideWhenUsed="0"/>
-    <w:lsdException w:name="Medium Grid 3 Accent 2" w:semiHidden="0" w:uiPriority="69" w:unhideWhenUsed="0"/>
-    <w:lsdException w:name="Dark List Accent 2" w:semiHidden="0" w:uiPriority="70" w:unhideWhenUsed="0"/>
-    <w:lsdException w:name="Colorful Shading Accent 2" w:semiHidden="0" w:uiPriority="71" w:unhideWhenUsed="0"/>
-    <w:lsdException w:name="Colorful List Accent 2" w:semiHidden="0" w:uiPriority="72" w:unhideWhenUsed="0"/>
-    <w:lsdException w:name="Colorful Grid Accent 2" w:semiHidden="0" w:uiPriority="73" w:unhideWhenUsed="0"/>
-    <w:lsdException w:name="Light Shading Accent 3" w:semiHidden="0" w:uiPriority="60" w:unhideWhenUsed="0"/>
-    <w:lsdException w:name="Light List Accent 3" w:semiHidden="0" w:uiPriority="61" w:unhideWhenUsed="0"/>
-    <w:lsdException w:name="Light Grid Accent 3" w:semiHidden="0" w:uiPriority="62" w:unhideWhenUsed="0"/>
-    <w:lsdException w:name="Medium Shading 1 Accent 3" w:semiHidden="0" w:uiPriority="63" w:unhideWhenUsed="0"/>
-    <w:lsdException w:name="Medium Shading 2 Accent 3" w:semiHidden="0" w:uiPriority="64" w:unhideWhenUsed="0"/>
-    <w:lsdException w:name="Medium List 1 Accent 3" w:semiHidden="0" w:uiPriority="65" w:unhideWhenUsed="0"/>
-    <w:lsdException w:name="Medium List 2 Accent 3" w:semiHidden="0" w:uiPriority="66" w:unhideWhenUsed="0"/>
-    <w:lsdException w:name="Medium Grid 1 Accent 3" w:semiHidden="0" w:uiPriority="67" w:unhideWhenUsed="0"/>
-    <w:lsdException w:name="Medium Grid 2 Accent 3" w:semiHidden="0" w:uiPriority="68" w:unhideWhenUsed="0"/>
-    <w:lsdException w:name="Medium Grid 3 Accent 3" w:semiHidden="0" w:uiPriority="69" w:unhideWhenUsed="0"/>
-    <w:lsdException w:name="Dark List Accent 3" w:semiHidden="0" w:uiPriority="70" w:unhideWhenUsed="0"/>
-    <w:lsdException w:name="Colorful Shading Accent 3" w:semiHidden="0" w:uiPriority="71" w:unhideWhenUsed="0"/>
-    <w:lsdException w:name="Colorful List Accent 3" w:semiHidden="0" w:uiPriority="72" w:unhideWhenUsed="0"/>
-    <w:lsdException w:name="Colorful Grid Accent 3" w:semiHidden="0" w:uiPriority="73" w:unhideWhenUsed="0"/>
-    <w:lsdException w:name="Light Shading Accent 4" w:semiHidden="0" w:uiPriority="60" w:unhideWhenUsed="0"/>
-    <w:lsdException w:name="Light List Accent 4" w:semiHidden="0" w:uiPriority="61" w:unhideWhenUsed="0"/>
-    <w:lsdException w:name="Light Grid Accent 4" w:semiHidden="0" w:uiPriority="62" w:unhideWhenUsed="0"/>
-    <w:lsdException w:name="Medium Shading 1 Accent 4" w:semiHidden="0" w:uiPriority="63" w:unhideWhenUsed="0"/>
-    <w:lsdException w:name="Medium Shading 2 Accent 4" w:semiHidden="0" w:uiPriority="64" w:unhideWhenUsed="0"/>
-    <w:lsdException w:name="Medium List 1 Accent 4" w:semiHidden="0" w:uiPriority="65" w:unhideWhenUsed="0"/>
-    <w:lsdException w:name="Medium List 2 Accent 4" w:semiHidden="0" w:uiPriority="66" w:unhideWhenUsed="0"/>
-    <w:lsdException w:name="Medium Grid 1 Accent 4" w:semiHidden="0" w:uiPriority="67" w:unhideWhenUsed="0"/>
-    <w:lsdException w:name="Medium Grid 2 Accent 4" w:semiHidden="0" w:uiPriority="68" w:unhideWhenUsed="0"/>
-    <w:lsdException w:name="Medium Grid 3 Accent 4" w:semiHidden="0" w:uiPriority="69" w:unhideWhenUsed="0"/>
-    <w:lsdException w:name="Dark List Accent 4" w:semiHidden="0" w:uiPriority="70" w:unhideWhenUsed="0"/>
-    <w:lsdException w:name="Colorful Shading Accent 4" w:semiHidden="0" w:uiPriority="71" w:unhideWhenUsed="0"/>
-    <w:lsdException w:name="Colorful List Accent 4" w:semiHidden="0" w:uiPriority="72" w:unhideWhenUsed="0"/>
-    <w:lsdException w:name="Colorful Grid Accent 4" w:semiHidden="0" w:uiPriority="73" w:unhideWhenUsed="0"/>
-    <w:lsdException w:name="Light Shading Accent 5" w:semiHidden="0" w:uiPriority="60" w:unhideWhenUsed="0"/>
-    <w:lsdException w:name="Light List Accent 5" w:semiHidden="0" w:uiPriority="61" w:unhideWhenUsed="0"/>
-    <w:lsdException w:name="Light Grid Accent 5" w:semiHidden="0" w:uiPriority="62" w:unhideWhenUsed="0"/>
-    <w:lsdException w:name="Medium Shading 1 Accent 5" w:semiHidden="0" w:uiPriority="63" w:unhideWhenUsed="0"/>
-    <w:lsdException w:name="Medium Shading 2 Accent 5" w:semiHidden="0" w:uiPriority="64" w:unhideWhenUsed="0"/>
-    <w:lsdException w:name="Medium List 1 Accent 5" w:semiHidden="0" w:uiPriority="65" w:unhideWhenUsed="0"/>
-    <w:lsdException w:name="Medium List 2 Accent 5" w:semiHidden="0" w:uiPriority="66" w:unhideWhenUsed="0"/>
-    <w:lsdException w:name="Medium Grid 1 Accent 5" w:semiHidden="0" w:uiPriority="67" w:unhideWhenUsed="0"/>
-    <w:lsdException w:name="Medium Grid 2 Accent 5" w:semiHidden="0" w:uiPriority="68" w:unhideWhenUsed="0"/>
-    <w:lsdException w:name="Medium Grid 3 Accent 5" w:semiHidden="0" w:uiPriority="69" w:unhideWhenUsed="0"/>
-    <w:lsdException w:name="Dark List Accent 5" w:semiHidden="0" w:uiPriority="70" w:unhideWhenUsed="0"/>
-    <w:lsdException w:name="Colorful Shading Accent 5" w:semiHidden="0" w:uiPriority="71" w:unhideWhenUsed="0"/>
-    <w:lsdException w:name="Colorful List Accent 5" w:semiHidden="0" w:uiPriority="72" w:unhideWhenUsed="0"/>
-    <w:lsdException w:name="Colorful Grid Accent 5" w:semiHidden="0" w:uiPriority="73" w:unhideWhenUsed="0"/>
-    <w:lsdException w:name="Light Shading Accent 6" w:semiHidden="0" w:uiPriority="60" w:unhideWhenUsed="0"/>
-    <w:lsdException w:name="Light List Accent 6" w:semiHidden="0" w:uiPriority="61" w:unhideWhenUsed="0"/>
-    <w:lsdException w:name="Light Grid Accent 6" w:semiHidden="0" w:uiPriority="62" w:unhideWhenUsed="0"/>
-    <w:lsdException w:name="Medium Shading 1 Accent 6" w:semiHidden="0" w:uiPriority="63" w:unhideWhenUsed="0"/>
-    <w:lsdException w:name="Medium Shading 2 Accent 6" w:semiHidden="0" w:uiPriority="64" w:unhideWhenUsed="0"/>
-    <w:lsdException w:name="Medium List 1 Accent 6" w:semiHidden="0" w:uiPriority="65" w:unhideWhenUsed="0"/>
-    <w:lsdException w:name="Medium List 2 Accent 6" w:semiHidden="0" w:uiPriority="66" w:unhideWhenUsed="0"/>
-    <w:lsdException w:name="Medium Grid 1 Accent 6" w:semiHidden="0" w:uiPriority="67" w:unhideWhenUsed="0"/>
-    <w:lsdException w:name="Medium Grid 2 Accent 6" w:semiHidden="0" w:uiPriority="68" w:unhideWhenUsed="0"/>
-    <w:lsdException w:name="Medium Grid 3 Accent 6" w:semiHidden="0" w:uiPriority="69" w:unhideWhenUsed="0"/>
-    <w:lsdException w:name="Dark List Accent 6" w:semiHidden="0" w:uiPriority="70" w:unhideWhenUsed="0"/>
-    <w:lsdException w:name="Colorful Shading Accent 6" w:semiHidden="0" w:uiPriority="71" w:unhideWhenUsed="0"/>
-    <w:lsdException w:name="Colorful List Accent 6" w:semiHidden="0" w:uiPriority="72" w:unhideWhenUsed="0"/>
-    <w:lsdException w:name="Colorful Grid Accent 6" w:semiHidden="0" w:uiPriority="73" w:unhideWhenUsed="0"/>
-    <w:lsdException w:name="Subtle Emphasis" w:semiHidden="0" w:uiPriority="19" w:unhideWhenUsed="0" w:qFormat="1"/>
-    <w:lsdException w:name="Intense Emphasis" w:semiHidden="0" w:uiPriority="21" w:unhideWhenUsed="0" w:qFormat="1"/>
-    <w:lsdException w:name="Subtle Reference" w:semiHidden="0" w:uiPriority="31" w:unhideWhenUsed="0" w:qFormat="1"/>
-    <w:lsdException w:name="Intense Reference" w:semiHidden="0" w:uiPriority="32" w:unhideWhenUsed="0" w:qFormat="1"/>
-    <w:lsdException w:name="Book Title" w:semiHidden="0" w:uiPriority="33" w:unhideWhenUsed="0" w:qFormat="1"/>
-    <w:lsdException w:name="Bibliography" w:uiPriority="37"/>
-    <w:lsdException w:name="TOC Heading" w:uiPriority="39" w:qFormat="1"/>
+  <w:latentStyles w:defLockedState="0" w:defUIPriority="99" w:defSemiHidden="0" w:defUnhideWhenUsed="0" w:defQFormat="0" w:count="382">
+    <w:lsdException w:name="Normal" w:uiPriority="0" w:qFormat="1"/>
+    <w:lsdException w:name="heading 1" w:uiPriority="9" w:qFormat="1"/>
+    <w:lsdException w:name="heading 2" w:semiHidden="1" w:uiPriority="9" w:unhideWhenUsed="1" w:qFormat="1"/>
+    <w:lsdException w:name="heading 3" w:semiHidden="1" w:uiPriority="9" w:unhideWhenUsed="1" w:qFormat="1"/>
+    <w:lsdException w:name="heading 4" w:semiHidden="1" w:uiPriority="9" w:unhideWhenUsed="1" w:qFormat="1"/>
+    <w:lsdException w:name="heading 5" w:semiHidden="1" w:uiPriority="9" w:unhideWhenUsed="1" w:qFormat="1"/>
+    <w:lsdException w:name="heading 6" w:semiHidden="1" w:uiPriority="9" w:unhideWhenUsed="1" w:qFormat="1"/>
+    <w:lsdException w:name="heading 7" w:semiHidden="1" w:uiPriority="9" w:unhideWhenUsed="1" w:qFormat="1"/>
+    <w:lsdException w:name="heading 8" w:semiHidden="1" w:uiPriority="9" w:unhideWhenUsed="1" w:qFormat="1"/>
+    <w:lsdException w:name="heading 9" w:semiHidden="1" w:uiPriority="9" w:unhideWhenUsed="1" w:qFormat="1"/>
+    <w:lsdException w:name="index 1" w:semiHidden="1" w:unhideWhenUsed="1"/>
+    <w:lsdException w:name="index 2" w:semiHidden="1" w:unhideWhenUsed="1"/>
+    <w:lsdException w:name="index 3" w:semiHidden="1" w:unhideWhenUsed="1"/>
+    <w:lsdException w:name="index 4" w:semiHidden="1" w:unhideWhenUsed="1"/>
+    <w:lsdException w:name="index 5" w:semiHidden="1" w:unhideWhenUsed="1"/>
+    <w:lsdException w:name="index 6" w:semiHidden="1" w:unhideWhenUsed="1"/>
+    <w:lsdException w:name="index 7" w:semiHidden="1" w:unhideWhenUsed="1"/>
+    <w:lsdException w:name="index 8" w:semiHidden="1" w:unhideWhenUsed="1"/>
+    <w:lsdException w:name="index 9" w:semiHidden="1" w:unhideWhenUsed="1"/>
+    <w:lsdException w:name="toc 1" w:semiHidden="1" w:uiPriority="39" w:unhideWhenUsed="1"/>
+    <w:lsdException w:name="toc 2" w:semiHidden="1" w:uiPriority="39" w:unhideWhenUsed="1"/>
+    <w:lsdException w:name="toc 3" w:semiHidden="1" w:uiPriority="39" w:unhideWhenUsed="1"/>
+    <w:lsdException w:name="toc 4" w:semiHidden="1" w:uiPriority="39" w:unhideWhenUsed="1"/>
+    <w:lsdException w:name="toc 5" w:semiHidden="1" w:uiPriority="39" w:unhideWhenUsed="1"/>
+    <w:lsdException w:name="toc 6" w:semiHidden="1" w:uiPriority="39" w:unhideWhenUsed="1"/>
+    <w:lsdException w:name="toc 7" w:semiHidden="1" w:uiPriority="39" w:unhideWhenUsed="1"/>
+    <w:lsdException w:name="toc 8" w:semiHidden="1" w:uiPriority="39" w:unhideWhenUsed="1"/>
+    <w:lsdException w:name="toc 9" w:semiHidden="1" w:uiPriority="39" w:unhideWhenUsed="1"/>
+    <w:lsdException w:name="Normal Indent" w:semiHidden="1" w:unhideWhenUsed="1"/>
+    <w:lsdException w:name="footnote text" w:semiHidden="1" w:unhideWhenUsed="1"/>
+    <w:lsdException w:name="annotation text" w:semiHidden="1" w:unhideWhenUsed="1"/>
+    <w:lsdException w:name="header" w:semiHidden="1" w:unhideWhenUsed="1"/>
+    <w:lsdException w:name="footer" w:semiHidden="1" w:unhideWhenUsed="1"/>
+    <w:lsdException w:name="index heading" w:semiHidden="1" w:unhideWhenUsed="1"/>
+    <w:lsdException w:name="caption" w:semiHidden="1" w:uiPriority="35" w:unhideWhenUsed="1" w:qFormat="1"/>
+    <w:lsdException w:name="table of figures" w:semiHidden="1" w:unhideWhenUsed="1"/>
+    <w:lsdException w:name="envelope address" w:semiHidden="1" w:unhideWhenUsed="1"/>
+    <w:lsdException w:name="envelope return" w:semiHidden="1" w:unhideWhenUsed="1"/>
+    <w:lsdException w:name="footnote reference" w:semiHidden="1" w:unhideWhenUsed="1"/>
+    <w:lsdException w:name="annotation reference" w:semiHidden="1" w:unhideWhenUsed="1"/>
+    <w:lsdException w:name="line number" w:semiHidden="1" w:unhideWhenUsed="1"/>
+    <w:lsdException w:name="page number" w:semiHidden="1" w:unhideWhenUsed="1"/>
+    <w:lsdException w:name="endnote reference" w:semiHidden="1" w:unhideWhenUsed="1"/>
+    <w:lsdException w:name="endnote text" w:semiHidden="1" w:unhideWhenUsed="1"/>
+    <w:lsdException w:name="table of authorities" w:semiHidden="1" w:unhideWhenUsed="1"/>
+    <w:lsdException w:name="macro" w:semiHidden="1" w:unhideWhenUsed="1"/>
+    <w:lsdException w:name="toa heading" w:semiHidden="1" w:unhideWhenUsed="1"/>
+    <w:lsdException w:name="List" w:semiHidden="1" w:unhideWhenUsed="1"/>
+    <w:lsdException w:name="List Bullet" w:semiHidden="1" w:unhideWhenUsed="1"/>
+    <w:lsdException w:name="List Number" w:semiHidden="1" w:unhideWhenUsed="1"/>
+    <w:lsdException w:name="List 2" w:semiHidden="1" w:unhideWhenUsed="1"/>
+    <w:lsdException w:name="List 3" w:semiHidden="1" w:unhideWhenUsed="1"/>
+    <w:lsdException w:name="List 4" w:semiHidden="1" w:unhideWhenUsed="1"/>
+    <w:lsdException w:name="List 5" w:semiHidden="1" w:unhideWhenUsed="1"/>
+    <w:lsdException w:name="List Bullet 2" w:semiHidden="1" w:unhideWhenUsed="1"/>
+    <w:lsdException w:name="List Bullet 3" w:semiHidden="1" w:unhideWhenUsed="1"/>
+    <w:lsdException w:name="List Bullet 4" w:semiHidden="1" w:unhideWhenUsed="1"/>
+    <w:lsdException w:name="List Bullet 5" w:semiHidden="1" w:unhideWhenUsed="1"/>
+    <w:lsdException w:name="List Number 2" w:semiHidden="1" w:unhideWhenUsed="1"/>
+    <w:lsdException w:name="List Number 3" w:semiHidden="1" w:unhideWhenUsed="1"/>
+    <w:lsdException w:name="List Number 4" w:semiHidden="1" w:unhideWhenUsed="1"/>
+    <w:lsdException w:name="List Number 5" w:semiHidden="1" w:unhideWhenUsed="1"/>
+    <w:lsdException w:name="Title" w:uiPriority="10" w:qFormat="1"/>
+    <w:lsdException w:name="Closing" w:semiHidden="1" w:unhideWhenUsed="1"/>
+    <w:lsdException w:name="Signature" w:semiHidden="1" w:unhideWhenUsed="1"/>
+    <w:lsdException w:name="Default Paragraph Font" w:semiHidden="1" w:uiPriority="1" w:unhideWhenUsed="1"/>
+    <w:lsdException w:name="Body Text" w:semiHidden="1" w:unhideWhenUsed="1"/>
+    <w:lsdException w:name="Body Text Indent" w:semiHidden="1" w:unhideWhenUsed="1"/>
+    <w:lsdException w:name="List Continue" w:semiHidden="1" w:unhideWhenUsed="1"/>
+    <w:lsdException w:name="List Continue 2" w:semiHidden="1" w:unhideWhenUsed="1"/>
+    <w:lsdException w:name="List Continue 3" w:semiHidden="1" w:unhideWhenUsed="1"/>
+    <w:lsdException w:name="List Continue 4" w:semiHidden="1" w:unhideWhenUsed="1"/>
+    <w:lsdException w:name="List Continue 5" w:semiHidden="1" w:unhideWhenUsed="1"/>
+    <w:lsdException w:name="Message Header" w:semiHidden="1" w:unhideWhenUsed="1"/>
+    <w:lsdException w:name="Subtitle" w:uiPriority="11" w:qFormat="1"/>
+    <w:lsdException w:name="Salutation" w:semiHidden="1" w:unhideWhenUsed="1"/>
+    <w:lsdException w:name="Date" w:semiHidden="1" w:unhideWhenUsed="1"/>
+    <w:lsdException w:name="Body Text First Indent" w:semiHidden="1" w:unhideWhenUsed="1"/>
+    <w:lsdException w:name="Body Text First Indent 2" w:semiHidden="1" w:unhideWhenUsed="1"/>
+    <w:lsdException w:name="Note Heading" w:semiHidden="1" w:unhideWhenUsed="1"/>
+    <w:lsdException w:name="Body Text 2" w:semiHidden="1" w:unhideWhenUsed="1"/>
+    <w:lsdException w:name="Body Text 3" w:semiHidden="1" w:unhideWhenUsed="1"/>
+    <w:lsdException w:name="Body Text Indent 2" w:semiHidden="1" w:unhideWhenUsed="1"/>
+    <w:lsdException w:name="Body Text Indent 3" w:semiHidden="1" w:unhideWhenUsed="1"/>
+    <w:lsdException w:name="Block Text" w:semiHidden="1" w:unhideWhenUsed="1"/>
+    <w:lsdException w:name="Hyperlink" w:semiHidden="1" w:unhideWhenUsed="1"/>
+    <w:lsdException w:name="FollowedHyperlink" w:semiHidden="1" w:unhideWhenUsed="1"/>
+    <w:lsdException w:name="Strong" w:uiPriority="22" w:qFormat="1"/>
+    <w:lsdException w:name="Emphasis" w:uiPriority="20" w:qFormat="1"/>
+    <w:lsdException w:name="Document Map" w:semiHidden="1" w:unhideWhenUsed="1"/>
+    <w:lsdException w:name="Plain Text" w:semiHidden="1" w:unhideWhenUsed="1"/>
+    <w:lsdException w:name="E-mail Signature" w:semiHidden="1" w:unhideWhenUsed="1"/>
+    <w:lsdException w:name="HTML Top of Form" w:semiHidden="1" w:unhideWhenUsed="1"/>
+    <w:lsdException w:name="HTML Bottom of Form" w:semiHidden="1" w:unhideWhenUsed="1"/>
+    <w:lsdException w:name="Normal (Web)" w:semiHidden="1" w:unhideWhenUsed="1"/>
+    <w:lsdException w:name="HTML Acronym" w:semiHidden="1" w:unhideWhenUsed="1"/>
+    <w:lsdException w:name="HTML Address" w:semiHidden="1" w:unhideWhenUsed="1"/>
+    <w:lsdException w:name="HTML Cite" w:semiHidden="1" w:unhideWhenUsed="1"/>
+    <w:lsdException w:name="HTML Code" w:semiHidden="1" w:unhideWhenUsed="1"/>
+    <w:lsdException w:name="HTML Definition" w:semiHidden="1" w:unhideWhenUsed="1"/>
+    <w:lsdException w:name="HTML Keyboard" w:semiHidden="1" w:unhideWhenUsed="1"/>
+    <w:lsdException w:name="HTML Preformatted" w:semiHidden="1" w:unhideWhenUsed="1"/>
+    <w:lsdException w:name="HTML Sample" w:semiHidden="1" w:unhideWhenUsed="1"/>
+    <w:lsdException w:name="HTML Typewriter" w:semiHidden="1" w:unhideWhenUsed="1"/>
+    <w:lsdException w:name="HTML Variable" w:semiHidden="1" w:unhideWhenUsed="1"/>
+    <w:lsdException w:name="Normal Table" w:semiHidden="1" w:unhideWhenUsed="1"/>
+    <w:lsdException w:name="annotation subject" w:semiHidden="1" w:unhideWhenUsed="1"/>
+    <w:lsdException w:name="No List" w:semiHidden="1" w:unhideWhenUsed="1"/>
+    <w:lsdException w:name="Outline List 1" w:semiHidden="1" w:unhideWhenUsed="1"/>
+    <w:lsdException w:name="Outline List 2" w:semiHidden="1" w:unhideWhenUsed="1"/>
+    <w:lsdException w:name="Outline List 3" w:semiHidden="1" w:unhideWhenUsed="1"/>
+    <w:lsdException w:name="Table Simple 1" w:semiHidden="1" w:unhideWhenUsed="1"/>
+    <w:lsdException w:name="Table Simple 2" w:semiHidden="1" w:unhideWhenUsed="1"/>
+    <w:lsdException w:name="Table Simple 3" w:semiHidden="1" w:unhideWhenUsed="1"/>
+    <w:lsdException w:name="Table Classic 1" w:semiHidden="1" w:unhideWhenUsed="1"/>
+    <w:lsdException w:name="Table Classic 2" w:semiHidden="1" w:unhideWhenUsed="1"/>
+    <w:lsdException w:name="Table Classic 3" w:semiHidden="1" w:unhideWhenUsed="1"/>
+    <w:lsdException w:name="Table Classic 4" w:semiHidden="1" w:unhideWhenUsed="1"/>
+    <w:lsdException w:name="Table Colorful 1" w:semiHidden="1" w:unhideWhenUsed="1"/>
+    <w:lsdException w:name="Table Colorful 2" w:semiHidden="1" w:unhideWhenUsed="1"/>
+    <w:lsdException w:name="Table Colorful 3" w:semiHidden="1" w:unhideWhenUsed="1"/>
+    <w:lsdException w:name="Table Columns 1" w:semiHidden="1" w:unhideWhenUsed="1"/>
+    <w:lsdException w:name="Table Columns 2" w:semiHidden="1" w:unhideWhenUsed="1"/>
+    <w:lsdException w:name="Table Columns 3" w:semiHidden="1" w:unhideWhenUsed="1"/>
+    <w:lsdException w:name="Table Columns 4" w:semiHidden="1" w:unhideWhenUsed="1"/>
+    <w:lsdException w:name="Table Columns 5" w:semiHidden="1" w:unhideWhenUsed="1"/>
+    <w:lsdException w:name="Table Grid 1" w:semiHidden="1" w:unhideWhenUsed="1"/>
+    <w:lsdException w:name="Table Grid 2" w:semiHidden="1" w:unhideWhenUsed="1"/>
+    <w:lsdException w:name="Table Grid 3" w:semiHidden="1" w:unhideWhenUsed="1"/>
+    <w:lsdException w:name="Table Grid 4" w:semiHidden="1" w:unhideWhenUsed="1"/>
+    <w:lsdException w:name="Table Grid 5" w:semiHidden="1" w:unhideWhenUsed="1"/>
+    <w:lsdException w:name="Table Grid 6" w:semiHidden="1" w:unhideWhenUsed="1"/>
+    <w:lsdException w:name="Table Grid 7" w:semiHidden="1" w:unhideWhenUsed="1"/>
+    <w:lsdException w:name="Table Grid 8" w:semiHidden="1" w:unhideWhenUsed="1"/>
+    <w:lsdException w:name="Table List 1" w:semiHidden="1" w:unhideWhenUsed="1"/>
+    <w:lsdException w:name="Table List 2" w:semiHidden="1" w:unhideWhenUsed="1"/>
+    <w:lsdException w:name="Table List 3" w:semiHidden="1" w:unhideWhenUsed="1"/>
+    <w:lsdException w:name="Table List 4" w:semiHidden="1" w:unhideWhenUsed="1"/>
+    <w:lsdException w:name="Table List 5" w:semiHidden="1" w:unhideWhenUsed="1"/>
+    <w:lsdException w:name="Table List 6" w:semiHidden="1" w:unhideWhenUsed="1"/>
+    <w:lsdException w:name="Table List 7" w:semiHidden="1" w:unhideWhenUsed="1"/>
+    <w:lsdException w:name="Table List 8" w:semiHidden="1" w:unhideWhenUsed="1"/>
+    <w:lsdException w:name="Table 3D effects 1" w:semiHidden="1" w:unhideWhenUsed="1"/>
+    <w:lsdException w:name="Table 3D effects 2" w:semiHidden="1" w:unhideWhenUsed="1"/>
+    <w:lsdException w:name="Table 3D effects 3" w:semiHidden="1" w:unhideWhenUsed="1"/>
+    <w:lsdException w:name="Table Contemporary" w:semiHidden="1" w:unhideWhenUsed="1"/>
+    <w:lsdException w:name="Table Elegant" w:semiHidden="1" w:unhideWhenUsed="1"/>
+    <w:lsdException w:name="Table Professional" w:semiHidden="1" w:unhideWhenUsed="1"/>
+    <w:lsdException w:name="Table Subtle 1" w:semiHidden="1" w:unhideWhenUsed="1"/>
+    <w:lsdException w:name="Table Subtle 2" w:semiHidden="1" w:unhideWhenUsed="1"/>
+    <w:lsdException w:name="Table Web 1" w:semiHidden="1" w:unhideWhenUsed="1"/>
+    <w:lsdException w:name="Table Web 2" w:semiHidden="1" w:unhideWhenUsed="1"/>
+    <w:lsdException w:name="Table Web 3" w:semiHidden="1" w:unhideWhenUsed="1"/>
+    <w:lsdException w:name="Balloon Text" w:semiHidden="1" w:unhideWhenUsed="1"/>
+    <w:lsdException w:name="Table Grid" w:uiPriority="59"/>
+    <w:lsdException w:name="Table Theme" w:semiHidden="1" w:unhideWhenUsed="1"/>
+    <w:lsdException w:name="Note Level 1" w:semiHidden="1" w:unhideWhenUsed="1"/>
+    <w:lsdException w:name="Note Level 2" w:semiHidden="1" w:unhideWhenUsed="1"/>
+    <w:lsdException w:name="Note Level 3" w:semiHidden="1" w:unhideWhenUsed="1"/>
+    <w:lsdException w:name="Note Level 4" w:semiHidden="1" w:unhideWhenUsed="1"/>
+    <w:lsdException w:name="Note Level 5" w:semiHidden="1" w:unhideWhenUsed="1"/>
+    <w:lsdException w:name="Note Level 6" w:semiHidden="1" w:unhideWhenUsed="1"/>
+    <w:lsdException w:name="Note Level 7" w:semiHidden="1" w:unhideWhenUsed="1"/>
+    <w:lsdException w:name="Note Level 8" w:semiHidden="1" w:unhideWhenUsed="1"/>
+    <w:lsdException w:name="Note Level 9" w:semiHidden="1" w:unhideWhenUsed="1"/>
+    <w:lsdException w:name="Placeholder Text" w:semiHidden="1"/>
+    <w:lsdException w:name="No Spacing" w:uiPriority="1" w:qFormat="1"/>
+    <w:lsdException w:name="Light Shading" w:uiPriority="60"/>
+    <w:lsdException w:name="Light List" w:uiPriority="61"/>
+    <w:lsdException w:name="Light Grid" w:uiPriority="62"/>
+    <w:lsdException w:name="Medium Shading 1" w:uiPriority="63"/>
+    <w:lsdException w:name="Medium Shading 2" w:uiPriority="64"/>
+    <w:lsdException w:name="Medium List 1" w:uiPriority="65"/>
+    <w:lsdException w:name="Medium List 2" w:uiPriority="66"/>
+    <w:lsdException w:name="Medium Grid 1" w:uiPriority="67"/>
+    <w:lsdException w:name="Medium Grid 2" w:uiPriority="68"/>
+    <w:lsdException w:name="Medium Grid 3" w:uiPriority="69"/>
+    <w:lsdException w:name="Dark List" w:uiPriority="70"/>
+    <w:lsdException w:name="Colorful Shading" w:uiPriority="71"/>
+    <w:lsdException w:name="Colorful List" w:uiPriority="72"/>
+    <w:lsdException w:name="Colorful Grid" w:uiPriority="73"/>
+    <w:lsdException w:name="Light Shading Accent 1" w:uiPriority="60"/>
+    <w:lsdException w:name="Light List Accent 1" w:uiPriority="61"/>
+    <w:lsdException w:name="Light Grid Accent 1" w:uiPriority="62"/>
+    <w:lsdException w:name="Medium Shading 1 Accent 1" w:uiPriority="63"/>
+    <w:lsdException w:name="Medium Shading 2 Accent 1" w:uiPriority="64"/>
+    <w:lsdException w:name="Medium List 1 Accent 1" w:uiPriority="65"/>
+    <w:lsdException w:name="Revision" w:semiHidden="1"/>
+    <w:lsdException w:name="List Paragraph" w:uiPriority="34" w:qFormat="1"/>
+    <w:lsdException w:name="Quote" w:uiPriority="29" w:qFormat="1"/>
+    <w:lsdException w:name="Intense Quote" w:uiPriority="30" w:qFormat="1"/>
+    <w:lsdException w:name="Medium List 2 Accent 1" w:uiPriority="66"/>
+    <w:lsdException w:name="Medium Grid 1 Accent 1" w:uiPriority="67"/>
+    <w:lsdException w:name="Medium Grid 2 Accent 1" w:uiPriority="68"/>
+    <w:lsdException w:name="Medium Grid 3 Accent 1" w:uiPriority="69"/>
+    <w:lsdException w:name="Dark List Accent 1" w:uiPriority="70"/>
+    <w:lsdException w:name="Colorful Shading Accent 1" w:uiPriority="71"/>
+    <w:lsdException w:name="Colorful List Accent 1" w:uiPriority="72"/>
+    <w:lsdException w:name="Colorful Grid Accent 1" w:uiPriority="73"/>
+    <w:lsdException w:name="Light Shading Accent 2" w:uiPriority="60"/>
+    <w:lsdException w:name="Light List Accent 2" w:uiPriority="61"/>
+    <w:lsdException w:name="Light Grid Accent 2" w:uiPriority="62"/>
+    <w:lsdException w:name="Medium Shading 1 Accent 2" w:uiPriority="63"/>
+    <w:lsdException w:name="Medium Shading 2 Accent 2" w:uiPriority="64"/>
+    <w:lsdException w:name="Medium List 1 Accent 2" w:uiPriority="65"/>
+    <w:lsdException w:name="Medium List 2 Accent 2" w:uiPriority="66"/>
+    <w:lsdException w:name="Medium Grid 1 Accent 2" w:uiPriority="67"/>
+    <w:lsdException w:name="Medium Grid 2 Accent 2" w:uiPriority="68"/>
+    <w:lsdException w:name="Medium Grid 3 Accent 2" w:uiPriority="69"/>
+    <w:lsdException w:name="Dark List Accent 2" w:uiPriority="70"/>
+    <w:lsdException w:name="Colorful Shading Accent 2" w:uiPriority="71"/>
+    <w:lsdException w:name="Colorful List Accent 2" w:uiPriority="72"/>
+    <w:lsdException w:name="Colorful Grid Accent 2" w:uiPriority="73"/>
+    <w:lsdException w:name="Light Shading Accent 3" w:uiPriority="60"/>
+    <w:lsdException w:name="Light List Accent 3" w:uiPriority="61"/>
+    <w:lsdException w:name="Light Grid Accent 3" w:uiPriority="62"/>
+    <w:lsdException w:name="Medium Shading 1 Accent 3" w:uiPriority="63"/>
+    <w:lsdException w:name="Medium Shading 2 Accent 3" w:uiPriority="64"/>
+    <w:lsdException w:name="Medium List 1 Accent 3" w:uiPriority="65"/>
+    <w:lsdException w:name="Medium List 2 Accent 3" w:uiPriority="66"/>
+    <w:lsdException w:name="Medium Grid 1 Accent 3" w:uiPriority="67"/>
+    <w:lsdException w:name="Medium Grid 2 Accent 3" w:uiPriority="68"/>
+    <w:lsdException w:name="Medium Grid 3 Accent 3" w:uiPriority="69"/>
+    <w:lsdException w:name="Dark List Accent 3" w:uiPriority="70"/>
+    <w:lsdException w:name="Colorful Shading Accent 3" w:uiPriority="71"/>
+    <w:lsdException w:name="Colorful List Accent 3" w:uiPriority="72"/>
+    <w:lsdException w:name="Colorful Grid Accent 3" w:uiPriority="73"/>
+    <w:lsdException w:name="Light Shading Accent 4" w:uiPriority="60"/>
+    <w:lsdException w:name="Light List Accent 4" w:uiPriority="61"/>
+    <w:lsdException w:name="Light Grid Accent 4" w:uiPriority="62"/>
+    <w:lsdException w:name="Medium Shading 1 Accent 4" w:uiPriority="63"/>
+    <w:lsdException w:name="Medium Shading 2 Accent 4" w:uiPriority="64"/>
+    <w:lsdException w:name="Medium List 1 Accent 4" w:uiPriority="65"/>
+    <w:lsdException w:name="Medium List 2 Accent 4" w:uiPriority="66"/>
+    <w:lsdException w:name="Medium Grid 1 Accent 4" w:uiPriority="67"/>
+    <w:lsdException w:name="Medium Grid 2 Accent 4" w:uiPriority="68"/>
+    <w:lsdException w:name="Medium Grid 3 Accent 4" w:uiPriority="69"/>
+    <w:lsdException w:name="Dark List Accent 4" w:uiPriority="70"/>
+    <w:lsdException w:name="Colorful Shading Accent 4" w:uiPriority="71"/>
+    <w:lsdException w:name="Colorful List Accent 4" w:uiPriority="72"/>
+    <w:lsdException w:name="Colorful Grid Accent 4" w:uiPriority="73"/>
+    <w:lsdException w:name="Light Shading Accent 5" w:uiPriority="60"/>
+    <w:lsdException w:name="Light List Accent 5" w:uiPriority="61"/>
+    <w:lsdException w:name="Light Grid Accent 5" w:uiPriority="62"/>
+    <w:lsdException w:name="Medium Shading 1 Accent 5" w:uiPriority="63"/>
+    <w:lsdException w:name="Medium Shading 2 Accent 5" w:uiPriority="64"/>
+    <w:lsdException w:name="Medium List 1 Accent 5" w:uiPriority="65"/>
+    <w:lsdException w:name="Medium List 2 Accent 5" w:uiPriority="66"/>
+    <w:lsdException w:name="Medium Grid 1 Accent 5" w:uiPriority="67"/>
+    <w:lsdException w:name="Medium Grid 2 Accent 5" w:uiPriority="68"/>
+    <w:lsdException w:name="Medium Grid 3 Accent 5" w:uiPriority="69"/>
+    <w:lsdException w:name="Dark List Accent 5" w:uiPriority="70"/>
+    <w:lsdException w:name="Colorful Shading Accent 5" w:uiPriority="71"/>
+    <w:lsdException w:name="Colorful List Accent 5" w:uiPriority="72"/>
+    <w:lsdException w:name="Colorful Grid Accent 5" w:uiPriority="73"/>
+    <w:lsdException w:name="Light Shading Accent 6" w:uiPriority="60"/>
+    <w:lsdException w:name="Light List Accent 6" w:uiPriority="61"/>
+    <w:lsdException w:name="Light Grid Accent 6" w:uiPriority="62"/>
+    <w:lsdException w:name="Medium Shading 1 Accent 6" w:uiPriority="63"/>
+    <w:lsdException w:name="Medium Shading 2 Accent 6" w:uiPriority="64"/>
+    <w:lsdException w:name="Medium List 1 Accent 6" w:uiPriority="65"/>
+    <w:lsdException w:name="Medium List 2 Accent 6" w:uiPriority="66"/>
+    <w:lsdException w:name="Medium Grid 1 Accent 6" w:uiPriority="67"/>
+    <w:lsdException w:name="Medium Grid 2 Accent 6" w:uiPriority="68"/>
+    <w:lsdException w:name="Medium Grid 3 Accent 6" w:uiPriority="69"/>
+    <w:lsdException w:name="Dark List Accent 6" w:uiPriority="70"/>
+    <w:lsdException w:name="Colorful Shading Accent 6" w:uiPriority="71"/>
+    <w:lsdException w:name="Colorful List Accent 6" w:uiPriority="72"/>
+    <w:lsdException w:name="Colorful Grid Accent 6" w:uiPriority="73"/>
+    <w:lsdException w:name="Subtle Emphasis" w:uiPriority="19" w:qFormat="1"/>
+    <w:lsdException w:name="Intense Emphasis" w:uiPriority="21" w:qFormat="1"/>
+    <w:lsdException w:name="Subtle Reference" w:uiPriority="31" w:qFormat="1"/>
+    <w:lsdException w:name="Intense Reference" w:uiPriority="32" w:qFormat="1"/>
+    <w:lsdException w:name="Book Title" w:uiPriority="33" w:qFormat="1"/>
+    <w:lsdException w:name="Bibliography" w:semiHidden="1" w:uiPriority="37" w:unhideWhenUsed="1"/>
+    <w:lsdException w:name="TOC Heading" w:semiHidden="1" w:uiPriority="39" w:unhideWhenUsed="1" w:qFormat="1"/>
+    <w:lsdException w:name="Plain Table 1" w:uiPriority="41"/>
+    <w:lsdException w:name="Plain Table 2" w:uiPriority="42"/>
+    <w:lsdException w:name="Plain Table 3" w:uiPriority="43"/>
+    <w:lsdException w:name="Plain Table 4" w:uiPriority="44"/>
+    <w:lsdException w:name="Plain Table 5" w:uiPriority="45"/>
+    <w:lsdException w:name="Grid Table Light" w:uiPriority="40"/>
+    <w:lsdException w:name="Grid Table 1 Light" w:uiPriority="46"/>
+    <w:lsdException w:name="Grid Table 2" w:uiPriority="47"/>
+    <w:lsdException w:name="Grid Table 3" w:uiPriority="48"/>
+    <w:lsdException w:name="Grid Table 4" w:uiPriority="49"/>
+    <w:lsdException w:name="Grid Table 5 Dark" w:uiPriority="50"/>
+    <w:lsdException w:name="Grid Table 6 Colorful" w:uiPriority="51"/>
+    <w:lsdException w:name="Grid Table 7 Colorful" w:uiPriority="52"/>
+    <w:lsdException w:name="Grid Table 1 Light Accent 1" w:uiPriority="46"/>
+    <w:lsdException w:name="Grid Table 2 Accent 1" w:uiPriority="47"/>
+    <w:lsdException w:name="Grid Table 3 Accent 1" w:uiPriority="48"/>
+    <w:lsdException w:name="Grid Table 4 Accent 1" w:uiPriority="49"/>
+    <w:lsdException w:name="Grid Table 5 Dark Accent 1" w:uiPriority="50"/>
+    <w:lsdException w:name="Grid Table 6 Colorful Accent 1" w:uiPriority="51"/>
+    <w:lsdException w:name="Grid Table 7 Colorful Accent 1" w:uiPriority="52"/>
+    <w:lsdException w:name="Grid Table 1 Light Accent 2" w:uiPriority="46"/>
+    <w:lsdException w:name="Grid Table 2 Accent 2" w:uiPriority="47"/>
+    <w:lsdException w:name="Grid Table 3 Accent 2" w:uiPriority="48"/>
+    <w:lsdException w:name="Grid Table 4 Accent 2" w:uiPriority="49"/>
+    <w:lsdException w:name="Grid Table 5 Dark Accent 2" w:uiPriority="50"/>
+    <w:lsdException w:name="Grid Table 6 Colorful Accent 2" w:uiPriority="51"/>
+    <w:lsdException w:name="Grid Table 7 Colorful Accent 2" w:uiPriority="52"/>
+    <w:lsdException w:name="Grid Table 1 Light Accent 3" w:uiPriority="46"/>
+    <w:lsdException w:name="Grid Table 2 Accent 3" w:uiPriority="47"/>
+    <w:lsdException w:name="Grid Table 3 Accent 3" w:uiPriority="48"/>
+    <w:lsdException w:name="Grid Table 4 Accent 3" w:uiPriority="49"/>
+    <w:lsdException w:name="Grid Table 5 Dark Accent 3" w:uiPriority="50"/>
+    <w:lsdException w:name="Grid Table 6 Colorful Accent 3" w:uiPriority="51"/>
+    <w:lsdException w:name="Grid Table 7 Colorful Accent 3" w:uiPriority="52"/>
+    <w:lsdException w:name="Grid Table 1 Light Accent 4" w:uiPriority="46"/>
+    <w:lsdException w:name="Grid Table 2 Accent 4" w:uiPriority="47"/>
+    <w:lsdException w:name="Grid Table 3 Accent 4" w:uiPriority="48"/>
+    <w:lsdException w:name="Grid Table 4 Accent 4" w:uiPriority="49"/>
+    <w:lsdException w:name="Grid Table 5 Dark Accent 4" w:uiPriority="50"/>
+    <w:lsdException w:name="Grid Table 6 Colorful Accent 4" w:uiPriority="51"/>
+    <w:lsdException w:name="Grid Table 7 Colorful Accent 4" w:uiPriority="52"/>
+    <w:lsdException w:name="Grid Table 1 Light Accent 5" w:uiPriority="46"/>
+    <w:lsdException w:name="Grid Table 2 Accent 5" w:uiPriority="47"/>
+    <w:lsdException w:name="Grid Table 3 Accent 5" w:uiPriority="48"/>
+    <w:lsdException w:name="Grid Table 4 Accent 5" w:uiPriority="49"/>
+    <w:lsdException w:name="Grid Table 5 Dark Accent 5" w:uiPriority="50"/>
+    <w:lsdException w:name="Grid Table 6 Colorful Accent 5" w:uiPriority="51"/>
+    <w:lsdException w:name="Grid Table 7 Colorful Accent 5" w:uiPriority="52"/>
+    <w:lsdException w:name="Grid Table 1 Light Accent 6" w:uiPriority="46"/>
+    <w:lsdException w:name="Grid Table 2 Accent 6" w:uiPriority="47"/>
+    <w:lsdException w:name="Grid Table 3 Accent 6" w:uiPriority="48"/>
+    <w:lsdException w:name="Grid Table 4 Accent 6" w:uiPriority="49"/>
+    <w:lsdException w:name="Grid Table 5 Dark Accent 6" w:uiPriority="50"/>
+    <w:lsdException w:name="Grid Table 6 Colorful Accent 6" w:uiPriority="51"/>
+    <w:lsdException w:name="Grid Table 7 Colorful Accent 6" w:uiPriority="52"/>
+    <w:lsdException w:name="List Table 1 Light" w:uiPriority="46"/>
+    <w:lsdException w:name="List Table 2" w:uiPriority="47"/>
+    <w:lsdException w:name="List Table 3" w:uiPriority="48"/>
+    <w:lsdException w:name="List Table 4" w:uiPriority="49"/>
+    <w:lsdException w:name="List Table 5 Dark" w:uiPriority="50"/>
+    <w:lsdException w:name="List Table 6 Colorful" w:uiPriority="51"/>
+    <w:lsdException w:name="List Table 7 Colorful" w:uiPriority="52"/>
+    <w:lsdException w:name="List Table 1 Light Accent 1" w:uiPriority="46"/>
+    <w:lsdException w:name="List Table 2 Accent 1" w:uiPriority="47"/>
+    <w:lsdException w:name="List Table 3 Accent 1" w:uiPriority="48"/>
+    <w:lsdException w:name="List Table 4 Accent 1" w:uiPriority="49"/>
+    <w:lsdException w:name="List Table 5 Dark Accent 1" w:uiPriority="50"/>
+    <w:lsdException w:name="List Table 6 Colorful Accent 1" w:uiPriority="51"/>
+    <w:lsdException w:name="List Table 7 Colorful Accent 1" w:uiPriority="52"/>
+    <w:lsdException w:name="List Table 1 Light Accent 2" w:uiPriority="46"/>
+    <w:lsdException w:name="List Table 2 Accent 2" w:uiPriority="47"/>
+    <w:lsdException w:name="List Table 3 Accent 2" w:uiPriority="48"/>
+    <w:lsdException w:name="List Table 4 Accent 2" w:uiPriority="49"/>
+    <w:lsdException w:name="List Table 5 Dark Accent 2" w:uiPriority="50"/>
+    <w:lsdException w:name="List Table 6 Colorful Accent 2" w:uiPriority="51"/>
+    <w:lsdException w:name="List Table 7 Colorful Accent 2" w:uiPriority="52"/>
+    <w:lsdException w:name="List Table 1 Light Accent 3" w:uiPriority="46"/>
+    <w:lsdException w:name="List Table 2 Accent 3" w:uiPriority="47"/>
+    <w:lsdException w:name="List Table 3 Accent 3" w:uiPriority="48"/>
+    <w:lsdException w:name="List Table 4 Accent 3" w:uiPriority="49"/>
+    <w:lsdException w:name="List Table 5 Dark Accent 3" w:uiPriority="50"/>
+    <w:lsdException w:name="List Table 6 Colorful Accent 3" w:uiPriority="51"/>
+    <w:lsdException w:name="List Table 7 Colorful Accent 3" w:uiPriority="52"/>
+    <w:lsdException w:name="List Table 1 Light Accent 4" w:uiPriority="46"/>
+    <w:lsdException w:name="List Table 2 Accent 4" w:uiPriority="47"/>
+    <w:lsdException w:name="List Table 3 Accent 4" w:uiPriority="48"/>
+    <w:lsdException w:name="List Table 4 Accent 4" w:uiPriority="49"/>
+    <w:lsdException w:name="List Table 5 Dark Accent 4" w:uiPriority="50"/>
+    <w:lsdException w:name="List Table 6 Colorful Accent 4" w:uiPriority="51"/>
+    <w:lsdException w:name="List Table 7 Colorful Accent 4" w:uiPriority="52"/>
+    <w:lsdException w:name="List Table 1 Light Accent 5" w:uiPriority="46"/>
+    <w:lsdException w:name="List Table 2 Accent 5" w:uiPriority="47"/>
+    <w:lsdException w:name="List Table 3 Accent 5" w:uiPriority="48"/>
+    <w:lsdException w:name="List Table 4 Accent 5" w:uiPriority="49"/>
+    <w:lsdException w:name="List Table 5 Dark Accent 5" w:uiPriority="50"/>
+    <w:lsdException w:name="List Table 6 Colorful Accent 5" w:uiPriority="51"/>
+    <w:lsdException w:name="List Table 7 Colorful Accent 5" w:uiPriority="52"/>
+    <w:lsdException w:name="List Table 1 Light Accent 6" w:uiPriority="46"/>
+    <w:lsdException w:name="List Table 2 Accent 6" w:uiPriority="47"/>
+    <w:lsdException w:name="List Table 3 Accent 6" w:uiPriority="48"/>
+    <w:lsdException w:name="List Table 4 Accent 6" w:uiPriority="49"/>
+    <w:lsdException w:name="List Table 5 Dark Accent 6" w:uiPriority="50"/>
+    <w:lsdException w:name="List Table 6 Colorful Accent 6" w:uiPriority="51"/>
+    <w:lsdException w:name="List Table 7 Colorful Accent 6" w:uiPriority="52"/>
+    <w:lsdException w:name="Mention" w:semiHidden="1" w:unhideWhenUsed="1"/>
+    <w:lsdException w:name="Smart Hyperlink" w:semiHidden="1" w:unhideWhenUsed="1"/>
   </w:latentStyles>
-  <w:style w:type="paragraph" w:default="1" w:styleId="Normaal">
+  <w:style w:type="paragraph" w:default="1" w:styleId="Standaard">
     <w:name w:val="Normal"/>
     <w:qFormat/>
   </w:style>
   <w:style w:type="paragraph" w:styleId="Kop2">
     <w:name w:val="heading 2"/>
-    <w:basedOn w:val="Normaal"/>
-    <w:link w:val="Kop2Teken"/>
-    <w:uiPriority w:val="9"/>
-    <w:qFormat/>
-    <w:rsid w:val="004B10D4"/>
-    <w:pPr>
-      <w:spacing w:before="100" w:beforeAutospacing="1" w:after="100" w:afterAutospacing="1"/>
-      <w:outlineLvl w:val="1"/>
-    </w:pPr>
-    <w:rPr>
-      <w:rFonts w:ascii="Times" w:hAnsi="Times"/>
-      <w:b/>
-      <w:bCs/>
-      <w:sz w:val="36"/>
-      <w:szCs w:val="36"/>
-    </w:rPr>
-  </w:style>
-  <w:style w:type="character" w:default="1" w:styleId="Standaardalinea-lettertype">
-    <w:name w:val="Default Paragraph Font"/>
-    <w:uiPriority w:val="1"/>
-    <w:semiHidden/>
-    <w:unhideWhenUsed/>
-  </w:style>
-  <w:style w:type="table" w:default="1" w:styleId="Standaardtabel">
-    <w:name w:val="Normal Table"/>
-    <w:uiPriority w:val="99"/>
-    <w:semiHidden/>
-    <w:unhideWhenUsed/>
-    <w:tblPr>
-      <w:tblInd w:w="0" w:type="dxa"/>
-      <w:tblCellMar>
-        <w:top w:w="0" w:type="dxa"/>
-        <w:left w:w="108" w:type="dxa"/>
-        <w:bottom w:w="0" w:type="dxa"/>
-        <w:right w:w="108" w:type="dxa"/>
-      </w:tblCellMar>
-    </w:tblPr>
-  </w:style>
-  <w:style w:type="numbering" w:default="1" w:styleId="Geenlijst">
-    <w:name w:val="No List"/>
-    <w:uiPriority w:val="99"/>
-    <w:semiHidden/>
-    <w:unhideWhenUsed/>
-  </w:style>
-  <w:style w:type="character" w:customStyle="1" w:styleId="Kop2Teken">
-    <w:name w:val="Kop 2 Teken"/>
-    <w:basedOn w:val="Standaardalinea-lettertype"/>
-    <w:link w:val="Kop2"/>
-    <w:uiPriority w:val="9"/>
-    <w:rsid w:val="004B10D4"/>
-    <w:rPr>
-      <w:rFonts w:ascii="Times" w:hAnsi="Times"/>
-      <w:b/>
-      <w:bCs/>
-      <w:sz w:val="36"/>
-      <w:szCs w:val="36"/>
-    </w:rPr>
-  </w:style>
-  <w:style w:type="character" w:styleId="Hyperlink">
-    <w:name w:val="Hyperlink"/>
-    <w:basedOn w:val="Standaardalinea-lettertype"/>
-    <w:uiPriority w:val="99"/>
-    <w:unhideWhenUsed/>
-    <w:rsid w:val="005C1590"/>
-    <w:rPr>
-      <w:color w:val="0000FF" w:themeColor="hyperlink"/>
-      <w:u w:val="single"/>
-    </w:rPr>
-  </w:style>
-  <w:style w:type="character" w:styleId="GevolgdeHyperlink">
-    <w:name w:val="FollowedHyperlink"/>
-    <w:basedOn w:val="Standaardalinea-lettertype"/>
-    <w:uiPriority w:val="99"/>
-    <w:semiHidden/>
-    <w:unhideWhenUsed/>
-    <w:rsid w:val="00B07908"/>
-    <w:rPr>
-      <w:color w:val="800080" w:themeColor="followedHyperlink"/>
-      <w:u w:val="single"/>
-    </w:rPr>
-  </w:style>
-</w:styles>
-</file>
-
-<file path=word/stylesWithEffects.xml><?xml version="1.0" encoding="utf-8"?>
-<w:styles xmlns:wpc="http://schemas.microsoft.com/office/word/2010/wordprocessingCanvas" xmlns:mo="http://schemas.microsoft.com/office/mac/office/2008/main" xmlns:mc="http://schemas.openxmlformats.org/markup-compatibility/2006" xmlns:mv="urn:schemas-microsoft-com:mac:vml" xmlns:o="urn:schemas-microsoft-com:office:office" xmlns:r="http://schemas.openxmlformats.org/officeDocument/2006/relationships" xmlns:m="http://schemas.openxmlformats.org/officeDocument/2006/math" xmlns:v="urn:schemas-microsoft-com:vml" xmlns:wp14="http://schemas.microsoft.com/office/word/2010/wordprocessingDrawing" xmlns:wp="http://schemas.openxmlformats.org/drawingml/2006/wordprocessingDrawing" xmlns:w10="urn:schemas-microsoft-com:office:word" xmlns:w="http://schemas.openxmlformats.org/wordprocessingml/2006/main" xmlns:w14="http://schemas.microsoft.com/office/word/2010/wordml" xmlns:wpg="http://schemas.microsoft.com/office/word/2010/wordprocessingGroup" xmlns:wpi="http://schemas.microsoft.com/office/word/2010/wordprocessingInk" xmlns:wne="http://schemas.microsoft.com/office/word/2006/wordml" xmlns:wps="http://schemas.microsoft.com/office/word/2010/wordprocessingShape" mc:Ignorable="w14 wp14">
-  <w:docDefaults>
-    <w:rPrDefault>
-      <w:rPr>
-        <w:rFonts w:asciiTheme="minorHAnsi" w:eastAsiaTheme="minorEastAsia" w:hAnsiTheme="minorHAnsi" w:cstheme="minorBidi"/>
-        <w:sz w:val="24"/>
-        <w:szCs w:val="24"/>
-        <w:lang w:val="en-US" w:eastAsia="nl-NL" w:bidi="ar-SA"/>
-      </w:rPr>
-    </w:rPrDefault>
-    <w:pPrDefault/>
-  </w:docDefaults>
-  <w:latentStyles w:defLockedState="0" w:defUIPriority="99" w:defSemiHidden="1" w:defUnhideWhenUsed="1" w:defQFormat="0" w:count="276">
-    <w:lsdException w:name="Normal" w:semiHidden="0" w:uiPriority="0" w:unhideWhenUsed="0" w:qFormat="1"/>
-    <w:lsdException w:name="heading 1" w:semiHidden="0" w:uiPriority="9" w:unhideWhenUsed="0" w:qFormat="1"/>
-    <w:lsdException w:name="heading 2" w:uiPriority="9" w:qFormat="1"/>
-    <w:lsdException w:name="heading 3" w:uiPriority="9" w:qFormat="1"/>
-    <w:lsdException w:name="heading 4" w:uiPriority="9" w:qFormat="1"/>
-    <w:lsdException w:name="heading 5" w:uiPriority="9" w:qFormat="1"/>
-    <w:lsdException w:name="heading 6" w:uiPriority="9" w:qFormat="1"/>
-    <w:lsdException w:name="heading 7" w:uiPriority="9" w:qFormat="1"/>
-    <w:lsdException w:name="heading 8" w:uiPriority="9" w:qFormat="1"/>
-    <w:lsdException w:name="heading 9" w:uiPriority="9" w:qFormat="1"/>
-    <w:lsdException w:name="toc 1" w:uiPriority="39"/>
-    <w:lsdException w:name="toc 2" w:uiPriority="39"/>
-    <w:lsdException w:name="toc 3" w:uiPriority="39"/>
-    <w:lsdException w:name="toc 4" w:uiPriority="39"/>
-    <w:lsdException w:name="toc 5" w:uiPriority="39"/>
-    <w:lsdException w:name="toc 6" w:uiPriority="39"/>
-    <w:lsdException w:name="toc 7" w:uiPriority="39"/>
-    <w:lsdException w:name="toc 8" w:uiPriority="39"/>
-    <w:lsdException w:name="toc 9" w:uiPriority="39"/>
-    <w:lsdException w:name="caption" w:uiPriority="35" w:qFormat="1"/>
-    <w:lsdException w:name="Title" w:semiHidden="0" w:uiPriority="10" w:unhideWhenUsed="0" w:qFormat="1"/>
-    <w:lsdException w:name="Default Paragraph Font" w:uiPriority="1"/>
-    <w:lsdException w:name="Subtitle" w:semiHidden="0" w:uiPriority="11" w:unhideWhenUsed="0" w:qFormat="1"/>
-    <w:lsdException w:name="Strong" w:semiHidden="0" w:uiPriority="22" w:unhideWhenUsed="0" w:qFormat="1"/>
-    <w:lsdException w:name="Emphasis" w:semiHidden="0" w:uiPriority="20" w:unhideWhenUsed="0" w:qFormat="1"/>
-    <w:lsdException w:name="Table Grid" w:semiHidden="0" w:uiPriority="59" w:unhideWhenUsed="0"/>
-    <w:lsdException w:name="Placeholder Text" w:unhideWhenUsed="0"/>
-    <w:lsdException w:name="No Spacing" w:semiHidden="0" w:uiPriority="1" w:unhideWhenUsed="0" w:qFormat="1"/>
-    <w:lsdException w:name="Light Shading" w:semiHidden="0" w:uiPriority="60" w:unhideWhenUsed="0"/>
-    <w:lsdException w:name="Light List" w:semiHidden="0" w:uiPriority="61" w:unhideWhenUsed="0"/>
-    <w:lsdException w:name="Light Grid" w:semiHidden="0" w:uiPriority="62" w:unhideWhenUsed="0"/>
-    <w:lsdException w:name="Medium Shading 1" w:semiHidden="0" w:uiPriority="63" w:unhideWhenUsed="0"/>
-    <w:lsdException w:name="Medium Shading 2" w:semiHidden="0" w:uiPriority="64" w:unhideWhenUsed="0"/>
-    <w:lsdException w:name="Medium List 1" w:semiHidden="0" w:uiPriority="65" w:unhideWhenUsed="0"/>
-    <w:lsdException w:name="Medium List 2" w:semiHidden="0" w:uiPriority="66" w:unhideWhenUsed="0"/>
-    <w:lsdException w:name="Medium Grid 1" w:semiHidden="0" w:uiPriority="67" w:unhideWhenUsed="0"/>
-    <w:lsdException w:name="Medium Grid 2" w:semiHidden="0" w:uiPriority="68" w:unhideWhenUsed="0"/>
-    <w:lsdException w:name="Medium Grid 3" w:semiHidden="0" w:uiPriority="69" w:unhideWhenUsed="0"/>
-    <w:lsdException w:name="Dark List" w:semiHidden="0" w:uiPriority="70" w:unhideWhenUsed="0"/>
-    <w:lsdException w:name="Colorful Shading" w:semiHidden="0" w:uiPriority="71" w:unhideWhenUsed="0"/>
-    <w:lsdException w:name="Colorful List" w:semiHidden="0" w:uiPriority="72" w:unhideWhenUsed="0"/>
-    <w:lsdException w:name="Colorful Grid" w:semiHidden="0" w:uiPriority="73" w:unhideWhenUsed="0"/>
-    <w:lsdException w:name="Light Shading Accent 1" w:semiHidden="0" w:uiPriority="60" w:unhideWhenUsed="0"/>
-    <w:lsdException w:name="Light List Accent 1" w:semiHidden="0" w:uiPriority="61" w:unhideWhenUsed="0"/>
-    <w:lsdException w:name="Light Grid Accent 1" w:semiHidden="0" w:uiPriority="62" w:unhideWhenUsed="0"/>
-    <w:lsdException w:name="Medium Shading 1 Accent 1" w:semiHidden="0" w:uiPriority="63" w:unhideWhenUsed="0"/>
-    <w:lsdException w:name="Medium Shading 2 Accent 1" w:semiHidden="0" w:uiPriority="64" w:unhideWhenUsed="0"/>
-    <w:lsdException w:name="Medium List 1 Accent 1" w:semiHidden="0" w:uiPriority="65" w:unhideWhenUsed="0"/>
-    <w:lsdException w:name="Revision" w:unhideWhenUsed="0"/>
-    <w:lsdException w:name="List Paragraph" w:semiHidden="0" w:uiPriority="34" w:unhideWhenUsed="0" w:qFormat="1"/>
-    <w:lsdException w:name="Quote" w:semiHidden="0" w:uiPriority="29" w:unhideWhenUsed="0" w:qFormat="1"/>
-    <w:lsdException w:name="Intense Quote" w:semiHidden="0" w:uiPriority="30" w:unhideWhenUsed="0" w:qFormat="1"/>
-    <w:lsdException w:name="Medium List 2 Accent 1" w:semiHidden="0" w:uiPriority="66" w:unhideWhenUsed="0"/>
-    <w:lsdException w:name="Medium Grid 1 Accent 1" w:semiHidden="0" w:uiPriority="67" w:unhideWhenUsed="0"/>
-    <w:lsdException w:name="Medium Grid 2 Accent 1" w:semiHidden="0" w:uiPriority="68" w:unhideWhenUsed="0"/>
-    <w:lsdException w:name="Medium Grid 3 Accent 1" w:semiHidden="0" w:uiPriority="69" w:unhideWhenUsed="0"/>
-    <w:lsdException w:name="Dark List Accent 1" w:semiHidden="0" w:uiPriority="70" w:unhideWhenUsed="0"/>
-    <w:lsdException w:name="Colorful Shading Accent 1" w:semiHidden="0" w:uiPriority="71" w:unhideWhenUsed="0"/>
-    <w:lsdException w:name="Colorful List Accent 1" w:semiHidden="0" w:uiPriority="72" w:unhideWhenUsed="0"/>
-    <w:lsdException w:name="Colorful Grid Accent 1" w:semiHidden="0" w:uiPriority="73" w:unhideWhenUsed="0"/>
-    <w:lsdException w:name="Light Shading Accent 2" w:semiHidden="0" w:uiPriority="60" w:unhideWhenUsed="0"/>
-    <w:lsdException w:name="Light List Accent 2" w:semiHidden="0" w:uiPriority="61" w:unhideWhenUsed="0"/>
-    <w:lsdException w:name="Light Grid Accent 2" w:semiHidden="0" w:uiPriority="62" w:unhideWhenUsed="0"/>
-    <w:lsdException w:name="Medium Shading 1 Accent 2" w:semiHidden="0" w:uiPriority="63" w:unhideWhenUsed="0"/>
-    <w:lsdException w:name="Medium Shading 2 Accent 2" w:semiHidden="0" w:uiPriority="64" w:unhideWhenUsed="0"/>
-    <w:lsdException w:name="Medium List 1 Accent 2" w:semiHidden="0" w:uiPriority="65" w:unhideWhenUsed="0"/>
-    <w:lsdException w:name="Medium List 2 Accent 2" w:semiHidden="0" w:uiPriority="66" w:unhideWhenUsed="0"/>
-    <w:lsdException w:name="Medium Grid 1 Accent 2" w:semiHidden="0" w:uiPriority="67" w:unhideWhenUsed="0"/>
-    <w:lsdException w:name="Medium Grid 2 Accent 2" w:semiHidden="0" w:uiPriority="68" w:unhideWhenUsed="0"/>
-    <w:lsdException w:name="Medium Grid 3 Accent 2" w:semiHidden="0" w:uiPriority="69" w:unhideWhenUsed="0"/>
-    <w:lsdException w:name="Dark List Accent 2" w:semiHidden="0" w:uiPriority="70" w:unhideWhenUsed="0"/>
-    <w:lsdException w:name="Colorful Shading Accent 2" w:semiHidden="0" w:uiPriority="71" w:unhideWhenUsed="0"/>
-    <w:lsdException w:name="Colorful List Accent 2" w:semiHidden="0" w:uiPriority="72" w:unhideWhenUsed="0"/>
-    <w:lsdException w:name="Colorful Grid Accent 2" w:semiHidden="0" w:uiPriority="73" w:unhideWhenUsed="0"/>
-    <w:lsdException w:name="Light Shading Accent 3" w:semiHidden="0" w:uiPriority="60" w:unhideWhenUsed="0"/>
-    <w:lsdException w:name="Light List Accent 3" w:semiHidden="0" w:uiPriority="61" w:unhideWhenUsed="0"/>
-    <w:lsdException w:name="Light Grid Accent 3" w:semiHidden="0" w:uiPriority="62" w:unhideWhenUsed="0"/>
-    <w:lsdException w:name="Medium Shading 1 Accent 3" w:semiHidden="0" w:uiPriority="63" w:unhideWhenUsed="0"/>
-    <w:lsdException w:name="Medium Shading 2 Accent 3" w:semiHidden="0" w:uiPriority="64" w:unhideWhenUsed="0"/>
-    <w:lsdException w:name="Medium List 1 Accent 3" w:semiHidden="0" w:uiPriority="65" w:unhideWhenUsed="0"/>
-    <w:lsdException w:name="Medium List 2 Accent 3" w:semiHidden="0" w:uiPriority="66" w:unhideWhenUsed="0"/>
-    <w:lsdException w:name="Medium Grid 1 Accent 3" w:semiHidden="0" w:uiPriority="67" w:unhideWhenUsed="0"/>
-    <w:lsdException w:name="Medium Grid 2 Accent 3" w:semiHidden="0" w:uiPriority="68" w:unhideWhenUsed="0"/>
-    <w:lsdException w:name="Medium Grid 3 Accent 3" w:semiHidden="0" w:uiPriority="69" w:unhideWhenUsed="0"/>
-    <w:lsdException w:name="Dark List Accent 3" w:semiHidden="0" w:uiPriority="70" w:unhideWhenUsed="0"/>
-    <w:lsdException w:name="Colorful Shading Accent 3" w:semiHidden="0" w:uiPriority="71" w:unhideWhenUsed="0"/>
-    <w:lsdException w:name="Colorful List Accent 3" w:semiHidden="0" w:uiPriority="72" w:unhideWhenUsed="0"/>
-    <w:lsdException w:name="Colorful Grid Accent 3" w:semiHidden="0" w:uiPriority="73" w:unhideWhenUsed="0"/>
-    <w:lsdException w:name="Light Shading Accent 4" w:semiHidden="0" w:uiPriority="60" w:unhideWhenUsed="0"/>
-    <w:lsdException w:name="Light List Accent 4" w:semiHidden="0" w:uiPriority="61" w:unhideWhenUsed="0"/>
-    <w:lsdException w:name="Light Grid Accent 4" w:semiHidden="0" w:uiPriority="62" w:unhideWhenUsed="0"/>
-    <w:lsdException w:name="Medium Shading 1 Accent 4" w:semiHidden="0" w:uiPriority="63" w:unhideWhenUsed="0"/>
-    <w:lsdException w:name="Medium Shading 2 Accent 4" w:semiHidden="0" w:uiPriority="64" w:unhideWhenUsed="0"/>
-    <w:lsdException w:name="Medium List 1 Accent 4" w:semiHidden="0" w:uiPriority="65" w:unhideWhenUsed="0"/>
-    <w:lsdException w:name="Medium List 2 Accent 4" w:semiHidden="0" w:uiPriority="66" w:unhideWhenUsed="0"/>
-    <w:lsdException w:name="Medium Grid 1 Accent 4" w:semiHidden="0" w:uiPriority="67" w:unhideWhenUsed="0"/>
-    <w:lsdException w:name="Medium Grid 2 Accent 4" w:semiHidden="0" w:uiPriority="68" w:unhideWhenUsed="0"/>
-    <w:lsdException w:name="Medium Grid 3 Accent 4" w:semiHidden="0" w:uiPriority="69" w:unhideWhenUsed="0"/>
-    <w:lsdException w:name="Dark List Accent 4" w:semiHidden="0" w:uiPriority="70" w:unhideWhenUsed="0"/>
-    <w:lsdException w:name="Colorful Shading Accent 4" w:semiHidden="0" w:uiPriority="71" w:unhideWhenUsed="0"/>
-    <w:lsdException w:name="Colorful List Accent 4" w:semiHidden="0" w:uiPriority="72" w:unhideWhenUsed="0"/>
-    <w:lsdException w:name="Colorful Grid Accent 4" w:semiHidden="0" w:uiPriority="73" w:unhideWhenUsed="0"/>
-    <w:lsdException w:name="Light Shading Accent 5" w:semiHidden="0" w:uiPriority="60" w:unhideWhenUsed="0"/>
-    <w:lsdException w:name="Light List Accent 5" w:semiHidden="0" w:uiPriority="61" w:unhideWhenUsed="0"/>
-    <w:lsdException w:name="Light Grid Accent 5" w:semiHidden="0" w:uiPriority="62" w:unhideWhenUsed="0"/>
-    <w:lsdException w:name="Medium Shading 1 Accent 5" w:semiHidden="0" w:uiPriority="63" w:unhideWhenUsed="0"/>
-    <w:lsdException w:name="Medium Shading 2 Accent 5" w:semiHidden="0" w:uiPriority="64" w:unhideWhenUsed="0"/>
-    <w:lsdException w:name="Medium List 1 Accent 5" w:semiHidden="0" w:uiPriority="65" w:unhideWhenUsed="0"/>
-    <w:lsdException w:name="Medium List 2 Accent 5" w:semiHidden="0" w:uiPriority="66" w:unhideWhenUsed="0"/>
-    <w:lsdException w:name="Medium Grid 1 Accent 5" w:semiHidden="0" w:uiPriority="67" w:unhideWhenUsed="0"/>
-    <w:lsdException w:name="Medium Grid 2 Accent 5" w:semiHidden="0" w:uiPriority="68" w:unhideWhenUsed="0"/>
-    <w:lsdException w:name="Medium Grid 3 Accent 5" w:semiHidden="0" w:uiPriority="69" w:unhideWhenUsed="0"/>
-    <w:lsdException w:name="Dark List Accent 5" w:semiHidden="0" w:uiPriority="70" w:unhideWhenUsed="0"/>
-    <w:lsdException w:name="Colorful Shading Accent 5" w:semiHidden="0" w:uiPriority="71" w:unhideWhenUsed="0"/>
-    <w:lsdException w:name="Colorful List Accent 5" w:semiHidden="0" w:uiPriority="72" w:unhideWhenUsed="0"/>
-    <w:lsdException w:name="Colorful Grid Accent 5" w:semiHidden="0" w:uiPriority="73" w:unhideWhenUsed="0"/>
-    <w:lsdException w:name="Light Shading Accent 6" w:semiHidden="0" w:uiPriority="60" w:unhideWhenUsed="0"/>
-    <w:lsdException w:name="Light List Accent 6" w:semiHidden="0" w:uiPriority="61" w:unhideWhenUsed="0"/>
-    <w:lsdException w:name="Light Grid Accent 6" w:semiHidden="0" w:uiPriority="62" w:unhideWhenUsed="0"/>
-    <w:lsdException w:name="Medium Shading 1 Accent 6" w:semiHidden="0" w:uiPriority="63" w:unhideWhenUsed="0"/>
-    <w:lsdException w:name="Medium Shading 2 Accent 6" w:semiHidden="0" w:uiPriority="64" w:unhideWhenUsed="0"/>
-    <w:lsdException w:name="Medium List 1 Accent 6" w:semiHidden="0" w:uiPriority="65" w:unhideWhenUsed="0"/>
-    <w:lsdException w:name="Medium List 2 Accent 6" w:semiHidden="0" w:uiPriority="66" w:unhideWhenUsed="0"/>
-    <w:lsdException w:name="Medium Grid 1 Accent 6" w:semiHidden="0" w:uiPriority="67" w:unhideWhenUsed="0"/>
-    <w:lsdException w:name="Medium Grid 2 Accent 6" w:semiHidden="0" w:uiPriority="68" w:unhideWhenUsed="0"/>
-    <w:lsdException w:name="Medium Grid 3 Accent 6" w:semiHidden="0" w:uiPriority="69" w:unhideWhenUsed="0"/>
-    <w:lsdException w:name="Dark List Accent 6" w:semiHidden="0" w:uiPriority="70" w:unhideWhenUsed="0"/>
-    <w:lsdException w:name="Colorful Shading Accent 6" w:semiHidden="0" w:uiPriority="71" w:unhideWhenUsed="0"/>
-    <w:lsdException w:name="Colorful List Accent 6" w:semiHidden="0" w:uiPriority="72" w:unhideWhenUsed="0"/>
-    <w:lsdException w:name="Colorful Grid Accent 6" w:semiHidden="0" w:uiPriority="73" w:unhideWhenUsed="0"/>
-    <w:lsdException w:name="Subtle Emphasis" w:semiHidden="0" w:uiPriority="19" w:unhideWhenUsed="0" w:qFormat="1"/>
-    <w:lsdException w:name="Intense Emphasis" w:semiHidden="0" w:uiPriority="21" w:unhideWhenUsed="0" w:qFormat="1"/>
-    <w:lsdException w:name="Subtle Reference" w:semiHidden="0" w:uiPriority="31" w:unhideWhenUsed="0" w:qFormat="1"/>
-    <w:lsdException w:name="Intense Reference" w:semiHidden="0" w:uiPriority="32" w:unhideWhenUsed="0" w:qFormat="1"/>
-    <w:lsdException w:name="Book Title" w:semiHidden="0" w:uiPriority="33" w:unhideWhenUsed="0" w:qFormat="1"/>
-    <w:lsdException w:name="Bibliography" w:uiPriority="37"/>
-    <w:lsdException w:name="TOC Heading" w:uiPriority="39" w:qFormat="1"/>
-  </w:latentStyles>
-  <w:style w:type="paragraph" w:default="1" w:styleId="Normaal">
-    <w:name w:val="Normal"/>
-    <w:qFormat/>
-  </w:style>
-  <w:style w:type="paragraph" w:styleId="Kop2">
-    <w:name w:val="heading 2"/>
-    <w:basedOn w:val="Normaal"/>
+    <w:basedOn w:val="Standaard"/>
     <w:link w:val="Kop2Teken"/>
     <w:uiPriority w:val="9"/>
     <w:qFormat/>

</xml_diff>